<commit_message>
additions to report plus many screenshots
</commit_message>
<xml_diff>
--- a/AdamStock15034312FinalYearProject19-20.docx
+++ b/AdamStock15034312FinalYearProject19-20.docx
@@ -510,7 +510,7 @@
             </w:rPr>
             <w:fldChar w:fldCharType="separate"/>
           </w:r>
-          <w:hyperlink w:anchor="_Toc34155201" w:history="1">
+          <w:hyperlink w:anchor="_Toc34243416" w:history="1">
             <w:r>
               <w:rPr>
                 <w:rStyle w:val="Hyperlink"/>
@@ -537,7 +537,7 @@
                 <w:noProof/>
                 <w:webHidden/>
               </w:rPr>
-              <w:instrText xml:space="preserve"> PAGEREF _Toc34155201 \h </w:instrText>
+              <w:instrText xml:space="preserve"> PAGEREF _Toc34243416 \h </w:instrText>
             </w:r>
             <w:r>
               <w:rPr>
@@ -579,7 +579,7 @@
               <w:noProof/>
             </w:rPr>
           </w:pPr>
-          <w:hyperlink w:anchor="_Toc34155202" w:history="1">
+          <w:hyperlink w:anchor="_Toc34243417" w:history="1">
             <w:r>
               <w:rPr>
                 <w:rStyle w:val="Hyperlink"/>
@@ -606,7 +606,7 @@
                 <w:noProof/>
                 <w:webHidden/>
               </w:rPr>
-              <w:instrText xml:space="preserve"> PAGEREF _Toc34155202 \h </w:instrText>
+              <w:instrText xml:space="preserve"> PAGEREF _Toc34243417 \h </w:instrText>
             </w:r>
             <w:r>
               <w:rPr>
@@ -648,7 +648,7 @@
               <w:noProof/>
             </w:rPr>
           </w:pPr>
-          <w:hyperlink w:anchor="_Toc34155203" w:history="1">
+          <w:hyperlink w:anchor="_Toc34243418" w:history="1">
             <w:r>
               <w:rPr>
                 <w:rStyle w:val="Hyperlink"/>
@@ -675,7 +675,7 @@
                 <w:noProof/>
                 <w:webHidden/>
               </w:rPr>
-              <w:instrText xml:space="preserve"> PAGEREF _Toc34155203 \h </w:instrText>
+              <w:instrText xml:space="preserve"> PAGEREF _Toc34243418 \h </w:instrText>
             </w:r>
             <w:r>
               <w:rPr>
@@ -717,7 +717,7 @@
               <w:noProof/>
             </w:rPr>
           </w:pPr>
-          <w:hyperlink w:anchor="_Toc34155204" w:history="1">
+          <w:hyperlink w:anchor="_Toc34243419" w:history="1">
             <w:r>
               <w:rPr>
                 <w:rStyle w:val="Hyperlink"/>
@@ -744,7 +744,7 @@
                 <w:noProof/>
                 <w:webHidden/>
               </w:rPr>
-              <w:instrText xml:space="preserve"> PAGEREF _Toc34155204 \h </w:instrText>
+              <w:instrText xml:space="preserve"> PAGEREF _Toc34243419 \h </w:instrText>
             </w:r>
             <w:r>
               <w:rPr>
@@ -786,7 +786,7 @@
               <w:noProof/>
             </w:rPr>
           </w:pPr>
-          <w:hyperlink w:anchor="_Toc34155205" w:history="1">
+          <w:hyperlink w:anchor="_Toc34243420" w:history="1">
             <w:r>
               <w:rPr>
                 <w:rStyle w:val="Hyperlink"/>
@@ -813,7 +813,7 @@
                 <w:noProof/>
                 <w:webHidden/>
               </w:rPr>
-              <w:instrText xml:space="preserve"> PAGEREF _Toc34155205 \h </w:instrText>
+              <w:instrText xml:space="preserve"> PAGEREF _Toc34243420 \h </w:instrText>
             </w:r>
             <w:r>
               <w:rPr>
@@ -855,7 +855,7 @@
               <w:noProof/>
             </w:rPr>
           </w:pPr>
-          <w:hyperlink w:anchor="_Toc34155206" w:history="1">
+          <w:hyperlink w:anchor="_Toc34243421" w:history="1">
             <w:r>
               <w:rPr>
                 <w:rStyle w:val="Hyperlink"/>
@@ -882,7 +882,7 @@
                 <w:noProof/>
                 <w:webHidden/>
               </w:rPr>
-              <w:instrText xml:space="preserve"> PAGEREF _Toc34155206 \h </w:instrText>
+              <w:instrText xml:space="preserve"> PAGEREF _Toc34243421 \h </w:instrText>
             </w:r>
             <w:r>
               <w:rPr>
@@ -924,7 +924,7 @@
               <w:noProof/>
             </w:rPr>
           </w:pPr>
-          <w:hyperlink w:anchor="_Toc34155207" w:history="1">
+          <w:hyperlink w:anchor="_Toc34243422" w:history="1">
             <w:r>
               <w:rPr>
                 <w:rStyle w:val="Hyperlink"/>
@@ -951,7 +951,7 @@
                 <w:noProof/>
                 <w:webHidden/>
               </w:rPr>
-              <w:instrText xml:space="preserve"> PAGEREF _Toc34155207 \h </w:instrText>
+              <w:instrText xml:space="preserve"> PAGEREF _Toc34243422 \h </w:instrText>
             </w:r>
             <w:r>
               <w:rPr>
@@ -993,7 +993,7 @@
               <w:noProof/>
             </w:rPr>
           </w:pPr>
-          <w:hyperlink w:anchor="_Toc34155208" w:history="1">
+          <w:hyperlink w:anchor="_Toc34243423" w:history="1">
             <w:r>
               <w:rPr>
                 <w:rStyle w:val="Hyperlink"/>
@@ -1020,7 +1020,7 @@
                 <w:noProof/>
                 <w:webHidden/>
               </w:rPr>
-              <w:instrText xml:space="preserve"> PAGEREF _Toc34155208 \h </w:instrText>
+              <w:instrText xml:space="preserve"> PAGEREF _Toc34243423 \h </w:instrText>
             </w:r>
             <w:r>
               <w:rPr>
@@ -1062,7 +1062,7 @@
               <w:noProof/>
             </w:rPr>
           </w:pPr>
-          <w:hyperlink w:anchor="_Toc34155209" w:history="1">
+          <w:hyperlink w:anchor="_Toc34243424" w:history="1">
             <w:r>
               <w:rPr>
                 <w:rStyle w:val="Hyperlink"/>
@@ -1089,7 +1089,7 @@
                 <w:noProof/>
                 <w:webHidden/>
               </w:rPr>
-              <w:instrText xml:space="preserve"> PAGEREF _Toc34155209 \h </w:instrText>
+              <w:instrText xml:space="preserve"> PAGEREF _Toc34243424 \h </w:instrText>
             </w:r>
             <w:r>
               <w:rPr>
@@ -1131,7 +1131,7 @@
               <w:noProof/>
             </w:rPr>
           </w:pPr>
-          <w:hyperlink w:anchor="_Toc34155210" w:history="1">
+          <w:hyperlink w:anchor="_Toc34243425" w:history="1">
             <w:r>
               <w:rPr>
                 <w:rStyle w:val="Hyperlink"/>
@@ -1158,7 +1158,7 @@
                 <w:noProof/>
                 <w:webHidden/>
               </w:rPr>
-              <w:instrText xml:space="preserve"> PAGEREF _Toc34155210 \h </w:instrText>
+              <w:instrText xml:space="preserve"> PAGEREF _Toc34243425 \h </w:instrText>
             </w:r>
             <w:r>
               <w:rPr>
@@ -1200,7 +1200,7 @@
               <w:noProof/>
             </w:rPr>
           </w:pPr>
-          <w:hyperlink w:anchor="_Toc34155211" w:history="1">
+          <w:hyperlink w:anchor="_Toc34243426" w:history="1">
             <w:r>
               <w:rPr>
                 <w:rStyle w:val="Hyperlink"/>
@@ -1227,7 +1227,7 @@
                 <w:noProof/>
                 <w:webHidden/>
               </w:rPr>
-              <w:instrText xml:space="preserve"> PAGEREF _Toc34155211 \h </w:instrText>
+              <w:instrText xml:space="preserve"> PAGEREF _Toc34243426 \h </w:instrText>
             </w:r>
             <w:r>
               <w:rPr>
@@ -1269,7 +1269,7 @@
               <w:noProof/>
             </w:rPr>
           </w:pPr>
-          <w:hyperlink w:anchor="_Toc34155212" w:history="1">
+          <w:hyperlink w:anchor="_Toc34243427" w:history="1">
             <w:r>
               <w:rPr>
                 <w:rStyle w:val="Hyperlink"/>
@@ -1296,7 +1296,7 @@
                 <w:noProof/>
                 <w:webHidden/>
               </w:rPr>
-              <w:instrText xml:space="preserve"> PAGEREF _Toc34155212 \h </w:instrText>
+              <w:instrText xml:space="preserve"> PAGEREF _Toc34243427 \h </w:instrText>
             </w:r>
             <w:r>
               <w:rPr>
@@ -1338,7 +1338,7 @@
               <w:noProof/>
             </w:rPr>
           </w:pPr>
-          <w:hyperlink w:anchor="_Toc34155213" w:history="1">
+          <w:hyperlink w:anchor="_Toc34243428" w:history="1">
             <w:r>
               <w:rPr>
                 <w:rStyle w:val="Hyperlink"/>
@@ -1365,7 +1365,7 @@
                 <w:noProof/>
                 <w:webHidden/>
               </w:rPr>
-              <w:instrText xml:space="preserve"> PAGEREF _Toc34155213 \h </w:instrText>
+              <w:instrText xml:space="preserve"> PAGEREF _Toc34243428 \h </w:instrText>
             </w:r>
             <w:r>
               <w:rPr>
@@ -1407,7 +1407,7 @@
               <w:noProof/>
             </w:rPr>
           </w:pPr>
-          <w:hyperlink w:anchor="_Toc34155214" w:history="1">
+          <w:hyperlink w:anchor="_Toc34243429" w:history="1">
             <w:r>
               <w:rPr>
                 <w:rStyle w:val="Hyperlink"/>
@@ -1434,7 +1434,7 @@
                 <w:noProof/>
                 <w:webHidden/>
               </w:rPr>
-              <w:instrText xml:space="preserve"> PAGEREF _Toc34155214 \h </w:instrText>
+              <w:instrText xml:space="preserve"> PAGEREF _Toc34243429 \h </w:instrText>
             </w:r>
             <w:r>
               <w:rPr>
@@ -1476,7 +1476,7 @@
               <w:noProof/>
             </w:rPr>
           </w:pPr>
-          <w:hyperlink w:anchor="_Toc34155215" w:history="1">
+          <w:hyperlink w:anchor="_Toc34243430" w:history="1">
             <w:r>
               <w:rPr>
                 <w:rStyle w:val="Hyperlink"/>
@@ -1503,7 +1503,7 @@
                 <w:noProof/>
                 <w:webHidden/>
               </w:rPr>
-              <w:instrText xml:space="preserve"> PAGEREF _Toc34155215 \h </w:instrText>
+              <w:instrText xml:space="preserve"> PAGEREF _Toc34243430 \h </w:instrText>
             </w:r>
             <w:r>
               <w:rPr>
@@ -1545,7 +1545,7 @@
               <w:noProof/>
             </w:rPr>
           </w:pPr>
-          <w:hyperlink w:anchor="_Toc34155216" w:history="1">
+          <w:hyperlink w:anchor="_Toc34243431" w:history="1">
             <w:r>
               <w:rPr>
                 <w:rStyle w:val="Hyperlink"/>
@@ -1572,7 +1572,7 @@
                 <w:noProof/>
                 <w:webHidden/>
               </w:rPr>
-              <w:instrText xml:space="preserve"> PAGEREF _Toc34155216 \h </w:instrText>
+              <w:instrText xml:space="preserve"> PAGEREF _Toc34243431 \h </w:instrText>
             </w:r>
             <w:r>
               <w:rPr>
@@ -1614,7 +1614,7 @@
               <w:noProof/>
             </w:rPr>
           </w:pPr>
-          <w:hyperlink w:anchor="_Toc34155217" w:history="1">
+          <w:hyperlink w:anchor="_Toc34243432" w:history="1">
             <w:r>
               <w:rPr>
                 <w:rStyle w:val="Hyperlink"/>
@@ -1641,7 +1641,7 @@
                 <w:noProof/>
                 <w:webHidden/>
               </w:rPr>
-              <w:instrText xml:space="preserve"> PAGEREF _Toc34155217 \h </w:instrText>
+              <w:instrText xml:space="preserve"> PAGEREF _Toc34243432 \h </w:instrText>
             </w:r>
             <w:r>
               <w:rPr>
@@ -1683,7 +1683,7 @@
               <w:noProof/>
             </w:rPr>
           </w:pPr>
-          <w:hyperlink w:anchor="_Toc34155218" w:history="1">
+          <w:hyperlink w:anchor="_Toc34243433" w:history="1">
             <w:r>
               <w:rPr>
                 <w:rStyle w:val="Hyperlink"/>
@@ -1710,7 +1710,7 @@
                 <w:noProof/>
                 <w:webHidden/>
               </w:rPr>
-              <w:instrText xml:space="preserve"> PAGEREF _Toc34155218 \h </w:instrText>
+              <w:instrText xml:space="preserve"> PAGEREF _Toc34243433 \h </w:instrText>
             </w:r>
             <w:r>
               <w:rPr>
@@ -1752,7 +1752,7 @@
               <w:noProof/>
             </w:rPr>
           </w:pPr>
-          <w:hyperlink w:anchor="_Toc34155219" w:history="1">
+          <w:hyperlink w:anchor="_Toc34243434" w:history="1">
             <w:r>
               <w:rPr>
                 <w:rStyle w:val="Hyperlink"/>
@@ -1779,7 +1779,7 @@
                 <w:noProof/>
                 <w:webHidden/>
               </w:rPr>
-              <w:instrText xml:space="preserve"> PAGEREF _Toc34155219 \h </w:instrText>
+              <w:instrText xml:space="preserve"> PAGEREF _Toc34243434 \h </w:instrText>
             </w:r>
             <w:r>
               <w:rPr>
@@ -1821,7 +1821,7 @@
               <w:noProof/>
             </w:rPr>
           </w:pPr>
-          <w:hyperlink w:anchor="_Toc34155220" w:history="1">
+          <w:hyperlink w:anchor="_Toc34243435" w:history="1">
             <w:r>
               <w:rPr>
                 <w:rStyle w:val="Hyperlink"/>
@@ -1848,7 +1848,7 @@
                 <w:noProof/>
                 <w:webHidden/>
               </w:rPr>
-              <w:instrText xml:space="preserve"> PAGEREF _Toc34155220 \h </w:instrText>
+              <w:instrText xml:space="preserve"> PAGEREF _Toc34243435 \h </w:instrText>
             </w:r>
             <w:r>
               <w:rPr>
@@ -1890,7 +1890,7 @@
               <w:noProof/>
             </w:rPr>
           </w:pPr>
-          <w:hyperlink w:anchor="_Toc34155221" w:history="1">
+          <w:hyperlink w:anchor="_Toc34243436" w:history="1">
             <w:r>
               <w:rPr>
                 <w:rStyle w:val="Hyperlink"/>
@@ -1918,7 +1918,7 @@
                 <w:noProof/>
                 <w:webHidden/>
               </w:rPr>
-              <w:instrText xml:space="preserve"> PAGEREF _Toc34155221 \h </w:instrText>
+              <w:instrText xml:space="preserve"> PAGEREF _Toc34243436 \h </w:instrText>
             </w:r>
             <w:r>
               <w:rPr>
@@ -1960,7 +1960,7 @@
               <w:noProof/>
             </w:rPr>
           </w:pPr>
-          <w:hyperlink w:anchor="_Toc34155222" w:history="1">
+          <w:hyperlink w:anchor="_Toc34243437" w:history="1">
             <w:r>
               <w:rPr>
                 <w:rStyle w:val="Hyperlink"/>
@@ -1987,7 +1987,7 @@
                 <w:noProof/>
                 <w:webHidden/>
               </w:rPr>
-              <w:instrText xml:space="preserve"> PAGEREF _Toc34155222 \h </w:instrText>
+              <w:instrText xml:space="preserve"> PAGEREF _Toc34243437 \h </w:instrText>
             </w:r>
             <w:r>
               <w:rPr>
@@ -2029,7 +2029,7 @@
               <w:noProof/>
             </w:rPr>
           </w:pPr>
-          <w:hyperlink w:anchor="_Toc34155223" w:history="1">
+          <w:hyperlink w:anchor="_Toc34243438" w:history="1">
             <w:r>
               <w:rPr>
                 <w:rStyle w:val="Hyperlink"/>
@@ -2056,7 +2056,7 @@
                 <w:noProof/>
                 <w:webHidden/>
               </w:rPr>
-              <w:instrText xml:space="preserve"> PAGEREF _Toc34155223 \h </w:instrText>
+              <w:instrText xml:space="preserve"> PAGEREF _Toc34243438 \h </w:instrText>
             </w:r>
             <w:r>
               <w:rPr>
@@ -2098,7 +2098,7 @@
               <w:noProof/>
             </w:rPr>
           </w:pPr>
-          <w:hyperlink w:anchor="_Toc34155224" w:history="1">
+          <w:hyperlink w:anchor="_Toc34243439" w:history="1">
             <w:r>
               <w:rPr>
                 <w:rStyle w:val="Hyperlink"/>
@@ -2125,7 +2125,7 @@
                 <w:noProof/>
                 <w:webHidden/>
               </w:rPr>
-              <w:instrText xml:space="preserve"> PAGEREF _Toc34155224 \h </w:instrText>
+              <w:instrText xml:space="preserve"> PAGEREF _Toc34243439 \h </w:instrText>
             </w:r>
             <w:r>
               <w:rPr>
@@ -2167,7 +2167,7 @@
               <w:noProof/>
             </w:rPr>
           </w:pPr>
-          <w:hyperlink w:anchor="_Toc34155225" w:history="1">
+          <w:hyperlink w:anchor="_Toc34243440" w:history="1">
             <w:r>
               <w:rPr>
                 <w:rStyle w:val="Hyperlink"/>
@@ -2194,7 +2194,7 @@
                 <w:noProof/>
                 <w:webHidden/>
               </w:rPr>
-              <w:instrText xml:space="preserve"> PAGEREF _Toc34155225 \h </w:instrText>
+              <w:instrText xml:space="preserve"> PAGEREF _Toc34243440 \h </w:instrText>
             </w:r>
             <w:r>
               <w:rPr>
@@ -2236,7 +2236,7 @@
               <w:noProof/>
             </w:rPr>
           </w:pPr>
-          <w:hyperlink w:anchor="_Toc34155226" w:history="1">
+          <w:hyperlink w:anchor="_Toc34243441" w:history="1">
             <w:r>
               <w:rPr>
                 <w:rStyle w:val="Hyperlink"/>
@@ -2263,7 +2263,7 @@
                 <w:noProof/>
                 <w:webHidden/>
               </w:rPr>
-              <w:instrText xml:space="preserve"> PAGEREF _Toc34155226 \h </w:instrText>
+              <w:instrText xml:space="preserve"> PAGEREF _Toc34243441 \h </w:instrText>
             </w:r>
             <w:r>
               <w:rPr>
@@ -2305,7 +2305,7 @@
               <w:noProof/>
             </w:rPr>
           </w:pPr>
-          <w:hyperlink w:anchor="_Toc34155227" w:history="1">
+          <w:hyperlink w:anchor="_Toc34243442" w:history="1">
             <w:r>
               <w:rPr>
                 <w:rStyle w:val="Hyperlink"/>
@@ -2333,7 +2333,7 @@
                 <w:noProof/>
                 <w:webHidden/>
               </w:rPr>
-              <w:instrText xml:space="preserve"> PAGEREF _Toc34155227 \h </w:instrText>
+              <w:instrText xml:space="preserve"> PAGEREF _Toc34243442 \h </w:instrText>
             </w:r>
             <w:r>
               <w:rPr>
@@ -2375,7 +2375,7 @@
               <w:noProof/>
             </w:rPr>
           </w:pPr>
-          <w:hyperlink w:anchor="_Toc34155228" w:history="1">
+          <w:hyperlink w:anchor="_Toc34243443" w:history="1">
             <w:r>
               <w:rPr>
                 <w:rStyle w:val="Hyperlink"/>
@@ -2403,7 +2403,7 @@
                 <w:noProof/>
                 <w:webHidden/>
               </w:rPr>
-              <w:instrText xml:space="preserve"> PAGEREF _Toc34155228 \h </w:instrText>
+              <w:instrText xml:space="preserve"> PAGEREF _Toc34243443 \h </w:instrText>
             </w:r>
             <w:r>
               <w:rPr>
@@ -2445,7 +2445,7 @@
               <w:noProof/>
             </w:rPr>
           </w:pPr>
-          <w:hyperlink w:anchor="_Toc34155229" w:history="1">
+          <w:hyperlink w:anchor="_Toc34243444" w:history="1">
             <w:r>
               <w:rPr>
                 <w:rStyle w:val="Hyperlink"/>
@@ -2472,7 +2472,7 @@
                 <w:noProof/>
                 <w:webHidden/>
               </w:rPr>
-              <w:instrText xml:space="preserve"> PAGEREF _Toc34155229 \h </w:instrText>
+              <w:instrText xml:space="preserve"> PAGEREF _Toc34243444 \h </w:instrText>
             </w:r>
             <w:r>
               <w:rPr>
@@ -2514,7 +2514,7 @@
               <w:noProof/>
             </w:rPr>
           </w:pPr>
-          <w:hyperlink w:anchor="_Toc34155230" w:history="1">
+          <w:hyperlink w:anchor="_Toc34243445" w:history="1">
             <w:r>
               <w:rPr>
                 <w:rStyle w:val="Hyperlink"/>
@@ -2541,7 +2541,7 @@
                 <w:noProof/>
                 <w:webHidden/>
               </w:rPr>
-              <w:instrText xml:space="preserve"> PAGEREF _Toc34155230 \h </w:instrText>
+              <w:instrText xml:space="preserve"> PAGEREF _Toc34243445 \h </w:instrText>
             </w:r>
             <w:r>
               <w:rPr>
@@ -2583,7 +2583,7 @@
               <w:noProof/>
             </w:rPr>
           </w:pPr>
-          <w:hyperlink w:anchor="_Toc34155231" w:history="1">
+          <w:hyperlink w:anchor="_Toc34243446" w:history="1">
             <w:r>
               <w:rPr>
                 <w:rStyle w:val="Hyperlink"/>
@@ -2610,7 +2610,7 @@
                 <w:noProof/>
                 <w:webHidden/>
               </w:rPr>
-              <w:instrText xml:space="preserve"> PAGEREF _Toc34155231 \h </w:instrText>
+              <w:instrText xml:space="preserve"> PAGEREF _Toc34243446 \h </w:instrText>
             </w:r>
             <w:r>
               <w:rPr>
@@ -2652,7 +2652,7 @@
               <w:noProof/>
             </w:rPr>
           </w:pPr>
-          <w:hyperlink w:anchor="_Toc34155232" w:history="1">
+          <w:hyperlink w:anchor="_Toc34243447" w:history="1">
             <w:r>
               <w:rPr>
                 <w:rStyle w:val="Hyperlink"/>
@@ -2679,7 +2679,7 @@
                 <w:noProof/>
                 <w:webHidden/>
               </w:rPr>
-              <w:instrText xml:space="preserve"> PAGEREF _Toc34155232 \h </w:instrText>
+              <w:instrText xml:space="preserve"> PAGEREF _Toc34243447 \h </w:instrText>
             </w:r>
             <w:r>
               <w:rPr>
@@ -2700,6 +2700,351 @@
                 <w:webHidden/>
               </w:rPr>
               <w:t>14</w:t>
+            </w:r>
+            <w:r>
+              <w:rPr>
+                <w:noProof/>
+                <w:webHidden/>
+              </w:rPr>
+              <w:fldChar w:fldCharType="end"/>
+            </w:r>
+          </w:hyperlink>
+        </w:p>
+        <w:p>
+          <w:pPr>
+            <w:pStyle w:val="TOC1"/>
+            <w:tabs>
+              <w:tab w:val="right" w:leader="dot" w:pos="9350"/>
+            </w:tabs>
+            <w:rPr>
+              <w:rFonts w:eastAsiaTheme="minorEastAsia"/>
+              <w:noProof/>
+            </w:rPr>
+          </w:pPr>
+          <w:hyperlink w:anchor="_Toc34243448" w:history="1">
+            <w:r>
+              <w:rPr>
+                <w:rStyle w:val="Hyperlink"/>
+                <w:noProof/>
+              </w:rPr>
+              <w:t>Implementation</w:t>
+            </w:r>
+            <w:r>
+              <w:rPr>
+                <w:noProof/>
+                <w:webHidden/>
+              </w:rPr>
+              <w:tab/>
+            </w:r>
+            <w:r>
+              <w:rPr>
+                <w:noProof/>
+                <w:webHidden/>
+              </w:rPr>
+              <w:fldChar w:fldCharType="begin"/>
+            </w:r>
+            <w:r>
+              <w:rPr>
+                <w:noProof/>
+                <w:webHidden/>
+              </w:rPr>
+              <w:instrText xml:space="preserve"> PAGEREF _Toc34243448 \h </w:instrText>
+            </w:r>
+            <w:r>
+              <w:rPr>
+                <w:noProof/>
+                <w:webHidden/>
+              </w:rPr>
+            </w:r>
+            <w:r>
+              <w:rPr>
+                <w:noProof/>
+                <w:webHidden/>
+              </w:rPr>
+              <w:fldChar w:fldCharType="separate"/>
+            </w:r>
+            <w:r>
+              <w:rPr>
+                <w:noProof/>
+                <w:webHidden/>
+              </w:rPr>
+              <w:t>17</w:t>
+            </w:r>
+            <w:r>
+              <w:rPr>
+                <w:noProof/>
+                <w:webHidden/>
+              </w:rPr>
+              <w:fldChar w:fldCharType="end"/>
+            </w:r>
+          </w:hyperlink>
+        </w:p>
+        <w:p>
+          <w:pPr>
+            <w:pStyle w:val="TOC2"/>
+            <w:tabs>
+              <w:tab w:val="right" w:leader="dot" w:pos="9350"/>
+            </w:tabs>
+            <w:rPr>
+              <w:rFonts w:eastAsiaTheme="minorEastAsia"/>
+              <w:noProof/>
+            </w:rPr>
+          </w:pPr>
+          <w:hyperlink w:anchor="_Toc34243449" w:history="1">
+            <w:r>
+              <w:rPr>
+                <w:rStyle w:val="Hyperlink"/>
+                <w:noProof/>
+              </w:rPr>
+              <w:t>Prerequisite’s</w:t>
+            </w:r>
+            <w:r>
+              <w:rPr>
+                <w:noProof/>
+                <w:webHidden/>
+              </w:rPr>
+              <w:tab/>
+            </w:r>
+            <w:r>
+              <w:rPr>
+                <w:noProof/>
+                <w:webHidden/>
+              </w:rPr>
+              <w:fldChar w:fldCharType="begin"/>
+            </w:r>
+            <w:r>
+              <w:rPr>
+                <w:noProof/>
+                <w:webHidden/>
+              </w:rPr>
+              <w:instrText xml:space="preserve"> PAGEREF _Toc34243449 \h </w:instrText>
+            </w:r>
+            <w:r>
+              <w:rPr>
+                <w:noProof/>
+                <w:webHidden/>
+              </w:rPr>
+            </w:r>
+            <w:r>
+              <w:rPr>
+                <w:noProof/>
+                <w:webHidden/>
+              </w:rPr>
+              <w:fldChar w:fldCharType="separate"/>
+            </w:r>
+            <w:r>
+              <w:rPr>
+                <w:noProof/>
+                <w:webHidden/>
+              </w:rPr>
+              <w:t>17</w:t>
+            </w:r>
+            <w:r>
+              <w:rPr>
+                <w:noProof/>
+                <w:webHidden/>
+              </w:rPr>
+              <w:fldChar w:fldCharType="end"/>
+            </w:r>
+          </w:hyperlink>
+        </w:p>
+        <w:p>
+          <w:pPr>
+            <w:pStyle w:val="TOC3"/>
+            <w:tabs>
+              <w:tab w:val="right" w:leader="dot" w:pos="9350"/>
+            </w:tabs>
+            <w:rPr>
+              <w:rFonts w:eastAsiaTheme="minorEastAsia"/>
+              <w:noProof/>
+            </w:rPr>
+          </w:pPr>
+          <w:hyperlink w:anchor="_Toc34243450" w:history="1">
+            <w:r>
+              <w:rPr>
+                <w:rStyle w:val="Hyperlink"/>
+                <w:noProof/>
+              </w:rPr>
+              <w:t>Virtual machine</w:t>
+            </w:r>
+            <w:r>
+              <w:rPr>
+                <w:noProof/>
+                <w:webHidden/>
+              </w:rPr>
+              <w:tab/>
+            </w:r>
+            <w:r>
+              <w:rPr>
+                <w:noProof/>
+                <w:webHidden/>
+              </w:rPr>
+              <w:fldChar w:fldCharType="begin"/>
+            </w:r>
+            <w:r>
+              <w:rPr>
+                <w:noProof/>
+                <w:webHidden/>
+              </w:rPr>
+              <w:instrText xml:space="preserve"> PAGEREF _Toc34243450 \h </w:instrText>
+            </w:r>
+            <w:r>
+              <w:rPr>
+                <w:noProof/>
+                <w:webHidden/>
+              </w:rPr>
+            </w:r>
+            <w:r>
+              <w:rPr>
+                <w:noProof/>
+                <w:webHidden/>
+              </w:rPr>
+              <w:fldChar w:fldCharType="separate"/>
+            </w:r>
+            <w:r>
+              <w:rPr>
+                <w:noProof/>
+                <w:webHidden/>
+              </w:rPr>
+              <w:t>17</w:t>
+            </w:r>
+            <w:r>
+              <w:rPr>
+                <w:noProof/>
+                <w:webHidden/>
+              </w:rPr>
+              <w:fldChar w:fldCharType="end"/>
+            </w:r>
+          </w:hyperlink>
+        </w:p>
+        <w:p>
+          <w:pPr>
+            <w:pStyle w:val="TOC3"/>
+            <w:tabs>
+              <w:tab w:val="right" w:leader="dot" w:pos="9350"/>
+            </w:tabs>
+            <w:rPr>
+              <w:rFonts w:eastAsiaTheme="minorEastAsia"/>
+              <w:noProof/>
+            </w:rPr>
+          </w:pPr>
+          <w:hyperlink w:anchor="_Toc34243451" w:history="1">
+            <w:r>
+              <w:rPr>
+                <w:rStyle w:val="Hyperlink"/>
+                <w:noProof/>
+              </w:rPr>
+              <w:t>Software tools and development environment</w:t>
+            </w:r>
+            <w:r>
+              <w:rPr>
+                <w:noProof/>
+                <w:webHidden/>
+              </w:rPr>
+              <w:tab/>
+            </w:r>
+            <w:r>
+              <w:rPr>
+                <w:noProof/>
+                <w:webHidden/>
+              </w:rPr>
+              <w:fldChar w:fldCharType="begin"/>
+            </w:r>
+            <w:r>
+              <w:rPr>
+                <w:noProof/>
+                <w:webHidden/>
+              </w:rPr>
+              <w:instrText xml:space="preserve"> PAGEREF _Toc34243451 \h </w:instrText>
+            </w:r>
+            <w:r>
+              <w:rPr>
+                <w:noProof/>
+                <w:webHidden/>
+              </w:rPr>
+            </w:r>
+            <w:r>
+              <w:rPr>
+                <w:noProof/>
+                <w:webHidden/>
+              </w:rPr>
+              <w:fldChar w:fldCharType="separate"/>
+            </w:r>
+            <w:r>
+              <w:rPr>
+                <w:noProof/>
+                <w:webHidden/>
+              </w:rPr>
+              <w:t>18</w:t>
+            </w:r>
+            <w:r>
+              <w:rPr>
+                <w:noProof/>
+                <w:webHidden/>
+              </w:rPr>
+              <w:fldChar w:fldCharType="end"/>
+            </w:r>
+          </w:hyperlink>
+        </w:p>
+        <w:p>
+          <w:pPr>
+            <w:pStyle w:val="TOC3"/>
+            <w:tabs>
+              <w:tab w:val="right" w:leader="dot" w:pos="9350"/>
+            </w:tabs>
+            <w:rPr>
+              <w:rFonts w:eastAsiaTheme="minorEastAsia"/>
+              <w:noProof/>
+            </w:rPr>
+          </w:pPr>
+          <w:hyperlink w:anchor="_Toc34243452" w:history="1">
+            <w:r>
+              <w:rPr>
+                <w:rStyle w:val="Hyperlink"/>
+                <w:noProof/>
+              </w:rPr>
+              <w:t>First steps, setup and hardware testing</w:t>
+            </w:r>
+            <w:r>
+              <w:rPr>
+                <w:noProof/>
+                <w:webHidden/>
+              </w:rPr>
+              <w:tab/>
+            </w:r>
+            <w:r>
+              <w:rPr>
+                <w:noProof/>
+                <w:webHidden/>
+              </w:rPr>
+              <w:fldChar w:fldCharType="begin"/>
+            </w:r>
+            <w:r>
+              <w:rPr>
+                <w:noProof/>
+                <w:webHidden/>
+              </w:rPr>
+              <w:instrText xml:space="preserve"> PAGEREF _Toc34243452 \h </w:instrText>
+            </w:r>
+            <w:r>
+              <w:rPr>
+                <w:noProof/>
+                <w:webHidden/>
+              </w:rPr>
+            </w:r>
+            <w:r>
+              <w:rPr>
+                <w:noProof/>
+                <w:webHidden/>
+              </w:rPr>
+              <w:fldChar w:fldCharType="separate"/>
+            </w:r>
+            <w:r>
+              <w:rPr>
+                <w:noProof/>
+                <w:webHidden/>
+              </w:rPr>
+              <w:t>18</w:t>
             </w:r>
             <w:r>
               <w:rPr>
@@ -2724,7 +3069,6 @@
               <w:bCs/>
               <w:noProof/>
             </w:rPr>
-            <w:lastRenderedPageBreak/>
             <w:fldChar w:fldCharType="end"/>
           </w:r>
         </w:p>
@@ -2747,7 +3091,7 @@
       <w:pPr>
         <w:pStyle w:val="Heading1"/>
       </w:pPr>
-      <w:bookmarkStart w:id="0" w:name="_Toc34155201"/>
+      <w:bookmarkStart w:id="0" w:name="_Toc34243416"/>
       <w:r>
         <w:lastRenderedPageBreak/>
         <w:t>Abstract</w:t>
@@ -2766,7 +3110,7 @@
       <w:pPr>
         <w:pStyle w:val="Heading1"/>
       </w:pPr>
-      <w:bookmarkStart w:id="1" w:name="_Toc34155202"/>
+      <w:bookmarkStart w:id="1" w:name="_Toc34243417"/>
       <w:r>
         <w:t>Acknowledgements</w:t>
       </w:r>
@@ -2781,7 +3125,7 @@
       <w:pPr>
         <w:pStyle w:val="Heading1"/>
       </w:pPr>
-      <w:bookmarkStart w:id="2" w:name="_Toc34155203"/>
+      <w:bookmarkStart w:id="2" w:name="_Toc34243418"/>
       <w:r>
         <w:t>Introduction</w:t>
       </w:r>
@@ -2794,7 +3138,7 @@
       <w:pPr>
         <w:pStyle w:val="Heading2"/>
       </w:pPr>
-      <w:bookmarkStart w:id="3" w:name="_Toc34155204"/>
+      <w:bookmarkStart w:id="3" w:name="_Toc34243419"/>
       <w:r>
         <w:t>Background</w:t>
       </w:r>
@@ -2826,7 +3170,7 @@
       <w:pPr>
         <w:pStyle w:val="Heading2"/>
       </w:pPr>
-      <w:bookmarkStart w:id="4" w:name="_Toc34155205"/>
+      <w:bookmarkStart w:id="4" w:name="_Toc34243420"/>
       <w:r>
         <w:t>Direction</w:t>
       </w:r>
@@ -2896,7 +3240,7 @@
       <w:pPr>
         <w:pStyle w:val="Heading2"/>
       </w:pPr>
-      <w:bookmarkStart w:id="5" w:name="_Toc34155206"/>
+      <w:bookmarkStart w:id="5" w:name="_Toc34243421"/>
       <w:r>
         <w:t>Intended audience</w:t>
       </w:r>
@@ -3051,7 +3395,7 @@
       <w:pPr>
         <w:pStyle w:val="Heading2"/>
       </w:pPr>
-      <w:bookmarkStart w:id="6" w:name="_Toc34155207"/>
+      <w:bookmarkStart w:id="6" w:name="_Toc34243422"/>
       <w:r>
         <w:t>Objectives</w:t>
       </w:r>
@@ -3112,7 +3456,7 @@
       <w:pPr>
         <w:pStyle w:val="Heading1"/>
       </w:pPr>
-      <w:bookmarkStart w:id="7" w:name="_Toc34155208"/>
+      <w:bookmarkStart w:id="7" w:name="_Toc34243423"/>
       <w:r>
         <w:t>Research</w:t>
       </w:r>
@@ -3125,7 +3469,7 @@
       <w:pPr>
         <w:pStyle w:val="Heading2"/>
       </w:pPr>
-      <w:bookmarkStart w:id="8" w:name="_Toc34155209"/>
+      <w:bookmarkStart w:id="8" w:name="_Toc34243424"/>
       <w:r>
         <w:t>Does it exist?</w:t>
       </w:r>
@@ -3148,7 +3492,7 @@
       <w:pPr>
         <w:pStyle w:val="Heading3"/>
       </w:pPr>
-      <w:bookmarkStart w:id="9" w:name="_Toc34155210"/>
+      <w:bookmarkStart w:id="9" w:name="_Toc34243425"/>
       <w:r>
         <w:t>Hey Bracelet</w:t>
       </w:r>
@@ -3287,7 +3631,7 @@
       <w:pPr>
         <w:pStyle w:val="Heading3"/>
       </w:pPr>
-      <w:bookmarkStart w:id="10" w:name="_Toc34155211"/>
+      <w:bookmarkStart w:id="10" w:name="_Toc34243426"/>
       <w:r>
         <w:lastRenderedPageBreak/>
         <w:t>Sony Wena</w:t>
@@ -3426,7 +3770,7 @@
       <w:pPr>
         <w:pStyle w:val="Heading3"/>
       </w:pPr>
-      <w:bookmarkStart w:id="11" w:name="_Toc34155212"/>
+      <w:bookmarkStart w:id="11" w:name="_Toc34243427"/>
       <w:r>
         <w:lastRenderedPageBreak/>
         <w:t xml:space="preserve">Generic </w:t>
@@ -3571,7 +3915,7 @@
       <w:pPr>
         <w:pStyle w:val="Heading3"/>
       </w:pPr>
-      <w:bookmarkStart w:id="12" w:name="_Toc34155213"/>
+      <w:bookmarkStart w:id="12" w:name="_Toc34243428"/>
       <w:r>
         <w:t>Comparison</w:t>
       </w:r>
@@ -3853,7 +4197,7 @@
       <w:pPr>
         <w:pStyle w:val="Heading2"/>
       </w:pPr>
-      <w:bookmarkStart w:id="13" w:name="_Toc34155214"/>
+      <w:bookmarkStart w:id="13" w:name="_Toc34243429"/>
       <w:r>
         <w:lastRenderedPageBreak/>
         <w:t>Energy harvesting</w:t>
@@ -3891,7 +4235,7 @@
       <w:pPr>
         <w:pStyle w:val="Heading3"/>
       </w:pPr>
-      <w:bookmarkStart w:id="14" w:name="_Toc34155215"/>
+      <w:bookmarkStart w:id="14" w:name="_Toc34243430"/>
       <w:r>
         <w:t>Mechanical harvesting and automatic watches</w:t>
       </w:r>
@@ -4256,7 +4600,7 @@
         <w:lastRenderedPageBreak/>
         <w:t xml:space="preserve"> </w:t>
       </w:r>
-      <w:bookmarkStart w:id="15" w:name="_Toc34155216"/>
+      <w:bookmarkStart w:id="15" w:name="_Toc34243431"/>
       <w:r>
         <w:rPr>
           <w:rFonts w:eastAsiaTheme="minorEastAsia"/>
@@ -4335,7 +4679,7 @@
       <w:pPr>
         <w:pStyle w:val="Heading3"/>
       </w:pPr>
-      <w:bookmarkStart w:id="16" w:name="_Toc34155217"/>
+      <w:bookmarkStart w:id="16" w:name="_Toc34243432"/>
       <w:r>
         <w:t>Seebeck/</w:t>
       </w:r>
@@ -4500,7 +4844,7 @@
       <w:pPr>
         <w:pStyle w:val="Heading3"/>
       </w:pPr>
-      <w:bookmarkStart w:id="17" w:name="_Toc34155218"/>
+      <w:bookmarkStart w:id="17" w:name="_Toc34243433"/>
       <w:r>
         <w:t>Solar</w:t>
       </w:r>
@@ -4590,7 +4934,7 @@
       <w:pPr>
         <w:pStyle w:val="Heading3"/>
       </w:pPr>
-      <w:bookmarkStart w:id="18" w:name="_Toc34155219"/>
+      <w:bookmarkStart w:id="18" w:name="_Toc34243434"/>
       <w:r>
         <w:t>Conclusion</w:t>
       </w:r>
@@ -4985,7 +5329,7 @@
         <w:br w:type="page"/>
       </w:r>
       <w:bookmarkStart w:id="19" w:name="_Hlk4079346"/>
-      <w:bookmarkStart w:id="20" w:name="_Toc34155220"/>
+      <w:bookmarkStart w:id="20" w:name="_Toc34243435"/>
       <w:r>
         <w:lastRenderedPageBreak/>
         <w:t xml:space="preserve">Suitable </w:t>
@@ -5031,7 +5375,7 @@
         </w:rPr>
       </w:pPr>
       <w:bookmarkStart w:id="21" w:name="_Hlk2012122"/>
-      <w:bookmarkStart w:id="22" w:name="_Toc34155221"/>
+      <w:bookmarkStart w:id="22" w:name="_Toc34243436"/>
       <w:r>
         <w:rPr>
           <w:rFonts w:cstheme="majorHAnsi"/>
@@ -5351,7 +5695,7 @@
       <w:pPr>
         <w:pStyle w:val="Heading3"/>
       </w:pPr>
-      <w:bookmarkStart w:id="23" w:name="_Toc34155222"/>
+      <w:bookmarkStart w:id="23" w:name="_Toc34243437"/>
       <w:r>
         <w:t>NXP-</w:t>
       </w:r>
@@ -5511,7 +5855,7 @@
       <w:pPr>
         <w:pStyle w:val="Heading3"/>
       </w:pPr>
-      <w:bookmarkStart w:id="24" w:name="_Toc34155223"/>
+      <w:bookmarkStart w:id="24" w:name="_Toc34243438"/>
       <w:r>
         <w:t>NXP-QN902X</w:t>
       </w:r>
@@ -5670,7 +6014,7 @@
       <w:pPr>
         <w:pStyle w:val="Heading3"/>
       </w:pPr>
-      <w:bookmarkStart w:id="25" w:name="_Toc34155224"/>
+      <w:bookmarkStart w:id="25" w:name="_Toc34243439"/>
       <w:r>
         <w:t>Comparison</w:t>
       </w:r>
@@ -5968,7 +6312,7 @@
       <w:pPr>
         <w:pStyle w:val="Heading3"/>
       </w:pPr>
-      <w:bookmarkStart w:id="26" w:name="_Toc34155225"/>
+      <w:bookmarkStart w:id="26" w:name="_Toc34243440"/>
       <w:r>
         <w:lastRenderedPageBreak/>
         <w:t>Hardware decision</w:t>
@@ -6045,7 +6389,7 @@
       <w:pPr>
         <w:pStyle w:val="Heading1"/>
       </w:pPr>
-      <w:bookmarkStart w:id="27" w:name="_Toc34155226"/>
+      <w:bookmarkStart w:id="27" w:name="_Toc34243441"/>
       <w:r>
         <w:t>Requirements</w:t>
       </w:r>
@@ -6087,7 +6431,7 @@
         </w:rPr>
       </w:pPr>
       <w:bookmarkStart w:id="28" w:name="_Toc23943064"/>
-      <w:bookmarkStart w:id="29" w:name="_Toc34155227"/>
+      <w:bookmarkStart w:id="29" w:name="_Toc34243442"/>
       <w:r>
         <w:rPr>
           <w:rFonts w:asciiTheme="majorHAnsi" w:eastAsiaTheme="majorEastAsia" w:hAnsiTheme="majorHAnsi" w:cstheme="majorBidi"/>
@@ -6767,7 +7111,7 @@
         </w:rPr>
       </w:pPr>
       <w:bookmarkStart w:id="30" w:name="_Toc23943065"/>
-      <w:bookmarkStart w:id="31" w:name="_Toc34155228"/>
+      <w:bookmarkStart w:id="31" w:name="_Toc34243443"/>
       <w:r>
         <w:rPr>
           <w:rFonts w:asciiTheme="majorHAnsi" w:eastAsiaTheme="majorEastAsia" w:hAnsiTheme="majorHAnsi" w:cstheme="majorBidi"/>
@@ -7164,7 +7508,7 @@
       <w:pPr>
         <w:pStyle w:val="Heading1"/>
       </w:pPr>
-      <w:bookmarkStart w:id="32" w:name="_Toc34155229"/>
+      <w:bookmarkStart w:id="32" w:name="_Toc34243444"/>
       <w:r>
         <w:t>Methodology</w:t>
       </w:r>
@@ -7228,7 +7572,7 @@
       <w:pPr>
         <w:pStyle w:val="Heading1"/>
       </w:pPr>
-      <w:bookmarkStart w:id="33" w:name="_Toc34155230"/>
+      <w:bookmarkStart w:id="33" w:name="_Toc34243445"/>
       <w:r>
         <w:t>Design</w:t>
       </w:r>
@@ -7238,7 +7582,7 @@
       <w:pPr>
         <w:pStyle w:val="Heading2"/>
       </w:pPr>
-      <w:bookmarkStart w:id="34" w:name="_Toc34155231"/>
+      <w:bookmarkStart w:id="34" w:name="_Toc34243446"/>
       <w:r>
         <w:t>High level design</w:t>
       </w:r>
@@ -7337,7 +7681,7 @@
       <w:pPr>
         <w:pStyle w:val="Heading3"/>
       </w:pPr>
-      <w:bookmarkStart w:id="36" w:name="_Toc34155232"/>
+      <w:bookmarkStart w:id="36" w:name="_Toc34243447"/>
       <w:bookmarkEnd w:id="35"/>
       <w:r>
         <w:t>Architecture</w:t>
@@ -8031,12 +8375,10 @@
           <w:numId w:val="22"/>
         </w:numPr>
       </w:pPr>
-      <w:bookmarkStart w:id="37" w:name="_GoBack"/>
       <w:r>
         <w:t xml:space="preserve">Handles user input via android </w:t>
       </w:r>
     </w:p>
-    <w:bookmarkEnd w:id="37"/>
     <w:p>
       <w:pPr>
         <w:pStyle w:val="ListParagraph"/>
@@ -8125,14 +8467,20 @@
       <w:pPr>
         <w:pStyle w:val="Heading1"/>
       </w:pPr>
-      <w:r>
-        <w:t xml:space="preserve">Implementation </w:t>
+      <w:bookmarkStart w:id="37" w:name="_Toc34243448"/>
+      <w:r>
+        <w:t>Implementation</w:t>
+      </w:r>
+      <w:bookmarkEnd w:id="37"/>
+      <w:r>
+        <w:t xml:space="preserve"> </w:t>
       </w:r>
     </w:p>
     <w:p>
       <w:pPr>
         <w:pStyle w:val="Heading2"/>
       </w:pPr>
+      <w:bookmarkStart w:id="38" w:name="_Toc34243449"/>
       <w:r>
         <w:t>P</w:t>
       </w:r>
@@ -8142,74 +8490,1897 @@
       <w:r>
         <w:t>’s</w:t>
       </w:r>
+      <w:bookmarkEnd w:id="38"/>
     </w:p>
     <w:p>
       <w:r>
         <w:t xml:space="preserve">Before attempting this </w:t>
       </w:r>
+      <w:r>
+        <w:t>project,</w:t>
+      </w:r>
+      <w:r>
+        <w:t xml:space="preserve"> multiple systems were required to be in place, many of these systems relied on each other to function. In order to accomplish this, I did the following – </w:t>
+      </w:r>
+    </w:p>
+    <w:p>
+      <w:pPr>
+        <w:pStyle w:val="Heading3"/>
+      </w:pPr>
+      <w:bookmarkStart w:id="39" w:name="_Toc34243450"/>
+      <w:r>
+        <w:t>Virtual machine</w:t>
+      </w:r>
+      <w:bookmarkEnd w:id="39"/>
+      <w:r>
+        <w:t xml:space="preserve"> </w:t>
+      </w:r>
+    </w:p>
+    <w:p>
+      <w:r>
+        <w:t xml:space="preserve">The </w:t>
+      </w:r>
+      <w:r>
+        <w:t>CC2640R2F</w:t>
+      </w:r>
+      <w:r>
+        <w:t xml:space="preserve"> launchpad development board by Texas Instruments is recommended to be programmed via the ‘Code Composer Studio’ IDE. I was already using this with</w:t>
+      </w:r>
+      <w:r>
+        <w:t xml:space="preserve"> another project </w:t>
+      </w:r>
       <w:proofErr w:type="gramStart"/>
       <w:r>
-        <w:t>project</w:t>
+        <w:t>so as to</w:t>
       </w:r>
       <w:proofErr w:type="gramEnd"/>
       <w:r>
-        <w:t xml:space="preserve"> multiple systems were required to be in place, many of these systems relied on each other to function. In order to accomplish this, I did the following – </w:t>
+        <w:t xml:space="preserve"> stop cross contamination between projects and to enable me to work from multiple places I created a Windows 10 virtual machine on an external SSD. The SSD </w:t>
+      </w:r>
+      <w:r>
+        <w:t xml:space="preserve">running over USB 3.0 </w:t>
+      </w:r>
+      <w:r>
+        <w:t xml:space="preserve">enabled the Virtual machine </w:t>
+      </w:r>
+      <w:r>
+        <w:t>to run at near native performance compared to a USB 2.0 Hard drive or Memory stick.</w:t>
+      </w:r>
+    </w:p>
+    <w:p/>
+    <w:p/>
+    <w:p/>
+    <w:p>
+      <w:r>
+        <w:lastRenderedPageBreak/>
+        <w:t>The virtual environment used is a blank version of Windows 10 Home (the 128GB ram limit on home versions is not an issue with the hardware available</w:t>
+      </w:r>
+      <w:r>
+        <w:t>) running on VMware Workstation Pro. This environment was then used on 3 machines and forwarded the following resources –</w:t>
+      </w:r>
+    </w:p>
+    <w:tbl>
+      <w:tblPr>
+        <w:tblStyle w:val="TableGrid"/>
+        <w:tblW w:w="0" w:type="auto"/>
+        <w:tblLook w:val="04A0" w:firstRow="1" w:lastRow="0" w:firstColumn="1" w:lastColumn="0" w:noHBand="0" w:noVBand="1"/>
+      </w:tblPr>
+      <w:tblGrid>
+        <w:gridCol w:w="1870"/>
+        <w:gridCol w:w="1870"/>
+        <w:gridCol w:w="1870"/>
+        <w:gridCol w:w="1870"/>
+        <w:gridCol w:w="1870"/>
+      </w:tblGrid>
+      <w:tr>
+        <w:tc>
+          <w:tcPr>
+            <w:tcW w:w="1870" w:type="dxa"/>
+          </w:tcPr>
+          <w:p>
+            <w:r>
+              <w:t xml:space="preserve">Machine </w:t>
+            </w:r>
+          </w:p>
+        </w:tc>
+        <w:tc>
+          <w:tcPr>
+            <w:tcW w:w="1870" w:type="dxa"/>
+          </w:tcPr>
+          <w:p>
+            <w:proofErr w:type="spellStart"/>
+            <w:r>
+              <w:t>Cpu</w:t>
+            </w:r>
+            <w:proofErr w:type="spellEnd"/>
+            <w:r>
+              <w:t xml:space="preserve"> available </w:t>
+            </w:r>
+          </w:p>
+        </w:tc>
+        <w:tc>
+          <w:tcPr>
+            <w:tcW w:w="1870" w:type="dxa"/>
+          </w:tcPr>
+          <w:p>
+            <w:proofErr w:type="spellStart"/>
+            <w:r>
+              <w:t>Cpu</w:t>
+            </w:r>
+            <w:proofErr w:type="spellEnd"/>
+            <w:r>
+              <w:t xml:space="preserve"> allocated </w:t>
+            </w:r>
+          </w:p>
+        </w:tc>
+        <w:tc>
+          <w:tcPr>
+            <w:tcW w:w="1870" w:type="dxa"/>
+          </w:tcPr>
+          <w:p>
+            <w:r>
+              <w:t>Ram available</w:t>
+            </w:r>
+          </w:p>
+        </w:tc>
+        <w:tc>
+          <w:tcPr>
+            <w:tcW w:w="1870" w:type="dxa"/>
+          </w:tcPr>
+          <w:p>
+            <w:r>
+              <w:t xml:space="preserve">Ram allocated </w:t>
+            </w:r>
+          </w:p>
+        </w:tc>
+      </w:tr>
+      <w:tr>
+        <w:tc>
+          <w:tcPr>
+            <w:tcW w:w="1870" w:type="dxa"/>
+          </w:tcPr>
+          <w:p>
+            <w:r>
+              <w:t>CLEVO N850HK1</w:t>
+            </w:r>
+          </w:p>
+        </w:tc>
+        <w:tc>
+          <w:tcPr>
+            <w:tcW w:w="1870" w:type="dxa"/>
+          </w:tcPr>
+          <w:p>
+            <w:r>
+              <w:t xml:space="preserve">Intel </w:t>
+            </w:r>
+            <w:r>
+              <w:t xml:space="preserve">I7 </w:t>
+            </w:r>
+            <w:r>
+              <w:t xml:space="preserve">7700HQ </w:t>
+            </w:r>
+          </w:p>
+          <w:p>
+            <w:r>
+              <w:t xml:space="preserve">2.8-3.8 </w:t>
+            </w:r>
+            <w:proofErr w:type="spellStart"/>
+            <w:r>
+              <w:t>ghz</w:t>
+            </w:r>
+            <w:proofErr w:type="spellEnd"/>
+            <w:r>
+              <w:t xml:space="preserve"> </w:t>
+            </w:r>
+          </w:p>
+          <w:p>
+            <w:r>
+              <w:t xml:space="preserve">4 cores </w:t>
+            </w:r>
+          </w:p>
+          <w:p>
+            <w:r>
+              <w:t xml:space="preserve">8 threads </w:t>
+            </w:r>
+          </w:p>
+        </w:tc>
+        <w:tc>
+          <w:tcPr>
+            <w:tcW w:w="1870" w:type="dxa"/>
+          </w:tcPr>
+          <w:p>
+            <w:r>
+              <w:t xml:space="preserve">4 virtual cores </w:t>
+            </w:r>
+          </w:p>
+        </w:tc>
+        <w:tc>
+          <w:tcPr>
+            <w:tcW w:w="1870" w:type="dxa"/>
+          </w:tcPr>
+          <w:p>
+            <w:r>
+              <w:t>8GB</w:t>
+            </w:r>
+          </w:p>
+        </w:tc>
+        <w:tc>
+          <w:tcPr>
+            <w:tcW w:w="1870" w:type="dxa"/>
+          </w:tcPr>
+          <w:p>
+            <w:r>
+              <w:t>4GB</w:t>
+            </w:r>
+          </w:p>
+        </w:tc>
+      </w:tr>
+      <w:tr>
+        <w:tc>
+          <w:tcPr>
+            <w:tcW w:w="1870" w:type="dxa"/>
+          </w:tcPr>
+          <w:p>
+            <w:r>
+              <w:t>Custom Desktop</w:t>
+            </w:r>
+          </w:p>
+        </w:tc>
+        <w:tc>
+          <w:tcPr>
+            <w:tcW w:w="1870" w:type="dxa"/>
+          </w:tcPr>
+          <w:p>
+            <w:r>
+              <w:t>AMD 3900x</w:t>
+            </w:r>
+          </w:p>
+          <w:p>
+            <w:r>
+              <w:t xml:space="preserve">3.8-4.6 </w:t>
+            </w:r>
+            <w:proofErr w:type="spellStart"/>
+            <w:r>
+              <w:t>ghz</w:t>
+            </w:r>
+            <w:proofErr w:type="spellEnd"/>
+            <w:r>
+              <w:t xml:space="preserve"> </w:t>
+            </w:r>
+          </w:p>
+          <w:p>
+            <w:r>
+              <w:t xml:space="preserve">12 cores </w:t>
+            </w:r>
+          </w:p>
+          <w:p>
+            <w:r>
+              <w:t xml:space="preserve">24 threads </w:t>
+            </w:r>
+          </w:p>
+        </w:tc>
+        <w:tc>
+          <w:tcPr>
+            <w:tcW w:w="1870" w:type="dxa"/>
+          </w:tcPr>
+          <w:p>
+            <w:r>
+              <w:t xml:space="preserve">16 virtual cores </w:t>
+            </w:r>
+          </w:p>
+        </w:tc>
+        <w:tc>
+          <w:tcPr>
+            <w:tcW w:w="1870" w:type="dxa"/>
+          </w:tcPr>
+          <w:p>
+            <w:r>
+              <w:t>16GB</w:t>
+            </w:r>
+          </w:p>
+        </w:tc>
+        <w:tc>
+          <w:tcPr>
+            <w:tcW w:w="1870" w:type="dxa"/>
+          </w:tcPr>
+          <w:p>
+            <w:r>
+              <w:t>12GB</w:t>
+            </w:r>
+          </w:p>
+        </w:tc>
+      </w:tr>
+      <w:tr>
+        <w:tc>
+          <w:tcPr>
+            <w:tcW w:w="1870" w:type="dxa"/>
+          </w:tcPr>
+          <w:p>
+            <w:r>
+              <w:t>UWE HP Desktop</w:t>
+            </w:r>
+          </w:p>
+        </w:tc>
+        <w:tc>
+          <w:tcPr>
+            <w:tcW w:w="1870" w:type="dxa"/>
+          </w:tcPr>
+          <w:p>
+            <w:r>
+              <w:t>Intel I5 7500</w:t>
+            </w:r>
+          </w:p>
+          <w:p>
+            <w:r>
+              <w:t xml:space="preserve">3.4-3.8 </w:t>
+            </w:r>
+            <w:proofErr w:type="spellStart"/>
+            <w:r>
+              <w:t>ghz</w:t>
+            </w:r>
+            <w:proofErr w:type="spellEnd"/>
+            <w:r>
+              <w:t xml:space="preserve"> </w:t>
+            </w:r>
+          </w:p>
+          <w:p>
+            <w:r>
+              <w:t xml:space="preserve">4 cores </w:t>
+            </w:r>
+          </w:p>
+          <w:p>
+            <w:r>
+              <w:t xml:space="preserve">4 threads </w:t>
+            </w:r>
+          </w:p>
+        </w:tc>
+        <w:tc>
+          <w:tcPr>
+            <w:tcW w:w="1870" w:type="dxa"/>
+          </w:tcPr>
+          <w:p>
+            <w:r>
+              <w:t xml:space="preserve">4 virtual cores </w:t>
+            </w:r>
+          </w:p>
+        </w:tc>
+        <w:tc>
+          <w:tcPr>
+            <w:tcW w:w="1870" w:type="dxa"/>
+          </w:tcPr>
+          <w:p>
+            <w:r>
+              <w:t>16GB</w:t>
+            </w:r>
+          </w:p>
+        </w:tc>
+        <w:tc>
+          <w:tcPr>
+            <w:tcW w:w="1870" w:type="dxa"/>
+          </w:tcPr>
+          <w:p>
+            <w:r>
+              <w:t>8GB</w:t>
+            </w:r>
+          </w:p>
+        </w:tc>
+      </w:tr>
+    </w:tbl>
+    <w:p/>
+    <w:p>
+      <w:r>
+        <w:t>The usage of more Ram provided a better experience while programming – faster switching between applications, however more cores allowed for considerably faster compilation of larger projects.</w:t>
       </w:r>
     </w:p>
     <w:p>
       <w:pPr>
         <w:pStyle w:val="Heading3"/>
       </w:pPr>
-      <w:r>
-        <w:t xml:space="preserve">Virtual machine </w:t>
-      </w:r>
-    </w:p>
-    <w:p>
-      <w:r>
-        <w:t xml:space="preserve">The </w:t>
-      </w:r>
-      <w:r>
-        <w:t>CC2640R2F</w:t>
-      </w:r>
-      <w:r>
-        <w:t xml:space="preserve"> launchpad development board by Texas Instruments is recommended to be programmed via the ‘Code Composer Studio’ IDE. I was already using this with</w:t>
-      </w:r>
-      <w:r>
-        <w:t xml:space="preserve"> another project </w:t>
+      <w:bookmarkStart w:id="40" w:name="_Toc34243451"/>
+      <w:bookmarkEnd w:id="19"/>
+      <w:r>
+        <w:t>Software tools and development environment</w:t>
+      </w:r>
+      <w:bookmarkEnd w:id="40"/>
+      <w:r>
+        <w:t xml:space="preserve"> </w:t>
+      </w:r>
+    </w:p>
+    <w:p>
+      <w:r>
+        <w:t>Inside the virtual machine various tools were installed for development, the main tools used are listed as follows –</w:t>
+      </w:r>
+    </w:p>
+    <w:p>
+      <w:pPr>
+        <w:pStyle w:val="ListParagraph"/>
+        <w:numPr>
+          <w:ilvl w:val="0"/>
+          <w:numId w:val="27"/>
+        </w:numPr>
+      </w:pPr>
+      <w:r>
+        <w:t>Notepad++</w:t>
+      </w:r>
+    </w:p>
+    <w:p>
+      <w:pPr>
+        <w:pStyle w:val="ListParagraph"/>
+        <w:numPr>
+          <w:ilvl w:val="0"/>
+          <w:numId w:val="27"/>
+        </w:numPr>
+      </w:pPr>
+      <w:proofErr w:type="spellStart"/>
+      <w:r>
+        <w:t>CodeComposer</w:t>
+      </w:r>
+      <w:r>
+        <w:t>Studio</w:t>
+      </w:r>
+      <w:proofErr w:type="spellEnd"/>
+      <w:r>
+        <w:t xml:space="preserve"> 9.0</w:t>
+      </w:r>
+      <w:r>
+        <w:t>.1 (</w:t>
+      </w:r>
+      <w:r>
+        <w:t>CCS)</w:t>
+      </w:r>
+    </w:p>
+    <w:p>
+      <w:pPr>
+        <w:pStyle w:val="ListParagraph"/>
+        <w:numPr>
+          <w:ilvl w:val="0"/>
+          <w:numId w:val="27"/>
+        </w:numPr>
+      </w:pPr>
+      <w:r>
+        <w:t xml:space="preserve">Android studio 3.6.1 </w:t>
+      </w:r>
+    </w:p>
+    <w:p>
+      <w:pPr>
+        <w:pStyle w:val="ListParagraph"/>
+        <w:numPr>
+          <w:ilvl w:val="0"/>
+          <w:numId w:val="27"/>
+        </w:numPr>
+      </w:pPr>
+      <w:proofErr w:type="spellStart"/>
+      <w:r>
+        <w:t>SimpleLink</w:t>
+      </w:r>
+      <w:proofErr w:type="spellEnd"/>
+      <w:r>
+        <w:t>™ CC2640R2 SDK - Bluetooth® low energy</w:t>
+      </w:r>
+      <w:r>
+        <w:t xml:space="preserve"> </w:t>
+      </w:r>
+      <w:r>
+        <w:t>v3.</w:t>
+      </w:r>
+      <w:r>
+        <w:t>3</w:t>
+      </w:r>
+      <w:r>
+        <w:t>0</w:t>
+      </w:r>
+    </w:p>
+    <w:p>
+      <w:r>
+        <w:t>Additionally, outside of the virtual machine, either on another machine on the same network</w:t>
+      </w:r>
+      <w:r>
+        <w:t xml:space="preserve"> </w:t>
+      </w:r>
+      <w:r>
+        <w:t xml:space="preserve">(for ease of security) or occasionally in the host machine for the VM the following tool was used to provide a remote MySQL database – </w:t>
+      </w:r>
+    </w:p>
+    <w:p>
+      <w:pPr>
+        <w:pStyle w:val="ListParagraph"/>
+        <w:numPr>
+          <w:ilvl w:val="0"/>
+          <w:numId w:val="28"/>
+        </w:numPr>
+      </w:pPr>
+      <w:r>
+        <w:t xml:space="preserve">WampServer 3.2.0 </w:t>
+      </w:r>
+      <w:r>
+        <w:t xml:space="preserve"> </w:t>
+      </w:r>
+    </w:p>
+    <w:p>
+      <w:r>
+        <w:t>During the development cycle several of these tools were updated as will be discussed further on.</w:t>
+      </w:r>
+    </w:p>
+    <w:p>
+      <w:pPr>
+        <w:pStyle w:val="Heading3"/>
+      </w:pPr>
+      <w:bookmarkStart w:id="41" w:name="_Toc34243452"/>
+      <w:r>
+        <w:t>First steps, setup and hardware testing</w:t>
+      </w:r>
+      <w:bookmarkEnd w:id="41"/>
+      <w:r>
+        <w:t xml:space="preserve"> </w:t>
+      </w:r>
+    </w:p>
+    <w:p>
+      <w:r>
+        <w:t xml:space="preserve">Before starting development in earnest some testing was done to check that the hardware was working correctly so that testing of my own code and general troubleshooting would not be futile. This involved downloading the demo application from the </w:t>
+      </w:r>
+      <w:r>
+        <w:t>CC2640R2 SDK</w:t>
+      </w:r>
+      <w:r>
+        <w:t xml:space="preserve"> on to the development board and connecting too it with the TI </w:t>
+      </w:r>
+      <w:proofErr w:type="spellStart"/>
+      <w:r>
+        <w:t>Simplelink</w:t>
+      </w:r>
+      <w:proofErr w:type="spellEnd"/>
+      <w:r>
+        <w:t xml:space="preserve"> starter application (available </w:t>
+      </w:r>
+      <w:hyperlink r:id="rId14" w:history="1">
+        <w:r>
+          <w:rPr>
+            <w:rStyle w:val="Hyperlink"/>
+          </w:rPr>
+          <w:t>here</w:t>
+        </w:r>
+      </w:hyperlink>
+      <w:r>
+        <w:t xml:space="preserve">). </w:t>
+      </w:r>
+    </w:p>
+    <w:p>
+      <w:r>
+        <w:t xml:space="preserve">Upon attempting to download </w:t>
+      </w:r>
+      <w:r>
+        <w:t xml:space="preserve">this as per the ‘Getting started’ section of the TI website we came upon the first hurdle, the links in the ‘Resource Explorer’ section of CCS </w:t>
+      </w:r>
+      <w:r>
+        <w:t xml:space="preserve">(this is essentially a web browser linked directly to TI’s support pages) no longer linked correctly to its web servers and gave various connection/404 errors. To circumvent this a regular browser could be used as well as a combination of </w:t>
+      </w:r>
+      <w:r>
+        <w:lastRenderedPageBreak/>
+        <w:t xml:space="preserve">Google searches and using the search form on the TI website, however this would often serve archived results that were no longer relevant to this version of the SDK or CCS or serve results relevant to other development boards – frequently the MSP430. This meant great care had to be used </w:t>
+      </w:r>
+      <w:r>
+        <w:t xml:space="preserve">when vetting the usefulness of these results. Originally the demo software was available as a separate </w:t>
+      </w:r>
+      <w:r>
+        <w:t>download,</w:t>
+      </w:r>
+      <w:r>
+        <w:t xml:space="preserve"> but this has since been integrated into the SDK. </w:t>
+      </w:r>
+      <w:r>
+        <w:t xml:space="preserve">After acquiring the correct information several dependencies needed to be loaded into CCS in order to make Project Zero compile, these were mostly related to the </w:t>
+      </w:r>
+      <w:proofErr w:type="spellStart"/>
+      <w:r>
+        <w:t>BluetoothLowEnergyStackHandler</w:t>
+      </w:r>
+      <w:proofErr w:type="spellEnd"/>
+      <w:r>
+        <w:t xml:space="preserve"> and TIRTOS, the latter of which had updates giving issues with its integration, luckily an update was released for the SDK containing all the required components and dependencies giving a project that looked like the image below. </w:t>
+      </w:r>
+    </w:p>
+    <w:p>
+      <w:pPr>
+        <w:jc w:val="center"/>
+      </w:pPr>
+      <w:r>
+        <w:rPr>
+          <w:noProof/>
+        </w:rPr>
+        <w:drawing>
+          <wp:inline distT="0" distB="0" distL="0" distR="0" wp14:anchorId="2E19ECFA" wp14:editId="0670F8B3">
+            <wp:extent cx="4438650" cy="2492473"/>
+            <wp:effectExtent l="0" t="0" r="0" b="3175"/>
+            <wp:docPr id="6" name="Picture 6"/>
+            <wp:cNvGraphicFramePr>
+              <a:graphicFrameLocks xmlns:a="http://schemas.openxmlformats.org/drawingml/2006/main" noChangeAspect="1"/>
+            </wp:cNvGraphicFramePr>
+            <a:graphic xmlns:a="http://schemas.openxmlformats.org/drawingml/2006/main">
+              <a:graphicData uri="http://schemas.openxmlformats.org/drawingml/2006/picture">
+                <pic:pic xmlns:pic="http://schemas.openxmlformats.org/drawingml/2006/picture">
+                  <pic:nvPicPr>
+                    <pic:cNvPr id="0" name="Picture 1"/>
+                    <pic:cNvPicPr>
+                      <a:picLocks noChangeAspect="1" noChangeArrowheads="1"/>
+                    </pic:cNvPicPr>
+                  </pic:nvPicPr>
+                  <pic:blipFill>
+                    <a:blip r:embed="rId15" cstate="print">
+                      <a:extLst>
+                        <a:ext uri="{28A0092B-C50C-407E-A947-70E740481C1C}">
+                          <a14:useLocalDpi xmlns:a14="http://schemas.microsoft.com/office/drawing/2010/main" val="0"/>
+                        </a:ext>
+                      </a:extLst>
+                    </a:blip>
+                    <a:srcRect/>
+                    <a:stretch>
+                      <a:fillRect/>
+                    </a:stretch>
+                  </pic:blipFill>
+                  <pic:spPr bwMode="auto">
+                    <a:xfrm>
+                      <a:off x="0" y="0"/>
+                      <a:ext cx="4438650" cy="2492473"/>
+                    </a:xfrm>
+                    <a:prstGeom prst="rect">
+                      <a:avLst/>
+                    </a:prstGeom>
+                    <a:noFill/>
+                    <a:ln>
+                      <a:noFill/>
+                    </a:ln>
+                  </pic:spPr>
+                </pic:pic>
+              </a:graphicData>
+            </a:graphic>
+          </wp:inline>
+        </w:drawing>
+      </w:r>
+    </w:p>
+    <w:p>
+      <w:r>
+        <w:t xml:space="preserve">After resolving this </w:t>
+      </w:r>
+      <w:r>
+        <w:t>issue,</w:t>
+      </w:r>
+      <w:r>
+        <w:t xml:space="preserve"> the project could be loaded up in CCS</w:t>
+      </w:r>
+      <w:r>
+        <w:t xml:space="preserve"> easily complete with its single dependency ble5_project_zero_cc2640r2lp_stack_library that is included in the SDK files. </w:t>
+      </w:r>
+    </w:p>
+    <w:p>
+      <w:r>
+        <w:t xml:space="preserve">Next on an Android device with access to the play store </w:t>
+      </w:r>
+      <w:r>
+        <w:t xml:space="preserve">the </w:t>
+      </w:r>
+      <w:proofErr w:type="spellStart"/>
+      <w:r>
+        <w:t>Simplelink</w:t>
+      </w:r>
+      <w:proofErr w:type="spellEnd"/>
+      <w:r>
+        <w:t xml:space="preserve"> software should be downloaded and installed giving the results as per the following images – </w:t>
+      </w:r>
+    </w:p>
+    <w:p>
+      <w:pPr>
+        <w:jc w:val="center"/>
+      </w:pPr>
+      <w:r>
+        <w:rPr>
+          <w:noProof/>
+        </w:rPr>
+        <w:drawing>
+          <wp:inline distT="0" distB="0" distL="0" distR="0" wp14:anchorId="7A626834" wp14:editId="475900C5">
+            <wp:extent cx="1511300" cy="2509337"/>
+            <wp:effectExtent l="0" t="0" r="0" b="5715"/>
+            <wp:docPr id="7" name="Picture 7"/>
+            <wp:cNvGraphicFramePr>
+              <a:graphicFrameLocks xmlns:a="http://schemas.openxmlformats.org/drawingml/2006/main" noChangeAspect="1"/>
+            </wp:cNvGraphicFramePr>
+            <a:graphic xmlns:a="http://schemas.openxmlformats.org/drawingml/2006/main">
+              <a:graphicData uri="http://schemas.openxmlformats.org/drawingml/2006/picture">
+                <pic:pic xmlns:pic="http://schemas.openxmlformats.org/drawingml/2006/picture">
+                  <pic:nvPicPr>
+                    <pic:cNvPr id="0" name="Picture 2"/>
+                    <pic:cNvPicPr>
+                      <a:picLocks noChangeAspect="1" noChangeArrowheads="1"/>
+                    </pic:cNvPicPr>
+                  </pic:nvPicPr>
+                  <pic:blipFill>
+                    <a:blip r:embed="rId16" cstate="print">
+                      <a:extLst>
+                        <a:ext uri="{28A0092B-C50C-407E-A947-70E740481C1C}">
+                          <a14:useLocalDpi xmlns:a14="http://schemas.microsoft.com/office/drawing/2010/main" val="0"/>
+                        </a:ext>
+                      </a:extLst>
+                    </a:blip>
+                    <a:srcRect/>
+                    <a:stretch>
+                      <a:fillRect/>
+                    </a:stretch>
+                  </pic:blipFill>
+                  <pic:spPr bwMode="auto">
+                    <a:xfrm>
+                      <a:off x="0" y="0"/>
+                      <a:ext cx="1544217" cy="2563992"/>
+                    </a:xfrm>
+                    <a:prstGeom prst="rect">
+                      <a:avLst/>
+                    </a:prstGeom>
+                    <a:noFill/>
+                    <a:ln>
+                      <a:noFill/>
+                    </a:ln>
+                  </pic:spPr>
+                </pic:pic>
+              </a:graphicData>
+            </a:graphic>
+          </wp:inline>
+        </w:drawing>
+      </w:r>
+    </w:p>
+    <w:p>
+      <w:pPr>
+        <w:jc w:val="center"/>
+      </w:pPr>
+    </w:p>
+    <w:p>
+      <w:r>
+        <w:lastRenderedPageBreak/>
+        <w:t>Installation of t</w:t>
+      </w:r>
+      <w:r>
+        <w:t>his will provide an entry into the main app drawer looking like the following –</w:t>
+      </w:r>
+    </w:p>
+    <w:p>
+      <w:pPr>
+        <w:jc w:val="center"/>
+      </w:pPr>
+      <w:r>
+        <w:rPr>
+          <w:noProof/>
+        </w:rPr>
+        <w:drawing>
+          <wp:inline distT="0" distB="0" distL="0" distR="0" wp14:anchorId="41BFA8F8" wp14:editId="65B7E906">
+            <wp:extent cx="1498600" cy="1760074"/>
+            <wp:effectExtent l="0" t="0" r="6350" b="0"/>
+            <wp:docPr id="9" name="Picture 9"/>
+            <wp:cNvGraphicFramePr>
+              <a:graphicFrameLocks xmlns:a="http://schemas.openxmlformats.org/drawingml/2006/main" noChangeAspect="1"/>
+            </wp:cNvGraphicFramePr>
+            <a:graphic xmlns:a="http://schemas.openxmlformats.org/drawingml/2006/main">
+              <a:graphicData uri="http://schemas.openxmlformats.org/drawingml/2006/picture">
+                <pic:pic xmlns:pic="http://schemas.openxmlformats.org/drawingml/2006/picture">
+                  <pic:nvPicPr>
+                    <pic:cNvPr id="0" name="Picture 4"/>
+                    <pic:cNvPicPr>
+                      <a:picLocks noChangeAspect="1" noChangeArrowheads="1"/>
+                    </pic:cNvPicPr>
+                  </pic:nvPicPr>
+                  <pic:blipFill>
+                    <a:blip r:embed="rId17">
+                      <a:extLst>
+                        <a:ext uri="{28A0092B-C50C-407E-A947-70E740481C1C}">
+                          <a14:useLocalDpi xmlns:a14="http://schemas.microsoft.com/office/drawing/2010/main" val="0"/>
+                        </a:ext>
+                      </a:extLst>
+                    </a:blip>
+                    <a:srcRect/>
+                    <a:stretch>
+                      <a:fillRect/>
+                    </a:stretch>
+                  </pic:blipFill>
+                  <pic:spPr bwMode="auto">
+                    <a:xfrm>
+                      <a:off x="0" y="0"/>
+                      <a:ext cx="1515577" cy="1780014"/>
+                    </a:xfrm>
+                    <a:prstGeom prst="rect">
+                      <a:avLst/>
+                    </a:prstGeom>
+                    <a:noFill/>
+                    <a:ln>
+                      <a:noFill/>
+                    </a:ln>
+                  </pic:spPr>
+                </pic:pic>
+              </a:graphicData>
+            </a:graphic>
+          </wp:inline>
+        </w:drawing>
+      </w:r>
+    </w:p>
+    <w:p>
+      <w:r>
+        <w:t xml:space="preserve">Opening this application will give you the following </w:t>
       </w:r>
       <w:proofErr w:type="gramStart"/>
       <w:r>
-        <w:t>so as to</w:t>
+        <w:t>provided that</w:t>
       </w:r>
       <w:proofErr w:type="gramEnd"/>
       <w:r>
-        <w:t xml:space="preserve"> stop cross contamination between projects and to enable me to work from multiple places I created a Windows 10 virtual machine on an external SSD. The SSD enabled the Virtual machine </w:t>
-      </w:r>
-    </w:p>
-    <w:p>
-      <w:pPr>
-        <w:pStyle w:val="ListParagraph"/>
-        <w:ind w:left="2880"/>
-      </w:pPr>
-    </w:p>
+        <w:t xml:space="preserve"> Bluetooth is enabled on the device– </w:t>
+      </w:r>
+    </w:p>
+    <w:p>
+      <w:pPr>
+        <w:jc w:val="center"/>
+      </w:pPr>
+      <w:r>
+        <w:rPr>
+          <w:noProof/>
+        </w:rPr>
+        <w:drawing>
+          <wp:inline distT="0" distB="0" distL="0" distR="0" wp14:anchorId="71072625" wp14:editId="7AEAB3C6">
+            <wp:extent cx="2292350" cy="3805888"/>
+            <wp:effectExtent l="0" t="0" r="0" b="4445"/>
+            <wp:docPr id="10" name="Picture 10"/>
+            <wp:cNvGraphicFramePr>
+              <a:graphicFrameLocks xmlns:a="http://schemas.openxmlformats.org/drawingml/2006/main" noChangeAspect="1"/>
+            </wp:cNvGraphicFramePr>
+            <a:graphic xmlns:a="http://schemas.openxmlformats.org/drawingml/2006/main">
+              <a:graphicData uri="http://schemas.openxmlformats.org/drawingml/2006/picture">
+                <pic:pic xmlns:pic="http://schemas.openxmlformats.org/drawingml/2006/picture">
+                  <pic:nvPicPr>
+                    <pic:cNvPr id="0" name="Picture 5"/>
+                    <pic:cNvPicPr>
+                      <a:picLocks noChangeAspect="1" noChangeArrowheads="1"/>
+                    </pic:cNvPicPr>
+                  </pic:nvPicPr>
+                  <pic:blipFill>
+                    <a:blip r:embed="rId18" cstate="print">
+                      <a:extLst>
+                        <a:ext uri="{28A0092B-C50C-407E-A947-70E740481C1C}">
+                          <a14:useLocalDpi xmlns:a14="http://schemas.microsoft.com/office/drawing/2010/main" val="0"/>
+                        </a:ext>
+                      </a:extLst>
+                    </a:blip>
+                    <a:srcRect/>
+                    <a:stretch>
+                      <a:fillRect/>
+                    </a:stretch>
+                  </pic:blipFill>
+                  <pic:spPr bwMode="auto">
+                    <a:xfrm>
+                      <a:off x="0" y="0"/>
+                      <a:ext cx="2304159" cy="3825494"/>
+                    </a:xfrm>
+                    <a:prstGeom prst="rect">
+                      <a:avLst/>
+                    </a:prstGeom>
+                    <a:noFill/>
+                    <a:ln>
+                      <a:noFill/>
+                    </a:ln>
+                  </pic:spPr>
+                </pic:pic>
+              </a:graphicData>
+            </a:graphic>
+          </wp:inline>
+        </w:drawing>
+      </w:r>
+    </w:p>
+    <w:p>
+      <w:r>
+        <w:t xml:space="preserve">Upon deploying </w:t>
+      </w:r>
+      <w:proofErr w:type="spellStart"/>
+      <w:r>
+        <w:t>projectzero</w:t>
+      </w:r>
+      <w:proofErr w:type="spellEnd"/>
+      <w:r>
+        <w:t xml:space="preserve"> to the board using the deployment buttons at the top of the </w:t>
+      </w:r>
+      <w:r>
+        <w:t xml:space="preserve">IDE the board will start broadcasting its name, this can be scanned for in the </w:t>
+      </w:r>
+      <w:proofErr w:type="spellStart"/>
+      <w:r>
+        <w:t>simplelink</w:t>
+      </w:r>
+      <w:proofErr w:type="spellEnd"/>
+      <w:r>
+        <w:t xml:space="preserve"> app. </w:t>
+      </w:r>
+    </w:p>
+    <w:p>
+      <w:r>
+        <w:t xml:space="preserve">INSERT SCREENSHOT </w:t>
+      </w:r>
+    </w:p>
+    <w:p>
+      <w:r>
+        <w:t>Once connected the advertised GATT services can be seen for the LED’s and Button’s.</w:t>
+      </w:r>
+    </w:p>
+    <w:p>
+      <w:r>
+        <w:t xml:space="preserve">INSERT SCREENSHOT </w:t>
+      </w:r>
+    </w:p>
+    <w:p>
+      <w:r>
+        <w:t xml:space="preserve">The status of these items can either be see physically on the board as with the LED’s or read in the app with the </w:t>
+      </w:r>
+      <w:r>
+        <w:t>buttons</w:t>
+      </w:r>
+      <w:r>
+        <w:t>.</w:t>
+      </w:r>
+    </w:p>
+    <w:p>
+      <w:r>
+        <w:lastRenderedPageBreak/>
+        <w:t xml:space="preserve">INSERT DOUBLE SCREENSHOT HERE </w:t>
+      </w:r>
+    </w:p>
+    <w:p>
+      <w:r>
+        <w:t xml:space="preserve">Next a basic application was written in Android studio to test its ability to be deployed to a device and that its debugging tools are available for use. In this instance a tutorial on database usage </w:t>
+      </w:r>
+      <w:r>
+        <w:t>was followed in order to achieve multiple targets in one application</w:t>
+      </w:r>
+      <w:r>
+        <w:fldChar w:fldCharType="begin"/>
+      </w:r>
+      <w:r>
+        <w:instrText>ADDIN RW.CITE{{91 Tamada,Ravi 2017}}</w:instrText>
+      </w:r>
+      <w:r>
+        <w:fldChar w:fldCharType="separate"/>
+      </w:r>
+      <w:r>
+        <w:rPr>
+          <w:rFonts w:ascii="Calibri" w:hAnsi="Calibri" w:cs="Calibri"/>
+          <w:bCs/>
+        </w:rPr>
+        <w:t>(</w:t>
+      </w:r>
+      <w:proofErr w:type="spellStart"/>
+      <w:r>
+        <w:rPr>
+          <w:rFonts w:ascii="Calibri" w:hAnsi="Calibri" w:cs="Calibri"/>
+          <w:bCs/>
+        </w:rPr>
+        <w:t>Tamada</w:t>
+      </w:r>
+      <w:proofErr w:type="spellEnd"/>
+      <w:r>
+        <w:rPr>
+          <w:rFonts w:ascii="Calibri" w:hAnsi="Calibri" w:cs="Calibri"/>
+          <w:bCs/>
+        </w:rPr>
+        <w:t>, 2017)</w:t>
+      </w:r>
+      <w:r>
+        <w:fldChar w:fldCharType="end"/>
+      </w:r>
+      <w:r>
+        <w:t xml:space="preserve">. </w:t>
+      </w:r>
+    </w:p>
+    <w:p>
+      <w:r>
+        <w:t>In order to make the debugging tools work a development enabled version of android must be used. These features can be enabled in most android devices.</w:t>
+      </w:r>
+    </w:p>
+    <w:p>
+      <w:r>
+        <w:t xml:space="preserve">This is accomplished by going into settings – about device </w:t>
+      </w:r>
+      <w:r>
+        <w:t>– and to software info</w:t>
+      </w:r>
+    </w:p>
+    <w:p>
+      <w:pPr>
+        <w:jc w:val="center"/>
+      </w:pPr>
+      <w:r>
+        <w:rPr>
+          <w:noProof/>
+        </w:rPr>
+        <w:drawing>
+          <wp:inline distT="0" distB="0" distL="0" distR="0" wp14:anchorId="2E12555B" wp14:editId="36624EEC">
+            <wp:extent cx="1352550" cy="2248462"/>
+            <wp:effectExtent l="0" t="0" r="0" b="0"/>
+            <wp:docPr id="12" name="Picture 12"/>
+            <wp:cNvGraphicFramePr>
+              <a:graphicFrameLocks xmlns:a="http://schemas.openxmlformats.org/drawingml/2006/main" noChangeAspect="1"/>
+            </wp:cNvGraphicFramePr>
+            <a:graphic xmlns:a="http://schemas.openxmlformats.org/drawingml/2006/main">
+              <a:graphicData uri="http://schemas.openxmlformats.org/drawingml/2006/picture">
+                <pic:pic xmlns:pic="http://schemas.openxmlformats.org/drawingml/2006/picture">
+                  <pic:nvPicPr>
+                    <pic:cNvPr id="0" name="Picture 7"/>
+                    <pic:cNvPicPr>
+                      <a:picLocks noChangeAspect="1" noChangeArrowheads="1"/>
+                    </pic:cNvPicPr>
+                  </pic:nvPicPr>
+                  <pic:blipFill>
+                    <a:blip r:embed="rId19" cstate="print">
+                      <a:extLst>
+                        <a:ext uri="{28A0092B-C50C-407E-A947-70E740481C1C}">
+                          <a14:useLocalDpi xmlns:a14="http://schemas.microsoft.com/office/drawing/2010/main" val="0"/>
+                        </a:ext>
+                      </a:extLst>
+                    </a:blip>
+                    <a:srcRect/>
+                    <a:stretch>
+                      <a:fillRect/>
+                    </a:stretch>
+                  </pic:blipFill>
+                  <pic:spPr bwMode="auto">
+                    <a:xfrm>
+                      <a:off x="0" y="0"/>
+                      <a:ext cx="1369149" cy="2276056"/>
+                    </a:xfrm>
+                    <a:prstGeom prst="rect">
+                      <a:avLst/>
+                    </a:prstGeom>
+                    <a:noFill/>
+                    <a:ln>
+                      <a:noFill/>
+                    </a:ln>
+                  </pic:spPr>
+                </pic:pic>
+              </a:graphicData>
+            </a:graphic>
+          </wp:inline>
+        </w:drawing>
+      </w:r>
+      <w:r>
+        <w:rPr>
+          <w:noProof/>
+        </w:rPr>
+        <w:drawing>
+          <wp:inline distT="0" distB="0" distL="0" distR="0" wp14:anchorId="7B0EDD6E" wp14:editId="2F26320A">
+            <wp:extent cx="1384300" cy="2301243"/>
+            <wp:effectExtent l="0" t="0" r="6350" b="3810"/>
+            <wp:docPr id="15" name="Picture 15"/>
+            <wp:cNvGraphicFramePr>
+              <a:graphicFrameLocks xmlns:a="http://schemas.openxmlformats.org/drawingml/2006/main" noChangeAspect="1"/>
+            </wp:cNvGraphicFramePr>
+            <a:graphic xmlns:a="http://schemas.openxmlformats.org/drawingml/2006/main">
+              <a:graphicData uri="http://schemas.openxmlformats.org/drawingml/2006/picture">
+                <pic:pic xmlns:pic="http://schemas.openxmlformats.org/drawingml/2006/picture">
+                  <pic:nvPicPr>
+                    <pic:cNvPr id="0" name="Picture 10"/>
+                    <pic:cNvPicPr>
+                      <a:picLocks noChangeAspect="1" noChangeArrowheads="1"/>
+                    </pic:cNvPicPr>
+                  </pic:nvPicPr>
+                  <pic:blipFill>
+                    <a:blip r:embed="rId20" cstate="print">
+                      <a:extLst>
+                        <a:ext uri="{28A0092B-C50C-407E-A947-70E740481C1C}">
+                          <a14:useLocalDpi xmlns:a14="http://schemas.microsoft.com/office/drawing/2010/main" val="0"/>
+                        </a:ext>
+                      </a:extLst>
+                    </a:blip>
+                    <a:srcRect/>
+                    <a:stretch>
+                      <a:fillRect/>
+                    </a:stretch>
+                  </pic:blipFill>
+                  <pic:spPr bwMode="auto">
+                    <a:xfrm>
+                      <a:off x="0" y="0"/>
+                      <a:ext cx="1403553" cy="2333249"/>
+                    </a:xfrm>
+                    <a:prstGeom prst="rect">
+                      <a:avLst/>
+                    </a:prstGeom>
+                    <a:noFill/>
+                    <a:ln>
+                      <a:noFill/>
+                    </a:ln>
+                  </pic:spPr>
+                </pic:pic>
+              </a:graphicData>
+            </a:graphic>
+          </wp:inline>
+        </w:drawing>
+      </w:r>
+    </w:p>
+    <w:p>
+      <w:pPr>
+        <w:jc w:val="center"/>
+      </w:pPr>
+    </w:p>
+    <w:p>
+      <w:r>
+        <w:t xml:space="preserve">And pressing repeatedly on the Build number </w:t>
+      </w:r>
+    </w:p>
+    <w:p>
+      <w:pPr>
+        <w:jc w:val="center"/>
+      </w:pPr>
+      <w:r>
+        <w:rPr>
+          <w:noProof/>
+        </w:rPr>
+        <w:drawing>
+          <wp:inline distT="0" distB="0" distL="0" distR="0" wp14:anchorId="3E4DD447" wp14:editId="3A580573">
+            <wp:extent cx="1733427" cy="2368550"/>
+            <wp:effectExtent l="0" t="0" r="635" b="0"/>
+            <wp:docPr id="16" name="Picture 16"/>
+            <wp:cNvGraphicFramePr>
+              <a:graphicFrameLocks xmlns:a="http://schemas.openxmlformats.org/drawingml/2006/main" noChangeAspect="1"/>
+            </wp:cNvGraphicFramePr>
+            <a:graphic xmlns:a="http://schemas.openxmlformats.org/drawingml/2006/main">
+              <a:graphicData uri="http://schemas.openxmlformats.org/drawingml/2006/picture">
+                <pic:pic xmlns:pic="http://schemas.openxmlformats.org/drawingml/2006/picture">
+                  <pic:nvPicPr>
+                    <pic:cNvPr id="0" name="Picture 11"/>
+                    <pic:cNvPicPr>
+                      <a:picLocks noChangeAspect="1" noChangeArrowheads="1"/>
+                    </pic:cNvPicPr>
+                  </pic:nvPicPr>
+                  <pic:blipFill rotWithShape="1">
+                    <a:blip r:embed="rId21" cstate="print">
+                      <a:extLst>
+                        <a:ext uri="{28A0092B-C50C-407E-A947-70E740481C1C}">
+                          <a14:useLocalDpi xmlns:a14="http://schemas.microsoft.com/office/drawing/2010/main" val="0"/>
+                        </a:ext>
+                      </a:extLst>
+                    </a:blip>
+                    <a:srcRect b="17805"/>
+                    <a:stretch/>
+                  </pic:blipFill>
+                  <pic:spPr bwMode="auto">
+                    <a:xfrm>
+                      <a:off x="0" y="0"/>
+                      <a:ext cx="1740329" cy="2377980"/>
+                    </a:xfrm>
+                    <a:prstGeom prst="rect">
+                      <a:avLst/>
+                    </a:prstGeom>
+                    <a:noFill/>
+                    <a:ln>
+                      <a:noFill/>
+                    </a:ln>
+                    <a:extLst>
+                      <a:ext uri="{53640926-AAD7-44D8-BBD7-CCE9431645EC}">
+                        <a14:shadowObscured xmlns:a14="http://schemas.microsoft.com/office/drawing/2010/main"/>
+                      </a:ext>
+                    </a:extLst>
+                  </pic:spPr>
+                </pic:pic>
+              </a:graphicData>
+            </a:graphic>
+          </wp:inline>
+        </w:drawing>
+      </w:r>
+    </w:p>
+    <w:p>
+      <w:pPr>
+        <w:jc w:val="center"/>
+      </w:pPr>
+    </w:p>
+    <w:p>
+      <w:pPr>
+        <w:jc w:val="center"/>
+      </w:pPr>
+    </w:p>
+    <w:p>
+      <w:pPr>
+        <w:jc w:val="center"/>
+      </w:pPr>
+    </w:p>
+    <w:p>
+      <w:r>
+        <w:lastRenderedPageBreak/>
+        <w:t>If performed correctly a countdown should begin with each press resulting in a message confirming you to be a developer and giving a new subcategory in settings for development tools.</w:t>
+      </w:r>
+    </w:p>
+    <w:p>
+      <w:pPr>
+        <w:jc w:val="center"/>
+      </w:pPr>
+      <w:r>
+        <w:rPr>
+          <w:noProof/>
+        </w:rPr>
+        <w:drawing>
+          <wp:inline distT="0" distB="0" distL="0" distR="0" wp14:anchorId="7713C05A" wp14:editId="13532102">
+            <wp:extent cx="1625600" cy="2698914"/>
+            <wp:effectExtent l="0" t="0" r="0" b="6350"/>
+            <wp:docPr id="17" name="Picture 17"/>
+            <wp:cNvGraphicFramePr>
+              <a:graphicFrameLocks xmlns:a="http://schemas.openxmlformats.org/drawingml/2006/main" noChangeAspect="1"/>
+            </wp:cNvGraphicFramePr>
+            <a:graphic xmlns:a="http://schemas.openxmlformats.org/drawingml/2006/main">
+              <a:graphicData uri="http://schemas.openxmlformats.org/drawingml/2006/picture">
+                <pic:pic xmlns:pic="http://schemas.openxmlformats.org/drawingml/2006/picture">
+                  <pic:nvPicPr>
+                    <pic:cNvPr id="0" name="Picture 12"/>
+                    <pic:cNvPicPr>
+                      <a:picLocks noChangeAspect="1" noChangeArrowheads="1"/>
+                    </pic:cNvPicPr>
+                  </pic:nvPicPr>
+                  <pic:blipFill>
+                    <a:blip r:embed="rId22" cstate="print">
+                      <a:extLst>
+                        <a:ext uri="{28A0092B-C50C-407E-A947-70E740481C1C}">
+                          <a14:useLocalDpi xmlns:a14="http://schemas.microsoft.com/office/drawing/2010/main" val="0"/>
+                        </a:ext>
+                      </a:extLst>
+                    </a:blip>
+                    <a:srcRect/>
+                    <a:stretch>
+                      <a:fillRect/>
+                    </a:stretch>
+                  </pic:blipFill>
+                  <pic:spPr bwMode="auto">
+                    <a:xfrm>
+                      <a:off x="0" y="0"/>
+                      <a:ext cx="1629259" cy="2704988"/>
+                    </a:xfrm>
+                    <a:prstGeom prst="rect">
+                      <a:avLst/>
+                    </a:prstGeom>
+                    <a:noFill/>
+                    <a:ln>
+                      <a:noFill/>
+                    </a:ln>
+                  </pic:spPr>
+                </pic:pic>
+              </a:graphicData>
+            </a:graphic>
+          </wp:inline>
+        </w:drawing>
+      </w:r>
+      <w:r>
+        <w:rPr>
+          <w:noProof/>
+        </w:rPr>
+        <w:drawing>
+          <wp:inline distT="0" distB="0" distL="0" distR="0" wp14:anchorId="6D8183B2" wp14:editId="38F14A27">
+            <wp:extent cx="1614027" cy="2679700"/>
+            <wp:effectExtent l="0" t="0" r="5715" b="6350"/>
+            <wp:docPr id="18" name="Picture 18"/>
+            <wp:cNvGraphicFramePr>
+              <a:graphicFrameLocks xmlns:a="http://schemas.openxmlformats.org/drawingml/2006/main" noChangeAspect="1"/>
+            </wp:cNvGraphicFramePr>
+            <a:graphic xmlns:a="http://schemas.openxmlformats.org/drawingml/2006/main">
+              <a:graphicData uri="http://schemas.openxmlformats.org/drawingml/2006/picture">
+                <pic:pic xmlns:pic="http://schemas.openxmlformats.org/drawingml/2006/picture">
+                  <pic:nvPicPr>
+                    <pic:cNvPr id="0" name="Picture 13"/>
+                    <pic:cNvPicPr>
+                      <a:picLocks noChangeAspect="1" noChangeArrowheads="1"/>
+                    </pic:cNvPicPr>
+                  </pic:nvPicPr>
+                  <pic:blipFill>
+                    <a:blip r:embed="rId23" cstate="print">
+                      <a:extLst>
+                        <a:ext uri="{28A0092B-C50C-407E-A947-70E740481C1C}">
+                          <a14:useLocalDpi xmlns:a14="http://schemas.microsoft.com/office/drawing/2010/main" val="0"/>
+                        </a:ext>
+                      </a:extLst>
+                    </a:blip>
+                    <a:srcRect/>
+                    <a:stretch>
+                      <a:fillRect/>
+                    </a:stretch>
+                  </pic:blipFill>
+                  <pic:spPr bwMode="auto">
+                    <a:xfrm>
+                      <a:off x="0" y="0"/>
+                      <a:ext cx="1632092" cy="2709692"/>
+                    </a:xfrm>
+                    <a:prstGeom prst="rect">
+                      <a:avLst/>
+                    </a:prstGeom>
+                    <a:noFill/>
+                    <a:ln>
+                      <a:noFill/>
+                    </a:ln>
+                  </pic:spPr>
+                </pic:pic>
+              </a:graphicData>
+            </a:graphic>
+          </wp:inline>
+        </w:drawing>
+      </w:r>
+    </w:p>
+    <w:p>
+      <w:r>
+        <w:t xml:space="preserve">In the Developer options menu, the function ‘USB debugging’ needs to be enabled </w:t>
+      </w:r>
+    </w:p>
+    <w:p>
+      <w:pPr>
+        <w:jc w:val="center"/>
+      </w:pPr>
+      <w:r>
+        <w:rPr>
+          <w:noProof/>
+        </w:rPr>
+        <w:drawing>
+          <wp:inline distT="0" distB="0" distL="0" distR="0" wp14:anchorId="451F83ED" wp14:editId="65EB9F34">
+            <wp:extent cx="1574800" cy="2614573"/>
+            <wp:effectExtent l="0" t="0" r="6350" b="0"/>
+            <wp:docPr id="19" name="Picture 19"/>
+            <wp:cNvGraphicFramePr>
+              <a:graphicFrameLocks xmlns:a="http://schemas.openxmlformats.org/drawingml/2006/main" noChangeAspect="1"/>
+            </wp:cNvGraphicFramePr>
+            <a:graphic xmlns:a="http://schemas.openxmlformats.org/drawingml/2006/main">
+              <a:graphicData uri="http://schemas.openxmlformats.org/drawingml/2006/picture">
+                <pic:pic xmlns:pic="http://schemas.openxmlformats.org/drawingml/2006/picture">
+                  <pic:nvPicPr>
+                    <pic:cNvPr id="0" name="Picture 14"/>
+                    <pic:cNvPicPr>
+                      <a:picLocks noChangeAspect="1" noChangeArrowheads="1"/>
+                    </pic:cNvPicPr>
+                  </pic:nvPicPr>
+                  <pic:blipFill>
+                    <a:blip r:embed="rId24" cstate="print">
+                      <a:extLst>
+                        <a:ext uri="{28A0092B-C50C-407E-A947-70E740481C1C}">
+                          <a14:useLocalDpi xmlns:a14="http://schemas.microsoft.com/office/drawing/2010/main" val="0"/>
+                        </a:ext>
+                      </a:extLst>
+                    </a:blip>
+                    <a:srcRect/>
+                    <a:stretch>
+                      <a:fillRect/>
+                    </a:stretch>
+                  </pic:blipFill>
+                  <pic:spPr bwMode="auto">
+                    <a:xfrm>
+                      <a:off x="0" y="0"/>
+                      <a:ext cx="1581059" cy="2624965"/>
+                    </a:xfrm>
+                    <a:prstGeom prst="rect">
+                      <a:avLst/>
+                    </a:prstGeom>
+                    <a:noFill/>
+                    <a:ln>
+                      <a:noFill/>
+                    </a:ln>
+                  </pic:spPr>
+                </pic:pic>
+              </a:graphicData>
+            </a:graphic>
+          </wp:inline>
+        </w:drawing>
+      </w:r>
+    </w:p>
+    <w:p>
+      <w:r>
+        <w:lastRenderedPageBreak/>
+        <w:t>Once this is done the device can be connected to a machine running Android Studio and should appear as a deployable test device.</w:t>
+      </w:r>
+      <w:r>
+        <w:rPr>
+          <w:noProof/>
+        </w:rPr>
+        <w:t xml:space="preserve"> </w:t>
+      </w:r>
+      <w:r>
+        <w:rPr>
+          <w:noProof/>
+        </w:rPr>
+        <w:drawing>
+          <wp:inline distT="0" distB="0" distL="0" distR="0" wp14:anchorId="0C122AD6" wp14:editId="30020CFD">
+            <wp:extent cx="4902200" cy="2757815"/>
+            <wp:effectExtent l="0" t="0" r="0" b="4445"/>
+            <wp:docPr id="20" name="Picture 20"/>
+            <wp:cNvGraphicFramePr>
+              <a:graphicFrameLocks xmlns:a="http://schemas.openxmlformats.org/drawingml/2006/main" noChangeAspect="1"/>
+            </wp:cNvGraphicFramePr>
+            <a:graphic xmlns:a="http://schemas.openxmlformats.org/drawingml/2006/main">
+              <a:graphicData uri="http://schemas.openxmlformats.org/drawingml/2006/picture">
+                <pic:pic xmlns:pic="http://schemas.openxmlformats.org/drawingml/2006/picture">
+                  <pic:nvPicPr>
+                    <pic:cNvPr id="0" name="Picture 15"/>
+                    <pic:cNvPicPr>
+                      <a:picLocks noChangeAspect="1" noChangeArrowheads="1"/>
+                    </pic:cNvPicPr>
+                  </pic:nvPicPr>
+                  <pic:blipFill>
+                    <a:blip r:embed="rId25" cstate="print">
+                      <a:extLst>
+                        <a:ext uri="{28A0092B-C50C-407E-A947-70E740481C1C}">
+                          <a14:useLocalDpi xmlns:a14="http://schemas.microsoft.com/office/drawing/2010/main" val="0"/>
+                        </a:ext>
+                      </a:extLst>
+                    </a:blip>
+                    <a:srcRect/>
+                    <a:stretch>
+                      <a:fillRect/>
+                    </a:stretch>
+                  </pic:blipFill>
+                  <pic:spPr bwMode="auto">
+                    <a:xfrm>
+                      <a:off x="0" y="0"/>
+                      <a:ext cx="4908853" cy="2761558"/>
+                    </a:xfrm>
+                    <a:prstGeom prst="rect">
+                      <a:avLst/>
+                    </a:prstGeom>
+                    <a:noFill/>
+                    <a:ln>
+                      <a:noFill/>
+                    </a:ln>
+                  </pic:spPr>
+                </pic:pic>
+              </a:graphicData>
+            </a:graphic>
+          </wp:inline>
+        </w:drawing>
+      </w:r>
+    </w:p>
+    <w:p>
+      <w:r>
+        <w:t>For purposes of testing the IDE and its debugging tools this worked with the application being deployed to a test device (LG G5 mobile phone)</w:t>
+      </w:r>
+      <w:r>
+        <w:t>.</w:t>
+      </w:r>
+    </w:p>
+    <w:p>
+      <w:r>
+        <w:t xml:space="preserve">INSERT SCREENSHOT OF PROGRAM ON DEVICE </w:t>
+      </w:r>
+    </w:p>
+    <w:p>
+      <w:r>
+        <w:t xml:space="preserve">Next a MySQL server was created using the </w:t>
+      </w:r>
+      <w:r>
+        <w:t>WampServer</w:t>
+      </w:r>
+      <w:r>
+        <w:t xml:space="preserve"> software stack available </w:t>
+      </w:r>
+      <w:hyperlink r:id="rId26" w:history="1">
+        <w:r>
+          <w:rPr>
+            <w:rStyle w:val="Hyperlink"/>
+          </w:rPr>
+          <w:t>here</w:t>
+        </w:r>
+      </w:hyperlink>
+      <w:r>
+        <w:t xml:space="preserve">. In order to achieve this the software should be downloaded onto a PC on the same network as you. Once installed opening a browser and directing it to the Localhost via the loopback function – commonly found by using the IP address 127.0.0.1 will bring you to the main controls for Wamp. </w:t>
+      </w:r>
+    </w:p>
+    <w:p>
+      <w:pPr>
+        <w:jc w:val="center"/>
+      </w:pPr>
+      <w:r>
+        <w:rPr>
+          <w:noProof/>
+        </w:rPr>
+        <w:drawing>
+          <wp:inline distT="0" distB="0" distL="0" distR="0" wp14:anchorId="0BFF9DC9" wp14:editId="31C5F01A">
+            <wp:extent cx="5937250" cy="3194050"/>
+            <wp:effectExtent l="0" t="0" r="6350" b="6350"/>
+            <wp:docPr id="21" name="Picture 21"/>
+            <wp:cNvGraphicFramePr>
+              <a:graphicFrameLocks xmlns:a="http://schemas.openxmlformats.org/drawingml/2006/main" noChangeAspect="1"/>
+            </wp:cNvGraphicFramePr>
+            <a:graphic xmlns:a="http://schemas.openxmlformats.org/drawingml/2006/main">
+              <a:graphicData uri="http://schemas.openxmlformats.org/drawingml/2006/picture">
+                <pic:pic xmlns:pic="http://schemas.openxmlformats.org/drawingml/2006/picture">
+                  <pic:nvPicPr>
+                    <pic:cNvPr id="0" name="Picture 16"/>
+                    <pic:cNvPicPr>
+                      <a:picLocks noChangeAspect="1" noChangeArrowheads="1"/>
+                    </pic:cNvPicPr>
+                  </pic:nvPicPr>
+                  <pic:blipFill rotWithShape="1">
+                    <a:blip r:embed="rId27" cstate="print">
+                      <a:extLst>
+                        <a:ext uri="{28A0092B-C50C-407E-A947-70E740481C1C}">
+                          <a14:useLocalDpi xmlns:a14="http://schemas.microsoft.com/office/drawing/2010/main" val="0"/>
+                        </a:ext>
+                      </a:extLst>
+                    </a:blip>
+                    <a:srcRect b="4374"/>
+                    <a:stretch/>
+                  </pic:blipFill>
+                  <pic:spPr bwMode="auto">
+                    <a:xfrm>
+                      <a:off x="0" y="0"/>
+                      <a:ext cx="5937250" cy="3194050"/>
+                    </a:xfrm>
+                    <a:prstGeom prst="rect">
+                      <a:avLst/>
+                    </a:prstGeom>
+                    <a:noFill/>
+                    <a:ln>
+                      <a:noFill/>
+                    </a:ln>
+                    <a:extLst>
+                      <a:ext uri="{53640926-AAD7-44D8-BBD7-CCE9431645EC}">
+                        <a14:shadowObscured xmlns:a14="http://schemas.microsoft.com/office/drawing/2010/main"/>
+                      </a:ext>
+                    </a:extLst>
+                  </pic:spPr>
+                </pic:pic>
+              </a:graphicData>
+            </a:graphic>
+          </wp:inline>
+        </w:drawing>
+      </w:r>
+    </w:p>
+    <w:p>
+      <w:r>
+        <w:lastRenderedPageBreak/>
+        <w:t xml:space="preserve">From this the phpMyAdmin link was pressed, this asked us to log in and select what type of database is to be used, in our case we </w:t>
+      </w:r>
+      <w:r>
+        <w:t xml:space="preserve">will use MySQL rather than MariaDB and the default username and password combination. At this point it is worth checking that both the computer and mobile device being used are on the same subnet and to edit the </w:t>
+      </w:r>
+      <w:proofErr w:type="spellStart"/>
+      <w:r>
+        <w:t>httpd.conf</w:t>
+      </w:r>
+      <w:proofErr w:type="spellEnd"/>
+      <w:r>
+        <w:t xml:space="preserve"> file in Wamp to enable connections from </w:t>
+      </w:r>
+      <w:r>
+        <w:t xml:space="preserve">other IP addresses. This is accomplished by editing the listen lines (in this case line 70-71) to the following – </w:t>
+      </w:r>
+    </w:p>
+    <w:p>
+      <w:r>
+        <w:t>Listen 0.0.0.0:80</w:t>
+      </w:r>
+    </w:p>
+    <w:p>
+      <w:r>
+        <w:t xml:space="preserve">Listen </w:t>
+      </w:r>
+      <w:proofErr w:type="gramStart"/>
+      <w:r>
+        <w:t>[::</w:t>
+      </w:r>
+      <w:proofErr w:type="gramEnd"/>
+      <w:r>
+        <w:t>0]:80</w:t>
+      </w:r>
+    </w:p>
+    <w:p>
+      <w:r>
+        <w:t xml:space="preserve">This will allow connections from port 80 from other IP addresses. Doing this at this stage will significantly cut down troubleshooting </w:t>
+      </w:r>
+      <w:proofErr w:type="gramStart"/>
+      <w:r>
+        <w:t>later on</w:t>
+      </w:r>
+      <w:proofErr w:type="gramEnd"/>
+      <w:r>
+        <w:t xml:space="preserve">. </w:t>
+      </w:r>
+    </w:p>
+    <w:p>
+      <w:r>
+        <w:t xml:space="preserve">After doing this the </w:t>
+      </w:r>
+      <w:proofErr w:type="spellStart"/>
+      <w:r>
+        <w:t>Wampserver</w:t>
+      </w:r>
+      <w:proofErr w:type="spellEnd"/>
+      <w:r>
+        <w:t xml:space="preserve"> should be restarted before proceeding. </w:t>
+      </w:r>
+    </w:p>
+    <w:p>
+      <w:r>
+        <w:t xml:space="preserve">From phpMyAdmin the ‘databases’ link should be </w:t>
+      </w:r>
+      <w:proofErr w:type="gramStart"/>
+      <w:r>
+        <w:t>clicked</w:t>
+      </w:r>
+      <w:proofErr w:type="gramEnd"/>
+      <w:r>
+        <w:t xml:space="preserve"> and a new database created. </w:t>
+      </w:r>
+      <w:r>
+        <w:t xml:space="preserve">For this project a database called </w:t>
+      </w:r>
+      <w:proofErr w:type="spellStart"/>
+      <w:r>
+        <w:t>fyppowerbandXXX</w:t>
+      </w:r>
+      <w:proofErr w:type="spellEnd"/>
+      <w:r>
+        <w:t xml:space="preserve"> will be used (the XXX to be replaced by a version number). In this database a table called users is created with the fields –</w:t>
+      </w:r>
+    </w:p>
+    <w:tbl>
+      <w:tblPr>
+        <w:tblStyle w:val="TableGrid"/>
+        <w:tblW w:w="0" w:type="auto"/>
+        <w:tblLook w:val="04A0" w:firstRow="1" w:lastRow="0" w:firstColumn="1" w:lastColumn="0" w:noHBand="0" w:noVBand="1"/>
+      </w:tblPr>
+      <w:tblGrid>
+        <w:gridCol w:w="1980"/>
+        <w:gridCol w:w="7370"/>
+      </w:tblGrid>
+      <w:tr>
+        <w:tc>
+          <w:tcPr>
+            <w:tcW w:w="1980" w:type="dxa"/>
+          </w:tcPr>
+          <w:p>
+            <w:r>
+              <w:t>ID</w:t>
+            </w:r>
+          </w:p>
+        </w:tc>
+        <w:tc>
+          <w:tcPr>
+            <w:tcW w:w="7370" w:type="dxa"/>
+          </w:tcPr>
+          <w:p>
+            <w:r>
+              <w:t xml:space="preserve">This is the primary key and as such is also the unique number for each user </w:t>
+            </w:r>
+          </w:p>
+        </w:tc>
+      </w:tr>
+      <w:tr>
+        <w:tc>
+          <w:tcPr>
+            <w:tcW w:w="1980" w:type="dxa"/>
+          </w:tcPr>
+          <w:p>
+            <w:r>
+              <w:t>Forename</w:t>
+            </w:r>
+          </w:p>
+        </w:tc>
+        <w:tc>
+          <w:tcPr>
+            <w:tcW w:w="7370" w:type="dxa"/>
+          </w:tcPr>
+          <w:p>
+            <w:r>
+              <w:t xml:space="preserve">User forename </w:t>
+            </w:r>
+          </w:p>
+        </w:tc>
+      </w:tr>
+      <w:tr>
+        <w:tc>
+          <w:tcPr>
+            <w:tcW w:w="1980" w:type="dxa"/>
+          </w:tcPr>
+          <w:p>
+            <w:r>
+              <w:t>Surname</w:t>
+            </w:r>
+          </w:p>
+        </w:tc>
+        <w:tc>
+          <w:tcPr>
+            <w:tcW w:w="7370" w:type="dxa"/>
+          </w:tcPr>
+          <w:p>
+            <w:r>
+              <w:t>User surname</w:t>
+            </w:r>
+          </w:p>
+        </w:tc>
+      </w:tr>
+      <w:tr>
+        <w:tc>
+          <w:tcPr>
+            <w:tcW w:w="1980" w:type="dxa"/>
+          </w:tcPr>
+          <w:p>
+            <w:proofErr w:type="spellStart"/>
+            <w:r>
+              <w:t>Bandstatus</w:t>
+            </w:r>
+            <w:proofErr w:type="spellEnd"/>
+          </w:p>
+        </w:tc>
+        <w:tc>
+          <w:tcPr>
+            <w:tcW w:w="7370" w:type="dxa"/>
+          </w:tcPr>
+          <w:p>
+            <w:r>
+              <w:t xml:space="preserve">This is a number to be used as a Boolean to enable/disable the band </w:t>
+            </w:r>
+          </w:p>
+        </w:tc>
+      </w:tr>
+      <w:tr>
+        <w:tc>
+          <w:tcPr>
+            <w:tcW w:w="1980" w:type="dxa"/>
+          </w:tcPr>
+          <w:p>
+            <w:proofErr w:type="spellStart"/>
+            <w:r>
+              <w:t>Created_at</w:t>
+            </w:r>
+            <w:proofErr w:type="spellEnd"/>
+          </w:p>
+        </w:tc>
+        <w:tc>
+          <w:tcPr>
+            <w:tcW w:w="7370" w:type="dxa"/>
+          </w:tcPr>
+          <w:p>
+            <w:r>
+              <w:t xml:space="preserve">For testing </w:t>
+            </w:r>
+          </w:p>
+        </w:tc>
+      </w:tr>
+      <w:tr>
+        <w:tc>
+          <w:tcPr>
+            <w:tcW w:w="1980" w:type="dxa"/>
+          </w:tcPr>
+          <w:p>
+            <w:proofErr w:type="spellStart"/>
+            <w:r>
+              <w:t>Updated_at</w:t>
+            </w:r>
+            <w:proofErr w:type="spellEnd"/>
+          </w:p>
+        </w:tc>
+        <w:tc>
+          <w:tcPr>
+            <w:tcW w:w="7370" w:type="dxa"/>
+          </w:tcPr>
+          <w:p>
+            <w:r>
+              <w:t xml:space="preserve">For testing </w:t>
+            </w:r>
+          </w:p>
+        </w:tc>
+      </w:tr>
+    </w:tbl>
     <w:p/>
     <w:p>
-      <w:pPr>
-        <w:pStyle w:val="ListParagraph"/>
-      </w:pPr>
-    </w:p>
-    <w:p>
-      <w:pPr>
-        <w:pStyle w:val="ListParagraph"/>
-      </w:pPr>
-      <w:r>
-        <w:br/>
-      </w:r>
-    </w:p>
-    <w:bookmarkEnd w:id="19"/>
-    <w:p/>
+      <w:r>
+        <w:t>Once this is created</w:t>
+      </w:r>
+      <w:r>
+        <w:t xml:space="preserve"> the ability to connect to it should be tested, to do this a php file included with Wamp is used. This is accomplished by typing the following into a web browser– </w:t>
+      </w:r>
+    </w:p>
+    <w:p>
+      <w:r>
+        <w:t>IP ADDRESS OF WAMP/</w:t>
+      </w:r>
+      <w:proofErr w:type="spellStart"/>
+      <w:r>
+        <w:t>testm</w:t>
+      </w:r>
+      <w:r>
+        <w:t>y</w:t>
+      </w:r>
+      <w:r>
+        <w:t>sql.php</w:t>
+      </w:r>
+      <w:proofErr w:type="spellEnd"/>
+      <w:r>
+        <w:t xml:space="preserve"> </w:t>
+      </w:r>
+    </w:p>
+    <w:p>
+      <w:r>
+        <w:t xml:space="preserve">And should provide this output – </w:t>
+      </w:r>
+    </w:p>
+    <w:p>
+      <w:pPr>
+        <w:jc w:val="center"/>
+      </w:pPr>
+      <w:r>
+        <w:rPr>
+          <w:noProof/>
+        </w:rPr>
+        <w:drawing>
+          <wp:inline distT="0" distB="0" distL="0" distR="0" wp14:anchorId="6824DA37" wp14:editId="4F0622C9">
+            <wp:extent cx="2889250" cy="1308100"/>
+            <wp:effectExtent l="0" t="0" r="6350" b="6350"/>
+            <wp:docPr id="22" name="Picture 22"/>
+            <wp:cNvGraphicFramePr>
+              <a:graphicFrameLocks xmlns:a="http://schemas.openxmlformats.org/drawingml/2006/main" noChangeAspect="1"/>
+            </wp:cNvGraphicFramePr>
+            <a:graphic xmlns:a="http://schemas.openxmlformats.org/drawingml/2006/main">
+              <a:graphicData uri="http://schemas.openxmlformats.org/drawingml/2006/picture">
+                <pic:pic xmlns:pic="http://schemas.openxmlformats.org/drawingml/2006/picture">
+                  <pic:nvPicPr>
+                    <pic:cNvPr id="0" name="Picture 17"/>
+                    <pic:cNvPicPr>
+                      <a:picLocks noChangeAspect="1" noChangeArrowheads="1"/>
+                    </pic:cNvPicPr>
+                  </pic:nvPicPr>
+                  <pic:blipFill>
+                    <a:blip r:embed="rId28">
+                      <a:extLst>
+                        <a:ext uri="{28A0092B-C50C-407E-A947-70E740481C1C}">
+                          <a14:useLocalDpi xmlns:a14="http://schemas.microsoft.com/office/drawing/2010/main" val="0"/>
+                        </a:ext>
+                      </a:extLst>
+                    </a:blip>
+                    <a:srcRect/>
+                    <a:stretch>
+                      <a:fillRect/>
+                    </a:stretch>
+                  </pic:blipFill>
+                  <pic:spPr bwMode="auto">
+                    <a:xfrm>
+                      <a:off x="0" y="0"/>
+                      <a:ext cx="2889250" cy="1308100"/>
+                    </a:xfrm>
+                    <a:prstGeom prst="rect">
+                      <a:avLst/>
+                    </a:prstGeom>
+                    <a:noFill/>
+                    <a:ln>
+                      <a:noFill/>
+                    </a:ln>
+                  </pic:spPr>
+                </pic:pic>
+              </a:graphicData>
+            </a:graphic>
+          </wp:inline>
+        </w:drawing>
+      </w:r>
+    </w:p>
+    <w:p>
+      <w:r>
+        <w:t xml:space="preserve">Note the database type is not relevant here as this just shows the network is allowing communication. </w:t>
+      </w:r>
+    </w:p>
+    <w:p>
+      <w:pPr>
+        <w:pStyle w:val="Heading3"/>
+      </w:pPr>
+      <w:r>
+        <w:t>App creation and CRUD</w:t>
+      </w:r>
+    </w:p>
+    <w:p>
+      <w:r>
+        <w:t xml:space="preserve">Now that the background components are tested and working the initial iteration of the Android application can be created. From following the aforementioned </w:t>
+      </w:r>
+      <w:proofErr w:type="gramStart"/>
+      <w:r>
+        <w:t>tutorial</w:t>
+      </w:r>
+      <w:proofErr w:type="gramEnd"/>
+      <w:r>
+        <w:t xml:space="preserve"> it was found that the tutorial contained various issues related to components being deprecated </w:t>
+      </w:r>
+    </w:p>
+    <w:p>
+      <w:bookmarkStart w:id="42" w:name="_GoBack"/>
+      <w:bookmarkEnd w:id="42"/>
+    </w:p>
     <w:sectPr>
-      <w:footerReference w:type="default" r:id="rId14"/>
+      <w:footerReference w:type="default" r:id="rId29"/>
       <w:pgSz w:w="12240" w:h="15840"/>
       <w:pgMar w:top="1440" w:right="1440" w:bottom="1440" w:left="1440" w:header="708" w:footer="708" w:gutter="0"/>
       <w:pgNumType w:start="0"/>
@@ -9066,6 +11237,119 @@
     </w:lvl>
   </w:abstractNum>
   <w:abstractNum w:abstractNumId="5" w15:restartNumberingAfterBreak="0">
+    <w:nsid w:val="17235ADE"/>
+    <w:multiLevelType w:val="hybridMultilevel"/>
+    <w:tmpl w:val="65F4A840"/>
+    <w:lvl w:ilvl="0" w:tplc="04090001">
+      <w:start w:val="1"/>
+      <w:numFmt w:val="bullet"/>
+      <w:lvlText w:val=""/>
+      <w:lvlJc w:val="left"/>
+      <w:pPr>
+        <w:ind w:left="720" w:hanging="360"/>
+      </w:pPr>
+      <w:rPr>
+        <w:rFonts w:ascii="Symbol" w:hAnsi="Symbol" w:hint="default"/>
+      </w:rPr>
+    </w:lvl>
+    <w:lvl w:ilvl="1" w:tplc="04090003" w:tentative="1">
+      <w:start w:val="1"/>
+      <w:numFmt w:val="bullet"/>
+      <w:lvlText w:val="o"/>
+      <w:lvlJc w:val="left"/>
+      <w:pPr>
+        <w:ind w:left="1440" w:hanging="360"/>
+      </w:pPr>
+      <w:rPr>
+        <w:rFonts w:ascii="Courier New" w:hAnsi="Courier New" w:cs="Courier New" w:hint="default"/>
+      </w:rPr>
+    </w:lvl>
+    <w:lvl w:ilvl="2" w:tplc="04090005" w:tentative="1">
+      <w:start w:val="1"/>
+      <w:numFmt w:val="bullet"/>
+      <w:lvlText w:val=""/>
+      <w:lvlJc w:val="left"/>
+      <w:pPr>
+        <w:ind w:left="2160" w:hanging="360"/>
+      </w:pPr>
+      <w:rPr>
+        <w:rFonts w:ascii="Wingdings" w:hAnsi="Wingdings" w:hint="default"/>
+      </w:rPr>
+    </w:lvl>
+    <w:lvl w:ilvl="3" w:tplc="04090001" w:tentative="1">
+      <w:start w:val="1"/>
+      <w:numFmt w:val="bullet"/>
+      <w:lvlText w:val=""/>
+      <w:lvlJc w:val="left"/>
+      <w:pPr>
+        <w:ind w:left="2880" w:hanging="360"/>
+      </w:pPr>
+      <w:rPr>
+        <w:rFonts w:ascii="Symbol" w:hAnsi="Symbol" w:hint="default"/>
+      </w:rPr>
+    </w:lvl>
+    <w:lvl w:ilvl="4" w:tplc="04090003" w:tentative="1">
+      <w:start w:val="1"/>
+      <w:numFmt w:val="bullet"/>
+      <w:lvlText w:val="o"/>
+      <w:lvlJc w:val="left"/>
+      <w:pPr>
+        <w:ind w:left="3600" w:hanging="360"/>
+      </w:pPr>
+      <w:rPr>
+        <w:rFonts w:ascii="Courier New" w:hAnsi="Courier New" w:cs="Courier New" w:hint="default"/>
+      </w:rPr>
+    </w:lvl>
+    <w:lvl w:ilvl="5" w:tplc="04090005" w:tentative="1">
+      <w:start w:val="1"/>
+      <w:numFmt w:val="bullet"/>
+      <w:lvlText w:val=""/>
+      <w:lvlJc w:val="left"/>
+      <w:pPr>
+        <w:ind w:left="4320" w:hanging="360"/>
+      </w:pPr>
+      <w:rPr>
+        <w:rFonts w:ascii="Wingdings" w:hAnsi="Wingdings" w:hint="default"/>
+      </w:rPr>
+    </w:lvl>
+    <w:lvl w:ilvl="6" w:tplc="04090001" w:tentative="1">
+      <w:start w:val="1"/>
+      <w:numFmt w:val="bullet"/>
+      <w:lvlText w:val=""/>
+      <w:lvlJc w:val="left"/>
+      <w:pPr>
+        <w:ind w:left="5040" w:hanging="360"/>
+      </w:pPr>
+      <w:rPr>
+        <w:rFonts w:ascii="Symbol" w:hAnsi="Symbol" w:hint="default"/>
+      </w:rPr>
+    </w:lvl>
+    <w:lvl w:ilvl="7" w:tplc="04090003" w:tentative="1">
+      <w:start w:val="1"/>
+      <w:numFmt w:val="bullet"/>
+      <w:lvlText w:val="o"/>
+      <w:lvlJc w:val="left"/>
+      <w:pPr>
+        <w:ind w:left="5760" w:hanging="360"/>
+      </w:pPr>
+      <w:rPr>
+        <w:rFonts w:ascii="Courier New" w:hAnsi="Courier New" w:cs="Courier New" w:hint="default"/>
+      </w:rPr>
+    </w:lvl>
+    <w:lvl w:ilvl="8" w:tplc="04090005" w:tentative="1">
+      <w:start w:val="1"/>
+      <w:numFmt w:val="bullet"/>
+      <w:lvlText w:val=""/>
+      <w:lvlJc w:val="left"/>
+      <w:pPr>
+        <w:ind w:left="6480" w:hanging="360"/>
+      </w:pPr>
+      <w:rPr>
+        <w:rFonts w:ascii="Wingdings" w:hAnsi="Wingdings" w:hint="default"/>
+      </w:rPr>
+    </w:lvl>
+  </w:abstractNum>
+  <w:abstractNum w:abstractNumId="6" w15:restartNumberingAfterBreak="0">
     <w:nsid w:val="18A10DE2"/>
     <w:multiLevelType w:val="multilevel"/>
     <w:tmpl w:val="90605326"/>
@@ -9214,7 +11498,7 @@
       </w:rPr>
     </w:lvl>
   </w:abstractNum>
-  <w:abstractNum w:abstractNumId="6" w15:restartNumberingAfterBreak="0">
+  <w:abstractNum w:abstractNumId="7" w15:restartNumberingAfterBreak="0">
     <w:nsid w:val="20DE1D51"/>
     <w:multiLevelType w:val="hybridMultilevel"/>
     <w:tmpl w:val="D346D3B0"/>
@@ -9354,7 +11638,7 @@
       </w:rPr>
     </w:lvl>
   </w:abstractNum>
-  <w:abstractNum w:abstractNumId="7" w15:restartNumberingAfterBreak="0">
+  <w:abstractNum w:abstractNumId="8" w15:restartNumberingAfterBreak="0">
     <w:nsid w:val="29961DBA"/>
     <w:multiLevelType w:val="hybridMultilevel"/>
     <w:tmpl w:val="54ACDD1C"/>
@@ -9467,7 +11751,7 @@
       </w:rPr>
     </w:lvl>
   </w:abstractNum>
-  <w:abstractNum w:abstractNumId="8" w15:restartNumberingAfterBreak="0">
+  <w:abstractNum w:abstractNumId="9" w15:restartNumberingAfterBreak="0">
     <w:nsid w:val="2FCF4E1A"/>
     <w:multiLevelType w:val="hybridMultilevel"/>
     <w:tmpl w:val="D8A248E8"/>
@@ -9580,7 +11864,7 @@
       </w:rPr>
     </w:lvl>
   </w:abstractNum>
-  <w:abstractNum w:abstractNumId="9" w15:restartNumberingAfterBreak="0">
+  <w:abstractNum w:abstractNumId="10" w15:restartNumberingAfterBreak="0">
     <w:nsid w:val="35ED0A0B"/>
     <w:multiLevelType w:val="multilevel"/>
     <w:tmpl w:val="05829FFA"/>
@@ -9729,7 +12013,7 @@
       </w:rPr>
     </w:lvl>
   </w:abstractNum>
-  <w:abstractNum w:abstractNumId="10" w15:restartNumberingAfterBreak="0">
+  <w:abstractNum w:abstractNumId="11" w15:restartNumberingAfterBreak="0">
     <w:nsid w:val="3A102F24"/>
     <w:multiLevelType w:val="multilevel"/>
     <w:tmpl w:val="0409001F"/>
@@ -9815,7 +12099,7 @@
       </w:pPr>
     </w:lvl>
   </w:abstractNum>
-  <w:abstractNum w:abstractNumId="11" w15:restartNumberingAfterBreak="0">
+  <w:abstractNum w:abstractNumId="12" w15:restartNumberingAfterBreak="0">
     <w:nsid w:val="3F1E22FE"/>
     <w:multiLevelType w:val="multilevel"/>
     <w:tmpl w:val="0409001F"/>
@@ -9901,7 +12185,7 @@
       </w:pPr>
     </w:lvl>
   </w:abstractNum>
-  <w:abstractNum w:abstractNumId="12" w15:restartNumberingAfterBreak="0">
+  <w:abstractNum w:abstractNumId="13" w15:restartNumberingAfterBreak="0">
     <w:nsid w:val="4065361F"/>
     <w:multiLevelType w:val="hybridMultilevel"/>
     <w:tmpl w:val="207C8DC0"/>
@@ -9987,7 +12271,7 @@
       </w:pPr>
     </w:lvl>
   </w:abstractNum>
-  <w:abstractNum w:abstractNumId="13" w15:restartNumberingAfterBreak="0">
+  <w:abstractNum w:abstractNumId="14" w15:restartNumberingAfterBreak="0">
     <w:nsid w:val="41E815FE"/>
     <w:multiLevelType w:val="multilevel"/>
     <w:tmpl w:val="BA8C2F48"/>
@@ -10136,7 +12420,7 @@
       </w:rPr>
     </w:lvl>
   </w:abstractNum>
-  <w:abstractNum w:abstractNumId="14" w15:restartNumberingAfterBreak="0">
+  <w:abstractNum w:abstractNumId="15" w15:restartNumberingAfterBreak="0">
     <w:nsid w:val="43F003D1"/>
     <w:multiLevelType w:val="hybridMultilevel"/>
     <w:tmpl w:val="2FE0041A"/>
@@ -10249,7 +12533,120 @@
       </w:rPr>
     </w:lvl>
   </w:abstractNum>
-  <w:abstractNum w:abstractNumId="15" w15:restartNumberingAfterBreak="0">
+  <w:abstractNum w:abstractNumId="16" w15:restartNumberingAfterBreak="0">
+    <w:nsid w:val="44A4181B"/>
+    <w:multiLevelType w:val="hybridMultilevel"/>
+    <w:tmpl w:val="022A4A7E"/>
+    <w:lvl w:ilvl="0" w:tplc="04090001">
+      <w:start w:val="1"/>
+      <w:numFmt w:val="bullet"/>
+      <w:lvlText w:val=""/>
+      <w:lvlJc w:val="left"/>
+      <w:pPr>
+        <w:ind w:left="720" w:hanging="360"/>
+      </w:pPr>
+      <w:rPr>
+        <w:rFonts w:ascii="Symbol" w:hAnsi="Symbol" w:hint="default"/>
+      </w:rPr>
+    </w:lvl>
+    <w:lvl w:ilvl="1" w:tplc="04090003" w:tentative="1">
+      <w:start w:val="1"/>
+      <w:numFmt w:val="bullet"/>
+      <w:lvlText w:val="o"/>
+      <w:lvlJc w:val="left"/>
+      <w:pPr>
+        <w:ind w:left="1440" w:hanging="360"/>
+      </w:pPr>
+      <w:rPr>
+        <w:rFonts w:ascii="Courier New" w:hAnsi="Courier New" w:cs="Courier New" w:hint="default"/>
+      </w:rPr>
+    </w:lvl>
+    <w:lvl w:ilvl="2" w:tplc="04090005" w:tentative="1">
+      <w:start w:val="1"/>
+      <w:numFmt w:val="bullet"/>
+      <w:lvlText w:val=""/>
+      <w:lvlJc w:val="left"/>
+      <w:pPr>
+        <w:ind w:left="2160" w:hanging="360"/>
+      </w:pPr>
+      <w:rPr>
+        <w:rFonts w:ascii="Wingdings" w:hAnsi="Wingdings" w:hint="default"/>
+      </w:rPr>
+    </w:lvl>
+    <w:lvl w:ilvl="3" w:tplc="04090001" w:tentative="1">
+      <w:start w:val="1"/>
+      <w:numFmt w:val="bullet"/>
+      <w:lvlText w:val=""/>
+      <w:lvlJc w:val="left"/>
+      <w:pPr>
+        <w:ind w:left="2880" w:hanging="360"/>
+      </w:pPr>
+      <w:rPr>
+        <w:rFonts w:ascii="Symbol" w:hAnsi="Symbol" w:hint="default"/>
+      </w:rPr>
+    </w:lvl>
+    <w:lvl w:ilvl="4" w:tplc="04090003" w:tentative="1">
+      <w:start w:val="1"/>
+      <w:numFmt w:val="bullet"/>
+      <w:lvlText w:val="o"/>
+      <w:lvlJc w:val="left"/>
+      <w:pPr>
+        <w:ind w:left="3600" w:hanging="360"/>
+      </w:pPr>
+      <w:rPr>
+        <w:rFonts w:ascii="Courier New" w:hAnsi="Courier New" w:cs="Courier New" w:hint="default"/>
+      </w:rPr>
+    </w:lvl>
+    <w:lvl w:ilvl="5" w:tplc="04090005" w:tentative="1">
+      <w:start w:val="1"/>
+      <w:numFmt w:val="bullet"/>
+      <w:lvlText w:val=""/>
+      <w:lvlJc w:val="left"/>
+      <w:pPr>
+        <w:ind w:left="4320" w:hanging="360"/>
+      </w:pPr>
+      <w:rPr>
+        <w:rFonts w:ascii="Wingdings" w:hAnsi="Wingdings" w:hint="default"/>
+      </w:rPr>
+    </w:lvl>
+    <w:lvl w:ilvl="6" w:tplc="04090001" w:tentative="1">
+      <w:start w:val="1"/>
+      <w:numFmt w:val="bullet"/>
+      <w:lvlText w:val=""/>
+      <w:lvlJc w:val="left"/>
+      <w:pPr>
+        <w:ind w:left="5040" w:hanging="360"/>
+      </w:pPr>
+      <w:rPr>
+        <w:rFonts w:ascii="Symbol" w:hAnsi="Symbol" w:hint="default"/>
+      </w:rPr>
+    </w:lvl>
+    <w:lvl w:ilvl="7" w:tplc="04090003" w:tentative="1">
+      <w:start w:val="1"/>
+      <w:numFmt w:val="bullet"/>
+      <w:lvlText w:val="o"/>
+      <w:lvlJc w:val="left"/>
+      <w:pPr>
+        <w:ind w:left="5760" w:hanging="360"/>
+      </w:pPr>
+      <w:rPr>
+        <w:rFonts w:ascii="Courier New" w:hAnsi="Courier New" w:cs="Courier New" w:hint="default"/>
+      </w:rPr>
+    </w:lvl>
+    <w:lvl w:ilvl="8" w:tplc="04090005" w:tentative="1">
+      <w:start w:val="1"/>
+      <w:numFmt w:val="bullet"/>
+      <w:lvlText w:val=""/>
+      <w:lvlJc w:val="left"/>
+      <w:pPr>
+        <w:ind w:left="6480" w:hanging="360"/>
+      </w:pPr>
+      <w:rPr>
+        <w:rFonts w:ascii="Wingdings" w:hAnsi="Wingdings" w:hint="default"/>
+      </w:rPr>
+    </w:lvl>
+  </w:abstractNum>
+  <w:abstractNum w:abstractNumId="17" w15:restartNumberingAfterBreak="0">
     <w:nsid w:val="48BE74CF"/>
     <w:multiLevelType w:val="hybridMultilevel"/>
     <w:tmpl w:val="E5F0CA10"/>
@@ -10338,7 +12735,7 @@
       </w:pPr>
     </w:lvl>
   </w:abstractNum>
-  <w:abstractNum w:abstractNumId="16" w15:restartNumberingAfterBreak="0">
+  <w:abstractNum w:abstractNumId="18" w15:restartNumberingAfterBreak="0">
     <w:nsid w:val="49A50CCE"/>
     <w:multiLevelType w:val="multilevel"/>
     <w:tmpl w:val="0409001F"/>
@@ -10424,7 +12821,7 @@
       </w:pPr>
     </w:lvl>
   </w:abstractNum>
-  <w:abstractNum w:abstractNumId="17" w15:restartNumberingAfterBreak="0">
+  <w:abstractNum w:abstractNumId="19" w15:restartNumberingAfterBreak="0">
     <w:nsid w:val="4F0C3B5C"/>
     <w:multiLevelType w:val="hybridMultilevel"/>
     <w:tmpl w:val="DC2C3846"/>
@@ -10564,7 +12961,7 @@
       </w:rPr>
     </w:lvl>
   </w:abstractNum>
-  <w:abstractNum w:abstractNumId="18" w15:restartNumberingAfterBreak="0">
+  <w:abstractNum w:abstractNumId="20" w15:restartNumberingAfterBreak="0">
     <w:nsid w:val="604D43B1"/>
     <w:multiLevelType w:val="hybridMultilevel"/>
     <w:tmpl w:val="2D740C5A"/>
@@ -10704,7 +13101,7 @@
       </w:rPr>
     </w:lvl>
   </w:abstractNum>
-  <w:abstractNum w:abstractNumId="19" w15:restartNumberingAfterBreak="0">
+  <w:abstractNum w:abstractNumId="21" w15:restartNumberingAfterBreak="0">
     <w:nsid w:val="62AF1613"/>
     <w:multiLevelType w:val="hybridMultilevel"/>
     <w:tmpl w:val="F7787A50"/>
@@ -10817,7 +13214,7 @@
       </w:rPr>
     </w:lvl>
   </w:abstractNum>
-  <w:abstractNum w:abstractNumId="20" w15:restartNumberingAfterBreak="0">
+  <w:abstractNum w:abstractNumId="22" w15:restartNumberingAfterBreak="0">
     <w:nsid w:val="654E347E"/>
     <w:multiLevelType w:val="hybridMultilevel"/>
     <w:tmpl w:val="E6107C38"/>
@@ -10957,7 +13354,7 @@
       </w:rPr>
     </w:lvl>
   </w:abstractNum>
-  <w:abstractNum w:abstractNumId="21" w15:restartNumberingAfterBreak="0">
+  <w:abstractNum w:abstractNumId="23" w15:restartNumberingAfterBreak="0">
     <w:nsid w:val="6FE1557E"/>
     <w:multiLevelType w:val="hybridMultilevel"/>
     <w:tmpl w:val="27BCB9A6"/>
@@ -11097,7 +13494,7 @@
       </w:rPr>
     </w:lvl>
   </w:abstractNum>
-  <w:abstractNum w:abstractNumId="22" w15:restartNumberingAfterBreak="0">
+  <w:abstractNum w:abstractNumId="24" w15:restartNumberingAfterBreak="0">
     <w:nsid w:val="70000093"/>
     <w:multiLevelType w:val="hybridMultilevel"/>
     <w:tmpl w:val="2E248480"/>
@@ -11209,7 +13606,7 @@
       </w:rPr>
     </w:lvl>
   </w:abstractNum>
-  <w:abstractNum w:abstractNumId="23" w15:restartNumberingAfterBreak="0">
+  <w:abstractNum w:abstractNumId="25" w15:restartNumberingAfterBreak="0">
     <w:nsid w:val="701243F9"/>
     <w:multiLevelType w:val="hybridMultilevel"/>
     <w:tmpl w:val="C81429BE"/>
@@ -11349,7 +13746,7 @@
       </w:rPr>
     </w:lvl>
   </w:abstractNum>
-  <w:abstractNum w:abstractNumId="24" w15:restartNumberingAfterBreak="0">
+  <w:abstractNum w:abstractNumId="26" w15:restartNumberingAfterBreak="0">
     <w:nsid w:val="7B6C2E76"/>
     <w:multiLevelType w:val="hybridMultilevel"/>
     <w:tmpl w:val="20049900"/>
@@ -11462,7 +13859,7 @@
       </w:rPr>
     </w:lvl>
   </w:abstractNum>
-  <w:abstractNum w:abstractNumId="25" w15:restartNumberingAfterBreak="0">
+  <w:abstractNum w:abstractNumId="27" w15:restartNumberingAfterBreak="0">
     <w:nsid w:val="7E6F2D57"/>
     <w:multiLevelType w:val="hybridMultilevel"/>
     <w:tmpl w:val="2FDC75DA"/>
@@ -11552,79 +13949,85 @@
     <w:abstractNumId w:val="0"/>
   </w:num>
   <w:num w:numId="2">
-    <w:abstractNumId w:val="9"/>
+    <w:abstractNumId w:val="10"/>
   </w:num>
   <w:num w:numId="3">
-    <w:abstractNumId w:val="5"/>
+    <w:abstractNumId w:val="6"/>
   </w:num>
   <w:num w:numId="4">
     <w:abstractNumId w:val="4"/>
   </w:num>
   <w:num w:numId="5">
-    <w:abstractNumId w:val="13"/>
+    <w:abstractNumId w:val="14"/>
   </w:num>
   <w:num w:numId="6">
     <w:abstractNumId w:val="3"/>
   </w:num>
   <w:num w:numId="7">
-    <w:abstractNumId w:val="19"/>
+    <w:abstractNumId w:val="21"/>
   </w:num>
   <w:num w:numId="8">
+    <w:abstractNumId w:val="13"/>
+  </w:num>
+  <w:num w:numId="9">
+    <w:abstractNumId w:val="27"/>
+  </w:num>
+  <w:num w:numId="10">
+    <w:abstractNumId w:val="18"/>
+  </w:num>
+  <w:num w:numId="11">
+    <w:abstractNumId w:val="11"/>
+  </w:num>
+  <w:num w:numId="12">
+    <w:abstractNumId w:val="22"/>
+  </w:num>
+  <w:num w:numId="13">
+    <w:abstractNumId w:val="20"/>
+  </w:num>
+  <w:num w:numId="14">
     <w:abstractNumId w:val="12"/>
   </w:num>
-  <w:num w:numId="9">
+  <w:num w:numId="15">
     <w:abstractNumId w:val="25"/>
   </w:num>
-  <w:num w:numId="10">
-    <w:abstractNumId w:val="16"/>
-  </w:num>
-  <w:num w:numId="11">
-    <w:abstractNumId w:val="10"/>
-  </w:num>
-  <w:num w:numId="12">
-    <w:abstractNumId w:val="20"/>
-  </w:num>
-  <w:num w:numId="13">
-    <w:abstractNumId w:val="18"/>
-  </w:num>
-  <w:num w:numId="14">
-    <w:abstractNumId w:val="11"/>
-  </w:num>
-  <w:num w:numId="15">
+  <w:num w:numId="16">
     <w:abstractNumId w:val="23"/>
   </w:num>
-  <w:num w:numId="16">
-    <w:abstractNumId w:val="21"/>
-  </w:num>
   <w:num w:numId="17">
-    <w:abstractNumId w:val="17"/>
+    <w:abstractNumId w:val="19"/>
   </w:num>
   <w:num w:numId="18">
     <w:abstractNumId w:val="1"/>
   </w:num>
   <w:num w:numId="19">
-    <w:abstractNumId w:val="6"/>
+    <w:abstractNumId w:val="7"/>
   </w:num>
   <w:num w:numId="20">
     <w:abstractNumId w:val="2"/>
   </w:num>
   <w:num w:numId="21">
+    <w:abstractNumId w:val="17"/>
+  </w:num>
+  <w:num w:numId="22">
+    <w:abstractNumId w:val="24"/>
+  </w:num>
+  <w:num w:numId="23">
+    <w:abstractNumId w:val="8"/>
+  </w:num>
+  <w:num w:numId="24">
+    <w:abstractNumId w:val="26"/>
+  </w:num>
+  <w:num w:numId="25">
     <w:abstractNumId w:val="15"/>
   </w:num>
-  <w:num w:numId="22">
-    <w:abstractNumId w:val="22"/>
+  <w:num w:numId="26">
+    <w:abstractNumId w:val="9"/>
   </w:num>
-  <w:num w:numId="23">
-    <w:abstractNumId w:val="7"/>
+  <w:num w:numId="27">
+    <w:abstractNumId w:val="5"/>
   </w:num>
-  <w:num w:numId="24">
-    <w:abstractNumId w:val="24"/>
-  </w:num>
-  <w:num w:numId="25">
-    <w:abstractNumId w:val="14"/>
-  </w:num>
-  <w:num w:numId="26">
-    <w:abstractNumId w:val="8"/>
+  <w:num w:numId="28">
+    <w:abstractNumId w:val="16"/>
   </w:num>
 </w:numbering>
 </file>
@@ -12780,7 +15183,7 @@
 </file>
 
 <file path=customXml/itemProps1.xml><?xml version="1.0" encoding="utf-8"?>
-<ds:datastoreItem xmlns:ds="http://schemas.openxmlformats.org/officeDocument/2006/customXml" ds:itemID="{4BACBDF8-C1C2-42A2-A278-B272A267D3E7}">
+<ds:datastoreItem xmlns:ds="http://schemas.openxmlformats.org/officeDocument/2006/customXml" ds:itemID="{9C6DA38C-0847-4CB4-B3E7-AA72BFEBA714}">
   <ds:schemaRefs>
     <ds:schemaRef ds:uri="http://schemas.openxmlformats.org/officeDocument/2006/bibliography"/>
   </ds:schemaRefs>

</xml_diff>

<commit_message>
unpdates to main doc
</commit_message>
<xml_diff>
--- a/AdamStock15034312FinalYearProject19-20.docx
+++ b/AdamStock15034312FinalYearProject19-20.docx
@@ -3396,10 +3396,20 @@
         <w:pStyle w:val="Heading2"/>
       </w:pPr>
       <w:bookmarkStart w:id="6" w:name="_Toc34243422"/>
+      <w:commentRangeStart w:id="7"/>
       <w:r>
         <w:t>Objectives</w:t>
       </w:r>
       <w:bookmarkEnd w:id="6"/>
+      <w:commentRangeEnd w:id="7"/>
+      <w:r>
+        <w:rPr>
+          <w:rStyle w:val="CommentReference"/>
+          <w:rFonts w:asciiTheme="minorHAnsi" w:eastAsiaTheme="minorHAnsi" w:hAnsiTheme="minorHAnsi" w:cstheme="minorBidi"/>
+          <w:color w:val="auto"/>
+        </w:rPr>
+        <w:commentReference w:id="7"/>
+      </w:r>
       <w:r>
         <w:t xml:space="preserve"> </w:t>
       </w:r>
@@ -3456,11 +3466,11 @@
       <w:pPr>
         <w:pStyle w:val="Heading1"/>
       </w:pPr>
-      <w:bookmarkStart w:id="7" w:name="_Toc34243423"/>
+      <w:bookmarkStart w:id="8" w:name="_Toc34243423"/>
       <w:r>
         <w:t>Research</w:t>
       </w:r>
-      <w:bookmarkEnd w:id="7"/>
+      <w:bookmarkEnd w:id="8"/>
       <w:r>
         <w:t xml:space="preserve"> </w:t>
       </w:r>
@@ -3469,34 +3479,55 @@
       <w:pPr>
         <w:pStyle w:val="Heading2"/>
       </w:pPr>
-      <w:bookmarkStart w:id="8" w:name="_Toc34243424"/>
+      <w:bookmarkStart w:id="9" w:name="_Toc34243424"/>
       <w:r>
         <w:t>Does it exist?</w:t>
       </w:r>
-      <w:bookmarkEnd w:id="8"/>
+      <w:bookmarkEnd w:id="9"/>
     </w:p>
     <w:p>
       <w:r>
         <w:t xml:space="preserve">Seeing as </w:t>
       </w:r>
       <w:r>
-        <w:t xml:space="preserve">the technologies required for this project all exist already (energy harvesting, short range radio, haptic feedback) I began research by seeing if similar products already exist on the market and if so, do they meet the objectives I have set out for the device? in short no, many devices exist that fulfill one or more of the objective but they fail to meet all in a reasonable manor. </w:t>
-      </w:r>
-    </w:p>
-    <w:p>
-      <w:r>
-        <w:t xml:space="preserve">I will outline some of these devices below – </w:t>
+        <w:t xml:space="preserve">the technologies required for this project all exist already (energy harvesting, short range radio, haptic feedback) </w:t>
+      </w:r>
+      <w:r>
+        <w:t>research was conducted</w:t>
+      </w:r>
+      <w:r>
+        <w:t xml:space="preserve"> by seeing if similar products already exist on the market and if so, do they meet the objectives </w:t>
+      </w:r>
+      <w:r>
+        <w:t>that have been</w:t>
+      </w:r>
+      <w:r>
+        <w:t xml:space="preserve"> set out for the device? in short no, many devices exist that fulfill one or more of the objective</w:t>
+      </w:r>
+      <w:r>
+        <w:t>s</w:t>
+      </w:r>
+      <w:r>
+        <w:t xml:space="preserve"> but they fail to meet all in a reasonable manor. </w:t>
+      </w:r>
+    </w:p>
+    <w:p>
+      <w:r>
+        <w:t>Some of the researched devices are outlined below</w:t>
+      </w:r>
+      <w:r>
+        <w:t xml:space="preserve"> – </w:t>
       </w:r>
     </w:p>
     <w:p>
       <w:pPr>
         <w:pStyle w:val="Heading3"/>
       </w:pPr>
-      <w:bookmarkStart w:id="9" w:name="_Toc34243425"/>
+      <w:bookmarkStart w:id="10" w:name="_Toc34243425"/>
       <w:r>
         <w:t>Hey Bracelet</w:t>
       </w:r>
-      <w:bookmarkEnd w:id="9"/>
+      <w:bookmarkEnd w:id="10"/>
     </w:p>
     <w:p>
       <w:r>
@@ -3552,7 +3583,7 @@
                     <pic:cNvPicPr/>
                   </pic:nvPicPr>
                   <pic:blipFill>
-                    <a:blip r:embed="rId8">
+                    <a:blip r:embed="rId11">
                       <a:extLst>
                         <a:ext uri="{28A0092B-C50C-407E-A947-70E740481C1C}">
                           <a14:useLocalDpi xmlns:a14="http://schemas.microsoft.com/office/drawing/2010/main" val="0"/>
@@ -3631,12 +3662,12 @@
       <w:pPr>
         <w:pStyle w:val="Heading3"/>
       </w:pPr>
-      <w:bookmarkStart w:id="10" w:name="_Toc34243426"/>
+      <w:bookmarkStart w:id="11" w:name="_Toc34243426"/>
       <w:r>
         <w:lastRenderedPageBreak/>
         <w:t>Sony Wena</w:t>
       </w:r>
-      <w:bookmarkEnd w:id="10"/>
+      <w:bookmarkEnd w:id="11"/>
       <w:r>
         <w:t xml:space="preserve">  </w:t>
       </w:r>
@@ -3688,7 +3719,7 @@
                     <pic:cNvPicPr/>
                   </pic:nvPicPr>
                   <pic:blipFill>
-                    <a:blip r:embed="rId9">
+                    <a:blip r:embed="rId12">
                       <a:extLst>
                         <a:ext uri="{28A0092B-C50C-407E-A947-70E740481C1C}">
                           <a14:useLocalDpi xmlns:a14="http://schemas.microsoft.com/office/drawing/2010/main" val="0"/>
@@ -3720,15 +3751,7 @@
     </w:p>
     <w:p>
       <w:r>
-        <w:t xml:space="preserve">The Sony Wena is not a watch but in fact a strap that should fit many </w:t>
-      </w:r>
-      <w:proofErr w:type="gramStart"/>
-      <w:r>
-        <w:t>watch</w:t>
-      </w:r>
-      <w:proofErr w:type="gramEnd"/>
-      <w:r>
-        <w:t xml:space="preserve"> faces and is available in multiple sizes and designs, including several Sony made face designs</w:t>
+        <w:t>The Sony Wena is not a watch but in fact a strap that should fit many watch faces and is available in multiple sizes and designs, including several Sony made face designs</w:t>
       </w:r>
       <w:r>
         <w:t>. This device is positioned as a more all-round smart device with GPS (GPS, GLONASS, QZSS and SBAS compatible)</w:t>
@@ -3770,7 +3793,7 @@
       <w:pPr>
         <w:pStyle w:val="Heading3"/>
       </w:pPr>
-      <w:bookmarkStart w:id="11" w:name="_Toc34243427"/>
+      <w:bookmarkStart w:id="12" w:name="_Toc34243427"/>
       <w:r>
         <w:lastRenderedPageBreak/>
         <w:t xml:space="preserve">Generic </w:t>
@@ -3781,21 +3804,40 @@
       <w:r>
         <w:t xml:space="preserve"> smartwatch</w:t>
       </w:r>
-      <w:bookmarkEnd w:id="11"/>
+      <w:bookmarkEnd w:id="12"/>
       <w:r>
         <w:t xml:space="preserve"> </w:t>
       </w:r>
     </w:p>
     <w:p>
       <w:r>
-        <w:t xml:space="preserve">There are many such devices on the market as of 2019 and it would be beyond the scope of this work to review all of them, so in this instance I will focus on a single model the ‘V8 Smartwatch’ this device is made by several companies and often sold under the </w:t>
+        <w:t xml:space="preserve">There are many such devices on the market as of 2019 and it would be beyond the scope of this work to review all of them, so in this instance </w:t>
+      </w:r>
+      <w:r>
+        <w:t>we</w:t>
+      </w:r>
+      <w:r>
+        <w:t xml:space="preserve"> will focus on a single model the ‘V8 Smartwatch’ this device is made by several companies and often sold under the </w:t>
       </w:r>
       <w:r>
         <w:t>label’s</w:t>
       </w:r>
       <w:r>
-        <w:t xml:space="preserve"> ‘GONOKER’ , ‘Leegoal’ and ‘DreaT</w:t>
-      </w:r>
+        <w:t xml:space="preserve"> ‘GONOKER’ , ‘</w:t>
+      </w:r>
+      <w:proofErr w:type="spellStart"/>
+      <w:r>
+        <w:t>Leegoal</w:t>
+      </w:r>
+      <w:proofErr w:type="spellEnd"/>
+      <w:r>
+        <w:t>’ and ‘</w:t>
+      </w:r>
+      <w:proofErr w:type="spellStart"/>
+      <w:r>
+        <w:t>DreaT</w:t>
+      </w:r>
+      <w:proofErr w:type="spellEnd"/>
       <w:r>
         <w:t xml:space="preserve">’. </w:t>
       </w:r>
@@ -3826,7 +3868,7 @@
                     </pic:cNvPicPr>
                   </pic:nvPicPr>
                   <pic:blipFill>
-                    <a:blip r:embed="rId10">
+                    <a:blip r:embed="rId13">
                       <a:extLst>
                         <a:ext uri="{28A0092B-C50C-407E-A947-70E740481C1C}">
                           <a14:useLocalDpi xmlns:a14="http://schemas.microsoft.com/office/drawing/2010/main" val="0"/>
@@ -3915,11 +3957,11 @@
       <w:pPr>
         <w:pStyle w:val="Heading3"/>
       </w:pPr>
-      <w:bookmarkStart w:id="12" w:name="_Toc34243428"/>
+      <w:bookmarkStart w:id="13" w:name="_Toc34243428"/>
       <w:r>
         <w:t>Comparison</w:t>
       </w:r>
-      <w:bookmarkEnd w:id="12"/>
+      <w:bookmarkEnd w:id="13"/>
       <w:r>
         <w:t xml:space="preserve"> </w:t>
       </w:r>
@@ -3995,13 +4037,8 @@
             <w:tcW w:w="1555" w:type="dxa"/>
           </w:tcPr>
           <w:p>
-            <w:proofErr w:type="gramStart"/>
-            <w:r>
-              <w:t>Hey Bracelet</w:t>
-            </w:r>
-            <w:proofErr w:type="gramEnd"/>
-            <w:r>
-              <w:t xml:space="preserve"> </w:t>
+            <w:r>
+              <w:t xml:space="preserve">Hey Bracelet </w:t>
             </w:r>
           </w:p>
         </w:tc>
@@ -4197,12 +4234,12 @@
       <w:pPr>
         <w:pStyle w:val="Heading2"/>
       </w:pPr>
-      <w:bookmarkStart w:id="13" w:name="_Toc34243429"/>
+      <w:bookmarkStart w:id="14" w:name="_Toc34243429"/>
       <w:r>
         <w:lastRenderedPageBreak/>
         <w:t>Energy harvesting</w:t>
       </w:r>
-      <w:bookmarkEnd w:id="13"/>
+      <w:bookmarkEnd w:id="14"/>
       <w:r>
         <w:t xml:space="preserve"> </w:t>
       </w:r>
@@ -4219,27 +4256,28 @@
       <w:r>
         <w:t xml:space="preserve">Methods for doing this have existing in many forms for hundreds of years but have only recently become viable to power wearable electronics. This is due to efficiency improvements in both the harvesting methods and in the </w:t>
       </w:r>
-      <w:proofErr w:type="gramStart"/>
-      <w:r>
-        <w:t>devices</w:t>
-      </w:r>
-      <w:proofErr w:type="gramEnd"/>
-      <w:r>
-        <w:t xml:space="preserve"> </w:t>
-      </w:r>
-      <w:r>
-        <w:t>they are intended to power. Below I will outline the details of several of these methods and their suitability for our purposes.</w:t>
+      <w:r>
+        <w:t xml:space="preserve">devices </w:t>
+      </w:r>
+      <w:r>
+        <w:t xml:space="preserve">they are intended to power. Below </w:t>
+      </w:r>
+      <w:r>
+        <w:t>we</w:t>
+      </w:r>
+      <w:r>
+        <w:t xml:space="preserve"> will outline the details of several of these methods and their suitability for our purposes.</w:t>
       </w:r>
     </w:p>
     <w:p>
       <w:pPr>
         <w:pStyle w:val="Heading3"/>
       </w:pPr>
-      <w:bookmarkStart w:id="14" w:name="_Toc34243430"/>
+      <w:bookmarkStart w:id="15" w:name="_Toc34243430"/>
       <w:r>
         <w:t>Mechanical harvesting and automatic watches</w:t>
       </w:r>
-      <w:bookmarkEnd w:id="14"/>
+      <w:bookmarkEnd w:id="15"/>
       <w:r>
         <w:t xml:space="preserve"> </w:t>
       </w:r>
@@ -4398,7 +4436,13 @@
         <w:fldChar w:fldCharType="end"/>
       </w:r>
       <w:r>
-        <w:t xml:space="preserve"> followed by various other companies including Citizen and Swatch. These watches contain a mechanical harvesting system as described earlier but instead of transferring energy to the escapement of a watch, they power small generators and in turn a battery or capacitor used to run a quartz clock movement. As these technologies are proprietary the actual power values are not disclosed to the public however upon research some have theorized the production</w:t>
+        <w:t xml:space="preserve"> followed by various other companies including Citizen and Swatch. These watches contain a mechanical harvesting system as described earlier but instead of transferring energy to the escapement of a watch, they power small generators and in turn a battery or capacitor used to run a quartz clock movement. As these technologies are proprietary the actual power values are not disclosed to the public</w:t>
+      </w:r>
+      <w:r>
+        <w:t>,</w:t>
+      </w:r>
+      <w:r>
+        <w:t xml:space="preserve"> however upon research some have theorized the production</w:t>
       </w:r>
       <w:r>
         <w:t xml:space="preserve"> to be within an order of magnitude of 1 joule every 2 days or 0.000277778 Watt hours </w:t>
@@ -4600,14 +4644,14 @@
         <w:lastRenderedPageBreak/>
         <w:t xml:space="preserve"> </w:t>
       </w:r>
-      <w:bookmarkStart w:id="15" w:name="_Toc34243431"/>
+      <w:bookmarkStart w:id="16" w:name="_Toc34243431"/>
       <w:r>
         <w:rPr>
           <w:rFonts w:eastAsiaTheme="minorEastAsia"/>
         </w:rPr>
         <w:t>Piezoelectric</w:t>
       </w:r>
-      <w:bookmarkEnd w:id="15"/>
+      <w:bookmarkEnd w:id="16"/>
       <w:r>
         <w:rPr>
           <w:rFonts w:eastAsiaTheme="minorEastAsia"/>
@@ -4679,14 +4723,14 @@
       <w:pPr>
         <w:pStyle w:val="Heading3"/>
       </w:pPr>
-      <w:bookmarkStart w:id="16" w:name="_Toc34243432"/>
+      <w:bookmarkStart w:id="17" w:name="_Toc34243432"/>
       <w:r>
         <w:t>Seebeck/</w:t>
       </w:r>
       <w:r>
         <w:t>Peltier</w:t>
       </w:r>
-      <w:bookmarkEnd w:id="16"/>
+      <w:bookmarkEnd w:id="17"/>
       <w:r>
         <w:t xml:space="preserve"> </w:t>
       </w:r>
@@ -4732,7 +4776,19 @@
         <w:t xml:space="preserve"> way that positively charged particles move from the hot side to the cold thus continuing the flow</w:t>
       </w:r>
       <w:r>
-        <w:t>, these are the same concepts as in semiconductors and are called p-type and n-type conductors</w:t>
+        <w:t xml:space="preserve">, these are the same concepts as </w:t>
+      </w:r>
+      <w:r>
+        <w:t xml:space="preserve">are used </w:t>
+      </w:r>
+      <w:r>
+        <w:t xml:space="preserve">in semiconductors and are </w:t>
+      </w:r>
+      <w:r>
+        <w:t xml:space="preserve">also </w:t>
+      </w:r>
+      <w:r>
+        <w:t>called p-type and n-type conductors</w:t>
       </w:r>
       <w:r>
         <w:t xml:space="preserve">. </w:t>
@@ -4751,16 +4807,34 @@
         <w:t xml:space="preserve"> (TEG)</w:t>
       </w:r>
       <w:r>
-        <w:t xml:space="preserve"> such as this is affected by several factors. Starting with materials used, we are looking for materials with a high electrical conductivity and a low thermal conductivity and at room temperature</w:t>
-      </w:r>
-      <w:r>
-        <w:t xml:space="preserve">, in our case the likely choice would be </w:t>
+        <w:t xml:space="preserve"> such as this is affected by several factors. Starting with materials used, we are looking for materials with a high electrical conductivity and a low thermal conductivity at room temperature</w:t>
+      </w:r>
+      <w:r>
+        <w:t xml:space="preserve">, in </w:t>
+      </w:r>
+      <w:r>
+        <w:t>this</w:t>
+      </w:r>
+      <w:r>
+        <w:t xml:space="preserve"> case the likely choice would be </w:t>
       </w:r>
       <w:r>
         <w:t>bismuth telluride (Bi2Te3)</w:t>
       </w:r>
       <w:r>
-        <w:t xml:space="preserve"> as it provides these properties at room temperature. Note other materials exist but either exhibit these properties in the wrong temperature ranges or require use of complex and expensive nanotechnologies bringing costs above the already expensive</w:t>
+        <w:t xml:space="preserve"> as it provides these properties </w:t>
+      </w:r>
+      <w:r>
+        <w:t xml:space="preserve">in a reasonable </w:t>
+      </w:r>
+      <w:r>
+        <w:t>temperature</w:t>
+      </w:r>
+      <w:r>
+        <w:t xml:space="preserve"> range</w:t>
+      </w:r>
+      <w:r>
+        <w:t>. Note other materials exist but either exhibit these properties in the wrong temperature ranges or require use of complex and expensive nanotechnologies bringing costs above the already expensive</w:t>
       </w:r>
       <w:r>
         <w:t xml:space="preserve"> bismuth telluride</w:t>
@@ -4829,26 +4903,18 @@
         <w:t xml:space="preserve"> </w:t>
       </w:r>
       <w:r>
-        <w:t xml:space="preserve">TEG’s would need to </w:t>
-      </w:r>
-      <w:proofErr w:type="gramStart"/>
-      <w:r>
-        <w:t>be located in</w:t>
-      </w:r>
-      <w:proofErr w:type="gramEnd"/>
-      <w:r>
-        <w:t xml:space="preserve"> the wristband giving additional cost and complexity to the design. </w:t>
+        <w:t xml:space="preserve">TEG’s would need to be located in the wristband giving additional cost and complexity to the design. </w:t>
       </w:r>
     </w:p>
     <w:p>
       <w:pPr>
         <w:pStyle w:val="Heading3"/>
       </w:pPr>
-      <w:bookmarkStart w:id="17" w:name="_Toc34243433"/>
+      <w:bookmarkStart w:id="18" w:name="_Toc34243433"/>
       <w:r>
         <w:t>Solar</w:t>
       </w:r>
-      <w:bookmarkEnd w:id="17"/>
+      <w:bookmarkEnd w:id="18"/>
       <w:r>
         <w:t xml:space="preserve"> </w:t>
       </w:r>
@@ -4890,7 +4956,13 @@
         <w:t xml:space="preserve"> to produce an electrical output. </w:t>
       </w:r>
       <w:r>
-        <w:t xml:space="preserve">Being a relatively mature technology, these devices can be found in many form factors, the main one I will look at here is the </w:t>
+        <w:t xml:space="preserve">Being a relatively mature technology, these devices can be found in many form factors, the main one </w:t>
+      </w:r>
+      <w:r>
+        <w:t>we will examine</w:t>
+      </w:r>
+      <w:r>
+        <w:t xml:space="preserve"> is the </w:t>
       </w:r>
       <w:r>
         <w:t>BPW34</w:t>
@@ -4924,7 +4996,19 @@
         <w:t>µA</w:t>
       </w:r>
       <w:r>
-        <w:t xml:space="preserve"> under good conditions. For our purposes this means several of them may be required to meet our power needs even under good near ideal conditions. Given that our device is going to be wrist mounted it is unlikely that these conditions will be met due to clothing covering cells, shallow light angles from the user having mobility of their hands as well as factors like being indoors. This means in order to meet</w:t>
+        <w:t xml:space="preserve"> under good conditions. For our purposes this means several of them may be required to meet our power needs even under good </w:t>
+      </w:r>
+      <w:r>
+        <w:t xml:space="preserve">or </w:t>
+      </w:r>
+      <w:r>
+        <w:t>near ideal conditions. Given that our device is going to be wrist mounted it is unlikely that these conditions will be met due to clothing covering cells, shallow light angles from the user having mobility of their hands</w:t>
+      </w:r>
+      <w:r>
+        <w:t>,</w:t>
+      </w:r>
+      <w:r>
+        <w:t xml:space="preserve"> as well as factors like being indoors. This means in order to meet</w:t>
       </w:r>
       <w:r>
         <w:t xml:space="preserve"> our power requirements multiple cells would be required as well as a method to store the energy for continued usage, this would add complexity and cost to the project. </w:t>
@@ -4934,11 +5018,11 @@
       <w:pPr>
         <w:pStyle w:val="Heading3"/>
       </w:pPr>
-      <w:bookmarkStart w:id="18" w:name="_Toc34243434"/>
+      <w:bookmarkStart w:id="19" w:name="_Toc34243434"/>
       <w:r>
         <w:t>Conclusion</w:t>
       </w:r>
-      <w:bookmarkEnd w:id="18"/>
+      <w:bookmarkEnd w:id="19"/>
       <w:r>
         <w:t xml:space="preserve"> </w:t>
       </w:r>
@@ -5133,13 +5217,8 @@
             <w:tcW w:w="2048" w:type="dxa"/>
           </w:tcPr>
           <w:p>
-            <w:proofErr w:type="gramStart"/>
-            <w:r>
-              <w:t>Low(</w:t>
-            </w:r>
-            <w:proofErr w:type="gramEnd"/>
-            <w:r>
-              <w:t>£1-5 for device and associated storage)</w:t>
+            <w:r>
+              <w:t>Low(£1-5 for device and associated storage)</w:t>
             </w:r>
           </w:p>
         </w:tc>
@@ -5230,15 +5309,7 @@
     <w:p/>
     <w:p>
       <w:r>
-        <w:t xml:space="preserve">A characteristic of the </w:t>
-      </w:r>
-      <w:proofErr w:type="gramStart"/>
-      <w:r>
-        <w:t>aforementioned energy</w:t>
-      </w:r>
-      <w:proofErr w:type="gramEnd"/>
-      <w:r>
-        <w:t xml:space="preserve"> harvesting methods is that they provide extremely low amounts of current. Given proper storage using a capacitor or even a small rechargeable battery the amount of energy collected even while being intermittent in delivery should be enough for the relatively low power</w:t>
+        <w:t>A characteristic of the aforementioned energy harvesting methods is that they provide extremely low amounts of current. Given proper storage using a capacitor or even a small rechargeable battery the amount of energy collected even while being intermittent in delivery should be enough for the relatively low power</w:t>
       </w:r>
       <w:r>
         <w:t xml:space="preserve"> but frequent</w:t>
@@ -5249,11 +5320,9 @@
       <w:r>
         <w:t xml:space="preserve">. </w:t>
       </w:r>
-      <w:proofErr w:type="gramStart"/>
-      <w:r>
-        <w:t>However</w:t>
-      </w:r>
-      <w:proofErr w:type="gramEnd"/>
+      <w:r>
+        <w:t>However,</w:t>
+      </w:r>
       <w:r>
         <w:t xml:space="preserve"> the use of a vibration motor will cause a high current draw for a relatively long time and is likely to overwhelm most of the above methods if used frequently – this should be taken as a consideration during the design process.</w:t>
       </w:r>
@@ -5302,23 +5371,27 @@
     </w:p>
     <w:p>
       <w:r>
-        <w:t xml:space="preserve">The </w:t>
-      </w:r>
-      <w:proofErr w:type="gramStart"/>
-      <w:r>
-        <w:t>aforementioned battery</w:t>
-      </w:r>
-      <w:proofErr w:type="gramEnd"/>
-      <w:r>
-        <w:t xml:space="preserve"> has an output of 3v meaning it can power the device directly, a capacity of 1000mAh meaning it can potentially power a low power device for several years. As well as having a large operating range in heat, solid state that is unlikely to be </w:t>
-      </w:r>
-      <w:proofErr w:type="gramStart"/>
-      <w:r>
-        <w:t>effected</w:t>
-      </w:r>
-      <w:proofErr w:type="gramEnd"/>
-      <w:r>
-        <w:t xml:space="preserve"> by movement and no reliance on light meaning it will likely provide a more reliable power source for the lifetime of the device. </w:t>
+        <w:t xml:space="preserve">The aforementioned battery has an output of 3v meaning it can power the device directly, a capacity of 1000mAh meaning it can potentially power a low power device for several years. As well as having a large operating range in heat, solid state that is unlikely to be </w:t>
+      </w:r>
+      <w:r>
+        <w:t>affected</w:t>
+      </w:r>
+      <w:r>
+        <w:t xml:space="preserve"> by movement and no reliance on light meaning it will likely provide a more reliable power source for the lifetime of the </w:t>
+      </w:r>
+      <w:commentRangeStart w:id="20"/>
+      <w:r>
+        <w:t>device</w:t>
+      </w:r>
+      <w:commentRangeEnd w:id="20"/>
+      <w:r>
+        <w:rPr>
+          <w:rStyle w:val="CommentReference"/>
+        </w:rPr>
+        <w:commentReference w:id="20"/>
+      </w:r>
+      <w:r>
+        <w:t xml:space="preserve">. </w:t>
       </w:r>
     </w:p>
     <w:p>
@@ -5326,1077 +5399,24 @@
         <w:pStyle w:val="Heading2"/>
       </w:pPr>
       <w:r>
+        <w:lastRenderedPageBreak/>
         <w:br w:type="page"/>
       </w:r>
-      <w:bookmarkStart w:id="19" w:name="_Hlk4079346"/>
-      <w:bookmarkStart w:id="20" w:name="_Toc34243435"/>
-      <w:r>
-        <w:lastRenderedPageBreak/>
-        <w:t xml:space="preserve">Suitable </w:t>
-      </w:r>
-      <w:r>
-        <w:t>systems</w:t>
-      </w:r>
-      <w:bookmarkEnd w:id="20"/>
-      <w:r>
-        <w:t xml:space="preserve"> </w:t>
-      </w:r>
+      <w:bookmarkStart w:id="21" w:name="_Hlk4079346"/>
     </w:p>
     <w:p/>
     <w:p>
-      <w:r>
-        <w:t xml:space="preserve">Below are several chips and developments boards considered for the project plus a short description of their pro’s and con’s and suitability for the task at hand. </w:t>
-      </w:r>
-    </w:p>
-    <w:p>
-      <w:r>
-        <w:t xml:space="preserve">Note prices are taken from </w:t>
-      </w:r>
-      <w:hyperlink r:id="rId11" w:history="1">
-        <w:r>
-          <w:rPr>
-            <w:rStyle w:val="Hyperlink"/>
-          </w:rPr>
-          <w:t>https://uk.farnell.com</w:t>
-        </w:r>
-      </w:hyperlink>
-      <w:r>
-        <w:t xml:space="preserve"> on the 23/2/2019 unless otherwise specified. </w:t>
-      </w:r>
+      <w:pPr>
+        <w:pStyle w:val="Heading1"/>
+      </w:pPr>
+      <w:bookmarkStart w:id="22" w:name="_Toc34243441"/>
+      <w:r>
+        <w:t>Requirements</w:t>
+      </w:r>
+      <w:bookmarkEnd w:id="22"/>
     </w:p>
     <w:p/>
     <w:p>
-      <w:pPr>
-        <w:pStyle w:val="Heading3"/>
-        <w:rPr>
-          <w:rFonts w:cstheme="majorHAnsi"/>
-          <w:color w:val="555555"/>
-          <w:szCs w:val="21"/>
-        </w:rPr>
-      </w:pPr>
-      <w:bookmarkStart w:id="21" w:name="_Hlk2012122"/>
-      <w:bookmarkStart w:id="22" w:name="_Toc34243436"/>
-      <w:r>
-        <w:rPr>
-          <w:rFonts w:cstheme="majorHAnsi"/>
-          <w:color w:val="555555"/>
-          <w:szCs w:val="21"/>
-        </w:rPr>
-        <w:t>CC2640R2F</w:t>
-      </w:r>
-      <w:bookmarkEnd w:id="22"/>
-      <w:r>
-        <w:rPr>
-          <w:rFonts w:cstheme="majorHAnsi"/>
-          <w:color w:val="555555"/>
-          <w:szCs w:val="21"/>
-        </w:rPr>
-        <w:t> </w:t>
-      </w:r>
-    </w:p>
-    <w:bookmarkEnd w:id="21"/>
-    <w:p/>
-    <w:p>
-      <w:r>
-        <w:t xml:space="preserve">This is an </w:t>
-      </w:r>
-      <w:r>
-        <w:t>ultra-low</w:t>
-      </w:r>
-      <w:r>
-        <w:t xml:space="preserve"> power microcontroller</w:t>
-      </w:r>
-      <w:r>
-        <w:t xml:space="preserve"> (cor</w:t>
-      </w:r>
-      <w:r>
-        <w:t>tex m3)</w:t>
-      </w:r>
-      <w:r>
-        <w:t xml:space="preserve"> and RF system on a single chip, it is designed specifically to be capable of running on a coin cell battery or via an energy harvesting device </w:t>
-      </w:r>
-      <w:r>
-        <w:fldChar w:fldCharType="begin"/>
-      </w:r>
-      <w:r>
-        <w:instrText>ADDIN RW.CITE{{42 TexasInstruments 2019}}</w:instrText>
-      </w:r>
-      <w:r>
-        <w:fldChar w:fldCharType="separate"/>
-      </w:r>
-      <w:r>
-        <w:rPr>
-          <w:rFonts w:ascii="Calibri" w:hAnsi="Calibri" w:cs="Calibri"/>
-          <w:bCs/>
-        </w:rPr>
-        <w:t>(Texas Instruments, 2019)</w:t>
-      </w:r>
-      <w:r>
-        <w:fldChar w:fldCharType="end"/>
-      </w:r>
-      <w:r>
-        <w:t xml:space="preserve">. The wireless capabilities include Bluetooth 4.3 and Bluetooth 5le connected to an </w:t>
-      </w:r>
-      <w:r>
-        <w:t>ultra-low</w:t>
-      </w:r>
-      <w:r>
-        <w:t xml:space="preserve"> power sensor controller (based on a cortex m0) this is designed to run independently </w:t>
-      </w:r>
-      <w:r>
-        <w:t>of the main cortex m3 processor allowing for extremely low power consumption while the main processor is in sleep states.</w:t>
-      </w:r>
-      <w:r>
-        <w:br/>
-        <w:t>The cost of this chip is approximately £</w:t>
-      </w:r>
-      <w:r>
-        <w:t>4.07</w:t>
-      </w:r>
-      <w:r>
-        <w:t xml:space="preserve"> per chip and the development kit (Launchpad) is </w:t>
-      </w:r>
-      <w:r>
-        <w:t>£23.55</w:t>
-      </w:r>
-      <w:r>
-        <w:t xml:space="preserve"> and is available immediately.</w:t>
-      </w:r>
-    </w:p>
-    <w:p>
-      <w:pPr>
-        <w:numPr>
-          <w:ilvl w:val="0"/>
-          <w:numId w:val="2"/>
-        </w:numPr>
-        <w:spacing w:before="100" w:beforeAutospacing="1" w:after="100" w:afterAutospacing="1" w:line="240" w:lineRule="auto"/>
-        <w:rPr>
-          <w:rFonts w:eastAsia="Times New Roman" w:cstheme="minorHAnsi"/>
-          <w:color w:val="555555"/>
-        </w:rPr>
-      </w:pPr>
-      <w:r>
-        <w:rPr>
-          <w:rFonts w:eastAsia="Times New Roman" w:cstheme="minorHAnsi"/>
-          <w:color w:val="555555"/>
-        </w:rPr>
-        <w:t>Wide Supply Voltage Range</w:t>
-      </w:r>
-    </w:p>
-    <w:p>
-      <w:pPr>
-        <w:numPr>
-          <w:ilvl w:val="1"/>
-          <w:numId w:val="2"/>
-        </w:numPr>
-        <w:spacing w:before="100" w:beforeAutospacing="1" w:after="100" w:afterAutospacing="1" w:line="240" w:lineRule="auto"/>
-        <w:rPr>
-          <w:rFonts w:eastAsia="Times New Roman" w:cstheme="minorHAnsi"/>
-          <w:color w:val="555555"/>
-        </w:rPr>
-      </w:pPr>
-      <w:r>
-        <w:rPr>
-          <w:rFonts w:eastAsia="Times New Roman" w:cstheme="minorHAnsi"/>
-          <w:color w:val="555555"/>
-        </w:rPr>
-        <w:t>Normal Operation: 1.8 to 3.8 V</w:t>
-      </w:r>
-    </w:p>
-    <w:p>
-      <w:pPr>
-        <w:numPr>
-          <w:ilvl w:val="1"/>
-          <w:numId w:val="2"/>
-        </w:numPr>
-        <w:spacing w:before="100" w:beforeAutospacing="1" w:after="100" w:afterAutospacing="1" w:line="240" w:lineRule="auto"/>
-        <w:rPr>
-          <w:rFonts w:eastAsia="Times New Roman" w:cstheme="minorHAnsi"/>
-          <w:color w:val="555555"/>
-        </w:rPr>
-      </w:pPr>
-      <w:r>
-        <w:rPr>
-          <w:rFonts w:eastAsia="Times New Roman" w:cstheme="minorHAnsi"/>
-          <w:color w:val="555555"/>
-        </w:rPr>
-        <w:t>External Regulator Mode: 1.7 to 1.95 V</w:t>
-      </w:r>
-    </w:p>
-    <w:p>
-      <w:pPr>
-        <w:numPr>
-          <w:ilvl w:val="0"/>
-          <w:numId w:val="2"/>
-        </w:numPr>
-        <w:spacing w:before="100" w:beforeAutospacing="1" w:after="100" w:afterAutospacing="1" w:line="240" w:lineRule="auto"/>
-        <w:rPr>
-          <w:rFonts w:eastAsia="Times New Roman" w:cstheme="minorHAnsi"/>
-          <w:color w:val="555555"/>
-        </w:rPr>
-      </w:pPr>
-      <w:r>
-        <w:rPr>
-          <w:rFonts w:eastAsia="Times New Roman" w:cstheme="minorHAnsi"/>
-          <w:color w:val="555555"/>
-        </w:rPr>
-        <w:t>Active-Mode RX: 5.9 mA</w:t>
-      </w:r>
-    </w:p>
-    <w:p>
-      <w:pPr>
-        <w:numPr>
-          <w:ilvl w:val="0"/>
-          <w:numId w:val="2"/>
-        </w:numPr>
-        <w:spacing w:before="100" w:beforeAutospacing="1" w:after="100" w:afterAutospacing="1" w:line="240" w:lineRule="auto"/>
-        <w:rPr>
-          <w:rFonts w:eastAsia="Times New Roman" w:cstheme="minorHAnsi"/>
-          <w:color w:val="555555"/>
-        </w:rPr>
-      </w:pPr>
-      <w:r>
-        <w:rPr>
-          <w:rFonts w:eastAsia="Times New Roman" w:cstheme="minorHAnsi"/>
-          <w:color w:val="555555"/>
-        </w:rPr>
-        <w:t>Active-Mode TX at 0 dBm: 6.1 mA</w:t>
-      </w:r>
-    </w:p>
-    <w:p>
-      <w:pPr>
-        <w:numPr>
-          <w:ilvl w:val="0"/>
-          <w:numId w:val="2"/>
-        </w:numPr>
-        <w:spacing w:before="100" w:beforeAutospacing="1" w:after="100" w:afterAutospacing="1" w:line="240" w:lineRule="auto"/>
-        <w:rPr>
-          <w:rFonts w:eastAsia="Times New Roman" w:cstheme="minorHAnsi"/>
-          <w:color w:val="555555"/>
-        </w:rPr>
-      </w:pPr>
-      <w:r>
-        <w:rPr>
-          <w:rFonts w:eastAsia="Times New Roman" w:cstheme="minorHAnsi"/>
-          <w:color w:val="555555"/>
-        </w:rPr>
-        <w:t>Active-Mode TX at +5 dBm: 9.1 mA</w:t>
-      </w:r>
-    </w:p>
-    <w:p>
-      <w:pPr>
-        <w:numPr>
-          <w:ilvl w:val="0"/>
-          <w:numId w:val="2"/>
-        </w:numPr>
-        <w:spacing w:before="100" w:beforeAutospacing="1" w:after="100" w:afterAutospacing="1" w:line="240" w:lineRule="auto"/>
-        <w:rPr>
-          <w:rFonts w:eastAsia="Times New Roman" w:cstheme="minorHAnsi"/>
-          <w:color w:val="555555"/>
-        </w:rPr>
-      </w:pPr>
-      <w:r>
-        <w:rPr>
-          <w:rFonts w:eastAsia="Times New Roman" w:cstheme="minorHAnsi"/>
-          <w:color w:val="555555"/>
-        </w:rPr>
-        <w:t>Active-Mode MCU: 61 µA/MHz</w:t>
-      </w:r>
-    </w:p>
-    <w:p>
-      <w:pPr>
-        <w:numPr>
-          <w:ilvl w:val="0"/>
-          <w:numId w:val="2"/>
-        </w:numPr>
-        <w:spacing w:before="100" w:beforeAutospacing="1" w:after="100" w:afterAutospacing="1" w:line="240" w:lineRule="auto"/>
-        <w:rPr>
-          <w:rFonts w:eastAsia="Times New Roman" w:cstheme="minorHAnsi"/>
-          <w:color w:val="555555"/>
-        </w:rPr>
-      </w:pPr>
-      <w:r>
-        <w:rPr>
-          <w:rFonts w:eastAsia="Times New Roman" w:cstheme="minorHAnsi"/>
-          <w:color w:val="555555"/>
-        </w:rPr>
-        <w:t>Active-Mode MCU: 48.5 CoreMark/mA</w:t>
-      </w:r>
-    </w:p>
-    <w:p>
-      <w:pPr>
-        <w:numPr>
-          <w:ilvl w:val="0"/>
-          <w:numId w:val="2"/>
-        </w:numPr>
-        <w:spacing w:before="100" w:beforeAutospacing="1" w:after="100" w:afterAutospacing="1" w:line="240" w:lineRule="auto"/>
-        <w:rPr>
-          <w:rFonts w:eastAsia="Times New Roman" w:cstheme="minorHAnsi"/>
-          <w:color w:val="555555"/>
-        </w:rPr>
-      </w:pPr>
-      <w:r>
-        <w:rPr>
-          <w:rFonts w:eastAsia="Times New Roman" w:cstheme="minorHAnsi"/>
-          <w:color w:val="555555"/>
-        </w:rPr>
-        <w:t>Active-Mode Sensor Controller: 0.4mA + 8.2 µA/MHz</w:t>
-      </w:r>
-    </w:p>
-    <w:p>
-      <w:pPr>
-        <w:numPr>
-          <w:ilvl w:val="0"/>
-          <w:numId w:val="2"/>
-        </w:numPr>
-        <w:spacing w:before="100" w:beforeAutospacing="1" w:after="100" w:afterAutospacing="1" w:line="240" w:lineRule="auto"/>
-        <w:rPr>
-          <w:rFonts w:eastAsia="Times New Roman" w:cstheme="minorHAnsi"/>
-          <w:color w:val="555555"/>
-        </w:rPr>
-      </w:pPr>
-      <w:r>
-        <w:rPr>
-          <w:rFonts w:eastAsia="Times New Roman" w:cstheme="minorHAnsi"/>
-          <w:color w:val="555555"/>
-        </w:rPr>
-        <w:t>Standby: 1.1 µA (RTC Running and RAM/CPU Retention)</w:t>
-      </w:r>
-    </w:p>
-    <w:p>
-      <w:pPr>
-        <w:numPr>
-          <w:ilvl w:val="0"/>
-          <w:numId w:val="2"/>
-        </w:numPr>
-        <w:spacing w:before="100" w:beforeAutospacing="1" w:after="100" w:afterAutospacing="1" w:line="240" w:lineRule="auto"/>
-        <w:rPr>
-          <w:rFonts w:eastAsia="Times New Roman" w:cstheme="minorHAnsi"/>
-          <w:color w:val="555555"/>
-        </w:rPr>
-      </w:pPr>
-      <w:r>
-        <w:rPr>
-          <w:rFonts w:eastAsia="Times New Roman" w:cstheme="minorHAnsi"/>
-          <w:color w:val="555555"/>
-        </w:rPr>
-        <w:t>Shutdown: 100 nA (Wake Up on External Events)</w:t>
-      </w:r>
-    </w:p>
-    <w:p>
-      <w:pPr>
-        <w:rPr>
-          <w:rFonts w:ascii="Segoe UI" w:hAnsi="Segoe UI" w:cs="Segoe UI"/>
-          <w:color w:val="555555"/>
-        </w:rPr>
-      </w:pPr>
-    </w:p>
-    <w:p>
-      <w:pPr>
-        <w:pStyle w:val="Heading3"/>
-      </w:pPr>
-      <w:bookmarkStart w:id="23" w:name="_Toc34243437"/>
-      <w:r>
-        <w:t>NXP-</w:t>
-      </w:r>
-      <w:r>
-        <w:t>QN908X</w:t>
-      </w:r>
-      <w:bookmarkEnd w:id="23"/>
-    </w:p>
-    <w:p/>
-    <w:p>
-      <w:r>
-        <w:t>QN908x is an ultra-low-power, high-performance and highly integrated Bluetooth Low Energy solution for Bluetooth® Smart applications such as sports and fitness, human interface devices, and app-enabled smart accessories. It is specially designed for wearable electronics with a small capacity battery.</w:t>
-      </w:r>
-      <w:r>
-        <w:fldChar w:fldCharType="begin"/>
-      </w:r>
-      <w:r>
-        <w:instrText>ADDIN RW.CITE{{41 NXPproducts 2019}}</w:instrText>
-      </w:r>
-      <w:r>
-        <w:fldChar w:fldCharType="separate"/>
-      </w:r>
-      <w:r>
-        <w:rPr>
-          <w:rFonts w:ascii="Calibri" w:hAnsi="Calibri" w:cs="Calibri"/>
-          <w:bCs/>
-        </w:rPr>
-        <w:t>(NXP products, 2019)</w:t>
-      </w:r>
-      <w:r>
-        <w:fldChar w:fldCharType="end"/>
-      </w:r>
-      <w:r>
-        <w:t xml:space="preserve">. This chip </w:t>
-      </w:r>
-      <w:r>
-        <w:t xml:space="preserve">is based around the </w:t>
-      </w:r>
-      <w:r>
-        <w:t>Cortex®-M4F</w:t>
-      </w:r>
-      <w:r>
-        <w:t xml:space="preserve"> microcontroller and </w:t>
-      </w:r>
-      <w:proofErr w:type="gramStart"/>
-      <w:r>
-        <w:t xml:space="preserve">is capable of </w:t>
-      </w:r>
-      <w:r>
-        <w:t>providing</w:t>
-      </w:r>
-      <w:proofErr w:type="gramEnd"/>
-      <w:r>
-        <w:t xml:space="preserve"> floating</w:t>
-      </w:r>
-      <w:r>
-        <w:t xml:space="preserve"> point operations as denoted by the ‘F’ postfix</w:t>
-      </w:r>
-      <w:r>
-        <w:t xml:space="preserve"> and provides Bluetooth Low Energy support</w:t>
-      </w:r>
-      <w:r>
-        <w:t>.</w:t>
-      </w:r>
-      <w:r>
-        <w:t xml:space="preserve"> </w:t>
-      </w:r>
-      <w:r>
-        <w:br/>
-      </w:r>
-      <w:r>
-        <w:t xml:space="preserve">This chip is based on a single </w:t>
-      </w:r>
-      <w:r>
-        <w:t>CPU</w:t>
-      </w:r>
-      <w:r>
-        <w:t xml:space="preserve"> design and as such requires its main CPU to be active in order to use its Bluetooth functionality.</w:t>
-      </w:r>
-      <w:r>
-        <w:br/>
-        <w:t>The cost of this chip is approximately £4.52</w:t>
-      </w:r>
-      <w:r>
-        <w:t xml:space="preserve"> and the development platform (</w:t>
-      </w:r>
-      <w:r>
-        <w:t>QN9080-DK</w:t>
-      </w:r>
-      <w:r>
-        <w:t>) is £88.93 but is currently out of stock.</w:t>
-      </w:r>
-    </w:p>
-    <w:p>
-      <w:pPr>
-        <w:pStyle w:val="ListParagraph"/>
-        <w:numPr>
-          <w:ilvl w:val="0"/>
-          <w:numId w:val="4"/>
-        </w:numPr>
-      </w:pPr>
-      <w:r>
-        <w:lastRenderedPageBreak/>
-        <w:t>Single 1.8 V ~ 3.6 V power supply</w:t>
-      </w:r>
-    </w:p>
-    <w:p>
-      <w:pPr>
-        <w:pStyle w:val="ListParagraph"/>
-        <w:numPr>
-          <w:ilvl w:val="0"/>
-          <w:numId w:val="4"/>
-        </w:numPr>
-      </w:pPr>
-      <w:r>
-        <w:t>1 µA deep sleep mode</w:t>
-      </w:r>
-    </w:p>
-    <w:p>
-      <w:pPr>
-        <w:pStyle w:val="ListParagraph"/>
-        <w:numPr>
-          <w:ilvl w:val="0"/>
-          <w:numId w:val="4"/>
-        </w:numPr>
-      </w:pPr>
-      <w:r>
-        <w:t>2 µA sleep mode (32-kHz OSC/RTC on)</w:t>
-      </w:r>
-    </w:p>
-    <w:p>
-      <w:pPr>
-        <w:pStyle w:val="ListParagraph"/>
-        <w:numPr>
-          <w:ilvl w:val="0"/>
-          <w:numId w:val="4"/>
-        </w:numPr>
-      </w:pPr>
-      <w:r>
-        <w:t>3.5 mA RX current with DC-DC at 3 V supply</w:t>
-      </w:r>
-    </w:p>
-    <w:p>
-      <w:pPr>
-        <w:pStyle w:val="ListParagraph"/>
-        <w:numPr>
-          <w:ilvl w:val="0"/>
-          <w:numId w:val="4"/>
-        </w:numPr>
-      </w:pPr>
-      <w:r>
-        <w:t>3.5 mA TX current @0dBm Tx power with DC-DC at 3 V supply</w:t>
-      </w:r>
-    </w:p>
-    <w:p/>
-    <w:p>
-      <w:pPr>
-        <w:pStyle w:val="Heading3"/>
-      </w:pPr>
-      <w:bookmarkStart w:id="24" w:name="_Toc34243438"/>
-      <w:r>
-        <w:t>NXP-QN902X</w:t>
-      </w:r>
-      <w:bookmarkEnd w:id="24"/>
-    </w:p>
-    <w:p/>
-    <w:p>
-      <w:r>
-        <w:t>QN902x is an ultra-low power, high-performance and highly integrated Bluetooth LE solution. It is used in Bluetooth Smart applications such as sports and fitness, human interface devices, and app-enabled smart accessories. It is specially designed for wearable electronics and can run on a small capacity battery such as a coin cell battery</w:t>
-      </w:r>
-      <w:r>
-        <w:fldChar w:fldCharType="begin"/>
-      </w:r>
-      <w:r>
-        <w:instrText>ADDIN RW.CITE{{41 NXPproducts 2019}}</w:instrText>
-      </w:r>
-      <w:r>
-        <w:fldChar w:fldCharType="separate"/>
-      </w:r>
-      <w:r>
-        <w:rPr>
-          <w:rFonts w:ascii="Calibri" w:hAnsi="Calibri" w:cs="Calibri"/>
-          <w:bCs/>
-        </w:rPr>
-        <w:t>(NXP products, 2019)</w:t>
-      </w:r>
-      <w:r>
-        <w:fldChar w:fldCharType="end"/>
-      </w:r>
-      <w:r>
-        <w:t>.</w:t>
-      </w:r>
-      <w:r>
-        <w:t xml:space="preserve"> </w:t>
-      </w:r>
-      <w:r>
-        <w:br/>
-      </w:r>
-      <w:r>
-        <w:t xml:space="preserve">This MCU is designed around </w:t>
-      </w:r>
-      <w:r>
-        <w:t xml:space="preserve">Cortex® M0 </w:t>
-      </w:r>
-      <w:r>
-        <w:t xml:space="preserve">design </w:t>
-      </w:r>
-      <w:proofErr w:type="gramStart"/>
-      <w:r>
-        <w:t>and also</w:t>
-      </w:r>
-      <w:proofErr w:type="gramEnd"/>
-      <w:r>
-        <w:t xml:space="preserve"> provides Bluetooth Low Energy support.</w:t>
-      </w:r>
-      <w:r>
-        <w:t xml:space="preserve"> </w:t>
-      </w:r>
-      <w:r>
-        <w:br/>
-        <w:t>The cost of this chip is approximately £3.95 and the development platform (</w:t>
-      </w:r>
-      <w:r>
-        <w:t>QN9020DKUL</w:t>
-      </w:r>
-      <w:r>
-        <w:t xml:space="preserve">) is £37.40 but is again unavailable at the time of research. </w:t>
-      </w:r>
-    </w:p>
-    <w:p>
-      <w:pPr>
-        <w:pStyle w:val="ListParagraph"/>
-        <w:numPr>
-          <w:ilvl w:val="0"/>
-          <w:numId w:val="7"/>
-        </w:numPr>
-      </w:pPr>
-      <w:r>
-        <w:t>Single power supply of 2.4 V to 3.6 V for QN9020/1</w:t>
-      </w:r>
-    </w:p>
-    <w:p>
-      <w:pPr>
-        <w:pStyle w:val="ListParagraph"/>
-        <w:numPr>
-          <w:ilvl w:val="0"/>
-          <w:numId w:val="7"/>
-        </w:numPr>
-      </w:pPr>
-      <w:r>
-        <w:t>Single power supply of 1.8 V to 3.6 V for QN9022</w:t>
-      </w:r>
-    </w:p>
-    <w:p>
-      <w:pPr>
-        <w:pStyle w:val="ListParagraph"/>
-        <w:numPr>
-          <w:ilvl w:val="0"/>
-          <w:numId w:val="7"/>
-        </w:numPr>
-      </w:pPr>
-      <w:r>
-        <w:t>Integrated DC-to-DC converter and LDO</w:t>
-      </w:r>
-    </w:p>
-    <w:p>
-      <w:pPr>
-        <w:pStyle w:val="ListParagraph"/>
-        <w:numPr>
-          <w:ilvl w:val="0"/>
-          <w:numId w:val="7"/>
-        </w:numPr>
-      </w:pPr>
-      <w:r>
-        <w:t>2 μA deep sleep mode</w:t>
-      </w:r>
-    </w:p>
-    <w:p>
-      <w:pPr>
-        <w:pStyle w:val="ListParagraph"/>
-        <w:numPr>
-          <w:ilvl w:val="0"/>
-          <w:numId w:val="7"/>
-        </w:numPr>
-      </w:pPr>
-      <w:r>
-        <w:t>3 μA sleep mode (32 kHz RC oscillator on)</w:t>
-      </w:r>
-    </w:p>
-    <w:p>
-      <w:pPr>
-        <w:pStyle w:val="ListParagraph"/>
-        <w:numPr>
-          <w:ilvl w:val="0"/>
-          <w:numId w:val="7"/>
-        </w:numPr>
-      </w:pPr>
-      <w:r>
-        <w:t>9.25 mA RX current with DC-to-DC converter</w:t>
-      </w:r>
-    </w:p>
-    <w:p>
-      <w:pPr>
-        <w:pStyle w:val="ListParagraph"/>
-        <w:numPr>
-          <w:ilvl w:val="0"/>
-          <w:numId w:val="7"/>
-        </w:numPr>
-      </w:pPr>
-      <w:r>
-        <w:t>8.8 mA TX current @0 dBm TX power with DC-to-DC converter</w:t>
-      </w:r>
-    </w:p>
-    <w:p/>
-    <w:p>
-      <w:pPr>
-        <w:pStyle w:val="Heading3"/>
-      </w:pPr>
-      <w:bookmarkStart w:id="25" w:name="_Toc34243439"/>
-      <w:r>
-        <w:t>Comparison</w:t>
-      </w:r>
-      <w:bookmarkEnd w:id="25"/>
-      <w:r>
-        <w:t xml:space="preserve"> </w:t>
-      </w:r>
-    </w:p>
-    <w:p/>
-    <w:tbl>
-      <w:tblPr>
-        <w:tblStyle w:val="TableGrid"/>
-        <w:tblW w:w="9350" w:type="dxa"/>
-        <w:tblLook w:val="04A0" w:firstRow="1" w:lastRow="0" w:firstColumn="1" w:lastColumn="0" w:noHBand="0" w:noVBand="1"/>
-      </w:tblPr>
-      <w:tblGrid>
-        <w:gridCol w:w="1254"/>
-        <w:gridCol w:w="2033"/>
-        <w:gridCol w:w="1784"/>
-        <w:gridCol w:w="1562"/>
-        <w:gridCol w:w="1310"/>
-        <w:gridCol w:w="1407"/>
-      </w:tblGrid>
-      <w:tr>
-        <w:tc>
-          <w:tcPr>
-            <w:tcW w:w="1254" w:type="dxa"/>
-          </w:tcPr>
-          <w:p>
-            <w:r>
-              <w:t xml:space="preserve">Chip </w:t>
-            </w:r>
-          </w:p>
-        </w:tc>
-        <w:tc>
-          <w:tcPr>
-            <w:tcW w:w="2033" w:type="dxa"/>
-          </w:tcPr>
-          <w:p>
-            <w:r>
-              <w:t xml:space="preserve">Architecture </w:t>
-            </w:r>
-          </w:p>
-        </w:tc>
-        <w:tc>
-          <w:tcPr>
-            <w:tcW w:w="1784" w:type="dxa"/>
-          </w:tcPr>
-          <w:p>
-            <w:r>
-              <w:t xml:space="preserve">Power Consumption </w:t>
-            </w:r>
-          </w:p>
-        </w:tc>
-        <w:tc>
-          <w:tcPr>
-            <w:tcW w:w="1562" w:type="dxa"/>
-          </w:tcPr>
-          <w:p>
-            <w:r>
-              <w:t xml:space="preserve">RF support </w:t>
-            </w:r>
-          </w:p>
-        </w:tc>
-        <w:tc>
-          <w:tcPr>
-            <w:tcW w:w="1310" w:type="dxa"/>
-          </w:tcPr>
-          <w:p>
-            <w:r>
-              <w:t xml:space="preserve">Cost for chip </w:t>
-            </w:r>
-          </w:p>
-        </w:tc>
-        <w:tc>
-          <w:tcPr>
-            <w:tcW w:w="1407" w:type="dxa"/>
-          </w:tcPr>
-          <w:p>
-            <w:r>
-              <w:t xml:space="preserve">Cost for development </w:t>
-            </w:r>
-          </w:p>
-        </w:tc>
-      </w:tr>
-      <w:tr>
-        <w:tc>
-          <w:tcPr>
-            <w:tcW w:w="1254" w:type="dxa"/>
-          </w:tcPr>
-          <w:p>
-            <w:r>
-              <w:t>CC2640R2F</w:t>
-            </w:r>
-          </w:p>
-        </w:tc>
-        <w:tc>
-          <w:tcPr>
-            <w:tcW w:w="2033" w:type="dxa"/>
-          </w:tcPr>
-          <w:p>
-            <w:r>
-              <w:t>Cortex® M</w:t>
-            </w:r>
-            <w:r>
-              <w:t xml:space="preserve">3 + </w:t>
-            </w:r>
-            <w:r>
-              <w:t>Cortex® M0</w:t>
-            </w:r>
-            <w:r>
-              <w:t xml:space="preserve"> components </w:t>
-            </w:r>
-          </w:p>
-        </w:tc>
-        <w:tc>
-          <w:tcPr>
-            <w:tcW w:w="1784" w:type="dxa"/>
-          </w:tcPr>
-          <w:p/>
-        </w:tc>
-        <w:tc>
-          <w:tcPr>
-            <w:tcW w:w="1562" w:type="dxa"/>
-          </w:tcPr>
-          <w:p>
-            <w:r>
-              <w:t>Bluetooth 4.3,</w:t>
-            </w:r>
-            <w:r>
-              <w:br/>
-              <w:t xml:space="preserve">Bluetooth 5 low energy </w:t>
-            </w:r>
-          </w:p>
-        </w:tc>
-        <w:tc>
-          <w:tcPr>
-            <w:tcW w:w="1310" w:type="dxa"/>
-          </w:tcPr>
-          <w:p>
-            <w:r>
-              <w:br/>
-              <w:t>£4.07</w:t>
-            </w:r>
-          </w:p>
-        </w:tc>
-        <w:tc>
-          <w:tcPr>
-            <w:tcW w:w="1407" w:type="dxa"/>
-          </w:tcPr>
-          <w:p>
-            <w:r>
-              <w:br/>
-              <w:t>£23.55</w:t>
-            </w:r>
-          </w:p>
-        </w:tc>
-      </w:tr>
-      <w:tr>
-        <w:tc>
-          <w:tcPr>
-            <w:tcW w:w="1254" w:type="dxa"/>
-          </w:tcPr>
-          <w:p>
-            <w:r>
-              <w:t>NXP-QN908X</w:t>
-            </w:r>
-          </w:p>
-        </w:tc>
-        <w:tc>
-          <w:tcPr>
-            <w:tcW w:w="2033" w:type="dxa"/>
-          </w:tcPr>
-          <w:p>
-            <w:r>
-              <w:t>Cortex®-M4F</w:t>
-            </w:r>
-          </w:p>
-        </w:tc>
-        <w:tc>
-          <w:tcPr>
-            <w:tcW w:w="1784" w:type="dxa"/>
-          </w:tcPr>
-          <w:p/>
-        </w:tc>
-        <w:tc>
-          <w:tcPr>
-            <w:tcW w:w="1562" w:type="dxa"/>
-          </w:tcPr>
-          <w:p>
-            <w:r>
-              <w:t>Bluetooth 5 low energy</w:t>
-            </w:r>
-          </w:p>
-        </w:tc>
-        <w:tc>
-          <w:tcPr>
-            <w:tcW w:w="1310" w:type="dxa"/>
-          </w:tcPr>
-          <w:p>
-            <w:r>
-              <w:t>£4.52</w:t>
-            </w:r>
-          </w:p>
-        </w:tc>
-        <w:tc>
-          <w:tcPr>
-            <w:tcW w:w="1407" w:type="dxa"/>
-          </w:tcPr>
-          <w:p>
-            <w:r>
-              <w:t>£88.93</w:t>
-            </w:r>
-          </w:p>
-        </w:tc>
-      </w:tr>
-      <w:tr>
-        <w:tc>
-          <w:tcPr>
-            <w:tcW w:w="1254" w:type="dxa"/>
-          </w:tcPr>
-          <w:p>
-            <w:r>
-              <w:t>NXP-QN902X</w:t>
-            </w:r>
-          </w:p>
-        </w:tc>
-        <w:tc>
-          <w:tcPr>
-            <w:tcW w:w="2033" w:type="dxa"/>
-          </w:tcPr>
-          <w:p>
-            <w:r>
-              <w:t>Cortex®-M</w:t>
-            </w:r>
-            <w:r>
-              <w:t>0</w:t>
-            </w:r>
-          </w:p>
-        </w:tc>
-        <w:tc>
-          <w:tcPr>
-            <w:tcW w:w="1784" w:type="dxa"/>
-          </w:tcPr>
-          <w:p/>
-        </w:tc>
-        <w:tc>
-          <w:tcPr>
-            <w:tcW w:w="1562" w:type="dxa"/>
-          </w:tcPr>
-          <w:p>
-            <w:r>
-              <w:t>Bluetooth 5 low energy</w:t>
-            </w:r>
-          </w:p>
-        </w:tc>
-        <w:tc>
-          <w:tcPr>
-            <w:tcW w:w="1310" w:type="dxa"/>
-          </w:tcPr>
-          <w:p>
-            <w:r>
-              <w:t>£3.95</w:t>
-            </w:r>
-          </w:p>
-        </w:tc>
-        <w:tc>
-          <w:tcPr>
-            <w:tcW w:w="1407" w:type="dxa"/>
-          </w:tcPr>
-          <w:p>
-            <w:r>
-              <w:t>£37.40</w:t>
-            </w:r>
-          </w:p>
-        </w:tc>
-      </w:tr>
-    </w:tbl>
-    <w:p/>
-    <w:p/>
-    <w:p>
-      <w:pPr>
-        <w:rPr>
-          <w:rFonts w:asciiTheme="majorHAnsi" w:eastAsiaTheme="majorEastAsia" w:hAnsiTheme="majorHAnsi" w:cstheme="majorBidi"/>
-          <w:color w:val="2F5496" w:themeColor="accent1" w:themeShade="BF"/>
-          <w:sz w:val="26"/>
-          <w:szCs w:val="26"/>
-        </w:rPr>
-      </w:pPr>
-      <w:r>
-        <w:br w:type="page"/>
-      </w:r>
-    </w:p>
-    <w:p>
-      <w:pPr>
-        <w:pStyle w:val="Heading3"/>
-      </w:pPr>
-      <w:bookmarkStart w:id="26" w:name="_Toc34243440"/>
-      <w:r>
-        <w:lastRenderedPageBreak/>
-        <w:t>Hardware decision</w:t>
-      </w:r>
-      <w:bookmarkEnd w:id="26"/>
-      <w:r>
-        <w:t xml:space="preserve"> </w:t>
-      </w:r>
-    </w:p>
-    <w:p>
-      <w:r>
-        <w:t xml:space="preserve">The decision for what MCU to use was almost made for </w:t>
-      </w:r>
-      <w:r>
-        <w:t>us</w:t>
-      </w:r>
-      <w:r>
-        <w:t xml:space="preserve"> due to time/availability constraints, with the only device both available and at a reasonable cost being the TI </w:t>
-      </w:r>
-      <w:r>
-        <w:t>CC2640R2F</w:t>
-      </w:r>
-      <w:r>
-        <w:t xml:space="preserve">. In actuality the </w:t>
-      </w:r>
-      <w:r>
-        <w:t>NXP-QN902X</w:t>
-      </w:r>
-      <w:r>
-        <w:t xml:space="preserve"> may have been the better choice as its simpler design based on a Cortex M0 is likely to yield minor power efficiency advantages </w:t>
-      </w:r>
-      <w:r>
-        <w:t xml:space="preserve">however </w:t>
-      </w:r>
-      <w:r>
-        <w:t xml:space="preserve">the larger costs of the development kit and at the time of research being unavailable made the CC2640R2F the better choice. The </w:t>
-      </w:r>
-      <w:r>
-        <w:t>NXP-QN908X</w:t>
-      </w:r>
-      <w:r>
-        <w:t xml:space="preserve"> was largely ruled out due to its very high development cost, also being based on a Cortex M4 means its computational power is fay beyond what is required – its inclusion of a floating-point </w:t>
-      </w:r>
-      <w:r>
-        <w:t>math coprocessor</w:t>
-      </w:r>
-      <w:r>
-        <w:t xml:space="preserve"> as denoted by the ‘F’ part of Cortex M4F is also an addition that would be unused in this project.</w:t>
-      </w:r>
-      <w:r>
-        <w:br/>
-      </w:r>
-      <w:r>
-        <w:t>An</w:t>
-      </w:r>
-      <w:r>
-        <w:t xml:space="preserve"> advantage of using the </w:t>
-      </w:r>
-      <w:r>
-        <w:t>TI CC2640R</w:t>
-      </w:r>
-      <w:r>
-        <w:t xml:space="preserve">2F allows for usage of Texas Instruments own Eclipse based </w:t>
-      </w:r>
-      <w:r>
-        <w:t>‘Code Composer Studio’ development environment</w:t>
-      </w:r>
-      <w:r>
-        <w:t xml:space="preserve"> which we already have some experience with.</w:t>
-      </w:r>
-    </w:p>
-    <w:p/>
-    <w:p>
-      <w:pPr>
-        <w:pStyle w:val="Heading1"/>
-      </w:pPr>
-      <w:bookmarkStart w:id="27" w:name="_Toc34243441"/>
-      <w:r>
-        <w:t>Requirements</w:t>
-      </w:r>
-      <w:bookmarkEnd w:id="27"/>
-    </w:p>
-    <w:p/>
-    <w:p>
       <w:r>
         <w:t xml:space="preserve">This section of the document outlines the overall requirements for the project and uses </w:t>
       </w:r>
@@ -6406,15 +5426,7 @@
       </w:r>
       <w:proofErr w:type="spellEnd"/>
       <w:r>
-        <w:t xml:space="preserve"> (Must have, </w:t>
-      </w:r>
-      <w:proofErr w:type="gramStart"/>
-      <w:r>
-        <w:t>Should</w:t>
-      </w:r>
-      <w:proofErr w:type="gramEnd"/>
-      <w:r>
-        <w:t xml:space="preserve"> have, Could have, Won’t have this time) prioritization. They are split into two sections functional and non-functional.</w:t>
+        <w:t xml:space="preserve"> (Must have, Should have, Could have, Won’t have) prioritization. They are split into two sections functional and non-functional.</w:t>
       </w:r>
     </w:p>
     <w:p>
@@ -6430,8 +5442,9 @@
           <w:szCs w:val="26"/>
         </w:rPr>
       </w:pPr>
-      <w:bookmarkStart w:id="28" w:name="_Toc23943064"/>
-      <w:bookmarkStart w:id="29" w:name="_Toc34243442"/>
+      <w:bookmarkStart w:id="23" w:name="_Toc23943064"/>
+      <w:bookmarkStart w:id="24" w:name="_Toc34243442"/>
+      <w:commentRangeStart w:id="25"/>
       <w:r>
         <w:rPr>
           <w:rFonts w:asciiTheme="majorHAnsi" w:eastAsiaTheme="majorEastAsia" w:hAnsiTheme="majorHAnsi" w:cstheme="majorBidi"/>
@@ -6441,8 +5454,15 @@
         </w:rPr>
         <w:t>Functional</w:t>
       </w:r>
-      <w:bookmarkEnd w:id="28"/>
-      <w:bookmarkEnd w:id="29"/>
+      <w:bookmarkEnd w:id="23"/>
+      <w:bookmarkEnd w:id="24"/>
+      <w:commentRangeEnd w:id="25"/>
+      <w:r>
+        <w:rPr>
+          <w:rStyle w:val="CommentReference"/>
+        </w:rPr>
+        <w:commentReference w:id="25"/>
+      </w:r>
       <w:r>
         <w:rPr>
           <w:rFonts w:asciiTheme="majorHAnsi" w:eastAsiaTheme="majorEastAsia" w:hAnsiTheme="majorHAnsi" w:cstheme="majorBidi"/>
@@ -6978,7 +5998,6 @@
               <w:ind w:left="318"/>
             </w:pPr>
             <w:r>
-              <w:lastRenderedPageBreak/>
               <w:t>1.13</w:t>
             </w:r>
           </w:p>
@@ -7110,8 +6129,8 @@
           <w:szCs w:val="26"/>
         </w:rPr>
       </w:pPr>
-      <w:bookmarkStart w:id="30" w:name="_Toc23943065"/>
-      <w:bookmarkStart w:id="31" w:name="_Toc34243443"/>
+      <w:bookmarkStart w:id="26" w:name="_Toc23943065"/>
+      <w:bookmarkStart w:id="27" w:name="_Toc34243443"/>
       <w:r>
         <w:rPr>
           <w:rFonts w:asciiTheme="majorHAnsi" w:eastAsiaTheme="majorEastAsia" w:hAnsiTheme="majorHAnsi" w:cstheme="majorBidi"/>
@@ -7119,10 +6138,11 @@
           <w:sz w:val="26"/>
           <w:szCs w:val="26"/>
         </w:rPr>
+        <w:lastRenderedPageBreak/>
         <w:t>Non-Functional</w:t>
       </w:r>
-      <w:bookmarkEnd w:id="30"/>
-      <w:bookmarkEnd w:id="31"/>
+      <w:bookmarkEnd w:id="26"/>
+      <w:bookmarkEnd w:id="27"/>
     </w:p>
     <w:tbl>
       <w:tblPr>
@@ -7508,11 +6528,11 @@
       <w:pPr>
         <w:pStyle w:val="Heading1"/>
       </w:pPr>
-      <w:bookmarkStart w:id="32" w:name="_Toc34243444"/>
+      <w:bookmarkStart w:id="28" w:name="_Toc34243444"/>
       <w:r>
         <w:t>Methodology</w:t>
       </w:r>
-      <w:bookmarkEnd w:id="32"/>
+      <w:bookmarkEnd w:id="28"/>
     </w:p>
     <w:p>
       <w:r>
@@ -7536,63 +6556,52 @@
         <w:t>,</w:t>
       </w:r>
       <w:r>
-        <w:t xml:space="preserve"> it does not allow for additions or revisions to </w:t>
-      </w:r>
+        <w:t xml:space="preserve"> it does not allow for additions or revisions to the end product without significant time delays</w:t>
+      </w:r>
+      <w:r>
+        <w:t>.</w:t>
+      </w:r>
+      <w:r>
+        <w:t xml:space="preserve"> </w:t>
+      </w:r>
+      <w:r>
+        <w:t>It also introduces</w:t>
+      </w:r>
+      <w:r>
+        <w:t xml:space="preserve"> the potential for scope creep turning the project into an impossible task as features are proposed during any resets in the design process. </w:t>
+      </w:r>
+    </w:p>
+    <w:p>
+      <w:r>
+        <w:t xml:space="preserve">Using an Agile methodology allows us to expand on features continuously throughout the project while not suffering from the scope creep issues of Waterfall – this is accomplished using the previously mentioned MoSCoW method. This allows new features to be proposed and logged without requiring them to be in the final product while also giving a list for any new iterations or revisions to follow – saving on future development time. </w:t>
+      </w:r>
+    </w:p>
+    <w:p>
+      <w:pPr>
+        <w:pStyle w:val="Heading1"/>
+      </w:pPr>
+      <w:bookmarkStart w:id="29" w:name="_Toc34243445"/>
       <w:r>
         <w:lastRenderedPageBreak/>
-        <w:t xml:space="preserve">the </w:t>
-      </w:r>
-      <w:proofErr w:type="gramStart"/>
-      <w:r>
-        <w:t>end product</w:t>
-      </w:r>
-      <w:proofErr w:type="gramEnd"/>
-      <w:r>
-        <w:t xml:space="preserve"> without significant time delays</w:t>
-      </w:r>
-      <w:r>
-        <w:t>.</w:t>
-      </w:r>
-      <w:r>
-        <w:t xml:space="preserve"> </w:t>
-      </w:r>
-      <w:r>
-        <w:t>It also introduces</w:t>
-      </w:r>
-      <w:r>
-        <w:t xml:space="preserve"> the potential for scope creep turning the project into an impossible task as features are proposed during any resets in the design process. </w:t>
-      </w:r>
-    </w:p>
-    <w:p>
-      <w:r>
-        <w:t xml:space="preserve">Using an Agile methodology allows us to expand on features continuously throughout the project while not suffering from the scope creep issues of Waterfall – this is accomplished using the previously mentioned MoSCoW method. This allows new features to be proposed and logged without requiring them to be in the final product while also giving a list for any new iterations or revisions to follow – saving on future development time. </w:t>
-      </w:r>
-    </w:p>
-    <w:p>
-      <w:pPr>
-        <w:pStyle w:val="Heading1"/>
-      </w:pPr>
-      <w:bookmarkStart w:id="33" w:name="_Toc34243445"/>
-      <w:r>
         <w:t>Design</w:t>
       </w:r>
-      <w:bookmarkEnd w:id="33"/>
+      <w:bookmarkEnd w:id="29"/>
     </w:p>
     <w:p>
       <w:pPr>
         <w:pStyle w:val="Heading2"/>
       </w:pPr>
-      <w:bookmarkStart w:id="34" w:name="_Toc34243446"/>
+      <w:bookmarkStart w:id="30" w:name="_Toc34243446"/>
       <w:r>
         <w:t>High level design</w:t>
       </w:r>
-      <w:bookmarkEnd w:id="34"/>
+      <w:bookmarkEnd w:id="30"/>
     </w:p>
     <w:p>
       <w:pPr>
         <w:pStyle w:val="Heading4"/>
       </w:pPr>
-      <w:bookmarkStart w:id="35" w:name="_Hlk34152738"/>
+      <w:bookmarkStart w:id="31" w:name="_Hlk34152738"/>
       <w:r>
         <w:t xml:space="preserve">Outline </w:t>
       </w:r>
@@ -7681,12 +6690,12 @@
       <w:pPr>
         <w:pStyle w:val="Heading3"/>
       </w:pPr>
-      <w:bookmarkStart w:id="36" w:name="_Toc34243447"/>
-      <w:bookmarkEnd w:id="35"/>
+      <w:bookmarkStart w:id="32" w:name="_Toc34243447"/>
+      <w:bookmarkEnd w:id="31"/>
       <w:r>
         <w:t>Architecture</w:t>
       </w:r>
-      <w:bookmarkEnd w:id="36"/>
+      <w:bookmarkEnd w:id="32"/>
       <w:r>
         <w:t xml:space="preserve"> </w:t>
       </w:r>
@@ -7862,20 +6871,20 @@
     </w:p>
     <w:p>
       <w:r>
+        <w:t xml:space="preserve">Note these components are found on page 43 of the Texas Instruments datasheet ‘swrs204b.pdf’ as found on their website. </w:t>
+      </w:r>
+    </w:p>
+    <w:p>
+      <w:r>
+        <w:t>Further attention will need to be paid as some items in this document are described as components when they are in fact resistance/capacitance of tracks on the PCB, specifically those related to the Bluetooth antenna.</w:t>
+      </w:r>
+    </w:p>
+    <w:p>
+      <w:pPr>
+        <w:pStyle w:val="Heading4"/>
+      </w:pPr>
+      <w:r>
         <w:lastRenderedPageBreak/>
-        <w:t xml:space="preserve">Note these components are found on page 43 of the Texas Instruments datasheet ‘swrs204b.pdf’ as found on their website. </w:t>
-      </w:r>
-    </w:p>
-    <w:p>
-      <w:r>
-        <w:t>Further attention will need to be paid as some items in this document are described as components when they are in fact resistance/capacitance of tracks on the PCB, specifically those related to the Bluetooth antenna.</w:t>
-      </w:r>
-    </w:p>
-    <w:p>
-      <w:pPr>
-        <w:pStyle w:val="Heading4"/>
-      </w:pPr>
-      <w:r>
         <w:t>Data</w:t>
       </w:r>
     </w:p>
@@ -8092,20 +7101,20 @@
         <w:pStyle w:val="Heading4"/>
       </w:pPr>
       <w:r>
+        <w:t xml:space="preserve">Communication </w:t>
+      </w:r>
+    </w:p>
+    <w:p>
+      <w:r>
+        <w:t>This project will use two instances of communication to function, the first being between the device and the smart phone, and the second between the smartphone and the database.</w:t>
+      </w:r>
+    </w:p>
+    <w:p>
+      <w:pPr>
+        <w:pStyle w:val="Heading5"/>
+      </w:pPr>
+      <w:r>
         <w:lastRenderedPageBreak/>
-        <w:t xml:space="preserve">Communication </w:t>
-      </w:r>
-    </w:p>
-    <w:p>
-      <w:r>
-        <w:t>This project will use two instances of communication to function, the first being between the device and the smart phone, and the second between the smartphone and the database.</w:t>
-      </w:r>
-    </w:p>
-    <w:p>
-      <w:pPr>
-        <w:pStyle w:val="Heading5"/>
-      </w:pPr>
-      <w:r>
         <w:t xml:space="preserve">Device – smartphone </w:t>
       </w:r>
     </w:p>
@@ -8220,7 +7229,7 @@
                     </pic:cNvPicPr>
                   </pic:nvPicPr>
                   <pic:blipFill>
-                    <a:blip r:embed="rId12">
+                    <a:blip r:embed="rId14">
                       <a:extLst>
                         <a:ext uri="{28A0092B-C50C-407E-A947-70E740481C1C}">
                           <a14:useLocalDpi xmlns:a14="http://schemas.microsoft.com/office/drawing/2010/main" val="0"/>
@@ -8267,7 +7276,6 @@
         <w:pStyle w:val="Heading4"/>
       </w:pPr>
       <w:r>
-        <w:lastRenderedPageBreak/>
         <w:t>Database diagram</w:t>
       </w:r>
     </w:p>
@@ -8294,7 +7302,7 @@
                     </pic:cNvPicPr>
                   </pic:nvPicPr>
                   <pic:blipFill>
-                    <a:blip r:embed="rId13">
+                    <a:blip r:embed="rId15">
                       <a:extLst>
                         <a:ext uri="{28A0092B-C50C-407E-A947-70E740481C1C}">
                           <a14:useLocalDpi xmlns:a14="http://schemas.microsoft.com/office/drawing/2010/main" val="0"/>
@@ -8467,51 +7475,1020 @@
       <w:pPr>
         <w:pStyle w:val="Heading1"/>
       </w:pPr>
-      <w:bookmarkStart w:id="37" w:name="_Toc34243448"/>
+      <w:bookmarkStart w:id="33" w:name="_Toc34243448"/>
       <w:r>
         <w:t>Implementation</w:t>
       </w:r>
+      <w:bookmarkEnd w:id="33"/>
+      <w:r>
+        <w:t xml:space="preserve"> </w:t>
+      </w:r>
+    </w:p>
+    <w:p>
+      <w:pPr>
+        <w:pStyle w:val="Heading2"/>
+      </w:pPr>
+      <w:bookmarkStart w:id="34" w:name="_Toc34243449"/>
+      <w:r>
+        <w:t>P</w:t>
+      </w:r>
+      <w:r>
+        <w:t>rerequisite</w:t>
+      </w:r>
+      <w:r>
+        <w:t>’s</w:t>
+      </w:r>
+      <w:bookmarkEnd w:id="34"/>
+    </w:p>
+    <w:p>
+      <w:r>
+        <w:t xml:space="preserve">Before attempting this </w:t>
+      </w:r>
+      <w:r>
+        <w:t>project,</w:t>
+      </w:r>
+      <w:r>
+        <w:t xml:space="preserve"> multiple systems were required to be in place, many of these systems relied on each other to function. In order to accomplish this, I did the following – </w:t>
+      </w:r>
+    </w:p>
+    <w:p>
+      <w:pPr>
+        <w:pStyle w:val="Heading2"/>
+      </w:pPr>
+      <w:r>
+        <w:t xml:space="preserve">Platform selection </w:t>
+      </w:r>
+    </w:p>
+    <w:p>
+      <w:r>
+        <w:t xml:space="preserve">Below are several chips and developments boards considered for the project plus a short description of their pro’s and con’s and suitability for the task at hand. </w:t>
+      </w:r>
+    </w:p>
+    <w:p>
+      <w:r>
+        <w:t xml:space="preserve">Note prices are taken from </w:t>
+      </w:r>
+      <w:hyperlink r:id="rId16" w:history="1">
+        <w:r>
+          <w:rPr>
+            <w:rStyle w:val="Hyperlink"/>
+          </w:rPr>
+          <w:t>https://uk.farnell.com</w:t>
+        </w:r>
+      </w:hyperlink>
+      <w:r>
+        <w:t xml:space="preserve"> on the 23/2/2019 unless otherwise specified. </w:t>
+      </w:r>
+    </w:p>
+    <w:p>
+      <w:pPr>
+        <w:pStyle w:val="Heading3"/>
+        <w:rPr>
+          <w:rFonts w:cstheme="majorHAnsi"/>
+          <w:color w:val="555555"/>
+          <w:szCs w:val="21"/>
+        </w:rPr>
+      </w:pPr>
+      <w:bookmarkStart w:id="35" w:name="_Toc34243436"/>
+      <w:bookmarkStart w:id="36" w:name="_Hlk2012122"/>
+      <w:r>
+        <w:rPr>
+          <w:rFonts w:cstheme="majorHAnsi"/>
+          <w:color w:val="555555"/>
+          <w:szCs w:val="21"/>
+        </w:rPr>
+        <w:t>CC2640R2F</w:t>
+      </w:r>
+      <w:bookmarkEnd w:id="35"/>
+      <w:r>
+        <w:rPr>
+          <w:rFonts w:cstheme="majorHAnsi"/>
+          <w:color w:val="555555"/>
+          <w:szCs w:val="21"/>
+        </w:rPr>
+        <w:t> </w:t>
+      </w:r>
+      <w:bookmarkEnd w:id="36"/>
+    </w:p>
+    <w:p>
+      <w:r>
+        <w:t xml:space="preserve">This is an ultra-low power microcontroller (cortex m3) and RF system on a single chip, it is designed specifically to be capable of running on a coin cell battery or via an energy harvesting device </w:t>
+      </w:r>
+      <w:r>
+        <w:fldChar w:fldCharType="begin"/>
+      </w:r>
+      <w:r>
+        <w:instrText>ADDIN RW.CITE{{42 TexasInstruments 2019}}</w:instrText>
+      </w:r>
+      <w:r>
+        <w:fldChar w:fldCharType="separate"/>
+      </w:r>
+      <w:r>
+        <w:rPr>
+          <w:rFonts w:ascii="Calibri" w:hAnsi="Calibri" w:cs="Calibri"/>
+          <w:bCs/>
+        </w:rPr>
+        <w:t>(Texas Instruments, 2019)</w:t>
+      </w:r>
+      <w:r>
+        <w:fldChar w:fldCharType="end"/>
+      </w:r>
+      <w:r>
+        <w:t>. The wireless capabilities include Bluetooth 4.3 and Bluetooth 5le connected to an ultra-low power sensor controller (based on a cortex m0) this is designed to run independently of the main cortex m3 processor allowing for extremely low power consumption while the main processor is in sleep states.</w:t>
+      </w:r>
+      <w:r>
+        <w:br/>
+        <w:t>The cost of this chip is approximately £4.07 per chip and the development kit (Launchpad) is £23.55 and is available immediately.</w:t>
+      </w:r>
+    </w:p>
+    <w:p>
+      <w:pPr>
+        <w:numPr>
+          <w:ilvl w:val="0"/>
+          <w:numId w:val="2"/>
+        </w:numPr>
+        <w:spacing w:before="100" w:beforeAutospacing="1" w:after="100" w:afterAutospacing="1" w:line="240" w:lineRule="auto"/>
+        <w:rPr>
+          <w:rFonts w:eastAsia="Times New Roman" w:cstheme="minorHAnsi"/>
+          <w:color w:val="555555"/>
+        </w:rPr>
+      </w:pPr>
+      <w:r>
+        <w:rPr>
+          <w:rFonts w:eastAsia="Times New Roman" w:cstheme="minorHAnsi"/>
+          <w:color w:val="555555"/>
+        </w:rPr>
+        <w:t>Wide Supply Voltage Range</w:t>
+      </w:r>
+    </w:p>
+    <w:p>
+      <w:pPr>
+        <w:numPr>
+          <w:ilvl w:val="1"/>
+          <w:numId w:val="2"/>
+        </w:numPr>
+        <w:spacing w:before="100" w:beforeAutospacing="1" w:after="100" w:afterAutospacing="1" w:line="240" w:lineRule="auto"/>
+        <w:rPr>
+          <w:rFonts w:eastAsia="Times New Roman" w:cstheme="minorHAnsi"/>
+          <w:color w:val="555555"/>
+        </w:rPr>
+      </w:pPr>
+      <w:r>
+        <w:rPr>
+          <w:rFonts w:eastAsia="Times New Roman" w:cstheme="minorHAnsi"/>
+          <w:color w:val="555555"/>
+        </w:rPr>
+        <w:t>Normal Operation: 1.8 to 3.8 V</w:t>
+      </w:r>
+    </w:p>
+    <w:p>
+      <w:pPr>
+        <w:numPr>
+          <w:ilvl w:val="1"/>
+          <w:numId w:val="2"/>
+        </w:numPr>
+        <w:spacing w:before="100" w:beforeAutospacing="1" w:after="100" w:afterAutospacing="1" w:line="240" w:lineRule="auto"/>
+        <w:rPr>
+          <w:rFonts w:eastAsia="Times New Roman" w:cstheme="minorHAnsi"/>
+          <w:color w:val="555555"/>
+        </w:rPr>
+      </w:pPr>
+      <w:r>
+        <w:rPr>
+          <w:rFonts w:eastAsia="Times New Roman" w:cstheme="minorHAnsi"/>
+          <w:color w:val="555555"/>
+        </w:rPr>
+        <w:t>External Regulator Mode: 1.7 to 1.95 V</w:t>
+      </w:r>
+    </w:p>
+    <w:p>
+      <w:pPr>
+        <w:numPr>
+          <w:ilvl w:val="0"/>
+          <w:numId w:val="2"/>
+        </w:numPr>
+        <w:spacing w:before="100" w:beforeAutospacing="1" w:after="100" w:afterAutospacing="1" w:line="240" w:lineRule="auto"/>
+        <w:rPr>
+          <w:rFonts w:eastAsia="Times New Roman" w:cstheme="minorHAnsi"/>
+          <w:color w:val="555555"/>
+        </w:rPr>
+      </w:pPr>
+      <w:r>
+        <w:rPr>
+          <w:rFonts w:eastAsia="Times New Roman" w:cstheme="minorHAnsi"/>
+          <w:color w:val="555555"/>
+        </w:rPr>
+        <w:t>Active-Mode RX: 5.9 mA</w:t>
+      </w:r>
+    </w:p>
+    <w:p>
+      <w:pPr>
+        <w:numPr>
+          <w:ilvl w:val="0"/>
+          <w:numId w:val="2"/>
+        </w:numPr>
+        <w:spacing w:before="100" w:beforeAutospacing="1" w:after="100" w:afterAutospacing="1" w:line="240" w:lineRule="auto"/>
+        <w:rPr>
+          <w:rFonts w:eastAsia="Times New Roman" w:cstheme="minorHAnsi"/>
+          <w:color w:val="555555"/>
+        </w:rPr>
+      </w:pPr>
+      <w:r>
+        <w:rPr>
+          <w:rFonts w:eastAsia="Times New Roman" w:cstheme="minorHAnsi"/>
+          <w:color w:val="555555"/>
+        </w:rPr>
+        <w:t>Active-Mode TX at 0 dBm: 6.1 mA</w:t>
+      </w:r>
+    </w:p>
+    <w:p>
+      <w:pPr>
+        <w:numPr>
+          <w:ilvl w:val="0"/>
+          <w:numId w:val="2"/>
+        </w:numPr>
+        <w:spacing w:before="100" w:beforeAutospacing="1" w:after="100" w:afterAutospacing="1" w:line="240" w:lineRule="auto"/>
+        <w:rPr>
+          <w:rFonts w:eastAsia="Times New Roman" w:cstheme="minorHAnsi"/>
+          <w:color w:val="555555"/>
+        </w:rPr>
+      </w:pPr>
+      <w:r>
+        <w:rPr>
+          <w:rFonts w:eastAsia="Times New Roman" w:cstheme="minorHAnsi"/>
+          <w:color w:val="555555"/>
+        </w:rPr>
+        <w:t>Active-Mode TX at +5 dBm: 9.1 mA</w:t>
+      </w:r>
+    </w:p>
+    <w:p>
+      <w:pPr>
+        <w:numPr>
+          <w:ilvl w:val="0"/>
+          <w:numId w:val="2"/>
+        </w:numPr>
+        <w:spacing w:before="100" w:beforeAutospacing="1" w:after="100" w:afterAutospacing="1" w:line="240" w:lineRule="auto"/>
+        <w:rPr>
+          <w:rFonts w:eastAsia="Times New Roman" w:cstheme="minorHAnsi"/>
+          <w:color w:val="555555"/>
+        </w:rPr>
+      </w:pPr>
+      <w:r>
+        <w:rPr>
+          <w:rFonts w:eastAsia="Times New Roman" w:cstheme="minorHAnsi"/>
+          <w:color w:val="555555"/>
+        </w:rPr>
+        <w:t>Active-Mode MCU: 61 µA/MHz</w:t>
+      </w:r>
+    </w:p>
+    <w:p>
+      <w:pPr>
+        <w:numPr>
+          <w:ilvl w:val="0"/>
+          <w:numId w:val="2"/>
+        </w:numPr>
+        <w:spacing w:before="100" w:beforeAutospacing="1" w:after="100" w:afterAutospacing="1" w:line="240" w:lineRule="auto"/>
+        <w:rPr>
+          <w:rFonts w:eastAsia="Times New Roman" w:cstheme="minorHAnsi"/>
+          <w:color w:val="555555"/>
+        </w:rPr>
+      </w:pPr>
+      <w:r>
+        <w:rPr>
+          <w:rFonts w:eastAsia="Times New Roman" w:cstheme="minorHAnsi"/>
+          <w:color w:val="555555"/>
+        </w:rPr>
+        <w:lastRenderedPageBreak/>
+        <w:t>Active-Mode MCU: 48.5 CoreMark/mA</w:t>
+      </w:r>
+    </w:p>
+    <w:p>
+      <w:pPr>
+        <w:numPr>
+          <w:ilvl w:val="0"/>
+          <w:numId w:val="2"/>
+        </w:numPr>
+        <w:spacing w:before="100" w:beforeAutospacing="1" w:after="100" w:afterAutospacing="1" w:line="240" w:lineRule="auto"/>
+        <w:rPr>
+          <w:rFonts w:eastAsia="Times New Roman" w:cstheme="minorHAnsi"/>
+          <w:color w:val="555555"/>
+        </w:rPr>
+      </w:pPr>
+      <w:r>
+        <w:rPr>
+          <w:rFonts w:eastAsia="Times New Roman" w:cstheme="minorHAnsi"/>
+          <w:color w:val="555555"/>
+        </w:rPr>
+        <w:t>Active-Mode Sensor Controller: 0.4mA + 8.2 µA/MHz</w:t>
+      </w:r>
+    </w:p>
+    <w:p>
+      <w:pPr>
+        <w:numPr>
+          <w:ilvl w:val="0"/>
+          <w:numId w:val="2"/>
+        </w:numPr>
+        <w:spacing w:before="100" w:beforeAutospacing="1" w:after="100" w:afterAutospacing="1" w:line="240" w:lineRule="auto"/>
+        <w:rPr>
+          <w:rFonts w:eastAsia="Times New Roman" w:cstheme="minorHAnsi"/>
+          <w:color w:val="555555"/>
+        </w:rPr>
+      </w:pPr>
+      <w:r>
+        <w:rPr>
+          <w:rFonts w:eastAsia="Times New Roman" w:cstheme="minorHAnsi"/>
+          <w:color w:val="555555"/>
+        </w:rPr>
+        <w:t>Standby: 1.1 µA (RTC Running and RAM/CPU Retention)</w:t>
+      </w:r>
+    </w:p>
+    <w:p>
+      <w:pPr>
+        <w:numPr>
+          <w:ilvl w:val="0"/>
+          <w:numId w:val="2"/>
+        </w:numPr>
+        <w:spacing w:before="100" w:beforeAutospacing="1" w:after="100" w:afterAutospacing="1" w:line="240" w:lineRule="auto"/>
+        <w:rPr>
+          <w:rFonts w:eastAsia="Times New Roman" w:cstheme="minorHAnsi"/>
+          <w:color w:val="555555"/>
+        </w:rPr>
+      </w:pPr>
+      <w:r>
+        <w:rPr>
+          <w:rFonts w:eastAsia="Times New Roman" w:cstheme="minorHAnsi"/>
+          <w:color w:val="555555"/>
+        </w:rPr>
+        <w:t xml:space="preserve">Shutdown: 100 </w:t>
+      </w:r>
+      <w:proofErr w:type="spellStart"/>
+      <w:r>
+        <w:rPr>
+          <w:rFonts w:eastAsia="Times New Roman" w:cstheme="minorHAnsi"/>
+          <w:color w:val="555555"/>
+        </w:rPr>
+        <w:t>nA</w:t>
+      </w:r>
+      <w:proofErr w:type="spellEnd"/>
+      <w:r>
+        <w:rPr>
+          <w:rFonts w:eastAsia="Times New Roman" w:cstheme="minorHAnsi"/>
+          <w:color w:val="555555"/>
+        </w:rPr>
+        <w:t xml:space="preserve"> (Wake Up on External Events)</w:t>
+      </w:r>
+    </w:p>
+    <w:p>
+      <w:pPr>
+        <w:rPr>
+          <w:rFonts w:ascii="Segoe UI" w:hAnsi="Segoe UI" w:cs="Segoe UI"/>
+          <w:color w:val="555555"/>
+        </w:rPr>
+      </w:pPr>
+    </w:p>
+    <w:p>
+      <w:pPr>
+        <w:pStyle w:val="Heading3"/>
+      </w:pPr>
+      <w:bookmarkStart w:id="37" w:name="_Toc34243437"/>
+      <w:r>
+        <w:t>NXP-</w:t>
+      </w:r>
+      <w:r>
+        <w:t>QN908X</w:t>
+      </w:r>
       <w:bookmarkEnd w:id="37"/>
+    </w:p>
+    <w:p>
+      <w:r>
+        <w:t>QN908x is an ultra-low-power, high-performance and highly integrated Bluetooth Low Energy solution for Bluetooth® Smart applications such as sports and fitness, human interface devices, and app-enabled smart accessories. It is specially designed for wearable electronics with a small capacity battery.</w:t>
+      </w:r>
+      <w:r>
+        <w:fldChar w:fldCharType="begin"/>
+      </w:r>
+      <w:r>
+        <w:instrText>ADDIN RW.CITE{{41 NXPproducts 2019}}</w:instrText>
+      </w:r>
+      <w:r>
+        <w:fldChar w:fldCharType="separate"/>
+      </w:r>
+      <w:r>
+        <w:rPr>
+          <w:rFonts w:ascii="Calibri" w:hAnsi="Calibri" w:cs="Calibri"/>
+          <w:bCs/>
+        </w:rPr>
+        <w:t>(NXP products, 2019)</w:t>
+      </w:r>
+      <w:r>
+        <w:fldChar w:fldCharType="end"/>
+      </w:r>
+      <w:r>
+        <w:t xml:space="preserve">. This chip is based around the </w:t>
+      </w:r>
+      <w:r>
+        <w:t>Cortex®-M4F</w:t>
+      </w:r>
+      <w:r>
+        <w:t xml:space="preserve"> microcontroller and is capable of providing floating point operations as denoted by the ‘F’ postfix and provides Bluetooth Low Energy support. </w:t>
+      </w:r>
+      <w:r>
+        <w:br/>
+        <w:t>This chip is based on a single CPU design and as such requires its main CPU to be active in order to use its Bluetooth functionality.</w:t>
+      </w:r>
+      <w:r>
+        <w:br/>
+        <w:t>The cost of this chip is approximately £4.52 and the development platform (</w:t>
+      </w:r>
+      <w:r>
+        <w:t>QN9080-DK</w:t>
+      </w:r>
+      <w:r>
+        <w:t>) is £88.93 but is currently out of stock.</w:t>
+      </w:r>
+    </w:p>
+    <w:p>
+      <w:pPr>
+        <w:pStyle w:val="ListParagraph"/>
+        <w:numPr>
+          <w:ilvl w:val="0"/>
+          <w:numId w:val="4"/>
+        </w:numPr>
+      </w:pPr>
+      <w:r>
+        <w:t>Single 1.8 V ~ 3.6 V power supply</w:t>
+      </w:r>
+    </w:p>
+    <w:p>
+      <w:pPr>
+        <w:pStyle w:val="ListParagraph"/>
+        <w:numPr>
+          <w:ilvl w:val="0"/>
+          <w:numId w:val="4"/>
+        </w:numPr>
+      </w:pPr>
+      <w:r>
+        <w:t>1 µA deep sleep mode</w:t>
+      </w:r>
+    </w:p>
+    <w:p>
+      <w:pPr>
+        <w:pStyle w:val="ListParagraph"/>
+        <w:numPr>
+          <w:ilvl w:val="0"/>
+          <w:numId w:val="4"/>
+        </w:numPr>
+      </w:pPr>
+      <w:r>
+        <w:t>2 µA sleep mode (32-kHz OSC/RTC on)</w:t>
+      </w:r>
+    </w:p>
+    <w:p>
+      <w:pPr>
+        <w:pStyle w:val="ListParagraph"/>
+        <w:numPr>
+          <w:ilvl w:val="0"/>
+          <w:numId w:val="4"/>
+        </w:numPr>
+      </w:pPr>
+      <w:r>
+        <w:t>3.5 mA RX current with DC-DC at 3 V supply</w:t>
+      </w:r>
+    </w:p>
+    <w:p>
+      <w:pPr>
+        <w:pStyle w:val="ListParagraph"/>
+        <w:numPr>
+          <w:ilvl w:val="0"/>
+          <w:numId w:val="4"/>
+        </w:numPr>
+      </w:pPr>
+      <w:r>
+        <w:t>3.5 mA TX current @0dBm Tx power with DC-DC at 3 V supply</w:t>
+      </w:r>
+    </w:p>
+    <w:p/>
+    <w:p>
+      <w:pPr>
+        <w:pStyle w:val="Heading3"/>
+      </w:pPr>
+      <w:bookmarkStart w:id="38" w:name="_Toc34243438"/>
+      <w:r>
+        <w:t>NXP-QN902X</w:t>
+      </w:r>
+      <w:bookmarkEnd w:id="38"/>
+    </w:p>
+    <w:p>
+      <w:r>
+        <w:t>QN902x is an ultra-low power, high-performance and highly integrated Bluetooth LE solution. It is used in Bluetooth Smart applications such as sports and fitness, human interface devices, and app-enabled smart accessories. It is specially designed for wearable electronics and can run on a small capacity battery such as a coin cell battery</w:t>
+      </w:r>
+      <w:r>
+        <w:fldChar w:fldCharType="begin"/>
+      </w:r>
+      <w:r>
+        <w:instrText>ADDIN RW.CITE{{41 NXPproducts 2019}}</w:instrText>
+      </w:r>
+      <w:r>
+        <w:fldChar w:fldCharType="separate"/>
+      </w:r>
+      <w:r>
+        <w:rPr>
+          <w:rFonts w:ascii="Calibri" w:hAnsi="Calibri" w:cs="Calibri"/>
+          <w:bCs/>
+        </w:rPr>
+        <w:t>(NXP products, 2019)</w:t>
+      </w:r>
+      <w:r>
+        <w:fldChar w:fldCharType="end"/>
+      </w:r>
+      <w:r>
+        <w:t>.</w:t>
+      </w:r>
       <w:r>
         <w:t xml:space="preserve"> </w:t>
       </w:r>
+      <w:r>
+        <w:br/>
+        <w:t xml:space="preserve">This MCU is designed around </w:t>
+      </w:r>
+      <w:r>
+        <w:t xml:space="preserve">Cortex® M0 </w:t>
+      </w:r>
+      <w:r>
+        <w:t>design and also provides Bluetooth Low Energy support.</w:t>
+      </w:r>
+      <w:r>
+        <w:t xml:space="preserve"> </w:t>
+      </w:r>
+      <w:r>
+        <w:br/>
+        <w:t>The cost of this chip is approximately £3.95 and the development platform (</w:t>
+      </w:r>
+      <w:r>
+        <w:t>QN9020DKUL</w:t>
+      </w:r>
+      <w:r>
+        <w:t xml:space="preserve">) is £37.40 but is again unavailable at the time of research. </w:t>
+      </w:r>
+    </w:p>
+    <w:p>
+      <w:pPr>
+        <w:pStyle w:val="ListParagraph"/>
+        <w:numPr>
+          <w:ilvl w:val="0"/>
+          <w:numId w:val="7"/>
+        </w:numPr>
+      </w:pPr>
+      <w:r>
+        <w:t>Single power supply of 2.4 V to 3.6 V for QN9020/1</w:t>
+      </w:r>
+    </w:p>
+    <w:p>
+      <w:pPr>
+        <w:pStyle w:val="ListParagraph"/>
+        <w:numPr>
+          <w:ilvl w:val="0"/>
+          <w:numId w:val="7"/>
+        </w:numPr>
+      </w:pPr>
+      <w:r>
+        <w:t>Single power supply of 1.8 V to 3.6 V for QN9022</w:t>
+      </w:r>
+    </w:p>
+    <w:p>
+      <w:pPr>
+        <w:pStyle w:val="ListParagraph"/>
+        <w:numPr>
+          <w:ilvl w:val="0"/>
+          <w:numId w:val="7"/>
+        </w:numPr>
+      </w:pPr>
+      <w:r>
+        <w:t>Integrated DC-to-DC converter and LDO</w:t>
+      </w:r>
+    </w:p>
+    <w:p>
+      <w:pPr>
+        <w:pStyle w:val="ListParagraph"/>
+        <w:numPr>
+          <w:ilvl w:val="0"/>
+          <w:numId w:val="7"/>
+        </w:numPr>
+      </w:pPr>
+      <w:r>
+        <w:t xml:space="preserve">2 </w:t>
+      </w:r>
+      <w:proofErr w:type="spellStart"/>
+      <w:r>
+        <w:t>μA</w:t>
+      </w:r>
+      <w:proofErr w:type="spellEnd"/>
+      <w:r>
+        <w:t xml:space="preserve"> deep sleep mode</w:t>
+      </w:r>
+    </w:p>
+    <w:p>
+      <w:pPr>
+        <w:pStyle w:val="ListParagraph"/>
+        <w:numPr>
+          <w:ilvl w:val="0"/>
+          <w:numId w:val="7"/>
+        </w:numPr>
+      </w:pPr>
+      <w:r>
+        <w:t xml:space="preserve">3 </w:t>
+      </w:r>
+      <w:proofErr w:type="spellStart"/>
+      <w:r>
+        <w:t>μA</w:t>
+      </w:r>
+      <w:proofErr w:type="spellEnd"/>
+      <w:r>
+        <w:t xml:space="preserve"> sleep mode (32 kHz RC oscillator on)</w:t>
+      </w:r>
+    </w:p>
+    <w:p>
+      <w:pPr>
+        <w:pStyle w:val="ListParagraph"/>
+        <w:numPr>
+          <w:ilvl w:val="0"/>
+          <w:numId w:val="7"/>
+        </w:numPr>
+      </w:pPr>
+      <w:r>
+        <w:t>9.25 mA RX current with DC-to-DC converter</w:t>
+      </w:r>
+    </w:p>
+    <w:p>
+      <w:pPr>
+        <w:pStyle w:val="ListParagraph"/>
+        <w:numPr>
+          <w:ilvl w:val="0"/>
+          <w:numId w:val="7"/>
+        </w:numPr>
+      </w:pPr>
+      <w:r>
+        <w:t>8.8 mA TX current @0 dBm TX power with DC-to-DC converter</w:t>
+      </w:r>
+    </w:p>
+    <w:p/>
+    <w:p>
+      <w:pPr>
+        <w:pStyle w:val="Heading3"/>
+      </w:pPr>
+      <w:bookmarkStart w:id="39" w:name="_Toc34243439"/>
+      <w:r>
+        <w:lastRenderedPageBreak/>
+        <w:t>Comparison</w:t>
+      </w:r>
+      <w:bookmarkEnd w:id="39"/>
+      <w:r>
+        <w:t xml:space="preserve"> </w:t>
+      </w:r>
+    </w:p>
+    <w:tbl>
+      <w:tblPr>
+        <w:tblStyle w:val="TableGrid"/>
+        <w:tblW w:w="9350" w:type="dxa"/>
+        <w:tblLook w:val="04A0" w:firstRow="1" w:lastRow="0" w:firstColumn="1" w:lastColumn="0" w:noHBand="0" w:noVBand="1"/>
+      </w:tblPr>
+      <w:tblGrid>
+        <w:gridCol w:w="1254"/>
+        <w:gridCol w:w="2033"/>
+        <w:gridCol w:w="1784"/>
+        <w:gridCol w:w="1562"/>
+        <w:gridCol w:w="1310"/>
+        <w:gridCol w:w="1407"/>
+      </w:tblGrid>
+      <w:tr>
+        <w:tc>
+          <w:tcPr>
+            <w:tcW w:w="1254" w:type="dxa"/>
+          </w:tcPr>
+          <w:p>
+            <w:r>
+              <w:t xml:space="preserve">Chip </w:t>
+            </w:r>
+          </w:p>
+        </w:tc>
+        <w:tc>
+          <w:tcPr>
+            <w:tcW w:w="2033" w:type="dxa"/>
+          </w:tcPr>
+          <w:p>
+            <w:r>
+              <w:t xml:space="preserve">Architecture </w:t>
+            </w:r>
+          </w:p>
+        </w:tc>
+        <w:tc>
+          <w:tcPr>
+            <w:tcW w:w="1784" w:type="dxa"/>
+          </w:tcPr>
+          <w:p>
+            <w:r>
+              <w:t xml:space="preserve">Power Consumption </w:t>
+            </w:r>
+          </w:p>
+        </w:tc>
+        <w:tc>
+          <w:tcPr>
+            <w:tcW w:w="1562" w:type="dxa"/>
+          </w:tcPr>
+          <w:p>
+            <w:r>
+              <w:t xml:space="preserve">RF support </w:t>
+            </w:r>
+          </w:p>
+        </w:tc>
+        <w:tc>
+          <w:tcPr>
+            <w:tcW w:w="1310" w:type="dxa"/>
+          </w:tcPr>
+          <w:p>
+            <w:r>
+              <w:t xml:space="preserve">Cost for chip </w:t>
+            </w:r>
+          </w:p>
+        </w:tc>
+        <w:tc>
+          <w:tcPr>
+            <w:tcW w:w="1407" w:type="dxa"/>
+          </w:tcPr>
+          <w:p>
+            <w:r>
+              <w:t xml:space="preserve">Cost for development </w:t>
+            </w:r>
+          </w:p>
+        </w:tc>
+      </w:tr>
+      <w:tr>
+        <w:tc>
+          <w:tcPr>
+            <w:tcW w:w="1254" w:type="dxa"/>
+          </w:tcPr>
+          <w:p>
+            <w:r>
+              <w:t>CC2640R2F</w:t>
+            </w:r>
+          </w:p>
+        </w:tc>
+        <w:tc>
+          <w:tcPr>
+            <w:tcW w:w="2033" w:type="dxa"/>
+          </w:tcPr>
+          <w:p>
+            <w:r>
+              <w:t>Cortex® M</w:t>
+            </w:r>
+            <w:r>
+              <w:t xml:space="preserve">3 + </w:t>
+            </w:r>
+            <w:r>
+              <w:t>Cortex® M0</w:t>
+            </w:r>
+            <w:r>
+              <w:t xml:space="preserve"> components </w:t>
+            </w:r>
+          </w:p>
+        </w:tc>
+        <w:tc>
+          <w:tcPr>
+            <w:tcW w:w="1784" w:type="dxa"/>
+          </w:tcPr>
+          <w:p/>
+        </w:tc>
+        <w:tc>
+          <w:tcPr>
+            <w:tcW w:w="1562" w:type="dxa"/>
+          </w:tcPr>
+          <w:p>
+            <w:r>
+              <w:t>Bluetooth 4.3,</w:t>
+            </w:r>
+            <w:r>
+              <w:br/>
+              <w:t xml:space="preserve">Bluetooth 5 low energy </w:t>
+            </w:r>
+          </w:p>
+        </w:tc>
+        <w:tc>
+          <w:tcPr>
+            <w:tcW w:w="1310" w:type="dxa"/>
+          </w:tcPr>
+          <w:p>
+            <w:r>
+              <w:br/>
+              <w:t>£4.07</w:t>
+            </w:r>
+          </w:p>
+        </w:tc>
+        <w:tc>
+          <w:tcPr>
+            <w:tcW w:w="1407" w:type="dxa"/>
+          </w:tcPr>
+          <w:p>
+            <w:r>
+              <w:br/>
+              <w:t>£23.55</w:t>
+            </w:r>
+          </w:p>
+        </w:tc>
+      </w:tr>
+      <w:tr>
+        <w:tc>
+          <w:tcPr>
+            <w:tcW w:w="1254" w:type="dxa"/>
+          </w:tcPr>
+          <w:p>
+            <w:r>
+              <w:t>NXP-QN908X</w:t>
+            </w:r>
+          </w:p>
+        </w:tc>
+        <w:tc>
+          <w:tcPr>
+            <w:tcW w:w="2033" w:type="dxa"/>
+          </w:tcPr>
+          <w:p>
+            <w:r>
+              <w:t>Cortex®-M4F</w:t>
+            </w:r>
+          </w:p>
+        </w:tc>
+        <w:tc>
+          <w:tcPr>
+            <w:tcW w:w="1784" w:type="dxa"/>
+          </w:tcPr>
+          <w:p/>
+        </w:tc>
+        <w:tc>
+          <w:tcPr>
+            <w:tcW w:w="1562" w:type="dxa"/>
+          </w:tcPr>
+          <w:p>
+            <w:r>
+              <w:t>Bluetooth 5 low energy</w:t>
+            </w:r>
+          </w:p>
+        </w:tc>
+        <w:tc>
+          <w:tcPr>
+            <w:tcW w:w="1310" w:type="dxa"/>
+          </w:tcPr>
+          <w:p>
+            <w:r>
+              <w:t>£4.52</w:t>
+            </w:r>
+          </w:p>
+        </w:tc>
+        <w:tc>
+          <w:tcPr>
+            <w:tcW w:w="1407" w:type="dxa"/>
+          </w:tcPr>
+          <w:p>
+            <w:r>
+              <w:t>£88.93</w:t>
+            </w:r>
+          </w:p>
+        </w:tc>
+      </w:tr>
+      <w:tr>
+        <w:tc>
+          <w:tcPr>
+            <w:tcW w:w="1254" w:type="dxa"/>
+          </w:tcPr>
+          <w:p>
+            <w:r>
+              <w:t>NXP-QN902X</w:t>
+            </w:r>
+          </w:p>
+        </w:tc>
+        <w:tc>
+          <w:tcPr>
+            <w:tcW w:w="2033" w:type="dxa"/>
+          </w:tcPr>
+          <w:p>
+            <w:r>
+              <w:t>Cortex®-M</w:t>
+            </w:r>
+            <w:r>
+              <w:t>0</w:t>
+            </w:r>
+          </w:p>
+        </w:tc>
+        <w:tc>
+          <w:tcPr>
+            <w:tcW w:w="1784" w:type="dxa"/>
+          </w:tcPr>
+          <w:p/>
+        </w:tc>
+        <w:tc>
+          <w:tcPr>
+            <w:tcW w:w="1562" w:type="dxa"/>
+          </w:tcPr>
+          <w:p>
+            <w:r>
+              <w:t>Bluetooth 5 low energy</w:t>
+            </w:r>
+          </w:p>
+        </w:tc>
+        <w:tc>
+          <w:tcPr>
+            <w:tcW w:w="1310" w:type="dxa"/>
+          </w:tcPr>
+          <w:p>
+            <w:r>
+              <w:t>£3.95</w:t>
+            </w:r>
+          </w:p>
+        </w:tc>
+        <w:tc>
+          <w:tcPr>
+            <w:tcW w:w="1407" w:type="dxa"/>
+          </w:tcPr>
+          <w:p>
+            <w:r>
+              <w:t>£37.40</w:t>
+            </w:r>
+          </w:p>
+        </w:tc>
+      </w:tr>
+    </w:tbl>
+    <w:p/>
+    <w:p>
+      <w:pPr>
+        <w:pStyle w:val="Heading3"/>
+      </w:pPr>
+      <w:bookmarkStart w:id="40" w:name="_Toc34243440"/>
+      <w:r>
+        <w:t>Hardware decision</w:t>
+      </w:r>
+      <w:bookmarkEnd w:id="40"/>
+      <w:r>
+        <w:t xml:space="preserve"> </w:t>
+      </w:r>
+    </w:p>
+    <w:p>
+      <w:r>
+        <w:t xml:space="preserve">The decision for what MCU to use was almost made for us due to time/availability constraints, with the only device both available and at a reasonable cost being the TI </w:t>
+      </w:r>
+      <w:r>
+        <w:t>CC2640R2F</w:t>
+      </w:r>
+      <w:r>
+        <w:t xml:space="preserve">. In actuality the </w:t>
+      </w:r>
+      <w:r>
+        <w:t>NXP-QN902X</w:t>
+      </w:r>
+      <w:r>
+        <w:t xml:space="preserve"> may have been the better choice as its simpler design based on a Cortex M0 is likely to yield minor power efficiency advantages however the larger costs of the development kit and at the time of research being unavailable made the CC2640R2F the better choice. The </w:t>
+      </w:r>
+      <w:r>
+        <w:t>NXP-QN908X</w:t>
+      </w:r>
+      <w:r>
+        <w:t xml:space="preserve"> was largely ruled out due to its very high development cost, also being based on a Cortex M4 means its computational power is fay beyond what is required – its inclusion of a floating-point </w:t>
+      </w:r>
+      <w:r>
+        <w:t>math coprocessor</w:t>
+      </w:r>
+      <w:r>
+        <w:t xml:space="preserve"> as denoted by the ‘F’ part of Cortex M4F is also an addition that would be unused in this project.</w:t>
+      </w:r>
+      <w:r>
+        <w:br/>
+        <w:t xml:space="preserve">An advantage of using the </w:t>
+      </w:r>
+      <w:r>
+        <w:t>TI CC2640R</w:t>
+      </w:r>
+      <w:r>
+        <w:t>2F allows for usage of Texas Instruments own Eclipse based ‘Code Composer Studio’ development environment which we already have some experience with.</w:t>
+      </w:r>
     </w:p>
     <w:p>
       <w:pPr>
         <w:pStyle w:val="Heading2"/>
       </w:pPr>
-      <w:bookmarkStart w:id="38" w:name="_Toc34243449"/>
-      <w:r>
-        <w:t>P</w:t>
-      </w:r>
-      <w:r>
-        <w:t>rerequisite</w:t>
-      </w:r>
-      <w:r>
-        <w:t>’s</w:t>
-      </w:r>
-      <w:bookmarkEnd w:id="38"/>
-    </w:p>
-    <w:p>
-      <w:r>
-        <w:t xml:space="preserve">Before attempting this </w:t>
-      </w:r>
-      <w:r>
-        <w:t>project,</w:t>
-      </w:r>
-      <w:r>
-        <w:t xml:space="preserve"> multiple systems were required to be in place, many of these systems relied on each other to function. In order to accomplish this, I did the following – </w:t>
+      <w:r>
+        <w:t xml:space="preserve">Software usage </w:t>
+      </w:r>
+    </w:p>
+    <w:p>
+      <w:r>
+        <w:t xml:space="preserve">In this section we will outline the software environments used the reasons for their selection and give an outline of how each is setup - </w:t>
       </w:r>
     </w:p>
     <w:p>
       <w:pPr>
         <w:pStyle w:val="Heading3"/>
       </w:pPr>
-      <w:bookmarkStart w:id="39" w:name="_Toc34243450"/>
+      <w:bookmarkStart w:id="41" w:name="_Toc34243450"/>
       <w:r>
         <w:t>Virtual machine</w:t>
       </w:r>
-      <w:bookmarkEnd w:id="39"/>
+      <w:bookmarkEnd w:id="41"/>
       <w:r>
         <w:t xml:space="preserve"> </w:t>
       </w:r>
@@ -8527,15 +8504,7 @@
         <w:t xml:space="preserve"> launchpad development board by Texas Instruments is recommended to be programmed via the ‘Code Composer Studio’ IDE. I was already using this with</w:t>
       </w:r>
       <w:r>
-        <w:t xml:space="preserve"> another project </w:t>
-      </w:r>
-      <w:proofErr w:type="gramStart"/>
-      <w:r>
-        <w:t>so as to</w:t>
-      </w:r>
-      <w:proofErr w:type="gramEnd"/>
-      <w:r>
-        <w:t xml:space="preserve"> stop cross contamination between projects and to enable me to work from multiple places I created a Windows 10 virtual machine on an external SSD. The SSD </w:t>
+        <w:t xml:space="preserve"> another project so as to stop cross contamination between projects and to enable me to work from multiple places I created a Windows 10 virtual machine on an external SSD. The SSD </w:t>
       </w:r>
       <w:r>
         <w:t xml:space="preserve">running over USB 3.0 </w:t>
@@ -8547,12 +8516,8 @@
         <w:t>to run at near native performance compared to a USB 2.0 Hard drive or Memory stick.</w:t>
       </w:r>
     </w:p>
-    <w:p/>
-    <w:p/>
-    <w:p/>
-    <w:p>
-      <w:r>
-        <w:lastRenderedPageBreak/>
+    <w:p>
+      <w:r>
         <w:t>The virtual environment used is a blank version of Windows 10 Home (the 128GB ram limit on home versions is not an issue with the hardware available</w:t>
       </w:r>
       <w:r>
@@ -8588,11 +8553,9 @@
             <w:tcW w:w="1870" w:type="dxa"/>
           </w:tcPr>
           <w:p>
-            <w:proofErr w:type="spellStart"/>
-            <w:r>
-              <w:t>Cpu</w:t>
-            </w:r>
-            <w:proofErr w:type="spellEnd"/>
+            <w:r>
+              <w:t>CPU</w:t>
+            </w:r>
             <w:r>
               <w:t xml:space="preserve"> available </w:t>
             </w:r>
@@ -8603,11 +8566,9 @@
             <w:tcW w:w="1870" w:type="dxa"/>
           </w:tcPr>
           <w:p>
-            <w:proofErr w:type="spellStart"/>
-            <w:r>
-              <w:t>Cpu</w:t>
-            </w:r>
-            <w:proofErr w:type="spellEnd"/>
+            <w:r>
+              <w:t>CPU</w:t>
+            </w:r>
             <w:r>
               <w:t xml:space="preserve"> allocated </w:t>
             </w:r>
@@ -8664,19 +8625,19 @@
             <w:r>
               <w:t xml:space="preserve">2.8-3.8 </w:t>
             </w:r>
-            <w:proofErr w:type="spellStart"/>
-            <w:r>
-              <w:t>ghz</w:t>
-            </w:r>
-            <w:proofErr w:type="spellEnd"/>
-            <w:r>
-              <w:t xml:space="preserve"> </w:t>
+            <w:r>
+              <w:t>GH</w:t>
+            </w:r>
+            <w:r>
+              <w:t>z</w:t>
             </w:r>
           </w:p>
           <w:p>
             <w:r>
               <w:t xml:space="preserve">4 cores </w:t>
             </w:r>
+            <w:bookmarkStart w:id="42" w:name="_GoBack"/>
+            <w:bookmarkEnd w:id="42"/>
           </w:p>
           <w:p>
             <w:r>
@@ -8739,13 +8700,11 @@
             <w:r>
               <w:t xml:space="preserve">3.8-4.6 </w:t>
             </w:r>
-            <w:proofErr w:type="spellStart"/>
-            <w:r>
-              <w:t>ghz</w:t>
-            </w:r>
-            <w:proofErr w:type="spellEnd"/>
-            <w:r>
-              <w:t xml:space="preserve"> </w:t>
+            <w:r>
+              <w:t>GH</w:t>
+            </w:r>
+            <w:r>
+              <w:t xml:space="preserve">z </w:t>
             </w:r>
           </w:p>
           <w:p>
@@ -8755,6 +8714,7 @@
           </w:p>
           <w:p>
             <w:r>
+              <w:lastRenderedPageBreak/>
               <w:t xml:space="preserve">24 threads </w:t>
             </w:r>
           </w:p>
@@ -8765,6 +8725,7 @@
           </w:tcPr>
           <w:p>
             <w:r>
+              <w:lastRenderedPageBreak/>
               <w:t xml:space="preserve">16 virtual cores </w:t>
             </w:r>
           </w:p>
@@ -8814,13 +8775,11 @@
             <w:r>
               <w:t xml:space="preserve">3.4-3.8 </w:t>
             </w:r>
-            <w:proofErr w:type="spellStart"/>
-            <w:r>
-              <w:t>ghz</w:t>
-            </w:r>
-            <w:proofErr w:type="spellEnd"/>
-            <w:r>
-              <w:t xml:space="preserve"> </w:t>
+            <w:r>
+              <w:t>GH</w:t>
+            </w:r>
+            <w:r>
+              <w:t xml:space="preserve">z </w:t>
             </w:r>
           </w:p>
           <w:p>
@@ -8876,12 +8835,12 @@
       <w:pPr>
         <w:pStyle w:val="Heading3"/>
       </w:pPr>
-      <w:bookmarkStart w:id="40" w:name="_Toc34243451"/>
-      <w:bookmarkEnd w:id="19"/>
+      <w:bookmarkStart w:id="43" w:name="_Toc34243451"/>
+      <w:bookmarkEnd w:id="21"/>
       <w:r>
         <w:t>Software tools and development environment</w:t>
       </w:r>
-      <w:bookmarkEnd w:id="40"/>
+      <w:bookmarkEnd w:id="43"/>
       <w:r>
         <w:t xml:space="preserve"> </w:t>
       </w:r>
@@ -9005,11 +8964,11 @@
       <w:pPr>
         <w:pStyle w:val="Heading3"/>
       </w:pPr>
-      <w:bookmarkStart w:id="41" w:name="_Toc34243452"/>
+      <w:bookmarkStart w:id="44" w:name="_Toc34243452"/>
       <w:r>
         <w:t>First steps, setup and hardware testing</w:t>
       </w:r>
-      <w:bookmarkEnd w:id="41"/>
+      <w:bookmarkEnd w:id="44"/>
       <w:r>
         <w:t xml:space="preserve"> </w:t>
       </w:r>
@@ -9032,7 +8991,7 @@
       <w:r>
         <w:t xml:space="preserve"> starter application (available </w:t>
       </w:r>
-      <w:hyperlink r:id="rId14" w:history="1">
+      <w:hyperlink r:id="rId17" w:history="1">
         <w:r>
           <w:rPr>
             <w:rStyle w:val="Hyperlink"/>
@@ -9052,11 +9011,7 @@
         <w:t xml:space="preserve">this as per the ‘Getting started’ section of the TI website we came upon the first hurdle, the links in the ‘Resource Explorer’ section of CCS </w:t>
       </w:r>
       <w:r>
-        <w:t xml:space="preserve">(this is essentially a web browser linked directly to TI’s support pages) no longer linked correctly to its web servers and gave various connection/404 errors. To circumvent this a regular browser could be used as well as a combination of </w:t>
-      </w:r>
-      <w:r>
-        <w:lastRenderedPageBreak/>
-        <w:t xml:space="preserve">Google searches and using the search form on the TI website, however this would often serve archived results that were no longer relevant to this version of the SDK or CCS or serve results relevant to other development boards – frequently the MSP430. This meant great care had to be used </w:t>
+        <w:t xml:space="preserve">(this is essentially a web browser linked directly to TI’s support pages) no longer linked correctly to its web servers and gave various connection/404 errors. To circumvent this a regular browser could be used as well as a combination of Google searches and using the search form on the TI website, however this would often serve archived results that were no longer relevant to this version of the SDK or CCS or serve results relevant to other development boards – frequently the MSP430. This meant great care had to be used </w:t>
       </w:r>
       <w:r>
         <w:t xml:space="preserve">when vetting the usefulness of these results. Originally the demo software was available as a separate </w:t>
@@ -9087,6 +9042,7 @@
         <w:rPr>
           <w:noProof/>
         </w:rPr>
+        <w:lastRenderedPageBreak/>
         <w:drawing>
           <wp:inline distT="0" distB="0" distL="0" distR="0" wp14:anchorId="2E19ECFA" wp14:editId="0670F8B3">
             <wp:extent cx="4438650" cy="2492473"/>
@@ -9105,7 +9061,7 @@
                     </pic:cNvPicPr>
                   </pic:nvPicPr>
                   <pic:blipFill>
-                    <a:blip r:embed="rId15" cstate="print">
+                    <a:blip r:embed="rId18" cstate="print">
                       <a:extLst>
                         <a:ext uri="{28A0092B-C50C-407E-A947-70E740481C1C}">
                           <a14:useLocalDpi xmlns:a14="http://schemas.microsoft.com/office/drawing/2010/main" val="0"/>
@@ -9193,7 +9149,7 @@
                     </pic:cNvPicPr>
                   </pic:nvPicPr>
                   <pic:blipFill>
-                    <a:blip r:embed="rId16" cstate="print">
+                    <a:blip r:embed="rId19" cstate="print">
                       <a:extLst>
                         <a:ext uri="{28A0092B-C50C-407E-A947-70E740481C1C}">
                           <a14:useLocalDpi xmlns:a14="http://schemas.microsoft.com/office/drawing/2010/main" val="0"/>
@@ -9232,7 +9188,6 @@
     </w:p>
     <w:p>
       <w:r>
-        <w:lastRenderedPageBreak/>
         <w:t>Installation of t</w:t>
       </w:r>
       <w:r>
@@ -9247,6 +9202,7 @@
         <w:rPr>
           <w:noProof/>
         </w:rPr>
+        <w:lastRenderedPageBreak/>
         <w:drawing>
           <wp:inline distT="0" distB="0" distL="0" distR="0" wp14:anchorId="41BFA8F8" wp14:editId="65B7E906">
             <wp:extent cx="1498600" cy="1760074"/>
@@ -9265,7 +9221,7 @@
                     </pic:cNvPicPr>
                   </pic:nvPicPr>
                   <pic:blipFill>
-                    <a:blip r:embed="rId17">
+                    <a:blip r:embed="rId20">
                       <a:extLst>
                         <a:ext uri="{28A0092B-C50C-407E-A947-70E740481C1C}">
                           <a14:useLocalDpi xmlns:a14="http://schemas.microsoft.com/office/drawing/2010/main" val="0"/>
@@ -9299,15 +9255,7 @@
     </w:p>
     <w:p>
       <w:r>
-        <w:t xml:space="preserve">Opening this application will give you the following </w:t>
-      </w:r>
-      <w:proofErr w:type="gramStart"/>
-      <w:r>
-        <w:t>provided that</w:t>
-      </w:r>
-      <w:proofErr w:type="gramEnd"/>
-      <w:r>
-        <w:t xml:space="preserve"> Bluetooth is enabled on the device– </w:t>
+        <w:t xml:space="preserve">Opening this application will give you the following provided that Bluetooth is enabled on the device– </w:t>
       </w:r>
     </w:p>
     <w:p>
@@ -9336,7 +9284,7 @@
                     </pic:cNvPicPr>
                   </pic:nvPicPr>
                   <pic:blipFill>
-                    <a:blip r:embed="rId18" cstate="print">
+                    <a:blip r:embed="rId21" cstate="print">
                       <a:extLst>
                         <a:ext uri="{28A0092B-C50C-407E-A947-70E740481C1C}">
                           <a14:useLocalDpi xmlns:a14="http://schemas.microsoft.com/office/drawing/2010/main" val="0"/>
@@ -9420,12 +9368,12 @@
     </w:p>
     <w:p>
       <w:r>
+        <w:t xml:space="preserve">INSERT DOUBLE SCREENSHOT HERE </w:t>
+      </w:r>
+    </w:p>
+    <w:p>
+      <w:r>
         <w:lastRenderedPageBreak/>
-        <w:t xml:space="preserve">INSERT DOUBLE SCREENSHOT HERE </w:t>
-      </w:r>
-    </w:p>
-    <w:p>
-      <w:r>
         <w:t xml:space="preserve">Next a basic application was written in Android studio to test its ability to be deployed to a device and that its debugging tools are available for use. In this instance a tutorial on database usage </w:t>
       </w:r>
       <w:r>
@@ -9445,23 +9393,7 @@
           <w:rFonts w:ascii="Calibri" w:hAnsi="Calibri" w:cs="Calibri"/>
           <w:bCs/>
         </w:rPr>
-        <w:t>(</w:t>
-      </w:r>
-      <w:proofErr w:type="spellStart"/>
-      <w:r>
-        <w:rPr>
-          <w:rFonts w:ascii="Calibri" w:hAnsi="Calibri" w:cs="Calibri"/>
-          <w:bCs/>
-        </w:rPr>
-        <w:t>Tamada</w:t>
-      </w:r>
-      <w:proofErr w:type="spellEnd"/>
-      <w:r>
-        <w:rPr>
-          <w:rFonts w:ascii="Calibri" w:hAnsi="Calibri" w:cs="Calibri"/>
-          <w:bCs/>
-        </w:rPr>
-        <w:t>, 2017)</w:t>
+        <w:t>(Tamada, 2017)</w:t>
       </w:r>
       <w:r>
         <w:fldChar w:fldCharType="end"/>
@@ -9509,7 +9441,7 @@
                     </pic:cNvPicPr>
                   </pic:nvPicPr>
                   <pic:blipFill>
-                    <a:blip r:embed="rId19" cstate="print">
+                    <a:blip r:embed="rId22" cstate="print">
                       <a:extLst>
                         <a:ext uri="{28A0092B-C50C-407E-A947-70E740481C1C}">
                           <a14:useLocalDpi xmlns:a14="http://schemas.microsoft.com/office/drawing/2010/main" val="0"/>
@@ -9562,7 +9494,7 @@
                     </pic:cNvPicPr>
                   </pic:nvPicPr>
                   <pic:blipFill>
-                    <a:blip r:embed="rId20" cstate="print">
+                    <a:blip r:embed="rId23" cstate="print">
                       <a:extLst>
                         <a:ext uri="{28A0092B-C50C-407E-A947-70E740481C1C}">
                           <a14:useLocalDpi xmlns:a14="http://schemas.microsoft.com/office/drawing/2010/main" val="0"/>
@@ -9630,7 +9562,7 @@
                     </pic:cNvPicPr>
                   </pic:nvPicPr>
                   <pic:blipFill rotWithShape="1">
-                    <a:blip r:embed="rId21" cstate="print">
+                    <a:blip r:embed="rId24" cstate="print">
                       <a:extLst>
                         <a:ext uri="{28A0092B-C50C-407E-A947-70E740481C1C}">
                           <a14:useLocalDpi xmlns:a14="http://schemas.microsoft.com/office/drawing/2010/main" val="0"/>
@@ -9682,7 +9614,6 @@
     </w:p>
     <w:p>
       <w:r>
-        <w:lastRenderedPageBreak/>
         <w:t>If performed correctly a countdown should begin with each press resulting in a message confirming you to be a developer and giving a new subcategory in settings for development tools.</w:t>
       </w:r>
     </w:p>
@@ -9694,6 +9625,7 @@
         <w:rPr>
           <w:noProof/>
         </w:rPr>
+        <w:lastRenderedPageBreak/>
         <w:drawing>
           <wp:inline distT="0" distB="0" distL="0" distR="0" wp14:anchorId="7713C05A" wp14:editId="13532102">
             <wp:extent cx="1625600" cy="2698914"/>
@@ -9712,7 +9644,7 @@
                     </pic:cNvPicPr>
                   </pic:nvPicPr>
                   <pic:blipFill>
-                    <a:blip r:embed="rId22" cstate="print">
+                    <a:blip r:embed="rId25" cstate="print">
                       <a:extLst>
                         <a:ext uri="{28A0092B-C50C-407E-A947-70E740481C1C}">
                           <a14:useLocalDpi xmlns:a14="http://schemas.microsoft.com/office/drawing/2010/main" val="0"/>
@@ -9765,7 +9697,7 @@
                     </pic:cNvPicPr>
                   </pic:nvPicPr>
                   <pic:blipFill>
-                    <a:blip r:embed="rId23" cstate="print">
+                    <a:blip r:embed="rId26" cstate="print">
                       <a:extLst>
                         <a:ext uri="{28A0092B-C50C-407E-A947-70E740481C1C}">
                           <a14:useLocalDpi xmlns:a14="http://schemas.microsoft.com/office/drawing/2010/main" val="0"/>
@@ -9828,7 +9760,7 @@
                     </pic:cNvPicPr>
                   </pic:nvPicPr>
                   <pic:blipFill>
-                    <a:blip r:embed="rId24" cstate="print">
+                    <a:blip r:embed="rId27" cstate="print">
                       <a:extLst>
                         <a:ext uri="{28A0092B-C50C-407E-A947-70E740481C1C}">
                           <a14:useLocalDpi xmlns:a14="http://schemas.microsoft.com/office/drawing/2010/main" val="0"/>
@@ -9893,7 +9825,7 @@
                     </pic:cNvPicPr>
                   </pic:nvPicPr>
                   <pic:blipFill>
-                    <a:blip r:embed="rId25" cstate="print">
+                    <a:blip r:embed="rId28" cstate="print">
                       <a:extLst>
                         <a:ext uri="{28A0092B-C50C-407E-A947-70E740481C1C}">
                           <a14:useLocalDpi xmlns:a14="http://schemas.microsoft.com/office/drawing/2010/main" val="0"/>
@@ -9948,7 +9880,7 @@
       <w:r>
         <w:t xml:space="preserve"> software stack available </w:t>
       </w:r>
-      <w:hyperlink r:id="rId26" w:history="1">
+      <w:hyperlink r:id="rId29" w:history="1">
         <w:r>
           <w:rPr>
             <w:rStyle w:val="Hyperlink"/>
@@ -9986,7 +9918,7 @@
                     </pic:cNvPicPr>
                   </pic:nvPicPr>
                   <pic:blipFill rotWithShape="1">
-                    <a:blip r:embed="rId27" cstate="print">
+                    <a:blip r:embed="rId30" cstate="print">
                       <a:extLst>
                         <a:ext uri="{28A0092B-C50C-407E-A947-70E740481C1C}">
                           <a14:useLocalDpi xmlns:a14="http://schemas.microsoft.com/office/drawing/2010/main" val="0"/>
@@ -10035,7 +9967,15 @@
       </w:r>
       <w:proofErr w:type="spellEnd"/>
       <w:r>
-        <w:t xml:space="preserve"> file in Wamp to enable connections from </w:t>
+        <w:t xml:space="preserve"> file in </w:t>
+      </w:r>
+      <w:proofErr w:type="spellStart"/>
+      <w:r>
+        <w:t>Wamp</w:t>
+      </w:r>
+      <w:proofErr w:type="spellEnd"/>
+      <w:r>
+        <w:t xml:space="preserve"> to enable connections from </w:t>
       </w:r>
       <w:r>
         <w:t xml:space="preserve">other IP addresses. This is accomplished by editing the listen lines (in this case line 70-71) to the following – </w:t>
@@ -10048,28 +9988,12 @@
     </w:p>
     <w:p>
       <w:r>
-        <w:t xml:space="preserve">Listen </w:t>
-      </w:r>
-      <w:proofErr w:type="gramStart"/>
-      <w:r>
-        <w:t>[::</w:t>
-      </w:r>
-      <w:proofErr w:type="gramEnd"/>
-      <w:r>
-        <w:t>0]:80</w:t>
-      </w:r>
-    </w:p>
-    <w:p>
-      <w:r>
-        <w:t xml:space="preserve">This will allow connections from port 80 from other IP addresses. Doing this at this stage will significantly cut down troubleshooting </w:t>
-      </w:r>
-      <w:proofErr w:type="gramStart"/>
-      <w:r>
-        <w:t>later on</w:t>
-      </w:r>
-      <w:proofErr w:type="gramEnd"/>
-      <w:r>
-        <w:t xml:space="preserve">. </w:t>
+        <w:t>Listen [::0]:80</w:t>
+      </w:r>
+    </w:p>
+    <w:p>
+      <w:r>
+        <w:t xml:space="preserve">This will allow connections from port 80 from other IP addresses. Doing this at this stage will significantly cut down troubleshooting later on. </w:t>
       </w:r>
     </w:p>
     <w:p>
@@ -10087,15 +10011,7 @@
     </w:p>
     <w:p>
       <w:r>
-        <w:t xml:space="preserve">From phpMyAdmin the ‘databases’ link should be </w:t>
-      </w:r>
-      <w:proofErr w:type="gramStart"/>
-      <w:r>
-        <w:t>clicked</w:t>
-      </w:r>
-      <w:proofErr w:type="gramEnd"/>
-      <w:r>
-        <w:t xml:space="preserve"> and a new database created. </w:t>
+        <w:t xml:space="preserve">From phpMyAdmin the ‘databases’ link should be clicked and a new database created. </w:t>
       </w:r>
       <w:r>
         <w:t xml:space="preserve">For this project a database called </w:t>
@@ -10317,7 +10233,7 @@
                     </pic:cNvPicPr>
                   </pic:nvPicPr>
                   <pic:blipFill>
-                    <a:blip r:embed="rId28">
+                    <a:blip r:embed="rId31">
                       <a:extLst>
                         <a:ext uri="{28A0092B-C50C-407E-A947-70E740481C1C}">
                           <a14:useLocalDpi xmlns:a14="http://schemas.microsoft.com/office/drawing/2010/main" val="0"/>
@@ -10364,23 +10280,12 @@
     </w:p>
     <w:p>
       <w:r>
-        <w:t xml:space="preserve">Now that the background components are tested and working the initial iteration of the Android application can be created. From following the aforementioned </w:t>
-      </w:r>
-      <w:proofErr w:type="gramStart"/>
-      <w:r>
-        <w:t>tutorial</w:t>
-      </w:r>
-      <w:proofErr w:type="gramEnd"/>
-      <w:r>
-        <w:t xml:space="preserve"> it was found that the tutorial contained various issues related to components being deprecated </w:t>
-      </w:r>
-    </w:p>
-    <w:p>
-      <w:bookmarkStart w:id="42" w:name="_GoBack"/>
-      <w:bookmarkEnd w:id="42"/>
-    </w:p>
+        <w:t xml:space="preserve">Now that the background components are tested and working the initial iteration of the Android application can be created. From following the aforementioned tutorial it was found that the tutorial contained various issues related to components being deprecated </w:t>
+      </w:r>
+    </w:p>
+    <w:p/>
     <w:sectPr>
-      <w:footerReference w:type="default" r:id="rId29"/>
+      <w:footerReference w:type="default" r:id="rId32"/>
       <w:pgSz w:w="12240" w:h="15840"/>
       <w:pgMar w:top="1440" w:right="1440" w:bottom="1440" w:left="1440" w:header="708" w:footer="708" w:gutter="0"/>
       <w:pgNumType w:start="0"/>
@@ -10390,6 +10295,91 @@
     </w:sectPr>
   </w:body>
 </w:document>
+</file>
+
+<file path=word/comments.xml><?xml version="1.0" encoding="utf-8"?>
+<w:comments xmlns:wpc="http://schemas.microsoft.com/office/word/2010/wordprocessingCanvas" xmlns:cx="http://schemas.microsoft.com/office/drawing/2014/chartex" xmlns:cx1="http://schemas.microsoft.com/office/drawing/2015/9/8/chartex" xmlns:cx2="http://schemas.microsoft.com/office/drawing/2015/10/21/chartex" xmlns:cx3="http://schemas.microsoft.com/office/drawing/2016/5/9/chartex" xmlns:cx4="http://schemas.microsoft.com/office/drawing/2016/5/10/chartex" xmlns:cx5="http://schemas.microsoft.com/office/drawing/2016/5/11/chartex" xmlns:cx6="http://schemas.microsoft.com/office/drawing/2016/5/12/chartex" xmlns:cx7="http://schemas.microsoft.com/office/drawing/2016/5/13/chartex" xmlns:cx8="http://schemas.microsoft.com/office/drawing/2016/5/14/chartex" xmlns:mc="http://schemas.openxmlformats.org/markup-compatibility/2006" xmlns:aink="http://schemas.microsoft.com/office/drawing/2016/ink" xmlns:am3d="http://schemas.microsoft.com/office/drawing/2017/model3d" xmlns:o="urn:schemas-microsoft-com:office:office" xmlns:r="http://schemas.openxmlformats.org/officeDocument/2006/relationships" xmlns:m="http://schemas.openxmlformats.org/officeDocument/2006/math" xmlns:v="urn:schemas-microsoft-com:vml" xmlns:wp14="http://schemas.microsoft.com/office/word/2010/wordprocessingDrawing" xmlns:wp="http://schemas.openxmlformats.org/drawingml/2006/wordprocessingDrawing" xmlns:w10="urn:schemas-microsoft-com:office:word" xmlns:w="http://schemas.openxmlformats.org/wordprocessingml/2006/main" xmlns:w14="http://schemas.microsoft.com/office/word/2010/wordml" xmlns:w15="http://schemas.microsoft.com/office/word/2012/wordml" xmlns:w16cid="http://schemas.microsoft.com/office/word/2016/wordml/cid" xmlns:w16se="http://schemas.microsoft.com/office/word/2015/wordml/symex" xmlns:wpg="http://schemas.microsoft.com/office/word/2010/wordprocessingGroup" xmlns:wpi="http://schemas.microsoft.com/office/word/2010/wordprocessingInk" xmlns:wne="http://schemas.microsoft.com/office/word/2006/wordml" xmlns:wps="http://schemas.microsoft.com/office/word/2010/wordprocessingShape" mc:Ignorable="w14 w15 w16se w16cid wp14">
+  <w:comment w:id="7" w:author="Adam Stock" w:date="2020-03-09T15:24:00Z" w:initials="AS">
+    <w:p>
+      <w:pPr>
+        <w:pStyle w:val="CommentText"/>
+      </w:pPr>
+      <w:r>
+        <w:rPr>
+          <w:rStyle w:val="CommentReference"/>
+        </w:rPr>
+        <w:annotationRef/>
+      </w:r>
+      <w:r>
+        <w:rPr>
+          <w:color w:val="000000"/>
+          <w:sz w:val="27"/>
+          <w:szCs w:val="27"/>
+        </w:rPr>
+        <w:t>you need to have the written intro into these bullet points.???</w:t>
+      </w:r>
+    </w:p>
+  </w:comment>
+  <w:comment w:id="20" w:author="Adam Stock" w:date="2020-03-09T15:38:00Z" w:initials="AS">
+    <w:p>
+      <w:pPr>
+        <w:pStyle w:val="CommentText"/>
+      </w:pPr>
+      <w:r>
+        <w:rPr>
+          <w:rStyle w:val="CommentReference"/>
+        </w:rPr>
+        <w:annotationRef/>
+      </w:r>
+      <w:r>
+        <w:t xml:space="preserve">More </w:t>
+      </w:r>
+      <w:proofErr w:type="spellStart"/>
+      <w:r>
+        <w:t>more</w:t>
+      </w:r>
+      <w:proofErr w:type="spellEnd"/>
+      <w:r>
+        <w:t xml:space="preserve"> and more </w:t>
+      </w:r>
+      <w:r>
+        <w:t xml:space="preserve">– haptics </w:t>
+      </w:r>
+    </w:p>
+  </w:comment>
+  <w:comment w:id="25" w:author="Adam Stock" w:date="2020-03-09T15:58:00Z" w:initials="AS">
+    <w:p>
+      <w:pPr>
+        <w:pStyle w:val="CommentText"/>
+      </w:pPr>
+      <w:r>
+        <w:rPr>
+          <w:rStyle w:val="CommentReference"/>
+        </w:rPr>
+        <w:annotationRef/>
+      </w:r>
+      <w:r>
+        <w:t xml:space="preserve">Split into two </w:t>
+      </w:r>
+    </w:p>
+  </w:comment>
+</w:comments>
+</file>
+
+<file path=word/commentsExtended.xml><?xml version="1.0" encoding="utf-8"?>
+<w15:commentsEx xmlns:wpc="http://schemas.microsoft.com/office/word/2010/wordprocessingCanvas" xmlns:cx="http://schemas.microsoft.com/office/drawing/2014/chartex" xmlns:cx1="http://schemas.microsoft.com/office/drawing/2015/9/8/chartex" xmlns:cx2="http://schemas.microsoft.com/office/drawing/2015/10/21/chartex" xmlns:cx3="http://schemas.microsoft.com/office/drawing/2016/5/9/chartex" xmlns:cx4="http://schemas.microsoft.com/office/drawing/2016/5/10/chartex" xmlns:cx5="http://schemas.microsoft.com/office/drawing/2016/5/11/chartex" xmlns:cx6="http://schemas.microsoft.com/office/drawing/2016/5/12/chartex" xmlns:cx7="http://schemas.microsoft.com/office/drawing/2016/5/13/chartex" xmlns:cx8="http://schemas.microsoft.com/office/drawing/2016/5/14/chartex" xmlns:mc="http://schemas.openxmlformats.org/markup-compatibility/2006" xmlns:aink="http://schemas.microsoft.com/office/drawing/2016/ink" xmlns:am3d="http://schemas.microsoft.com/office/drawing/2017/model3d" xmlns:o="urn:schemas-microsoft-com:office:office" xmlns:r="http://schemas.openxmlformats.org/officeDocument/2006/relationships" xmlns:m="http://schemas.openxmlformats.org/officeDocument/2006/math" xmlns:v="urn:schemas-microsoft-com:vml" xmlns:wp14="http://schemas.microsoft.com/office/word/2010/wordprocessingDrawing" xmlns:wp="http://schemas.openxmlformats.org/drawingml/2006/wordprocessingDrawing" xmlns:w10="urn:schemas-microsoft-com:office:word" xmlns:w="http://schemas.openxmlformats.org/wordprocessingml/2006/main" xmlns:w14="http://schemas.microsoft.com/office/word/2010/wordml" xmlns:w15="http://schemas.microsoft.com/office/word/2012/wordml" xmlns:w16cid="http://schemas.microsoft.com/office/word/2016/wordml/cid" xmlns:w16se="http://schemas.microsoft.com/office/word/2015/wordml/symex" xmlns:wpg="http://schemas.microsoft.com/office/word/2010/wordprocessingGroup" xmlns:wpi="http://schemas.microsoft.com/office/word/2010/wordprocessingInk" xmlns:wne="http://schemas.microsoft.com/office/word/2006/wordml" xmlns:wps="http://schemas.microsoft.com/office/word/2010/wordprocessingShape" mc:Ignorable="w14 w15 w16se w16cid wp14">
+  <w15:commentEx w15:paraId="2BE5C942" w15:done="0"/>
+  <w15:commentEx w15:paraId="78B40DAD" w15:done="0"/>
+  <w15:commentEx w15:paraId="571664CA" w15:done="0"/>
+</w15:commentsEx>
+</file>
+
+<file path=word/commentsIds.xml><?xml version="1.0" encoding="utf-8"?>
+<w16cid:commentsIds xmlns:wpc="http://schemas.microsoft.com/office/word/2010/wordprocessingCanvas" xmlns:cx="http://schemas.microsoft.com/office/drawing/2014/chartex" xmlns:cx1="http://schemas.microsoft.com/office/drawing/2015/9/8/chartex" xmlns:cx2="http://schemas.microsoft.com/office/drawing/2015/10/21/chartex" xmlns:cx3="http://schemas.microsoft.com/office/drawing/2016/5/9/chartex" xmlns:cx4="http://schemas.microsoft.com/office/drawing/2016/5/10/chartex" xmlns:cx5="http://schemas.microsoft.com/office/drawing/2016/5/11/chartex" xmlns:cx6="http://schemas.microsoft.com/office/drawing/2016/5/12/chartex" xmlns:cx7="http://schemas.microsoft.com/office/drawing/2016/5/13/chartex" xmlns:cx8="http://schemas.microsoft.com/office/drawing/2016/5/14/chartex" xmlns:mc="http://schemas.openxmlformats.org/markup-compatibility/2006" xmlns:aink="http://schemas.microsoft.com/office/drawing/2016/ink" xmlns:am3d="http://schemas.microsoft.com/office/drawing/2017/model3d" xmlns:o="urn:schemas-microsoft-com:office:office" xmlns:r="http://schemas.openxmlformats.org/officeDocument/2006/relationships" xmlns:m="http://schemas.openxmlformats.org/officeDocument/2006/math" xmlns:v="urn:schemas-microsoft-com:vml" xmlns:wp14="http://schemas.microsoft.com/office/word/2010/wordprocessingDrawing" xmlns:wp="http://schemas.openxmlformats.org/drawingml/2006/wordprocessingDrawing" xmlns:w10="urn:schemas-microsoft-com:office:word" xmlns:w="http://schemas.openxmlformats.org/wordprocessingml/2006/main" xmlns:w14="http://schemas.microsoft.com/office/word/2010/wordml" xmlns:w15="http://schemas.microsoft.com/office/word/2012/wordml" xmlns:w16cid="http://schemas.microsoft.com/office/word/2016/wordml/cid" xmlns:w16se="http://schemas.microsoft.com/office/word/2015/wordml/symex" xmlns:wpg="http://schemas.microsoft.com/office/word/2010/wordprocessingGroup" xmlns:wpi="http://schemas.microsoft.com/office/word/2010/wordprocessingInk" xmlns:wne="http://schemas.microsoft.com/office/word/2006/wordml" xmlns:wps="http://schemas.microsoft.com/office/word/2010/wordprocessingShape" mc:Ignorable="w14 w15 w16se w16cid wp14">
+  <w16cid:commentId w16cid:paraId="2BE5C942" w16cid:durableId="2210DE16"/>
+  <w16cid:commentId w16cid:paraId="78B40DAD" w16cid:durableId="2210E183"/>
+  <w16cid:commentId w16cid:paraId="571664CA" w16cid:durableId="2210E62F"/>
+</w16cid:commentsIds>
 </file>
 
 <file path=word/endnotes.xml><?xml version="1.0" encoding="utf-8"?>
@@ -14032,6 +14022,14 @@
 </w:numbering>
 </file>
 
+<file path=word/people.xml><?xml version="1.0" encoding="utf-8"?>
+<w15:people xmlns:wpc="http://schemas.microsoft.com/office/word/2010/wordprocessingCanvas" xmlns:cx="http://schemas.microsoft.com/office/drawing/2014/chartex" xmlns:cx1="http://schemas.microsoft.com/office/drawing/2015/9/8/chartex" xmlns:cx2="http://schemas.microsoft.com/office/drawing/2015/10/21/chartex" xmlns:cx3="http://schemas.microsoft.com/office/drawing/2016/5/9/chartex" xmlns:cx4="http://schemas.microsoft.com/office/drawing/2016/5/10/chartex" xmlns:cx5="http://schemas.microsoft.com/office/drawing/2016/5/11/chartex" xmlns:cx6="http://schemas.microsoft.com/office/drawing/2016/5/12/chartex" xmlns:cx7="http://schemas.microsoft.com/office/drawing/2016/5/13/chartex" xmlns:cx8="http://schemas.microsoft.com/office/drawing/2016/5/14/chartex" xmlns:mc="http://schemas.openxmlformats.org/markup-compatibility/2006" xmlns:aink="http://schemas.microsoft.com/office/drawing/2016/ink" xmlns:am3d="http://schemas.microsoft.com/office/drawing/2017/model3d" xmlns:o="urn:schemas-microsoft-com:office:office" xmlns:r="http://schemas.openxmlformats.org/officeDocument/2006/relationships" xmlns:m="http://schemas.openxmlformats.org/officeDocument/2006/math" xmlns:v="urn:schemas-microsoft-com:vml" xmlns:wp14="http://schemas.microsoft.com/office/word/2010/wordprocessingDrawing" xmlns:wp="http://schemas.openxmlformats.org/drawingml/2006/wordprocessingDrawing" xmlns:w10="urn:schemas-microsoft-com:office:word" xmlns:w="http://schemas.openxmlformats.org/wordprocessingml/2006/main" xmlns:w14="http://schemas.microsoft.com/office/word/2010/wordml" xmlns:w15="http://schemas.microsoft.com/office/word/2012/wordml" xmlns:w16cid="http://schemas.microsoft.com/office/word/2016/wordml/cid" xmlns:w16se="http://schemas.microsoft.com/office/word/2015/wordml/symex" xmlns:wpg="http://schemas.microsoft.com/office/word/2010/wordprocessingGroup" xmlns:wpi="http://schemas.microsoft.com/office/word/2010/wordprocessingInk" xmlns:wne="http://schemas.microsoft.com/office/word/2006/wordml" xmlns:wps="http://schemas.microsoft.com/office/word/2010/wordprocessingShape" mc:Ignorable="w14 w15 w16se w16cid wp14">
+  <w15:person w15:author="Adam Stock">
+    <w15:presenceInfo w15:providerId="None" w15:userId="Adam Stock"/>
+  </w15:person>
+</w15:people>
+</file>
+
 <file path=word/styles.xml><?xml version="1.0" encoding="utf-8"?>
 <w:styles xmlns:mc="http://schemas.openxmlformats.org/markup-compatibility/2006" xmlns:r="http://schemas.openxmlformats.org/officeDocument/2006/relationships" xmlns:w="http://schemas.openxmlformats.org/wordprocessingml/2006/main" xmlns:w14="http://schemas.microsoft.com/office/word/2010/wordml" xmlns:w15="http://schemas.microsoft.com/office/word/2012/wordml" xmlns:w16cid="http://schemas.microsoft.com/office/word/2016/wordml/cid" xmlns:w16se="http://schemas.microsoft.com/office/word/2015/wordml/symex" mc:Ignorable="w14 w15 w16se w16cid">
   <w:docDefaults>
@@ -14049,7 +14047,7 @@
       </w:pPr>
     </w:pPrDefault>
   </w:docDefaults>
-  <w:latentStyles w:defLockedState="0" w:defUIPriority="99" w:defSemiHidden="0" w:defUnhideWhenUsed="0" w:defQFormat="0" w:count="376">
+  <w:latentStyles w:defLockedState="0" w:defUIPriority="99" w:defSemiHidden="0" w:defUnhideWhenUsed="0" w:defQFormat="0" w:count="377">
     <w:lsdException w:name="Normal" w:uiPriority="0" w:qFormat="1"/>
     <w:lsdException w:name="heading 1" w:uiPriority="9" w:qFormat="1"/>
     <w:lsdException w:name="heading 2" w:semiHidden="1" w:uiPriority="9" w:unhideWhenUsed="1" w:qFormat="1"/>
@@ -14155,7 +14153,6 @@
     <w:lsdException w:name="HTML Sample" w:semiHidden="1" w:unhideWhenUsed="1"/>
     <w:lsdException w:name="HTML Typewriter" w:semiHidden="1" w:unhideWhenUsed="1"/>
     <w:lsdException w:name="HTML Variable" w:semiHidden="1" w:unhideWhenUsed="1"/>
-    <w:lsdException w:name="Normal Table" w:semiHidden="1" w:unhideWhenUsed="1"/>
     <w:lsdException w:name="annotation subject" w:semiHidden="1" w:unhideWhenUsed="1"/>
     <w:lsdException w:name="No List" w:semiHidden="1" w:unhideWhenUsed="1"/>
     <w:lsdException w:name="Outline List 1" w:semiHidden="1" w:unhideWhenUsed="1"/>
@@ -14202,10 +14199,8 @@
     <w:lsdException w:name="Table Subtle 2" w:semiHidden="1" w:unhideWhenUsed="1"/>
     <w:lsdException w:name="Table Web 1" w:semiHidden="1" w:unhideWhenUsed="1"/>
     <w:lsdException w:name="Table Web 2" w:semiHidden="1" w:unhideWhenUsed="1"/>
-    <w:lsdException w:name="Table Web 3" w:semiHidden="1" w:unhideWhenUsed="1"/>
     <w:lsdException w:name="Balloon Text" w:semiHidden="1" w:unhideWhenUsed="1"/>
     <w:lsdException w:name="Table Grid" w:uiPriority="39"/>
-    <w:lsdException w:name="Table Theme" w:semiHidden="1" w:unhideWhenUsed="1"/>
     <w:lsdException w:name="Placeholder Text" w:semiHidden="1"/>
     <w:lsdException w:name="No Spacing" w:uiPriority="1" w:qFormat="1"/>
     <w:lsdException w:name="Light Shading" w:uiPriority="60"/>
@@ -14426,6 +14421,7 @@
     <w:lsdException w:name="Hashtag" w:semiHidden="1" w:unhideWhenUsed="1"/>
     <w:lsdException w:name="Unresolved Mention" w:semiHidden="1" w:unhideWhenUsed="1"/>
     <w:lsdException w:name="Smart Link" w:semiHidden="1" w:unhideWhenUsed="1"/>
+    <w:lsdException w:name="Smart Link Error" w:semiHidden="1" w:unhideWhenUsed="1"/>
   </w:latentStyles>
   <w:style w:type="paragraph" w:default="1" w:styleId="Normal">
     <w:name w:val="Normal"/>
@@ -14880,6 +14876,74 @@
       <w:color w:val="2F5496" w:themeColor="accent1" w:themeShade="BF"/>
     </w:rPr>
   </w:style>
+  <w:style w:type="character" w:styleId="CommentReference">
+    <w:name w:val="annotation reference"/>
+    <w:basedOn w:val="DefaultParagraphFont"/>
+    <w:uiPriority w:val="99"/>
+    <w:semiHidden/>
+    <w:unhideWhenUsed/>
+    <w:rsid w:val="00CB3CD1"/>
+    <w:rPr>
+      <w:sz w:val="16"/>
+      <w:szCs w:val="16"/>
+    </w:rPr>
+  </w:style>
+  <w:style w:type="paragraph" w:styleId="CommentText">
+    <w:name w:val="annotation text"/>
+    <w:basedOn w:val="Normal"/>
+    <w:link w:val="CommentTextChar"/>
+    <w:uiPriority w:val="99"/>
+    <w:semiHidden/>
+    <w:unhideWhenUsed/>
+    <w:rsid w:val="00CB3CD1"/>
+    <w:pPr>
+      <w:spacing w:line="240" w:lineRule="auto"/>
+    </w:pPr>
+    <w:rPr>
+      <w:sz w:val="20"/>
+      <w:szCs w:val="20"/>
+    </w:rPr>
+  </w:style>
+  <w:style w:type="character" w:customStyle="1" w:styleId="CommentTextChar">
+    <w:name w:val="Comment Text Char"/>
+    <w:basedOn w:val="DefaultParagraphFont"/>
+    <w:link w:val="CommentText"/>
+    <w:uiPriority w:val="99"/>
+    <w:semiHidden/>
+    <w:rsid w:val="00CB3CD1"/>
+    <w:rPr>
+      <w:sz w:val="20"/>
+      <w:szCs w:val="20"/>
+    </w:rPr>
+  </w:style>
+  <w:style w:type="paragraph" w:styleId="CommentSubject">
+    <w:name w:val="annotation subject"/>
+    <w:basedOn w:val="CommentText"/>
+    <w:next w:val="CommentText"/>
+    <w:link w:val="CommentSubjectChar"/>
+    <w:uiPriority w:val="99"/>
+    <w:semiHidden/>
+    <w:unhideWhenUsed/>
+    <w:rsid w:val="00CB3CD1"/>
+    <w:rPr>
+      <w:b/>
+      <w:bCs/>
+    </w:rPr>
+  </w:style>
+  <w:style w:type="character" w:customStyle="1" w:styleId="CommentSubjectChar">
+    <w:name w:val="Comment Subject Char"/>
+    <w:basedOn w:val="CommentTextChar"/>
+    <w:link w:val="CommentSubject"/>
+    <w:uiPriority w:val="99"/>
+    <w:semiHidden/>
+    <w:rsid w:val="00CB3CD1"/>
+    <w:rPr>
+      <w:b/>
+      <w:bCs/>
+      <w:sz w:val="20"/>
+      <w:szCs w:val="20"/>
+    </w:rPr>
+  </w:style>
 </w:styles>
 </file>
 
@@ -15183,7 +15247,7 @@
 </file>
 
 <file path=customXml/itemProps1.xml><?xml version="1.0" encoding="utf-8"?>
-<ds:datastoreItem xmlns:ds="http://schemas.openxmlformats.org/officeDocument/2006/customXml" ds:itemID="{9C6DA38C-0847-4CB4-B3E7-AA72BFEBA714}">
+<ds:datastoreItem xmlns:ds="http://schemas.openxmlformats.org/officeDocument/2006/customXml" ds:itemID="{F0298932-641B-467F-8B46-3223EA275F01}">
   <ds:schemaRefs>
     <ds:schemaRef ds:uri="http://schemas.openxmlformats.org/officeDocument/2006/bibliography"/>
   </ds:schemaRefs>

</xml_diff>

<commit_message>
doc shuffle and additional lit review with mr hanke
</commit_message>
<xml_diff>
--- a/AdamStock15034312FinalYearProject19-20.docx
+++ b/AdamStock15034312FinalYearProject19-20.docx
@@ -3479,11 +3479,276 @@
       <w:pPr>
         <w:pStyle w:val="Heading2"/>
       </w:pPr>
-      <w:bookmarkStart w:id="9" w:name="_Toc34243424"/>
+      <w:r>
+        <w:t xml:space="preserve">Haptic feedback </w:t>
+      </w:r>
+    </w:p>
+    <w:p>
+      <w:r>
+        <w:t>In our day to day lives we are provided with huge amounts of information from our senses , our brains interpret the</w:t>
+      </w:r>
+      <w:r>
+        <w:t>se</w:t>
+      </w:r>
+      <w:r>
+        <w:t xml:space="preserve"> inputs from our senses and react accordingly </w:t>
+      </w:r>
+      <w:r>
+        <w:fldChar w:fldCharType="begin"/>
+      </w:r>
+      <w:r>
+        <w:instrText>ADDIN RW.CITE{{97 Filbey,R.A. 2013}}</w:instrText>
+      </w:r>
+      <w:r>
+        <w:fldChar w:fldCharType="separate"/>
+      </w:r>
+      <w:r>
+        <w:rPr>
+          <w:rFonts w:ascii="Calibri" w:hAnsi="Calibri" w:cs="Calibri"/>
+          <w:bCs/>
+        </w:rPr>
+        <w:t>(</w:t>
+      </w:r>
+      <w:proofErr w:type="spellStart"/>
+      <w:r>
+        <w:rPr>
+          <w:rFonts w:ascii="Calibri" w:hAnsi="Calibri" w:cs="Calibri"/>
+          <w:bCs/>
+        </w:rPr>
+        <w:t>Filbey</w:t>
+      </w:r>
+      <w:proofErr w:type="spellEnd"/>
+      <w:r>
+        <w:rPr>
+          <w:rFonts w:ascii="Calibri" w:hAnsi="Calibri" w:cs="Calibri"/>
+          <w:bCs/>
+        </w:rPr>
+        <w:t xml:space="preserve"> and Gazzaniga, 2013)</w:t>
+      </w:r>
+      <w:r>
+        <w:fldChar w:fldCharType="end"/>
+      </w:r>
+      <w:r>
+        <w:t xml:space="preserve">. Our brains prioritize these inputs and que them according to importance – for example if your hand was on fire that would take priority over an incoming social media message. Often events like the </w:t>
+      </w:r>
+      <w:proofErr w:type="gramStart"/>
+      <w:r>
+        <w:t>aforementioned social</w:t>
+      </w:r>
+      <w:proofErr w:type="gramEnd"/>
+      <w:r>
+        <w:t xml:space="preserve"> media message are not a priority and do not require immediate response, they are just a notification. </w:t>
+      </w:r>
+    </w:p>
+    <w:p>
+      <w:r>
+        <w:t xml:space="preserve">Studies have shown that notifications are often attended to immediately and that this can cause notable negative effects on task performance in a work context </w:t>
+      </w:r>
+      <w:r>
+        <w:fldChar w:fldCharType="begin"/>
+      </w:r>
+      <w:r>
+        <w:instrText>ADDIN RW.CITE{{98 Pielot,Martin 2017}}</w:instrText>
+      </w:r>
+      <w:r>
+        <w:fldChar w:fldCharType="separate"/>
+      </w:r>
+      <w:r>
+        <w:rPr>
+          <w:rFonts w:ascii="Calibri" w:hAnsi="Calibri" w:cs="Calibri"/>
+          <w:bCs/>
+        </w:rPr>
+        <w:t>(</w:t>
+      </w:r>
+      <w:proofErr w:type="spellStart"/>
+      <w:r>
+        <w:rPr>
+          <w:rFonts w:ascii="Calibri" w:hAnsi="Calibri" w:cs="Calibri"/>
+          <w:bCs/>
+        </w:rPr>
+        <w:t>Pielot</w:t>
+      </w:r>
+      <w:proofErr w:type="spellEnd"/>
+      <w:r>
+        <w:rPr>
+          <w:rFonts w:ascii="Calibri" w:hAnsi="Calibri" w:cs="Calibri"/>
+          <w:bCs/>
+        </w:rPr>
+        <w:t xml:space="preserve"> and </w:t>
+      </w:r>
+      <w:proofErr w:type="spellStart"/>
+      <w:r>
+        <w:rPr>
+          <w:rFonts w:ascii="Calibri" w:hAnsi="Calibri" w:cs="Calibri"/>
+          <w:bCs/>
+        </w:rPr>
+        <w:t>Rello</w:t>
+      </w:r>
+      <w:proofErr w:type="spellEnd"/>
+      <w:r>
+        <w:rPr>
+          <w:rFonts w:ascii="Calibri" w:hAnsi="Calibri" w:cs="Calibri"/>
+          <w:bCs/>
+        </w:rPr>
+        <w:t>, 2017)</w:t>
+      </w:r>
+      <w:r>
+        <w:fldChar w:fldCharType="end"/>
+      </w:r>
+      <w:r>
+        <w:t xml:space="preserve">. </w:t>
+      </w:r>
+      <w:r>
+        <w:t>Many of these notification</w:t>
+      </w:r>
+      <w:r>
+        <w:t>s</w:t>
+      </w:r>
+      <w:r>
+        <w:t xml:space="preserve"> do not require the immediate attention given to them when they create a visual or audible stimulus. </w:t>
+      </w:r>
+    </w:p>
+    <w:p>
+      <w:r>
+        <w:t>Another disadvantage of visual or audible notification systems in common use are that they are available to everyone within their area of effect – ‘area of effect’ or ‘aoe’ is a video</w:t>
+      </w:r>
+      <w:r>
+        <w:t>/board</w:t>
+      </w:r>
+      <w:r>
+        <w:t xml:space="preserve"> game </w:t>
+      </w:r>
+      <w:commentRangeStart w:id="9"/>
+      <w:r>
+        <w:t>term</w:t>
+      </w:r>
+      <w:commentRangeEnd w:id="9"/>
+      <w:r>
+        <w:rPr>
+          <w:rStyle w:val="CommentReference"/>
+        </w:rPr>
+        <w:commentReference w:id="9"/>
+      </w:r>
+      <w:r>
+        <w:t xml:space="preserve"> to describe attacks or other effects that affect multiple targets within a specified area.</w:t>
+      </w:r>
+      <w:r>
+        <w:t xml:space="preserve"> Modern smart devices </w:t>
+      </w:r>
+      <w:proofErr w:type="gramStart"/>
+      <w:r>
+        <w:t>are capable of tailoring</w:t>
+      </w:r>
+      <w:proofErr w:type="gramEnd"/>
+      <w:r>
+        <w:t xml:space="preserve"> their notifications based on the source and settings. This customization may include different alert noises, different colored notifications LED’s and most obvious- display notifications. </w:t>
+      </w:r>
+      <w:r>
+        <w:t>This clearly infringes</w:t>
+      </w:r>
+      <w:r>
+        <w:t xml:space="preserve"> has potential to infringe on the user’s privacy if others are present in the aoe at the time of notification.</w:t>
+      </w:r>
+    </w:p>
+    <w:p>
+      <w:r>
+        <w:t xml:space="preserve">A way round this is to direct </w:t>
+      </w:r>
+      <w:r>
+        <w:t>t</w:t>
+      </w:r>
+      <w:r>
+        <w:t xml:space="preserve">he stimulus at the user alone, this could be accomplished with </w:t>
+      </w:r>
+      <w:r>
+        <w:t xml:space="preserve">a directional audio system </w:t>
+      </w:r>
+      <w:r>
+        <w:fldChar w:fldCharType="begin"/>
+      </w:r>
+      <w:r>
+        <w:instrText>ADDIN RW.CITE{{99 Sun,Xiaobing 2008}}</w:instrText>
+      </w:r>
+      <w:r>
+        <w:fldChar w:fldCharType="separate"/>
+      </w:r>
+      <w:r>
+        <w:rPr>
+          <w:rFonts w:ascii="Calibri" w:hAnsi="Calibri" w:cs="Calibri"/>
+          <w:bCs/>
+        </w:rPr>
+        <w:t>(Sun and Okada, 2008)</w:t>
+      </w:r>
+      <w:r>
+        <w:fldChar w:fldCharType="end"/>
+      </w:r>
+      <w:r>
+        <w:t xml:space="preserve"> </w:t>
+      </w:r>
+      <w:r>
+        <w:t xml:space="preserve">or a directional visual cue such as a laser. </w:t>
+      </w:r>
+      <w:r>
+        <w:t xml:space="preserve">Seeing as the health effects of firing coherent relatively high strength streams of photons at the human body has relatively well documented effects </w:t>
+      </w:r>
+      <w:r>
+        <w:fldChar w:fldCharType="begin"/>
+      </w:r>
+      <w:r>
+        <w:instrText>ADDIN RW.CITE{{100 Alam,Murad 2003; 101 Tierney,EmilyP 2011}}</w:instrText>
+      </w:r>
+      <w:r>
+        <w:fldChar w:fldCharType="separate"/>
+      </w:r>
+      <w:r>
+        <w:rPr>
+          <w:rFonts w:ascii="Calibri" w:hAnsi="Calibri" w:cs="Calibri"/>
+          <w:bCs/>
+        </w:rPr>
+        <w:t>(</w:t>
+      </w:r>
+      <w:proofErr w:type="spellStart"/>
+      <w:r>
+        <w:rPr>
+          <w:rFonts w:ascii="Calibri" w:hAnsi="Calibri" w:cs="Calibri"/>
+          <w:bCs/>
+        </w:rPr>
+        <w:t>Alam</w:t>
+      </w:r>
+      <w:proofErr w:type="spellEnd"/>
+      <w:r>
+        <w:rPr>
+          <w:rFonts w:ascii="Calibri" w:hAnsi="Calibri" w:cs="Calibri"/>
+          <w:bCs/>
+          <w:i/>
+        </w:rPr>
+        <w:t xml:space="preserve"> et al.</w:t>
+      </w:r>
+      <w:r>
+        <w:rPr>
+          <w:rFonts w:ascii="Calibri" w:hAnsi="Calibri" w:cs="Calibri"/>
+          <w:bCs/>
+        </w:rPr>
+        <w:t>, 2003; Tierney, Eisen and Hanke, 2011)</w:t>
+      </w:r>
+      <w:r>
+        <w:fldChar w:fldCharType="end"/>
+      </w:r>
+      <w:r>
+        <w:t xml:space="preserve">. </w:t>
+      </w:r>
+      <w:bookmarkStart w:id="10" w:name="_GoBack"/>
+      <w:bookmarkEnd w:id="10"/>
+    </w:p>
+    <w:p>
+      <w:pPr>
+        <w:pStyle w:val="Heading2"/>
+      </w:pPr>
+      <w:bookmarkStart w:id="11" w:name="_Toc34243424"/>
       <w:r>
         <w:t>Does it exist?</w:t>
       </w:r>
-      <w:bookmarkEnd w:id="9"/>
+      <w:bookmarkEnd w:id="11"/>
     </w:p>
     <w:p>
       <w:r>
@@ -3523,11 +3788,11 @@
       <w:pPr>
         <w:pStyle w:val="Heading3"/>
       </w:pPr>
-      <w:bookmarkStart w:id="10" w:name="_Toc34243425"/>
+      <w:bookmarkStart w:id="12" w:name="_Toc34243425"/>
       <w:r>
         <w:t>Hey Bracelet</w:t>
       </w:r>
-      <w:bookmarkEnd w:id="10"/>
+      <w:bookmarkEnd w:id="12"/>
     </w:p>
     <w:p>
       <w:r>
@@ -3567,6 +3832,7 @@
         <w:rPr>
           <w:noProof/>
         </w:rPr>
+        <w:lastRenderedPageBreak/>
         <w:drawing>
           <wp:inline distT="0" distB="0" distL="0" distR="0" wp14:anchorId="541820F1" wp14:editId="6A489515">
             <wp:extent cx="3581400" cy="2302274"/>
@@ -3662,12 +3928,12 @@
       <w:pPr>
         <w:pStyle w:val="Heading3"/>
       </w:pPr>
-      <w:bookmarkStart w:id="11" w:name="_Toc34243426"/>
+      <w:bookmarkStart w:id="13" w:name="_Toc34243426"/>
       <w:r>
         <w:lastRenderedPageBreak/>
         <w:t>Sony Wena</w:t>
       </w:r>
-      <w:bookmarkEnd w:id="11"/>
+      <w:bookmarkEnd w:id="13"/>
       <w:r>
         <w:t xml:space="preserve">  </w:t>
       </w:r>
@@ -3751,7 +4017,15 @@
     </w:p>
     <w:p>
       <w:r>
-        <w:t>The Sony Wena is not a watch but in fact a strap that should fit many watch faces and is available in multiple sizes and designs, including several Sony made face designs</w:t>
+        <w:t xml:space="preserve">The Sony Wena is not a watch but in fact a strap that should fit many </w:t>
+      </w:r>
+      <w:proofErr w:type="gramStart"/>
+      <w:r>
+        <w:t>watch</w:t>
+      </w:r>
+      <w:proofErr w:type="gramEnd"/>
+      <w:r>
+        <w:t xml:space="preserve"> faces and is available in multiple sizes and designs, including several Sony made face designs</w:t>
       </w:r>
       <w:r>
         <w:t>. This device is positioned as a more all-round smart device with GPS (GPS, GLONASS, QZSS and SBAS compatible)</w:t>
@@ -3793,7 +4067,7 @@
       <w:pPr>
         <w:pStyle w:val="Heading3"/>
       </w:pPr>
-      <w:bookmarkStart w:id="12" w:name="_Toc34243427"/>
+      <w:bookmarkStart w:id="14" w:name="_Toc34243427"/>
       <w:r>
         <w:lastRenderedPageBreak/>
         <w:t xml:space="preserve">Generic </w:t>
@@ -3804,7 +4078,7 @@
       <w:r>
         <w:t xml:space="preserve"> smartwatch</w:t>
       </w:r>
-      <w:bookmarkEnd w:id="12"/>
+      <w:bookmarkEnd w:id="14"/>
       <w:r>
         <w:t xml:space="preserve"> </w:t>
       </w:r>
@@ -3957,11 +4231,11 @@
       <w:pPr>
         <w:pStyle w:val="Heading3"/>
       </w:pPr>
-      <w:bookmarkStart w:id="13" w:name="_Toc34243428"/>
+      <w:bookmarkStart w:id="15" w:name="_Toc34243428"/>
       <w:r>
         <w:t>Comparison</w:t>
       </w:r>
-      <w:bookmarkEnd w:id="13"/>
+      <w:bookmarkEnd w:id="15"/>
       <w:r>
         <w:t xml:space="preserve"> </w:t>
       </w:r>
@@ -4037,8 +4311,13 @@
             <w:tcW w:w="1555" w:type="dxa"/>
           </w:tcPr>
           <w:p>
-            <w:r>
-              <w:t xml:space="preserve">Hey Bracelet </w:t>
+            <w:proofErr w:type="gramStart"/>
+            <w:r>
+              <w:t>Hey Bracelet</w:t>
+            </w:r>
+            <w:proofErr w:type="gramEnd"/>
+            <w:r>
+              <w:t xml:space="preserve"> </w:t>
             </w:r>
           </w:p>
         </w:tc>
@@ -4234,12 +4513,12 @@
       <w:pPr>
         <w:pStyle w:val="Heading2"/>
       </w:pPr>
-      <w:bookmarkStart w:id="14" w:name="_Toc34243429"/>
+      <w:bookmarkStart w:id="16" w:name="_Toc34243429"/>
       <w:r>
         <w:lastRenderedPageBreak/>
         <w:t>Energy harvesting</w:t>
       </w:r>
-      <w:bookmarkEnd w:id="14"/>
+      <w:bookmarkEnd w:id="16"/>
       <w:r>
         <w:t xml:space="preserve"> </w:t>
       </w:r>
@@ -4256,8 +4535,13 @@
       <w:r>
         <w:t xml:space="preserve">Methods for doing this have existing in many forms for hundreds of years but have only recently become viable to power wearable electronics. This is due to efficiency improvements in both the harvesting methods and in the </w:t>
       </w:r>
-      <w:r>
-        <w:t xml:space="preserve">devices </w:t>
+      <w:proofErr w:type="gramStart"/>
+      <w:r>
+        <w:t>devices</w:t>
+      </w:r>
+      <w:proofErr w:type="gramEnd"/>
+      <w:r>
+        <w:t xml:space="preserve"> </w:t>
       </w:r>
       <w:r>
         <w:t xml:space="preserve">they are intended to power. Below </w:t>
@@ -4273,11 +4557,11 @@
       <w:pPr>
         <w:pStyle w:val="Heading3"/>
       </w:pPr>
-      <w:bookmarkStart w:id="15" w:name="_Toc34243430"/>
+      <w:bookmarkStart w:id="17" w:name="_Toc34243430"/>
       <w:r>
         <w:t>Mechanical harvesting and automatic watches</w:t>
       </w:r>
-      <w:bookmarkEnd w:id="15"/>
+      <w:bookmarkEnd w:id="17"/>
       <w:r>
         <w:t xml:space="preserve"> </w:t>
       </w:r>
@@ -4644,14 +4928,14 @@
         <w:lastRenderedPageBreak/>
         <w:t xml:space="preserve"> </w:t>
       </w:r>
-      <w:bookmarkStart w:id="16" w:name="_Toc34243431"/>
+      <w:bookmarkStart w:id="18" w:name="_Toc34243431"/>
       <w:r>
         <w:rPr>
           <w:rFonts w:eastAsiaTheme="minorEastAsia"/>
         </w:rPr>
         <w:t>Piezoelectric</w:t>
       </w:r>
-      <w:bookmarkEnd w:id="16"/>
+      <w:bookmarkEnd w:id="18"/>
       <w:r>
         <w:rPr>
           <w:rFonts w:eastAsiaTheme="minorEastAsia"/>
@@ -4723,14 +5007,14 @@
       <w:pPr>
         <w:pStyle w:val="Heading3"/>
       </w:pPr>
-      <w:bookmarkStart w:id="17" w:name="_Toc34243432"/>
+      <w:bookmarkStart w:id="19" w:name="_Toc34243432"/>
       <w:r>
         <w:t>Seebeck/</w:t>
       </w:r>
       <w:r>
         <w:t>Peltier</w:t>
       </w:r>
-      <w:bookmarkEnd w:id="17"/>
+      <w:bookmarkEnd w:id="19"/>
       <w:r>
         <w:t xml:space="preserve"> </w:t>
       </w:r>
@@ -4903,18 +5187,26 @@
         <w:t xml:space="preserve"> </w:t>
       </w:r>
       <w:r>
-        <w:t xml:space="preserve">TEG’s would need to be located in the wristband giving additional cost and complexity to the design. </w:t>
+        <w:t xml:space="preserve">TEG’s would need to </w:t>
+      </w:r>
+      <w:proofErr w:type="gramStart"/>
+      <w:r>
+        <w:t>be located in</w:t>
+      </w:r>
+      <w:proofErr w:type="gramEnd"/>
+      <w:r>
+        <w:t xml:space="preserve"> the wristband giving additional cost and complexity to the design. </w:t>
       </w:r>
     </w:p>
     <w:p>
       <w:pPr>
         <w:pStyle w:val="Heading3"/>
       </w:pPr>
-      <w:bookmarkStart w:id="18" w:name="_Toc34243433"/>
+      <w:bookmarkStart w:id="20" w:name="_Toc34243433"/>
       <w:r>
         <w:t>Solar</w:t>
       </w:r>
-      <w:bookmarkEnd w:id="18"/>
+      <w:bookmarkEnd w:id="20"/>
       <w:r>
         <w:t xml:space="preserve"> </w:t>
       </w:r>
@@ -4947,7 +5239,15 @@
       </w:r>
       <w:r>
         <w:lastRenderedPageBreak/>
-        <w:t xml:space="preserve">become popular to power everything from cars to homes. These cells, also known as photovoltaic cells receive energy in the form of light and use this to excite electrons in a layer of a semiconducting </w:t>
+        <w:t xml:space="preserve">become popular to power everything from cars to homes. These cells, also known as photovoltaic </w:t>
+      </w:r>
+      <w:proofErr w:type="gramStart"/>
+      <w:r>
+        <w:t>cells</w:t>
+      </w:r>
+      <w:proofErr w:type="gramEnd"/>
+      <w:r>
+        <w:t xml:space="preserve"> receive energy in the form of light and use this to excite electrons in a layer of a semiconducting </w:t>
       </w:r>
       <w:r>
         <w:t>material</w:t>
@@ -5018,11 +5318,11 @@
       <w:pPr>
         <w:pStyle w:val="Heading3"/>
       </w:pPr>
-      <w:bookmarkStart w:id="19" w:name="_Toc34243434"/>
+      <w:bookmarkStart w:id="21" w:name="_Toc34243434"/>
       <w:r>
         <w:t>Conclusion</w:t>
       </w:r>
-      <w:bookmarkEnd w:id="19"/>
+      <w:bookmarkEnd w:id="21"/>
       <w:r>
         <w:t xml:space="preserve"> </w:t>
       </w:r>
@@ -5124,7 +5424,15 @@
           </w:tcPr>
           <w:p>
             <w:r>
-              <w:t xml:space="preserve">High as no pre made units are available </w:t>
+              <w:t xml:space="preserve">High as no </w:t>
+            </w:r>
+            <w:proofErr w:type="gramStart"/>
+            <w:r>
+              <w:t>pre made</w:t>
+            </w:r>
+            <w:proofErr w:type="gramEnd"/>
+            <w:r>
+              <w:t xml:space="preserve"> units are available </w:t>
             </w:r>
           </w:p>
         </w:tc>
@@ -5217,8 +5525,13 @@
             <w:tcW w:w="2048" w:type="dxa"/>
           </w:tcPr>
           <w:p>
-            <w:r>
-              <w:t>Low(£1-5 for device and associated storage)</w:t>
+            <w:proofErr w:type="gramStart"/>
+            <w:r>
+              <w:t>Low(</w:t>
+            </w:r>
+            <w:proofErr w:type="gramEnd"/>
+            <w:r>
+              <w:t>£1-5 for device and associated storage)</w:t>
             </w:r>
           </w:p>
         </w:tc>
@@ -5309,7 +5622,15 @@
     <w:p/>
     <w:p>
       <w:r>
-        <w:t>A characteristic of the aforementioned energy harvesting methods is that they provide extremely low amounts of current. Given proper storage using a capacitor or even a small rechargeable battery the amount of energy collected even while being intermittent in delivery should be enough for the relatively low power</w:t>
+        <w:t xml:space="preserve">A characteristic of the </w:t>
+      </w:r>
+      <w:proofErr w:type="gramStart"/>
+      <w:r>
+        <w:t>aforementioned energy</w:t>
+      </w:r>
+      <w:proofErr w:type="gramEnd"/>
+      <w:r>
+        <w:t xml:space="preserve"> harvesting methods is that they provide extremely low amounts of current. Given proper storage using a capacitor or even a small rechargeable battery the amount of energy collected even while being intermittent in delivery should be enough for the relatively low power</w:t>
       </w:r>
       <w:r>
         <w:t xml:space="preserve"> but frequent</w:t>
@@ -5371,7 +5692,15 @@
     </w:p>
     <w:p>
       <w:r>
-        <w:t xml:space="preserve">The aforementioned battery has an output of 3v meaning it can power the device directly, a capacity of 1000mAh meaning it can potentially power a low power device for several years. As well as having a large operating range in heat, solid state that is unlikely to be </w:t>
+        <w:t xml:space="preserve">The </w:t>
+      </w:r>
+      <w:proofErr w:type="gramStart"/>
+      <w:r>
+        <w:t>aforementioned battery</w:t>
+      </w:r>
+      <w:proofErr w:type="gramEnd"/>
+      <w:r>
+        <w:t xml:space="preserve"> has an output of 3v meaning it can power the device directly, a capacity of 1000mAh meaning it can potentially power a low power device for several years. As well as having a large operating range in heat, solid state that is unlikely to be </w:t>
       </w:r>
       <w:r>
         <w:t>affected</w:t>
@@ -5379,16 +5708,16 @@
       <w:r>
         <w:t xml:space="preserve"> by movement and no reliance on light meaning it will likely provide a more reliable power source for the lifetime of the </w:t>
       </w:r>
-      <w:commentRangeStart w:id="20"/>
+      <w:commentRangeStart w:id="22"/>
       <w:r>
         <w:t>device</w:t>
       </w:r>
-      <w:commentRangeEnd w:id="20"/>
+      <w:commentRangeEnd w:id="22"/>
       <w:r>
         <w:rPr>
           <w:rStyle w:val="CommentReference"/>
         </w:rPr>
-        <w:commentReference w:id="20"/>
+        <w:commentReference w:id="22"/>
       </w:r>
       <w:r>
         <w:t xml:space="preserve">. </w:t>
@@ -5402,18 +5731,18 @@
         <w:lastRenderedPageBreak/>
         <w:br w:type="page"/>
       </w:r>
-      <w:bookmarkStart w:id="21" w:name="_Hlk4079346"/>
+      <w:bookmarkStart w:id="23" w:name="_Hlk4079346"/>
     </w:p>
     <w:p/>
     <w:p>
       <w:pPr>
         <w:pStyle w:val="Heading1"/>
       </w:pPr>
-      <w:bookmarkStart w:id="22" w:name="_Toc34243441"/>
+      <w:bookmarkStart w:id="24" w:name="_Toc34243441"/>
       <w:r>
         <w:t>Requirements</w:t>
       </w:r>
-      <w:bookmarkEnd w:id="22"/>
+      <w:bookmarkEnd w:id="24"/>
     </w:p>
     <w:p/>
     <w:p>
@@ -5426,7 +5755,15 @@
       </w:r>
       <w:proofErr w:type="spellEnd"/>
       <w:r>
-        <w:t xml:space="preserve"> (Must have, Should have, Could have, Won’t have) prioritization. They are split into two sections functional and non-functional.</w:t>
+        <w:t xml:space="preserve"> (Must have, </w:t>
+      </w:r>
+      <w:proofErr w:type="gramStart"/>
+      <w:r>
+        <w:t>Should</w:t>
+      </w:r>
+      <w:proofErr w:type="gramEnd"/>
+      <w:r>
+        <w:t xml:space="preserve"> have, Could have, Won’t have) prioritization. They are split into two sections functional and non-functional.</w:t>
       </w:r>
     </w:p>
     <w:p>
@@ -5442,9 +5779,9 @@
           <w:szCs w:val="26"/>
         </w:rPr>
       </w:pPr>
-      <w:bookmarkStart w:id="23" w:name="_Toc23943064"/>
-      <w:bookmarkStart w:id="24" w:name="_Toc34243442"/>
-      <w:commentRangeStart w:id="25"/>
+      <w:bookmarkStart w:id="25" w:name="_Toc23943064"/>
+      <w:bookmarkStart w:id="26" w:name="_Toc34243442"/>
+      <w:commentRangeStart w:id="27"/>
       <w:r>
         <w:rPr>
           <w:rFonts w:asciiTheme="majorHAnsi" w:eastAsiaTheme="majorEastAsia" w:hAnsiTheme="majorHAnsi" w:cstheme="majorBidi"/>
@@ -5454,14 +5791,14 @@
         </w:rPr>
         <w:t>Functional</w:t>
       </w:r>
-      <w:bookmarkEnd w:id="23"/>
-      <w:bookmarkEnd w:id="24"/>
-      <w:commentRangeEnd w:id="25"/>
+      <w:bookmarkEnd w:id="25"/>
+      <w:bookmarkEnd w:id="26"/>
+      <w:commentRangeEnd w:id="27"/>
       <w:r>
         <w:rPr>
           <w:rStyle w:val="CommentReference"/>
         </w:rPr>
-        <w:commentReference w:id="25"/>
+        <w:commentReference w:id="27"/>
       </w:r>
       <w:r>
         <w:rPr>
@@ -6129,8 +6466,8 @@
           <w:szCs w:val="26"/>
         </w:rPr>
       </w:pPr>
-      <w:bookmarkStart w:id="26" w:name="_Toc23943065"/>
-      <w:bookmarkStart w:id="27" w:name="_Toc34243443"/>
+      <w:bookmarkStart w:id="28" w:name="_Toc23943065"/>
+      <w:bookmarkStart w:id="29" w:name="_Toc34243443"/>
       <w:r>
         <w:rPr>
           <w:rFonts w:asciiTheme="majorHAnsi" w:eastAsiaTheme="majorEastAsia" w:hAnsiTheme="majorHAnsi" w:cstheme="majorBidi"/>
@@ -6141,8 +6478,8 @@
         <w:lastRenderedPageBreak/>
         <w:t>Non-Functional</w:t>
       </w:r>
-      <w:bookmarkEnd w:id="26"/>
-      <w:bookmarkEnd w:id="27"/>
+      <w:bookmarkEnd w:id="28"/>
+      <w:bookmarkEnd w:id="29"/>
     </w:p>
     <w:tbl>
       <w:tblPr>
@@ -6528,11 +6865,11 @@
       <w:pPr>
         <w:pStyle w:val="Heading1"/>
       </w:pPr>
-      <w:bookmarkStart w:id="28" w:name="_Toc34243444"/>
+      <w:bookmarkStart w:id="30" w:name="_Toc34243444"/>
       <w:r>
         <w:t>Methodology</w:t>
       </w:r>
-      <w:bookmarkEnd w:id="28"/>
+      <w:bookmarkEnd w:id="30"/>
     </w:p>
     <w:p>
       <w:r>
@@ -6556,7 +6893,15 @@
         <w:t>,</w:t>
       </w:r>
       <w:r>
-        <w:t xml:space="preserve"> it does not allow for additions or revisions to the end product without significant time delays</w:t>
+        <w:t xml:space="preserve"> it does not allow for additions or revisions to the </w:t>
+      </w:r>
+      <w:proofErr w:type="gramStart"/>
+      <w:r>
+        <w:t>end product</w:t>
+      </w:r>
+      <w:proofErr w:type="gramEnd"/>
+      <w:r>
+        <w:t xml:space="preserve"> without significant time delays</w:t>
       </w:r>
       <w:r>
         <w:t>.</w:t>
@@ -6580,28 +6925,28 @@
       <w:pPr>
         <w:pStyle w:val="Heading1"/>
       </w:pPr>
-      <w:bookmarkStart w:id="29" w:name="_Toc34243445"/>
+      <w:bookmarkStart w:id="31" w:name="_Toc34243445"/>
       <w:r>
         <w:lastRenderedPageBreak/>
         <w:t>Design</w:t>
       </w:r>
-      <w:bookmarkEnd w:id="29"/>
+      <w:bookmarkEnd w:id="31"/>
     </w:p>
     <w:p>
       <w:pPr>
         <w:pStyle w:val="Heading2"/>
       </w:pPr>
-      <w:bookmarkStart w:id="30" w:name="_Toc34243446"/>
+      <w:bookmarkStart w:id="32" w:name="_Toc34243446"/>
       <w:r>
         <w:t>High level design</w:t>
       </w:r>
-      <w:bookmarkEnd w:id="30"/>
+      <w:bookmarkEnd w:id="32"/>
     </w:p>
     <w:p>
       <w:pPr>
         <w:pStyle w:val="Heading4"/>
       </w:pPr>
-      <w:bookmarkStart w:id="31" w:name="_Hlk34152738"/>
+      <w:bookmarkStart w:id="33" w:name="_Hlk34152738"/>
       <w:r>
         <w:t xml:space="preserve">Outline </w:t>
       </w:r>
@@ -6690,12 +7035,12 @@
       <w:pPr>
         <w:pStyle w:val="Heading3"/>
       </w:pPr>
-      <w:bookmarkStart w:id="32" w:name="_Toc34243447"/>
-      <w:bookmarkEnd w:id="31"/>
+      <w:bookmarkStart w:id="34" w:name="_Toc34243447"/>
+      <w:bookmarkEnd w:id="33"/>
       <w:r>
         <w:t>Architecture</w:t>
       </w:r>
-      <w:bookmarkEnd w:id="32"/>
+      <w:bookmarkEnd w:id="34"/>
       <w:r>
         <w:t xml:space="preserve"> </w:t>
       </w:r>
@@ -7475,11 +7820,11 @@
       <w:pPr>
         <w:pStyle w:val="Heading1"/>
       </w:pPr>
-      <w:bookmarkStart w:id="33" w:name="_Toc34243448"/>
+      <w:bookmarkStart w:id="35" w:name="_Toc34243448"/>
       <w:r>
         <w:t>Implementation</w:t>
       </w:r>
-      <w:bookmarkEnd w:id="33"/>
+      <w:bookmarkEnd w:id="35"/>
       <w:r>
         <w:t xml:space="preserve"> </w:t>
       </w:r>
@@ -7488,7 +7833,7 @@
       <w:pPr>
         <w:pStyle w:val="Heading2"/>
       </w:pPr>
-      <w:bookmarkStart w:id="34" w:name="_Toc34243449"/>
+      <w:bookmarkStart w:id="36" w:name="_Toc34243449"/>
       <w:r>
         <w:t>P</w:t>
       </w:r>
@@ -7498,7 +7843,7 @@
       <w:r>
         <w:t>’s</w:t>
       </w:r>
-      <w:bookmarkEnd w:id="34"/>
+      <w:bookmarkEnd w:id="36"/>
     </w:p>
     <w:p>
       <w:r>
@@ -7549,8 +7894,8 @@
           <w:szCs w:val="21"/>
         </w:rPr>
       </w:pPr>
-      <w:bookmarkStart w:id="35" w:name="_Toc34243436"/>
-      <w:bookmarkStart w:id="36" w:name="_Hlk2012122"/>
+      <w:bookmarkStart w:id="37" w:name="_Toc34243436"/>
+      <w:bookmarkStart w:id="38" w:name="_Hlk2012122"/>
       <w:r>
         <w:rPr>
           <w:rFonts w:cstheme="majorHAnsi"/>
@@ -7559,7 +7904,7 @@
         </w:rPr>
         <w:t>CC2640R2F</w:t>
       </w:r>
-      <w:bookmarkEnd w:id="35"/>
+      <w:bookmarkEnd w:id="37"/>
       <w:r>
         <w:rPr>
           <w:rFonts w:cstheme="majorHAnsi"/>
@@ -7568,7 +7913,7 @@
         </w:rPr>
         <w:t> </w:t>
       </w:r>
-      <w:bookmarkEnd w:id="36"/>
+      <w:bookmarkEnd w:id="38"/>
     </w:p>
     <w:p>
       <w:r>
@@ -7850,14 +8195,14 @@
       <w:pPr>
         <w:pStyle w:val="Heading3"/>
       </w:pPr>
-      <w:bookmarkStart w:id="37" w:name="_Toc34243437"/>
+      <w:bookmarkStart w:id="39" w:name="_Toc34243437"/>
       <w:r>
         <w:t>NXP-</w:t>
       </w:r>
       <w:r>
         <w:t>QN908X</w:t>
       </w:r>
-      <w:bookmarkEnd w:id="37"/>
+      <w:bookmarkEnd w:id="39"/>
     </w:p>
     <w:p>
       <w:r>
@@ -7889,7 +8234,15 @@
         <w:t>Cortex®-M4F</w:t>
       </w:r>
       <w:r>
-        <w:t xml:space="preserve"> microcontroller and is capable of providing floating point operations as denoted by the ‘F’ postfix and provides Bluetooth Low Energy support. </w:t>
+        <w:t xml:space="preserve"> microcontroller and </w:t>
+      </w:r>
+      <w:proofErr w:type="gramStart"/>
+      <w:r>
+        <w:t>is capable of providing</w:t>
+      </w:r>
+      <w:proofErr w:type="gramEnd"/>
+      <w:r>
+        <w:t xml:space="preserve"> floating point operations as denoted by the ‘F’ postfix and provides Bluetooth Low Energy support. </w:t>
       </w:r>
       <w:r>
         <w:br/>
@@ -7971,11 +8324,11 @@
       <w:pPr>
         <w:pStyle w:val="Heading3"/>
       </w:pPr>
-      <w:bookmarkStart w:id="38" w:name="_Toc34243438"/>
+      <w:bookmarkStart w:id="40" w:name="_Toc34243438"/>
       <w:r>
         <w:t>NXP-QN902X</w:t>
       </w:r>
-      <w:bookmarkEnd w:id="38"/>
+      <w:bookmarkEnd w:id="40"/>
     </w:p>
     <w:p>
       <w:r>
@@ -8014,7 +8367,15 @@
         <w:t xml:space="preserve">Cortex® M0 </w:t>
       </w:r>
       <w:r>
-        <w:t>design and also provides Bluetooth Low Energy support.</w:t>
+        <w:t xml:space="preserve">design </w:t>
+      </w:r>
+      <w:proofErr w:type="gramStart"/>
+      <w:r>
+        <w:t>and also</w:t>
+      </w:r>
+      <w:proofErr w:type="gramEnd"/>
+      <w:r>
+        <w:t xml:space="preserve"> provides Bluetooth Low Energy support.</w:t>
       </w:r>
       <w:r>
         <w:t xml:space="preserve"> </w:t>
@@ -8135,12 +8496,12 @@
       <w:pPr>
         <w:pStyle w:val="Heading3"/>
       </w:pPr>
-      <w:bookmarkStart w:id="39" w:name="_Toc34243439"/>
+      <w:bookmarkStart w:id="41" w:name="_Toc34243439"/>
       <w:r>
         <w:lastRenderedPageBreak/>
         <w:t>Comparison</w:t>
       </w:r>
-      <w:bookmarkEnd w:id="39"/>
+      <w:bookmarkEnd w:id="41"/>
       <w:r>
         <w:t xml:space="preserve"> </w:t>
       </w:r>
@@ -8419,11 +8780,11 @@
       <w:pPr>
         <w:pStyle w:val="Heading3"/>
       </w:pPr>
-      <w:bookmarkStart w:id="40" w:name="_Toc34243440"/>
+      <w:bookmarkStart w:id="42" w:name="_Toc34243440"/>
       <w:r>
         <w:t>Hardware decision</w:t>
       </w:r>
-      <w:bookmarkEnd w:id="40"/>
+      <w:bookmarkEnd w:id="42"/>
       <w:r>
         <w:t xml:space="preserve"> </w:t>
       </w:r>
@@ -8484,11 +8845,11 @@
       <w:pPr>
         <w:pStyle w:val="Heading3"/>
       </w:pPr>
-      <w:bookmarkStart w:id="41" w:name="_Toc34243450"/>
+      <w:bookmarkStart w:id="43" w:name="_Toc34243450"/>
       <w:r>
         <w:t>Virtual machine</w:t>
       </w:r>
-      <w:bookmarkEnd w:id="41"/>
+      <w:bookmarkEnd w:id="43"/>
       <w:r>
         <w:t xml:space="preserve"> </w:t>
       </w:r>
@@ -8504,7 +8865,15 @@
         <w:t xml:space="preserve"> launchpad development board by Texas Instruments is recommended to be programmed via the ‘Code Composer Studio’ IDE. I was already using this with</w:t>
       </w:r>
       <w:r>
-        <w:t xml:space="preserve"> another project so as to stop cross contamination between projects and to enable me to work from multiple places I created a Windows 10 virtual machine on an external SSD. The SSD </w:t>
+        <w:t xml:space="preserve"> another project </w:t>
+      </w:r>
+      <w:proofErr w:type="gramStart"/>
+      <w:r>
+        <w:t>so as to</w:t>
+      </w:r>
+      <w:proofErr w:type="gramEnd"/>
+      <w:r>
+        <w:t xml:space="preserve"> stop cross contamination between projects and to enable me to work from multiple places I created a Windows 10 virtual machine on an external SSD. The SSD </w:t>
       </w:r>
       <w:r>
         <w:t xml:space="preserve">running over USB 3.0 </w:t>
@@ -8636,8 +9005,6 @@
             <w:r>
               <w:t xml:space="preserve">4 cores </w:t>
             </w:r>
-            <w:bookmarkStart w:id="42" w:name="_GoBack"/>
-            <w:bookmarkEnd w:id="42"/>
           </w:p>
           <w:p>
             <w:r>
@@ -8835,12 +9202,12 @@
       <w:pPr>
         <w:pStyle w:val="Heading3"/>
       </w:pPr>
-      <w:bookmarkStart w:id="43" w:name="_Toc34243451"/>
-      <w:bookmarkEnd w:id="21"/>
+      <w:bookmarkStart w:id="44" w:name="_Toc34243451"/>
+      <w:bookmarkEnd w:id="23"/>
       <w:r>
         <w:t>Software tools and development environment</w:t>
       </w:r>
-      <w:bookmarkEnd w:id="43"/>
+      <w:bookmarkEnd w:id="44"/>
       <w:r>
         <w:t xml:space="preserve"> </w:t>
       </w:r>
@@ -8964,11 +9331,11 @@
       <w:pPr>
         <w:pStyle w:val="Heading3"/>
       </w:pPr>
-      <w:bookmarkStart w:id="44" w:name="_Toc34243452"/>
+      <w:bookmarkStart w:id="45" w:name="_Toc34243452"/>
       <w:r>
         <w:t>First steps, setup and hardware testing</w:t>
       </w:r>
-      <w:bookmarkEnd w:id="44"/>
+      <w:bookmarkEnd w:id="45"/>
       <w:r>
         <w:t xml:space="preserve"> </w:t>
       </w:r>
@@ -9255,7 +9622,15 @@
     </w:p>
     <w:p>
       <w:r>
-        <w:t xml:space="preserve">Opening this application will give you the following provided that Bluetooth is enabled on the device– </w:t>
+        <w:t xml:space="preserve">Opening this application will give you the following </w:t>
+      </w:r>
+      <w:proofErr w:type="gramStart"/>
+      <w:r>
+        <w:t>provided that</w:t>
+      </w:r>
+      <w:proofErr w:type="gramEnd"/>
+      <w:r>
+        <w:t xml:space="preserve"> Bluetooth is enabled on the device– </w:t>
       </w:r>
     </w:p>
     <w:p>
@@ -9967,51 +10342,67 @@
       </w:r>
       <w:proofErr w:type="spellEnd"/>
       <w:r>
-        <w:t xml:space="preserve"> file in </w:t>
+        <w:t xml:space="preserve"> file in Wamp to enable connections from </w:t>
+      </w:r>
+      <w:r>
+        <w:t xml:space="preserve">other IP addresses. This is accomplished by editing the listen lines (in this case line 70-71) to the following – </w:t>
+      </w:r>
+    </w:p>
+    <w:p>
+      <w:r>
+        <w:t>Listen 0.0.0.0:80</w:t>
+      </w:r>
+    </w:p>
+    <w:p>
+      <w:r>
+        <w:t xml:space="preserve">Listen </w:t>
+      </w:r>
+      <w:proofErr w:type="gramStart"/>
+      <w:r>
+        <w:t>[::</w:t>
+      </w:r>
+      <w:proofErr w:type="gramEnd"/>
+      <w:r>
+        <w:t>0]:80</w:t>
+      </w:r>
+    </w:p>
+    <w:p>
+      <w:r>
+        <w:t xml:space="preserve">This will allow connections from port 80 from other IP addresses. Doing this at this stage will significantly cut down troubleshooting </w:t>
+      </w:r>
+      <w:proofErr w:type="gramStart"/>
+      <w:r>
+        <w:t>later on</w:t>
+      </w:r>
+      <w:proofErr w:type="gramEnd"/>
+      <w:r>
+        <w:t xml:space="preserve">. </w:t>
+      </w:r>
+    </w:p>
+    <w:p>
+      <w:r>
+        <w:t xml:space="preserve">After doing this the </w:t>
       </w:r>
       <w:proofErr w:type="spellStart"/>
       <w:r>
-        <w:t>Wamp</w:t>
+        <w:t>Wampserver</w:t>
       </w:r>
       <w:proofErr w:type="spellEnd"/>
       <w:r>
-        <w:t xml:space="preserve"> to enable connections from </w:t>
-      </w:r>
-      <w:r>
-        <w:t xml:space="preserve">other IP addresses. This is accomplished by editing the listen lines (in this case line 70-71) to the following – </w:t>
-      </w:r>
-    </w:p>
-    <w:p>
-      <w:r>
-        <w:t>Listen 0.0.0.0:80</w:t>
-      </w:r>
-    </w:p>
-    <w:p>
-      <w:r>
-        <w:t>Listen [::0]:80</w:t>
-      </w:r>
-    </w:p>
-    <w:p>
-      <w:r>
-        <w:t xml:space="preserve">This will allow connections from port 80 from other IP addresses. Doing this at this stage will significantly cut down troubleshooting later on. </w:t>
-      </w:r>
-    </w:p>
-    <w:p>
-      <w:r>
-        <w:t xml:space="preserve">After doing this the </w:t>
-      </w:r>
-      <w:proofErr w:type="spellStart"/>
-      <w:r>
-        <w:t>Wampserver</w:t>
-      </w:r>
-      <w:proofErr w:type="spellEnd"/>
-      <w:r>
         <w:t xml:space="preserve"> should be restarted before proceeding. </w:t>
       </w:r>
     </w:p>
     <w:p>
       <w:r>
-        <w:t xml:space="preserve">From phpMyAdmin the ‘databases’ link should be clicked and a new database created. </w:t>
+        <w:t xml:space="preserve">From phpMyAdmin the ‘databases’ link should be </w:t>
+      </w:r>
+      <w:proofErr w:type="gramStart"/>
+      <w:r>
+        <w:t>clicked</w:t>
+      </w:r>
+      <w:proofErr w:type="gramEnd"/>
+      <w:r>
+        <w:t xml:space="preserve"> and a new database created. </w:t>
       </w:r>
       <w:r>
         <w:t xml:space="preserve">For this project a database called </w:t>
@@ -10280,7 +10671,15 @@
     </w:p>
     <w:p>
       <w:r>
-        <w:t xml:space="preserve">Now that the background components are tested and working the initial iteration of the Android application can be created. From following the aforementioned tutorial it was found that the tutorial contained various issues related to components being deprecated </w:t>
+        <w:t xml:space="preserve">Now that the background components are tested and working the initial iteration of the Android application can be created. From following the aforementioned </w:t>
+      </w:r>
+      <w:proofErr w:type="gramStart"/>
+      <w:r>
+        <w:t>tutorial</w:t>
+      </w:r>
+      <w:proofErr w:type="gramEnd"/>
+      <w:r>
+        <w:t xml:space="preserve"> it was found that the tutorial contained various issues related to components being deprecated </w:t>
       </w:r>
     </w:p>
     <w:p/>
@@ -10320,7 +10719,7 @@
       </w:r>
     </w:p>
   </w:comment>
-  <w:comment w:id="20" w:author="Adam Stock" w:date="2020-03-09T15:38:00Z" w:initials="AS">
+  <w:comment w:id="9" w:author="Adam Stock [2]" w:date="2020-03-11T19:30:00Z" w:initials="AS">
     <w:p>
       <w:pPr>
         <w:pStyle w:val="CommentText"/>
@@ -10332,6 +10731,22 @@
         <w:annotationRef/>
       </w:r>
       <w:r>
+        <w:t xml:space="preserve">Should I </w:t>
+      </w:r>
+    </w:p>
+  </w:comment>
+  <w:comment w:id="22" w:author="Adam Stock" w:date="2020-03-09T15:38:00Z" w:initials="AS">
+    <w:p>
+      <w:pPr>
+        <w:pStyle w:val="CommentText"/>
+      </w:pPr>
+      <w:r>
+        <w:rPr>
+          <w:rStyle w:val="CommentReference"/>
+        </w:rPr>
+        <w:annotationRef/>
+      </w:r>
+      <w:r>
         <w:t xml:space="preserve">More </w:t>
       </w:r>
       <w:proofErr w:type="spellStart"/>
@@ -10340,14 +10755,11 @@
       </w:r>
       <w:proofErr w:type="spellEnd"/>
       <w:r>
-        <w:t xml:space="preserve"> and more </w:t>
-      </w:r>
-      <w:r>
-        <w:t xml:space="preserve">– haptics </w:t>
+        <w:t xml:space="preserve"> and more – haptics </w:t>
       </w:r>
     </w:p>
   </w:comment>
-  <w:comment w:id="25" w:author="Adam Stock" w:date="2020-03-09T15:58:00Z" w:initials="AS">
+  <w:comment w:id="27" w:author="Adam Stock" w:date="2020-03-09T15:58:00Z" w:initials="AS">
     <w:p>
       <w:pPr>
         <w:pStyle w:val="CommentText"/>
@@ -10369,6 +10781,7 @@
 <file path=word/commentsExtended.xml><?xml version="1.0" encoding="utf-8"?>
 <w15:commentsEx xmlns:wpc="http://schemas.microsoft.com/office/word/2010/wordprocessingCanvas" xmlns:cx="http://schemas.microsoft.com/office/drawing/2014/chartex" xmlns:cx1="http://schemas.microsoft.com/office/drawing/2015/9/8/chartex" xmlns:cx2="http://schemas.microsoft.com/office/drawing/2015/10/21/chartex" xmlns:cx3="http://schemas.microsoft.com/office/drawing/2016/5/9/chartex" xmlns:cx4="http://schemas.microsoft.com/office/drawing/2016/5/10/chartex" xmlns:cx5="http://schemas.microsoft.com/office/drawing/2016/5/11/chartex" xmlns:cx6="http://schemas.microsoft.com/office/drawing/2016/5/12/chartex" xmlns:cx7="http://schemas.microsoft.com/office/drawing/2016/5/13/chartex" xmlns:cx8="http://schemas.microsoft.com/office/drawing/2016/5/14/chartex" xmlns:mc="http://schemas.openxmlformats.org/markup-compatibility/2006" xmlns:aink="http://schemas.microsoft.com/office/drawing/2016/ink" xmlns:am3d="http://schemas.microsoft.com/office/drawing/2017/model3d" xmlns:o="urn:schemas-microsoft-com:office:office" xmlns:r="http://schemas.openxmlformats.org/officeDocument/2006/relationships" xmlns:m="http://schemas.openxmlformats.org/officeDocument/2006/math" xmlns:v="urn:schemas-microsoft-com:vml" xmlns:wp14="http://schemas.microsoft.com/office/word/2010/wordprocessingDrawing" xmlns:wp="http://schemas.openxmlformats.org/drawingml/2006/wordprocessingDrawing" xmlns:w10="urn:schemas-microsoft-com:office:word" xmlns:w="http://schemas.openxmlformats.org/wordprocessingml/2006/main" xmlns:w14="http://schemas.microsoft.com/office/word/2010/wordml" xmlns:w15="http://schemas.microsoft.com/office/word/2012/wordml" xmlns:w16cid="http://schemas.microsoft.com/office/word/2016/wordml/cid" xmlns:w16se="http://schemas.microsoft.com/office/word/2015/wordml/symex" xmlns:wpg="http://schemas.microsoft.com/office/word/2010/wordprocessingGroup" xmlns:wpi="http://schemas.microsoft.com/office/word/2010/wordprocessingInk" xmlns:wne="http://schemas.microsoft.com/office/word/2006/wordml" xmlns:wps="http://schemas.microsoft.com/office/word/2010/wordprocessingShape" mc:Ignorable="w14 w15 w16se w16cid wp14">
   <w15:commentEx w15:paraId="2BE5C942" w15:done="0"/>
+  <w15:commentEx w15:paraId="063817A1" w15:done="0"/>
   <w15:commentEx w15:paraId="78B40DAD" w15:done="0"/>
   <w15:commentEx w15:paraId="571664CA" w15:done="0"/>
 </w15:commentsEx>
@@ -10377,6 +10790,7 @@
 <file path=word/commentsIds.xml><?xml version="1.0" encoding="utf-8"?>
 <w16cid:commentsIds xmlns:wpc="http://schemas.microsoft.com/office/word/2010/wordprocessingCanvas" xmlns:cx="http://schemas.microsoft.com/office/drawing/2014/chartex" xmlns:cx1="http://schemas.microsoft.com/office/drawing/2015/9/8/chartex" xmlns:cx2="http://schemas.microsoft.com/office/drawing/2015/10/21/chartex" xmlns:cx3="http://schemas.microsoft.com/office/drawing/2016/5/9/chartex" xmlns:cx4="http://schemas.microsoft.com/office/drawing/2016/5/10/chartex" xmlns:cx5="http://schemas.microsoft.com/office/drawing/2016/5/11/chartex" xmlns:cx6="http://schemas.microsoft.com/office/drawing/2016/5/12/chartex" xmlns:cx7="http://schemas.microsoft.com/office/drawing/2016/5/13/chartex" xmlns:cx8="http://schemas.microsoft.com/office/drawing/2016/5/14/chartex" xmlns:mc="http://schemas.openxmlformats.org/markup-compatibility/2006" xmlns:aink="http://schemas.microsoft.com/office/drawing/2016/ink" xmlns:am3d="http://schemas.microsoft.com/office/drawing/2017/model3d" xmlns:o="urn:schemas-microsoft-com:office:office" xmlns:r="http://schemas.openxmlformats.org/officeDocument/2006/relationships" xmlns:m="http://schemas.openxmlformats.org/officeDocument/2006/math" xmlns:v="urn:schemas-microsoft-com:vml" xmlns:wp14="http://schemas.microsoft.com/office/word/2010/wordprocessingDrawing" xmlns:wp="http://schemas.openxmlformats.org/drawingml/2006/wordprocessingDrawing" xmlns:w10="urn:schemas-microsoft-com:office:word" xmlns:w="http://schemas.openxmlformats.org/wordprocessingml/2006/main" xmlns:w14="http://schemas.microsoft.com/office/word/2010/wordml" xmlns:w15="http://schemas.microsoft.com/office/word/2012/wordml" xmlns:w16cid="http://schemas.microsoft.com/office/word/2016/wordml/cid" xmlns:w16se="http://schemas.microsoft.com/office/word/2015/wordml/symex" xmlns:wpg="http://schemas.microsoft.com/office/word/2010/wordprocessingGroup" xmlns:wpi="http://schemas.microsoft.com/office/word/2010/wordprocessingInk" xmlns:wne="http://schemas.microsoft.com/office/word/2006/wordml" xmlns:wps="http://schemas.microsoft.com/office/word/2010/wordprocessingShape" mc:Ignorable="w14 w15 w16se w16cid wp14">
   <w16cid:commentId w16cid:paraId="2BE5C942" w16cid:durableId="2210DE16"/>
+  <w16cid:commentId w16cid:paraId="063817A1" w16cid:durableId="2213BAC8"/>
   <w16cid:commentId w16cid:paraId="78B40DAD" w16cid:durableId="2210E183"/>
   <w16cid:commentId w16cid:paraId="571664CA" w16cid:durableId="2210E62F"/>
 </w16cid:commentsIds>
@@ -14027,6 +14441,9 @@
   <w15:person w15:author="Adam Stock">
     <w15:presenceInfo w15:providerId="None" w15:userId="Adam Stock"/>
   </w15:person>
+  <w15:person w15:author="Adam Stock [2]">
+    <w15:presenceInfo w15:providerId="Windows Live" w15:userId="d076f54e44683ebd"/>
+  </w15:person>
 </w15:people>
 </file>
 
@@ -14047,7 +14464,7 @@
       </w:pPr>
     </w:pPrDefault>
   </w:docDefaults>
-  <w:latentStyles w:defLockedState="0" w:defUIPriority="99" w:defSemiHidden="0" w:defUnhideWhenUsed="0" w:defQFormat="0" w:count="377">
+  <w:latentStyles w:defLockedState="0" w:defUIPriority="99" w:defSemiHidden="0" w:defUnhideWhenUsed="0" w:defQFormat="0" w:count="376">
     <w:lsdException w:name="Normal" w:uiPriority="0" w:qFormat="1"/>
     <w:lsdException w:name="heading 1" w:uiPriority="9" w:qFormat="1"/>
     <w:lsdException w:name="heading 2" w:semiHidden="1" w:uiPriority="9" w:unhideWhenUsed="1" w:qFormat="1"/>
@@ -14153,6 +14570,7 @@
     <w:lsdException w:name="HTML Sample" w:semiHidden="1" w:unhideWhenUsed="1"/>
     <w:lsdException w:name="HTML Typewriter" w:semiHidden="1" w:unhideWhenUsed="1"/>
     <w:lsdException w:name="HTML Variable" w:semiHidden="1" w:unhideWhenUsed="1"/>
+    <w:lsdException w:name="Normal Table" w:semiHidden="1" w:unhideWhenUsed="1"/>
     <w:lsdException w:name="annotation subject" w:semiHidden="1" w:unhideWhenUsed="1"/>
     <w:lsdException w:name="No List" w:semiHidden="1" w:unhideWhenUsed="1"/>
     <w:lsdException w:name="Outline List 1" w:semiHidden="1" w:unhideWhenUsed="1"/>
@@ -14199,8 +14617,10 @@
     <w:lsdException w:name="Table Subtle 2" w:semiHidden="1" w:unhideWhenUsed="1"/>
     <w:lsdException w:name="Table Web 1" w:semiHidden="1" w:unhideWhenUsed="1"/>
     <w:lsdException w:name="Table Web 2" w:semiHidden="1" w:unhideWhenUsed="1"/>
+    <w:lsdException w:name="Table Web 3" w:semiHidden="1" w:unhideWhenUsed="1"/>
     <w:lsdException w:name="Balloon Text" w:semiHidden="1" w:unhideWhenUsed="1"/>
     <w:lsdException w:name="Table Grid" w:uiPriority="39"/>
+    <w:lsdException w:name="Table Theme" w:semiHidden="1" w:unhideWhenUsed="1"/>
     <w:lsdException w:name="Placeholder Text" w:semiHidden="1"/>
     <w:lsdException w:name="No Spacing" w:uiPriority="1" w:qFormat="1"/>
     <w:lsdException w:name="Light Shading" w:uiPriority="60"/>
@@ -14421,7 +14841,6 @@
     <w:lsdException w:name="Hashtag" w:semiHidden="1" w:unhideWhenUsed="1"/>
     <w:lsdException w:name="Unresolved Mention" w:semiHidden="1" w:unhideWhenUsed="1"/>
     <w:lsdException w:name="Smart Link" w:semiHidden="1" w:unhideWhenUsed="1"/>
-    <w:lsdException w:name="Smart Link Error" w:semiHidden="1" w:unhideWhenUsed="1"/>
   </w:latentStyles>
   <w:style w:type="paragraph" w:default="1" w:styleId="Normal">
     <w:name w:val="Normal"/>
@@ -15247,7 +15666,7 @@
 </file>
 
 <file path=customXml/itemProps1.xml><?xml version="1.0" encoding="utf-8"?>
-<ds:datastoreItem xmlns:ds="http://schemas.openxmlformats.org/officeDocument/2006/customXml" ds:itemID="{F0298932-641B-467F-8B46-3223EA275F01}">
+<ds:datastoreItem xmlns:ds="http://schemas.openxmlformats.org/officeDocument/2006/customXml" ds:itemID="{052ACE6D-6BDA-466A-8E36-0B7E436A0432}">
   <ds:schemaRefs>
     <ds:schemaRef ds:uri="http://schemas.openxmlformats.org/officeDocument/2006/bibliography"/>
   </ds:schemaRefs>

</xml_diff>

<commit_message>
additional in haptic chapter
</commit_message>
<xml_diff>
--- a/AdamStock15034312FinalYearProject19-20.docx
+++ b/AdamStock15034312FinalYearProject19-20.docx
@@ -10,7 +10,6 @@
           <w:docPartUnique/>
         </w:docPartObj>
       </w:sdtPr>
-      <w:sdtEndPr/>
       <w:sdtContent>
         <w:p>
           <w:r>
@@ -133,7 +132,6 @@
                                     <w:dataBinding w:prefixMappings="xmlns:ns0='http://purl.org/dc/elements/1.1/' xmlns:ns1='http://schemas.openxmlformats.org/package/2006/metadata/core-properties' " w:xpath="/ns1:coreProperties[1]/ns0:creator[1]" w:storeItemID="{6C3C8BC8-F283-45AE-878A-BAB7291924A1}"/>
                                     <w:text/>
                                   </w:sdtPr>
-                                  <w:sdtEndPr/>
                                   <w:sdtContent>
                                     <w:p>
                                       <w:pPr>
@@ -252,7 +250,6 @@
                                     <w:dataBinding w:prefixMappings="xmlns:ns0='http://purl.org/dc/elements/1.1/' xmlns:ns1='http://schemas.openxmlformats.org/package/2006/metadata/core-properties' " w:xpath="/ns1:coreProperties[1]/ns0:title[1]" w:storeItemID="{6C3C8BC8-F283-45AE-878A-BAB7291924A1}"/>
                                     <w:text/>
                                   </w:sdtPr>
-                                  <w:sdtEndPr/>
                                   <w:sdtContent>
                                     <w:p>
                                       <w:pPr>
@@ -318,7 +315,6 @@
                               <w:dataBinding w:prefixMappings="xmlns:ns0='http://purl.org/dc/elements/1.1/' xmlns:ns1='http://schemas.openxmlformats.org/package/2006/metadata/core-properties' " w:xpath="/ns1:coreProperties[1]/ns0:creator[1]" w:storeItemID="{6C3C8BC8-F283-45AE-878A-BAB7291924A1}"/>
                               <w:text/>
                             </w:sdtPr>
-                            <w:sdtEndPr/>
                             <w:sdtContent>
                               <w:p>
                                 <w:pPr>
@@ -403,7 +399,6 @@
                               <w:dataBinding w:prefixMappings="xmlns:ns0='http://purl.org/dc/elements/1.1/' xmlns:ns1='http://schemas.openxmlformats.org/package/2006/metadata/core-properties' " w:xpath="/ns1:coreProperties[1]/ns0:title[1]" w:storeItemID="{6C3C8BC8-F283-45AE-878A-BAB7291924A1}"/>
                               <w:text/>
                             </w:sdtPr>
-                            <w:sdtEndPr/>
                             <w:sdtContent>
                               <w:p>
                                 <w:pPr>
@@ -4094,18 +4089,8 @@
         <w:pStyle w:val="Heading2"/>
       </w:pPr>
       <w:bookmarkStart w:id="6" w:name="_Toc35108985"/>
-      <w:commentRangeStart w:id="7"/>
       <w:r>
         <w:t>Objectives</w:t>
-      </w:r>
-      <w:commentRangeEnd w:id="7"/>
-      <w:r>
-        <w:rPr>
-          <w:rStyle w:val="CommentReference"/>
-          <w:rFonts w:asciiTheme="minorHAnsi" w:eastAsiaTheme="minorHAnsi" w:hAnsiTheme="minorHAnsi" w:cstheme="minorBidi"/>
-          <w:color w:val="auto"/>
-        </w:rPr>
-        <w:commentReference w:id="7"/>
       </w:r>
       <w:bookmarkEnd w:id="6"/>
       <w:r>
@@ -4172,24 +4157,24 @@
       <w:pPr>
         <w:pStyle w:val="Heading1"/>
       </w:pPr>
-      <w:bookmarkStart w:id="8" w:name="_Toc35108986"/>
+      <w:bookmarkStart w:id="7" w:name="_Toc35108986"/>
       <w:r>
         <w:t>Research</w:t>
       </w:r>
+      <w:bookmarkEnd w:id="7"/>
+      <w:r>
+        <w:t xml:space="preserve"> </w:t>
+      </w:r>
+    </w:p>
+    <w:p>
+      <w:pPr>
+        <w:pStyle w:val="Heading2"/>
+      </w:pPr>
+      <w:bookmarkStart w:id="8" w:name="_Toc35108987"/>
+      <w:r>
+        <w:t>Haptic feedback</w:t>
+      </w:r>
       <w:bookmarkEnd w:id="8"/>
-      <w:r>
-        <w:t xml:space="preserve"> </w:t>
-      </w:r>
-    </w:p>
-    <w:p>
-      <w:pPr>
-        <w:pStyle w:val="Heading2"/>
-      </w:pPr>
-      <w:bookmarkStart w:id="9" w:name="_Toc35108987"/>
-      <w:r>
-        <w:t>Haptic feedback</w:t>
-      </w:r>
-      <w:bookmarkEnd w:id="9"/>
       <w:r>
         <w:t xml:space="preserve"> </w:t>
       </w:r>
@@ -4271,18 +4256,7 @@
         <w:t>/board</w:t>
       </w:r>
       <w:r>
-        <w:t xml:space="preserve"> game </w:t>
-      </w:r>
-      <w:commentRangeStart w:id="10"/>
-      <w:r>
-        <w:t>term</w:t>
-      </w:r>
-      <w:commentRangeEnd w:id="10"/>
-      <w:r>
-        <w:rPr>
-          <w:rStyle w:val="CommentReference"/>
-        </w:rPr>
-        <w:commentReference w:id="10"/>
+        <w:t xml:space="preserve"> game term</w:t>
       </w:r>
       <w:r>
         <w:t xml:space="preserve"> to describe attacks or other effects that affect multiple targets within a specified area.</w:t>
@@ -4292,6 +4266,9 @@
       </w:r>
       <w:r>
         <w:t>This clearly infringes</w:t>
+      </w:r>
+      <w:r>
+        <w:t xml:space="preserve"> or</w:t>
       </w:r>
       <w:r>
         <w:t xml:space="preserve"> has potential to infringe on the user’s privacy if others are present in the aoe at the time of notification.</w:t>
@@ -4336,7 +4313,7 @@
         <w:t xml:space="preserve">or a directional visual cue such as a laser. </w:t>
       </w:r>
       <w:r>
-        <w:t xml:space="preserve">Seeing as the health effects of firing coherent relatively high strength streams of photons at the human body has relatively well documented effects </w:t>
+        <w:t xml:space="preserve">Seeing as the health effects of firing coherent high strength streams of photons at the human body has relatively well documented effects </w:t>
       </w:r>
       <w:r>
         <w:fldChar w:fldCharType="begin"/>
@@ -4352,8 +4329,17 @@
           <w:rFonts w:ascii="Calibri" w:hAnsi="Calibri" w:cs="Calibri"/>
           <w:bCs/>
         </w:rPr>
-        <w:t>(Alam</w:t>
-      </w:r>
+        <w:t>(</w:t>
+      </w:r>
+      <w:proofErr w:type="spellStart"/>
+      <w:r>
+        <w:rPr>
+          <w:rFonts w:ascii="Calibri" w:hAnsi="Calibri" w:cs="Calibri"/>
+          <w:bCs/>
+        </w:rPr>
+        <w:t>Alam</w:t>
+      </w:r>
+      <w:proofErr w:type="spellEnd"/>
       <w:r>
         <w:rPr>
           <w:rFonts w:ascii="Calibri" w:hAnsi="Calibri" w:cs="Calibri"/>
@@ -4373,63 +4359,185 @@
         <w:fldChar w:fldCharType="end"/>
       </w:r>
       <w:r>
-        <w:t xml:space="preserve">. </w:t>
-      </w:r>
+        <w:t xml:space="preserve"> we can rule this out for the time being. Regardless both aural or visual stimulus as expected above would require complex tracking </w:t>
+      </w:r>
+      <w:r>
+        <w:t>of the user backed up by hardware physically capable of directing the output, both of which would likely require either physical tracking</w:t>
+      </w:r>
+      <w:r>
+        <w:t xml:space="preserve"> system</w:t>
+      </w:r>
+      <w:r>
+        <w:t xml:space="preserve"> such as a gimble or similar or an array of output devices arranged in such a way that one or more could be used to direct at a </w:t>
+      </w:r>
+      <w:r>
+        <w:t>stand-alone</w:t>
+      </w:r>
+      <w:r>
+        <w:t xml:space="preserve"> target.</w:t>
+      </w:r>
+      <w:r>
+        <w:t xml:space="preserve"> Considering the notifications are to be provided from a portable device such as a mobile phone, both physical and computational prowess are limited and the usage of the aforementioned would provide a huge drain to </w:t>
+      </w:r>
+      <w:r>
+        <w:lastRenderedPageBreak/>
+        <w:t xml:space="preserve">the already limited resources, not to mention the line of sight required for both tracking and notification. This makes the whole idea quite impractical. </w:t>
+      </w:r>
+    </w:p>
+    <w:p>
+      <w:r>
+        <w:t>We are left with</w:t>
+      </w:r>
+      <w:r>
+        <w:t xml:space="preserve"> 3 (primary) senses that can potentially provide us with notification – smell, taste and touch. </w:t>
+      </w:r>
+      <w:r>
+        <w:t>Given that both smell and taste are strongly related with both being chemical measurement systems based internally in the human body, both are realistically outside of the scope of this product.</w:t>
+      </w:r>
+    </w:p>
+    <w:p>
+      <w:r>
+        <w:t xml:space="preserve">This leaves us with our sense of touch, </w:t>
+      </w:r>
+      <w:r>
+        <w:t>this is a part of the</w:t>
+      </w:r>
+      <w:r>
+        <w:t xml:space="preserve"> somatosensory system</w:t>
+      </w:r>
+      <w:r>
+        <w:t xml:space="preserve"> which includes other physical related senses such as the ability to sense heat (</w:t>
+      </w:r>
+      <w:proofErr w:type="spellStart"/>
+      <w:r>
+        <w:t>thermoception</w:t>
+      </w:r>
+      <w:proofErr w:type="spellEnd"/>
+      <w:r>
+        <w:t>), chemicals (</w:t>
+      </w:r>
+      <w:r>
+        <w:t>chemoreceptor</w:t>
+      </w:r>
+      <w:r>
+        <w:t>s as used in smell and taste)</w:t>
+      </w:r>
+      <w:r>
+        <w:t>,</w:t>
+      </w:r>
+      <w:r>
+        <w:t xml:space="preserve"> nociception (pain reception). The receptors involved in touch called </w:t>
+      </w:r>
+      <w:r>
+        <w:t>mechanoreceptor</w:t>
+      </w:r>
+      <w:r>
+        <w:t>s translate mechanical movement against the skin into electrical signals that our brain can perceive</w:t>
+      </w:r>
+      <w:r>
+        <w:t xml:space="preserve"> </w:t>
+      </w:r>
+      <w:r>
+        <w:fldChar w:fldCharType="begin"/>
+      </w:r>
+      <w:r>
+        <w:instrText>ADDIN RW.CITE{{103 Tee,Benjamin 2015}}</w:instrText>
+      </w:r>
+      <w:r>
+        <w:fldChar w:fldCharType="separate"/>
+      </w:r>
+      <w:r>
+        <w:rPr>
+          <w:rFonts w:ascii="Calibri" w:hAnsi="Calibri" w:cs="Calibri"/>
+          <w:bCs/>
+        </w:rPr>
+        <w:t>(Tee</w:t>
+      </w:r>
+      <w:r>
+        <w:rPr>
+          <w:rFonts w:ascii="Calibri" w:hAnsi="Calibri" w:cs="Calibri"/>
+          <w:bCs/>
+          <w:i/>
+        </w:rPr>
+        <w:t xml:space="preserve"> et al.</w:t>
+      </w:r>
+      <w:r>
+        <w:rPr>
+          <w:rFonts w:ascii="Calibri" w:hAnsi="Calibri" w:cs="Calibri"/>
+          <w:bCs/>
+        </w:rPr>
+        <w:t>, 2015)</w:t>
+      </w:r>
+      <w:r>
+        <w:fldChar w:fldCharType="end"/>
+      </w:r>
+      <w:r>
+        <w:t>.</w:t>
+      </w:r>
+    </w:p>
+    <w:p>
+      <w:r>
+        <w:t xml:space="preserve">At this point touch is the best candidate for our purposes as our sense of touch can be stimulated mechanically without chemical intervention – making the design process significantly simpler as no components of the device are single use as may be the case with chemical stimulus. Due to its physical nature its scope and area of effect can be tightly controlled. In our case placing this stimulus on the wrist of the user has the benefits of both privacy – only the user will know when the stimulus is activated and the position of the wrist having strong association with emotional cues </w:t>
+      </w:r>
+      <w:r>
+        <w:t xml:space="preserve">will help fulfil the design goals of the project. </w:t>
+      </w:r>
+      <w:bookmarkStart w:id="9" w:name="_GoBack"/>
+      <w:bookmarkEnd w:id="9"/>
     </w:p>
     <w:p>
       <w:pPr>
         <w:pStyle w:val="Heading2"/>
       </w:pPr>
-      <w:bookmarkStart w:id="11" w:name="_Toc35108988"/>
+      <w:bookmarkStart w:id="10" w:name="_Toc35108988"/>
       <w:r>
         <w:t>Does it exist?</w:t>
       </w:r>
+      <w:bookmarkEnd w:id="10"/>
+    </w:p>
+    <w:p>
+      <w:r>
+        <w:t xml:space="preserve">Seeing as </w:t>
+      </w:r>
+      <w:r>
+        <w:t xml:space="preserve">the technologies required for this project all exist already (energy harvesting, short range radio, haptic feedback) </w:t>
+      </w:r>
+      <w:r>
+        <w:t>research was conducted</w:t>
+      </w:r>
+      <w:r>
+        <w:t xml:space="preserve"> by seeing if similar products already exist on the market and if so, do they meet the objectives </w:t>
+      </w:r>
+      <w:r>
+        <w:t>that have been</w:t>
+      </w:r>
+      <w:r>
+        <w:t xml:space="preserve"> set out for the device? in short no, many devices exist that fulfill one or more of the objective</w:t>
+      </w:r>
+      <w:r>
+        <w:t>s</w:t>
+      </w:r>
+      <w:r>
+        <w:t xml:space="preserve"> but they fail to meet all in a reasonable manor. </w:t>
+      </w:r>
+    </w:p>
+    <w:p>
+      <w:r>
+        <w:t>Some of the researched devices are outlined below</w:t>
+      </w:r>
+      <w:r>
+        <w:t xml:space="preserve"> – </w:t>
+      </w:r>
+    </w:p>
+    <w:p>
+      <w:pPr>
+        <w:pStyle w:val="Heading3"/>
+      </w:pPr>
+      <w:bookmarkStart w:id="11" w:name="_Toc35108989"/>
+      <w:r>
+        <w:t>Hey Bracelet</w:t>
+      </w:r>
       <w:bookmarkEnd w:id="11"/>
-    </w:p>
-    <w:p>
-      <w:r>
-        <w:t xml:space="preserve">Seeing as </w:t>
-      </w:r>
-      <w:r>
-        <w:t xml:space="preserve">the technologies required for this project all exist already (energy harvesting, short range radio, haptic feedback) </w:t>
-      </w:r>
-      <w:r>
-        <w:t>research was conducted</w:t>
-      </w:r>
-      <w:r>
-        <w:t xml:space="preserve"> by seeing if similar products already exist on the market and if so, do they meet the objectives </w:t>
-      </w:r>
-      <w:r>
-        <w:t>that have been</w:t>
-      </w:r>
-      <w:r>
-        <w:t xml:space="preserve"> set out for the device? in short no, many devices exist that fulfill one or more of the objective</w:t>
-      </w:r>
-      <w:r>
-        <w:t>s</w:t>
-      </w:r>
-      <w:r>
-        <w:t xml:space="preserve"> but they fail to meet all in a reasonable manor. </w:t>
-      </w:r>
-    </w:p>
-    <w:p>
-      <w:r>
-        <w:lastRenderedPageBreak/>
-        <w:t>Some of the researched devices are outlined below</w:t>
-      </w:r>
-      <w:r>
-        <w:t xml:space="preserve"> – </w:t>
-      </w:r>
-    </w:p>
-    <w:p>
-      <w:pPr>
-        <w:pStyle w:val="Heading3"/>
-      </w:pPr>
-      <w:bookmarkStart w:id="12" w:name="_Toc35108989"/>
-      <w:r>
-        <w:t>Hey Bracelet</w:t>
-      </w:r>
-      <w:bookmarkEnd w:id="12"/>
     </w:p>
     <w:p>
       <w:r>
@@ -4485,7 +4593,7 @@
                     <pic:cNvPicPr/>
                   </pic:nvPicPr>
                   <pic:blipFill>
-                    <a:blip r:embed="rId11">
+                    <a:blip r:embed="rId8">
                       <a:extLst>
                         <a:ext uri="{28A0092B-C50C-407E-A947-70E740481C1C}">
                           <a14:useLocalDpi xmlns:a14="http://schemas.microsoft.com/office/drawing/2010/main" val="0"/>
@@ -4520,7 +4628,11 @@
         <w:t>align with my first idea closely with their tag line of ‘</w:t>
       </w:r>
       <w:r>
-        <w:t>The revolutionary bracelet that sends touch over distance</w:t>
+        <w:t xml:space="preserve">The revolutionary bracelet that sends touch over </w:t>
+      </w:r>
+      <w:r>
+        <w:lastRenderedPageBreak/>
+        <w:t>distance</w:t>
       </w:r>
       <w:r>
         <w:t>'</w:t>
@@ -4561,12 +4673,11 @@
       <w:pPr>
         <w:pStyle w:val="Heading3"/>
       </w:pPr>
-      <w:bookmarkStart w:id="13" w:name="_Toc35108990"/>
-      <w:r>
-        <w:lastRenderedPageBreak/>
+      <w:bookmarkStart w:id="12" w:name="_Toc35108990"/>
+      <w:r>
         <w:t>Sony Wena</w:t>
       </w:r>
-      <w:bookmarkEnd w:id="13"/>
+      <w:bookmarkEnd w:id="12"/>
       <w:r>
         <w:t xml:space="preserve">  </w:t>
       </w:r>
@@ -4613,7 +4724,7 @@
                     <pic:cNvPicPr/>
                   </pic:nvPicPr>
                   <pic:blipFill>
-                    <a:blip r:embed="rId12">
+                    <a:blip r:embed="rId9">
                       <a:extLst>
                         <a:ext uri="{28A0092B-C50C-407E-A947-70E740481C1C}">
                           <a14:useLocalDpi xmlns:a14="http://schemas.microsoft.com/office/drawing/2010/main" val="0"/>
@@ -4682,7 +4793,7 @@
       <w:pPr>
         <w:pStyle w:val="Heading3"/>
       </w:pPr>
-      <w:bookmarkStart w:id="14" w:name="_Toc35108991"/>
+      <w:bookmarkStart w:id="13" w:name="_Toc35108991"/>
       <w:r>
         <w:t xml:space="preserve">Generic </w:t>
       </w:r>
@@ -4692,7 +4803,7 @@
       <w:r>
         <w:t xml:space="preserve"> smartwatch</w:t>
       </w:r>
-      <w:bookmarkEnd w:id="14"/>
+      <w:bookmarkEnd w:id="13"/>
       <w:r>
         <w:t xml:space="preserve"> </w:t>
       </w:r>
@@ -4755,7 +4866,7 @@
                     </pic:cNvPicPr>
                   </pic:nvPicPr>
                   <pic:blipFill>
-                    <a:blip r:embed="rId13">
+                    <a:blip r:embed="rId10">
                       <a:extLst>
                         <a:ext uri="{28A0092B-C50C-407E-A947-70E740481C1C}">
                           <a14:useLocalDpi xmlns:a14="http://schemas.microsoft.com/office/drawing/2010/main" val="0"/>
@@ -4844,11 +4955,11 @@
       <w:pPr>
         <w:pStyle w:val="Heading3"/>
       </w:pPr>
-      <w:bookmarkStart w:id="15" w:name="_Toc35108992"/>
+      <w:bookmarkStart w:id="14" w:name="_Toc35108992"/>
       <w:r>
         <w:t>Comparison</w:t>
       </w:r>
-      <w:bookmarkEnd w:id="15"/>
+      <w:bookmarkEnd w:id="14"/>
       <w:r>
         <w:t xml:space="preserve"> </w:t>
       </w:r>
@@ -5121,50 +5232,50 @@
       <w:pPr>
         <w:pStyle w:val="Heading2"/>
       </w:pPr>
-      <w:bookmarkStart w:id="16" w:name="_Toc35108993"/>
+      <w:bookmarkStart w:id="15" w:name="_Toc35108993"/>
       <w:r>
         <w:lastRenderedPageBreak/>
         <w:t>Energy harvesting</w:t>
       </w:r>
+      <w:bookmarkEnd w:id="15"/>
+      <w:r>
+        <w:t xml:space="preserve"> </w:t>
+      </w:r>
+    </w:p>
+    <w:p>
+      <w:r>
+        <w:t xml:space="preserve">A potential </w:t>
+      </w:r>
+      <w:r>
+        <w:t xml:space="preserve">solution to power a device such as is being created in this project would be energy harvesting. This is the process of using some of the energy the human body naturally expends during its normal function and converting/storing this for use by a device, this is often transparent to the end user. </w:t>
+      </w:r>
+    </w:p>
+    <w:p>
+      <w:r>
+        <w:t xml:space="preserve">Methods for doing this have existing in many forms for hundreds of years but have only recently become viable to power wearable electronics. This is due to efficiency improvements in both the harvesting methods and in the </w:t>
+      </w:r>
+      <w:r>
+        <w:t xml:space="preserve">devices </w:t>
+      </w:r>
+      <w:r>
+        <w:t xml:space="preserve">they are intended to power. Below </w:t>
+      </w:r>
+      <w:r>
+        <w:t>we</w:t>
+      </w:r>
+      <w:r>
+        <w:t xml:space="preserve"> will outline the details of several of these methods and their suitability for our purposes.</w:t>
+      </w:r>
+    </w:p>
+    <w:p>
+      <w:pPr>
+        <w:pStyle w:val="Heading3"/>
+      </w:pPr>
+      <w:bookmarkStart w:id="16" w:name="_Toc35108994"/>
+      <w:r>
+        <w:t>Mechanical harvesting and automatic watches</w:t>
+      </w:r>
       <w:bookmarkEnd w:id="16"/>
-      <w:r>
-        <w:t xml:space="preserve"> </w:t>
-      </w:r>
-    </w:p>
-    <w:p>
-      <w:r>
-        <w:t xml:space="preserve">A potential </w:t>
-      </w:r>
-      <w:r>
-        <w:t xml:space="preserve">solution to power a device such as is being created in this project would be energy harvesting. This is the process of using some of the energy the human body naturally expends during its normal function and converting/storing this for use by a device, this is often transparent to the end user. </w:t>
-      </w:r>
-    </w:p>
-    <w:p>
-      <w:r>
-        <w:t xml:space="preserve">Methods for doing this have existing in many forms for hundreds of years but have only recently become viable to power wearable electronics. This is due to efficiency improvements in both the harvesting methods and in the </w:t>
-      </w:r>
-      <w:r>
-        <w:t xml:space="preserve">devices </w:t>
-      </w:r>
-      <w:r>
-        <w:t xml:space="preserve">they are intended to power. Below </w:t>
-      </w:r>
-      <w:r>
-        <w:t>we</w:t>
-      </w:r>
-      <w:r>
-        <w:t xml:space="preserve"> will outline the details of several of these methods and their suitability for our purposes.</w:t>
-      </w:r>
-    </w:p>
-    <w:p>
-      <w:pPr>
-        <w:pStyle w:val="Heading3"/>
-      </w:pPr>
-      <w:bookmarkStart w:id="17" w:name="_Toc35108994"/>
-      <w:r>
-        <w:t>Mechanical harvesting and automatic watches</w:t>
-      </w:r>
-      <w:bookmarkEnd w:id="17"/>
       <w:r>
         <w:t xml:space="preserve"> </w:t>
       </w:r>
@@ -5531,14 +5642,14 @@
         <w:lastRenderedPageBreak/>
         <w:t xml:space="preserve"> </w:t>
       </w:r>
-      <w:bookmarkStart w:id="18" w:name="_Toc35108995"/>
+      <w:bookmarkStart w:id="17" w:name="_Toc35108995"/>
       <w:r>
         <w:rPr>
           <w:rFonts w:eastAsiaTheme="minorEastAsia"/>
         </w:rPr>
         <w:t>Piezoelectric</w:t>
       </w:r>
-      <w:bookmarkEnd w:id="18"/>
+      <w:bookmarkEnd w:id="17"/>
       <w:r>
         <w:rPr>
           <w:rFonts w:eastAsiaTheme="minorEastAsia"/>
@@ -5610,14 +5721,14 @@
       <w:pPr>
         <w:pStyle w:val="Heading3"/>
       </w:pPr>
-      <w:bookmarkStart w:id="19" w:name="_Toc35108996"/>
+      <w:bookmarkStart w:id="18" w:name="_Toc35108996"/>
       <w:r>
         <w:t>Seebeck/</w:t>
       </w:r>
       <w:r>
         <w:t>Peltier</w:t>
       </w:r>
-      <w:bookmarkEnd w:id="19"/>
+      <w:bookmarkEnd w:id="18"/>
       <w:r>
         <w:t xml:space="preserve"> </w:t>
       </w:r>
@@ -5797,11 +5908,11 @@
       <w:pPr>
         <w:pStyle w:val="Heading3"/>
       </w:pPr>
-      <w:bookmarkStart w:id="20" w:name="_Toc35108997"/>
+      <w:bookmarkStart w:id="19" w:name="_Toc35108997"/>
       <w:r>
         <w:t>Solar</w:t>
       </w:r>
-      <w:bookmarkEnd w:id="20"/>
+      <w:bookmarkEnd w:id="19"/>
       <w:r>
         <w:t xml:space="preserve"> </w:t>
       </w:r>
@@ -5905,11 +6016,11 @@
       <w:pPr>
         <w:pStyle w:val="Heading3"/>
       </w:pPr>
-      <w:bookmarkStart w:id="21" w:name="_Toc35108998"/>
+      <w:bookmarkStart w:id="20" w:name="_Toc35108998"/>
       <w:r>
         <w:t>Conclusion</w:t>
       </w:r>
-      <w:bookmarkEnd w:id="21"/>
+      <w:bookmarkEnd w:id="20"/>
       <w:r>
         <w:t xml:space="preserve"> </w:t>
       </w:r>
@@ -6266,19 +6377,19 @@
       <w:r>
         <w:t xml:space="preserve"> by movement and no reliance on light meaning it will likely provide a more reliable power source for the lifetime of the device. </w:t>
       </w:r>
-      <w:bookmarkStart w:id="22" w:name="_Hlk4079346"/>
+      <w:bookmarkStart w:id="21" w:name="_Hlk4079346"/>
     </w:p>
     <w:p>
       <w:pPr>
         <w:pStyle w:val="Heading1"/>
       </w:pPr>
-      <w:bookmarkStart w:id="23" w:name="_Toc35108999"/>
-      <w:bookmarkStart w:id="24" w:name="_Hlk35100805"/>
+      <w:bookmarkStart w:id="22" w:name="_Toc35108999"/>
+      <w:bookmarkStart w:id="23" w:name="_Hlk35100805"/>
       <w:r>
         <w:lastRenderedPageBreak/>
         <w:t>Requirements</w:t>
       </w:r>
-      <w:bookmarkEnd w:id="23"/>
+      <w:bookmarkEnd w:id="22"/>
     </w:p>
     <w:p>
       <w:r>
@@ -6375,7 +6486,7 @@
       <w:pPr>
         <w:pStyle w:val="Heading2"/>
       </w:pPr>
-      <w:bookmarkStart w:id="25" w:name="_Toc35109000"/>
+      <w:bookmarkStart w:id="24" w:name="_Toc35109000"/>
       <w:r>
         <w:rPr>
           <w:rStyle w:val="Heading2Char"/>
@@ -6385,28 +6496,28 @@
       <w:r>
         <w:t xml:space="preserve"> app</w:t>
       </w:r>
+      <w:bookmarkEnd w:id="24"/>
+      <w:r>
+        <w:t xml:space="preserve"> </w:t>
+      </w:r>
+    </w:p>
+    <w:p>
+      <w:r>
+        <w:t>Requirements for the android application portion of the product are as follows -</w:t>
+      </w:r>
+    </w:p>
+    <w:p>
+      <w:pPr>
+        <w:pStyle w:val="Heading3"/>
+      </w:pPr>
+      <w:bookmarkStart w:id="25" w:name="_Toc23943064"/>
+      <w:bookmarkStart w:id="26" w:name="_Toc35109001"/>
+      <w:bookmarkStart w:id="27" w:name="_Hlk35101029"/>
+      <w:r>
+        <w:t>Functional</w:t>
+      </w:r>
       <w:bookmarkEnd w:id="25"/>
-      <w:r>
-        <w:t xml:space="preserve"> </w:t>
-      </w:r>
-    </w:p>
-    <w:p>
-      <w:r>
-        <w:t>Requirements for the android application portion of the product are as follows -</w:t>
-      </w:r>
-    </w:p>
-    <w:p>
-      <w:pPr>
-        <w:pStyle w:val="Heading3"/>
-      </w:pPr>
-      <w:bookmarkStart w:id="26" w:name="_Toc23943064"/>
-      <w:bookmarkStart w:id="27" w:name="_Toc35109001"/>
-      <w:bookmarkStart w:id="28" w:name="_Hlk35101029"/>
-      <w:r>
-        <w:t>Functional</w:t>
-      </w:r>
       <w:bookmarkEnd w:id="26"/>
-      <w:bookmarkEnd w:id="27"/>
       <w:r>
         <w:t xml:space="preserve"> </w:t>
       </w:r>
@@ -6877,13 +6988,13 @@
       <w:pPr>
         <w:pStyle w:val="Heading3"/>
       </w:pPr>
-      <w:bookmarkStart w:id="29" w:name="_Toc23943065"/>
-      <w:bookmarkStart w:id="30" w:name="_Toc35109002"/>
+      <w:bookmarkStart w:id="28" w:name="_Toc23943065"/>
+      <w:bookmarkStart w:id="29" w:name="_Toc35109002"/>
       <w:r>
         <w:t>Non-Functional</w:t>
       </w:r>
+      <w:bookmarkEnd w:id="28"/>
       <w:bookmarkEnd w:id="29"/>
-      <w:bookmarkEnd w:id="30"/>
     </w:p>
     <w:tbl>
       <w:tblPr>
@@ -7153,36 +7264,36 @@
           </w:p>
         </w:tc>
       </w:tr>
-      <w:bookmarkEnd w:id="28"/>
+      <w:bookmarkEnd w:id="27"/>
     </w:tbl>
     <w:p/>
     <w:p>
       <w:pPr>
         <w:pStyle w:val="Heading2"/>
       </w:pPr>
-      <w:bookmarkStart w:id="31" w:name="_Toc35109003"/>
+      <w:bookmarkStart w:id="30" w:name="_Toc35109003"/>
       <w:r>
         <w:t>Haptic Powerband</w:t>
       </w:r>
+      <w:bookmarkEnd w:id="30"/>
+      <w:r>
+        <w:t xml:space="preserve"> </w:t>
+      </w:r>
+    </w:p>
+    <w:p>
+      <w:r>
+        <w:t xml:space="preserve">Requirements for the powerband hardware are as follows - </w:t>
+      </w:r>
+    </w:p>
+    <w:p>
+      <w:pPr>
+        <w:pStyle w:val="Heading3"/>
+      </w:pPr>
+      <w:bookmarkStart w:id="31" w:name="_Toc35109004"/>
+      <w:r>
+        <w:t>Functional</w:t>
+      </w:r>
       <w:bookmarkEnd w:id="31"/>
-      <w:r>
-        <w:t xml:space="preserve"> </w:t>
-      </w:r>
-    </w:p>
-    <w:p>
-      <w:r>
-        <w:t xml:space="preserve">Requirements for the powerband hardware are as follows - </w:t>
-      </w:r>
-    </w:p>
-    <w:p>
-      <w:pPr>
-        <w:pStyle w:val="Heading3"/>
-      </w:pPr>
-      <w:bookmarkStart w:id="32" w:name="_Toc35109004"/>
-      <w:r>
-        <w:t>Functional</w:t>
-      </w:r>
-      <w:bookmarkEnd w:id="32"/>
       <w:r>
         <w:t xml:space="preserve"> </w:t>
       </w:r>
@@ -7671,11 +7782,11 @@
       <w:pPr>
         <w:pStyle w:val="Heading3"/>
       </w:pPr>
-      <w:bookmarkStart w:id="33" w:name="_Toc35109005"/>
+      <w:bookmarkStart w:id="32" w:name="_Toc35109005"/>
       <w:r>
         <w:t>Non-Functional</w:t>
       </w:r>
-      <w:bookmarkEnd w:id="33"/>
+      <w:bookmarkEnd w:id="32"/>
     </w:p>
     <w:tbl>
       <w:tblPr>
@@ -8043,29 +8154,29 @@
       <w:pPr>
         <w:pStyle w:val="Heading2"/>
       </w:pPr>
-      <w:bookmarkStart w:id="34" w:name="_Toc35109006"/>
+      <w:bookmarkStart w:id="33" w:name="_Toc35109006"/>
       <w:r>
         <w:t>Database</w:t>
       </w:r>
+      <w:bookmarkEnd w:id="33"/>
+      <w:r>
+        <w:t xml:space="preserve"> </w:t>
+      </w:r>
+    </w:p>
+    <w:p>
+      <w:r>
+        <w:t xml:space="preserve">Requirements for the database are as follows – </w:t>
+      </w:r>
+    </w:p>
+    <w:p>
+      <w:pPr>
+        <w:pStyle w:val="Heading3"/>
+      </w:pPr>
+      <w:bookmarkStart w:id="34" w:name="_Toc35109007"/>
+      <w:r>
+        <w:t>Functional</w:t>
+      </w:r>
       <w:bookmarkEnd w:id="34"/>
-      <w:r>
-        <w:t xml:space="preserve"> </w:t>
-      </w:r>
-    </w:p>
-    <w:p>
-      <w:r>
-        <w:t xml:space="preserve">Requirements for the database are as follows – </w:t>
-      </w:r>
-    </w:p>
-    <w:p>
-      <w:pPr>
-        <w:pStyle w:val="Heading3"/>
-      </w:pPr>
-      <w:bookmarkStart w:id="35" w:name="_Toc35109007"/>
-      <w:r>
-        <w:t>Functional</w:t>
-      </w:r>
-      <w:bookmarkEnd w:id="35"/>
       <w:r>
         <w:t xml:space="preserve"> </w:t>
       </w:r>
@@ -8297,11 +8408,11 @@
       <w:pPr>
         <w:pStyle w:val="Heading3"/>
       </w:pPr>
-      <w:bookmarkStart w:id="36" w:name="_Toc35109008"/>
+      <w:bookmarkStart w:id="35" w:name="_Toc35109008"/>
       <w:r>
         <w:t>Non-Functional</w:t>
       </w:r>
-      <w:bookmarkEnd w:id="36"/>
+      <w:bookmarkEnd w:id="35"/>
     </w:p>
     <w:tbl>
       <w:tblPr>
@@ -8530,86 +8641,86 @@
     </w:tbl>
     <w:p/>
     <w:p/>
-    <w:bookmarkEnd w:id="24"/>
+    <w:bookmarkEnd w:id="23"/>
     <w:p/>
     <w:p>
       <w:pPr>
         <w:pStyle w:val="Heading1"/>
       </w:pPr>
-      <w:bookmarkStart w:id="37" w:name="_Toc35109009"/>
+      <w:bookmarkStart w:id="36" w:name="_Toc35109009"/>
       <w:r>
         <w:lastRenderedPageBreak/>
         <w:t>Methodology</w:t>
       </w:r>
+      <w:bookmarkEnd w:id="36"/>
+    </w:p>
+    <w:p>
+      <w:r>
+        <w:t xml:space="preserve">The methodology being used for this project is the Agile method. This will allow us to change features and design considerations throughout the process. </w:t>
+      </w:r>
+    </w:p>
+    <w:p>
+      <w:r>
+        <w:t xml:space="preserve">Two methodologies were considered for the project, </w:t>
+      </w:r>
+      <w:r>
+        <w:t>Waterfall and Agile. Though</w:t>
+      </w:r>
+      <w:r>
+        <w:t xml:space="preserve"> for a single person project with limited scope the waterfall method may </w:t>
+      </w:r>
+      <w:r>
+        <w:t>work</w:t>
+      </w:r>
+      <w:r>
+        <w:t>,</w:t>
+      </w:r>
+      <w:r>
+        <w:t xml:space="preserve"> it does not allow for additions or revisions to the end product without significant time delays</w:t>
+      </w:r>
+      <w:r>
+        <w:t>.</w:t>
+      </w:r>
+      <w:r>
+        <w:t xml:space="preserve"> </w:t>
+      </w:r>
+      <w:r>
+        <w:t>It also introduces</w:t>
+      </w:r>
+      <w:r>
+        <w:t xml:space="preserve"> the potential for scope creep turning the project into an impossible task as features are proposed during any resets in the design process. </w:t>
+      </w:r>
+    </w:p>
+    <w:p>
+      <w:r>
+        <w:t xml:space="preserve">Using an Agile methodology allows us to expand on features continuously throughout the project while not suffering from the scope creep issues of Waterfall – this is accomplished using the previously mentioned MoSCoW method. This allows new features to be proposed and logged without requiring them to be in the final product while also giving a list for any new iterations or revisions to follow – saving on future development time. </w:t>
+      </w:r>
+    </w:p>
+    <w:p>
+      <w:pPr>
+        <w:pStyle w:val="Heading1"/>
+      </w:pPr>
+      <w:bookmarkStart w:id="37" w:name="_Toc35109010"/>
+      <w:r>
+        <w:t>Design</w:t>
+      </w:r>
       <w:bookmarkEnd w:id="37"/>
     </w:p>
     <w:p>
-      <w:r>
-        <w:t xml:space="preserve">The methodology being used for this project is the Agile method. This will allow us to change features and design considerations throughout the process. </w:t>
-      </w:r>
-    </w:p>
-    <w:p>
-      <w:r>
-        <w:t xml:space="preserve">Two methodologies were considered for the project, </w:t>
-      </w:r>
-      <w:r>
-        <w:t>Waterfall and Agile. Though</w:t>
-      </w:r>
-      <w:r>
-        <w:t xml:space="preserve"> for a single person project with limited scope the waterfall method may </w:t>
-      </w:r>
-      <w:r>
-        <w:t>work</w:t>
-      </w:r>
-      <w:r>
-        <w:t>,</w:t>
-      </w:r>
-      <w:r>
-        <w:t xml:space="preserve"> it does not allow for additions or revisions to the end product without significant time delays</w:t>
-      </w:r>
-      <w:r>
-        <w:t>.</w:t>
-      </w:r>
-      <w:r>
-        <w:t xml:space="preserve"> </w:t>
-      </w:r>
-      <w:r>
-        <w:t>It also introduces</w:t>
-      </w:r>
-      <w:r>
-        <w:t xml:space="preserve"> the potential for scope creep turning the project into an impossible task as features are proposed during any resets in the design process. </w:t>
-      </w:r>
-    </w:p>
-    <w:p>
-      <w:r>
-        <w:t xml:space="preserve">Using an Agile methodology allows us to expand on features continuously throughout the project while not suffering from the scope creep issues of Waterfall – this is accomplished using the previously mentioned MoSCoW method. This allows new features to be proposed and logged without requiring them to be in the final product while also giving a list for any new iterations or revisions to follow – saving on future development time. </w:t>
-      </w:r>
-    </w:p>
-    <w:p>
-      <w:pPr>
-        <w:pStyle w:val="Heading1"/>
-      </w:pPr>
-      <w:bookmarkStart w:id="38" w:name="_Toc35109010"/>
-      <w:r>
-        <w:t>Design</w:t>
+      <w:pPr>
+        <w:pStyle w:val="Heading2"/>
+      </w:pPr>
+      <w:bookmarkStart w:id="38" w:name="_Toc35109011"/>
+      <w:r>
+        <w:t>High level design</w:t>
       </w:r>
       <w:bookmarkEnd w:id="38"/>
     </w:p>
     <w:p>
       <w:pPr>
-        <w:pStyle w:val="Heading2"/>
-      </w:pPr>
-      <w:bookmarkStart w:id="39" w:name="_Toc35109011"/>
-      <w:r>
-        <w:t>High level design</w:t>
-      </w:r>
-      <w:bookmarkEnd w:id="39"/>
-    </w:p>
-    <w:p>
-      <w:pPr>
         <w:pStyle w:val="Heading4"/>
       </w:pPr>
-      <w:bookmarkStart w:id="40" w:name="_Hlk34152738"/>
+      <w:bookmarkStart w:id="39" w:name="_Hlk34152738"/>
       <w:r>
         <w:t xml:space="preserve">Outline </w:t>
       </w:r>
@@ -8698,12 +8809,12 @@
       <w:pPr>
         <w:pStyle w:val="Heading3"/>
       </w:pPr>
-      <w:bookmarkStart w:id="41" w:name="_Toc35109012"/>
+      <w:bookmarkStart w:id="40" w:name="_Toc35109012"/>
+      <w:bookmarkEnd w:id="39"/>
+      <w:r>
+        <w:t>Architecture</w:t>
+      </w:r>
       <w:bookmarkEnd w:id="40"/>
-      <w:r>
-        <w:t>Architecture</w:t>
-      </w:r>
-      <w:bookmarkEnd w:id="41"/>
       <w:r>
         <w:t xml:space="preserve"> </w:t>
       </w:r>
@@ -9240,7 +9351,7 @@
                     </pic:cNvPicPr>
                   </pic:nvPicPr>
                   <pic:blipFill>
-                    <a:blip r:embed="rId14">
+                    <a:blip r:embed="rId11">
                       <a:extLst>
                         <a:ext uri="{28A0092B-C50C-407E-A947-70E740481C1C}">
                           <a14:useLocalDpi xmlns:a14="http://schemas.microsoft.com/office/drawing/2010/main" val="0"/>
@@ -9314,7 +9425,7 @@
                     </pic:cNvPicPr>
                   </pic:nvPicPr>
                   <pic:blipFill>
-                    <a:blip r:embed="rId15">
+                    <a:blip r:embed="rId12">
                       <a:extLst>
                         <a:ext uri="{28A0092B-C50C-407E-A947-70E740481C1C}">
                           <a14:useLocalDpi xmlns:a14="http://schemas.microsoft.com/office/drawing/2010/main" val="0"/>
@@ -9487,56 +9598,56 @@
       <w:pPr>
         <w:pStyle w:val="Heading1"/>
       </w:pPr>
-      <w:bookmarkStart w:id="42" w:name="_Toc35109013"/>
+      <w:bookmarkStart w:id="41" w:name="_Toc35109013"/>
       <w:r>
         <w:t>Implementation</w:t>
       </w:r>
+      <w:bookmarkEnd w:id="41"/>
+      <w:r>
+        <w:t xml:space="preserve"> </w:t>
+      </w:r>
+    </w:p>
+    <w:p>
+      <w:pPr>
+        <w:pStyle w:val="Heading2"/>
+      </w:pPr>
+      <w:bookmarkStart w:id="42" w:name="_Toc35109014"/>
+      <w:r>
+        <w:t>P</w:t>
+      </w:r>
+      <w:r>
+        <w:t>rerequisite</w:t>
+      </w:r>
+      <w:r>
+        <w:t>’s</w:t>
+      </w:r>
       <w:bookmarkEnd w:id="42"/>
+    </w:p>
+    <w:p>
+      <w:r>
+        <w:t xml:space="preserve">Before attempting this </w:t>
+      </w:r>
+      <w:r>
+        <w:t>project,</w:t>
+      </w:r>
+      <w:r>
+        <w:t xml:space="preserve"> multiple systems were required to be in place, many of these systems relied on each other to function. In order to accomplish this, I did the following – </w:t>
+      </w:r>
+    </w:p>
+    <w:p>
+      <w:pPr>
+        <w:pStyle w:val="Heading2"/>
+      </w:pPr>
+      <w:bookmarkStart w:id="43" w:name="_Toc35109015"/>
+      <w:r>
+        <w:t>Platform selection</w:t>
+      </w:r>
+      <w:bookmarkEnd w:id="43"/>
       <w:r>
         <w:t xml:space="preserve"> </w:t>
       </w:r>
     </w:p>
     <w:p>
-      <w:pPr>
-        <w:pStyle w:val="Heading2"/>
-      </w:pPr>
-      <w:bookmarkStart w:id="43" w:name="_Toc35109014"/>
-      <w:r>
-        <w:t>P</w:t>
-      </w:r>
-      <w:r>
-        <w:t>rerequisite</w:t>
-      </w:r>
-      <w:r>
-        <w:t>’s</w:t>
-      </w:r>
-      <w:bookmarkEnd w:id="43"/>
-    </w:p>
-    <w:p>
-      <w:r>
-        <w:t xml:space="preserve">Before attempting this </w:t>
-      </w:r>
-      <w:r>
-        <w:t>project,</w:t>
-      </w:r>
-      <w:r>
-        <w:t xml:space="preserve"> multiple systems were required to be in place, many of these systems relied on each other to function. In order to accomplish this, I did the following – </w:t>
-      </w:r>
-    </w:p>
-    <w:p>
-      <w:pPr>
-        <w:pStyle w:val="Heading2"/>
-      </w:pPr>
-      <w:bookmarkStart w:id="44" w:name="_Toc35109015"/>
-      <w:r>
-        <w:t>Platform selection</w:t>
-      </w:r>
-      <w:bookmarkEnd w:id="44"/>
-      <w:r>
-        <w:t xml:space="preserve"> </w:t>
-      </w:r>
-    </w:p>
-    <w:p>
       <w:r>
         <w:t xml:space="preserve">Below are several chips and developments boards considered for the project plus a short description of their pro’s and con’s and suitability for the task at hand. </w:t>
       </w:r>
@@ -9545,7 +9656,7 @@
       <w:r>
         <w:t xml:space="preserve">Note prices are taken from </w:t>
       </w:r>
-      <w:hyperlink r:id="rId16" w:history="1">
+      <w:hyperlink r:id="rId13" w:history="1">
         <w:r>
           <w:rPr>
             <w:rStyle w:val="Hyperlink"/>
@@ -9566,8 +9677,8 @@
           <w:szCs w:val="21"/>
         </w:rPr>
       </w:pPr>
-      <w:bookmarkStart w:id="45" w:name="_Toc35109016"/>
-      <w:bookmarkStart w:id="46" w:name="_Hlk2012122"/>
+      <w:bookmarkStart w:id="44" w:name="_Toc35109016"/>
+      <w:bookmarkStart w:id="45" w:name="_Hlk2012122"/>
       <w:r>
         <w:rPr>
           <w:rFonts w:cstheme="majorHAnsi"/>
@@ -9576,7 +9687,7 @@
         </w:rPr>
         <w:t>CC2640R2F</w:t>
       </w:r>
-      <w:bookmarkEnd w:id="45"/>
+      <w:bookmarkEnd w:id="44"/>
       <w:r>
         <w:rPr>
           <w:rFonts w:cstheme="majorHAnsi"/>
@@ -9585,7 +9696,7 @@
         </w:rPr>
         <w:t> </w:t>
       </w:r>
-      <w:bookmarkEnd w:id="46"/>
+      <w:bookmarkEnd w:id="45"/>
     </w:p>
     <w:p>
       <w:r>
@@ -9869,14 +9980,14 @@
       <w:pPr>
         <w:pStyle w:val="Heading3"/>
       </w:pPr>
-      <w:bookmarkStart w:id="47" w:name="_Toc35109017"/>
+      <w:bookmarkStart w:id="46" w:name="_Toc35109017"/>
       <w:r>
         <w:t>NXP-</w:t>
       </w:r>
       <w:r>
         <w:t>QN908X</w:t>
       </w:r>
-      <w:bookmarkEnd w:id="47"/>
+      <w:bookmarkEnd w:id="46"/>
     </w:p>
     <w:p>
       <w:r>
@@ -9990,11 +10101,11 @@
       <w:pPr>
         <w:pStyle w:val="Heading3"/>
       </w:pPr>
-      <w:bookmarkStart w:id="48" w:name="_Toc35109018"/>
+      <w:bookmarkStart w:id="47" w:name="_Toc35109018"/>
       <w:r>
         <w:t>NXP-QN902X</w:t>
       </w:r>
-      <w:bookmarkEnd w:id="48"/>
+      <w:bookmarkEnd w:id="47"/>
     </w:p>
     <w:p>
       <w:r>
@@ -10155,11 +10266,11 @@
       <w:pPr>
         <w:pStyle w:val="Heading3"/>
       </w:pPr>
-      <w:bookmarkStart w:id="49" w:name="_Toc35109019"/>
+      <w:bookmarkStart w:id="48" w:name="_Toc35109019"/>
       <w:r>
         <w:t>Comparison</w:t>
       </w:r>
-      <w:bookmarkEnd w:id="49"/>
+      <w:bookmarkEnd w:id="48"/>
       <w:r>
         <w:t xml:space="preserve"> </w:t>
       </w:r>
@@ -10438,11 +10549,11 @@
       <w:pPr>
         <w:pStyle w:val="Heading3"/>
       </w:pPr>
-      <w:bookmarkStart w:id="50" w:name="_Toc35109020"/>
+      <w:bookmarkStart w:id="49" w:name="_Toc35109020"/>
       <w:r>
         <w:t>Hardware decision</w:t>
       </w:r>
-      <w:bookmarkEnd w:id="50"/>
+      <w:bookmarkEnd w:id="49"/>
       <w:r>
         <w:t xml:space="preserve"> </w:t>
       </w:r>
@@ -10490,29 +10601,29 @@
       <w:pPr>
         <w:pStyle w:val="Heading2"/>
       </w:pPr>
-      <w:bookmarkStart w:id="51" w:name="_Toc35109021"/>
+      <w:bookmarkStart w:id="50" w:name="_Toc35109021"/>
       <w:r>
         <w:t>Software usage</w:t>
       </w:r>
+      <w:bookmarkEnd w:id="50"/>
+      <w:r>
+        <w:t xml:space="preserve"> </w:t>
+      </w:r>
+    </w:p>
+    <w:p>
+      <w:r>
+        <w:t xml:space="preserve">In this section we will outline the software environments used the reasons for their selection and give an outline of how each is setup - </w:t>
+      </w:r>
+    </w:p>
+    <w:p>
+      <w:pPr>
+        <w:pStyle w:val="Heading3"/>
+      </w:pPr>
+      <w:bookmarkStart w:id="51" w:name="_Toc35109022"/>
+      <w:r>
+        <w:t>Virtual machine</w:t>
+      </w:r>
       <w:bookmarkEnd w:id="51"/>
-      <w:r>
-        <w:t xml:space="preserve"> </w:t>
-      </w:r>
-    </w:p>
-    <w:p>
-      <w:r>
-        <w:t xml:space="preserve">In this section we will outline the software environments used the reasons for their selection and give an outline of how each is setup - </w:t>
-      </w:r>
-    </w:p>
-    <w:p>
-      <w:pPr>
-        <w:pStyle w:val="Heading3"/>
-      </w:pPr>
-      <w:bookmarkStart w:id="52" w:name="_Toc35109022"/>
-      <w:r>
-        <w:t>Virtual machine</w:t>
-      </w:r>
-      <w:bookmarkEnd w:id="52"/>
       <w:r>
         <w:t xml:space="preserve"> </w:t>
       </w:r>
@@ -10856,12 +10967,12 @@
       <w:pPr>
         <w:pStyle w:val="Heading3"/>
       </w:pPr>
-      <w:bookmarkStart w:id="53" w:name="_Toc35109023"/>
-      <w:bookmarkEnd w:id="22"/>
+      <w:bookmarkStart w:id="52" w:name="_Toc35109023"/>
+      <w:bookmarkEnd w:id="21"/>
       <w:r>
         <w:t>Software tools and development environment</w:t>
       </w:r>
-      <w:bookmarkEnd w:id="53"/>
+      <w:bookmarkEnd w:id="52"/>
       <w:r>
         <w:t xml:space="preserve"> </w:t>
       </w:r>
@@ -10985,11 +11096,11 @@
       <w:pPr>
         <w:pStyle w:val="Heading3"/>
       </w:pPr>
-      <w:bookmarkStart w:id="54" w:name="_Toc35109024"/>
+      <w:bookmarkStart w:id="53" w:name="_Toc35109024"/>
       <w:r>
         <w:t>First steps, setup and hardware testing</w:t>
       </w:r>
-      <w:bookmarkEnd w:id="54"/>
+      <w:bookmarkEnd w:id="53"/>
       <w:r>
         <w:t xml:space="preserve"> </w:t>
       </w:r>
@@ -11012,7 +11123,7 @@
       <w:r>
         <w:t xml:space="preserve"> starter application (available </w:t>
       </w:r>
-      <w:hyperlink r:id="rId17" w:history="1">
+      <w:hyperlink r:id="rId14" w:history="1">
         <w:r>
           <w:rPr>
             <w:rStyle w:val="Hyperlink"/>
@@ -11085,7 +11196,7 @@
                     </pic:cNvPicPr>
                   </pic:nvPicPr>
                   <pic:blipFill>
-                    <a:blip r:embed="rId18" cstate="print">
+                    <a:blip r:embed="rId15" cstate="print">
                       <a:extLst>
                         <a:ext uri="{28A0092B-C50C-407E-A947-70E740481C1C}">
                           <a14:useLocalDpi xmlns:a14="http://schemas.microsoft.com/office/drawing/2010/main" val="0"/>
@@ -11173,7 +11284,7 @@
                     </pic:cNvPicPr>
                   </pic:nvPicPr>
                   <pic:blipFill>
-                    <a:blip r:embed="rId19" cstate="print">
+                    <a:blip r:embed="rId16" cstate="print">
                       <a:extLst>
                         <a:ext uri="{28A0092B-C50C-407E-A947-70E740481C1C}">
                           <a14:useLocalDpi xmlns:a14="http://schemas.microsoft.com/office/drawing/2010/main" val="0"/>
@@ -11245,7 +11356,7 @@
                     </pic:cNvPicPr>
                   </pic:nvPicPr>
                   <pic:blipFill>
-                    <a:blip r:embed="rId20">
+                    <a:blip r:embed="rId17">
                       <a:extLst>
                         <a:ext uri="{28A0092B-C50C-407E-A947-70E740481C1C}">
                           <a14:useLocalDpi xmlns:a14="http://schemas.microsoft.com/office/drawing/2010/main" val="0"/>
@@ -11308,7 +11419,7 @@
                     </pic:cNvPicPr>
                   </pic:nvPicPr>
                   <pic:blipFill>
-                    <a:blip r:embed="rId21" cstate="print">
+                    <a:blip r:embed="rId18" cstate="print">
                       <a:extLst>
                         <a:ext uri="{28A0092B-C50C-407E-A947-70E740481C1C}">
                           <a14:useLocalDpi xmlns:a14="http://schemas.microsoft.com/office/drawing/2010/main" val="0"/>
@@ -11465,7 +11576,7 @@
                     </pic:cNvPicPr>
                   </pic:nvPicPr>
                   <pic:blipFill>
-                    <a:blip r:embed="rId22" cstate="print">
+                    <a:blip r:embed="rId19" cstate="print">
                       <a:extLst>
                         <a:ext uri="{28A0092B-C50C-407E-A947-70E740481C1C}">
                           <a14:useLocalDpi xmlns:a14="http://schemas.microsoft.com/office/drawing/2010/main" val="0"/>
@@ -11518,7 +11629,7 @@
                     </pic:cNvPicPr>
                   </pic:nvPicPr>
                   <pic:blipFill>
-                    <a:blip r:embed="rId23" cstate="print">
+                    <a:blip r:embed="rId20" cstate="print">
                       <a:extLst>
                         <a:ext uri="{28A0092B-C50C-407E-A947-70E740481C1C}">
                           <a14:useLocalDpi xmlns:a14="http://schemas.microsoft.com/office/drawing/2010/main" val="0"/>
@@ -11586,7 +11697,7 @@
                     </pic:cNvPicPr>
                   </pic:nvPicPr>
                   <pic:blipFill rotWithShape="1">
-                    <a:blip r:embed="rId24" cstate="print">
+                    <a:blip r:embed="rId21" cstate="print">
                       <a:extLst>
                         <a:ext uri="{28A0092B-C50C-407E-A947-70E740481C1C}">
                           <a14:useLocalDpi xmlns:a14="http://schemas.microsoft.com/office/drawing/2010/main" val="0"/>
@@ -11668,7 +11779,7 @@
                     </pic:cNvPicPr>
                   </pic:nvPicPr>
                   <pic:blipFill>
-                    <a:blip r:embed="rId25" cstate="print">
+                    <a:blip r:embed="rId22" cstate="print">
                       <a:extLst>
                         <a:ext uri="{28A0092B-C50C-407E-A947-70E740481C1C}">
                           <a14:useLocalDpi xmlns:a14="http://schemas.microsoft.com/office/drawing/2010/main" val="0"/>
@@ -11721,7 +11832,7 @@
                     </pic:cNvPicPr>
                   </pic:nvPicPr>
                   <pic:blipFill>
-                    <a:blip r:embed="rId26" cstate="print">
+                    <a:blip r:embed="rId23" cstate="print">
                       <a:extLst>
                         <a:ext uri="{28A0092B-C50C-407E-A947-70E740481C1C}">
                           <a14:useLocalDpi xmlns:a14="http://schemas.microsoft.com/office/drawing/2010/main" val="0"/>
@@ -11784,7 +11895,7 @@
                     </pic:cNvPicPr>
                   </pic:nvPicPr>
                   <pic:blipFill>
-                    <a:blip r:embed="rId27" cstate="print">
+                    <a:blip r:embed="rId24" cstate="print">
                       <a:extLst>
                         <a:ext uri="{28A0092B-C50C-407E-A947-70E740481C1C}">
                           <a14:useLocalDpi xmlns:a14="http://schemas.microsoft.com/office/drawing/2010/main" val="0"/>
@@ -11849,7 +11960,7 @@
                     </pic:cNvPicPr>
                   </pic:nvPicPr>
                   <pic:blipFill>
-                    <a:blip r:embed="rId28" cstate="print">
+                    <a:blip r:embed="rId25" cstate="print">
                       <a:extLst>
                         <a:ext uri="{28A0092B-C50C-407E-A947-70E740481C1C}">
                           <a14:useLocalDpi xmlns:a14="http://schemas.microsoft.com/office/drawing/2010/main" val="0"/>
@@ -11904,7 +12015,7 @@
       <w:r>
         <w:t xml:space="preserve"> software stack available </w:t>
       </w:r>
-      <w:hyperlink r:id="rId29" w:history="1">
+      <w:hyperlink r:id="rId26" w:history="1">
         <w:r>
           <w:rPr>
             <w:rStyle w:val="Hyperlink"/>
@@ -11942,7 +12053,7 @@
                     </pic:cNvPicPr>
                   </pic:nvPicPr>
                   <pic:blipFill rotWithShape="1">
-                    <a:blip r:embed="rId30" cstate="print">
+                    <a:blip r:embed="rId27" cstate="print">
                       <a:extLst>
                         <a:ext uri="{28A0092B-C50C-407E-A947-70E740481C1C}">
                           <a14:useLocalDpi xmlns:a14="http://schemas.microsoft.com/office/drawing/2010/main" val="0"/>
@@ -12249,7 +12360,7 @@
                     </pic:cNvPicPr>
                   </pic:nvPicPr>
                   <pic:blipFill>
-                    <a:blip r:embed="rId31">
+                    <a:blip r:embed="rId28">
                       <a:extLst>
                         <a:ext uri="{28A0092B-C50C-407E-A947-70E740481C1C}">
                           <a14:useLocalDpi xmlns:a14="http://schemas.microsoft.com/office/drawing/2010/main" val="0"/>
@@ -12290,11 +12401,11 @@
       <w:pPr>
         <w:pStyle w:val="Heading3"/>
       </w:pPr>
-      <w:bookmarkStart w:id="55" w:name="_Toc35109025"/>
+      <w:bookmarkStart w:id="54" w:name="_Toc35109025"/>
       <w:r>
         <w:t>App creation and CRUD</w:t>
       </w:r>
-      <w:bookmarkEnd w:id="55"/>
+      <w:bookmarkEnd w:id="54"/>
     </w:p>
     <w:p>
       <w:r>
@@ -12304,1803 +12415,9 @@
     <w:p/>
     <w:p/>
     <w:p/>
-    <w:p>
-      <w:bookmarkStart w:id="56" w:name="_GoBack"/>
-      <w:bookmarkEnd w:id="56"/>
-    </w:p>
-    <w:p>
-      <w:pPr>
-        <w:pStyle w:val="NormalWeb"/>
-        <w:jc w:val="center"/>
-        <w:rPr>
-          <w:rFonts w:ascii="Calibri" w:hAnsi="Calibri" w:cs="Calibri"/>
-          <w:sz w:val="22"/>
-        </w:rPr>
-      </w:pPr>
-      <w:r>
-        <w:fldChar w:fldCharType="begin"/>
-      </w:r>
-      <w:r>
-        <w:instrText>ADDIN RW.BIB</w:instrText>
-      </w:r>
-      <w:r>
-        <w:fldChar w:fldCharType="separate"/>
-      </w:r>
-      <w:r>
-        <w:rPr>
-          <w:rFonts w:ascii="Calibri" w:hAnsi="Calibri" w:cs="Calibri"/>
-          <w:sz w:val="22"/>
-        </w:rPr>
-        <w:t xml:space="preserve">References: </w:t>
-      </w:r>
-    </w:p>
-    <w:p>
-      <w:pPr>
-        <w:pStyle w:val="NormalWeb"/>
-        <w:rPr>
-          <w:rFonts w:ascii="Calibri" w:hAnsi="Calibri" w:cs="Calibri"/>
-          <w:sz w:val="22"/>
-        </w:rPr>
-      </w:pPr>
-      <w:proofErr w:type="spellStart"/>
-      <w:r>
-        <w:rPr>
-          <w:rFonts w:ascii="Calibri" w:hAnsi="Calibri" w:cs="Calibri"/>
-          <w:sz w:val="22"/>
-        </w:rPr>
-        <w:t>Alam</w:t>
-      </w:r>
-      <w:proofErr w:type="spellEnd"/>
-      <w:r>
-        <w:rPr>
-          <w:rFonts w:ascii="Calibri" w:hAnsi="Calibri" w:cs="Calibri"/>
-          <w:sz w:val="22"/>
-        </w:rPr>
-        <w:t xml:space="preserve">, M., Hsu, T., Dover, J.S., </w:t>
-      </w:r>
-      <w:proofErr w:type="spellStart"/>
-      <w:r>
-        <w:rPr>
-          <w:rFonts w:ascii="Calibri" w:hAnsi="Calibri" w:cs="Calibri"/>
-          <w:sz w:val="22"/>
-        </w:rPr>
-        <w:t>Wrone</w:t>
-      </w:r>
-      <w:proofErr w:type="spellEnd"/>
-      <w:r>
-        <w:rPr>
-          <w:rFonts w:ascii="Calibri" w:hAnsi="Calibri" w:cs="Calibri"/>
-          <w:sz w:val="22"/>
-        </w:rPr>
-        <w:t xml:space="preserve">, D.A. and Arndt, K.A. (2003) </w:t>
-      </w:r>
-      <w:proofErr w:type="spellStart"/>
-      <w:r>
-        <w:rPr>
-          <w:rFonts w:ascii="Calibri" w:hAnsi="Calibri" w:cs="Calibri"/>
-          <w:sz w:val="22"/>
-        </w:rPr>
-        <w:t>Nonablative</w:t>
-      </w:r>
-      <w:proofErr w:type="spellEnd"/>
-      <w:r>
-        <w:rPr>
-          <w:rFonts w:ascii="Calibri" w:hAnsi="Calibri" w:cs="Calibri"/>
-          <w:sz w:val="22"/>
-        </w:rPr>
-        <w:t xml:space="preserve"> Laser and Light Treatments: </w:t>
-      </w:r>
-      <w:proofErr w:type="spellStart"/>
-      <w:r>
-        <w:rPr>
-          <w:rFonts w:ascii="Calibri" w:hAnsi="Calibri" w:cs="Calibri"/>
-          <w:sz w:val="22"/>
-        </w:rPr>
-        <w:t>Histologyand</w:t>
-      </w:r>
-      <w:proofErr w:type="spellEnd"/>
-      <w:r>
-        <w:rPr>
-          <w:rFonts w:ascii="Calibri" w:hAnsi="Calibri" w:cs="Calibri"/>
-          <w:sz w:val="22"/>
-        </w:rPr>
-        <w:t xml:space="preserve"> Tissue Effects—A Review. </w:t>
-      </w:r>
-      <w:r>
-        <w:rPr>
-          <w:rFonts w:ascii="Calibri" w:hAnsi="Calibri" w:cs="Calibri"/>
-          <w:i/>
-          <w:iCs/>
-          <w:sz w:val="22"/>
-        </w:rPr>
-        <w:t>Lasers in Surgery and Medicine</w:t>
-      </w:r>
-      <w:r>
-        <w:rPr>
-          <w:rFonts w:ascii="Calibri" w:hAnsi="Calibri" w:cs="Calibri"/>
-          <w:sz w:val="22"/>
-        </w:rPr>
-        <w:t>. 39 (1), pp.30-39.</w:t>
-      </w:r>
-    </w:p>
-    <w:p>
-      <w:pPr>
-        <w:pStyle w:val="NormalWeb"/>
-        <w:rPr>
-          <w:rFonts w:ascii="Calibri" w:hAnsi="Calibri" w:cs="Calibri"/>
-          <w:sz w:val="22"/>
-        </w:rPr>
-      </w:pPr>
-      <w:r>
-        <w:rPr>
-          <w:rFonts w:ascii="Calibri" w:hAnsi="Calibri" w:cs="Calibri"/>
-          <w:sz w:val="22"/>
-        </w:rPr>
-        <w:t xml:space="preserve">Bluetooth SIG (2020) </w:t>
-      </w:r>
-      <w:r>
-        <w:rPr>
-          <w:rFonts w:ascii="Calibri" w:hAnsi="Calibri" w:cs="Calibri"/>
-          <w:i/>
-          <w:iCs/>
-          <w:sz w:val="22"/>
-        </w:rPr>
-        <w:t xml:space="preserve">GATT Services. </w:t>
-      </w:r>
-      <w:r>
-        <w:rPr>
-          <w:rFonts w:ascii="Calibri" w:hAnsi="Calibri" w:cs="Calibri"/>
-          <w:sz w:val="22"/>
-        </w:rPr>
-        <w:t xml:space="preserve">Available from: </w:t>
-      </w:r>
-      <w:hyperlink r:id="rId32" w:tgtFrame="_blank" w:history="1">
-        <w:r>
-          <w:rPr>
-            <w:rStyle w:val="Hyperlink"/>
-            <w:rFonts w:ascii="Calibri" w:hAnsi="Calibri" w:cs="Calibri"/>
-            <w:sz w:val="22"/>
-          </w:rPr>
-          <w:t>https://www.bluetooth.com/specifications/gatt/services/</w:t>
-        </w:r>
-      </w:hyperlink>
-      <w:r>
-        <w:rPr>
-          <w:rFonts w:ascii="Calibri" w:hAnsi="Calibri" w:cs="Calibri"/>
-          <w:sz w:val="22"/>
-        </w:rPr>
-        <w:t xml:space="preserve"> [Accessed 03.03.2020].</w:t>
-      </w:r>
-    </w:p>
-    <w:p>
-      <w:pPr>
-        <w:pStyle w:val="NormalWeb"/>
-        <w:rPr>
-          <w:rFonts w:ascii="Calibri" w:hAnsi="Calibri" w:cs="Calibri"/>
-          <w:sz w:val="22"/>
-        </w:rPr>
-      </w:pPr>
-      <w:r>
-        <w:rPr>
-          <w:rFonts w:ascii="Calibri" w:hAnsi="Calibri" w:cs="Calibri"/>
-          <w:sz w:val="22"/>
-        </w:rPr>
-        <w:t xml:space="preserve">AREQ 2017, ed. (2017) </w:t>
-      </w:r>
-      <w:r>
-        <w:rPr>
-          <w:rFonts w:ascii="Calibri" w:hAnsi="Calibri" w:cs="Calibri"/>
-          <w:i/>
-          <w:iCs/>
-          <w:sz w:val="22"/>
-        </w:rPr>
-        <w:t>Feasibility Study for using Piezoelectric Energy Harvesting Floor in Buildings Interior Spaces</w:t>
-      </w:r>
-      <w:r>
-        <w:rPr>
-          <w:rFonts w:ascii="Calibri" w:hAnsi="Calibri" w:cs="Calibri"/>
-          <w:sz w:val="22"/>
-        </w:rPr>
-        <w:t xml:space="preserve">. Spain, 1-3 Feb 2017. Science Direct. </w:t>
-      </w:r>
-    </w:p>
-    <w:p>
-      <w:pPr>
-        <w:pStyle w:val="NormalWeb"/>
-        <w:rPr>
-          <w:rFonts w:ascii="Calibri" w:hAnsi="Calibri" w:cs="Calibri"/>
-          <w:sz w:val="22"/>
-        </w:rPr>
-      </w:pPr>
-      <w:proofErr w:type="spellStart"/>
-      <w:r>
-        <w:rPr>
-          <w:rFonts w:ascii="Calibri" w:hAnsi="Calibri" w:cs="Calibri"/>
-          <w:sz w:val="22"/>
-        </w:rPr>
-        <w:t>Filbey</w:t>
-      </w:r>
-      <w:proofErr w:type="spellEnd"/>
-      <w:r>
-        <w:rPr>
-          <w:rFonts w:ascii="Calibri" w:hAnsi="Calibri" w:cs="Calibri"/>
-          <w:sz w:val="22"/>
-        </w:rPr>
-        <w:t xml:space="preserve">, R.A. and Gazzaniga, M.S. (2013) </w:t>
-      </w:r>
-      <w:r>
-        <w:rPr>
-          <w:rFonts w:ascii="Calibri" w:hAnsi="Calibri" w:cs="Calibri"/>
-          <w:b/>
-          <w:bCs/>
-          <w:sz w:val="22"/>
-        </w:rPr>
-        <w:t>Splitting the normal brain with reaction time</w:t>
-      </w:r>
-      <w:r>
-        <w:rPr>
-          <w:rFonts w:ascii="Calibri" w:hAnsi="Calibri" w:cs="Calibri"/>
-          <w:sz w:val="22"/>
-        </w:rPr>
-        <w:t xml:space="preserve">  . </w:t>
-      </w:r>
-      <w:r>
-        <w:rPr>
-          <w:rFonts w:ascii="Calibri" w:hAnsi="Calibri" w:cs="Calibri"/>
-          <w:i/>
-          <w:iCs/>
-          <w:sz w:val="22"/>
-        </w:rPr>
-        <w:t>Perception &amp; Performance</w:t>
-      </w:r>
-      <w:r>
-        <w:rPr>
-          <w:rFonts w:ascii="Calibri" w:hAnsi="Calibri" w:cs="Calibri"/>
-          <w:sz w:val="22"/>
-        </w:rPr>
-        <w:t>. 17 (1), pp.335-336.</w:t>
-      </w:r>
-    </w:p>
-    <w:p>
-      <w:pPr>
-        <w:pStyle w:val="NormalWeb"/>
-        <w:rPr>
-          <w:rFonts w:ascii="Calibri" w:hAnsi="Calibri" w:cs="Calibri"/>
-          <w:sz w:val="22"/>
-        </w:rPr>
-      </w:pPr>
-      <w:r>
-        <w:rPr>
-          <w:rFonts w:ascii="Calibri" w:hAnsi="Calibri" w:cs="Calibri"/>
-          <w:sz w:val="22"/>
-        </w:rPr>
-        <w:t xml:space="preserve">Hickman, M. (2017) </w:t>
-      </w:r>
-      <w:r>
-        <w:rPr>
-          <w:rFonts w:ascii="Calibri" w:hAnsi="Calibri" w:cs="Calibri"/>
-          <w:b/>
-          <w:bCs/>
-          <w:sz w:val="22"/>
-        </w:rPr>
-        <w:t xml:space="preserve">what is the Power of a Silver Piezo Transducer? how Many of the Piezo Cells should I have to use to Charge a 1000 </w:t>
-      </w:r>
-      <w:proofErr w:type="spellStart"/>
-      <w:r>
-        <w:rPr>
-          <w:rFonts w:ascii="Calibri" w:hAnsi="Calibri" w:cs="Calibri"/>
-          <w:b/>
-          <w:bCs/>
-          <w:sz w:val="22"/>
-        </w:rPr>
-        <w:t>mAh</w:t>
-      </w:r>
-      <w:proofErr w:type="spellEnd"/>
-      <w:r>
-        <w:rPr>
-          <w:rFonts w:ascii="Calibri" w:hAnsi="Calibri" w:cs="Calibri"/>
-          <w:b/>
-          <w:bCs/>
-          <w:sz w:val="22"/>
-        </w:rPr>
-        <w:t xml:space="preserve"> AA 1.2v Battery?</w:t>
-      </w:r>
-      <w:r>
-        <w:rPr>
-          <w:rFonts w:ascii="Calibri" w:hAnsi="Calibri" w:cs="Calibri"/>
-          <w:sz w:val="22"/>
-        </w:rPr>
-        <w:t xml:space="preserve"> </w:t>
-      </w:r>
-      <w:r>
-        <w:rPr>
-          <w:rFonts w:ascii="Calibri" w:hAnsi="Calibri" w:cs="Calibri"/>
-          <w:i/>
-          <w:iCs/>
-          <w:sz w:val="22"/>
-        </w:rPr>
-        <w:t xml:space="preserve">Quora, </w:t>
-      </w:r>
-      <w:r>
-        <w:rPr>
-          <w:rFonts w:ascii="Calibri" w:hAnsi="Calibri" w:cs="Calibri"/>
-          <w:sz w:val="22"/>
-        </w:rPr>
-        <w:t xml:space="preserve">18/05/2018 [online]. Available from: </w:t>
-      </w:r>
-      <w:hyperlink r:id="rId33" w:tgtFrame="_blank" w:history="1">
-        <w:r>
-          <w:rPr>
-            <w:rStyle w:val="Hyperlink"/>
-            <w:rFonts w:ascii="Calibri" w:hAnsi="Calibri" w:cs="Calibri"/>
-            <w:sz w:val="22"/>
-          </w:rPr>
-          <w:t>https://www.quora.com/What-is-the-power-of-a-silver-piezo-transducer-How-many-of-the-piezo-cells-should-I-have-to-use-to-charge-a-1000-mAh-AA-1-2v-battery</w:t>
-        </w:r>
-      </w:hyperlink>
-      <w:r>
-        <w:rPr>
-          <w:rFonts w:ascii="Calibri" w:hAnsi="Calibri" w:cs="Calibri"/>
-          <w:sz w:val="22"/>
-        </w:rPr>
-        <w:t xml:space="preserve"> [Accessed 14/03/2019].</w:t>
-      </w:r>
-    </w:p>
-    <w:p>
-      <w:pPr>
-        <w:pStyle w:val="NormalWeb"/>
-        <w:rPr>
-          <w:rFonts w:ascii="Calibri" w:hAnsi="Calibri" w:cs="Calibri"/>
-          <w:sz w:val="22"/>
-        </w:rPr>
-      </w:pPr>
-      <w:r>
-        <w:rPr>
-          <w:rFonts w:ascii="Calibri" w:hAnsi="Calibri" w:cs="Calibri"/>
-          <w:sz w:val="22"/>
-        </w:rPr>
-        <w:t xml:space="preserve">House of Haptics (2018) </w:t>
-      </w:r>
-      <w:r>
-        <w:rPr>
-          <w:rFonts w:ascii="Calibri" w:hAnsi="Calibri" w:cs="Calibri"/>
-          <w:b/>
-          <w:bCs/>
-          <w:i/>
-          <w:iCs/>
-          <w:sz w:val="22"/>
-        </w:rPr>
-        <w:t>SAY HEY</w:t>
-      </w:r>
-      <w:r>
-        <w:rPr>
-          <w:rFonts w:ascii="Calibri" w:hAnsi="Calibri" w:cs="Calibri"/>
-          <w:i/>
-          <w:iCs/>
-          <w:sz w:val="22"/>
-        </w:rPr>
-        <w:t xml:space="preserve"> </w:t>
-      </w:r>
-      <w:r>
-        <w:rPr>
-          <w:rFonts w:ascii="Calibri" w:hAnsi="Calibri" w:cs="Calibri"/>
-          <w:b/>
-          <w:bCs/>
-          <w:i/>
-          <w:iCs/>
-          <w:sz w:val="22"/>
-        </w:rPr>
-        <w:t>Stay in Touch</w:t>
-      </w:r>
-      <w:r>
-        <w:rPr>
-          <w:rFonts w:ascii="Calibri" w:hAnsi="Calibri" w:cs="Calibri"/>
-          <w:i/>
-          <w:iCs/>
-          <w:sz w:val="22"/>
-        </w:rPr>
-        <w:t xml:space="preserve">. </w:t>
-      </w:r>
-      <w:r>
-        <w:rPr>
-          <w:rFonts w:ascii="Calibri" w:hAnsi="Calibri" w:cs="Calibri"/>
-          <w:sz w:val="22"/>
-        </w:rPr>
-        <w:t xml:space="preserve">Available from: </w:t>
-      </w:r>
-      <w:hyperlink r:id="rId34" w:tgtFrame="_blank" w:history="1">
-        <w:r>
-          <w:rPr>
-            <w:rStyle w:val="Hyperlink"/>
-            <w:rFonts w:ascii="Calibri" w:hAnsi="Calibri" w:cs="Calibri"/>
-            <w:sz w:val="22"/>
-          </w:rPr>
-          <w:t>https://heybracelet.com/about</w:t>
-        </w:r>
-      </w:hyperlink>
-      <w:r>
-        <w:rPr>
-          <w:rFonts w:ascii="Calibri" w:hAnsi="Calibri" w:cs="Calibri"/>
-          <w:sz w:val="22"/>
-        </w:rPr>
-        <w:t xml:space="preserve"> [Accessed 11/10/2018].</w:t>
-      </w:r>
-    </w:p>
-    <w:p>
-      <w:pPr>
-        <w:pStyle w:val="NormalWeb"/>
-        <w:rPr>
-          <w:rFonts w:ascii="Calibri" w:hAnsi="Calibri" w:cs="Calibri"/>
-          <w:sz w:val="22"/>
-        </w:rPr>
-      </w:pPr>
-      <w:r>
-        <w:rPr>
-          <w:rFonts w:ascii="Calibri" w:hAnsi="Calibri" w:cs="Calibri"/>
-          <w:sz w:val="22"/>
-        </w:rPr>
-        <w:t xml:space="preserve">Huang, A., (2012) </w:t>
-      </w:r>
-      <w:r>
-        <w:rPr>
-          <w:rFonts w:ascii="Calibri" w:hAnsi="Calibri" w:cs="Calibri"/>
-          <w:i/>
-          <w:iCs/>
-          <w:sz w:val="22"/>
-        </w:rPr>
-        <w:t>MT6260 GSM/GPRS/EDGE-RX SOC Processor Technical Brief (Draft)</w:t>
-      </w:r>
-      <w:r>
-        <w:rPr>
-          <w:rFonts w:ascii="Calibri" w:hAnsi="Calibri" w:cs="Calibri"/>
-          <w:sz w:val="22"/>
-        </w:rPr>
-        <w:t xml:space="preserve">. Report number: 0.10.ChinaGPSTracker: </w:t>
-      </w:r>
-      <w:proofErr w:type="spellStart"/>
-      <w:r>
-        <w:rPr>
-          <w:rFonts w:ascii="Calibri" w:hAnsi="Calibri" w:cs="Calibri"/>
-          <w:sz w:val="22"/>
-        </w:rPr>
-        <w:t>Mediatek</w:t>
-      </w:r>
-      <w:proofErr w:type="spellEnd"/>
-      <w:r>
-        <w:rPr>
-          <w:rFonts w:ascii="Calibri" w:hAnsi="Calibri" w:cs="Calibri"/>
-          <w:sz w:val="22"/>
-        </w:rPr>
-        <w:t xml:space="preserve"> </w:t>
-      </w:r>
-      <w:proofErr w:type="spellStart"/>
-      <w:r>
-        <w:rPr>
-          <w:rFonts w:ascii="Calibri" w:hAnsi="Calibri" w:cs="Calibri"/>
-          <w:sz w:val="22"/>
-        </w:rPr>
-        <w:t>inc.</w:t>
-      </w:r>
-      <w:proofErr w:type="spellEnd"/>
-    </w:p>
-    <w:p>
-      <w:pPr>
-        <w:pStyle w:val="NormalWeb"/>
-        <w:rPr>
-          <w:rFonts w:ascii="Calibri" w:hAnsi="Calibri" w:cs="Calibri"/>
-          <w:sz w:val="22"/>
-        </w:rPr>
-      </w:pPr>
-      <w:r>
-        <w:rPr>
-          <w:rFonts w:ascii="Calibri" w:hAnsi="Calibri" w:cs="Calibri"/>
-          <w:sz w:val="22"/>
-        </w:rPr>
-        <w:t xml:space="preserve">Hublot (2019) </w:t>
-      </w:r>
-      <w:r>
-        <w:rPr>
-          <w:rFonts w:ascii="Calibri" w:hAnsi="Calibri" w:cs="Calibri"/>
-          <w:i/>
-          <w:iCs/>
-          <w:sz w:val="22"/>
-        </w:rPr>
-        <w:t xml:space="preserve">HUBLOT  </w:t>
-      </w:r>
-      <w:r>
-        <w:rPr>
-          <w:rFonts w:ascii="Calibri" w:hAnsi="Calibri" w:cs="Calibri"/>
-          <w:b/>
-          <w:bCs/>
-          <w:i/>
-          <w:iCs/>
-          <w:sz w:val="22"/>
-        </w:rPr>
-        <w:t>MP-05 LAFERRARIMP-05 LAFERRARI</w:t>
-      </w:r>
-      <w:r>
-        <w:rPr>
-          <w:rFonts w:ascii="Calibri" w:hAnsi="Calibri" w:cs="Calibri"/>
-          <w:i/>
-          <w:iCs/>
-          <w:sz w:val="22"/>
-        </w:rPr>
-        <w:t xml:space="preserve">. </w:t>
-      </w:r>
-      <w:r>
-        <w:rPr>
-          <w:rFonts w:ascii="Calibri" w:hAnsi="Calibri" w:cs="Calibri"/>
-          <w:sz w:val="22"/>
-        </w:rPr>
-        <w:t xml:space="preserve">Available from: </w:t>
-      </w:r>
-      <w:hyperlink r:id="rId35" w:tgtFrame="_blank" w:history="1">
-        <w:r>
-          <w:rPr>
-            <w:rStyle w:val="Hyperlink"/>
-            <w:rFonts w:ascii="Calibri" w:hAnsi="Calibri" w:cs="Calibri"/>
-            <w:sz w:val="22"/>
-          </w:rPr>
-          <w:t>https://www.hublot.com/en/collection/mp/mp-05-laferrari-all-black</w:t>
-        </w:r>
-      </w:hyperlink>
-      <w:r>
-        <w:rPr>
-          <w:rFonts w:ascii="Calibri" w:hAnsi="Calibri" w:cs="Calibri"/>
-          <w:sz w:val="22"/>
-        </w:rPr>
-        <w:t xml:space="preserve"> [Accessed 18/02/03].</w:t>
-      </w:r>
-    </w:p>
-    <w:p>
-      <w:pPr>
-        <w:pStyle w:val="NormalWeb"/>
-        <w:rPr>
-          <w:rFonts w:ascii="Calibri" w:hAnsi="Calibri" w:cs="Calibri"/>
-          <w:sz w:val="22"/>
-        </w:rPr>
-      </w:pPr>
-      <w:r>
-        <w:rPr>
-          <w:rFonts w:ascii="Calibri" w:hAnsi="Calibri" w:cs="Calibri"/>
-          <w:sz w:val="22"/>
-        </w:rPr>
-        <w:t xml:space="preserve">JIMBLOM (2020) </w:t>
-      </w:r>
-      <w:r>
-        <w:rPr>
-          <w:rFonts w:ascii="Calibri" w:hAnsi="Calibri" w:cs="Calibri"/>
-          <w:b/>
-          <w:bCs/>
-          <w:i/>
-          <w:iCs/>
-          <w:sz w:val="22"/>
-        </w:rPr>
-        <w:t>Bluetooth Basics</w:t>
-      </w:r>
-      <w:r>
-        <w:rPr>
-          <w:rFonts w:ascii="Calibri" w:hAnsi="Calibri" w:cs="Calibri"/>
-          <w:i/>
-          <w:iCs/>
-          <w:sz w:val="22"/>
-        </w:rPr>
-        <w:t xml:space="preserve">  . </w:t>
-      </w:r>
-      <w:r>
-        <w:rPr>
-          <w:rFonts w:ascii="Calibri" w:hAnsi="Calibri" w:cs="Calibri"/>
-          <w:sz w:val="22"/>
-        </w:rPr>
-        <w:t xml:space="preserve">Available from: </w:t>
-      </w:r>
-      <w:hyperlink r:id="rId36" w:tgtFrame="_blank" w:history="1">
-        <w:r>
-          <w:rPr>
-            <w:rStyle w:val="Hyperlink"/>
-            <w:rFonts w:ascii="Calibri" w:hAnsi="Calibri" w:cs="Calibri"/>
-            <w:sz w:val="22"/>
-          </w:rPr>
-          <w:t>https://learn.sparkfun.com/tutorials/bluetooth-basics/how-bluetooth-works</w:t>
-        </w:r>
-      </w:hyperlink>
-      <w:r>
-        <w:rPr>
-          <w:rFonts w:ascii="Calibri" w:hAnsi="Calibri" w:cs="Calibri"/>
-          <w:sz w:val="22"/>
-        </w:rPr>
-        <w:t xml:space="preserve"> [Accessed 03.03.2020].</w:t>
-      </w:r>
-    </w:p>
-    <w:p>
-      <w:pPr>
-        <w:pStyle w:val="NormalWeb"/>
-        <w:rPr>
-          <w:rFonts w:ascii="Calibri" w:hAnsi="Calibri" w:cs="Calibri"/>
-          <w:sz w:val="22"/>
-        </w:rPr>
-      </w:pPr>
-      <w:proofErr w:type="spellStart"/>
-      <w:r>
-        <w:rPr>
-          <w:rFonts w:ascii="Calibri" w:hAnsi="Calibri" w:cs="Calibri"/>
-          <w:sz w:val="22"/>
-        </w:rPr>
-        <w:t>Longhan</w:t>
-      </w:r>
-      <w:proofErr w:type="spellEnd"/>
-      <w:r>
-        <w:rPr>
-          <w:rFonts w:ascii="Calibri" w:hAnsi="Calibri" w:cs="Calibri"/>
-          <w:sz w:val="22"/>
-        </w:rPr>
-        <w:t xml:space="preserve"> </w:t>
-      </w:r>
-      <w:proofErr w:type="spellStart"/>
-      <w:r>
-        <w:rPr>
-          <w:rFonts w:ascii="Calibri" w:hAnsi="Calibri" w:cs="Calibri"/>
-          <w:sz w:val="22"/>
-        </w:rPr>
-        <w:t>Xie</w:t>
-      </w:r>
-      <w:proofErr w:type="spellEnd"/>
-      <w:r>
-        <w:rPr>
-          <w:rFonts w:ascii="Calibri" w:hAnsi="Calibri" w:cs="Calibri"/>
-          <w:sz w:val="22"/>
-        </w:rPr>
-        <w:t xml:space="preserve">, Carmen G. </w:t>
-      </w:r>
-      <w:proofErr w:type="spellStart"/>
-      <w:r>
-        <w:rPr>
-          <w:rFonts w:ascii="Calibri" w:hAnsi="Calibri" w:cs="Calibri"/>
-          <w:sz w:val="22"/>
-        </w:rPr>
-        <w:t>Menet</w:t>
-      </w:r>
-      <w:proofErr w:type="spellEnd"/>
-      <w:r>
-        <w:rPr>
-          <w:rFonts w:ascii="Calibri" w:hAnsi="Calibri" w:cs="Calibri"/>
-          <w:sz w:val="22"/>
-        </w:rPr>
-        <w:t xml:space="preserve">, Ho Ching, </w:t>
-      </w:r>
-      <w:proofErr w:type="spellStart"/>
-      <w:r>
-        <w:rPr>
-          <w:rFonts w:ascii="Calibri" w:hAnsi="Calibri" w:cs="Calibri"/>
-          <w:sz w:val="22"/>
-        </w:rPr>
-        <w:t>Ruxu</w:t>
-      </w:r>
-      <w:proofErr w:type="spellEnd"/>
-      <w:r>
-        <w:rPr>
-          <w:rFonts w:ascii="Calibri" w:hAnsi="Calibri" w:cs="Calibri"/>
-          <w:sz w:val="22"/>
-        </w:rPr>
-        <w:t xml:space="preserve"> Du (2009) The Automatic Winding Device of a Mechanical Watch Movement and Its Application in Energy Harvesting. </w:t>
-      </w:r>
-      <w:r>
-        <w:rPr>
-          <w:rFonts w:ascii="Calibri" w:hAnsi="Calibri" w:cs="Calibri"/>
-          <w:i/>
-          <w:iCs/>
-          <w:sz w:val="22"/>
-        </w:rPr>
-        <w:t>Journal of Mechanical Design</w:t>
-      </w:r>
-      <w:r>
-        <w:rPr>
-          <w:rFonts w:ascii="Calibri" w:hAnsi="Calibri" w:cs="Calibri"/>
-          <w:sz w:val="22"/>
-        </w:rPr>
-        <w:t>. 131 (7), pp.131-7.</w:t>
-      </w:r>
-    </w:p>
-    <w:p>
-      <w:pPr>
-        <w:pStyle w:val="NormalWeb"/>
-        <w:rPr>
-          <w:rFonts w:ascii="Calibri" w:hAnsi="Calibri" w:cs="Calibri"/>
-          <w:sz w:val="22"/>
-        </w:rPr>
-      </w:pPr>
-      <w:r>
-        <w:rPr>
-          <w:rFonts w:ascii="Calibri" w:hAnsi="Calibri" w:cs="Calibri"/>
-          <w:sz w:val="22"/>
-        </w:rPr>
-        <w:t xml:space="preserve">MediaTek Inc (2019) </w:t>
-      </w:r>
-      <w:r>
-        <w:rPr>
-          <w:rFonts w:ascii="Calibri" w:hAnsi="Calibri" w:cs="Calibri"/>
-          <w:i/>
-          <w:iCs/>
-          <w:sz w:val="22"/>
-        </w:rPr>
-        <w:t xml:space="preserve">Mt2621. </w:t>
-      </w:r>
-      <w:r>
-        <w:rPr>
-          <w:rFonts w:ascii="Calibri" w:hAnsi="Calibri" w:cs="Calibri"/>
-          <w:sz w:val="22"/>
-        </w:rPr>
-        <w:t xml:space="preserve">Available from: </w:t>
-      </w:r>
-      <w:hyperlink r:id="rId37" w:tgtFrame="_blank" w:history="1">
-        <w:r>
-          <w:rPr>
-            <w:rStyle w:val="Hyperlink"/>
-            <w:rFonts w:ascii="Calibri" w:hAnsi="Calibri" w:cs="Calibri"/>
-            <w:sz w:val="22"/>
-          </w:rPr>
-          <w:t>https://www.mediatek.com/products/nbIot/mt2621</w:t>
-        </w:r>
-      </w:hyperlink>
-      <w:r>
-        <w:rPr>
-          <w:rFonts w:ascii="Calibri" w:hAnsi="Calibri" w:cs="Calibri"/>
-          <w:sz w:val="22"/>
-        </w:rPr>
-        <w:t xml:space="preserve"> [Accessed 5/03/2019].</w:t>
-      </w:r>
-    </w:p>
-    <w:p>
-      <w:pPr>
-        <w:pStyle w:val="NormalWeb"/>
-        <w:rPr>
-          <w:rFonts w:ascii="Calibri" w:hAnsi="Calibri" w:cs="Calibri"/>
-          <w:sz w:val="22"/>
-        </w:rPr>
-      </w:pPr>
-      <w:r>
-        <w:rPr>
-          <w:rFonts w:ascii="Calibri" w:hAnsi="Calibri" w:cs="Calibri"/>
-          <w:sz w:val="22"/>
-        </w:rPr>
-        <w:t xml:space="preserve">Melissa Hyland, Haywood Hunter, </w:t>
-      </w:r>
-      <w:proofErr w:type="spellStart"/>
-      <w:r>
-        <w:rPr>
-          <w:rFonts w:ascii="Calibri" w:hAnsi="Calibri" w:cs="Calibri"/>
-          <w:sz w:val="22"/>
-        </w:rPr>
-        <w:t>Jie</w:t>
-      </w:r>
-      <w:proofErr w:type="spellEnd"/>
-      <w:r>
-        <w:rPr>
-          <w:rFonts w:ascii="Calibri" w:hAnsi="Calibri" w:cs="Calibri"/>
-          <w:sz w:val="22"/>
-        </w:rPr>
-        <w:t xml:space="preserve"> Liu, Elena </w:t>
-      </w:r>
-      <w:proofErr w:type="spellStart"/>
-      <w:r>
-        <w:rPr>
-          <w:rFonts w:ascii="Calibri" w:hAnsi="Calibri" w:cs="Calibri"/>
-          <w:sz w:val="22"/>
-        </w:rPr>
-        <w:t>Veety</w:t>
-      </w:r>
-      <w:proofErr w:type="spellEnd"/>
-      <w:r>
-        <w:rPr>
-          <w:rFonts w:ascii="Calibri" w:hAnsi="Calibri" w:cs="Calibri"/>
-          <w:sz w:val="22"/>
-        </w:rPr>
-        <w:t xml:space="preserve">, </w:t>
-      </w:r>
-      <w:proofErr w:type="spellStart"/>
-      <w:r>
-        <w:rPr>
-          <w:rFonts w:ascii="Calibri" w:hAnsi="Calibri" w:cs="Calibri"/>
-          <w:sz w:val="22"/>
-        </w:rPr>
-        <w:t>Daryoosh</w:t>
-      </w:r>
-      <w:proofErr w:type="spellEnd"/>
-      <w:r>
-        <w:rPr>
-          <w:rFonts w:ascii="Calibri" w:hAnsi="Calibri" w:cs="Calibri"/>
-          <w:sz w:val="22"/>
-        </w:rPr>
-        <w:t xml:space="preserve"> </w:t>
-      </w:r>
-      <w:proofErr w:type="spellStart"/>
-      <w:r>
-        <w:rPr>
-          <w:rFonts w:ascii="Calibri" w:hAnsi="Calibri" w:cs="Calibri"/>
-          <w:sz w:val="22"/>
-        </w:rPr>
-        <w:t>Vashaee</w:t>
-      </w:r>
-      <w:proofErr w:type="spellEnd"/>
-      <w:r>
-        <w:rPr>
-          <w:rFonts w:ascii="Calibri" w:hAnsi="Calibri" w:cs="Calibri"/>
-          <w:sz w:val="22"/>
-        </w:rPr>
-        <w:t xml:space="preserve"> (2016) , Wearable thermoelectric generators for human body heat harvesting. </w:t>
-      </w:r>
-      <w:r>
-        <w:rPr>
-          <w:rFonts w:ascii="Calibri" w:hAnsi="Calibri" w:cs="Calibri"/>
-          <w:i/>
-          <w:iCs/>
-          <w:sz w:val="22"/>
-        </w:rPr>
-        <w:t>Applied Energy</w:t>
-      </w:r>
-      <w:r>
-        <w:rPr>
-          <w:rFonts w:ascii="Calibri" w:hAnsi="Calibri" w:cs="Calibri"/>
-          <w:sz w:val="22"/>
-        </w:rPr>
-        <w:t>. 182 (1), pp.518--524.</w:t>
-      </w:r>
-    </w:p>
-    <w:p>
-      <w:pPr>
-        <w:pStyle w:val="NormalWeb"/>
-        <w:rPr>
-          <w:rFonts w:ascii="Calibri" w:hAnsi="Calibri" w:cs="Calibri"/>
-          <w:sz w:val="22"/>
-        </w:rPr>
-      </w:pPr>
-      <w:r>
-        <w:rPr>
-          <w:rFonts w:ascii="Calibri" w:hAnsi="Calibri" w:cs="Calibri"/>
-          <w:sz w:val="22"/>
-        </w:rPr>
-        <w:lastRenderedPageBreak/>
-        <w:t xml:space="preserve">Mouser (2019) </w:t>
-      </w:r>
-      <w:r>
-        <w:rPr>
-          <w:rFonts w:ascii="Calibri" w:hAnsi="Calibri" w:cs="Calibri"/>
-          <w:b/>
-          <w:bCs/>
-          <w:i/>
-          <w:iCs/>
-          <w:sz w:val="22"/>
-        </w:rPr>
-        <w:t xml:space="preserve">  Panasonic Battery CR-2477/HFN </w:t>
-      </w:r>
-      <w:r>
-        <w:rPr>
-          <w:rFonts w:ascii="Calibri" w:hAnsi="Calibri" w:cs="Calibri"/>
-          <w:sz w:val="22"/>
-        </w:rPr>
-        <w:t xml:space="preserve">Available from: </w:t>
-      </w:r>
-      <w:hyperlink r:id="rId38" w:tgtFrame="_blank" w:history="1">
-        <w:r>
-          <w:rPr>
-            <w:rStyle w:val="Hyperlink"/>
-            <w:rFonts w:ascii="Calibri" w:hAnsi="Calibri" w:cs="Calibri"/>
-            <w:sz w:val="22"/>
-          </w:rPr>
-          <w:t>https://www.mouser.co.uk/ProductDetail/Panasonic-Battery/CR-2477-HFN?qs=sGAEpiMZZMtEV04R3uo8FkXjBlacmoUJerkEPybco8s%3D</w:t>
-        </w:r>
-      </w:hyperlink>
-      <w:r>
-        <w:rPr>
-          <w:rFonts w:ascii="Calibri" w:hAnsi="Calibri" w:cs="Calibri"/>
-          <w:sz w:val="22"/>
-        </w:rPr>
-        <w:t xml:space="preserve"> [Accessed 15/03/2019].</w:t>
-      </w:r>
-    </w:p>
-    <w:p>
-      <w:pPr>
-        <w:pStyle w:val="NormalWeb"/>
-        <w:rPr>
-          <w:rFonts w:ascii="Calibri" w:hAnsi="Calibri" w:cs="Calibri"/>
-          <w:sz w:val="22"/>
-        </w:rPr>
-      </w:pPr>
-      <w:r>
-        <w:rPr>
-          <w:rFonts w:ascii="Calibri" w:hAnsi="Calibri" w:cs="Calibri"/>
-          <w:sz w:val="22"/>
-        </w:rPr>
-        <w:t xml:space="preserve">NXP products (2019) </w:t>
-      </w:r>
-      <w:r>
-        <w:rPr>
-          <w:rFonts w:ascii="Calibri" w:hAnsi="Calibri" w:cs="Calibri"/>
-          <w:b/>
-          <w:bCs/>
-          <w:i/>
-          <w:iCs/>
-          <w:sz w:val="22"/>
-        </w:rPr>
-        <w:t>QN902X: Ultra Low Power Bluetooth LE System-on-Chip Solution</w:t>
-      </w:r>
-      <w:r>
-        <w:rPr>
-          <w:rFonts w:ascii="Calibri" w:hAnsi="Calibri" w:cs="Calibri"/>
-          <w:i/>
-          <w:iCs/>
-          <w:sz w:val="22"/>
-        </w:rPr>
-        <w:t xml:space="preserve"> Follow  . </w:t>
-      </w:r>
-      <w:r>
-        <w:rPr>
-          <w:rFonts w:ascii="Calibri" w:hAnsi="Calibri" w:cs="Calibri"/>
-          <w:sz w:val="22"/>
-        </w:rPr>
-        <w:t xml:space="preserve">Available from: </w:t>
-      </w:r>
-      <w:hyperlink r:id="rId39" w:tgtFrame="_blank" w:history="1">
-        <w:r>
-          <w:rPr>
-            <w:rStyle w:val="Hyperlink"/>
-            <w:rFonts w:ascii="Calibri" w:hAnsi="Calibri" w:cs="Calibri"/>
-            <w:sz w:val="22"/>
-          </w:rPr>
-          <w:t>https://www.nxp.com/products/wireless/bluetooth-low-energy/ultra-low-power-bluetooth-le-system-on-chip-solution:QN902X</w:t>
-        </w:r>
-      </w:hyperlink>
-      <w:r>
-        <w:rPr>
-          <w:rFonts w:ascii="Calibri" w:hAnsi="Calibri" w:cs="Calibri"/>
-          <w:sz w:val="22"/>
-        </w:rPr>
-        <w:t xml:space="preserve"> [Accessed 27.01.2019].</w:t>
-      </w:r>
-    </w:p>
-    <w:p>
-      <w:pPr>
-        <w:pStyle w:val="NormalWeb"/>
-        <w:rPr>
-          <w:rFonts w:ascii="Calibri" w:hAnsi="Calibri" w:cs="Calibri"/>
-          <w:sz w:val="22"/>
-        </w:rPr>
-      </w:pPr>
-      <w:proofErr w:type="spellStart"/>
-      <w:r>
-        <w:rPr>
-          <w:rFonts w:ascii="Calibri" w:hAnsi="Calibri" w:cs="Calibri"/>
-          <w:sz w:val="22"/>
-        </w:rPr>
-        <w:t>Pielot</w:t>
-      </w:r>
-      <w:proofErr w:type="spellEnd"/>
-      <w:r>
-        <w:rPr>
-          <w:rFonts w:ascii="Calibri" w:hAnsi="Calibri" w:cs="Calibri"/>
-          <w:sz w:val="22"/>
-        </w:rPr>
-        <w:t xml:space="preserve">, M. and </w:t>
-      </w:r>
-      <w:proofErr w:type="spellStart"/>
-      <w:r>
-        <w:rPr>
-          <w:rFonts w:ascii="Calibri" w:hAnsi="Calibri" w:cs="Calibri"/>
-          <w:sz w:val="22"/>
-        </w:rPr>
-        <w:t>Rello</w:t>
-      </w:r>
-      <w:proofErr w:type="spellEnd"/>
-      <w:r>
-        <w:rPr>
-          <w:rFonts w:ascii="Calibri" w:hAnsi="Calibri" w:cs="Calibri"/>
-          <w:sz w:val="22"/>
-        </w:rPr>
-        <w:t xml:space="preserve">, L. (2017) </w:t>
-      </w:r>
-      <w:r>
-        <w:rPr>
-          <w:rFonts w:ascii="Calibri" w:hAnsi="Calibri" w:cs="Calibri"/>
-          <w:b/>
-          <w:bCs/>
-          <w:sz w:val="22"/>
-        </w:rPr>
-        <w:t>Productive, anxious, lonely: 24 hours without push notifications</w:t>
-      </w:r>
-      <w:r>
-        <w:rPr>
-          <w:rFonts w:ascii="Calibri" w:hAnsi="Calibri" w:cs="Calibri"/>
-          <w:sz w:val="22"/>
-        </w:rPr>
-        <w:t xml:space="preserve">    . </w:t>
-      </w:r>
-      <w:proofErr w:type="spellStart"/>
-      <w:r>
-        <w:rPr>
-          <w:rFonts w:ascii="Calibri" w:hAnsi="Calibri" w:cs="Calibri"/>
-          <w:i/>
-          <w:iCs/>
-          <w:sz w:val="22"/>
-        </w:rPr>
-        <w:t>MobileHCI</w:t>
-      </w:r>
-      <w:proofErr w:type="spellEnd"/>
-      <w:r>
-        <w:rPr>
-          <w:rFonts w:ascii="Calibri" w:hAnsi="Calibri" w:cs="Calibri"/>
-          <w:i/>
-          <w:iCs/>
-          <w:sz w:val="22"/>
-        </w:rPr>
-        <w:t xml:space="preserve"> '17: Proceedings of the 19th International Conference on Human-Computer Interaction with Mobile Devices and Services</w:t>
-      </w:r>
-      <w:r>
-        <w:rPr>
-          <w:rFonts w:ascii="Calibri" w:hAnsi="Calibri" w:cs="Calibri"/>
-          <w:sz w:val="22"/>
-        </w:rPr>
-        <w:t>. pp.1-11.</w:t>
-      </w:r>
-    </w:p>
-    <w:p>
-      <w:pPr>
-        <w:pStyle w:val="NormalWeb"/>
-        <w:rPr>
-          <w:rFonts w:ascii="Calibri" w:hAnsi="Calibri" w:cs="Calibri"/>
-          <w:sz w:val="22"/>
-        </w:rPr>
-      </w:pPr>
-      <w:r>
-        <w:rPr>
-          <w:rFonts w:ascii="Calibri" w:hAnsi="Calibri" w:cs="Calibri"/>
-          <w:sz w:val="22"/>
-        </w:rPr>
-        <w:t xml:space="preserve">Richard Watkins, ed. (2016) </w:t>
-      </w:r>
-      <w:r>
-        <w:rPr>
-          <w:rFonts w:ascii="Calibri" w:hAnsi="Calibri" w:cs="Calibri"/>
-          <w:b/>
-          <w:bCs/>
-          <w:i/>
-          <w:iCs/>
-          <w:sz w:val="22"/>
-        </w:rPr>
-        <w:t>the Origins of Self-Winding Watches 1773 - 1779</w:t>
-      </w:r>
-      <w:r>
-        <w:rPr>
-          <w:rFonts w:ascii="Calibri" w:hAnsi="Calibri" w:cs="Calibri"/>
-          <w:sz w:val="22"/>
-        </w:rPr>
-        <w:t xml:space="preserve">. 2nd ed. online: Richard Watkins </w:t>
-      </w:r>
-      <w:hyperlink r:id="rId40" w:tgtFrame="_blank" w:history="1">
-        <w:r>
-          <w:rPr>
-            <w:rStyle w:val="Hyperlink"/>
-            <w:rFonts w:ascii="Calibri" w:hAnsi="Calibri" w:cs="Calibri"/>
-            <w:sz w:val="22"/>
-          </w:rPr>
-          <w:t>www.watkinsr.id.au</w:t>
-        </w:r>
-      </w:hyperlink>
-      <w:r>
-        <w:rPr>
-          <w:rFonts w:ascii="Calibri" w:hAnsi="Calibri" w:cs="Calibri"/>
-          <w:sz w:val="22"/>
-        </w:rPr>
-        <w:t>.</w:t>
-      </w:r>
-    </w:p>
-    <w:p>
-      <w:pPr>
-        <w:pStyle w:val="NormalWeb"/>
-        <w:rPr>
-          <w:rFonts w:ascii="Calibri" w:hAnsi="Calibri" w:cs="Calibri"/>
-          <w:sz w:val="22"/>
-        </w:rPr>
-      </w:pPr>
-      <w:r>
-        <w:rPr>
-          <w:rFonts w:ascii="Calibri" w:hAnsi="Calibri" w:cs="Calibri"/>
-          <w:sz w:val="22"/>
-        </w:rPr>
-        <w:t xml:space="preserve">Seiko (2018) </w:t>
-      </w:r>
-      <w:r>
-        <w:rPr>
-          <w:rFonts w:ascii="Calibri" w:hAnsi="Calibri" w:cs="Calibri"/>
-          <w:i/>
-          <w:iCs/>
-          <w:sz w:val="22"/>
-        </w:rPr>
-        <w:t xml:space="preserve">Our Heritage. </w:t>
-      </w:r>
-      <w:r>
-        <w:rPr>
-          <w:rFonts w:ascii="Calibri" w:hAnsi="Calibri" w:cs="Calibri"/>
-          <w:sz w:val="22"/>
-        </w:rPr>
-        <w:t xml:space="preserve">Available from: </w:t>
-      </w:r>
-      <w:hyperlink r:id="rId41" w:tgtFrame="_blank" w:history="1">
-        <w:r>
-          <w:rPr>
-            <w:rStyle w:val="Hyperlink"/>
-            <w:rFonts w:ascii="Calibri" w:hAnsi="Calibri" w:cs="Calibri"/>
-            <w:sz w:val="22"/>
-          </w:rPr>
-          <w:t>https://www.seikowatches.com/global-en/special/heritage/</w:t>
-        </w:r>
-      </w:hyperlink>
-      <w:r>
-        <w:rPr>
-          <w:rFonts w:ascii="Calibri" w:hAnsi="Calibri" w:cs="Calibri"/>
-          <w:sz w:val="22"/>
-        </w:rPr>
-        <w:t xml:space="preserve"> [Accessed 14/03/2019].</w:t>
-      </w:r>
-    </w:p>
-    <w:p>
-      <w:pPr>
-        <w:pStyle w:val="NormalWeb"/>
-        <w:rPr>
-          <w:rFonts w:ascii="Calibri" w:hAnsi="Calibri" w:cs="Calibri"/>
-          <w:sz w:val="22"/>
-        </w:rPr>
-      </w:pPr>
-      <w:r>
-        <w:rPr>
-          <w:rFonts w:ascii="Calibri" w:hAnsi="Calibri" w:cs="Calibri"/>
-          <w:sz w:val="22"/>
-        </w:rPr>
-        <w:t xml:space="preserve">SONY EUROPE LIMITED (2018) </w:t>
-      </w:r>
-      <w:proofErr w:type="spellStart"/>
-      <w:r>
-        <w:rPr>
-          <w:rFonts w:ascii="Calibri" w:hAnsi="Calibri" w:cs="Calibri"/>
-          <w:i/>
-          <w:iCs/>
-          <w:sz w:val="22"/>
-        </w:rPr>
-        <w:t>Wena</w:t>
-      </w:r>
-      <w:proofErr w:type="spellEnd"/>
-      <w:r>
-        <w:rPr>
-          <w:rFonts w:ascii="Calibri" w:hAnsi="Calibri" w:cs="Calibri"/>
-          <w:i/>
-          <w:iCs/>
-          <w:sz w:val="22"/>
-        </w:rPr>
-        <w:t xml:space="preserve"> the Watch Reborn. </w:t>
-      </w:r>
-      <w:r>
-        <w:rPr>
-          <w:rFonts w:ascii="Calibri" w:hAnsi="Calibri" w:cs="Calibri"/>
-          <w:sz w:val="22"/>
-        </w:rPr>
-        <w:t xml:space="preserve">Available from: </w:t>
-      </w:r>
-      <w:hyperlink r:id="rId42" w:tgtFrame="_blank" w:history="1">
-        <w:r>
-          <w:rPr>
-            <w:rStyle w:val="Hyperlink"/>
-            <w:rFonts w:ascii="Calibri" w:hAnsi="Calibri" w:cs="Calibri"/>
-            <w:sz w:val="22"/>
-          </w:rPr>
-          <w:t>https://www.sony.co.uk/wena?cid=sem-eu-111113984</w:t>
-        </w:r>
-      </w:hyperlink>
-      <w:r>
-        <w:rPr>
-          <w:rFonts w:ascii="Calibri" w:hAnsi="Calibri" w:cs="Calibri"/>
-          <w:sz w:val="22"/>
-        </w:rPr>
-        <w:t xml:space="preserve"> [Accessed 13/03/2019].</w:t>
-      </w:r>
-    </w:p>
-    <w:p>
-      <w:pPr>
-        <w:pStyle w:val="NormalWeb"/>
-        <w:rPr>
-          <w:rFonts w:ascii="Calibri" w:hAnsi="Calibri" w:cs="Calibri"/>
-          <w:sz w:val="22"/>
-        </w:rPr>
-      </w:pPr>
-      <w:r>
-        <w:rPr>
-          <w:rFonts w:ascii="Calibri" w:hAnsi="Calibri" w:cs="Calibri"/>
-          <w:sz w:val="22"/>
-        </w:rPr>
-        <w:t xml:space="preserve">Anon. (2008) </w:t>
-      </w:r>
-      <w:r>
-        <w:rPr>
-          <w:rFonts w:ascii="Calibri" w:hAnsi="Calibri" w:cs="Calibri"/>
-          <w:b/>
-          <w:bCs/>
-          <w:i/>
-          <w:iCs/>
-          <w:sz w:val="22"/>
-        </w:rPr>
-        <w:t>High Quality Directional Audio System</w:t>
-      </w:r>
-      <w:r>
-        <w:rPr>
-          <w:rFonts w:ascii="Calibri" w:hAnsi="Calibri" w:cs="Calibri"/>
-          <w:i/>
-          <w:iCs/>
-          <w:sz w:val="22"/>
-        </w:rPr>
-        <w:t xml:space="preserve">    </w:t>
-      </w:r>
-      <w:r>
-        <w:rPr>
-          <w:rFonts w:ascii="Calibri" w:hAnsi="Calibri" w:cs="Calibri"/>
-          <w:sz w:val="22"/>
-        </w:rPr>
-        <w:t xml:space="preserve">. 9-13 /1/08, IEEE. </w:t>
-      </w:r>
-    </w:p>
-    <w:p>
-      <w:pPr>
-        <w:pStyle w:val="NormalWeb"/>
-        <w:rPr>
-          <w:rFonts w:ascii="Calibri" w:hAnsi="Calibri" w:cs="Calibri"/>
-          <w:sz w:val="22"/>
-        </w:rPr>
-      </w:pPr>
-      <w:proofErr w:type="spellStart"/>
-      <w:r>
-        <w:rPr>
-          <w:rFonts w:ascii="Calibri" w:hAnsi="Calibri" w:cs="Calibri"/>
-          <w:sz w:val="22"/>
-        </w:rPr>
-        <w:t>Tamada,R</w:t>
-      </w:r>
-      <w:proofErr w:type="spellEnd"/>
-      <w:r>
-        <w:rPr>
-          <w:rFonts w:ascii="Calibri" w:hAnsi="Calibri" w:cs="Calibri"/>
-          <w:sz w:val="22"/>
-        </w:rPr>
-        <w:t>. (2017)</w:t>
-      </w:r>
-      <w:r>
-        <w:rPr>
-          <w:rFonts w:ascii="Calibri" w:hAnsi="Calibri" w:cs="Calibri"/>
-          <w:i/>
-          <w:iCs/>
-          <w:sz w:val="22"/>
-        </w:rPr>
-        <w:t xml:space="preserve"> </w:t>
-      </w:r>
-      <w:r>
-        <w:rPr>
-          <w:rFonts w:ascii="Calibri" w:hAnsi="Calibri" w:cs="Calibri"/>
-          <w:b/>
-          <w:bCs/>
-          <w:i/>
-          <w:iCs/>
-          <w:sz w:val="22"/>
-        </w:rPr>
-        <w:t>how to Connect Android with PHP, MySQL</w:t>
-      </w:r>
-      <w:r>
-        <w:rPr>
-          <w:rFonts w:ascii="Calibri" w:hAnsi="Calibri" w:cs="Calibri"/>
-          <w:i/>
-          <w:iCs/>
-          <w:sz w:val="22"/>
-        </w:rPr>
-        <w:t xml:space="preserve">   </w:t>
-      </w:r>
-      <w:r>
-        <w:rPr>
-          <w:rFonts w:ascii="Calibri" w:hAnsi="Calibri" w:cs="Calibri"/>
-          <w:sz w:val="22"/>
-        </w:rPr>
-        <w:t xml:space="preserve">(1) [Computer </w:t>
-      </w:r>
-      <w:proofErr w:type="spellStart"/>
-      <w:r>
-        <w:rPr>
-          <w:rFonts w:ascii="Calibri" w:hAnsi="Calibri" w:cs="Calibri"/>
-          <w:sz w:val="22"/>
-        </w:rPr>
-        <w:t>Programme</w:t>
-      </w:r>
-      <w:proofErr w:type="spellEnd"/>
-      <w:r>
-        <w:rPr>
-          <w:rFonts w:ascii="Calibri" w:hAnsi="Calibri" w:cs="Calibri"/>
-          <w:sz w:val="22"/>
-        </w:rPr>
-        <w:t xml:space="preserve">]. Available from: </w:t>
-      </w:r>
-      <w:hyperlink r:id="rId43" w:tgtFrame="_blank" w:history="1">
-        <w:r>
-          <w:rPr>
-            <w:rStyle w:val="Hyperlink"/>
-            <w:rFonts w:ascii="Calibri" w:hAnsi="Calibri" w:cs="Calibri"/>
-            <w:sz w:val="22"/>
-          </w:rPr>
-          <w:t>https://www.androidhive.info/2012/05/how-to-connect-android-with-php-mysql/</w:t>
-        </w:r>
-      </w:hyperlink>
-      <w:r>
-        <w:rPr>
-          <w:rFonts w:ascii="Calibri" w:hAnsi="Calibri" w:cs="Calibri"/>
-          <w:sz w:val="22"/>
-        </w:rPr>
-        <w:t>.</w:t>
-      </w:r>
-    </w:p>
-    <w:p>
-      <w:pPr>
-        <w:pStyle w:val="NormalWeb"/>
-        <w:rPr>
-          <w:rFonts w:ascii="Calibri" w:hAnsi="Calibri" w:cs="Calibri"/>
-          <w:sz w:val="22"/>
-        </w:rPr>
-      </w:pPr>
-      <w:r>
-        <w:rPr>
-          <w:rFonts w:ascii="Calibri" w:hAnsi="Calibri" w:cs="Calibri"/>
-          <w:sz w:val="22"/>
-        </w:rPr>
-        <w:t xml:space="preserve">Texas Instruments (2019) </w:t>
-      </w:r>
-      <w:r>
-        <w:rPr>
-          <w:rFonts w:ascii="Calibri" w:hAnsi="Calibri" w:cs="Calibri"/>
-          <w:b/>
-          <w:bCs/>
-          <w:i/>
-          <w:iCs/>
-          <w:sz w:val="22"/>
-        </w:rPr>
-        <w:t>CC2640R2F </w:t>
-      </w:r>
-      <w:proofErr w:type="spellStart"/>
-      <w:r>
-        <w:rPr>
-          <w:rFonts w:ascii="Calibri" w:hAnsi="Calibri" w:cs="Calibri"/>
-          <w:b/>
-          <w:bCs/>
-          <w:i/>
-          <w:iCs/>
-          <w:sz w:val="22"/>
-        </w:rPr>
-        <w:t>SimpleLink</w:t>
-      </w:r>
-      <w:proofErr w:type="spellEnd"/>
-      <w:r>
-        <w:rPr>
-          <w:rFonts w:ascii="Calibri" w:hAnsi="Calibri" w:cs="Calibri"/>
-          <w:b/>
-          <w:bCs/>
-          <w:i/>
-          <w:iCs/>
-          <w:sz w:val="22"/>
-        </w:rPr>
-        <w:t xml:space="preserve"> Bluetooth® Low Energy Wireless MCU</w:t>
-      </w:r>
-      <w:r>
-        <w:rPr>
-          <w:rFonts w:ascii="Calibri" w:hAnsi="Calibri" w:cs="Calibri"/>
-          <w:i/>
-          <w:iCs/>
-          <w:sz w:val="22"/>
-        </w:rPr>
-        <w:t xml:space="preserve"> </w:t>
-      </w:r>
-      <w:r>
-        <w:rPr>
-          <w:rFonts w:ascii="Calibri" w:hAnsi="Calibri" w:cs="Calibri"/>
-          <w:sz w:val="22"/>
-        </w:rPr>
-        <w:t xml:space="preserve">Available from: </w:t>
-      </w:r>
-      <w:hyperlink r:id="rId44" w:tgtFrame="_blank" w:history="1">
-        <w:r>
-          <w:rPr>
-            <w:rStyle w:val="Hyperlink"/>
-            <w:rFonts w:ascii="Calibri" w:hAnsi="Calibri" w:cs="Calibri"/>
-            <w:sz w:val="22"/>
-          </w:rPr>
-          <w:t>http://www.ti.com/product/CC2640R2F</w:t>
-        </w:r>
-      </w:hyperlink>
-      <w:r>
-        <w:rPr>
-          <w:rFonts w:ascii="Calibri" w:hAnsi="Calibri" w:cs="Calibri"/>
-          <w:sz w:val="22"/>
-        </w:rPr>
-        <w:t xml:space="preserve"> [Accessed 19.02.2019].</w:t>
-      </w:r>
-    </w:p>
-    <w:p>
-      <w:pPr>
-        <w:pStyle w:val="NormalWeb"/>
-        <w:rPr>
-          <w:rFonts w:ascii="Calibri" w:hAnsi="Calibri" w:cs="Calibri"/>
-          <w:sz w:val="22"/>
-        </w:rPr>
-      </w:pPr>
-      <w:r>
-        <w:rPr>
-          <w:rFonts w:ascii="Calibri" w:hAnsi="Calibri" w:cs="Calibri"/>
-          <w:sz w:val="22"/>
-        </w:rPr>
-        <w:t xml:space="preserve">Texas Instruments (2017) </w:t>
-      </w:r>
-      <w:r>
-        <w:rPr>
-          <w:rFonts w:ascii="Calibri" w:hAnsi="Calibri" w:cs="Calibri"/>
-          <w:i/>
-          <w:iCs/>
-          <w:sz w:val="22"/>
-        </w:rPr>
-        <w:t xml:space="preserve">CC13x0, CC26x0 </w:t>
-      </w:r>
-      <w:proofErr w:type="spellStart"/>
-      <w:r>
-        <w:rPr>
-          <w:rFonts w:ascii="Calibri" w:hAnsi="Calibri" w:cs="Calibri"/>
-          <w:i/>
-          <w:iCs/>
-          <w:sz w:val="22"/>
-        </w:rPr>
-        <w:t>SimpleLink</w:t>
-      </w:r>
-      <w:proofErr w:type="spellEnd"/>
-      <w:r>
-        <w:rPr>
-          <w:rFonts w:ascii="Calibri" w:hAnsi="Calibri" w:cs="Calibri"/>
-          <w:i/>
-          <w:iCs/>
-          <w:sz w:val="22"/>
-        </w:rPr>
-        <w:t xml:space="preserve">™ Wireless MCU Technical Reference Manual. </w:t>
-      </w:r>
-      <w:r>
-        <w:rPr>
-          <w:rFonts w:ascii="Calibri" w:hAnsi="Calibri" w:cs="Calibri"/>
-          <w:sz w:val="22"/>
-        </w:rPr>
-        <w:t xml:space="preserve">Available from: </w:t>
-      </w:r>
-      <w:hyperlink r:id="rId45" w:tgtFrame="_blank" w:history="1">
-        <w:r>
-          <w:rPr>
-            <w:rStyle w:val="Hyperlink"/>
-            <w:rFonts w:ascii="Calibri" w:hAnsi="Calibri" w:cs="Calibri"/>
-            <w:sz w:val="22"/>
-          </w:rPr>
-          <w:t>http://www.ti.com/lit/ug/swcu117h/swcu117h.pdf</w:t>
-        </w:r>
-      </w:hyperlink>
-      <w:r>
-        <w:rPr>
-          <w:rFonts w:ascii="Calibri" w:hAnsi="Calibri" w:cs="Calibri"/>
-          <w:sz w:val="22"/>
-        </w:rPr>
-        <w:t xml:space="preserve"> [Accessed 28/03/2019].</w:t>
-      </w:r>
-    </w:p>
-    <w:p>
-      <w:pPr>
-        <w:pStyle w:val="NormalWeb"/>
-        <w:rPr>
-          <w:rFonts w:ascii="Calibri" w:hAnsi="Calibri" w:cs="Calibri"/>
-          <w:sz w:val="22"/>
-        </w:rPr>
-      </w:pPr>
-      <w:r>
-        <w:rPr>
-          <w:rFonts w:ascii="Calibri" w:hAnsi="Calibri" w:cs="Calibri"/>
-          <w:sz w:val="22"/>
-        </w:rPr>
-        <w:t xml:space="preserve">Tierney, E.P., Eisen, R.F. and Hanke, C.W. (2011) </w:t>
-      </w:r>
-      <w:r>
-        <w:rPr>
-          <w:rFonts w:ascii="Calibri" w:hAnsi="Calibri" w:cs="Calibri"/>
-          <w:b/>
-          <w:bCs/>
-          <w:sz w:val="22"/>
-        </w:rPr>
-        <w:t>Fractionated CO2 laser skin rejuvenation</w:t>
-      </w:r>
-      <w:r>
-        <w:rPr>
-          <w:rFonts w:ascii="Calibri" w:hAnsi="Calibri" w:cs="Calibri"/>
-          <w:sz w:val="22"/>
-        </w:rPr>
-        <w:t xml:space="preserve">    . </w:t>
-      </w:r>
-      <w:r>
-        <w:rPr>
-          <w:rFonts w:ascii="Calibri" w:hAnsi="Calibri" w:cs="Calibri"/>
-          <w:i/>
-          <w:iCs/>
-          <w:sz w:val="22"/>
-        </w:rPr>
-        <w:t>Dermatologic Therapy</w:t>
-      </w:r>
-      <w:r>
-        <w:rPr>
-          <w:rFonts w:ascii="Calibri" w:hAnsi="Calibri" w:cs="Calibri"/>
-          <w:sz w:val="22"/>
-        </w:rPr>
-        <w:t>. 24 (1), pp.41-53.</w:t>
-      </w:r>
-    </w:p>
-    <w:p>
-      <w:pPr>
-        <w:pStyle w:val="NormalWeb"/>
-        <w:rPr>
-          <w:rFonts w:ascii="Calibri" w:hAnsi="Calibri" w:cs="Calibri"/>
-          <w:sz w:val="22"/>
-        </w:rPr>
-      </w:pPr>
-      <w:r>
-        <w:rPr>
-          <w:rFonts w:ascii="Calibri" w:hAnsi="Calibri" w:cs="Calibri"/>
-          <w:sz w:val="22"/>
-        </w:rPr>
-        <w:t xml:space="preserve">Tout, N. (2019) </w:t>
-      </w:r>
-      <w:r>
-        <w:rPr>
-          <w:rFonts w:ascii="Calibri" w:hAnsi="Calibri" w:cs="Calibri"/>
-          <w:b/>
-          <w:bCs/>
-          <w:i/>
-          <w:iCs/>
-          <w:sz w:val="22"/>
-        </w:rPr>
-        <w:t xml:space="preserve">Sharp EL-8026 "Sun </w:t>
-      </w:r>
-      <w:proofErr w:type="spellStart"/>
-      <w:r>
-        <w:rPr>
-          <w:rFonts w:ascii="Calibri" w:hAnsi="Calibri" w:cs="Calibri"/>
-          <w:b/>
-          <w:bCs/>
-          <w:i/>
-          <w:iCs/>
-          <w:sz w:val="22"/>
-        </w:rPr>
-        <w:t>Man"&amp;Royal</w:t>
-      </w:r>
-      <w:proofErr w:type="spellEnd"/>
-      <w:r>
-        <w:rPr>
-          <w:rFonts w:ascii="Calibri" w:hAnsi="Calibri" w:cs="Calibri"/>
-          <w:b/>
-          <w:bCs/>
-          <w:i/>
-          <w:iCs/>
-          <w:sz w:val="22"/>
-        </w:rPr>
-        <w:t> Solar I / Triumph-Adler 1980</w:t>
-      </w:r>
-      <w:r>
-        <w:rPr>
-          <w:rFonts w:ascii="Calibri" w:hAnsi="Calibri" w:cs="Calibri"/>
-          <w:i/>
-          <w:iCs/>
-          <w:sz w:val="22"/>
-        </w:rPr>
-        <w:t xml:space="preserve">. </w:t>
-      </w:r>
-      <w:r>
-        <w:rPr>
-          <w:rFonts w:ascii="Calibri" w:hAnsi="Calibri" w:cs="Calibri"/>
-          <w:sz w:val="22"/>
-        </w:rPr>
-        <w:t xml:space="preserve">Available from: </w:t>
-      </w:r>
-      <w:hyperlink r:id="rId46" w:tgtFrame="_blank" w:history="1">
-        <w:r>
-          <w:rPr>
-            <w:rStyle w:val="Hyperlink"/>
-            <w:rFonts w:ascii="Calibri" w:hAnsi="Calibri" w:cs="Calibri"/>
-            <w:sz w:val="22"/>
-          </w:rPr>
-          <w:t>http://www.vintagecalculators.com/html/sharp_el-8026.html</w:t>
-        </w:r>
-      </w:hyperlink>
-      <w:r>
-        <w:rPr>
-          <w:rFonts w:ascii="Calibri" w:hAnsi="Calibri" w:cs="Calibri"/>
-          <w:sz w:val="22"/>
-        </w:rPr>
-        <w:t xml:space="preserve"> [Accessed 15/03/2019].</w:t>
-      </w:r>
-    </w:p>
-    <w:p>
-      <w:pPr>
-        <w:pStyle w:val="NormalWeb"/>
-        <w:rPr>
-          <w:rFonts w:ascii="Calibri" w:hAnsi="Calibri" w:cs="Calibri"/>
-          <w:sz w:val="22"/>
-        </w:rPr>
-      </w:pPr>
-      <w:r>
-        <w:rPr>
-          <w:rFonts w:ascii="Calibri" w:hAnsi="Calibri" w:cs="Calibri"/>
-          <w:sz w:val="22"/>
-        </w:rPr>
-        <w:t xml:space="preserve">Vishay.com (2008) </w:t>
-      </w:r>
-      <w:r>
-        <w:rPr>
-          <w:rFonts w:ascii="Calibri" w:hAnsi="Calibri" w:cs="Calibri"/>
-          <w:i/>
-          <w:iCs/>
-          <w:sz w:val="22"/>
-        </w:rPr>
-        <w:t xml:space="preserve">Silicon PIN Photodiode, RoHS Compliant. </w:t>
-      </w:r>
-      <w:r>
-        <w:rPr>
-          <w:rFonts w:ascii="Calibri" w:hAnsi="Calibri" w:cs="Calibri"/>
-          <w:sz w:val="22"/>
-        </w:rPr>
-        <w:t xml:space="preserve">Available from: </w:t>
-      </w:r>
-      <w:hyperlink r:id="rId47" w:tgtFrame="_blank" w:history="1">
-        <w:r>
-          <w:rPr>
-            <w:rStyle w:val="Hyperlink"/>
-            <w:rFonts w:ascii="Calibri" w:hAnsi="Calibri" w:cs="Calibri"/>
-            <w:sz w:val="22"/>
-          </w:rPr>
-          <w:t>https://www.sparkfun.com/datasheets/Prototyping/Solar/bpw34.pdf</w:t>
-        </w:r>
-      </w:hyperlink>
-      <w:r>
-        <w:rPr>
-          <w:rFonts w:ascii="Calibri" w:hAnsi="Calibri" w:cs="Calibri"/>
-          <w:sz w:val="22"/>
-        </w:rPr>
-        <w:t xml:space="preserve"> [Accessed 15/03/2019].</w:t>
-      </w:r>
-    </w:p>
-    <w:p>
-      <w:pPr>
-        <w:pStyle w:val="NormalWeb"/>
-        <w:rPr>
-          <w:rFonts w:ascii="Calibri" w:hAnsi="Calibri" w:cs="Calibri"/>
-          <w:sz w:val="22"/>
-        </w:rPr>
-      </w:pPr>
-      <w:r>
-        <w:rPr>
-          <w:rFonts w:ascii="Calibri" w:hAnsi="Calibri" w:cs="Calibri"/>
-          <w:sz w:val="22"/>
-        </w:rPr>
-        <w:t xml:space="preserve">Wardell, C. (2016) </w:t>
-      </w:r>
-      <w:r>
-        <w:rPr>
-          <w:rFonts w:ascii="Calibri" w:hAnsi="Calibri" w:cs="Calibri"/>
-          <w:b/>
-          <w:bCs/>
-          <w:sz w:val="22"/>
-        </w:rPr>
-        <w:t>how Much Energy does an Automatic Watch "Produce"?</w:t>
-      </w:r>
-      <w:r>
-        <w:rPr>
-          <w:rFonts w:ascii="Calibri" w:hAnsi="Calibri" w:cs="Calibri"/>
-          <w:sz w:val="22"/>
-        </w:rPr>
-        <w:t xml:space="preserve"> </w:t>
-      </w:r>
-      <w:r>
-        <w:rPr>
-          <w:rFonts w:ascii="Calibri" w:hAnsi="Calibri" w:cs="Calibri"/>
-          <w:i/>
-          <w:iCs/>
-          <w:sz w:val="22"/>
-        </w:rPr>
-        <w:t xml:space="preserve">Quora, </w:t>
-      </w:r>
-      <w:r>
-        <w:rPr>
-          <w:rFonts w:ascii="Calibri" w:hAnsi="Calibri" w:cs="Calibri"/>
-          <w:sz w:val="22"/>
-        </w:rPr>
-        <w:t xml:space="preserve">28/08/2016 [online]. Available from: </w:t>
-      </w:r>
-      <w:hyperlink r:id="rId48" w:tgtFrame="_blank" w:history="1">
-        <w:r>
-          <w:rPr>
-            <w:rStyle w:val="Hyperlink"/>
-            <w:rFonts w:ascii="Calibri" w:hAnsi="Calibri" w:cs="Calibri"/>
-            <w:sz w:val="22"/>
-          </w:rPr>
-          <w:t>https://www.quora.com/How-much-energy-does-an-automatic-watch-produce</w:t>
-        </w:r>
-      </w:hyperlink>
-      <w:r>
-        <w:rPr>
-          <w:rFonts w:ascii="Calibri" w:hAnsi="Calibri" w:cs="Calibri"/>
-          <w:sz w:val="22"/>
-        </w:rPr>
-        <w:t xml:space="preserve"> [Accessed 14/03/2019].</w:t>
-      </w:r>
-    </w:p>
-    <w:p>
-      <w:pPr>
-        <w:pStyle w:val="NormalWeb"/>
-        <w:rPr>
-          <w:rFonts w:ascii="Calibri" w:hAnsi="Calibri" w:cs="Calibri"/>
-          <w:sz w:val="22"/>
-        </w:rPr>
-      </w:pPr>
-      <w:r>
-        <w:rPr>
-          <w:rFonts w:ascii="Calibri" w:hAnsi="Calibri" w:cs="Calibri"/>
-          <w:sz w:val="22"/>
-        </w:rPr>
-        <w:t xml:space="preserve">WF&amp;CO (2019) </w:t>
-      </w:r>
-      <w:r>
-        <w:rPr>
-          <w:rFonts w:ascii="Calibri" w:hAnsi="Calibri" w:cs="Calibri"/>
-          <w:i/>
-          <w:iCs/>
-          <w:sz w:val="22"/>
-        </w:rPr>
-        <w:t xml:space="preserve">How the Swiss Lever Escapement Works. </w:t>
-      </w:r>
-      <w:r>
-        <w:rPr>
-          <w:rFonts w:ascii="Calibri" w:hAnsi="Calibri" w:cs="Calibri"/>
-          <w:sz w:val="22"/>
-        </w:rPr>
-        <w:t xml:space="preserve">Available from: </w:t>
-      </w:r>
-      <w:hyperlink r:id="rId49" w:tgtFrame="_blank" w:history="1">
-        <w:r>
-          <w:rPr>
-            <w:rStyle w:val="Hyperlink"/>
-            <w:rFonts w:ascii="Calibri" w:hAnsi="Calibri" w:cs="Calibri"/>
-            <w:sz w:val="22"/>
-          </w:rPr>
-          <w:t>https://www.watchfinder.co.uk/articles/getting-technical-swiss-lever-escap</w:t>
-        </w:r>
-      </w:hyperlink>
-      <w:r>
-        <w:rPr>
-          <w:rFonts w:ascii="Calibri" w:hAnsi="Calibri" w:cs="Calibri"/>
-          <w:sz w:val="22"/>
-        </w:rPr>
-        <w:t xml:space="preserve"> [Accessed 8/02/2019].</w:t>
-      </w:r>
-    </w:p>
-    <w:p>
-      <w:r>
-        <w:rPr>
-          <w:rFonts w:ascii="Calibri" w:eastAsia="Times New Roman" w:hAnsi="Calibri" w:cs="Calibri"/>
-        </w:rPr>
-        <w:lastRenderedPageBreak/>
-        <w:t> </w:t>
-      </w:r>
-      <w:r>
-        <w:fldChar w:fldCharType="end"/>
-      </w:r>
-    </w:p>
+    <w:p/>
     <w:sectPr>
-      <w:footerReference w:type="default" r:id="rId50"/>
+      <w:footerReference w:type="default" r:id="rId29"/>
       <w:pgSz w:w="12240" w:h="15840"/>
       <w:pgMar w:top="1440" w:right="1440" w:bottom="1440" w:left="1440" w:header="708" w:footer="708" w:gutter="0"/>
       <w:pgNumType w:start="0"/>
@@ -14110,62 +12427,6 @@
     </w:sectPr>
   </w:body>
 </w:document>
-</file>
-
-<file path=word/comments.xml><?xml version="1.0" encoding="utf-8"?>
-<w:comments xmlns:wpc="http://schemas.microsoft.com/office/word/2010/wordprocessingCanvas" xmlns:cx="http://schemas.microsoft.com/office/drawing/2014/chartex" xmlns:cx1="http://schemas.microsoft.com/office/drawing/2015/9/8/chartex" xmlns:cx2="http://schemas.microsoft.com/office/drawing/2015/10/21/chartex" xmlns:cx3="http://schemas.microsoft.com/office/drawing/2016/5/9/chartex" xmlns:cx4="http://schemas.microsoft.com/office/drawing/2016/5/10/chartex" xmlns:cx5="http://schemas.microsoft.com/office/drawing/2016/5/11/chartex" xmlns:cx6="http://schemas.microsoft.com/office/drawing/2016/5/12/chartex" xmlns:cx7="http://schemas.microsoft.com/office/drawing/2016/5/13/chartex" xmlns:cx8="http://schemas.microsoft.com/office/drawing/2016/5/14/chartex" xmlns:mc="http://schemas.openxmlformats.org/markup-compatibility/2006" xmlns:aink="http://schemas.microsoft.com/office/drawing/2016/ink" xmlns:am3d="http://schemas.microsoft.com/office/drawing/2017/model3d" xmlns:o="urn:schemas-microsoft-com:office:office" xmlns:r="http://schemas.openxmlformats.org/officeDocument/2006/relationships" xmlns:m="http://schemas.openxmlformats.org/officeDocument/2006/math" xmlns:v="urn:schemas-microsoft-com:vml" xmlns:wp14="http://schemas.microsoft.com/office/word/2010/wordprocessingDrawing" xmlns:wp="http://schemas.openxmlformats.org/drawingml/2006/wordprocessingDrawing" xmlns:w10="urn:schemas-microsoft-com:office:word" xmlns:w="http://schemas.openxmlformats.org/wordprocessingml/2006/main" xmlns:w14="http://schemas.microsoft.com/office/word/2010/wordml" xmlns:w15="http://schemas.microsoft.com/office/word/2012/wordml" xmlns:w16cid="http://schemas.microsoft.com/office/word/2016/wordml/cid" xmlns:w16se="http://schemas.microsoft.com/office/word/2015/wordml/symex" xmlns:wpg="http://schemas.microsoft.com/office/word/2010/wordprocessingGroup" xmlns:wpi="http://schemas.microsoft.com/office/word/2010/wordprocessingInk" xmlns:wne="http://schemas.microsoft.com/office/word/2006/wordml" xmlns:wps="http://schemas.microsoft.com/office/word/2010/wordprocessingShape" mc:Ignorable="w14 w15 w16se w16cid wp14">
-  <w:comment w:id="7" w:author="Adam Stock" w:date="2020-03-09T15:24:00Z" w:initials="AS">
-    <w:p>
-      <w:pPr>
-        <w:pStyle w:val="CommentText"/>
-      </w:pPr>
-      <w:r>
-        <w:rPr>
-          <w:rStyle w:val="CommentReference"/>
-        </w:rPr>
-        <w:annotationRef/>
-      </w:r>
-      <w:r>
-        <w:rPr>
-          <w:color w:val="000000"/>
-          <w:sz w:val="27"/>
-          <w:szCs w:val="27"/>
-        </w:rPr>
-        <w:t>you need to have the written intro into these bullet points.???</w:t>
-      </w:r>
-    </w:p>
-  </w:comment>
-  <w:comment w:id="10" w:author="Adam Stock [2]" w:date="2020-03-11T19:30:00Z" w:initials="AS">
-    <w:p>
-      <w:pPr>
-        <w:pStyle w:val="CommentText"/>
-      </w:pPr>
-      <w:r>
-        <w:rPr>
-          <w:rStyle w:val="CommentReference"/>
-        </w:rPr>
-        <w:annotationRef/>
-      </w:r>
-      <w:r>
-        <w:t xml:space="preserve">Should I </w:t>
-      </w:r>
-    </w:p>
-  </w:comment>
-</w:comments>
-</file>
-
-<file path=word/commentsExtended.xml><?xml version="1.0" encoding="utf-8"?>
-<w15:commentsEx xmlns:wpc="http://schemas.microsoft.com/office/word/2010/wordprocessingCanvas" xmlns:cx="http://schemas.microsoft.com/office/drawing/2014/chartex" xmlns:cx1="http://schemas.microsoft.com/office/drawing/2015/9/8/chartex" xmlns:cx2="http://schemas.microsoft.com/office/drawing/2015/10/21/chartex" xmlns:cx3="http://schemas.microsoft.com/office/drawing/2016/5/9/chartex" xmlns:cx4="http://schemas.microsoft.com/office/drawing/2016/5/10/chartex" xmlns:cx5="http://schemas.microsoft.com/office/drawing/2016/5/11/chartex" xmlns:cx6="http://schemas.microsoft.com/office/drawing/2016/5/12/chartex" xmlns:cx7="http://schemas.microsoft.com/office/drawing/2016/5/13/chartex" xmlns:cx8="http://schemas.microsoft.com/office/drawing/2016/5/14/chartex" xmlns:mc="http://schemas.openxmlformats.org/markup-compatibility/2006" xmlns:aink="http://schemas.microsoft.com/office/drawing/2016/ink" xmlns:am3d="http://schemas.microsoft.com/office/drawing/2017/model3d" xmlns:o="urn:schemas-microsoft-com:office:office" xmlns:r="http://schemas.openxmlformats.org/officeDocument/2006/relationships" xmlns:m="http://schemas.openxmlformats.org/officeDocument/2006/math" xmlns:v="urn:schemas-microsoft-com:vml" xmlns:wp14="http://schemas.microsoft.com/office/word/2010/wordprocessingDrawing" xmlns:wp="http://schemas.openxmlformats.org/drawingml/2006/wordprocessingDrawing" xmlns:w10="urn:schemas-microsoft-com:office:word" xmlns:w="http://schemas.openxmlformats.org/wordprocessingml/2006/main" xmlns:w14="http://schemas.microsoft.com/office/word/2010/wordml" xmlns:w15="http://schemas.microsoft.com/office/word/2012/wordml" xmlns:w16cid="http://schemas.microsoft.com/office/word/2016/wordml/cid" xmlns:w16se="http://schemas.microsoft.com/office/word/2015/wordml/symex" xmlns:wpg="http://schemas.microsoft.com/office/word/2010/wordprocessingGroup" xmlns:wpi="http://schemas.microsoft.com/office/word/2010/wordprocessingInk" xmlns:wne="http://schemas.microsoft.com/office/word/2006/wordml" xmlns:wps="http://schemas.microsoft.com/office/word/2010/wordprocessingShape" mc:Ignorable="w14 w15 w16se w16cid wp14">
-  <w15:commentEx w15:paraId="2BE5C942" w15:done="0"/>
-  <w15:commentEx w15:paraId="063817A1" w15:done="0"/>
-</w15:commentsEx>
-</file>
-
-<file path=word/commentsIds.xml><?xml version="1.0" encoding="utf-8"?>
-<w16cid:commentsIds xmlns:wpc="http://schemas.microsoft.com/office/word/2010/wordprocessingCanvas" xmlns:cx="http://schemas.microsoft.com/office/drawing/2014/chartex" xmlns:cx1="http://schemas.microsoft.com/office/drawing/2015/9/8/chartex" xmlns:cx2="http://schemas.microsoft.com/office/drawing/2015/10/21/chartex" xmlns:cx3="http://schemas.microsoft.com/office/drawing/2016/5/9/chartex" xmlns:cx4="http://schemas.microsoft.com/office/drawing/2016/5/10/chartex" xmlns:cx5="http://schemas.microsoft.com/office/drawing/2016/5/11/chartex" xmlns:cx6="http://schemas.microsoft.com/office/drawing/2016/5/12/chartex" xmlns:cx7="http://schemas.microsoft.com/office/drawing/2016/5/13/chartex" xmlns:cx8="http://schemas.microsoft.com/office/drawing/2016/5/14/chartex" xmlns:mc="http://schemas.openxmlformats.org/markup-compatibility/2006" xmlns:aink="http://schemas.microsoft.com/office/drawing/2016/ink" xmlns:am3d="http://schemas.microsoft.com/office/drawing/2017/model3d" xmlns:o="urn:schemas-microsoft-com:office:office" xmlns:r="http://schemas.openxmlformats.org/officeDocument/2006/relationships" xmlns:m="http://schemas.openxmlformats.org/officeDocument/2006/math" xmlns:v="urn:schemas-microsoft-com:vml" xmlns:wp14="http://schemas.microsoft.com/office/word/2010/wordprocessingDrawing" xmlns:wp="http://schemas.openxmlformats.org/drawingml/2006/wordprocessingDrawing" xmlns:w10="urn:schemas-microsoft-com:office:word" xmlns:w="http://schemas.openxmlformats.org/wordprocessingml/2006/main" xmlns:w14="http://schemas.microsoft.com/office/word/2010/wordml" xmlns:w15="http://schemas.microsoft.com/office/word/2012/wordml" xmlns:w16cid="http://schemas.microsoft.com/office/word/2016/wordml/cid" xmlns:w16se="http://schemas.microsoft.com/office/word/2015/wordml/symex" xmlns:wpg="http://schemas.microsoft.com/office/word/2010/wordprocessingGroup" xmlns:wpi="http://schemas.microsoft.com/office/word/2010/wordprocessingInk" xmlns:wne="http://schemas.microsoft.com/office/word/2006/wordml" xmlns:wps="http://schemas.microsoft.com/office/word/2010/wordprocessingShape" mc:Ignorable="w14 w15 w16se w16cid wp14">
-  <w16cid:commentId w16cid:paraId="2BE5C942" w16cid:durableId="2210DE16"/>
-  <w16cid:commentId w16cid:paraId="063817A1" w16cid:durableId="2213BAC8"/>
-</w16cid:commentsIds>
 </file>
 
 <file path=word/endnotes.xml><?xml version="1.0" encoding="utf-8"?>
@@ -17806,17 +16067,6 @@
     <w:abstractNumId w:val="16"/>
   </w:num>
 </w:numbering>
-</file>
-
-<file path=word/people.xml><?xml version="1.0" encoding="utf-8"?>
-<w15:people xmlns:wpc="http://schemas.microsoft.com/office/word/2010/wordprocessingCanvas" xmlns:cx="http://schemas.microsoft.com/office/drawing/2014/chartex" xmlns:cx1="http://schemas.microsoft.com/office/drawing/2015/9/8/chartex" xmlns:cx2="http://schemas.microsoft.com/office/drawing/2015/10/21/chartex" xmlns:cx3="http://schemas.microsoft.com/office/drawing/2016/5/9/chartex" xmlns:cx4="http://schemas.microsoft.com/office/drawing/2016/5/10/chartex" xmlns:cx5="http://schemas.microsoft.com/office/drawing/2016/5/11/chartex" xmlns:cx6="http://schemas.microsoft.com/office/drawing/2016/5/12/chartex" xmlns:cx7="http://schemas.microsoft.com/office/drawing/2016/5/13/chartex" xmlns:cx8="http://schemas.microsoft.com/office/drawing/2016/5/14/chartex" xmlns:mc="http://schemas.openxmlformats.org/markup-compatibility/2006" xmlns:aink="http://schemas.microsoft.com/office/drawing/2016/ink" xmlns:am3d="http://schemas.microsoft.com/office/drawing/2017/model3d" xmlns:o="urn:schemas-microsoft-com:office:office" xmlns:r="http://schemas.openxmlformats.org/officeDocument/2006/relationships" xmlns:m="http://schemas.openxmlformats.org/officeDocument/2006/math" xmlns:v="urn:schemas-microsoft-com:vml" xmlns:wp14="http://schemas.microsoft.com/office/word/2010/wordprocessingDrawing" xmlns:wp="http://schemas.openxmlformats.org/drawingml/2006/wordprocessingDrawing" xmlns:w10="urn:schemas-microsoft-com:office:word" xmlns:w="http://schemas.openxmlformats.org/wordprocessingml/2006/main" xmlns:w14="http://schemas.microsoft.com/office/word/2010/wordml" xmlns:w15="http://schemas.microsoft.com/office/word/2012/wordml" xmlns:w16cid="http://schemas.microsoft.com/office/word/2016/wordml/cid" xmlns:w16se="http://schemas.microsoft.com/office/word/2015/wordml/symex" xmlns:wpg="http://schemas.microsoft.com/office/word/2010/wordprocessingGroup" xmlns:wpi="http://schemas.microsoft.com/office/word/2010/wordprocessingInk" xmlns:wne="http://schemas.microsoft.com/office/word/2006/wordml" xmlns:wps="http://schemas.microsoft.com/office/word/2010/wordprocessingShape" mc:Ignorable="w14 w15 w16se w16cid wp14">
-  <w15:person w15:author="Adam Stock">
-    <w15:presenceInfo w15:providerId="None" w15:userId="Adam Stock"/>
-  </w15:person>
-  <w15:person w15:author="Adam Stock [2]">
-    <w15:presenceInfo w15:providerId="Windows Live" w15:userId="d076f54e44683ebd"/>
-  </w15:person>
-</w15:people>
 </file>
 
 <file path=word/styles.xml><?xml version="1.0" encoding="utf-8"?>
@@ -19038,7 +17288,7 @@
 </file>
 
 <file path=customXml/itemProps1.xml><?xml version="1.0" encoding="utf-8"?>
-<ds:datastoreItem xmlns:ds="http://schemas.openxmlformats.org/officeDocument/2006/customXml" ds:itemID="{65A59C53-6BB7-4526-A20B-1C317C07E039}">
+<ds:datastoreItem xmlns:ds="http://schemas.openxmlformats.org/officeDocument/2006/customXml" ds:itemID="{9227CE88-577D-4396-A000-33DF48298F07}">
   <ds:schemaRefs>
     <ds:schemaRef ds:uri="http://schemas.openxmlformats.org/officeDocument/2006/bibliography"/>
   </ds:schemaRefs>

</xml_diff>

<commit_message>
completed haptic chapter added diagrams and figure numbers
</commit_message>
<xml_diff>
--- a/AdamStock15034312FinalYearProject19-20.docx
+++ b/AdamStock15034312FinalYearProject19-20.docx
@@ -3939,7 +3939,13 @@
     </w:p>
     <w:p>
       <w:r>
-        <w:t xml:space="preserve">Below we will outline the main intended audience for this product. However this should not be considered an exhaustive list as use cases should be considered an interpretive element. </w:t>
+        <w:t>Below we will outline the main intended audience for this product. However</w:t>
+      </w:r>
+      <w:r>
+        <w:t>,</w:t>
+      </w:r>
+      <w:r>
+        <w:t xml:space="preserve"> this should not be considered an exhaustive list as use cases should be considered an interpretive element. </w:t>
       </w:r>
     </w:p>
     <w:p>
@@ -4099,7 +4105,15 @@
     </w:p>
     <w:p>
       <w:r>
-        <w:t xml:space="preserve">Below we will outline the main objectives of the project. Though not all of these objectives may be fulfilled </w:t>
+        <w:t xml:space="preserve">Below we will outline the main objectives of the project. Though not </w:t>
+      </w:r>
+      <w:proofErr w:type="gramStart"/>
+      <w:r>
+        <w:t>all of</w:t>
+      </w:r>
+      <w:proofErr w:type="gramEnd"/>
+      <w:r>
+        <w:t xml:space="preserve"> these objectives may be fulfilled </w:t>
       </w:r>
       <w:r>
         <w:t>they will be taken into consideration at each stage of the design and productions process.</w:t>
@@ -4209,8 +4223,18 @@
         <w:fldChar w:fldCharType="end"/>
       </w:r>
       <w:r>
-        <w:t xml:space="preserve">. Our brains prioritize these inputs and que them according to importance – for example if your hand was on fire that would take priority over an incoming social media message. Often events like the aforementioned social media message are not a priority and do not require immediate response, they are just a notification. </w:t>
-      </w:r>
+        <w:t xml:space="preserve">. Our brains prioritize these inputs and que them according to importance – for example if your hand was on fire that would take priority over an incoming social media message. Often events like the </w:t>
+      </w:r>
+      <w:proofErr w:type="gramStart"/>
+      <w:r>
+        <w:t>aforementioned social</w:t>
+      </w:r>
+      <w:proofErr w:type="gramEnd"/>
+      <w:r>
+        <w:t xml:space="preserve"> media message are not a priority and do not require immediate response, they are just a notification. </w:t>
+      </w:r>
+      <w:bookmarkStart w:id="9" w:name="_GoBack"/>
+      <w:bookmarkEnd w:id="9"/>
     </w:p>
     <w:p>
       <w:r>
@@ -4262,7 +4286,15 @@
         <w:t xml:space="preserve"> to describe attacks or other effects that affect multiple targets within a specified area.</w:t>
       </w:r>
       <w:r>
-        <w:t xml:space="preserve"> Modern smart devices are capable of tailoring their notifications based on the source and settings. This customization may include different alert noises, different colored notifications LED’s and most obvious- display notifications. </w:t>
+        <w:t xml:space="preserve"> Modern smart devices </w:t>
+      </w:r>
+      <w:proofErr w:type="gramStart"/>
+      <w:r>
+        <w:t>are capable of tailoring</w:t>
+      </w:r>
+      <w:proofErr w:type="gramEnd"/>
+      <w:r>
+        <w:t xml:space="preserve"> their notifications based on the source and settings. This customization may include different alert noises, different colored notifications LED’s and most obvious- display notifications. </w:t>
       </w:r>
       <w:r>
         <w:t>This clearly infringes</w:t>
@@ -4406,15 +4438,7 @@
         <w:t xml:space="preserve"> somatosensory system</w:t>
       </w:r>
       <w:r>
-        <w:t xml:space="preserve"> which includes other physical related senses such as the ability to sense heat (</w:t>
-      </w:r>
-      <w:proofErr w:type="spellStart"/>
-      <w:r>
-        <w:t>thermoception</w:t>
-      </w:r>
-      <w:proofErr w:type="spellEnd"/>
-      <w:r>
-        <w:t>), chemicals (</w:t>
+        <w:t xml:space="preserve"> which includes other physical related senses such as the ability to sense heat (thermoception), chemicals (</w:t>
       </w:r>
       <w:r>
         <w:t>chemoreceptor</w:t>
@@ -4482,8 +4506,50 @@
       <w:r>
         <w:t xml:space="preserve">will help fulfil the design goals of the project. </w:t>
       </w:r>
-      <w:bookmarkStart w:id="9" w:name="_GoBack"/>
-      <w:bookmarkEnd w:id="9"/>
+    </w:p>
+    <w:p>
+      <w:r>
+        <w:t xml:space="preserve">Research has already been completed </w:t>
+      </w:r>
+      <w:r>
+        <w:t xml:space="preserve">on the usage of haptic feedback embedded into clothing and during this it was noted that users struggled to </w:t>
+      </w:r>
+      <w:r>
+        <w:t xml:space="preserve">understand messages from multiple sources placed on the arm at the same time </w:t>
+      </w:r>
+      <w:r>
+        <w:fldChar w:fldCharType="begin"/>
+      </w:r>
+      <w:r>
+        <w:instrText>ADDIN RW.CITE{{104 Ueda,Kentaro 2019}}</w:instrText>
+      </w:r>
+      <w:r>
+        <w:fldChar w:fldCharType="separate"/>
+      </w:r>
+      <w:r>
+        <w:rPr>
+          <w:rFonts w:ascii="Calibri" w:hAnsi="Calibri" w:cs="Calibri"/>
+          <w:bCs/>
+        </w:rPr>
+        <w:t>(Ueda, Terada and Tsukamoto, 2019)</w:t>
+      </w:r>
+      <w:r>
+        <w:fldChar w:fldCharType="end"/>
+      </w:r>
+      <w:r>
+        <w:t xml:space="preserve">. In this project we will use a single actuator, this will </w:t>
+      </w:r>
+      <w:r>
+        <w:t xml:space="preserve">stop the </w:t>
+      </w:r>
+      <w:proofErr w:type="gramStart"/>
+      <w:r>
+        <w:t>aforementioned from</w:t>
+      </w:r>
+      <w:proofErr w:type="gramEnd"/>
+      <w:r>
+        <w:t xml:space="preserve"> being an issue as well as reduce the complexity and therefore cost of the product. </w:t>
+      </w:r>
     </w:p>
     <w:p>
       <w:pPr>
@@ -4571,12 +4637,14 @@
     </w:p>
     <w:p>
       <w:pPr>
+        <w:keepNext/>
         <w:jc w:val="center"/>
       </w:pPr>
       <w:r>
         <w:rPr>
           <w:noProof/>
         </w:rPr>
+        <w:lastRenderedPageBreak/>
         <w:drawing>
           <wp:inline distT="0" distB="0" distL="0" distR="0" wp14:anchorId="541820F1" wp14:editId="6A489515">
             <wp:extent cx="3581400" cy="2302274"/>
@@ -4621,6 +4689,23 @@
       </w:r>
     </w:p>
     <w:p>
+      <w:pPr>
+        <w:pStyle w:val="Caption"/>
+        <w:jc w:val="center"/>
+      </w:pPr>
+      <w:r>
+        <w:t xml:space="preserve">Figure </w:t>
+      </w:r>
+      <w:fldSimple w:instr=" SEQ Figure \* ARABIC ">
+        <w:r>
+          <w:rPr>
+            <w:noProof/>
+          </w:rPr>
+          <w:t>1</w:t>
+        </w:r>
+      </w:fldSimple>
+    </w:p>
+    <w:p>
       <w:r>
         <w:t xml:space="preserve">The Hey Bracelet consists of a pair of bracelets and a smartphone companion app. These items </w:t>
       </w:r>
@@ -4628,11 +4713,7 @@
         <w:t>align with my first idea closely with their tag line of ‘</w:t>
       </w:r>
       <w:r>
-        <w:t xml:space="preserve">The revolutionary bracelet that sends touch over </w:t>
-      </w:r>
-      <w:r>
-        <w:lastRenderedPageBreak/>
-        <w:t>distance</w:t>
+        <w:t>The revolutionary bracelet that sends touch over distance</w:t>
       </w:r>
       <w:r>
         <w:t>'</w:t>
@@ -4675,6 +4756,7 @@
       </w:pPr>
       <w:bookmarkStart w:id="12" w:name="_Toc35108990"/>
       <w:r>
+        <w:lastRenderedPageBreak/>
         <w:t>Sony Wena</w:t>
       </w:r>
       <w:bookmarkEnd w:id="12"/>
@@ -4686,6 +4768,10 @@
       </w:r>
     </w:p>
     <w:p>
+      <w:pPr>
+        <w:keepNext/>
+        <w:jc w:val="center"/>
+      </w:pPr>
       <w:r>
         <w:fldChar w:fldCharType="begin"/>
       </w:r>
@@ -4755,8 +4841,41 @@
       </w:r>
     </w:p>
     <w:p>
-      <w:r>
-        <w:t>The Sony Wena is not a watch but in fact a strap that should fit many watch faces and is available in multiple sizes and designs, including several Sony made face designs</w:t>
+      <w:pPr>
+        <w:pStyle w:val="Caption"/>
+        <w:jc w:val="center"/>
+      </w:pPr>
+      <w:r>
+        <w:t xml:space="preserve">Figure </w:t>
+      </w:r>
+      <w:fldSimple w:instr=" SEQ Figure \* ARABIC ">
+        <w:r>
+          <w:rPr>
+            <w:noProof/>
+          </w:rPr>
+          <w:t>2</w:t>
+        </w:r>
+      </w:fldSimple>
+    </w:p>
+    <w:p>
+      <w:r>
+        <w:t xml:space="preserve">The Sony </w:t>
+      </w:r>
+      <w:proofErr w:type="spellStart"/>
+      <w:r>
+        <w:t>Wena</w:t>
+      </w:r>
+      <w:proofErr w:type="spellEnd"/>
+      <w:r>
+        <w:t xml:space="preserve"> is not a watch but in fact a strap that should fit many </w:t>
+      </w:r>
+      <w:proofErr w:type="gramStart"/>
+      <w:r>
+        <w:t>watch</w:t>
+      </w:r>
+      <w:proofErr w:type="gramEnd"/>
+      <w:r>
+        <w:t xml:space="preserve"> faces and is available in multiple sizes and designs, including several Sony made face designs</w:t>
       </w:r>
       <w:r>
         <w:t>. This device is positioned as a more all-round smart device with GPS (GPS, GLONASS, QZSS and SBAS compatible)</w:t>
@@ -4809,6 +4928,10 @@
       </w:r>
     </w:p>
     <w:p>
+      <w:pPr>
+        <w:keepNext/>
+        <w:jc w:val="center"/>
+      </w:pPr>
       <w:r>
         <w:t xml:space="preserve">There are many such devices on the market as of 2019 and it would be beyond the scope of this work to review all of them, so in this instance </w:t>
       </w:r>
@@ -4899,6 +5022,23 @@
       </w:r>
     </w:p>
     <w:p>
+      <w:pPr>
+        <w:pStyle w:val="Caption"/>
+        <w:jc w:val="center"/>
+      </w:pPr>
+      <w:r>
+        <w:t xml:space="preserve">Figure </w:t>
+      </w:r>
+      <w:fldSimple w:instr=" SEQ Figure \* ARABIC ">
+        <w:r>
+          <w:rPr>
+            <w:noProof/>
+          </w:rPr>
+          <w:t>3</w:t>
+        </w:r>
+      </w:fldSimple>
+    </w:p>
+    <w:p>
       <w:r>
         <w:t xml:space="preserve">This device consists of the basic functionality of a feature phone in the form factor of a watch. It includes a MediaTek 6261s processor which is </w:t>
       </w:r>
@@ -5035,8 +5175,13 @@
             <w:tcW w:w="1555" w:type="dxa"/>
           </w:tcPr>
           <w:p>
-            <w:r>
-              <w:t xml:space="preserve">Hey Bracelet </w:t>
+            <w:proofErr w:type="gramStart"/>
+            <w:r>
+              <w:t>Hey Bracelet</w:t>
+            </w:r>
+            <w:proofErr w:type="gramEnd"/>
+            <w:r>
+              <w:t xml:space="preserve"> </w:t>
             </w:r>
           </w:p>
         </w:tc>
@@ -5221,6 +5366,9 @@
             <w:tcW w:w="1133" w:type="dxa"/>
           </w:tcPr>
           <w:p>
+            <w:pPr>
+              <w:keepNext/>
+            </w:pPr>
             <w:r>
               <w:t xml:space="preserve">&gt; £10 </w:t>
             </w:r>
@@ -5230,9 +5378,25 @@
     </w:tbl>
     <w:p>
       <w:pPr>
+        <w:pStyle w:val="Caption"/>
+      </w:pPr>
+      <w:bookmarkStart w:id="15" w:name="_Toc35108993"/>
+      <w:r>
+        <w:t xml:space="preserve">Table </w:t>
+      </w:r>
+      <w:fldSimple w:instr=" SEQ Table \* ARABIC ">
+        <w:r>
+          <w:rPr>
+            <w:noProof/>
+          </w:rPr>
+          <w:t>1</w:t>
+        </w:r>
+      </w:fldSimple>
+    </w:p>
+    <w:p>
+      <w:pPr>
         <w:pStyle w:val="Heading2"/>
       </w:pPr>
-      <w:bookmarkStart w:id="15" w:name="_Toc35108993"/>
       <w:r>
         <w:lastRenderedPageBreak/>
         <w:t>Energy harvesting</w:t>
@@ -5254,8 +5418,13 @@
       <w:r>
         <w:t xml:space="preserve">Methods for doing this have existing in many forms for hundreds of years but have only recently become viable to power wearable electronics. This is due to efficiency improvements in both the harvesting methods and in the </w:t>
       </w:r>
-      <w:r>
-        <w:t xml:space="preserve">devices </w:t>
+      <w:proofErr w:type="gramStart"/>
+      <w:r>
+        <w:t>devices</w:t>
+      </w:r>
+      <w:proofErr w:type="gramEnd"/>
+      <w:r>
+        <w:t xml:space="preserve"> </w:t>
       </w:r>
       <w:r>
         <w:t xml:space="preserve">they are intended to power. Below </w:t>
@@ -5901,7 +6070,15 @@
         <w:t xml:space="preserve"> </w:t>
       </w:r>
       <w:r>
-        <w:t xml:space="preserve">TEG’s would need to be located in the wristband giving additional cost and complexity to the design. </w:t>
+        <w:t xml:space="preserve">TEG’s would need to </w:t>
+      </w:r>
+      <w:proofErr w:type="gramStart"/>
+      <w:r>
+        <w:t>be located in</w:t>
+      </w:r>
+      <w:proofErr w:type="gramEnd"/>
+      <w:r>
+        <w:t xml:space="preserve"> the wristband giving additional cost and complexity to the design. </w:t>
       </w:r>
     </w:p>
     <w:p>
@@ -5945,7 +6122,15 @@
       </w:r>
       <w:r>
         <w:lastRenderedPageBreak/>
-        <w:t xml:space="preserve">become popular to power everything from cars to homes. These cells, also known as photovoltaic cells receive energy in the form of light and use this to excite electrons in a layer of a semiconducting </w:t>
+        <w:t xml:space="preserve">become popular to power everything from cars to homes. These cells, also known as photovoltaic </w:t>
+      </w:r>
+      <w:proofErr w:type="gramStart"/>
+      <w:r>
+        <w:t>cells</w:t>
+      </w:r>
+      <w:proofErr w:type="gramEnd"/>
+      <w:r>
+        <w:t xml:space="preserve"> receive energy in the form of light and use this to excite electrons in a layer of a semiconducting </w:t>
       </w:r>
       <w:r>
         <w:t>material</w:t>
@@ -6122,7 +6307,15 @@
           </w:tcPr>
           <w:p>
             <w:r>
-              <w:t xml:space="preserve">High as no pre made units are available </w:t>
+              <w:t xml:space="preserve">High as no </w:t>
+            </w:r>
+            <w:proofErr w:type="gramStart"/>
+            <w:r>
+              <w:t>pre made</w:t>
+            </w:r>
+            <w:proofErr w:type="gramEnd"/>
+            <w:r>
+              <w:t xml:space="preserve"> units are available </w:t>
             </w:r>
           </w:p>
         </w:tc>
@@ -6215,8 +6408,13 @@
             <w:tcW w:w="2048" w:type="dxa"/>
           </w:tcPr>
           <w:p>
-            <w:r>
-              <w:t>Low(£1-5 for device and associated storage)</w:t>
+            <w:proofErr w:type="gramStart"/>
+            <w:r>
+              <w:t>Low(</w:t>
+            </w:r>
+            <w:proofErr w:type="gramEnd"/>
+            <w:r>
+              <w:t>£1-5 for device and associated storage)</w:t>
             </w:r>
           </w:p>
         </w:tc>
@@ -6297,6 +6495,9 @@
             <w:tcW w:w="1984" w:type="dxa"/>
           </w:tcPr>
           <w:p>
+            <w:pPr>
+              <w:keepNext/>
+            </w:pPr>
             <w:r>
               <w:t>Viable as multiple cells can be used</w:t>
             </w:r>
@@ -6304,10 +6505,33 @@
         </w:tc>
       </w:tr>
     </w:tbl>
-    <w:p/>
-    <w:p>
-      <w:r>
-        <w:t>A characteristic of the aforementioned energy harvesting methods is that they provide extremely low amounts of current. Given proper storage using a capacitor or even a small rechargeable battery the amount of energy collected even while being intermittent in delivery should be enough for the relatively low power</w:t>
+    <w:p>
+      <w:pPr>
+        <w:pStyle w:val="Caption"/>
+      </w:pPr>
+      <w:r>
+        <w:t xml:space="preserve">Table </w:t>
+      </w:r>
+      <w:fldSimple w:instr=" SEQ Table \* ARABIC ">
+        <w:r>
+          <w:rPr>
+            <w:noProof/>
+          </w:rPr>
+          <w:t>2</w:t>
+        </w:r>
+      </w:fldSimple>
+    </w:p>
+    <w:p>
+      <w:r>
+        <w:t xml:space="preserve">A characteristic of the </w:t>
+      </w:r>
+      <w:proofErr w:type="gramStart"/>
+      <w:r>
+        <w:t>aforementioned energy</w:t>
+      </w:r>
+      <w:proofErr w:type="gramEnd"/>
+      <w:r>
+        <w:t xml:space="preserve"> harvesting methods is that they provide extremely low amounts of current. Given proper storage using a capacitor or even a small rechargeable battery the amount of energy collected even while being intermittent in delivery should be enough for the relatively low power</w:t>
       </w:r>
       <w:r>
         <w:t xml:space="preserve"> but frequent</w:t>
@@ -6369,7 +6593,15 @@
     </w:p>
     <w:p>
       <w:r>
-        <w:t xml:space="preserve">The aforementioned battery has an output of 3v meaning it can power the device directly, a capacity of 1000mAh meaning it can potentially power a low power device for several years. As well as having a large operating range in heat, solid state that is unlikely to be </w:t>
+        <w:t xml:space="preserve">The </w:t>
+      </w:r>
+      <w:proofErr w:type="gramStart"/>
+      <w:r>
+        <w:t>aforementioned battery</w:t>
+      </w:r>
+      <w:proofErr w:type="gramEnd"/>
+      <w:r>
+        <w:t xml:space="preserve"> has an output of 3v meaning it can power the device directly, a capacity of 1000mAh meaning it can potentially power a low power device for several years. As well as having a large operating range in heat, solid state that is unlikely to be </w:t>
       </w:r>
       <w:r>
         <w:t>affected</w:t>
@@ -6401,7 +6633,15 @@
       </w:r>
       <w:proofErr w:type="spellEnd"/>
       <w:r>
-        <w:t xml:space="preserve"> (Must have, Should have, Could have, Won’t have) prioritization. They are split into two sections functional and non-functional for each element of the product.</w:t>
+        <w:t xml:space="preserve"> (Must have, </w:t>
+      </w:r>
+      <w:proofErr w:type="gramStart"/>
+      <w:r>
+        <w:t>Should</w:t>
+      </w:r>
+      <w:proofErr w:type="gramEnd"/>
+      <w:r>
+        <w:t xml:space="preserve"> have, Could have, Won’t have) prioritization. They are split into two sections functional and non-functional for each element of the product.</w:t>
       </w:r>
     </w:p>
     <w:p>
@@ -6444,6 +6684,7 @@
       </w:r>
     </w:p>
     <w:p>
+      <w:proofErr w:type="gramStart"/>
       <w:r>
         <w:rPr>
           <w:vertAlign w:val="subscript"/>
@@ -6451,10 +6692,15 @@
         <w:t xml:space="preserve">1 </w:t>
       </w:r>
       <w:r>
-        <w:t>. Functional (1) or Non-Functional (2)</w:t>
-      </w:r>
-    </w:p>
-    <w:p>
+        <w:t>.</w:t>
+      </w:r>
+      <w:proofErr w:type="gramEnd"/>
+      <w:r>
+        <w:t xml:space="preserve"> Functional (1) or Non-Functional (2)</w:t>
+      </w:r>
+    </w:p>
+    <w:p>
+      <w:proofErr w:type="gramStart"/>
       <w:r>
         <w:rPr>
           <w:vertAlign w:val="subscript"/>
@@ -6462,7 +6708,11 @@
         <w:t>2</w:t>
       </w:r>
       <w:r>
-        <w:t xml:space="preserve"> . Component, Android application (1)</w:t>
+        <w:t xml:space="preserve"> .</w:t>
+      </w:r>
+      <w:proofErr w:type="gramEnd"/>
+      <w:r>
+        <w:t xml:space="preserve"> Component, Android application (1)</w:t>
       </w:r>
       <w:r>
         <w:t>,</w:t>
@@ -6472,6 +6722,7 @@
       </w:r>
     </w:p>
     <w:p>
+      <w:proofErr w:type="gramStart"/>
       <w:r>
         <w:rPr>
           <w:vertAlign w:val="subscript"/>
@@ -6479,7 +6730,11 @@
         <w:t>3</w:t>
       </w:r>
       <w:r>
-        <w:t xml:space="preserve"> . Requirement number </w:t>
+        <w:t xml:space="preserve"> .</w:t>
+      </w:r>
+      <w:proofErr w:type="gramEnd"/>
+      <w:r>
+        <w:t xml:space="preserve"> Requirement number </w:t>
       </w:r>
     </w:p>
     <w:p>
@@ -6974,6 +7229,7 @@
           </w:tcPr>
           <w:p>
             <w:pPr>
+              <w:keepNext/>
               <w:spacing w:after="160" w:line="259" w:lineRule="auto"/>
             </w:pPr>
             <w:r>
@@ -6983,13 +7239,28 @@
         </w:tc>
       </w:tr>
     </w:tbl>
-    <w:p/>
-    <w:p>
-      <w:pPr>
-        <w:pStyle w:val="Heading3"/>
+    <w:p>
+      <w:pPr>
+        <w:pStyle w:val="Caption"/>
       </w:pPr>
       <w:bookmarkStart w:id="28" w:name="_Toc23943065"/>
       <w:bookmarkStart w:id="29" w:name="_Toc35109002"/>
+      <w:r>
+        <w:t xml:space="preserve">Table </w:t>
+      </w:r>
+      <w:fldSimple w:instr=" SEQ Table \* ARABIC ">
+        <w:r>
+          <w:rPr>
+            <w:noProof/>
+          </w:rPr>
+          <w:t>3</w:t>
+        </w:r>
+      </w:fldSimple>
+    </w:p>
+    <w:p>
+      <w:pPr>
+        <w:pStyle w:val="Heading3"/>
+      </w:pPr>
       <w:r>
         <w:t>Non-Functional</w:t>
       </w:r>
@@ -7256,6 +7527,7 @@
           </w:tcPr>
           <w:p>
             <w:pPr>
+              <w:keepNext/>
               <w:spacing w:after="160" w:line="259" w:lineRule="auto"/>
             </w:pPr>
             <w:r>
@@ -7264,9 +7536,24 @@
           </w:p>
         </w:tc>
       </w:tr>
-      <w:bookmarkEnd w:id="27"/>
     </w:tbl>
-    <w:p/>
+    <w:bookmarkEnd w:id="27"/>
+    <w:p>
+      <w:pPr>
+        <w:pStyle w:val="Caption"/>
+      </w:pPr>
+      <w:r>
+        <w:t xml:space="preserve">Table </w:t>
+      </w:r>
+      <w:fldSimple w:instr=" SEQ Table \* ARABIC ">
+        <w:r>
+          <w:rPr>
+            <w:noProof/>
+          </w:rPr>
+          <w:t>4</w:t>
+        </w:r>
+      </w:fldSimple>
+    </w:p>
     <w:p>
       <w:pPr>
         <w:pStyle w:val="Heading2"/>
@@ -7767,6 +8054,7 @@
           </w:tcPr>
           <w:p>
             <w:pPr>
+              <w:keepNext/>
               <w:spacing w:after="160" w:line="259" w:lineRule="auto"/>
             </w:pPr>
             <w:r>
@@ -7776,13 +8064,27 @@
         </w:tc>
       </w:tr>
     </w:tbl>
-    <w:p/>
-    <w:p/>
+    <w:p>
+      <w:pPr>
+        <w:pStyle w:val="Caption"/>
+      </w:pPr>
+      <w:bookmarkStart w:id="32" w:name="_Toc35109005"/>
+      <w:r>
+        <w:t xml:space="preserve">Table </w:t>
+      </w:r>
+      <w:fldSimple w:instr=" SEQ Table \* ARABIC ">
+        <w:r>
+          <w:rPr>
+            <w:noProof/>
+          </w:rPr>
+          <w:t>5</w:t>
+        </w:r>
+      </w:fldSimple>
+    </w:p>
     <w:p>
       <w:pPr>
         <w:pStyle w:val="Heading3"/>
       </w:pPr>
-      <w:bookmarkStart w:id="32" w:name="_Toc35109005"/>
       <w:r>
         <w:t>Non-Functional</w:t>
       </w:r>
@@ -7981,7 +8283,6 @@
               <w:contextualSpacing/>
             </w:pPr>
             <w:r>
-              <w:lastRenderedPageBreak/>
               <w:t>2.2.4</w:t>
             </w:r>
           </w:p>
@@ -8025,6 +8326,7 @@
               <w:contextualSpacing/>
             </w:pPr>
             <w:r>
+              <w:lastRenderedPageBreak/>
               <w:t>2.2.5</w:t>
             </w:r>
           </w:p>
@@ -8140,6 +8442,7 @@
           </w:tcPr>
           <w:p>
             <w:pPr>
+              <w:keepNext/>
               <w:spacing w:after="160" w:line="259" w:lineRule="auto"/>
             </w:pPr>
             <w:r>
@@ -8149,7 +8452,22 @@
         </w:tc>
       </w:tr>
     </w:tbl>
-    <w:p/>
+    <w:p>
+      <w:pPr>
+        <w:pStyle w:val="Caption"/>
+      </w:pPr>
+      <w:r>
+        <w:t xml:space="preserve">Table </w:t>
+      </w:r>
+      <w:fldSimple w:instr=" SEQ Table \* ARABIC ">
+        <w:r>
+          <w:rPr>
+            <w:noProof/>
+          </w:rPr>
+          <w:t>6</w:t>
+        </w:r>
+      </w:fldSimple>
+    </w:p>
     <w:p>
       <w:pPr>
         <w:pStyle w:val="Heading2"/>
@@ -8393,6 +8711,7 @@
           </w:tcPr>
           <w:p>
             <w:pPr>
+              <w:keepNext/>
               <w:spacing w:after="160" w:line="259" w:lineRule="auto"/>
             </w:pPr>
             <w:r>
@@ -8402,13 +8721,27 @@
         </w:tc>
       </w:tr>
     </w:tbl>
-    <w:p/>
-    <w:p/>
+    <w:p>
+      <w:pPr>
+        <w:pStyle w:val="Caption"/>
+      </w:pPr>
+      <w:bookmarkStart w:id="35" w:name="_Toc35109008"/>
+      <w:r>
+        <w:t xml:space="preserve">Table </w:t>
+      </w:r>
+      <w:fldSimple w:instr=" SEQ Table \* ARABIC ">
+        <w:r>
+          <w:rPr>
+            <w:noProof/>
+          </w:rPr>
+          <w:t>7</w:t>
+        </w:r>
+      </w:fldSimple>
+    </w:p>
     <w:p>
       <w:pPr>
         <w:pStyle w:val="Heading3"/>
       </w:pPr>
-      <w:bookmarkStart w:id="35" w:name="_Toc35109008"/>
       <w:r>
         <w:t>Non-Functional</w:t>
       </w:r>
@@ -8630,6 +8963,7 @@
           </w:tcPr>
           <w:p>
             <w:pPr>
+              <w:keepNext/>
               <w:spacing w:after="160" w:line="259" w:lineRule="auto"/>
             </w:pPr>
             <w:r>
@@ -8639,113 +8973,289 @@
         </w:tc>
       </w:tr>
     </w:tbl>
+    <w:p>
+      <w:pPr>
+        <w:pStyle w:val="Caption"/>
+      </w:pPr>
+      <w:r>
+        <w:t xml:space="preserve">Table </w:t>
+      </w:r>
+      <w:fldSimple w:instr=" SEQ Table \* ARABIC ">
+        <w:r>
+          <w:rPr>
+            <w:noProof/>
+          </w:rPr>
+          <w:t>8</w:t>
+        </w:r>
+      </w:fldSimple>
+    </w:p>
+    <w:p>
+      <w:pPr>
+        <w:pStyle w:val="Heading1"/>
+      </w:pPr>
+      <w:bookmarkStart w:id="36" w:name="_Toc35109009"/>
+      <w:bookmarkEnd w:id="23"/>
+      <w:r>
+        <w:t>Methodology</w:t>
+      </w:r>
+      <w:bookmarkEnd w:id="36"/>
+    </w:p>
+    <w:p>
+      <w:r>
+        <w:t xml:space="preserve">The methodology being used for this project is the Agile method. This will allow us to change features and design considerations throughout the process. </w:t>
+      </w:r>
+    </w:p>
+    <w:p>
+      <w:r>
+        <w:t xml:space="preserve">Two methodologies were considered for the project, </w:t>
+      </w:r>
+      <w:r>
+        <w:t>Waterfall and Agile. Though</w:t>
+      </w:r>
+      <w:r>
+        <w:t xml:space="preserve"> for a single person project with limited scope the waterfall method may </w:t>
+      </w:r>
+      <w:r>
+        <w:t>work</w:t>
+      </w:r>
+      <w:r>
+        <w:t>,</w:t>
+      </w:r>
+      <w:r>
+        <w:t xml:space="preserve"> it does not allow for additions or revisions to the </w:t>
+      </w:r>
+      <w:proofErr w:type="gramStart"/>
+      <w:r>
+        <w:t>end product</w:t>
+      </w:r>
+      <w:proofErr w:type="gramEnd"/>
+      <w:r>
+        <w:t xml:space="preserve"> without significant time delays</w:t>
+      </w:r>
+      <w:r>
+        <w:t>.</w:t>
+      </w:r>
+      <w:r>
+        <w:t xml:space="preserve"> </w:t>
+      </w:r>
+      <w:r>
+        <w:t>It also introduces</w:t>
+      </w:r>
+      <w:r>
+        <w:t xml:space="preserve"> the potential for scope creep turning the project into an impossible task as features are proposed during any resets in the design process. </w:t>
+      </w:r>
+    </w:p>
+    <w:p>
+      <w:r>
+        <w:lastRenderedPageBreak/>
+        <w:t xml:space="preserve">Using an Agile methodology allows us to expand on features continuously throughout the project while not suffering from the scope creep issues of Waterfall – this is accomplished using the previously mentioned MoSCoW method. This allows new features to be proposed and logged without requiring them to be in the final product while also giving a list for any new iterations or revisions to follow – saving on future development time. </w:t>
+      </w:r>
+    </w:p>
+    <w:p>
+      <w:pPr>
+        <w:pStyle w:val="Heading1"/>
+      </w:pPr>
+      <w:bookmarkStart w:id="37" w:name="_Toc35109010"/>
+      <w:r>
+        <w:t>Design</w:t>
+      </w:r>
+      <w:bookmarkEnd w:id="37"/>
+    </w:p>
+    <w:p>
+      <w:r>
+        <w:t>In this section we will discuss design considerations as well as outline how the system will work as a whole.</w:t>
+      </w:r>
+    </w:p>
+    <w:p>
+      <w:pPr>
+        <w:pStyle w:val="Heading2"/>
+      </w:pPr>
+      <w:bookmarkStart w:id="38" w:name="_Toc35109011"/>
+      <w:r>
+        <w:t>High level design</w:t>
+      </w:r>
+      <w:bookmarkEnd w:id="38"/>
+    </w:p>
+    <w:p>
+      <w:r>
+        <w:t xml:space="preserve">At the highest level our system is </w:t>
+      </w:r>
+      <w:r>
+        <w:t>made from</w:t>
+      </w:r>
+      <w:r>
+        <w:t xml:space="preserve"> 3 components </w:t>
+      </w:r>
+      <w:r>
+        <w:t>–</w:t>
+      </w:r>
+    </w:p>
+    <w:p>
+      <w:pPr>
+        <w:pStyle w:val="ListParagraph"/>
+        <w:numPr>
+          <w:ilvl w:val="0"/>
+          <w:numId w:val="29"/>
+        </w:numPr>
+      </w:pPr>
+      <w:r>
+        <w:t>A mobile phone app (in our case android)</w:t>
+      </w:r>
+    </w:p>
+    <w:p>
+      <w:pPr>
+        <w:pStyle w:val="ListParagraph"/>
+        <w:numPr>
+          <w:ilvl w:val="0"/>
+          <w:numId w:val="29"/>
+        </w:numPr>
+      </w:pPr>
+      <w:r>
+        <w:t xml:space="preserve">A physical wristband </w:t>
+      </w:r>
+    </w:p>
+    <w:p>
+      <w:pPr>
+        <w:pStyle w:val="ListParagraph"/>
+        <w:numPr>
+          <w:ilvl w:val="0"/>
+          <w:numId w:val="29"/>
+        </w:numPr>
+      </w:pPr>
+      <w:r>
+        <w:t xml:space="preserve">A database </w:t>
+      </w:r>
+    </w:p>
+    <w:p>
+      <w:r>
+        <w:t>These components will use the most ubiquitous communications methods between each other,</w:t>
+      </w:r>
+      <w:r>
+        <w:br/>
+        <w:t>so in our case communication between the wristband and the mobile phone device will be via Bluetooth LE as this is an exceptionally common standard and should keep compatibility at its maximum</w:t>
+      </w:r>
+      <w:r>
+        <w:t xml:space="preserve"> (and thus give the highest potential customer base)</w:t>
+      </w:r>
+      <w:r>
+        <w:t xml:space="preserve">. </w:t>
+      </w:r>
+      <w:r>
+        <w:br/>
+        <w:t xml:space="preserve">The communication between the </w:t>
+      </w:r>
+      <w:r>
+        <w:t>mobile devices and the database will be handled by the internet so in this case we do not have to be concerned as to the exact method as this will be dealt with by the Android operating system and the internet itself provided a TCP/UDP connection is established.</w:t>
+      </w:r>
+    </w:p>
     <w:p/>
-    <w:p/>
-    <w:bookmarkEnd w:id="23"/>
-    <w:p/>
-    <w:p>
-      <w:pPr>
-        <w:pStyle w:val="Heading1"/>
-      </w:pPr>
-      <w:bookmarkStart w:id="36" w:name="_Toc35109009"/>
+    <w:p>
+      <w:pPr>
+        <w:keepNext/>
+        <w:jc w:val="center"/>
+      </w:pPr>
+      <w:r>
+        <w:rPr>
+          <w:noProof/>
+        </w:rPr>
+        <w:drawing>
+          <wp:inline distT="0" distB="0" distL="0" distR="0" wp14:anchorId="51E13C0C" wp14:editId="48C9744C">
+            <wp:extent cx="4556760" cy="2257907"/>
+            <wp:effectExtent l="0" t="0" r="0" b="9525"/>
+            <wp:docPr id="8" name="Picture 8"/>
+            <wp:cNvGraphicFramePr>
+              <a:graphicFrameLocks xmlns:a="http://schemas.openxmlformats.org/drawingml/2006/main" noChangeAspect="1"/>
+            </wp:cNvGraphicFramePr>
+            <a:graphic xmlns:a="http://schemas.openxmlformats.org/drawingml/2006/main">
+              <a:graphicData uri="http://schemas.openxmlformats.org/drawingml/2006/picture">
+                <pic:pic xmlns:pic="http://schemas.openxmlformats.org/drawingml/2006/picture">
+                  <pic:nvPicPr>
+                    <pic:cNvPr id="0" name="Picture 1"/>
+                    <pic:cNvPicPr>
+                      <a:picLocks noChangeAspect="1" noChangeArrowheads="1"/>
+                    </pic:cNvPicPr>
+                  </pic:nvPicPr>
+                  <pic:blipFill>
+                    <a:blip r:embed="rId11" cstate="print">
+                      <a:extLst>
+                        <a:ext uri="{28A0092B-C50C-407E-A947-70E740481C1C}">
+                          <a14:useLocalDpi xmlns:a14="http://schemas.microsoft.com/office/drawing/2010/main" val="0"/>
+                        </a:ext>
+                      </a:extLst>
+                    </a:blip>
+                    <a:srcRect/>
+                    <a:stretch>
+                      <a:fillRect/>
+                    </a:stretch>
+                  </pic:blipFill>
+                  <pic:spPr bwMode="auto">
+                    <a:xfrm>
+                      <a:off x="0" y="0"/>
+                      <a:ext cx="4572335" cy="2265625"/>
+                    </a:xfrm>
+                    <a:prstGeom prst="rect">
+                      <a:avLst/>
+                    </a:prstGeom>
+                    <a:noFill/>
+                    <a:ln>
+                      <a:noFill/>
+                    </a:ln>
+                  </pic:spPr>
+                </pic:pic>
+              </a:graphicData>
+            </a:graphic>
+          </wp:inline>
+        </w:drawing>
+      </w:r>
+    </w:p>
+    <w:p>
+      <w:pPr>
+        <w:pStyle w:val="Caption"/>
+        <w:jc w:val="center"/>
+      </w:pPr>
+      <w:r>
+        <w:t xml:space="preserve">Figure </w:t>
+      </w:r>
+      <w:fldSimple w:instr=" SEQ Figure \* ARABIC ">
+        <w:r>
+          <w:rPr>
+            <w:noProof/>
+          </w:rPr>
+          <w:t>4</w:t>
+        </w:r>
+      </w:fldSimple>
+    </w:p>
+    <w:p>
+      <w:pPr>
+        <w:pStyle w:val="Heading4"/>
+      </w:pPr>
+      <w:bookmarkStart w:id="39" w:name="_Hlk34152738"/>
+      <w:r>
+        <w:t xml:space="preserve">Outline </w:t>
+      </w:r>
+    </w:p>
+    <w:p>
+      <w:r>
+        <w:t xml:space="preserve">The device being created is a small </w:t>
+      </w:r>
+      <w:r>
+        <w:t>low-cost</w:t>
+      </w:r>
+      <w:r>
+        <w:t xml:space="preserve"> wearable for personal notifications.</w:t>
+      </w:r>
+    </w:p>
+    <w:p>
+      <w:r>
+        <w:t>Its purpose is to provide discreate notifications to a user with minimal setup and configuration</w:t>
+      </w:r>
+      <w:r>
+        <w:t>.</w:t>
+      </w:r>
+    </w:p>
+    <w:p>
       <w:r>
         <w:lastRenderedPageBreak/>
-        <w:t>Methodology</w:t>
-      </w:r>
-      <w:bookmarkEnd w:id="36"/>
-    </w:p>
-    <w:p>
-      <w:r>
-        <w:t xml:space="preserve">The methodology being used for this project is the Agile method. This will allow us to change features and design considerations throughout the process. </w:t>
-      </w:r>
-    </w:p>
-    <w:p>
-      <w:r>
-        <w:t xml:space="preserve">Two methodologies were considered for the project, </w:t>
-      </w:r>
-      <w:r>
-        <w:t>Waterfall and Agile. Though</w:t>
-      </w:r>
-      <w:r>
-        <w:t xml:space="preserve"> for a single person project with limited scope the waterfall method may </w:t>
-      </w:r>
-      <w:r>
-        <w:t>work</w:t>
-      </w:r>
-      <w:r>
-        <w:t>,</w:t>
-      </w:r>
-      <w:r>
-        <w:t xml:space="preserve"> it does not allow for additions or revisions to the end product without significant time delays</w:t>
-      </w:r>
-      <w:r>
-        <w:t>.</w:t>
-      </w:r>
-      <w:r>
-        <w:t xml:space="preserve"> </w:t>
-      </w:r>
-      <w:r>
-        <w:t>It also introduces</w:t>
-      </w:r>
-      <w:r>
-        <w:t xml:space="preserve"> the potential for scope creep turning the project into an impossible task as features are proposed during any resets in the design process. </w:t>
-      </w:r>
-    </w:p>
-    <w:p>
-      <w:r>
-        <w:t xml:space="preserve">Using an Agile methodology allows us to expand on features continuously throughout the project while not suffering from the scope creep issues of Waterfall – this is accomplished using the previously mentioned MoSCoW method. This allows new features to be proposed and logged without requiring them to be in the final product while also giving a list for any new iterations or revisions to follow – saving on future development time. </w:t>
-      </w:r>
-    </w:p>
-    <w:p>
-      <w:pPr>
-        <w:pStyle w:val="Heading1"/>
-      </w:pPr>
-      <w:bookmarkStart w:id="37" w:name="_Toc35109010"/>
-      <w:r>
-        <w:t>Design</w:t>
-      </w:r>
-      <w:bookmarkEnd w:id="37"/>
-    </w:p>
-    <w:p>
-      <w:pPr>
-        <w:pStyle w:val="Heading2"/>
-      </w:pPr>
-      <w:bookmarkStart w:id="38" w:name="_Toc35109011"/>
-      <w:r>
-        <w:t>High level design</w:t>
-      </w:r>
-      <w:bookmarkEnd w:id="38"/>
-    </w:p>
-    <w:p>
-      <w:pPr>
-        <w:pStyle w:val="Heading4"/>
-      </w:pPr>
-      <w:bookmarkStart w:id="39" w:name="_Hlk34152738"/>
-      <w:r>
-        <w:t xml:space="preserve">Outline </w:t>
-      </w:r>
-    </w:p>
-    <w:p>
-      <w:r>
-        <w:t xml:space="preserve">The device being created is a small </w:t>
-      </w:r>
-      <w:r>
-        <w:t>low-cost</w:t>
-      </w:r>
-      <w:r>
-        <w:t xml:space="preserve"> wearable for personal notifications.</w:t>
-      </w:r>
-    </w:p>
-    <w:p>
-      <w:r>
-        <w:t>Its purpose is to provide discreate notifications to a user with minimal setup and configuration</w:t>
-      </w:r>
-      <w:r>
-        <w:t>.</w:t>
-      </w:r>
-    </w:p>
-    <w:p>
-      <w:r>
         <w:t>It is intended to be used by children and adults with access to a smart phone but without any prior experience with such devices.</w:t>
       </w:r>
     </w:p>
@@ -8911,7 +9421,6 @@
         </w:numPr>
       </w:pPr>
       <w:r>
-        <w:lastRenderedPageBreak/>
         <w:t xml:space="preserve">The MCU </w:t>
       </w:r>
     </w:p>
@@ -9042,6 +9551,7 @@
         <w:pStyle w:val="ListParagraph"/>
       </w:pPr>
       <w:r>
+        <w:lastRenderedPageBreak/>
         <w:t xml:space="preserve">This </w:t>
       </w:r>
       <w:r>
@@ -9195,11 +9705,7 @@
     </w:p>
     <w:p>
       <w:r>
-        <w:t xml:space="preserve">The android app stores only the user’s unique identification number as this is what it would use to look up its respective band’s status. As this number alone gives no sensitive information its protection is not essential. However, the number could be used to intercept another user’s notification and so some form </w:t>
-      </w:r>
-      <w:r>
-        <w:lastRenderedPageBreak/>
-        <w:t xml:space="preserve">of encryption may be used. </w:t>
+        <w:t xml:space="preserve">The android app stores only the user’s unique identification number as this is what it would use to look up its respective band’s status. As this number alone gives no sensitive information its protection is not essential. However, the number could be used to intercept another user’s notification and so some form of encryption may be used. </w:t>
       </w:r>
       <w:r>
         <w:t xml:space="preserve">The app also contains the password for connection to the database and this should be protected so that an attacker cannot read the contents of the database. </w:t>
@@ -9303,6 +9809,7 @@
         <w:pStyle w:val="Heading4"/>
       </w:pPr>
       <w:r>
+        <w:lastRenderedPageBreak/>
         <w:t xml:space="preserve">Finite state machine </w:t>
       </w:r>
     </w:p>
@@ -9327,6 +9834,7 @@
     </w:p>
     <w:p>
       <w:pPr>
+        <w:keepNext/>
         <w:jc w:val="center"/>
       </w:pPr>
       <w:r>
@@ -9351,7 +9859,7 @@
                     </pic:cNvPicPr>
                   </pic:nvPicPr>
                   <pic:blipFill>
-                    <a:blip r:embed="rId11">
+                    <a:blip r:embed="rId12">
                       <a:extLst>
                         <a:ext uri="{28A0092B-C50C-407E-A947-70E740481C1C}">
                           <a14:useLocalDpi xmlns:a14="http://schemas.microsoft.com/office/drawing/2010/main" val="0"/>
@@ -9383,6 +9891,23 @@
         </w:drawing>
       </w:r>
     </w:p>
+    <w:p>
+      <w:pPr>
+        <w:pStyle w:val="Caption"/>
+        <w:jc w:val="center"/>
+      </w:pPr>
+      <w:r>
+        <w:t xml:space="preserve">Figure </w:t>
+      </w:r>
+      <w:fldSimple w:instr=" SEQ Figure \* ARABIC ">
+        <w:r>
+          <w:rPr>
+            <w:noProof/>
+          </w:rPr>
+          <w:t>5</w:t>
+        </w:r>
+      </w:fldSimple>
+    </w:p>
     <w:p/>
     <w:p>
       <w:pPr>
@@ -9398,11 +9923,14 @@
         <w:pStyle w:val="Heading4"/>
       </w:pPr>
       <w:r>
-        <w:lastRenderedPageBreak/>
         <w:t>Database diagram</w:t>
       </w:r>
     </w:p>
     <w:p>
+      <w:pPr>
+        <w:keepNext/>
+        <w:jc w:val="center"/>
+      </w:pPr>
       <w:r>
         <w:rPr>
           <w:noProof/>
@@ -9425,7 +9953,7 @@
                     </pic:cNvPicPr>
                   </pic:nvPicPr>
                   <pic:blipFill>
-                    <a:blip r:embed="rId12">
+                    <a:blip r:embed="rId13">
                       <a:extLst>
                         <a:ext uri="{28A0092B-C50C-407E-A947-70E740481C1C}">
                           <a14:useLocalDpi xmlns:a14="http://schemas.microsoft.com/office/drawing/2010/main" val="0"/>
@@ -9457,6 +9985,23 @@
         </w:drawing>
       </w:r>
     </w:p>
+    <w:p>
+      <w:pPr>
+        <w:pStyle w:val="Caption"/>
+        <w:jc w:val="center"/>
+      </w:pPr>
+      <w:r>
+        <w:t xml:space="preserve">Figure </w:t>
+      </w:r>
+      <w:fldSimple w:instr=" SEQ Figure \* ARABIC ">
+        <w:r>
+          <w:rPr>
+            <w:noProof/>
+          </w:rPr>
+          <w:t>6</w:t>
+        </w:r>
+      </w:fldSimple>
+    </w:p>
     <w:p/>
     <w:p>
       <w:pPr>
@@ -9483,6 +10028,7 @@
         </w:numPr>
       </w:pPr>
       <w:r>
+        <w:lastRenderedPageBreak/>
         <w:t xml:space="preserve">Main application </w:t>
       </w:r>
     </w:p>
@@ -9656,7 +10202,7 @@
       <w:r>
         <w:t xml:space="preserve">Note prices are taken from </w:t>
       </w:r>
-      <w:hyperlink r:id="rId13" w:history="1">
+      <w:hyperlink r:id="rId14" w:history="1">
         <w:r>
           <w:rPr>
             <w:rStyle w:val="Hyperlink"/>
@@ -9726,9 +10272,6 @@
       </w:r>
       <w:r>
         <w:br/>
-      </w:r>
-      <w:r>
-        <w:lastRenderedPageBreak/>
         <w:t>The cost of this chip is approximately £4.07 per chip and the development kit (Launchpad) is £23.55 and is available immediately.</w:t>
       </w:r>
     </w:p>
@@ -9982,6 +10525,7 @@
       </w:pPr>
       <w:bookmarkStart w:id="46" w:name="_Toc35109017"/>
       <w:r>
+        <w:lastRenderedPageBreak/>
         <w:t>NXP-</w:t>
       </w:r>
       <w:r>
@@ -10019,7 +10563,15 @@
         <w:t>Cortex®-M4F</w:t>
       </w:r>
       <w:r>
-        <w:t xml:space="preserve"> microcontroller and is capable of providing floating point operations as denoted by the ‘F’ postfix and provides Bluetooth Low Energy support. </w:t>
+        <w:t xml:space="preserve"> microcontroller and </w:t>
+      </w:r>
+      <w:proofErr w:type="gramStart"/>
+      <w:r>
+        <w:t>is capable of providing</w:t>
+      </w:r>
+      <w:proofErr w:type="gramEnd"/>
+      <w:r>
+        <w:t xml:space="preserve"> floating point operations as denoted by the ‘F’ postfix and provides Bluetooth Low Energy support. </w:t>
       </w:r>
       <w:r>
         <w:br/>
@@ -10144,7 +10696,15 @@
         <w:t xml:space="preserve">Cortex® M0 </w:t>
       </w:r>
       <w:r>
-        <w:t>design and also provides Bluetooth Low Energy support.</w:t>
+        <w:t xml:space="preserve">design </w:t>
+      </w:r>
+      <w:proofErr w:type="gramStart"/>
+      <w:r>
+        <w:t>and also</w:t>
+      </w:r>
+      <w:proofErr w:type="gramEnd"/>
+      <w:r>
+        <w:t xml:space="preserve"> provides Bluetooth Low Energy support.</w:t>
       </w:r>
       <w:r>
         <w:t xml:space="preserve"> </w:t>
@@ -10193,7 +10753,6 @@
         </w:numPr>
       </w:pPr>
       <w:r>
-        <w:lastRenderedPageBreak/>
         <w:t>Integrated DC-to-DC converter and LDO</w:t>
       </w:r>
     </w:p>
@@ -10489,6 +11048,7 @@
           </w:tcPr>
           <w:p>
             <w:r>
+              <w:lastRenderedPageBreak/>
               <w:t>NXP-QN902X</w:t>
             </w:r>
           </w:p>
@@ -10537,6 +11097,9 @@
             <w:tcW w:w="1407" w:type="dxa"/>
           </w:tcPr>
           <w:p>
+            <w:pPr>
+              <w:keepNext/>
+            </w:pPr>
             <w:r>
               <w:t>£37.40</w:t>
             </w:r>
@@ -10544,7 +11107,22 @@
         </w:tc>
       </w:tr>
     </w:tbl>
-    <w:p/>
+    <w:p>
+      <w:pPr>
+        <w:pStyle w:val="Caption"/>
+      </w:pPr>
+      <w:r>
+        <w:t xml:space="preserve">Table </w:t>
+      </w:r>
+      <w:fldSimple w:instr=" SEQ Table \* ARABIC ">
+        <w:r>
+          <w:rPr>
+            <w:noProof/>
+          </w:rPr>
+          <w:t>9</w:t>
+        </w:r>
+      </w:fldSimple>
+    </w:p>
     <w:p>
       <w:pPr>
         <w:pStyle w:val="Heading3"/>
@@ -10639,7 +11217,15 @@
         <w:t xml:space="preserve"> launchpad development board by Texas Instruments is recommended to be programmed via the ‘Code Composer Studio’ IDE. I was already using this with</w:t>
       </w:r>
       <w:r>
-        <w:t xml:space="preserve"> another project so as to stop cross contamination between projects and to enable me to work from multiple places I created a Windows 10 virtual machine on an external SSD. The SSD </w:t>
+        <w:t xml:space="preserve"> another project </w:t>
+      </w:r>
+      <w:proofErr w:type="gramStart"/>
+      <w:r>
+        <w:t>so as to</w:t>
+      </w:r>
+      <w:proofErr w:type="gramEnd"/>
+      <w:r>
+        <w:t xml:space="preserve"> stop cross contamination between projects and to enable me to work from multiple places I created a Windows 10 virtual machine on an external SSD. The SSD </w:t>
       </w:r>
       <w:r>
         <w:t xml:space="preserve">running over USB 3.0 </w:t>
@@ -10679,7 +11265,6 @@
           </w:tcPr>
           <w:p>
             <w:r>
-              <w:lastRenderedPageBreak/>
               <w:t xml:space="preserve">Machine </w:t>
             </w:r>
           </w:p>
@@ -10950,6 +11535,9 @@
             <w:tcW w:w="1870" w:type="dxa"/>
           </w:tcPr>
           <w:p>
+            <w:pPr>
+              <w:keepNext/>
+            </w:pPr>
             <w:r>
               <w:t>8GB</w:t>
             </w:r>
@@ -10957,7 +11545,22 @@
         </w:tc>
       </w:tr>
     </w:tbl>
-    <w:p/>
+    <w:p>
+      <w:pPr>
+        <w:pStyle w:val="Caption"/>
+      </w:pPr>
+      <w:r>
+        <w:t xml:space="preserve">Table </w:t>
+      </w:r>
+      <w:fldSimple w:instr=" SEQ Table \* ARABIC ">
+        <w:r>
+          <w:rPr>
+            <w:noProof/>
+          </w:rPr>
+          <w:t>10</w:t>
+        </w:r>
+      </w:fldSimple>
+    </w:p>
     <w:p>
       <w:r>
         <w:t>The usage of more Ram provided a better experience while programming – faster switching between applications, however more cores allowed for considerably faster compilation of larger projects.</w:t>
@@ -10970,6 +11573,7 @@
       <w:bookmarkStart w:id="52" w:name="_Toc35109023"/>
       <w:bookmarkEnd w:id="21"/>
       <w:r>
+        <w:lastRenderedPageBreak/>
         <w:t>Software tools and development environment</w:t>
       </w:r>
       <w:bookmarkEnd w:id="52"/>
@@ -11123,7 +11727,7 @@
       <w:r>
         <w:t xml:space="preserve"> starter application (available </w:t>
       </w:r>
-      <w:hyperlink r:id="rId14" w:history="1">
+      <w:hyperlink r:id="rId15" w:history="1">
         <w:r>
           <w:rPr>
             <w:rStyle w:val="Hyperlink"/>
@@ -11146,11 +11750,7 @@
         <w:t xml:space="preserve">(this is essentially a web browser linked directly to TI’s support pages) no longer linked correctly to its web servers and gave various connection/404 errors. To circumvent this a regular browser could be used as well as a combination of Google searches and using the search form on the TI website, however this would often serve archived results that were no longer relevant to this version of the SDK or CCS or serve results relevant to other development boards – frequently the MSP430. This meant great care had to be used </w:t>
       </w:r>
       <w:r>
-        <w:t xml:space="preserve">when vetting the </w:t>
-      </w:r>
-      <w:r>
-        <w:lastRenderedPageBreak/>
-        <w:t xml:space="preserve">usefulness of these results. Originally the demo software was available as a separate </w:t>
+        <w:t xml:space="preserve">when vetting the usefulness of these results. Originally the demo software was available as a separate </w:t>
       </w:r>
       <w:r>
         <w:t>download,</w:t>
@@ -11172,12 +11772,14 @@
     </w:p>
     <w:p>
       <w:pPr>
+        <w:keepNext/>
         <w:jc w:val="center"/>
       </w:pPr>
       <w:r>
         <w:rPr>
           <w:noProof/>
         </w:rPr>
+        <w:lastRenderedPageBreak/>
         <w:drawing>
           <wp:inline distT="0" distB="0" distL="0" distR="0" wp14:anchorId="2E19ECFA" wp14:editId="0670F8B3">
             <wp:extent cx="4438650" cy="2492473"/>
@@ -11196,7 +11798,7 @@
                     </pic:cNvPicPr>
                   </pic:nvPicPr>
                   <pic:blipFill>
-                    <a:blip r:embed="rId15" cstate="print">
+                    <a:blip r:embed="rId16" cstate="print">
                       <a:extLst>
                         <a:ext uri="{28A0092B-C50C-407E-A947-70E740481C1C}">
                           <a14:useLocalDpi xmlns:a14="http://schemas.microsoft.com/office/drawing/2010/main" val="0"/>
@@ -11229,6 +11831,23 @@
       </w:r>
     </w:p>
     <w:p>
+      <w:pPr>
+        <w:pStyle w:val="Caption"/>
+        <w:jc w:val="center"/>
+      </w:pPr>
+      <w:r>
+        <w:t xml:space="preserve">Figure </w:t>
+      </w:r>
+      <w:fldSimple w:instr=" SEQ Figure \* ARABIC ">
+        <w:r>
+          <w:rPr>
+            <w:noProof/>
+          </w:rPr>
+          <w:t>7</w:t>
+        </w:r>
+      </w:fldSimple>
+    </w:p>
+    <w:p>
       <w:r>
         <w:t xml:space="preserve">After resolving this </w:t>
       </w:r>
@@ -11260,6 +11879,7 @@
     </w:p>
     <w:p>
       <w:pPr>
+        <w:keepNext/>
         <w:jc w:val="center"/>
       </w:pPr>
       <w:r>
@@ -11284,7 +11904,7 @@
                     </pic:cNvPicPr>
                   </pic:nvPicPr>
                   <pic:blipFill>
-                    <a:blip r:embed="rId16" cstate="print">
+                    <a:blip r:embed="rId17" cstate="print">
                       <a:extLst>
                         <a:ext uri="{28A0092B-C50C-407E-A947-70E740481C1C}">
                           <a14:useLocalDpi xmlns:a14="http://schemas.microsoft.com/office/drawing/2010/main" val="0"/>
@@ -11318,8 +11938,25 @@
     </w:p>
     <w:p>
       <w:pPr>
+        <w:pStyle w:val="Caption"/>
         <w:jc w:val="center"/>
       </w:pPr>
+      <w:r>
+        <w:t xml:space="preserve">Figure </w:t>
+      </w:r>
+      <w:fldSimple w:instr=" SEQ Figure \* ARABIC ">
+        <w:r>
+          <w:rPr>
+            <w:noProof/>
+          </w:rPr>
+          <w:t>8</w:t>
+        </w:r>
+      </w:fldSimple>
+    </w:p>
+    <w:p>
+      <w:pPr>
+        <w:jc w:val="center"/>
+      </w:pPr>
     </w:p>
     <w:p>
       <w:r>
@@ -11331,6 +11968,7 @@
     </w:p>
     <w:p>
       <w:pPr>
+        <w:keepNext/>
         <w:jc w:val="center"/>
       </w:pPr>
       <w:r>
@@ -11356,7 +11994,7 @@
                     </pic:cNvPicPr>
                   </pic:nvPicPr>
                   <pic:blipFill>
-                    <a:blip r:embed="rId17">
+                    <a:blip r:embed="rId18">
                       <a:extLst>
                         <a:ext uri="{28A0092B-C50C-407E-A947-70E740481C1C}">
                           <a14:useLocalDpi xmlns:a14="http://schemas.microsoft.com/office/drawing/2010/main" val="0"/>
@@ -11389,12 +12027,38 @@
       </w:r>
     </w:p>
     <w:p>
-      <w:r>
-        <w:t xml:space="preserve">Opening this application will give you the following provided that Bluetooth is enabled on the device– </w:t>
-      </w:r>
-    </w:p>
-    <w:p>
-      <w:pPr>
+      <w:pPr>
+        <w:pStyle w:val="Caption"/>
+        <w:jc w:val="center"/>
+      </w:pPr>
+      <w:r>
+        <w:t xml:space="preserve">Figure </w:t>
+      </w:r>
+      <w:fldSimple w:instr=" SEQ Figure \* ARABIC ">
+        <w:r>
+          <w:rPr>
+            <w:noProof/>
+          </w:rPr>
+          <w:t>9</w:t>
+        </w:r>
+      </w:fldSimple>
+    </w:p>
+    <w:p>
+      <w:r>
+        <w:t xml:space="preserve">Opening this application will give you the following </w:t>
+      </w:r>
+      <w:proofErr w:type="gramStart"/>
+      <w:r>
+        <w:t>provided that</w:t>
+      </w:r>
+      <w:proofErr w:type="gramEnd"/>
+      <w:r>
+        <w:t xml:space="preserve"> Bluetooth is enabled on the device– </w:t>
+      </w:r>
+    </w:p>
+    <w:p>
+      <w:pPr>
+        <w:keepNext/>
         <w:jc w:val="center"/>
       </w:pPr>
       <w:r>
@@ -11419,7 +12083,7 @@
                     </pic:cNvPicPr>
                   </pic:nvPicPr>
                   <pic:blipFill>
-                    <a:blip r:embed="rId18" cstate="print">
+                    <a:blip r:embed="rId19" cstate="print">
                       <a:extLst>
                         <a:ext uri="{28A0092B-C50C-407E-A947-70E740481C1C}">
                           <a14:useLocalDpi xmlns:a14="http://schemas.microsoft.com/office/drawing/2010/main" val="0"/>
@@ -11452,6 +12116,23 @@
       </w:r>
     </w:p>
     <w:p>
+      <w:pPr>
+        <w:pStyle w:val="Caption"/>
+        <w:jc w:val="center"/>
+      </w:pPr>
+      <w:r>
+        <w:t xml:space="preserve">Figure </w:t>
+      </w:r>
+      <w:fldSimple w:instr=" SEQ Figure \* ARABIC ">
+        <w:r>
+          <w:rPr>
+            <w:noProof/>
+          </w:rPr>
+          <w:t>10</w:t>
+        </w:r>
+      </w:fldSimple>
+    </w:p>
+    <w:p>
       <w:r>
         <w:t xml:space="preserve">Upon deploying </w:t>
       </w:r>
@@ -11492,6 +12173,7 @@
     </w:p>
     <w:p>
       <w:r>
+        <w:lastRenderedPageBreak/>
         <w:t xml:space="preserve">The status of these items can either be see physically on the board as with the LED’s or read in the app with the </w:t>
       </w:r>
       <w:r>
@@ -11508,7 +12190,6 @@
     </w:p>
     <w:p>
       <w:r>
-        <w:lastRenderedPageBreak/>
         <w:t xml:space="preserve">Next a basic application was written in Android studio to test its ability to be deployed to a device and that its debugging tools are available for use. In this instance a tutorial on database usage </w:t>
       </w:r>
       <w:r>
@@ -11552,6 +12233,7 @@
     </w:p>
     <w:p>
       <w:pPr>
+        <w:keepNext/>
         <w:jc w:val="center"/>
       </w:pPr>
       <w:r>
@@ -11576,7 +12258,7 @@
                     </pic:cNvPicPr>
                   </pic:nvPicPr>
                   <pic:blipFill>
-                    <a:blip r:embed="rId19" cstate="print">
+                    <a:blip r:embed="rId20" cstate="print">
                       <a:extLst>
                         <a:ext uri="{28A0092B-C50C-407E-A947-70E740481C1C}">
                           <a14:useLocalDpi xmlns:a14="http://schemas.microsoft.com/office/drawing/2010/main" val="0"/>
@@ -11607,6 +12289,29 @@
           </wp:inline>
         </w:drawing>
       </w:r>
+    </w:p>
+    <w:p>
+      <w:pPr>
+        <w:pStyle w:val="Caption"/>
+        <w:jc w:val="center"/>
+      </w:pPr>
+      <w:r>
+        <w:t xml:space="preserve">Figure </w:t>
+      </w:r>
+      <w:fldSimple w:instr=" SEQ Figure \* ARABIC ">
+        <w:r>
+          <w:rPr>
+            <w:noProof/>
+          </w:rPr>
+          <w:t>11</w:t>
+        </w:r>
+      </w:fldSimple>
+    </w:p>
+    <w:p>
+      <w:pPr>
+        <w:keepNext/>
+        <w:jc w:val="center"/>
+      </w:pPr>
       <w:r>
         <w:rPr>
           <w:noProof/>
@@ -11629,7 +12334,7 @@
                     </pic:cNvPicPr>
                   </pic:nvPicPr>
                   <pic:blipFill>
-                    <a:blip r:embed="rId20" cstate="print">
+                    <a:blip r:embed="rId21" cstate="print">
                       <a:extLst>
                         <a:ext uri="{28A0092B-C50C-407E-A947-70E740481C1C}">
                           <a14:useLocalDpi xmlns:a14="http://schemas.microsoft.com/office/drawing/2010/main" val="0"/>
@@ -11663,8 +12368,25 @@
     </w:p>
     <w:p>
       <w:pPr>
+        <w:pStyle w:val="Caption"/>
         <w:jc w:val="center"/>
       </w:pPr>
+      <w:r>
+        <w:t xml:space="preserve">Figure </w:t>
+      </w:r>
+      <w:fldSimple w:instr=" SEQ Figure \* ARABIC ">
+        <w:r>
+          <w:rPr>
+            <w:noProof/>
+          </w:rPr>
+          <w:t>12</w:t>
+        </w:r>
+      </w:fldSimple>
+    </w:p>
+    <w:p>
+      <w:pPr>
+        <w:jc w:val="center"/>
+      </w:pPr>
     </w:p>
     <w:p>
       <w:r>
@@ -11673,12 +12395,14 @@
     </w:p>
     <w:p>
       <w:pPr>
+        <w:keepNext/>
         <w:jc w:val="center"/>
       </w:pPr>
       <w:r>
         <w:rPr>
           <w:noProof/>
         </w:rPr>
+        <w:lastRenderedPageBreak/>
         <w:drawing>
           <wp:inline distT="0" distB="0" distL="0" distR="0" wp14:anchorId="3E4DD447" wp14:editId="3A580573">
             <wp:extent cx="1733427" cy="2368550"/>
@@ -11697,7 +12421,7 @@
                     </pic:cNvPicPr>
                   </pic:nvPicPr>
                   <pic:blipFill rotWithShape="1">
-                    <a:blip r:embed="rId21" cstate="print">
+                    <a:blip r:embed="rId22" cstate="print">
                       <a:extLst>
                         <a:ext uri="{28A0092B-C50C-407E-A947-70E740481C1C}">
                           <a14:useLocalDpi xmlns:a14="http://schemas.microsoft.com/office/drawing/2010/main" val="0"/>
@@ -11734,8 +12458,20 @@
     </w:p>
     <w:p>
       <w:pPr>
+        <w:pStyle w:val="Caption"/>
         <w:jc w:val="center"/>
       </w:pPr>
+      <w:r>
+        <w:t xml:space="preserve">Figure </w:t>
+      </w:r>
+      <w:fldSimple w:instr=" SEQ Figure \* ARABIC ">
+        <w:r>
+          <w:rPr>
+            <w:noProof/>
+          </w:rPr>
+          <w:t>13</w:t>
+        </w:r>
+      </w:fldSimple>
     </w:p>
     <w:p>
       <w:pPr>
@@ -11748,19 +12484,24 @@
       </w:pPr>
     </w:p>
     <w:p>
+      <w:pPr>
+        <w:jc w:val="center"/>
+      </w:pPr>
+    </w:p>
+    <w:p>
       <w:r>
         <w:t>If performed correctly a countdown should begin with each press resulting in a message confirming you to be a developer and giving a new subcategory in settings for development tools.</w:t>
       </w:r>
     </w:p>
     <w:p>
       <w:pPr>
+        <w:keepNext/>
         <w:jc w:val="center"/>
       </w:pPr>
       <w:r>
         <w:rPr>
           <w:noProof/>
         </w:rPr>
-        <w:lastRenderedPageBreak/>
         <w:drawing>
           <wp:inline distT="0" distB="0" distL="0" distR="0" wp14:anchorId="7713C05A" wp14:editId="13532102">
             <wp:extent cx="1625600" cy="2698914"/>
@@ -11779,7 +12520,7 @@
                     </pic:cNvPicPr>
                   </pic:nvPicPr>
                   <pic:blipFill>
-                    <a:blip r:embed="rId22" cstate="print">
+                    <a:blip r:embed="rId23" cstate="print">
                       <a:extLst>
                         <a:ext uri="{28A0092B-C50C-407E-A947-70E740481C1C}">
                           <a14:useLocalDpi xmlns:a14="http://schemas.microsoft.com/office/drawing/2010/main" val="0"/>
@@ -11810,10 +12551,34 @@
           </wp:inline>
         </w:drawing>
       </w:r>
+    </w:p>
+    <w:p>
+      <w:pPr>
+        <w:pStyle w:val="Caption"/>
+        <w:jc w:val="center"/>
+      </w:pPr>
+      <w:r>
+        <w:t xml:space="preserve">Figure </w:t>
+      </w:r>
+      <w:fldSimple w:instr=" SEQ Figure \* ARABIC ">
+        <w:r>
+          <w:rPr>
+            <w:noProof/>
+          </w:rPr>
+          <w:t>14</w:t>
+        </w:r>
+      </w:fldSimple>
+    </w:p>
+    <w:p>
+      <w:pPr>
+        <w:keepNext/>
+        <w:jc w:val="center"/>
+      </w:pPr>
       <w:r>
         <w:rPr>
           <w:noProof/>
         </w:rPr>
+        <w:lastRenderedPageBreak/>
         <w:drawing>
           <wp:inline distT="0" distB="0" distL="0" distR="0" wp14:anchorId="6D8183B2" wp14:editId="38F14A27">
             <wp:extent cx="1614027" cy="2679700"/>
@@ -11832,7 +12597,7 @@
                     </pic:cNvPicPr>
                   </pic:nvPicPr>
                   <pic:blipFill>
-                    <a:blip r:embed="rId23" cstate="print">
+                    <a:blip r:embed="rId24" cstate="print">
                       <a:extLst>
                         <a:ext uri="{28A0092B-C50C-407E-A947-70E740481C1C}">
                           <a14:useLocalDpi xmlns:a14="http://schemas.microsoft.com/office/drawing/2010/main" val="0"/>
@@ -11865,12 +12630,30 @@
       </w:r>
     </w:p>
     <w:p>
+      <w:pPr>
+        <w:pStyle w:val="Caption"/>
+        <w:jc w:val="center"/>
+      </w:pPr>
+      <w:r>
+        <w:t xml:space="preserve">Figure </w:t>
+      </w:r>
+      <w:fldSimple w:instr=" SEQ Figure \* ARABIC ">
+        <w:r>
+          <w:rPr>
+            <w:noProof/>
+          </w:rPr>
+          <w:t>15</w:t>
+        </w:r>
+      </w:fldSimple>
+    </w:p>
+    <w:p>
       <w:r>
         <w:t xml:space="preserve">In the Developer options menu, the function ‘USB debugging’ needs to be enabled </w:t>
       </w:r>
     </w:p>
     <w:p>
       <w:pPr>
+        <w:keepNext/>
         <w:jc w:val="center"/>
       </w:pPr>
       <w:r>
@@ -11895,7 +12678,7 @@
                     </pic:cNvPicPr>
                   </pic:nvPicPr>
                   <pic:blipFill>
-                    <a:blip r:embed="rId24" cstate="print">
+                    <a:blip r:embed="rId25" cstate="print">
                       <a:extLst>
                         <a:ext uri="{28A0092B-C50C-407E-A947-70E740481C1C}">
                           <a14:useLocalDpi xmlns:a14="http://schemas.microsoft.com/office/drawing/2010/main" val="0"/>
@@ -11928,6 +12711,27 @@
       </w:r>
     </w:p>
     <w:p>
+      <w:pPr>
+        <w:pStyle w:val="Caption"/>
+        <w:jc w:val="center"/>
+      </w:pPr>
+      <w:r>
+        <w:t xml:space="preserve">Figure </w:t>
+      </w:r>
+      <w:fldSimple w:instr=" SEQ Figure \* ARABIC ">
+        <w:r>
+          <w:rPr>
+            <w:noProof/>
+          </w:rPr>
+          <w:t>16</w:t>
+        </w:r>
+      </w:fldSimple>
+    </w:p>
+    <w:p>
+      <w:pPr>
+        <w:keepNext/>
+        <w:jc w:val="center"/>
+      </w:pPr>
       <w:r>
         <w:lastRenderedPageBreak/>
         <w:t>Once this is done the device can be connected to a machine running Android Studio and should appear as a deployable test device.</w:t>
@@ -11960,7 +12764,7 @@
                     </pic:cNvPicPr>
                   </pic:nvPicPr>
                   <pic:blipFill>
-                    <a:blip r:embed="rId25" cstate="print">
+                    <a:blip r:embed="rId26" cstate="print">
                       <a:extLst>
                         <a:ext uri="{28A0092B-C50C-407E-A947-70E740481C1C}">
                           <a14:useLocalDpi xmlns:a14="http://schemas.microsoft.com/office/drawing/2010/main" val="0"/>
@@ -11993,6 +12797,23 @@
       </w:r>
     </w:p>
     <w:p>
+      <w:pPr>
+        <w:pStyle w:val="Caption"/>
+        <w:jc w:val="center"/>
+      </w:pPr>
+      <w:r>
+        <w:t xml:space="preserve">Figure </w:t>
+      </w:r>
+      <w:fldSimple w:instr=" SEQ Figure \* ARABIC ">
+        <w:r>
+          <w:rPr>
+            <w:noProof/>
+          </w:rPr>
+          <w:t>17</w:t>
+        </w:r>
+      </w:fldSimple>
+    </w:p>
+    <w:p>
       <w:r>
         <w:t>For purposes of testing the IDE and its debugging tools this worked with the application being deployed to a test device (LG G5 mobile phone)</w:t>
       </w:r>
@@ -12015,7 +12836,7 @@
       <w:r>
         <w:t xml:space="preserve"> software stack available </w:t>
       </w:r>
-      <w:hyperlink r:id="rId26" w:history="1">
+      <w:hyperlink r:id="rId27" w:history="1">
         <w:r>
           <w:rPr>
             <w:rStyle w:val="Hyperlink"/>
@@ -12029,12 +12850,14 @@
     </w:p>
     <w:p>
       <w:pPr>
+        <w:keepNext/>
         <w:jc w:val="center"/>
       </w:pPr>
       <w:r>
         <w:rPr>
           <w:noProof/>
         </w:rPr>
+        <w:lastRenderedPageBreak/>
         <w:drawing>
           <wp:inline distT="0" distB="0" distL="0" distR="0" wp14:anchorId="0BFF9DC9" wp14:editId="31C5F01A">
             <wp:extent cx="5937250" cy="3194050"/>
@@ -12053,7 +12876,7 @@
                     </pic:cNvPicPr>
                   </pic:nvPicPr>
                   <pic:blipFill rotWithShape="1">
-                    <a:blip r:embed="rId27" cstate="print">
+                    <a:blip r:embed="rId28" cstate="print">
                       <a:extLst>
                         <a:ext uri="{28A0092B-C50C-407E-A947-70E740481C1C}">
                           <a14:useLocalDpi xmlns:a14="http://schemas.microsoft.com/office/drawing/2010/main" val="0"/>
@@ -12089,8 +12912,24 @@
       </w:r>
     </w:p>
     <w:p>
-      <w:r>
-        <w:lastRenderedPageBreak/>
+      <w:pPr>
+        <w:pStyle w:val="Caption"/>
+        <w:jc w:val="center"/>
+      </w:pPr>
+      <w:r>
+        <w:t xml:space="preserve">Figure </w:t>
+      </w:r>
+      <w:fldSimple w:instr=" SEQ Figure \* ARABIC ">
+        <w:r>
+          <w:rPr>
+            <w:noProof/>
+          </w:rPr>
+          <w:t>18</w:t>
+        </w:r>
+      </w:fldSimple>
+    </w:p>
+    <w:p>
+      <w:r>
         <w:t xml:space="preserve">From this the phpMyAdmin link was pressed, this asked us to log in and select what type of database is to be used, in our case we </w:t>
       </w:r>
       <w:r>
@@ -12115,12 +12954,28 @@
     </w:p>
     <w:p>
       <w:r>
-        <w:t>Listen [::0]:80</w:t>
-      </w:r>
-    </w:p>
-    <w:p>
-      <w:r>
-        <w:t xml:space="preserve">This will allow connections from port 80 from other IP addresses. Doing this at this stage will significantly cut down troubleshooting later on. </w:t>
+        <w:t xml:space="preserve">Listen </w:t>
+      </w:r>
+      <w:proofErr w:type="gramStart"/>
+      <w:r>
+        <w:t>[::</w:t>
+      </w:r>
+      <w:proofErr w:type="gramEnd"/>
+      <w:r>
+        <w:t>0]:80</w:t>
+      </w:r>
+    </w:p>
+    <w:p>
+      <w:r>
+        <w:t xml:space="preserve">This will allow connections from port 80 from other IP addresses. Doing this at this stage will significantly cut down troubleshooting </w:t>
+      </w:r>
+      <w:proofErr w:type="gramStart"/>
+      <w:r>
+        <w:t>later on</w:t>
+      </w:r>
+      <w:proofErr w:type="gramEnd"/>
+      <w:r>
+        <w:t xml:space="preserve">. </w:t>
       </w:r>
     </w:p>
     <w:p>
@@ -12138,7 +12993,15 @@
     </w:p>
     <w:p>
       <w:r>
-        <w:t xml:space="preserve">From phpMyAdmin the ‘databases’ link should be clicked and a new database created. </w:t>
+        <w:t xml:space="preserve">From phpMyAdmin the ‘databases’ link should be </w:t>
+      </w:r>
+      <w:proofErr w:type="gramStart"/>
+      <w:r>
+        <w:t>clicked</w:t>
+      </w:r>
+      <w:proofErr w:type="gramEnd"/>
+      <w:r>
+        <w:t xml:space="preserve"> and a new database created. </w:t>
       </w:r>
       <w:r>
         <w:t xml:space="preserve">For this project a database called </w:t>
@@ -12294,6 +13157,9 @@
             <w:tcW w:w="7370" w:type="dxa"/>
           </w:tcPr>
           <w:p>
+            <w:pPr>
+              <w:keepNext/>
+            </w:pPr>
             <w:r>
               <w:t xml:space="preserve">For testing </w:t>
             </w:r>
@@ -12301,9 +13167,25 @@
         </w:tc>
       </w:tr>
     </w:tbl>
-    <w:p/>
-    <w:p>
-      <w:r>
+    <w:p>
+      <w:pPr>
+        <w:pStyle w:val="Caption"/>
+      </w:pPr>
+      <w:r>
+        <w:t xml:space="preserve">Table </w:t>
+      </w:r>
+      <w:fldSimple w:instr=" SEQ Table \* ARABIC ">
+        <w:r>
+          <w:rPr>
+            <w:noProof/>
+          </w:rPr>
+          <w:t>11</w:t>
+        </w:r>
+      </w:fldSimple>
+    </w:p>
+    <w:p>
+      <w:r>
+        <w:lastRenderedPageBreak/>
         <w:t>Once this is created</w:t>
       </w:r>
       <w:r>
@@ -12336,6 +13218,7 @@
     </w:p>
     <w:p>
       <w:pPr>
+        <w:keepNext/>
         <w:jc w:val="center"/>
       </w:pPr>
       <w:r>
@@ -12360,7 +13243,7 @@
                     </pic:cNvPicPr>
                   </pic:nvPicPr>
                   <pic:blipFill>
-                    <a:blip r:embed="rId28">
+                    <a:blip r:embed="rId29">
                       <a:extLst>
                         <a:ext uri="{28A0092B-C50C-407E-A947-70E740481C1C}">
                           <a14:useLocalDpi xmlns:a14="http://schemas.microsoft.com/office/drawing/2010/main" val="0"/>
@@ -12393,6 +13276,23 @@
       </w:r>
     </w:p>
     <w:p>
+      <w:pPr>
+        <w:pStyle w:val="Caption"/>
+        <w:jc w:val="center"/>
+      </w:pPr>
+      <w:r>
+        <w:t xml:space="preserve">Figure </w:t>
+      </w:r>
+      <w:fldSimple w:instr=" SEQ Figure \* ARABIC ">
+        <w:r>
+          <w:rPr>
+            <w:noProof/>
+          </w:rPr>
+          <w:t>19</w:t>
+        </w:r>
+      </w:fldSimple>
+    </w:p>
+    <w:p>
       <w:r>
         <w:t xml:space="preserve">Note the database type is not relevant here as this just shows the network is allowing communication. </w:t>
       </w:r>
@@ -12409,7 +13309,15 @@
     </w:p>
     <w:p>
       <w:r>
-        <w:t xml:space="preserve">Now that the background components are tested and working the initial iteration of the Android application can be created. From following the aforementioned tutorial it was found that the tutorial contained various issues related to components being deprecated </w:t>
+        <w:t xml:space="preserve">Now that the background components are tested and working the initial iteration of the Android application can be created. From following the aforementioned </w:t>
+      </w:r>
+      <w:proofErr w:type="gramStart"/>
+      <w:r>
+        <w:t>tutorial</w:t>
+      </w:r>
+      <w:proofErr w:type="gramEnd"/>
+      <w:r>
+        <w:t xml:space="preserve"> it was found that the tutorial contained various issues related to components being deprecated </w:t>
       </w:r>
     </w:p>
     <w:p/>
@@ -12417,7 +13325,7 @@
     <w:p/>
     <w:p/>
     <w:sectPr>
-      <w:footerReference w:type="default" r:id="rId29"/>
+      <w:footerReference w:type="default" r:id="rId30"/>
       <w:pgSz w:w="12240" w:h="15840"/>
       <w:pgMar w:top="1440" w:right="1440" w:bottom="1440" w:left="1440" w:header="708" w:footer="708" w:gutter="0"/>
       <w:pgNumType w:start="0"/>
@@ -13536,6 +14444,119 @@
     </w:lvl>
   </w:abstractNum>
   <w:abstractNum w:abstractNumId="7" w15:restartNumberingAfterBreak="0">
+    <w:nsid w:val="1EE03244"/>
+    <w:multiLevelType w:val="hybridMultilevel"/>
+    <w:tmpl w:val="0D829B0C"/>
+    <w:lvl w:ilvl="0" w:tplc="04090001">
+      <w:start w:val="1"/>
+      <w:numFmt w:val="bullet"/>
+      <w:lvlText w:val=""/>
+      <w:lvlJc w:val="left"/>
+      <w:pPr>
+        <w:ind w:left="720" w:hanging="360"/>
+      </w:pPr>
+      <w:rPr>
+        <w:rFonts w:ascii="Symbol" w:hAnsi="Symbol" w:hint="default"/>
+      </w:rPr>
+    </w:lvl>
+    <w:lvl w:ilvl="1" w:tplc="04090003" w:tentative="1">
+      <w:start w:val="1"/>
+      <w:numFmt w:val="bullet"/>
+      <w:lvlText w:val="o"/>
+      <w:lvlJc w:val="left"/>
+      <w:pPr>
+        <w:ind w:left="1440" w:hanging="360"/>
+      </w:pPr>
+      <w:rPr>
+        <w:rFonts w:ascii="Courier New" w:hAnsi="Courier New" w:cs="Courier New" w:hint="default"/>
+      </w:rPr>
+    </w:lvl>
+    <w:lvl w:ilvl="2" w:tplc="04090005" w:tentative="1">
+      <w:start w:val="1"/>
+      <w:numFmt w:val="bullet"/>
+      <w:lvlText w:val=""/>
+      <w:lvlJc w:val="left"/>
+      <w:pPr>
+        <w:ind w:left="2160" w:hanging="360"/>
+      </w:pPr>
+      <w:rPr>
+        <w:rFonts w:ascii="Wingdings" w:hAnsi="Wingdings" w:hint="default"/>
+      </w:rPr>
+    </w:lvl>
+    <w:lvl w:ilvl="3" w:tplc="04090001" w:tentative="1">
+      <w:start w:val="1"/>
+      <w:numFmt w:val="bullet"/>
+      <w:lvlText w:val=""/>
+      <w:lvlJc w:val="left"/>
+      <w:pPr>
+        <w:ind w:left="2880" w:hanging="360"/>
+      </w:pPr>
+      <w:rPr>
+        <w:rFonts w:ascii="Symbol" w:hAnsi="Symbol" w:hint="default"/>
+      </w:rPr>
+    </w:lvl>
+    <w:lvl w:ilvl="4" w:tplc="04090003" w:tentative="1">
+      <w:start w:val="1"/>
+      <w:numFmt w:val="bullet"/>
+      <w:lvlText w:val="o"/>
+      <w:lvlJc w:val="left"/>
+      <w:pPr>
+        <w:ind w:left="3600" w:hanging="360"/>
+      </w:pPr>
+      <w:rPr>
+        <w:rFonts w:ascii="Courier New" w:hAnsi="Courier New" w:cs="Courier New" w:hint="default"/>
+      </w:rPr>
+    </w:lvl>
+    <w:lvl w:ilvl="5" w:tplc="04090005" w:tentative="1">
+      <w:start w:val="1"/>
+      <w:numFmt w:val="bullet"/>
+      <w:lvlText w:val=""/>
+      <w:lvlJc w:val="left"/>
+      <w:pPr>
+        <w:ind w:left="4320" w:hanging="360"/>
+      </w:pPr>
+      <w:rPr>
+        <w:rFonts w:ascii="Wingdings" w:hAnsi="Wingdings" w:hint="default"/>
+      </w:rPr>
+    </w:lvl>
+    <w:lvl w:ilvl="6" w:tplc="04090001" w:tentative="1">
+      <w:start w:val="1"/>
+      <w:numFmt w:val="bullet"/>
+      <w:lvlText w:val=""/>
+      <w:lvlJc w:val="left"/>
+      <w:pPr>
+        <w:ind w:left="5040" w:hanging="360"/>
+      </w:pPr>
+      <w:rPr>
+        <w:rFonts w:ascii="Symbol" w:hAnsi="Symbol" w:hint="default"/>
+      </w:rPr>
+    </w:lvl>
+    <w:lvl w:ilvl="7" w:tplc="04090003" w:tentative="1">
+      <w:start w:val="1"/>
+      <w:numFmt w:val="bullet"/>
+      <w:lvlText w:val="o"/>
+      <w:lvlJc w:val="left"/>
+      <w:pPr>
+        <w:ind w:left="5760" w:hanging="360"/>
+      </w:pPr>
+      <w:rPr>
+        <w:rFonts w:ascii="Courier New" w:hAnsi="Courier New" w:cs="Courier New" w:hint="default"/>
+      </w:rPr>
+    </w:lvl>
+    <w:lvl w:ilvl="8" w:tplc="04090005" w:tentative="1">
+      <w:start w:val="1"/>
+      <w:numFmt w:val="bullet"/>
+      <w:lvlText w:val=""/>
+      <w:lvlJc w:val="left"/>
+      <w:pPr>
+        <w:ind w:left="6480" w:hanging="360"/>
+      </w:pPr>
+      <w:rPr>
+        <w:rFonts w:ascii="Wingdings" w:hAnsi="Wingdings" w:hint="default"/>
+      </w:rPr>
+    </w:lvl>
+  </w:abstractNum>
+  <w:abstractNum w:abstractNumId="8" w15:restartNumberingAfterBreak="0">
     <w:nsid w:val="20DE1D51"/>
     <w:multiLevelType w:val="hybridMultilevel"/>
     <w:tmpl w:val="D346D3B0"/>
@@ -13675,7 +14696,7 @@
       </w:rPr>
     </w:lvl>
   </w:abstractNum>
-  <w:abstractNum w:abstractNumId="8" w15:restartNumberingAfterBreak="0">
+  <w:abstractNum w:abstractNumId="9" w15:restartNumberingAfterBreak="0">
     <w:nsid w:val="29961DBA"/>
     <w:multiLevelType w:val="hybridMultilevel"/>
     <w:tmpl w:val="54ACDD1C"/>
@@ -13788,7 +14809,7 @@
       </w:rPr>
     </w:lvl>
   </w:abstractNum>
-  <w:abstractNum w:abstractNumId="9" w15:restartNumberingAfterBreak="0">
+  <w:abstractNum w:abstractNumId="10" w15:restartNumberingAfterBreak="0">
     <w:nsid w:val="2FCF4E1A"/>
     <w:multiLevelType w:val="hybridMultilevel"/>
     <w:tmpl w:val="D8A248E8"/>
@@ -13901,7 +14922,7 @@
       </w:rPr>
     </w:lvl>
   </w:abstractNum>
-  <w:abstractNum w:abstractNumId="10" w15:restartNumberingAfterBreak="0">
+  <w:abstractNum w:abstractNumId="11" w15:restartNumberingAfterBreak="0">
     <w:nsid w:val="35ED0A0B"/>
     <w:multiLevelType w:val="multilevel"/>
     <w:tmpl w:val="05829FFA"/>
@@ -14050,7 +15071,7 @@
       </w:rPr>
     </w:lvl>
   </w:abstractNum>
-  <w:abstractNum w:abstractNumId="11" w15:restartNumberingAfterBreak="0">
+  <w:abstractNum w:abstractNumId="12" w15:restartNumberingAfterBreak="0">
     <w:nsid w:val="3A102F24"/>
     <w:multiLevelType w:val="multilevel"/>
     <w:tmpl w:val="0409001F"/>
@@ -14136,7 +15157,7 @@
       </w:pPr>
     </w:lvl>
   </w:abstractNum>
-  <w:abstractNum w:abstractNumId="12" w15:restartNumberingAfterBreak="0">
+  <w:abstractNum w:abstractNumId="13" w15:restartNumberingAfterBreak="0">
     <w:nsid w:val="3F1E22FE"/>
     <w:multiLevelType w:val="multilevel"/>
     <w:tmpl w:val="0409001F"/>
@@ -14222,7 +15243,7 @@
       </w:pPr>
     </w:lvl>
   </w:abstractNum>
-  <w:abstractNum w:abstractNumId="13" w15:restartNumberingAfterBreak="0">
+  <w:abstractNum w:abstractNumId="14" w15:restartNumberingAfterBreak="0">
     <w:nsid w:val="4065361F"/>
     <w:multiLevelType w:val="hybridMultilevel"/>
     <w:tmpl w:val="207C8DC0"/>
@@ -14308,7 +15329,7 @@
       </w:pPr>
     </w:lvl>
   </w:abstractNum>
-  <w:abstractNum w:abstractNumId="14" w15:restartNumberingAfterBreak="0">
+  <w:abstractNum w:abstractNumId="15" w15:restartNumberingAfterBreak="0">
     <w:nsid w:val="41E815FE"/>
     <w:multiLevelType w:val="multilevel"/>
     <w:tmpl w:val="BA8C2F48"/>
@@ -14457,7 +15478,7 @@
       </w:rPr>
     </w:lvl>
   </w:abstractNum>
-  <w:abstractNum w:abstractNumId="15" w15:restartNumberingAfterBreak="0">
+  <w:abstractNum w:abstractNumId="16" w15:restartNumberingAfterBreak="0">
     <w:nsid w:val="43F003D1"/>
     <w:multiLevelType w:val="hybridMultilevel"/>
     <w:tmpl w:val="2FE0041A"/>
@@ -14570,7 +15591,7 @@
       </w:rPr>
     </w:lvl>
   </w:abstractNum>
-  <w:abstractNum w:abstractNumId="16" w15:restartNumberingAfterBreak="0">
+  <w:abstractNum w:abstractNumId="17" w15:restartNumberingAfterBreak="0">
     <w:nsid w:val="44A4181B"/>
     <w:multiLevelType w:val="hybridMultilevel"/>
     <w:tmpl w:val="022A4A7E"/>
@@ -14683,7 +15704,7 @@
       </w:rPr>
     </w:lvl>
   </w:abstractNum>
-  <w:abstractNum w:abstractNumId="17" w15:restartNumberingAfterBreak="0">
+  <w:abstractNum w:abstractNumId="18" w15:restartNumberingAfterBreak="0">
     <w:nsid w:val="48BE74CF"/>
     <w:multiLevelType w:val="hybridMultilevel"/>
     <w:tmpl w:val="E5F0CA10"/>
@@ -14772,7 +15793,7 @@
       </w:pPr>
     </w:lvl>
   </w:abstractNum>
-  <w:abstractNum w:abstractNumId="18" w15:restartNumberingAfterBreak="0">
+  <w:abstractNum w:abstractNumId="19" w15:restartNumberingAfterBreak="0">
     <w:nsid w:val="49A50CCE"/>
     <w:multiLevelType w:val="multilevel"/>
     <w:tmpl w:val="0409001F"/>
@@ -14858,7 +15879,7 @@
       </w:pPr>
     </w:lvl>
   </w:abstractNum>
-  <w:abstractNum w:abstractNumId="19" w15:restartNumberingAfterBreak="0">
+  <w:abstractNum w:abstractNumId="20" w15:restartNumberingAfterBreak="0">
     <w:nsid w:val="4F0C3B5C"/>
     <w:multiLevelType w:val="hybridMultilevel"/>
     <w:tmpl w:val="DC2C3846"/>
@@ -14998,7 +16019,7 @@
       </w:rPr>
     </w:lvl>
   </w:abstractNum>
-  <w:abstractNum w:abstractNumId="20" w15:restartNumberingAfterBreak="0">
+  <w:abstractNum w:abstractNumId="21" w15:restartNumberingAfterBreak="0">
     <w:nsid w:val="604D43B1"/>
     <w:multiLevelType w:val="hybridMultilevel"/>
     <w:tmpl w:val="2D740C5A"/>
@@ -15138,7 +16159,7 @@
       </w:rPr>
     </w:lvl>
   </w:abstractNum>
-  <w:abstractNum w:abstractNumId="21" w15:restartNumberingAfterBreak="0">
+  <w:abstractNum w:abstractNumId="22" w15:restartNumberingAfterBreak="0">
     <w:nsid w:val="62AF1613"/>
     <w:multiLevelType w:val="hybridMultilevel"/>
     <w:tmpl w:val="F7787A50"/>
@@ -15251,7 +16272,7 @@
       </w:rPr>
     </w:lvl>
   </w:abstractNum>
-  <w:abstractNum w:abstractNumId="22" w15:restartNumberingAfterBreak="0">
+  <w:abstractNum w:abstractNumId="23" w15:restartNumberingAfterBreak="0">
     <w:nsid w:val="654E347E"/>
     <w:multiLevelType w:val="hybridMultilevel"/>
     <w:tmpl w:val="E6107C38"/>
@@ -15391,7 +16412,7 @@
       </w:rPr>
     </w:lvl>
   </w:abstractNum>
-  <w:abstractNum w:abstractNumId="23" w15:restartNumberingAfterBreak="0">
+  <w:abstractNum w:abstractNumId="24" w15:restartNumberingAfterBreak="0">
     <w:nsid w:val="6FE1557E"/>
     <w:multiLevelType w:val="hybridMultilevel"/>
     <w:tmpl w:val="27BCB9A6"/>
@@ -15531,7 +16552,7 @@
       </w:rPr>
     </w:lvl>
   </w:abstractNum>
-  <w:abstractNum w:abstractNumId="24" w15:restartNumberingAfterBreak="0">
+  <w:abstractNum w:abstractNumId="25" w15:restartNumberingAfterBreak="0">
     <w:nsid w:val="70000093"/>
     <w:multiLevelType w:val="hybridMultilevel"/>
     <w:tmpl w:val="2E248480"/>
@@ -15643,7 +16664,7 @@
       </w:rPr>
     </w:lvl>
   </w:abstractNum>
-  <w:abstractNum w:abstractNumId="25" w15:restartNumberingAfterBreak="0">
+  <w:abstractNum w:abstractNumId="26" w15:restartNumberingAfterBreak="0">
     <w:nsid w:val="701243F9"/>
     <w:multiLevelType w:val="hybridMultilevel"/>
     <w:tmpl w:val="C81429BE"/>
@@ -15783,7 +16804,7 @@
       </w:rPr>
     </w:lvl>
   </w:abstractNum>
-  <w:abstractNum w:abstractNumId="26" w15:restartNumberingAfterBreak="0">
+  <w:abstractNum w:abstractNumId="27" w15:restartNumberingAfterBreak="0">
     <w:nsid w:val="7B6C2E76"/>
     <w:multiLevelType w:val="hybridMultilevel"/>
     <w:tmpl w:val="20049900"/>
@@ -15896,7 +16917,7 @@
       </w:rPr>
     </w:lvl>
   </w:abstractNum>
-  <w:abstractNum w:abstractNumId="27" w15:restartNumberingAfterBreak="0">
+  <w:abstractNum w:abstractNumId="28" w15:restartNumberingAfterBreak="0">
     <w:nsid w:val="7E6F2D57"/>
     <w:multiLevelType w:val="hybridMultilevel"/>
     <w:tmpl w:val="2FDC75DA"/>
@@ -15986,7 +17007,7 @@
     <w:abstractNumId w:val="0"/>
   </w:num>
   <w:num w:numId="2">
-    <w:abstractNumId w:val="10"/>
+    <w:abstractNumId w:val="11"/>
   </w:num>
   <w:num w:numId="3">
     <w:abstractNumId w:val="6"/>
@@ -15995,76 +17016,79 @@
     <w:abstractNumId w:val="4"/>
   </w:num>
   <w:num w:numId="5">
-    <w:abstractNumId w:val="14"/>
+    <w:abstractNumId w:val="15"/>
   </w:num>
   <w:num w:numId="6">
     <w:abstractNumId w:val="3"/>
   </w:num>
   <w:num w:numId="7">
+    <w:abstractNumId w:val="22"/>
+  </w:num>
+  <w:num w:numId="8">
+    <w:abstractNumId w:val="14"/>
+  </w:num>
+  <w:num w:numId="9">
+    <w:abstractNumId w:val="28"/>
+  </w:num>
+  <w:num w:numId="10">
+    <w:abstractNumId w:val="19"/>
+  </w:num>
+  <w:num w:numId="11">
+    <w:abstractNumId w:val="12"/>
+  </w:num>
+  <w:num w:numId="12">
+    <w:abstractNumId w:val="23"/>
+  </w:num>
+  <w:num w:numId="13">
     <w:abstractNumId w:val="21"/>
   </w:num>
-  <w:num w:numId="8">
+  <w:num w:numId="14">
     <w:abstractNumId w:val="13"/>
   </w:num>
-  <w:num w:numId="9">
-    <w:abstractNumId w:val="27"/>
-  </w:num>
-  <w:num w:numId="10">
-    <w:abstractNumId w:val="18"/>
-  </w:num>
-  <w:num w:numId="11">
-    <w:abstractNumId w:val="11"/>
-  </w:num>
-  <w:num w:numId="12">
-    <w:abstractNumId w:val="22"/>
-  </w:num>
-  <w:num w:numId="13">
-    <w:abstractNumId w:val="20"/>
-  </w:num>
-  <w:num w:numId="14">
-    <w:abstractNumId w:val="12"/>
-  </w:num>
   <w:num w:numId="15">
-    <w:abstractNumId w:val="25"/>
+    <w:abstractNumId w:val="26"/>
   </w:num>
   <w:num w:numId="16">
-    <w:abstractNumId w:val="23"/>
+    <w:abstractNumId w:val="24"/>
   </w:num>
   <w:num w:numId="17">
-    <w:abstractNumId w:val="19"/>
+    <w:abstractNumId w:val="20"/>
   </w:num>
   <w:num w:numId="18">
     <w:abstractNumId w:val="1"/>
   </w:num>
   <w:num w:numId="19">
-    <w:abstractNumId w:val="7"/>
+    <w:abstractNumId w:val="8"/>
   </w:num>
   <w:num w:numId="20">
     <w:abstractNumId w:val="2"/>
   </w:num>
   <w:num w:numId="21">
-    <w:abstractNumId w:val="17"/>
+    <w:abstractNumId w:val="18"/>
   </w:num>
   <w:num w:numId="22">
-    <w:abstractNumId w:val="24"/>
+    <w:abstractNumId w:val="25"/>
   </w:num>
   <w:num w:numId="23">
-    <w:abstractNumId w:val="8"/>
+    <w:abstractNumId w:val="9"/>
   </w:num>
   <w:num w:numId="24">
-    <w:abstractNumId w:val="26"/>
+    <w:abstractNumId w:val="27"/>
   </w:num>
   <w:num w:numId="25">
-    <w:abstractNumId w:val="15"/>
+    <w:abstractNumId w:val="16"/>
   </w:num>
   <w:num w:numId="26">
-    <w:abstractNumId w:val="9"/>
+    <w:abstractNumId w:val="10"/>
   </w:num>
   <w:num w:numId="27">
     <w:abstractNumId w:val="5"/>
   </w:num>
   <w:num w:numId="28">
-    <w:abstractNumId w:val="16"/>
+    <w:abstractNumId w:val="17"/>
+  </w:num>
+  <w:num w:numId="29">
+    <w:abstractNumId w:val="7"/>
   </w:num>
 </w:numbering>
 </file>
@@ -16985,6 +18009,25 @@
       <w:szCs w:val="20"/>
     </w:rPr>
   </w:style>
+  <w:style w:type="paragraph" w:styleId="Caption">
+    <w:name w:val="caption"/>
+    <w:basedOn w:val="Normal"/>
+    <w:next w:val="Normal"/>
+    <w:uiPriority w:val="35"/>
+    <w:unhideWhenUsed/>
+    <w:qFormat/>
+    <w:rsid w:val="00C66744"/>
+    <w:pPr>
+      <w:spacing w:after="200" w:line="240" w:lineRule="auto"/>
+    </w:pPr>
+    <w:rPr>
+      <w:i/>
+      <w:iCs/>
+      <w:color w:val="44546A" w:themeColor="text2"/>
+      <w:sz w:val="18"/>
+      <w:szCs w:val="18"/>
+    </w:rPr>
+  </w:style>
 </w:styles>
 </file>
 
@@ -17288,7 +18331,7 @@
 </file>
 
 <file path=customXml/itemProps1.xml><?xml version="1.0" encoding="utf-8"?>
-<ds:datastoreItem xmlns:ds="http://schemas.openxmlformats.org/officeDocument/2006/customXml" ds:itemID="{9227CE88-577D-4396-A000-33DF48298F07}">
+<ds:datastoreItem xmlns:ds="http://schemas.openxmlformats.org/officeDocument/2006/customXml" ds:itemID="{12B75210-A2CC-40F9-9CF9-A34AE78389F6}">
   <ds:schemaRefs>
     <ds:schemaRef ds:uri="http://schemas.openxmlformats.org/officeDocument/2006/bibliography"/>
   </ds:schemaRefs>

</xml_diff>

<commit_message>
continuation of implementation chapter , some rework to other areas
</commit_message>
<xml_diff>
--- a/AdamStock15034312FinalYearProject19-20.docx
+++ b/AdamStock15034312FinalYearProject19-20.docx
@@ -4105,15 +4105,7 @@
     </w:p>
     <w:p>
       <w:r>
-        <w:t xml:space="preserve">Below we will outline the main objectives of the project. Though not </w:t>
-      </w:r>
-      <w:proofErr w:type="gramStart"/>
-      <w:r>
-        <w:t>all of</w:t>
-      </w:r>
-      <w:proofErr w:type="gramEnd"/>
-      <w:r>
-        <w:t xml:space="preserve"> these objectives may be fulfilled </w:t>
+        <w:t xml:space="preserve">Below we will outline the main objectives of the project. Though not all of these objectives may be fulfilled </w:t>
       </w:r>
       <w:r>
         <w:t>they will be taken into consideration at each stage of the design and productions process.</w:t>
@@ -4223,18 +4215,8 @@
         <w:fldChar w:fldCharType="end"/>
       </w:r>
       <w:r>
-        <w:t xml:space="preserve">. Our brains prioritize these inputs and que them according to importance – for example if your hand was on fire that would take priority over an incoming social media message. Often events like the </w:t>
-      </w:r>
-      <w:proofErr w:type="gramStart"/>
-      <w:r>
-        <w:t>aforementioned social</w:t>
-      </w:r>
-      <w:proofErr w:type="gramEnd"/>
-      <w:r>
-        <w:t xml:space="preserve"> media message are not a priority and do not require immediate response, they are just a notification. </w:t>
-      </w:r>
-      <w:bookmarkStart w:id="9" w:name="_GoBack"/>
-      <w:bookmarkEnd w:id="9"/>
+        <w:t xml:space="preserve">. Our brains prioritize these inputs and que them according to importance – for example if your hand was on fire that would take priority over an incoming social media message. Often events like the aforementioned social media message are not a priority and do not require immediate response, they are just a notification. </w:t>
+      </w:r>
     </w:p>
     <w:p>
       <w:r>
@@ -4286,15 +4268,7 @@
         <w:t xml:space="preserve"> to describe attacks or other effects that affect multiple targets within a specified area.</w:t>
       </w:r>
       <w:r>
-        <w:t xml:space="preserve"> Modern smart devices </w:t>
-      </w:r>
-      <w:proofErr w:type="gramStart"/>
-      <w:r>
-        <w:t>are capable of tailoring</w:t>
-      </w:r>
-      <w:proofErr w:type="gramEnd"/>
-      <w:r>
-        <w:t xml:space="preserve"> their notifications based on the source and settings. This customization may include different alert noises, different colored notifications LED’s and most obvious- display notifications. </w:t>
+        <w:t xml:space="preserve"> Modern smart devices are capable of tailoring their notifications based on the source and settings. This customization may include different alert noises, different colored notifications LED’s and most obvious- display notifications. </w:t>
       </w:r>
       <w:r>
         <w:t>This clearly infringes</w:t>
@@ -4361,17 +4335,8 @@
           <w:rFonts w:ascii="Calibri" w:hAnsi="Calibri" w:cs="Calibri"/>
           <w:bCs/>
         </w:rPr>
-        <w:t>(</w:t>
-      </w:r>
-      <w:proofErr w:type="spellStart"/>
-      <w:r>
-        <w:rPr>
-          <w:rFonts w:ascii="Calibri" w:hAnsi="Calibri" w:cs="Calibri"/>
-          <w:bCs/>
-        </w:rPr>
-        <w:t>Alam</w:t>
-      </w:r>
-      <w:proofErr w:type="spellEnd"/>
+        <w:t>(Alam</w:t>
+      </w:r>
       <w:r>
         <w:rPr>
           <w:rFonts w:ascii="Calibri" w:hAnsi="Calibri" w:cs="Calibri"/>
@@ -4540,70 +4505,62 @@
         <w:t xml:space="preserve">. In this project we will use a single actuator, this will </w:t>
       </w:r>
       <w:r>
-        <w:t xml:space="preserve">stop the </w:t>
-      </w:r>
-      <w:proofErr w:type="gramStart"/>
-      <w:r>
-        <w:t>aforementioned from</w:t>
-      </w:r>
-      <w:proofErr w:type="gramEnd"/>
-      <w:r>
-        <w:t xml:space="preserve"> being an issue as well as reduce the complexity and therefore cost of the product. </w:t>
+        <w:t xml:space="preserve">stop the aforementioned from being an issue as well as reduce the complexity and therefore cost of the product. </w:t>
       </w:r>
     </w:p>
     <w:p>
       <w:pPr>
         <w:pStyle w:val="Heading2"/>
       </w:pPr>
-      <w:bookmarkStart w:id="10" w:name="_Toc35108988"/>
+      <w:bookmarkStart w:id="9" w:name="_Toc35108988"/>
       <w:r>
         <w:t>Does it exist?</w:t>
       </w:r>
+      <w:bookmarkEnd w:id="9"/>
+    </w:p>
+    <w:p>
+      <w:r>
+        <w:t xml:space="preserve">Seeing as </w:t>
+      </w:r>
+      <w:r>
+        <w:t xml:space="preserve">the technologies required for this project all exist already (energy harvesting, short range radio, haptic feedback) </w:t>
+      </w:r>
+      <w:r>
+        <w:t>research was conducted</w:t>
+      </w:r>
+      <w:r>
+        <w:t xml:space="preserve"> by seeing if similar products already exist on the market and if so, do they meet the objectives </w:t>
+      </w:r>
+      <w:r>
+        <w:t>that have been</w:t>
+      </w:r>
+      <w:r>
+        <w:t xml:space="preserve"> set out for the device? in short no, many devices exist that fulfill one or more of the objective</w:t>
+      </w:r>
+      <w:r>
+        <w:t>s</w:t>
+      </w:r>
+      <w:r>
+        <w:t xml:space="preserve"> but they fail to meet all in a reasonable manor. </w:t>
+      </w:r>
+    </w:p>
+    <w:p>
+      <w:r>
+        <w:t>Some of the researched devices are outlined below</w:t>
+      </w:r>
+      <w:r>
+        <w:t xml:space="preserve"> – </w:t>
+      </w:r>
+    </w:p>
+    <w:p>
+      <w:pPr>
+        <w:pStyle w:val="Heading3"/>
+      </w:pPr>
+      <w:bookmarkStart w:id="10" w:name="_Toc35108989"/>
+      <w:r>
+        <w:t>Hey Bracelet</w:t>
+      </w:r>
       <w:bookmarkEnd w:id="10"/>
-    </w:p>
-    <w:p>
-      <w:r>
-        <w:t xml:space="preserve">Seeing as </w:t>
-      </w:r>
-      <w:r>
-        <w:t xml:space="preserve">the technologies required for this project all exist already (energy harvesting, short range radio, haptic feedback) </w:t>
-      </w:r>
-      <w:r>
-        <w:t>research was conducted</w:t>
-      </w:r>
-      <w:r>
-        <w:t xml:space="preserve"> by seeing if similar products already exist on the market and if so, do they meet the objectives </w:t>
-      </w:r>
-      <w:r>
-        <w:t>that have been</w:t>
-      </w:r>
-      <w:r>
-        <w:t xml:space="preserve"> set out for the device? in short no, many devices exist that fulfill one or more of the objective</w:t>
-      </w:r>
-      <w:r>
-        <w:t>s</w:t>
-      </w:r>
-      <w:r>
-        <w:t xml:space="preserve"> but they fail to meet all in a reasonable manor. </w:t>
-      </w:r>
-    </w:p>
-    <w:p>
-      <w:r>
-        <w:t>Some of the researched devices are outlined below</w:t>
-      </w:r>
-      <w:r>
-        <w:t xml:space="preserve"> – </w:t>
-      </w:r>
-    </w:p>
-    <w:p>
-      <w:pPr>
-        <w:pStyle w:val="Heading3"/>
-      </w:pPr>
-      <w:bookmarkStart w:id="11" w:name="_Toc35108989"/>
-      <w:r>
-        <w:t>Hey Bracelet</w:t>
-      </w:r>
-      <w:bookmarkEnd w:id="11"/>
     </w:p>
     <w:p>
       <w:r>
@@ -4754,12 +4711,12 @@
       <w:pPr>
         <w:pStyle w:val="Heading3"/>
       </w:pPr>
-      <w:bookmarkStart w:id="12" w:name="_Toc35108990"/>
+      <w:bookmarkStart w:id="11" w:name="_Toc35108990"/>
       <w:r>
         <w:lastRenderedPageBreak/>
         <w:t>Sony Wena</w:t>
       </w:r>
-      <w:bookmarkEnd w:id="12"/>
+      <w:bookmarkEnd w:id="11"/>
       <w:r>
         <w:t xml:space="preserve">  </w:t>
       </w:r>
@@ -4859,23 +4816,7 @@
     </w:p>
     <w:p>
       <w:r>
-        <w:t xml:space="preserve">The Sony </w:t>
-      </w:r>
-      <w:proofErr w:type="spellStart"/>
-      <w:r>
-        <w:t>Wena</w:t>
-      </w:r>
-      <w:proofErr w:type="spellEnd"/>
-      <w:r>
-        <w:t xml:space="preserve"> is not a watch but in fact a strap that should fit many </w:t>
-      </w:r>
-      <w:proofErr w:type="gramStart"/>
-      <w:r>
-        <w:t>watch</w:t>
-      </w:r>
-      <w:proofErr w:type="gramEnd"/>
-      <w:r>
-        <w:t xml:space="preserve"> faces and is available in multiple sizes and designs, including several Sony made face designs</w:t>
+        <w:t>The Sony Wena is not a watch but in fact a strap that should fit many watch faces and is available in multiple sizes and designs, including several Sony made face designs</w:t>
       </w:r>
       <w:r>
         <w:t>. This device is positioned as a more all-round smart device with GPS (GPS, GLONASS, QZSS and SBAS compatible)</w:t>
@@ -4912,7 +4853,7 @@
       <w:pPr>
         <w:pStyle w:val="Heading3"/>
       </w:pPr>
-      <w:bookmarkStart w:id="13" w:name="_Toc35108991"/>
+      <w:bookmarkStart w:id="12" w:name="_Toc35108991"/>
       <w:r>
         <w:t xml:space="preserve">Generic </w:t>
       </w:r>
@@ -4922,7 +4863,7 @@
       <w:r>
         <w:t xml:space="preserve"> smartwatch</w:t>
       </w:r>
-      <w:bookmarkEnd w:id="13"/>
+      <w:bookmarkEnd w:id="12"/>
       <w:r>
         <w:t xml:space="preserve"> </w:t>
       </w:r>
@@ -4949,21 +4890,8 @@
         <w:t>label’s</w:t>
       </w:r>
       <w:r>
-        <w:t xml:space="preserve"> ‘GONOKER’ , ‘</w:t>
-      </w:r>
-      <w:proofErr w:type="spellStart"/>
-      <w:r>
-        <w:t>Leegoal</w:t>
-      </w:r>
-      <w:proofErr w:type="spellEnd"/>
-      <w:r>
-        <w:t>’ and ‘</w:t>
-      </w:r>
-      <w:proofErr w:type="spellStart"/>
-      <w:r>
-        <w:t>DreaT</w:t>
-      </w:r>
-      <w:proofErr w:type="spellEnd"/>
+        <w:t xml:space="preserve"> ‘GONOKER’ , ‘Leegoal’ and ‘DreaT</w:t>
+      </w:r>
       <w:r>
         <w:t xml:space="preserve">’. </w:t>
       </w:r>
@@ -5095,11 +5023,11 @@
       <w:pPr>
         <w:pStyle w:val="Heading3"/>
       </w:pPr>
-      <w:bookmarkStart w:id="14" w:name="_Toc35108992"/>
+      <w:bookmarkStart w:id="13" w:name="_Toc35108992"/>
       <w:r>
         <w:t>Comparison</w:t>
       </w:r>
-      <w:bookmarkEnd w:id="14"/>
+      <w:bookmarkEnd w:id="13"/>
       <w:r>
         <w:t xml:space="preserve"> </w:t>
       </w:r>
@@ -5175,13 +5103,8 @@
             <w:tcW w:w="1555" w:type="dxa"/>
           </w:tcPr>
           <w:p>
-            <w:proofErr w:type="gramStart"/>
-            <w:r>
-              <w:t>Hey Bracelet</w:t>
-            </w:r>
-            <w:proofErr w:type="gramEnd"/>
-            <w:r>
-              <w:t xml:space="preserve"> </w:t>
+            <w:r>
+              <w:t xml:space="preserve">Hey Bracelet </w:t>
             </w:r>
           </w:p>
         </w:tc>
@@ -5380,7 +5303,7 @@
       <w:pPr>
         <w:pStyle w:val="Caption"/>
       </w:pPr>
-      <w:bookmarkStart w:id="15" w:name="_Toc35108993"/>
+      <w:bookmarkStart w:id="14" w:name="_Toc35108993"/>
       <w:r>
         <w:t xml:space="preserve">Table </w:t>
       </w:r>
@@ -5401,50 +5324,45 @@
         <w:lastRenderedPageBreak/>
         <w:t>Energy harvesting</w:t>
       </w:r>
+      <w:bookmarkEnd w:id="14"/>
+      <w:r>
+        <w:t xml:space="preserve"> </w:t>
+      </w:r>
+    </w:p>
+    <w:p>
+      <w:r>
+        <w:t xml:space="preserve">A potential </w:t>
+      </w:r>
+      <w:r>
+        <w:t xml:space="preserve">solution to power a device such as is being created in this project would be energy harvesting. This is the process of using some of the energy the human body naturally expends during its normal function and converting/storing this for use by a device, this is often transparent to the end user. </w:t>
+      </w:r>
+    </w:p>
+    <w:p>
+      <w:r>
+        <w:t xml:space="preserve">Methods for doing this have existing in many forms for hundreds of years but have only recently become viable to power wearable electronics. This is due to efficiency improvements in both the harvesting methods and in the </w:t>
+      </w:r>
+      <w:r>
+        <w:t xml:space="preserve">devices </w:t>
+      </w:r>
+      <w:r>
+        <w:t xml:space="preserve">they are intended to power. Below </w:t>
+      </w:r>
+      <w:r>
+        <w:t>we</w:t>
+      </w:r>
+      <w:r>
+        <w:t xml:space="preserve"> will outline the details of several of these methods and their suitability for our purposes.</w:t>
+      </w:r>
+    </w:p>
+    <w:p>
+      <w:pPr>
+        <w:pStyle w:val="Heading3"/>
+      </w:pPr>
+      <w:bookmarkStart w:id="15" w:name="_Toc35108994"/>
+      <w:r>
+        <w:t>Mechanical harvesting and automatic watches</w:t>
+      </w:r>
       <w:bookmarkEnd w:id="15"/>
-      <w:r>
-        <w:t xml:space="preserve"> </w:t>
-      </w:r>
-    </w:p>
-    <w:p>
-      <w:r>
-        <w:t xml:space="preserve">A potential </w:t>
-      </w:r>
-      <w:r>
-        <w:t xml:space="preserve">solution to power a device such as is being created in this project would be energy harvesting. This is the process of using some of the energy the human body naturally expends during its normal function and converting/storing this for use by a device, this is often transparent to the end user. </w:t>
-      </w:r>
-    </w:p>
-    <w:p>
-      <w:r>
-        <w:t xml:space="preserve">Methods for doing this have existing in many forms for hundreds of years but have only recently become viable to power wearable electronics. This is due to efficiency improvements in both the harvesting methods and in the </w:t>
-      </w:r>
-      <w:proofErr w:type="gramStart"/>
-      <w:r>
-        <w:t>devices</w:t>
-      </w:r>
-      <w:proofErr w:type="gramEnd"/>
-      <w:r>
-        <w:t xml:space="preserve"> </w:t>
-      </w:r>
-      <w:r>
-        <w:t xml:space="preserve">they are intended to power. Below </w:t>
-      </w:r>
-      <w:r>
-        <w:t>we</w:t>
-      </w:r>
-      <w:r>
-        <w:t xml:space="preserve"> will outline the details of several of these methods and their suitability for our purposes.</w:t>
-      </w:r>
-    </w:p>
-    <w:p>
-      <w:pPr>
-        <w:pStyle w:val="Heading3"/>
-      </w:pPr>
-      <w:bookmarkStart w:id="16" w:name="_Toc35108994"/>
-      <w:r>
-        <w:t>Mechanical harvesting and automatic watches</w:t>
-      </w:r>
-      <w:bookmarkEnd w:id="16"/>
       <w:r>
         <w:t xml:space="preserve"> </w:t>
       </w:r>
@@ -5811,14 +5729,14 @@
         <w:lastRenderedPageBreak/>
         <w:t xml:space="preserve"> </w:t>
       </w:r>
-      <w:bookmarkStart w:id="17" w:name="_Toc35108995"/>
+      <w:bookmarkStart w:id="16" w:name="_Toc35108995"/>
       <w:r>
         <w:rPr>
           <w:rFonts w:eastAsiaTheme="minorEastAsia"/>
         </w:rPr>
         <w:t>Piezoelectric</w:t>
       </w:r>
-      <w:bookmarkEnd w:id="17"/>
+      <w:bookmarkEnd w:id="16"/>
       <w:r>
         <w:rPr>
           <w:rFonts w:eastAsiaTheme="minorEastAsia"/>
@@ -5890,14 +5808,14 @@
       <w:pPr>
         <w:pStyle w:val="Heading3"/>
       </w:pPr>
-      <w:bookmarkStart w:id="18" w:name="_Toc35108996"/>
+      <w:bookmarkStart w:id="17" w:name="_Toc35108996"/>
       <w:r>
         <w:t>Seebeck/</w:t>
       </w:r>
       <w:r>
         <w:t>Peltier</w:t>
       </w:r>
-      <w:bookmarkEnd w:id="18"/>
+      <w:bookmarkEnd w:id="17"/>
       <w:r>
         <w:t xml:space="preserve"> </w:t>
       </w:r>
@@ -6070,26 +5988,18 @@
         <w:t xml:space="preserve"> </w:t>
       </w:r>
       <w:r>
-        <w:t xml:space="preserve">TEG’s would need to </w:t>
-      </w:r>
-      <w:proofErr w:type="gramStart"/>
-      <w:r>
-        <w:t>be located in</w:t>
-      </w:r>
-      <w:proofErr w:type="gramEnd"/>
-      <w:r>
-        <w:t xml:space="preserve"> the wristband giving additional cost and complexity to the design. </w:t>
+        <w:t xml:space="preserve">TEG’s would need to be located in the wristband giving additional cost and complexity to the design. </w:t>
       </w:r>
     </w:p>
     <w:p>
       <w:pPr>
         <w:pStyle w:val="Heading3"/>
       </w:pPr>
-      <w:bookmarkStart w:id="19" w:name="_Toc35108997"/>
+      <w:bookmarkStart w:id="18" w:name="_Toc35108997"/>
       <w:r>
         <w:t>Solar</w:t>
       </w:r>
-      <w:bookmarkEnd w:id="19"/>
+      <w:bookmarkEnd w:id="18"/>
       <w:r>
         <w:t xml:space="preserve"> </w:t>
       </w:r>
@@ -6122,15 +6032,7 @@
       </w:r>
       <w:r>
         <w:lastRenderedPageBreak/>
-        <w:t xml:space="preserve">become popular to power everything from cars to homes. These cells, also known as photovoltaic </w:t>
-      </w:r>
-      <w:proofErr w:type="gramStart"/>
-      <w:r>
-        <w:t>cells</w:t>
-      </w:r>
-      <w:proofErr w:type="gramEnd"/>
-      <w:r>
-        <w:t xml:space="preserve"> receive energy in the form of light and use this to excite electrons in a layer of a semiconducting </w:t>
+        <w:t xml:space="preserve">become popular to power everything from cars to homes. These cells, also known as photovoltaic cells receive energy in the form of light and use this to excite electrons in a layer of a semiconducting </w:t>
       </w:r>
       <w:r>
         <w:t>material</w:t>
@@ -6201,11 +6103,11 @@
       <w:pPr>
         <w:pStyle w:val="Heading3"/>
       </w:pPr>
-      <w:bookmarkStart w:id="20" w:name="_Toc35108998"/>
+      <w:bookmarkStart w:id="19" w:name="_Toc35108998"/>
       <w:r>
         <w:t>Conclusion</w:t>
       </w:r>
-      <w:bookmarkEnd w:id="20"/>
+      <w:bookmarkEnd w:id="19"/>
       <w:r>
         <w:t xml:space="preserve"> </w:t>
       </w:r>
@@ -6307,15 +6209,7 @@
           </w:tcPr>
           <w:p>
             <w:r>
-              <w:t xml:space="preserve">High as no </w:t>
-            </w:r>
-            <w:proofErr w:type="gramStart"/>
-            <w:r>
-              <w:t>pre made</w:t>
-            </w:r>
-            <w:proofErr w:type="gramEnd"/>
-            <w:r>
-              <w:t xml:space="preserve"> units are available </w:t>
+              <w:t xml:space="preserve">High as no pre made units are available </w:t>
             </w:r>
           </w:p>
         </w:tc>
@@ -6408,13 +6302,8 @@
             <w:tcW w:w="2048" w:type="dxa"/>
           </w:tcPr>
           <w:p>
-            <w:proofErr w:type="gramStart"/>
-            <w:r>
-              <w:t>Low(</w:t>
-            </w:r>
-            <w:proofErr w:type="gramEnd"/>
-            <w:r>
-              <w:t>£1-5 for device and associated storage)</w:t>
+            <w:r>
+              <w:t>Low(£1-5 for device and associated storage)</w:t>
             </w:r>
           </w:p>
         </w:tc>
@@ -6523,15 +6412,7 @@
     </w:p>
     <w:p>
       <w:r>
-        <w:t xml:space="preserve">A characteristic of the </w:t>
-      </w:r>
-      <w:proofErr w:type="gramStart"/>
-      <w:r>
-        <w:t>aforementioned energy</w:t>
-      </w:r>
-      <w:proofErr w:type="gramEnd"/>
-      <w:r>
-        <w:t xml:space="preserve"> harvesting methods is that they provide extremely low amounts of current. Given proper storage using a capacitor or even a small rechargeable battery the amount of energy collected even while being intermittent in delivery should be enough for the relatively low power</w:t>
+        <w:t>A characteristic of the aforementioned energy harvesting methods is that they provide extremely low amounts of current. Given proper storage using a capacitor or even a small rechargeable battery the amount of energy collected even while being intermittent in delivery should be enough for the relatively low power</w:t>
       </w:r>
       <w:r>
         <w:t xml:space="preserve"> but frequent</w:t>
@@ -6593,15 +6474,7 @@
     </w:p>
     <w:p>
       <w:r>
-        <w:t xml:space="preserve">The </w:t>
-      </w:r>
-      <w:proofErr w:type="gramStart"/>
-      <w:r>
-        <w:t>aforementioned battery</w:t>
-      </w:r>
-      <w:proofErr w:type="gramEnd"/>
-      <w:r>
-        <w:t xml:space="preserve"> has an output of 3v meaning it can power the device directly, a capacity of 1000mAh meaning it can potentially power a low power device for several years. As well as having a large operating range in heat, solid state that is unlikely to be </w:t>
+        <w:t xml:space="preserve">The aforementioned battery has an output of 3v meaning it can power the device directly, a capacity of 1000mAh meaning it can potentially power a low power device for several years. As well as having a large operating range in heat, solid state that is unlikely to be </w:t>
       </w:r>
       <w:r>
         <w:t>affected</w:t>
@@ -6609,39 +6482,23 @@
       <w:r>
         <w:t xml:space="preserve"> by movement and no reliance on light meaning it will likely provide a more reliable power source for the lifetime of the device. </w:t>
       </w:r>
-      <w:bookmarkStart w:id="21" w:name="_Hlk4079346"/>
+      <w:bookmarkStart w:id="20" w:name="_Hlk4079346"/>
     </w:p>
     <w:p>
       <w:pPr>
         <w:pStyle w:val="Heading1"/>
       </w:pPr>
-      <w:bookmarkStart w:id="22" w:name="_Toc35108999"/>
-      <w:bookmarkStart w:id="23" w:name="_Hlk35100805"/>
+      <w:bookmarkStart w:id="21" w:name="_Toc35108999"/>
+      <w:bookmarkStart w:id="22" w:name="_Hlk35100805"/>
       <w:r>
         <w:lastRenderedPageBreak/>
         <w:t>Requirements</w:t>
       </w:r>
-      <w:bookmarkEnd w:id="22"/>
-    </w:p>
-    <w:p>
-      <w:r>
-        <w:t xml:space="preserve">This section of the document outlines the overall requirements for the project and uses </w:t>
-      </w:r>
-      <w:proofErr w:type="spellStart"/>
-      <w:r>
-        <w:t>MoSCoW</w:t>
-      </w:r>
-      <w:proofErr w:type="spellEnd"/>
-      <w:r>
-        <w:t xml:space="preserve"> (Must have, </w:t>
-      </w:r>
-      <w:proofErr w:type="gramStart"/>
-      <w:r>
-        <w:t>Should</w:t>
-      </w:r>
-      <w:proofErr w:type="gramEnd"/>
-      <w:r>
-        <w:t xml:space="preserve"> have, Could have, Won’t have) prioritization. They are split into two sections functional and non-functional for each element of the product.</w:t>
+      <w:bookmarkEnd w:id="21"/>
+    </w:p>
+    <w:p>
+      <w:r>
+        <w:t>This section of the document outlines the overall requirements for the project and uses MoSCoW (Must have, Should have, Could have, Won’t have) prioritization. They are split into two sections functional and non-functional for each element of the product.</w:t>
       </w:r>
     </w:p>
     <w:p>
@@ -6684,7 +6541,6 @@
       </w:r>
     </w:p>
     <w:p>
-      <w:proofErr w:type="gramStart"/>
       <w:r>
         <w:rPr>
           <w:vertAlign w:val="subscript"/>
@@ -6692,15 +6548,10 @@
         <w:t xml:space="preserve">1 </w:t>
       </w:r>
       <w:r>
-        <w:t>.</w:t>
-      </w:r>
-      <w:proofErr w:type="gramEnd"/>
-      <w:r>
-        <w:t xml:space="preserve"> Functional (1) or Non-Functional (2)</w:t>
-      </w:r>
-    </w:p>
-    <w:p>
-      <w:proofErr w:type="gramStart"/>
+        <w:t>. Functional (1) or Non-Functional (2)</w:t>
+      </w:r>
+    </w:p>
+    <w:p>
       <w:r>
         <w:rPr>
           <w:vertAlign w:val="subscript"/>
@@ -6708,11 +6559,7 @@
         <w:t>2</w:t>
       </w:r>
       <w:r>
-        <w:t xml:space="preserve"> .</w:t>
-      </w:r>
-      <w:proofErr w:type="gramEnd"/>
-      <w:r>
-        <w:t xml:space="preserve"> Component, Android application (1)</w:t>
+        <w:t xml:space="preserve"> . Component, Android application (1)</w:t>
       </w:r>
       <w:r>
         <w:t>,</w:t>
@@ -6722,7 +6569,6 @@
       </w:r>
     </w:p>
     <w:p>
-      <w:proofErr w:type="gramStart"/>
       <w:r>
         <w:rPr>
           <w:vertAlign w:val="subscript"/>
@@ -6730,18 +6576,14 @@
         <w:t>3</w:t>
       </w:r>
       <w:r>
-        <w:t xml:space="preserve"> .</w:t>
-      </w:r>
-      <w:proofErr w:type="gramEnd"/>
-      <w:r>
-        <w:t xml:space="preserve"> Requirement number </w:t>
+        <w:t xml:space="preserve"> . Requirement number </w:t>
       </w:r>
     </w:p>
     <w:p>
       <w:pPr>
         <w:pStyle w:val="Heading2"/>
       </w:pPr>
-      <w:bookmarkStart w:id="24" w:name="_Toc35109000"/>
+      <w:bookmarkStart w:id="23" w:name="_Toc35109000"/>
       <w:r>
         <w:rPr>
           <w:rStyle w:val="Heading2Char"/>
@@ -6751,28 +6593,28 @@
       <w:r>
         <w:t xml:space="preserve"> app</w:t>
       </w:r>
+      <w:bookmarkEnd w:id="23"/>
+      <w:r>
+        <w:t xml:space="preserve"> </w:t>
+      </w:r>
+    </w:p>
+    <w:p>
+      <w:r>
+        <w:t>Requirements for the android application portion of the product are as follows -</w:t>
+      </w:r>
+    </w:p>
+    <w:p>
+      <w:pPr>
+        <w:pStyle w:val="Heading3"/>
+      </w:pPr>
+      <w:bookmarkStart w:id="24" w:name="_Toc23943064"/>
+      <w:bookmarkStart w:id="25" w:name="_Toc35109001"/>
+      <w:bookmarkStart w:id="26" w:name="_Hlk35101029"/>
+      <w:r>
+        <w:t>Functional</w:t>
+      </w:r>
       <w:bookmarkEnd w:id="24"/>
-      <w:r>
-        <w:t xml:space="preserve"> </w:t>
-      </w:r>
-    </w:p>
-    <w:p>
-      <w:r>
-        <w:t>Requirements for the android application portion of the product are as follows -</w:t>
-      </w:r>
-    </w:p>
-    <w:p>
-      <w:pPr>
-        <w:pStyle w:val="Heading3"/>
-      </w:pPr>
-      <w:bookmarkStart w:id="25" w:name="_Toc23943064"/>
-      <w:bookmarkStart w:id="26" w:name="_Toc35109001"/>
-      <w:bookmarkStart w:id="27" w:name="_Hlk35101029"/>
-      <w:r>
-        <w:t>Functional</w:t>
-      </w:r>
       <w:bookmarkEnd w:id="25"/>
-      <w:bookmarkEnd w:id="26"/>
       <w:r>
         <w:t xml:space="preserve"> </w:t>
       </w:r>
@@ -7243,8 +7085,8 @@
       <w:pPr>
         <w:pStyle w:val="Caption"/>
       </w:pPr>
-      <w:bookmarkStart w:id="28" w:name="_Toc23943065"/>
-      <w:bookmarkStart w:id="29" w:name="_Toc35109002"/>
+      <w:bookmarkStart w:id="27" w:name="_Toc23943065"/>
+      <w:bookmarkStart w:id="28" w:name="_Toc35109002"/>
       <w:r>
         <w:t xml:space="preserve">Table </w:t>
       </w:r>
@@ -7264,8 +7106,8 @@
       <w:r>
         <w:t>Non-Functional</w:t>
       </w:r>
+      <w:bookmarkEnd w:id="27"/>
       <w:bookmarkEnd w:id="28"/>
-      <w:bookmarkEnd w:id="29"/>
     </w:p>
     <w:tbl>
       <w:tblPr>
@@ -7537,7 +7379,7 @@
         </w:tc>
       </w:tr>
     </w:tbl>
-    <w:bookmarkEnd w:id="27"/>
+    <w:bookmarkEnd w:id="26"/>
     <w:p>
       <w:pPr>
         <w:pStyle w:val="Caption"/>
@@ -7558,29 +7400,29 @@
       <w:pPr>
         <w:pStyle w:val="Heading2"/>
       </w:pPr>
-      <w:bookmarkStart w:id="30" w:name="_Toc35109003"/>
+      <w:bookmarkStart w:id="29" w:name="_Toc35109003"/>
       <w:r>
         <w:t>Haptic Powerband</w:t>
       </w:r>
+      <w:bookmarkEnd w:id="29"/>
+      <w:r>
+        <w:t xml:space="preserve"> </w:t>
+      </w:r>
+    </w:p>
+    <w:p>
+      <w:r>
+        <w:t xml:space="preserve">Requirements for the powerband hardware are as follows - </w:t>
+      </w:r>
+    </w:p>
+    <w:p>
+      <w:pPr>
+        <w:pStyle w:val="Heading3"/>
+      </w:pPr>
+      <w:bookmarkStart w:id="30" w:name="_Toc35109004"/>
+      <w:r>
+        <w:t>Functional</w:t>
+      </w:r>
       <w:bookmarkEnd w:id="30"/>
-      <w:r>
-        <w:t xml:space="preserve"> </w:t>
-      </w:r>
-    </w:p>
-    <w:p>
-      <w:r>
-        <w:t xml:space="preserve">Requirements for the powerband hardware are as follows - </w:t>
-      </w:r>
-    </w:p>
-    <w:p>
-      <w:pPr>
-        <w:pStyle w:val="Heading3"/>
-      </w:pPr>
-      <w:bookmarkStart w:id="31" w:name="_Toc35109004"/>
-      <w:r>
-        <w:t>Functional</w:t>
-      </w:r>
-      <w:bookmarkEnd w:id="31"/>
       <w:r>
         <w:t xml:space="preserve"> </w:t>
       </w:r>
@@ -8068,7 +7910,7 @@
       <w:pPr>
         <w:pStyle w:val="Caption"/>
       </w:pPr>
-      <w:bookmarkStart w:id="32" w:name="_Toc35109005"/>
+      <w:bookmarkStart w:id="31" w:name="_Toc35109005"/>
       <w:r>
         <w:t xml:space="preserve">Table </w:t>
       </w:r>
@@ -8088,7 +7930,7 @@
       <w:r>
         <w:t>Non-Functional</w:t>
       </w:r>
-      <w:bookmarkEnd w:id="32"/>
+      <w:bookmarkEnd w:id="31"/>
     </w:p>
     <w:tbl>
       <w:tblPr>
@@ -8424,15 +8266,7 @@
               <w:spacing w:after="160" w:line="259" w:lineRule="auto"/>
             </w:pPr>
             <w:r>
-              <w:t xml:space="preserve">Device must serve notifications in a timely </w:t>
-            </w:r>
-            <w:proofErr w:type="spellStart"/>
-            <w:r>
-              <w:t>manor</w:t>
-            </w:r>
-            <w:proofErr w:type="spellEnd"/>
-            <w:r>
-              <w:t xml:space="preserve"> (&gt;10s)</w:t>
+              <w:t>Device must serve notifications in a timely manor (&gt;10s)</w:t>
             </w:r>
           </w:p>
         </w:tc>
@@ -8472,29 +8306,29 @@
       <w:pPr>
         <w:pStyle w:val="Heading2"/>
       </w:pPr>
-      <w:bookmarkStart w:id="33" w:name="_Toc35109006"/>
+      <w:bookmarkStart w:id="32" w:name="_Toc35109006"/>
       <w:r>
         <w:t>Database</w:t>
       </w:r>
+      <w:bookmarkEnd w:id="32"/>
+      <w:r>
+        <w:t xml:space="preserve"> </w:t>
+      </w:r>
+    </w:p>
+    <w:p>
+      <w:r>
+        <w:t xml:space="preserve">Requirements for the database are as follows – </w:t>
+      </w:r>
+    </w:p>
+    <w:p>
+      <w:pPr>
+        <w:pStyle w:val="Heading3"/>
+      </w:pPr>
+      <w:bookmarkStart w:id="33" w:name="_Toc35109007"/>
+      <w:r>
+        <w:t>Functional</w:t>
+      </w:r>
       <w:bookmarkEnd w:id="33"/>
-      <w:r>
-        <w:t xml:space="preserve"> </w:t>
-      </w:r>
-    </w:p>
-    <w:p>
-      <w:r>
-        <w:t xml:space="preserve">Requirements for the database are as follows – </w:t>
-      </w:r>
-    </w:p>
-    <w:p>
-      <w:pPr>
-        <w:pStyle w:val="Heading3"/>
-      </w:pPr>
-      <w:bookmarkStart w:id="34" w:name="_Toc35109007"/>
-      <w:r>
-        <w:t>Functional</w:t>
-      </w:r>
-      <w:bookmarkEnd w:id="34"/>
       <w:r>
         <w:t xml:space="preserve"> </w:t>
       </w:r>
@@ -8725,7 +8559,7 @@
       <w:pPr>
         <w:pStyle w:val="Caption"/>
       </w:pPr>
-      <w:bookmarkStart w:id="35" w:name="_Toc35109008"/>
+      <w:bookmarkStart w:id="34" w:name="_Toc35109008"/>
       <w:r>
         <w:t xml:space="preserve">Table </w:t>
       </w:r>
@@ -8745,7 +8579,7 @@
       <w:r>
         <w:t>Non-Functional</w:t>
       </w:r>
-      <w:bookmarkEnd w:id="35"/>
+      <w:bookmarkEnd w:id="34"/>
     </w:p>
     <w:tbl>
       <w:tblPr>
@@ -8993,12 +8827,12 @@
       <w:pPr>
         <w:pStyle w:val="Heading1"/>
       </w:pPr>
-      <w:bookmarkStart w:id="36" w:name="_Toc35109009"/>
-      <w:bookmarkEnd w:id="23"/>
+      <w:bookmarkStart w:id="35" w:name="_Toc35109009"/>
+      <w:bookmarkEnd w:id="22"/>
       <w:r>
         <w:t>Methodology</w:t>
       </w:r>
-      <w:bookmarkEnd w:id="36"/>
+      <w:bookmarkEnd w:id="35"/>
     </w:p>
     <w:p>
       <w:r>
@@ -9022,15 +8856,7 @@
         <w:t>,</w:t>
       </w:r>
       <w:r>
-        <w:t xml:space="preserve"> it does not allow for additions or revisions to the </w:t>
-      </w:r>
-      <w:proofErr w:type="gramStart"/>
-      <w:r>
-        <w:t>end product</w:t>
-      </w:r>
-      <w:proofErr w:type="gramEnd"/>
-      <w:r>
-        <w:t xml:space="preserve"> without significant time delays</w:t>
+        <w:t xml:space="preserve"> it does not allow for additions or revisions to the end product without significant time delays</w:t>
       </w:r>
       <w:r>
         <w:t>.</w:t>
@@ -9055,26 +8881,26 @@
       <w:pPr>
         <w:pStyle w:val="Heading1"/>
       </w:pPr>
-      <w:bookmarkStart w:id="37" w:name="_Toc35109010"/>
+      <w:bookmarkStart w:id="36" w:name="_Toc35109010"/>
       <w:r>
         <w:t>Design</w:t>
       </w:r>
+      <w:bookmarkEnd w:id="36"/>
+    </w:p>
+    <w:p>
+      <w:r>
+        <w:t>In this section we will discuss design considerations as well as outline how the system will work as a whole.</w:t>
+      </w:r>
+    </w:p>
+    <w:p>
+      <w:pPr>
+        <w:pStyle w:val="Heading2"/>
+      </w:pPr>
+      <w:bookmarkStart w:id="37" w:name="_Toc35109011"/>
+      <w:r>
+        <w:t>High level design</w:t>
+      </w:r>
       <w:bookmarkEnd w:id="37"/>
-    </w:p>
-    <w:p>
-      <w:r>
-        <w:t>In this section we will discuss design considerations as well as outline how the system will work as a whole.</w:t>
-      </w:r>
-    </w:p>
-    <w:p>
-      <w:pPr>
-        <w:pStyle w:val="Heading2"/>
-      </w:pPr>
-      <w:bookmarkStart w:id="38" w:name="_Toc35109011"/>
-      <w:r>
-        <w:t>High level design</w:t>
-      </w:r>
-      <w:bookmarkEnd w:id="38"/>
     </w:p>
     <w:p>
       <w:r>
@@ -9229,7 +9055,7 @@
       <w:pPr>
         <w:pStyle w:val="Heading4"/>
       </w:pPr>
-      <w:bookmarkStart w:id="39" w:name="_Hlk34152738"/>
+      <w:bookmarkStart w:id="38" w:name="_Hlk34152738"/>
       <w:r>
         <w:t xml:space="preserve">Outline </w:t>
       </w:r>
@@ -9319,193 +9145,19 @@
       <w:pPr>
         <w:pStyle w:val="Heading3"/>
       </w:pPr>
-      <w:bookmarkStart w:id="40" w:name="_Toc35109012"/>
+      <w:bookmarkStart w:id="39" w:name="_Toc35109012"/>
+      <w:bookmarkEnd w:id="38"/>
+      <w:r>
+        <w:t>Architecture</w:t>
+      </w:r>
       <w:bookmarkEnd w:id="39"/>
       <w:r>
-        <w:t>Architecture</w:t>
-      </w:r>
-      <w:bookmarkEnd w:id="40"/>
-      <w:r>
         <w:t xml:space="preserve"> </w:t>
       </w:r>
     </w:p>
     <w:p>
       <w:r>
         <w:t xml:space="preserve">For this project research has been performed as above into potential competitor’s devices with the aim to show any pitfalls in similar designs and to allow the final product to outperform other similar devices on the market. </w:t>
-      </w:r>
-    </w:p>
-    <w:p>
-      <w:pPr>
-        <w:pStyle w:val="Heading4"/>
-      </w:pPr>
-      <w:r>
-        <w:t>Hardware</w:t>
-      </w:r>
-    </w:p>
-    <w:p>
-      <w:r>
-        <w:t xml:space="preserve">The hardware will be based around the </w:t>
-      </w:r>
-      <w:r>
-        <w:t>CC2640R2FRSMT</w:t>
-      </w:r>
-      <w:r>
-        <w:t xml:space="preserve"> MCU and developed on the relevant ‘Launchpad’ development board for this chip and using technical data from the </w:t>
-      </w:r>
-      <w:r>
-        <w:t>‘</w:t>
-      </w:r>
-      <w:r>
-        <w:t xml:space="preserve">CC13x0, CC26x0 </w:t>
-      </w:r>
-      <w:proofErr w:type="spellStart"/>
-      <w:r>
-        <w:t>SimpleLink</w:t>
-      </w:r>
-      <w:proofErr w:type="spellEnd"/>
-      <w:r>
-        <w:t>™ Wireless MCU</w:t>
-      </w:r>
-      <w:r>
-        <w:t xml:space="preserve"> </w:t>
-      </w:r>
-      <w:r>
-        <w:t>Technical Reference Manual</w:t>
-      </w:r>
-      <w:r>
-        <w:t xml:space="preserve">’ </w:t>
-      </w:r>
-      <w:r>
-        <w:fldChar w:fldCharType="begin"/>
-      </w:r>
-      <w:r>
-        <w:instrText>ADDIN RW.CITE{{60 TexasInstruments 2017}}</w:instrText>
-      </w:r>
-      <w:r>
-        <w:fldChar w:fldCharType="separate"/>
-      </w:r>
-      <w:r>
-        <w:rPr>
-          <w:rFonts w:ascii="Calibri" w:hAnsi="Calibri" w:cs="Calibri"/>
-          <w:bCs/>
-        </w:rPr>
-        <w:t>(Texas Instruments, 2017)</w:t>
-      </w:r>
-      <w:r>
-        <w:fldChar w:fldCharType="end"/>
-      </w:r>
-      <w:r>
-        <w:t xml:space="preserve">. Once development is completed </w:t>
-      </w:r>
-      <w:r>
-        <w:t xml:space="preserve">using the Launchpad development device a cost reduction will be performed. This will involve installing the same MCU onto a bespoke designed PCB that will be considerably smaller than the launchpad and contain no </w:t>
-      </w:r>
-      <w:r>
-        <w:t>extraneous</w:t>
-      </w:r>
-      <w:r>
-        <w:t xml:space="preserve"> devices for programming and debugging as are found on development boards. </w:t>
-      </w:r>
-    </w:p>
-    <w:p>
-      <w:r>
-        <w:t>The final hardware should consist of –</w:t>
-      </w:r>
-    </w:p>
-    <w:p>
-      <w:pPr>
-        <w:pStyle w:val="ListParagraph"/>
-        <w:numPr>
-          <w:ilvl w:val="0"/>
-          <w:numId w:val="25"/>
-        </w:numPr>
-      </w:pPr>
-      <w:r>
-        <w:t xml:space="preserve">The MCU </w:t>
-      </w:r>
-    </w:p>
-    <w:p>
-      <w:pPr>
-        <w:pStyle w:val="ListParagraph"/>
-        <w:numPr>
-          <w:ilvl w:val="0"/>
-          <w:numId w:val="25"/>
-        </w:numPr>
-      </w:pPr>
-      <w:r>
-        <w:t xml:space="preserve">PCB </w:t>
-      </w:r>
-    </w:p>
-    <w:p>
-      <w:pPr>
-        <w:pStyle w:val="ListParagraph"/>
-        <w:numPr>
-          <w:ilvl w:val="0"/>
-          <w:numId w:val="25"/>
-        </w:numPr>
-      </w:pPr>
-      <w:r>
-        <w:t>A</w:t>
-      </w:r>
-      <w:r>
-        <w:t>ncillary</w:t>
-      </w:r>
-      <w:r>
-        <w:t xml:space="preserve"> components </w:t>
-      </w:r>
-      <w:proofErr w:type="spellStart"/>
-      <w:r>
-        <w:t>inc</w:t>
-      </w:r>
-      <w:proofErr w:type="spellEnd"/>
-      <w:r>
-        <w:t xml:space="preserve"> –</w:t>
-      </w:r>
-    </w:p>
-    <w:p>
-      <w:pPr>
-        <w:pStyle w:val="ListParagraph"/>
-        <w:numPr>
-          <w:ilvl w:val="1"/>
-          <w:numId w:val="25"/>
-        </w:numPr>
-      </w:pPr>
-      <w:r>
-        <w:t xml:space="preserve">Resistors </w:t>
-      </w:r>
-    </w:p>
-    <w:p>
-      <w:pPr>
-        <w:pStyle w:val="ListParagraph"/>
-        <w:numPr>
-          <w:ilvl w:val="1"/>
-          <w:numId w:val="25"/>
-        </w:numPr>
-      </w:pPr>
-      <w:r>
-        <w:t xml:space="preserve">Capacitors </w:t>
-      </w:r>
-    </w:p>
-    <w:p>
-      <w:pPr>
-        <w:pStyle w:val="ListParagraph"/>
-        <w:numPr>
-          <w:ilvl w:val="1"/>
-          <w:numId w:val="25"/>
-        </w:numPr>
-      </w:pPr>
-      <w:r>
-        <w:t>24Mhz Crystal</w:t>
-      </w:r>
-    </w:p>
-    <w:p>
-      <w:r>
-        <w:t xml:space="preserve">Note these components are found on page 43 of the Texas Instruments datasheet ‘swrs204b.pdf’ as found on their website. </w:t>
-      </w:r>
-    </w:p>
-    <w:p>
-      <w:r>
-        <w:t>Further attention will need to be paid as some items in this document are described as components when they are in fact resistance/capacitance of tracks on the PCB, specifically those related to the Bluetooth antenna.</w:t>
       </w:r>
     </w:p>
     <w:p>
@@ -9551,7 +9203,6 @@
         <w:pStyle w:val="ListParagraph"/>
       </w:pPr>
       <w:r>
-        <w:lastRenderedPageBreak/>
         <w:t xml:space="preserve">This </w:t>
       </w:r>
       <w:r>
@@ -9664,15 +9315,7 @@
         <w:t xml:space="preserve">, this is a 48bit </w:t>
       </w:r>
       <w:r>
-        <w:t xml:space="preserve">address commonly displayed as a 12-digit hexadecimal number. The first 24bits of this address is </w:t>
-      </w:r>
-      <w:proofErr w:type="spellStart"/>
-      <w:r>
-        <w:t>a</w:t>
-      </w:r>
-      <w:proofErr w:type="spellEnd"/>
-      <w:r>
-        <w:t xml:space="preserve"> </w:t>
+        <w:t xml:space="preserve">address commonly displayed as a 12-digit hexadecimal number. The first 24bits of this address is a </w:t>
       </w:r>
       <w:r>
         <w:t>organization unique identifier (OUI), which identifies the manufacturer</w:t>
@@ -9705,7 +9348,11 @@
     </w:p>
     <w:p>
       <w:r>
-        <w:t xml:space="preserve">The android app stores only the user’s unique identification number as this is what it would use to look up its respective band’s status. As this number alone gives no sensitive information its protection is not essential. However, the number could be used to intercept another user’s notification and so some form of encryption may be used. </w:t>
+        <w:t xml:space="preserve">The android app stores only the user’s unique identification number as this is what it would use to look up its respective band’s status. As this number alone gives no sensitive information its protection is not essential. However, the number could be used to intercept another user’s notification and so some form </w:t>
+      </w:r>
+      <w:r>
+        <w:lastRenderedPageBreak/>
+        <w:t xml:space="preserve">of encryption may be used. </w:t>
       </w:r>
       <w:r>
         <w:t xml:space="preserve">The app also contains the password for connection to the database and this should be protected so that an attacker cannot read the contents of the database. </w:t>
@@ -9809,7 +9456,6 @@
         <w:pStyle w:val="Heading4"/>
       </w:pPr>
       <w:r>
-        <w:lastRenderedPageBreak/>
         <w:t xml:space="preserve">Finite state machine </w:t>
       </w:r>
     </w:p>
@@ -9914,6 +9560,7 @@
         <w:pStyle w:val="Heading5"/>
       </w:pPr>
       <w:r>
+        <w:lastRenderedPageBreak/>
         <w:t>The app –</w:t>
       </w:r>
     </w:p>
@@ -10028,7 +9675,6 @@
         </w:numPr>
       </w:pPr>
       <w:r>
-        <w:lastRenderedPageBreak/>
         <w:t xml:space="preserve">Main application </w:t>
       </w:r>
     </w:p>
@@ -10144,51 +9790,51 @@
       <w:pPr>
         <w:pStyle w:val="Heading1"/>
       </w:pPr>
-      <w:bookmarkStart w:id="41" w:name="_Toc35109013"/>
+      <w:bookmarkStart w:id="40" w:name="_Toc35109013"/>
       <w:r>
         <w:t>Implementation</w:t>
       </w:r>
+      <w:bookmarkEnd w:id="40"/>
+      <w:r>
+        <w:t xml:space="preserve"> </w:t>
+      </w:r>
+    </w:p>
+    <w:p>
+      <w:pPr>
+        <w:pStyle w:val="Heading2"/>
+      </w:pPr>
+      <w:bookmarkStart w:id="41" w:name="_Toc35109014"/>
+      <w:r>
+        <w:t>P</w:t>
+      </w:r>
+      <w:r>
+        <w:t>rerequisite</w:t>
+      </w:r>
+      <w:r>
+        <w:t>’s</w:t>
+      </w:r>
       <w:bookmarkEnd w:id="41"/>
-      <w:r>
-        <w:t xml:space="preserve"> </w:t>
+    </w:p>
+    <w:p>
+      <w:r>
+        <w:t xml:space="preserve">Before attempting this </w:t>
+      </w:r>
+      <w:r>
+        <w:t>project,</w:t>
+      </w:r>
+      <w:r>
+        <w:t xml:space="preserve"> multiple systems were required to be in place, many of these systems relied on each other to function. In order to accomplish this, I did the following – </w:t>
       </w:r>
     </w:p>
     <w:p>
       <w:pPr>
         <w:pStyle w:val="Heading2"/>
       </w:pPr>
-      <w:bookmarkStart w:id="42" w:name="_Toc35109014"/>
-      <w:r>
-        <w:t>P</w:t>
-      </w:r>
-      <w:r>
-        <w:t>rerequisite</w:t>
-      </w:r>
-      <w:r>
-        <w:t>’s</w:t>
+      <w:bookmarkStart w:id="42" w:name="_Toc35109015"/>
+      <w:r>
+        <w:t>Platform selection</w:t>
       </w:r>
       <w:bookmarkEnd w:id="42"/>
-    </w:p>
-    <w:p>
-      <w:r>
-        <w:t xml:space="preserve">Before attempting this </w:t>
-      </w:r>
-      <w:r>
-        <w:t>project,</w:t>
-      </w:r>
-      <w:r>
-        <w:t xml:space="preserve"> multiple systems were required to be in place, many of these systems relied on each other to function. In order to accomplish this, I did the following – </w:t>
-      </w:r>
-    </w:p>
-    <w:p>
-      <w:pPr>
-        <w:pStyle w:val="Heading2"/>
-      </w:pPr>
-      <w:bookmarkStart w:id="43" w:name="_Toc35109015"/>
-      <w:r>
-        <w:t>Platform selection</w:t>
-      </w:r>
-      <w:bookmarkEnd w:id="43"/>
       <w:r>
         <w:t xml:space="preserve"> </w:t>
       </w:r>
@@ -10223,8 +9869,8 @@
           <w:szCs w:val="21"/>
         </w:rPr>
       </w:pPr>
-      <w:bookmarkStart w:id="44" w:name="_Toc35109016"/>
-      <w:bookmarkStart w:id="45" w:name="_Hlk2012122"/>
+      <w:bookmarkStart w:id="43" w:name="_Toc35109016"/>
+      <w:bookmarkStart w:id="44" w:name="_Hlk2012122"/>
       <w:r>
         <w:rPr>
           <w:rFonts w:cstheme="majorHAnsi"/>
@@ -10233,7 +9879,7 @@
         </w:rPr>
         <w:t>CC2640R2F</w:t>
       </w:r>
-      <w:bookmarkEnd w:id="44"/>
+      <w:bookmarkEnd w:id="43"/>
       <w:r>
         <w:rPr>
           <w:rFonts w:cstheme="majorHAnsi"/>
@@ -10242,7 +9888,7 @@
         </w:rPr>
         <w:t> </w:t>
       </w:r>
-      <w:bookmarkEnd w:id="45"/>
+      <w:bookmarkEnd w:id="44"/>
     </w:p>
     <w:p>
       <w:r>
@@ -10262,7 +9908,15 @@
           <w:rFonts w:ascii="Calibri" w:hAnsi="Calibri" w:cs="Calibri"/>
           <w:bCs/>
         </w:rPr>
-        <w:t>(Texas Instruments, 2019)</w:t>
+        <w:t xml:space="preserve">(Texas </w:t>
+      </w:r>
+      <w:r>
+        <w:rPr>
+          <w:rFonts w:ascii="Calibri" w:hAnsi="Calibri" w:cs="Calibri"/>
+          <w:bCs/>
+        </w:rPr>
+        <w:lastRenderedPageBreak/>
+        <w:t>Instruments, 2019)</w:t>
       </w:r>
       <w:r>
         <w:fldChar w:fldCharType="end"/>
@@ -10492,23 +10146,7 @@
           <w:rFonts w:eastAsia="Times New Roman" w:cstheme="minorHAnsi"/>
           <w:color w:val="555555"/>
         </w:rPr>
-        <w:t xml:space="preserve">Shutdown: 100 </w:t>
-      </w:r>
-      <w:proofErr w:type="spellStart"/>
-      <w:r>
-        <w:rPr>
-          <w:rFonts w:eastAsia="Times New Roman" w:cstheme="minorHAnsi"/>
-          <w:color w:val="555555"/>
-        </w:rPr>
-        <w:t>nA</w:t>
-      </w:r>
-      <w:proofErr w:type="spellEnd"/>
-      <w:r>
-        <w:rPr>
-          <w:rFonts w:eastAsia="Times New Roman" w:cstheme="minorHAnsi"/>
-          <w:color w:val="555555"/>
-        </w:rPr>
-        <w:t xml:space="preserve"> (Wake Up on External Events)</w:t>
+        <w:t>Shutdown: 100 nA (Wake Up on External Events)</w:t>
       </w:r>
     </w:p>
     <w:p>
@@ -10523,15 +10161,14 @@
       <w:pPr>
         <w:pStyle w:val="Heading3"/>
       </w:pPr>
-      <w:bookmarkStart w:id="46" w:name="_Toc35109017"/>
-      <w:r>
-        <w:lastRenderedPageBreak/>
+      <w:bookmarkStart w:id="45" w:name="_Toc35109017"/>
+      <w:r>
         <w:t>NXP-</w:t>
       </w:r>
       <w:r>
         <w:t>QN908X</w:t>
       </w:r>
-      <w:bookmarkEnd w:id="46"/>
+      <w:bookmarkEnd w:id="45"/>
     </w:p>
     <w:p>
       <w:r>
@@ -10563,15 +10200,7 @@
         <w:t>Cortex®-M4F</w:t>
       </w:r>
       <w:r>
-        <w:t xml:space="preserve"> microcontroller and </w:t>
-      </w:r>
-      <w:proofErr w:type="gramStart"/>
-      <w:r>
-        <w:t>is capable of providing</w:t>
-      </w:r>
-      <w:proofErr w:type="gramEnd"/>
-      <w:r>
-        <w:t xml:space="preserve"> floating point operations as denoted by the ‘F’ postfix and provides Bluetooth Low Energy support. </w:t>
+        <w:t xml:space="preserve"> microcontroller and is capable of providing floating point operations as denoted by the ‘F’ postfix and provides Bluetooth Low Energy support. </w:t>
       </w:r>
       <w:r>
         <w:br/>
@@ -10653,11 +10282,11 @@
       <w:pPr>
         <w:pStyle w:val="Heading3"/>
       </w:pPr>
-      <w:bookmarkStart w:id="47" w:name="_Toc35109018"/>
+      <w:bookmarkStart w:id="46" w:name="_Toc35109018"/>
       <w:r>
         <w:t>NXP-QN902X</w:t>
       </w:r>
-      <w:bookmarkEnd w:id="47"/>
+      <w:bookmarkEnd w:id="46"/>
     </w:p>
     <w:p>
       <w:r>
@@ -10696,21 +10325,16 @@
         <w:t xml:space="preserve">Cortex® M0 </w:t>
       </w:r>
       <w:r>
-        <w:t xml:space="preserve">design </w:t>
-      </w:r>
-      <w:proofErr w:type="gramStart"/>
-      <w:r>
-        <w:t>and also</w:t>
-      </w:r>
-      <w:proofErr w:type="gramEnd"/>
-      <w:r>
-        <w:t xml:space="preserve"> provides Bluetooth Low Energy support.</w:t>
+        <w:t>design and also provides Bluetooth Low Energy support.</w:t>
       </w:r>
       <w:r>
         <w:t xml:space="preserve"> </w:t>
       </w:r>
       <w:r>
         <w:br/>
+      </w:r>
+      <w:r>
+        <w:lastRenderedPageBreak/>
         <w:t>The cost of this chip is approximately £3.95 and the development platform (</w:t>
       </w:r>
       <w:r>
@@ -10765,15 +10389,7 @@
         </w:numPr>
       </w:pPr>
       <w:r>
-        <w:t xml:space="preserve">2 </w:t>
-      </w:r>
-      <w:proofErr w:type="spellStart"/>
-      <w:r>
-        <w:t>μA</w:t>
-      </w:r>
-      <w:proofErr w:type="spellEnd"/>
-      <w:r>
-        <w:t xml:space="preserve"> deep sleep mode</w:t>
+        <w:t>2 μA deep sleep mode</w:t>
       </w:r>
     </w:p>
     <w:p>
@@ -10785,15 +10401,7 @@
         </w:numPr>
       </w:pPr>
       <w:r>
-        <w:t xml:space="preserve">3 </w:t>
-      </w:r>
-      <w:proofErr w:type="spellStart"/>
-      <w:r>
-        <w:t>μA</w:t>
-      </w:r>
-      <w:proofErr w:type="spellEnd"/>
-      <w:r>
-        <w:t xml:space="preserve"> sleep mode (32 kHz RC oscillator on)</w:t>
+        <w:t>3 μA sleep mode (32 kHz RC oscillator on)</w:t>
       </w:r>
     </w:p>
     <w:p>
@@ -10825,11 +10433,11 @@
       <w:pPr>
         <w:pStyle w:val="Heading3"/>
       </w:pPr>
-      <w:bookmarkStart w:id="48" w:name="_Toc35109019"/>
+      <w:bookmarkStart w:id="47" w:name="_Toc35109019"/>
       <w:r>
         <w:t>Comparison</w:t>
       </w:r>
-      <w:bookmarkEnd w:id="48"/>
+      <w:bookmarkEnd w:id="47"/>
       <w:r>
         <w:t xml:space="preserve"> </w:t>
       </w:r>
@@ -11048,7 +10656,6 @@
           </w:tcPr>
           <w:p>
             <w:r>
-              <w:lastRenderedPageBreak/>
               <w:t>NXP-QN902X</w:t>
             </w:r>
           </w:p>
@@ -11127,11 +10734,11 @@
       <w:pPr>
         <w:pStyle w:val="Heading3"/>
       </w:pPr>
-      <w:bookmarkStart w:id="49" w:name="_Toc35109020"/>
+      <w:bookmarkStart w:id="48" w:name="_Toc35109020"/>
       <w:r>
         <w:t>Hardware decision</w:t>
       </w:r>
-      <w:bookmarkEnd w:id="49"/>
+      <w:bookmarkEnd w:id="48"/>
       <w:r>
         <w:t xml:space="preserve"> </w:t>
       </w:r>
@@ -11172,17 +10779,165 @@
         <w:t>TI CC2640R</w:t>
       </w:r>
       <w:r>
-        <w:t>2F allows for usage of Texas Instruments own Eclipse based ‘Code Composer Studio’ development environment which we already have some experience with.</w:t>
-      </w:r>
-    </w:p>
+        <w:t xml:space="preserve">2F allows for usage of Texas Instruments own Eclipse based ‘Code </w:t>
+      </w:r>
+      <w:r>
+        <w:t xml:space="preserve">Composer Studio`. </w:t>
+      </w:r>
+    </w:p>
+    <w:p>
+      <w:pPr>
+        <w:pStyle w:val="Heading4"/>
+      </w:pPr>
+      <w:r>
+        <w:t>CC2640R2FRSMT MCU</w:t>
+      </w:r>
+      <w:r>
+        <w:t xml:space="preserve"> </w:t>
+      </w:r>
+    </w:p>
+    <w:p>
+      <w:r>
+        <w:t xml:space="preserve">The hardware will be based around the CC2640R2FRSMT MCU and developed on the relevant ‘Launchpad’ development board for this chip and using technical data from the ‘CC13x0, CC26x0 SimpleLink™ Wireless MCU Technical Reference Manual’ </w:t>
+      </w:r>
+      <w:r>
+        <w:fldChar w:fldCharType="begin"/>
+      </w:r>
+      <w:r>
+        <w:instrText>ADDIN RW.CITE{{60 TexasInstruments 2017}}</w:instrText>
+      </w:r>
+      <w:r>
+        <w:fldChar w:fldCharType="separate"/>
+      </w:r>
+      <w:r>
+        <w:rPr>
+          <w:rFonts w:ascii="Calibri" w:hAnsi="Calibri" w:cs="Calibri"/>
+          <w:bCs/>
+        </w:rPr>
+        <w:t>(Texas Instruments, 2017)</w:t>
+      </w:r>
+      <w:r>
+        <w:fldChar w:fldCharType="end"/>
+      </w:r>
+      <w:r>
+        <w:t xml:space="preserve">. Once development is completed using the Launchpad development device a cost reduction will be performed. This will involve installing the same MCU onto a bespoke designed PCB that will be considerably smaller than the launchpad and contain no extraneous devices for programming and debugging as are found on development boards. </w:t>
+      </w:r>
+    </w:p>
+    <w:p>
+      <w:r>
+        <w:t>The final hardware should consist of –</w:t>
+      </w:r>
+    </w:p>
+    <w:p>
+      <w:pPr>
+        <w:numPr>
+          <w:ilvl w:val="0"/>
+          <w:numId w:val="25"/>
+        </w:numPr>
+        <w:contextualSpacing/>
+      </w:pPr>
+      <w:r>
+        <w:lastRenderedPageBreak/>
+        <w:t xml:space="preserve">The MCU </w:t>
+      </w:r>
+    </w:p>
+    <w:p>
+      <w:pPr>
+        <w:numPr>
+          <w:ilvl w:val="0"/>
+          <w:numId w:val="25"/>
+        </w:numPr>
+        <w:contextualSpacing/>
+      </w:pPr>
+      <w:r>
+        <w:t xml:space="preserve">PCB </w:t>
+      </w:r>
+    </w:p>
+    <w:p>
+      <w:pPr>
+        <w:numPr>
+          <w:ilvl w:val="0"/>
+          <w:numId w:val="25"/>
+        </w:numPr>
+        <w:contextualSpacing/>
+      </w:pPr>
+      <w:r>
+        <w:t>Ancillary components inc –</w:t>
+      </w:r>
+    </w:p>
+    <w:p>
+      <w:pPr>
+        <w:numPr>
+          <w:ilvl w:val="1"/>
+          <w:numId w:val="25"/>
+        </w:numPr>
+        <w:contextualSpacing/>
+      </w:pPr>
+      <w:r>
+        <w:t xml:space="preserve">Resistors </w:t>
+      </w:r>
+    </w:p>
+    <w:p>
+      <w:pPr>
+        <w:numPr>
+          <w:ilvl w:val="1"/>
+          <w:numId w:val="25"/>
+        </w:numPr>
+        <w:contextualSpacing/>
+      </w:pPr>
+      <w:r>
+        <w:t xml:space="preserve">Capacitors </w:t>
+      </w:r>
+    </w:p>
+    <w:p>
+      <w:pPr>
+        <w:numPr>
+          <w:ilvl w:val="1"/>
+          <w:numId w:val="25"/>
+        </w:numPr>
+        <w:contextualSpacing/>
+      </w:pPr>
+      <w:r>
+        <w:t>24Mhz Crystal</w:t>
+      </w:r>
+    </w:p>
+    <w:p>
+      <w:r>
+        <w:t xml:space="preserve">Note these components are found on page 43 of the Texas Instruments datasheet ‘swrs204b.pdf’ as found on their website. </w:t>
+      </w:r>
+    </w:p>
+    <w:p>
+      <w:r>
+        <w:t>Further attention will need to be paid as some items in this document are described as components when they are in fact resistance/capacitance of tracks on the PCB, specifically those related to the Bluetooth antenna.</w:t>
+      </w:r>
+    </w:p>
+    <w:p/>
     <w:p>
       <w:pPr>
         <w:pStyle w:val="Heading2"/>
       </w:pPr>
-      <w:bookmarkStart w:id="50" w:name="_Toc35109021"/>
+      <w:bookmarkStart w:id="49" w:name="_Toc35109021"/>
       <w:r>
         <w:t>Software usage</w:t>
       </w:r>
+      <w:bookmarkEnd w:id="49"/>
+      <w:r>
+        <w:t xml:space="preserve"> </w:t>
+      </w:r>
+    </w:p>
+    <w:p>
+      <w:r>
+        <w:t xml:space="preserve">In this section we will outline the software environments used the reasons for their selection and give an outline of how each is setup - </w:t>
+      </w:r>
+    </w:p>
+    <w:p>
+      <w:pPr>
+        <w:pStyle w:val="Heading3"/>
+      </w:pPr>
+      <w:bookmarkStart w:id="50" w:name="_Toc35109022"/>
+      <w:r>
+        <w:t>Virtual machine</w:t>
+      </w:r>
       <w:bookmarkEnd w:id="50"/>
       <w:r>
         <w:t xml:space="preserve"> </w:t>
@@ -11190,24 +10945,6 @@
     </w:p>
     <w:p>
       <w:r>
-        <w:t xml:space="preserve">In this section we will outline the software environments used the reasons for their selection and give an outline of how each is setup - </w:t>
-      </w:r>
-    </w:p>
-    <w:p>
-      <w:pPr>
-        <w:pStyle w:val="Heading3"/>
-      </w:pPr>
-      <w:bookmarkStart w:id="51" w:name="_Toc35109022"/>
-      <w:r>
-        <w:t>Virtual machine</w:t>
-      </w:r>
-      <w:bookmarkEnd w:id="51"/>
-      <w:r>
-        <w:t xml:space="preserve"> </w:t>
-      </w:r>
-    </w:p>
-    <w:p>
-      <w:r>
         <w:t xml:space="preserve">The </w:t>
       </w:r>
       <w:r>
@@ -11217,15 +10954,7 @@
         <w:t xml:space="preserve"> launchpad development board by Texas Instruments is recommended to be programmed via the ‘Code Composer Studio’ IDE. I was already using this with</w:t>
       </w:r>
       <w:r>
-        <w:t xml:space="preserve"> another project </w:t>
-      </w:r>
-      <w:proofErr w:type="gramStart"/>
-      <w:r>
-        <w:t>so as to</w:t>
-      </w:r>
-      <w:proofErr w:type="gramEnd"/>
-      <w:r>
-        <w:t xml:space="preserve"> stop cross contamination between projects and to enable me to work from multiple places I created a Windows 10 virtual machine on an external SSD. The SSD </w:t>
+        <w:t xml:space="preserve"> another project so as to stop cross contamination between projects and to enable me to work from multiple places I created a Windows 10 virtual machine on an external SSD. The SSD </w:t>
       </w:r>
       <w:r>
         <w:t xml:space="preserve">running over USB 3.0 </w:t>
@@ -11570,13 +11299,13 @@
       <w:pPr>
         <w:pStyle w:val="Heading3"/>
       </w:pPr>
-      <w:bookmarkStart w:id="52" w:name="_Toc35109023"/>
-      <w:bookmarkEnd w:id="21"/>
+      <w:bookmarkStart w:id="51" w:name="_Toc35109023"/>
+      <w:bookmarkEnd w:id="20"/>
       <w:r>
         <w:lastRenderedPageBreak/>
         <w:t>Software tools and development environment</w:t>
       </w:r>
-      <w:bookmarkEnd w:id="52"/>
+      <w:bookmarkEnd w:id="51"/>
       <w:r>
         <w:t xml:space="preserve"> </w:t>
       </w:r>
@@ -11606,14 +11335,12 @@
           <w:numId w:val="27"/>
         </w:numPr>
       </w:pPr>
-      <w:proofErr w:type="spellStart"/>
       <w:r>
         <w:t>CodeComposer</w:t>
       </w:r>
       <w:r>
         <w:t>Studio</w:t>
       </w:r>
-      <w:proofErr w:type="spellEnd"/>
       <w:r>
         <w:t xml:space="preserve"> 9.0</w:t>
       </w:r>
@@ -11644,13 +11371,8 @@
           <w:numId w:val="27"/>
         </w:numPr>
       </w:pPr>
-      <w:proofErr w:type="spellStart"/>
-      <w:r>
-        <w:t>SimpleLink</w:t>
-      </w:r>
-      <w:proofErr w:type="spellEnd"/>
-      <w:r>
-        <w:t>™ CC2640R2 SDK - Bluetooth® low energy</w:t>
+      <w:r>
+        <w:t>SimpleLink™ CC2640R2 SDK - Bluetooth® low energy</w:t>
       </w:r>
       <w:r>
         <w:t xml:space="preserve"> </w:t>
@@ -11700,11 +11422,11 @@
       <w:pPr>
         <w:pStyle w:val="Heading3"/>
       </w:pPr>
-      <w:bookmarkStart w:id="53" w:name="_Toc35109024"/>
+      <w:bookmarkStart w:id="52" w:name="_Toc35109024"/>
       <w:r>
         <w:t>First steps, setup and hardware testing</w:t>
       </w:r>
-      <w:bookmarkEnd w:id="53"/>
+      <w:bookmarkEnd w:id="52"/>
       <w:r>
         <w:t xml:space="preserve"> </w:t>
       </w:r>
@@ -11717,15 +11439,7 @@
         <w:t>CC2640R2 SDK</w:t>
       </w:r>
       <w:r>
-        <w:t xml:space="preserve"> on to the development board and connecting too it with the TI </w:t>
-      </w:r>
-      <w:proofErr w:type="spellStart"/>
-      <w:r>
-        <w:t>Simplelink</w:t>
-      </w:r>
-      <w:proofErr w:type="spellEnd"/>
-      <w:r>
-        <w:t xml:space="preserve"> starter application (available </w:t>
+        <w:t xml:space="preserve"> on to the development board and connecting too it with the TI Simplelink starter application (available </w:t>
       </w:r>
       <w:hyperlink r:id="rId15" w:history="1">
         <w:r>
@@ -11759,15 +11473,7 @@
         <w:t xml:space="preserve"> but this has since been integrated into the SDK. </w:t>
       </w:r>
       <w:r>
-        <w:t xml:space="preserve">After acquiring the correct information several dependencies needed to be loaded into CCS in order to make Project Zero compile, these were mostly related to the </w:t>
-      </w:r>
-      <w:proofErr w:type="spellStart"/>
-      <w:r>
-        <w:t>BluetoothLowEnergyStackHandler</w:t>
-      </w:r>
-      <w:proofErr w:type="spellEnd"/>
-      <w:r>
-        <w:t xml:space="preserve"> and TIRTOS, the latter of which had updates giving issues with its integration, luckily an update was released for the SDK containing all the required components and dependencies giving a project that looked like the image below. </w:t>
+        <w:t xml:space="preserve">After acquiring the correct information several dependencies needed to be loaded into CCS in order to make Project Zero compile, these were mostly related to the BluetoothLowEnergyStackHandler and TIRTOS, the latter of which had updates giving issues with its integration, luckily an update was released for the SDK containing all the required components and dependencies giving a project that looked like the image below. </w:t>
       </w:r>
     </w:p>
     <w:p>
@@ -11866,15 +11572,7 @@
         <w:t xml:space="preserve">Next on an Android device with access to the play store </w:t>
       </w:r>
       <w:r>
-        <w:t xml:space="preserve">the </w:t>
-      </w:r>
-      <w:proofErr w:type="spellStart"/>
-      <w:r>
-        <w:t>Simplelink</w:t>
-      </w:r>
-      <w:proofErr w:type="spellEnd"/>
-      <w:r>
-        <w:t xml:space="preserve"> software should be downloaded and installed giving the results as per the following images – </w:t>
+        <w:t xml:space="preserve">the Simplelink software should be downloaded and installed giving the results as per the following images – </w:t>
       </w:r>
     </w:p>
     <w:p>
@@ -12045,15 +11743,7 @@
     </w:p>
     <w:p>
       <w:r>
-        <w:t xml:space="preserve">Opening this application will give you the following </w:t>
-      </w:r>
-      <w:proofErr w:type="gramStart"/>
-      <w:r>
-        <w:t>provided that</w:t>
-      </w:r>
-      <w:proofErr w:type="gramEnd"/>
-      <w:r>
-        <w:t xml:space="preserve"> Bluetooth is enabled on the device– </w:t>
+        <w:t xml:space="preserve">Opening this application will give you the following provided that Bluetooth is enabled on the device– </w:t>
       </w:r>
     </w:p>
     <w:p>
@@ -12134,26 +11824,10 @@
     </w:p>
     <w:p>
       <w:r>
-        <w:t xml:space="preserve">Upon deploying </w:t>
-      </w:r>
-      <w:proofErr w:type="spellStart"/>
-      <w:r>
-        <w:t>projectzero</w:t>
-      </w:r>
-      <w:proofErr w:type="spellEnd"/>
-      <w:r>
-        <w:t xml:space="preserve"> to the board using the deployment buttons at the top of the </w:t>
-      </w:r>
-      <w:r>
-        <w:t xml:space="preserve">IDE the board will start broadcasting its name, this can be scanned for in the </w:t>
-      </w:r>
-      <w:proofErr w:type="spellStart"/>
-      <w:r>
-        <w:t>simplelink</w:t>
-      </w:r>
-      <w:proofErr w:type="spellEnd"/>
-      <w:r>
-        <w:t xml:space="preserve"> app. </w:t>
+        <w:t xml:space="preserve">Upon deploying projectzero to the board using the deployment buttons at the top of the </w:t>
+      </w:r>
+      <w:r>
+        <w:t xml:space="preserve">IDE the board will start broadcasting its name, this can be scanned for in the simplelink app. </w:t>
       </w:r>
     </w:p>
     <w:p>
@@ -12382,11 +12056,6 @@
           <w:t>12</w:t>
         </w:r>
       </w:fldSimple>
-    </w:p>
-    <w:p>
-      <w:pPr>
-        <w:jc w:val="center"/>
-      </w:pPr>
     </w:p>
     <w:p>
       <w:r>
@@ -12474,21 +12143,6 @@
       </w:fldSimple>
     </w:p>
     <w:p>
-      <w:pPr>
-        <w:jc w:val="center"/>
-      </w:pPr>
-    </w:p>
-    <w:p>
-      <w:pPr>
-        <w:jc w:val="center"/>
-      </w:pPr>
-    </w:p>
-    <w:p>
-      <w:pPr>
-        <w:jc w:val="center"/>
-      </w:pPr>
-    </w:p>
-    <w:p>
       <w:r>
         <w:t>If performed correctly a countdown should begin with each press resulting in a message confirming you to be a developer and giving a new subcategory in settings for development tools.</w:t>
       </w:r>
@@ -12730,7 +12384,9 @@
     <w:p>
       <w:pPr>
         <w:keepNext/>
-        <w:jc w:val="center"/>
+        <w:rPr>
+          <w:noProof/>
+        </w:rPr>
       </w:pPr>
       <w:r>
         <w:lastRenderedPageBreak/>
@@ -12742,6 +12398,12 @@
         </w:rPr>
         <w:t xml:space="preserve"> </w:t>
       </w:r>
+    </w:p>
+    <w:p>
+      <w:pPr>
+        <w:keepNext/>
+        <w:jc w:val="center"/>
+      </w:pPr>
       <w:r>
         <w:rPr>
           <w:noProof/>
@@ -12827,6 +12489,14 @@
       </w:r>
     </w:p>
     <w:p>
+      <w:pPr>
+        <w:pStyle w:val="Heading2"/>
+      </w:pPr>
+      <w:r>
+        <w:t xml:space="preserve">Database </w:t>
+      </w:r>
+    </w:p>
+    <w:p>
       <w:r>
         <w:t xml:space="preserve">Next a MySQL server was created using the </w:t>
       </w:r>
@@ -12847,21 +12517,22 @@
       <w:r>
         <w:t xml:space="preserve">. In order to achieve this the software should be downloaded onto a PC on the same network as you. Once installed opening a browser and directing it to the Localhost via the loopback function – commonly found by using the IP address 127.0.0.1 will bring you to the main controls for Wamp. </w:t>
       </w:r>
-    </w:p>
-    <w:p>
-      <w:pPr>
-        <w:keepNext/>
+      <w:r>
+        <w:t xml:space="preserve">         </w:t>
+      </w:r>
+    </w:p>
+    <w:p>
+      <w:pPr>
         <w:jc w:val="center"/>
       </w:pPr>
       <w:r>
         <w:rPr>
           <w:noProof/>
         </w:rPr>
-        <w:lastRenderedPageBreak/>
         <w:drawing>
-          <wp:inline distT="0" distB="0" distL="0" distR="0" wp14:anchorId="0BFF9DC9" wp14:editId="31C5F01A">
-            <wp:extent cx="5937250" cy="3194050"/>
-            <wp:effectExtent l="0" t="0" r="6350" b="6350"/>
+          <wp:inline distT="0" distB="0" distL="0" distR="0" wp14:anchorId="0BFF9DC9" wp14:editId="7A32A321">
+            <wp:extent cx="4693920" cy="2525178"/>
+            <wp:effectExtent l="0" t="0" r="0" b="8890"/>
             <wp:docPr id="21" name="Picture 21"/>
             <wp:cNvGraphicFramePr>
               <a:graphicFrameLocks xmlns:a="http://schemas.openxmlformats.org/drawingml/2006/main" noChangeAspect="1"/>
@@ -12889,7 +12560,7 @@
                   <pic:spPr bwMode="auto">
                     <a:xfrm>
                       <a:off x="0" y="0"/>
-                      <a:ext cx="5937250" cy="3194050"/>
+                      <a:ext cx="4767148" cy="2564573"/>
                     </a:xfrm>
                     <a:prstGeom prst="rect">
                       <a:avLst/>
@@ -12930,16 +12601,15 @@
     </w:p>
     <w:p>
       <w:r>
+        <w:lastRenderedPageBreak/>
         <w:t xml:space="preserve">From this the phpMyAdmin link was pressed, this asked us to log in and select what type of database is to be used, in our case we </w:t>
       </w:r>
       <w:r>
         <w:t xml:space="preserve">will use MySQL rather than MariaDB and the default username and password combination. At this point it is worth checking that both the computer and mobile device being used are on the same subnet and to edit the </w:t>
       </w:r>
-      <w:proofErr w:type="spellStart"/>
       <w:r>
         <w:t>httpd.conf</w:t>
       </w:r>
-      <w:proofErr w:type="spellEnd"/>
       <w:r>
         <w:t xml:space="preserve"> file in Wamp to enable connections from </w:t>
       </w:r>
@@ -12954,65 +12624,25 @@
     </w:p>
     <w:p>
       <w:r>
-        <w:t xml:space="preserve">Listen </w:t>
-      </w:r>
-      <w:proofErr w:type="gramStart"/>
-      <w:r>
-        <w:t>[::</w:t>
-      </w:r>
-      <w:proofErr w:type="gramEnd"/>
-      <w:r>
-        <w:t>0]:80</w:t>
-      </w:r>
-    </w:p>
-    <w:p>
-      <w:r>
-        <w:t xml:space="preserve">This will allow connections from port 80 from other IP addresses. Doing this at this stage will significantly cut down troubleshooting </w:t>
-      </w:r>
-      <w:proofErr w:type="gramStart"/>
-      <w:r>
-        <w:t>later on</w:t>
-      </w:r>
-      <w:proofErr w:type="gramEnd"/>
-      <w:r>
-        <w:t xml:space="preserve">. </w:t>
-      </w:r>
-    </w:p>
-    <w:p>
-      <w:r>
-        <w:t xml:space="preserve">After doing this the </w:t>
-      </w:r>
-      <w:proofErr w:type="spellStart"/>
-      <w:r>
-        <w:t>Wampserver</w:t>
-      </w:r>
-      <w:proofErr w:type="spellEnd"/>
-      <w:r>
-        <w:t xml:space="preserve"> should be restarted before proceeding. </w:t>
-      </w:r>
-    </w:p>
-    <w:p>
-      <w:r>
-        <w:t xml:space="preserve">From phpMyAdmin the ‘databases’ link should be </w:t>
-      </w:r>
-      <w:proofErr w:type="gramStart"/>
-      <w:r>
-        <w:t>clicked</w:t>
-      </w:r>
-      <w:proofErr w:type="gramEnd"/>
-      <w:r>
-        <w:t xml:space="preserve"> and a new database created. </w:t>
-      </w:r>
-      <w:r>
-        <w:t xml:space="preserve">For this project a database called </w:t>
-      </w:r>
-      <w:proofErr w:type="spellStart"/>
-      <w:r>
-        <w:t>fyppowerbandXXX</w:t>
-      </w:r>
-      <w:proofErr w:type="spellEnd"/>
-      <w:r>
-        <w:t xml:space="preserve"> will be used (the XXX to be replaced by a version number). In this database a table called users is created with the fields –</w:t>
+        <w:t>Listen [::0]:80</w:t>
+      </w:r>
+    </w:p>
+    <w:p>
+      <w:r>
+        <w:t xml:space="preserve">This will allow connections from port 80 from other IP addresses. Doing this at this stage will significantly cut down troubleshooting later on. </w:t>
+      </w:r>
+    </w:p>
+    <w:p>
+      <w:r>
+        <w:t xml:space="preserve">After doing this the Wampserver should be restarted before proceeding. </w:t>
+      </w:r>
+    </w:p>
+    <w:p>
+      <w:r>
+        <w:t xml:space="preserve">From phpMyAdmin the ‘databases’ link should be clicked and a new database created. </w:t>
+      </w:r>
+      <w:r>
+        <w:t>For this project a database called fyppowerbandXXX will be used (the XXX to be replaced by a version number). In this database a table called users is created with the fields –</w:t>
       </w:r>
     </w:p>
     <w:tbl>
@@ -13097,11 +12727,9 @@
             <w:tcW w:w="1980" w:type="dxa"/>
           </w:tcPr>
           <w:p>
-            <w:proofErr w:type="spellStart"/>
             <w:r>
               <w:t>Bandstatus</w:t>
             </w:r>
-            <w:proofErr w:type="spellEnd"/>
           </w:p>
         </w:tc>
         <w:tc>
@@ -13121,11 +12749,9 @@
             <w:tcW w:w="1980" w:type="dxa"/>
           </w:tcPr>
           <w:p>
-            <w:proofErr w:type="spellStart"/>
             <w:r>
               <w:t>Created_at</w:t>
             </w:r>
-            <w:proofErr w:type="spellEnd"/>
           </w:p>
         </w:tc>
         <w:tc>
@@ -13145,11 +12771,9 @@
             <w:tcW w:w="1980" w:type="dxa"/>
           </w:tcPr>
           <w:p>
-            <w:proofErr w:type="spellStart"/>
             <w:r>
               <w:t>Updated_at</w:t>
             </w:r>
-            <w:proofErr w:type="spellEnd"/>
           </w:p>
         </w:tc>
         <w:tc>
@@ -13185,7 +12809,6 @@
     </w:p>
     <w:p>
       <w:r>
-        <w:lastRenderedPageBreak/>
         <w:t>Once this is created</w:t>
       </w:r>
       <w:r>
@@ -13194,21 +12817,13 @@
     </w:p>
     <w:p>
       <w:r>
-        <w:t>IP ADDRESS OF WAMP/</w:t>
-      </w:r>
-      <w:proofErr w:type="spellStart"/>
-      <w:r>
-        <w:t>testm</w:t>
+        <w:t>IP ADDRESS OF WAMP/testm</w:t>
       </w:r>
       <w:r>
         <w:t>y</w:t>
       </w:r>
       <w:r>
-        <w:t>sql.php</w:t>
-      </w:r>
-      <w:proofErr w:type="spellEnd"/>
-      <w:r>
-        <w:t xml:space="preserve"> </w:t>
+        <w:t xml:space="preserve">sql.php </w:t>
       </w:r>
     </w:p>
     <w:p>
@@ -13298,31 +12913,210 @@
       </w:r>
     </w:p>
     <w:p>
+      <w:r>
+        <w:t xml:space="preserve">At this point we should have a working Database…… that we have no way of interacting with. </w:t>
+      </w:r>
+    </w:p>
+    <w:p>
       <w:pPr>
         <w:pStyle w:val="Heading3"/>
       </w:pPr>
-      <w:bookmarkStart w:id="54" w:name="_Toc35109025"/>
-      <w:r>
-        <w:t>App creation and CRUD</w:t>
-      </w:r>
-      <w:bookmarkEnd w:id="54"/>
-    </w:p>
-    <w:p>
-      <w:r>
-        <w:t xml:space="preserve">Now that the background components are tested and working the initial iteration of the Android application can be created. From following the aforementioned </w:t>
-      </w:r>
-      <w:proofErr w:type="gramStart"/>
-      <w:r>
-        <w:t>tutorial</w:t>
-      </w:r>
-      <w:proofErr w:type="gramEnd"/>
-      <w:r>
-        <w:t xml:space="preserve"> it was found that the tutorial contained various issues related to components being deprecated </w:t>
+      <w:r>
+        <w:lastRenderedPageBreak/>
+        <w:t xml:space="preserve">PHP Scripts </w:t>
+      </w:r>
+    </w:p>
+    <w:p>
+      <w:r>
+        <w:t xml:space="preserve">In order to be able to interact with the database we will invoke scripts written in PHP. PHP is a recursive acronym </w:t>
+      </w:r>
+      <w:r>
+        <w:t xml:space="preserve">for - </w:t>
+      </w:r>
+      <w:r>
+        <w:rPr>
+          <w:b/>
+          <w:bCs/>
+        </w:rPr>
+        <w:t>P</w:t>
+      </w:r>
+      <w:r>
+        <w:t>hp</w:t>
+      </w:r>
+      <w:r>
+        <w:t xml:space="preserve">: </w:t>
+      </w:r>
+      <w:r>
+        <w:rPr>
+          <w:b/>
+          <w:bCs/>
+        </w:rPr>
+        <w:t>H</w:t>
+      </w:r>
+      <w:r>
+        <w:t xml:space="preserve">ypertext </w:t>
+      </w:r>
+      <w:r>
+        <w:rPr>
+          <w:b/>
+          <w:bCs/>
+        </w:rPr>
+        <w:t>P</w:t>
+      </w:r>
+      <w:r>
+        <w:t>reprocessor</w:t>
+      </w:r>
+      <w:r>
+        <w:t xml:space="preserve">. This language is used as it is relatively easy to embed into HTML </w:t>
+      </w:r>
+      <w:r>
+        <w:t xml:space="preserve">and pass arguments too. </w:t>
+      </w:r>
+    </w:p>
+    <w:p>
+      <w:r>
+        <w:t xml:space="preserve">A separate script will be written for each function we want to achieve, the primary functions we need </w:t>
+      </w:r>
+      <w:r>
+        <w:t xml:space="preserve">are as follows – </w:t>
+      </w:r>
+    </w:p>
+    <w:p>
+      <w:pPr>
+        <w:pStyle w:val="ListParagraph"/>
+        <w:numPr>
+          <w:ilvl w:val="0"/>
+          <w:numId w:val="28"/>
+        </w:numPr>
+      </w:pPr>
+      <w:r>
+        <w:t xml:space="preserve">Create a user </w:t>
+      </w:r>
+    </w:p>
+    <w:p>
+      <w:pPr>
+        <w:pStyle w:val="ListParagraph"/>
+        <w:numPr>
+          <w:ilvl w:val="0"/>
+          <w:numId w:val="28"/>
+        </w:numPr>
+      </w:pPr>
+      <w:r>
+        <w:t xml:space="preserve">Set a user’s band </w:t>
+      </w:r>
+    </w:p>
+    <w:p>
+      <w:pPr>
+        <w:pStyle w:val="ListParagraph"/>
+        <w:numPr>
+          <w:ilvl w:val="0"/>
+          <w:numId w:val="28"/>
+        </w:numPr>
+      </w:pPr>
+      <w:r>
+        <w:t xml:space="preserve">Unset a user’s band </w:t>
+      </w:r>
+    </w:p>
+    <w:p>
+      <w:r>
+        <w:t xml:space="preserve">Additional functions that may be useful include – </w:t>
+      </w:r>
+    </w:p>
+    <w:p>
+      <w:pPr>
+        <w:pStyle w:val="ListParagraph"/>
+        <w:numPr>
+          <w:ilvl w:val="0"/>
+          <w:numId w:val="30"/>
+        </w:numPr>
+      </w:pPr>
+      <w:r>
+        <w:t xml:space="preserve">Delete a user </w:t>
+      </w:r>
+    </w:p>
+    <w:p>
+      <w:pPr>
+        <w:pStyle w:val="ListParagraph"/>
+        <w:numPr>
+          <w:ilvl w:val="0"/>
+          <w:numId w:val="30"/>
+        </w:numPr>
+      </w:pPr>
+      <w:r>
+        <w:t>Search for a user’s details</w:t>
+      </w:r>
+    </w:p>
+    <w:p>
+      <w:r>
+        <w:t>All of these scripts will be included in the appendices.</w:t>
+      </w:r>
+      <w:bookmarkStart w:id="53" w:name="_GoBack"/>
+      <w:bookmarkEnd w:id="53"/>
+    </w:p>
+    <w:p/>
+    <w:p>
+      <w:pPr>
+        <w:pStyle w:val="Heading2"/>
+      </w:pPr>
+      <w:r>
+        <w:t xml:space="preserve">Android App </w:t>
+      </w:r>
+    </w:p>
+    <w:p>
+      <w:r>
+        <w:t xml:space="preserve">Now that the background components are tested and working the initial iteration of the Android application can be created. From following the aforementioned tutorial it was found that the tutorial contained various issues related to components being deprecated </w:t>
+      </w:r>
+    </w:p>
+    <w:p>
+      <w:pPr>
+        <w:pStyle w:val="Heading2"/>
+      </w:pPr>
+      <w:r>
+        <w:t>Wristband</w:t>
       </w:r>
     </w:p>
     <w:p/>
     <w:p/>
-    <w:p/>
+    <w:p>
+      <w:pPr>
+        <w:pStyle w:val="Heading1"/>
+      </w:pPr>
+      <w:r>
+        <w:t>Evaluation</w:t>
+      </w:r>
+    </w:p>
+    <w:p>
+      <w:pPr>
+        <w:pStyle w:val="Heading1"/>
+      </w:pPr>
+      <w:r>
+        <w:t xml:space="preserve">Conclusion </w:t>
+      </w:r>
+    </w:p>
+    <w:p>
+      <w:pPr>
+        <w:pStyle w:val="Heading1"/>
+      </w:pPr>
+      <w:r>
+        <w:t xml:space="preserve">References and Bibliography </w:t>
+      </w:r>
+    </w:p>
+    <w:p>
+      <w:pPr>
+        <w:pStyle w:val="Heading1"/>
+      </w:pPr>
+      <w:r>
+        <w:t xml:space="preserve">Appendices </w:t>
+      </w:r>
+    </w:p>
+    <w:p>
+      <w:pPr>
+        <w:pStyle w:val="Heading2"/>
+      </w:pPr>
+      <w:r>
+        <w:t xml:space="preserve">Php scripts </w:t>
+      </w:r>
+    </w:p>
     <w:p/>
     <w:sectPr>
       <w:footerReference w:type="default" r:id="rId30"/>
@@ -14444,6 +14238,119 @@
     </w:lvl>
   </w:abstractNum>
   <w:abstractNum w:abstractNumId="7" w15:restartNumberingAfterBreak="0">
+    <w:nsid w:val="1E3227E0"/>
+    <w:multiLevelType w:val="hybridMultilevel"/>
+    <w:tmpl w:val="08C8300A"/>
+    <w:lvl w:ilvl="0" w:tplc="04090001">
+      <w:start w:val="1"/>
+      <w:numFmt w:val="bullet"/>
+      <w:lvlText w:val=""/>
+      <w:lvlJc w:val="left"/>
+      <w:pPr>
+        <w:ind w:left="720" w:hanging="360"/>
+      </w:pPr>
+      <w:rPr>
+        <w:rFonts w:ascii="Symbol" w:hAnsi="Symbol" w:hint="default"/>
+      </w:rPr>
+    </w:lvl>
+    <w:lvl w:ilvl="1" w:tplc="04090003" w:tentative="1">
+      <w:start w:val="1"/>
+      <w:numFmt w:val="bullet"/>
+      <w:lvlText w:val="o"/>
+      <w:lvlJc w:val="left"/>
+      <w:pPr>
+        <w:ind w:left="1440" w:hanging="360"/>
+      </w:pPr>
+      <w:rPr>
+        <w:rFonts w:ascii="Courier New" w:hAnsi="Courier New" w:cs="Courier New" w:hint="default"/>
+      </w:rPr>
+    </w:lvl>
+    <w:lvl w:ilvl="2" w:tplc="04090005" w:tentative="1">
+      <w:start w:val="1"/>
+      <w:numFmt w:val="bullet"/>
+      <w:lvlText w:val=""/>
+      <w:lvlJc w:val="left"/>
+      <w:pPr>
+        <w:ind w:left="2160" w:hanging="360"/>
+      </w:pPr>
+      <w:rPr>
+        <w:rFonts w:ascii="Wingdings" w:hAnsi="Wingdings" w:hint="default"/>
+      </w:rPr>
+    </w:lvl>
+    <w:lvl w:ilvl="3" w:tplc="04090001" w:tentative="1">
+      <w:start w:val="1"/>
+      <w:numFmt w:val="bullet"/>
+      <w:lvlText w:val=""/>
+      <w:lvlJc w:val="left"/>
+      <w:pPr>
+        <w:ind w:left="2880" w:hanging="360"/>
+      </w:pPr>
+      <w:rPr>
+        <w:rFonts w:ascii="Symbol" w:hAnsi="Symbol" w:hint="default"/>
+      </w:rPr>
+    </w:lvl>
+    <w:lvl w:ilvl="4" w:tplc="04090003" w:tentative="1">
+      <w:start w:val="1"/>
+      <w:numFmt w:val="bullet"/>
+      <w:lvlText w:val="o"/>
+      <w:lvlJc w:val="left"/>
+      <w:pPr>
+        <w:ind w:left="3600" w:hanging="360"/>
+      </w:pPr>
+      <w:rPr>
+        <w:rFonts w:ascii="Courier New" w:hAnsi="Courier New" w:cs="Courier New" w:hint="default"/>
+      </w:rPr>
+    </w:lvl>
+    <w:lvl w:ilvl="5" w:tplc="04090005" w:tentative="1">
+      <w:start w:val="1"/>
+      <w:numFmt w:val="bullet"/>
+      <w:lvlText w:val=""/>
+      <w:lvlJc w:val="left"/>
+      <w:pPr>
+        <w:ind w:left="4320" w:hanging="360"/>
+      </w:pPr>
+      <w:rPr>
+        <w:rFonts w:ascii="Wingdings" w:hAnsi="Wingdings" w:hint="default"/>
+      </w:rPr>
+    </w:lvl>
+    <w:lvl w:ilvl="6" w:tplc="04090001" w:tentative="1">
+      <w:start w:val="1"/>
+      <w:numFmt w:val="bullet"/>
+      <w:lvlText w:val=""/>
+      <w:lvlJc w:val="left"/>
+      <w:pPr>
+        <w:ind w:left="5040" w:hanging="360"/>
+      </w:pPr>
+      <w:rPr>
+        <w:rFonts w:ascii="Symbol" w:hAnsi="Symbol" w:hint="default"/>
+      </w:rPr>
+    </w:lvl>
+    <w:lvl w:ilvl="7" w:tplc="04090003" w:tentative="1">
+      <w:start w:val="1"/>
+      <w:numFmt w:val="bullet"/>
+      <w:lvlText w:val="o"/>
+      <w:lvlJc w:val="left"/>
+      <w:pPr>
+        <w:ind w:left="5760" w:hanging="360"/>
+      </w:pPr>
+      <w:rPr>
+        <w:rFonts w:ascii="Courier New" w:hAnsi="Courier New" w:cs="Courier New" w:hint="default"/>
+      </w:rPr>
+    </w:lvl>
+    <w:lvl w:ilvl="8" w:tplc="04090005" w:tentative="1">
+      <w:start w:val="1"/>
+      <w:numFmt w:val="bullet"/>
+      <w:lvlText w:val=""/>
+      <w:lvlJc w:val="left"/>
+      <w:pPr>
+        <w:ind w:left="6480" w:hanging="360"/>
+      </w:pPr>
+      <w:rPr>
+        <w:rFonts w:ascii="Wingdings" w:hAnsi="Wingdings" w:hint="default"/>
+      </w:rPr>
+    </w:lvl>
+  </w:abstractNum>
+  <w:abstractNum w:abstractNumId="8" w15:restartNumberingAfterBreak="0">
     <w:nsid w:val="1EE03244"/>
     <w:multiLevelType w:val="hybridMultilevel"/>
     <w:tmpl w:val="0D829B0C"/>
@@ -14556,7 +14463,7 @@
       </w:rPr>
     </w:lvl>
   </w:abstractNum>
-  <w:abstractNum w:abstractNumId="8" w15:restartNumberingAfterBreak="0">
+  <w:abstractNum w:abstractNumId="9" w15:restartNumberingAfterBreak="0">
     <w:nsid w:val="20DE1D51"/>
     <w:multiLevelType w:val="hybridMultilevel"/>
     <w:tmpl w:val="D346D3B0"/>
@@ -14696,7 +14603,7 @@
       </w:rPr>
     </w:lvl>
   </w:abstractNum>
-  <w:abstractNum w:abstractNumId="9" w15:restartNumberingAfterBreak="0">
+  <w:abstractNum w:abstractNumId="10" w15:restartNumberingAfterBreak="0">
     <w:nsid w:val="29961DBA"/>
     <w:multiLevelType w:val="hybridMultilevel"/>
     <w:tmpl w:val="54ACDD1C"/>
@@ -14809,7 +14716,7 @@
       </w:rPr>
     </w:lvl>
   </w:abstractNum>
-  <w:abstractNum w:abstractNumId="10" w15:restartNumberingAfterBreak="0">
+  <w:abstractNum w:abstractNumId="11" w15:restartNumberingAfterBreak="0">
     <w:nsid w:val="2FCF4E1A"/>
     <w:multiLevelType w:val="hybridMultilevel"/>
     <w:tmpl w:val="D8A248E8"/>
@@ -14922,7 +14829,7 @@
       </w:rPr>
     </w:lvl>
   </w:abstractNum>
-  <w:abstractNum w:abstractNumId="11" w15:restartNumberingAfterBreak="0">
+  <w:abstractNum w:abstractNumId="12" w15:restartNumberingAfterBreak="0">
     <w:nsid w:val="35ED0A0B"/>
     <w:multiLevelType w:val="multilevel"/>
     <w:tmpl w:val="05829FFA"/>
@@ -15071,7 +14978,7 @@
       </w:rPr>
     </w:lvl>
   </w:abstractNum>
-  <w:abstractNum w:abstractNumId="12" w15:restartNumberingAfterBreak="0">
+  <w:abstractNum w:abstractNumId="13" w15:restartNumberingAfterBreak="0">
     <w:nsid w:val="3A102F24"/>
     <w:multiLevelType w:val="multilevel"/>
     <w:tmpl w:val="0409001F"/>
@@ -15157,7 +15064,7 @@
       </w:pPr>
     </w:lvl>
   </w:abstractNum>
-  <w:abstractNum w:abstractNumId="13" w15:restartNumberingAfterBreak="0">
+  <w:abstractNum w:abstractNumId="14" w15:restartNumberingAfterBreak="0">
     <w:nsid w:val="3F1E22FE"/>
     <w:multiLevelType w:val="multilevel"/>
     <w:tmpl w:val="0409001F"/>
@@ -15243,7 +15150,7 @@
       </w:pPr>
     </w:lvl>
   </w:abstractNum>
-  <w:abstractNum w:abstractNumId="14" w15:restartNumberingAfterBreak="0">
+  <w:abstractNum w:abstractNumId="15" w15:restartNumberingAfterBreak="0">
     <w:nsid w:val="4065361F"/>
     <w:multiLevelType w:val="hybridMultilevel"/>
     <w:tmpl w:val="207C8DC0"/>
@@ -15329,7 +15236,7 @@
       </w:pPr>
     </w:lvl>
   </w:abstractNum>
-  <w:abstractNum w:abstractNumId="15" w15:restartNumberingAfterBreak="0">
+  <w:abstractNum w:abstractNumId="16" w15:restartNumberingAfterBreak="0">
     <w:nsid w:val="41E815FE"/>
     <w:multiLevelType w:val="multilevel"/>
     <w:tmpl w:val="BA8C2F48"/>
@@ -15478,7 +15385,7 @@
       </w:rPr>
     </w:lvl>
   </w:abstractNum>
-  <w:abstractNum w:abstractNumId="16" w15:restartNumberingAfterBreak="0">
+  <w:abstractNum w:abstractNumId="17" w15:restartNumberingAfterBreak="0">
     <w:nsid w:val="43F003D1"/>
     <w:multiLevelType w:val="hybridMultilevel"/>
     <w:tmpl w:val="2FE0041A"/>
@@ -15591,10 +15498,10 @@
       </w:rPr>
     </w:lvl>
   </w:abstractNum>
-  <w:abstractNum w:abstractNumId="17" w15:restartNumberingAfterBreak="0">
+  <w:abstractNum w:abstractNumId="18" w15:restartNumberingAfterBreak="0">
     <w:nsid w:val="44A4181B"/>
     <w:multiLevelType w:val="hybridMultilevel"/>
-    <w:tmpl w:val="022A4A7E"/>
+    <w:tmpl w:val="0BECAE6C"/>
     <w:lvl w:ilvl="0" w:tplc="04090001">
       <w:start w:val="1"/>
       <w:numFmt w:val="bullet"/>
@@ -15704,7 +15611,7 @@
       </w:rPr>
     </w:lvl>
   </w:abstractNum>
-  <w:abstractNum w:abstractNumId="18" w15:restartNumberingAfterBreak="0">
+  <w:abstractNum w:abstractNumId="19" w15:restartNumberingAfterBreak="0">
     <w:nsid w:val="48BE74CF"/>
     <w:multiLevelType w:val="hybridMultilevel"/>
     <w:tmpl w:val="E5F0CA10"/>
@@ -15793,7 +15700,7 @@
       </w:pPr>
     </w:lvl>
   </w:abstractNum>
-  <w:abstractNum w:abstractNumId="19" w15:restartNumberingAfterBreak="0">
+  <w:abstractNum w:abstractNumId="20" w15:restartNumberingAfterBreak="0">
     <w:nsid w:val="49A50CCE"/>
     <w:multiLevelType w:val="multilevel"/>
     <w:tmpl w:val="0409001F"/>
@@ -15879,7 +15786,7 @@
       </w:pPr>
     </w:lvl>
   </w:abstractNum>
-  <w:abstractNum w:abstractNumId="20" w15:restartNumberingAfterBreak="0">
+  <w:abstractNum w:abstractNumId="21" w15:restartNumberingAfterBreak="0">
     <w:nsid w:val="4F0C3B5C"/>
     <w:multiLevelType w:val="hybridMultilevel"/>
     <w:tmpl w:val="DC2C3846"/>
@@ -16019,7 +15926,7 @@
       </w:rPr>
     </w:lvl>
   </w:abstractNum>
-  <w:abstractNum w:abstractNumId="21" w15:restartNumberingAfterBreak="0">
+  <w:abstractNum w:abstractNumId="22" w15:restartNumberingAfterBreak="0">
     <w:nsid w:val="604D43B1"/>
     <w:multiLevelType w:val="hybridMultilevel"/>
     <w:tmpl w:val="2D740C5A"/>
@@ -16159,7 +16066,7 @@
       </w:rPr>
     </w:lvl>
   </w:abstractNum>
-  <w:abstractNum w:abstractNumId="22" w15:restartNumberingAfterBreak="0">
+  <w:abstractNum w:abstractNumId="23" w15:restartNumberingAfterBreak="0">
     <w:nsid w:val="62AF1613"/>
     <w:multiLevelType w:val="hybridMultilevel"/>
     <w:tmpl w:val="F7787A50"/>
@@ -16272,7 +16179,7 @@
       </w:rPr>
     </w:lvl>
   </w:abstractNum>
-  <w:abstractNum w:abstractNumId="23" w15:restartNumberingAfterBreak="0">
+  <w:abstractNum w:abstractNumId="24" w15:restartNumberingAfterBreak="0">
     <w:nsid w:val="654E347E"/>
     <w:multiLevelType w:val="hybridMultilevel"/>
     <w:tmpl w:val="E6107C38"/>
@@ -16412,7 +16319,7 @@
       </w:rPr>
     </w:lvl>
   </w:abstractNum>
-  <w:abstractNum w:abstractNumId="24" w15:restartNumberingAfterBreak="0">
+  <w:abstractNum w:abstractNumId="25" w15:restartNumberingAfterBreak="0">
     <w:nsid w:val="6FE1557E"/>
     <w:multiLevelType w:val="hybridMultilevel"/>
     <w:tmpl w:val="27BCB9A6"/>
@@ -16552,7 +16459,7 @@
       </w:rPr>
     </w:lvl>
   </w:abstractNum>
-  <w:abstractNum w:abstractNumId="25" w15:restartNumberingAfterBreak="0">
+  <w:abstractNum w:abstractNumId="26" w15:restartNumberingAfterBreak="0">
     <w:nsid w:val="70000093"/>
     <w:multiLevelType w:val="hybridMultilevel"/>
     <w:tmpl w:val="2E248480"/>
@@ -16664,7 +16571,7 @@
       </w:rPr>
     </w:lvl>
   </w:abstractNum>
-  <w:abstractNum w:abstractNumId="26" w15:restartNumberingAfterBreak="0">
+  <w:abstractNum w:abstractNumId="27" w15:restartNumberingAfterBreak="0">
     <w:nsid w:val="701243F9"/>
     <w:multiLevelType w:val="hybridMultilevel"/>
     <w:tmpl w:val="C81429BE"/>
@@ -16804,7 +16711,7 @@
       </w:rPr>
     </w:lvl>
   </w:abstractNum>
-  <w:abstractNum w:abstractNumId="27" w15:restartNumberingAfterBreak="0">
+  <w:abstractNum w:abstractNumId="28" w15:restartNumberingAfterBreak="0">
     <w:nsid w:val="7B6C2E76"/>
     <w:multiLevelType w:val="hybridMultilevel"/>
     <w:tmpl w:val="20049900"/>
@@ -16917,7 +16824,7 @@
       </w:rPr>
     </w:lvl>
   </w:abstractNum>
-  <w:abstractNum w:abstractNumId="28" w15:restartNumberingAfterBreak="0">
+  <w:abstractNum w:abstractNumId="29" w15:restartNumberingAfterBreak="0">
     <w:nsid w:val="7E6F2D57"/>
     <w:multiLevelType w:val="hybridMultilevel"/>
     <w:tmpl w:val="2FDC75DA"/>
@@ -17007,7 +16914,7 @@
     <w:abstractNumId w:val="0"/>
   </w:num>
   <w:num w:numId="2">
-    <w:abstractNumId w:val="11"/>
+    <w:abstractNumId w:val="12"/>
   </w:num>
   <w:num w:numId="3">
     <w:abstractNumId w:val="6"/>
@@ -17016,78 +16923,81 @@
     <w:abstractNumId w:val="4"/>
   </w:num>
   <w:num w:numId="5">
-    <w:abstractNumId w:val="15"/>
+    <w:abstractNumId w:val="16"/>
   </w:num>
   <w:num w:numId="6">
     <w:abstractNumId w:val="3"/>
   </w:num>
   <w:num w:numId="7">
+    <w:abstractNumId w:val="23"/>
+  </w:num>
+  <w:num w:numId="8">
+    <w:abstractNumId w:val="15"/>
+  </w:num>
+  <w:num w:numId="9">
+    <w:abstractNumId w:val="29"/>
+  </w:num>
+  <w:num w:numId="10">
+    <w:abstractNumId w:val="20"/>
+  </w:num>
+  <w:num w:numId="11">
+    <w:abstractNumId w:val="13"/>
+  </w:num>
+  <w:num w:numId="12">
+    <w:abstractNumId w:val="24"/>
+  </w:num>
+  <w:num w:numId="13">
     <w:abstractNumId w:val="22"/>
   </w:num>
-  <w:num w:numId="8">
+  <w:num w:numId="14">
     <w:abstractNumId w:val="14"/>
   </w:num>
-  <w:num w:numId="9">
-    <w:abstractNumId w:val="28"/>
-  </w:num>
-  <w:num w:numId="10">
-    <w:abstractNumId w:val="19"/>
-  </w:num>
-  <w:num w:numId="11">
-    <w:abstractNumId w:val="12"/>
-  </w:num>
-  <w:num w:numId="12">
-    <w:abstractNumId w:val="23"/>
-  </w:num>
-  <w:num w:numId="13">
-    <w:abstractNumId w:val="21"/>
-  </w:num>
-  <w:num w:numId="14">
-    <w:abstractNumId w:val="13"/>
-  </w:num>
   <w:num w:numId="15">
-    <w:abstractNumId w:val="26"/>
+    <w:abstractNumId w:val="27"/>
   </w:num>
   <w:num w:numId="16">
-    <w:abstractNumId w:val="24"/>
+    <w:abstractNumId w:val="25"/>
   </w:num>
   <w:num w:numId="17">
-    <w:abstractNumId w:val="20"/>
+    <w:abstractNumId w:val="21"/>
   </w:num>
   <w:num w:numId="18">
     <w:abstractNumId w:val="1"/>
   </w:num>
   <w:num w:numId="19">
-    <w:abstractNumId w:val="8"/>
+    <w:abstractNumId w:val="9"/>
   </w:num>
   <w:num w:numId="20">
     <w:abstractNumId w:val="2"/>
   </w:num>
   <w:num w:numId="21">
-    <w:abstractNumId w:val="18"/>
+    <w:abstractNumId w:val="19"/>
   </w:num>
   <w:num w:numId="22">
-    <w:abstractNumId w:val="25"/>
+    <w:abstractNumId w:val="26"/>
   </w:num>
   <w:num w:numId="23">
-    <w:abstractNumId w:val="9"/>
+    <w:abstractNumId w:val="10"/>
   </w:num>
   <w:num w:numId="24">
-    <w:abstractNumId w:val="27"/>
+    <w:abstractNumId w:val="28"/>
   </w:num>
   <w:num w:numId="25">
-    <w:abstractNumId w:val="16"/>
+    <w:abstractNumId w:val="17"/>
   </w:num>
   <w:num w:numId="26">
-    <w:abstractNumId w:val="10"/>
+    <w:abstractNumId w:val="11"/>
   </w:num>
   <w:num w:numId="27">
     <w:abstractNumId w:val="5"/>
   </w:num>
   <w:num w:numId="28">
-    <w:abstractNumId w:val="17"/>
+    <w:abstractNumId w:val="18"/>
   </w:num>
   <w:num w:numId="29">
+    <w:abstractNumId w:val="8"/>
+  </w:num>
+  <w:num w:numId="30">
     <w:abstractNumId w:val="7"/>
   </w:num>
 </w:numbering>
@@ -18331,7 +18241,7 @@
 </file>
 
 <file path=customXml/itemProps1.xml><?xml version="1.0" encoding="utf-8"?>
-<ds:datastoreItem xmlns:ds="http://schemas.openxmlformats.org/officeDocument/2006/customXml" ds:itemID="{12B75210-A2CC-40F9-9CF9-A34AE78389F6}">
+<ds:datastoreItem xmlns:ds="http://schemas.openxmlformats.org/officeDocument/2006/customXml" ds:itemID="{01C7598F-E6B3-449C-9A78-582E9A07D0AA}">
   <ds:schemaRefs>
     <ds:schemaRef ds:uri="http://schemas.openxmlformats.org/officeDocument/2006/bibliography"/>
   </ds:schemaRefs>

</xml_diff>

<commit_message>
additions to implementation in report
</commit_message>
<xml_diff>
--- a/AdamStock15034312FinalYearProject19-20.docx
+++ b/AdamStock15034312FinalYearProject19-20.docx
@@ -1,6 +1,6 @@
 
 <file path=word/document.xml><?xml version="1.0" encoding="utf-8"?>
-<w:document xmlns:wpc="http://schemas.microsoft.com/office/word/2010/wordprocessingCanvas" xmlns:cx="http://schemas.microsoft.com/office/drawing/2014/chartex" xmlns:cx1="http://schemas.microsoft.com/office/drawing/2015/9/8/chartex" xmlns:cx2="http://schemas.microsoft.com/office/drawing/2015/10/21/chartex" xmlns:cx3="http://schemas.microsoft.com/office/drawing/2016/5/9/chartex" xmlns:cx4="http://schemas.microsoft.com/office/drawing/2016/5/10/chartex" xmlns:cx5="http://schemas.microsoft.com/office/drawing/2016/5/11/chartex" xmlns:cx6="http://schemas.microsoft.com/office/drawing/2016/5/12/chartex" xmlns:cx7="http://schemas.microsoft.com/office/drawing/2016/5/13/chartex" xmlns:cx8="http://schemas.microsoft.com/office/drawing/2016/5/14/chartex" xmlns:mc="http://schemas.openxmlformats.org/markup-compatibility/2006" xmlns:aink="http://schemas.microsoft.com/office/drawing/2016/ink" xmlns:am3d="http://schemas.microsoft.com/office/drawing/2017/model3d" xmlns:o="urn:schemas-microsoft-com:office:office" xmlns:r="http://schemas.openxmlformats.org/officeDocument/2006/relationships" xmlns:m="http://schemas.openxmlformats.org/officeDocument/2006/math" xmlns:v="urn:schemas-microsoft-com:vml" xmlns:wp14="http://schemas.microsoft.com/office/word/2010/wordprocessingDrawing" xmlns:wp="http://schemas.openxmlformats.org/drawingml/2006/wordprocessingDrawing" xmlns:w10="urn:schemas-microsoft-com:office:word" xmlns:w="http://schemas.openxmlformats.org/wordprocessingml/2006/main" xmlns:w14="http://schemas.microsoft.com/office/word/2010/wordml" xmlns:w15="http://schemas.microsoft.com/office/word/2012/wordml" xmlns:w16cid="http://schemas.microsoft.com/office/word/2016/wordml/cid" xmlns:w16se="http://schemas.microsoft.com/office/word/2015/wordml/symex" xmlns:wpg="http://schemas.microsoft.com/office/word/2010/wordprocessingGroup" xmlns:wpi="http://schemas.microsoft.com/office/word/2010/wordprocessingInk" xmlns:wne="http://schemas.microsoft.com/office/word/2006/wordml" xmlns:wps="http://schemas.microsoft.com/office/word/2010/wordprocessingShape" mc:Ignorable="w14 w15 w16se w16cid wp14">
+<w:document xmlns:wpc="http://schemas.microsoft.com/office/word/2010/wordprocessingCanvas" xmlns:cx="http://schemas.microsoft.com/office/drawing/2014/chartex" xmlns:cx1="http://schemas.microsoft.com/office/drawing/2015/9/8/chartex" xmlns:cx2="http://schemas.microsoft.com/office/drawing/2015/10/21/chartex" xmlns:cx3="http://schemas.microsoft.com/office/drawing/2016/5/9/chartex" xmlns:cx4="http://schemas.microsoft.com/office/drawing/2016/5/10/chartex" xmlns:cx5="http://schemas.microsoft.com/office/drawing/2016/5/11/chartex" xmlns:cx6="http://schemas.microsoft.com/office/drawing/2016/5/12/chartex" xmlns:cx7="http://schemas.microsoft.com/office/drawing/2016/5/13/chartex" xmlns:cx8="http://schemas.microsoft.com/office/drawing/2016/5/14/chartex" xmlns:mc="http://schemas.openxmlformats.org/markup-compatibility/2006" xmlns:aink="http://schemas.microsoft.com/office/drawing/2016/ink" xmlns:am3d="http://schemas.microsoft.com/office/drawing/2017/model3d" xmlns:o="urn:schemas-microsoft-com:office:office" xmlns:r="http://schemas.openxmlformats.org/officeDocument/2006/relationships" xmlns:m="http://schemas.openxmlformats.org/officeDocument/2006/math" xmlns:v="urn:schemas-microsoft-com:vml" xmlns:wp14="http://schemas.microsoft.com/office/word/2010/wordprocessingDrawing" xmlns:wp="http://schemas.openxmlformats.org/drawingml/2006/wordprocessingDrawing" xmlns:w10="urn:schemas-microsoft-com:office:word" xmlns:w="http://schemas.openxmlformats.org/wordprocessingml/2006/main" xmlns:w14="http://schemas.microsoft.com/office/word/2010/wordml" xmlns:w15="http://schemas.microsoft.com/office/word/2012/wordml" xmlns:w16cex="http://schemas.microsoft.com/office/word/2018/wordml/cex" xmlns:w16cid="http://schemas.microsoft.com/office/word/2016/wordml/cid" xmlns:w16="http://schemas.microsoft.com/office/word/2018/wordml" xmlns:w16se="http://schemas.microsoft.com/office/word/2015/wordml/symex" xmlns:wpg="http://schemas.microsoft.com/office/word/2010/wordprocessingGroup" xmlns:wpi="http://schemas.microsoft.com/office/word/2010/wordprocessingInk" xmlns:wne="http://schemas.microsoft.com/office/word/2006/wordml" xmlns:wps="http://schemas.microsoft.com/office/word/2010/wordprocessingShape" mc:Ignorable="w14 w15 w16se w16cid w16 w16cex wp14">
   <w:body>
     <w:sdt>
       <w:sdtPr>
@@ -10,7 +10,6 @@
           <w:docPartUnique/>
         </w:docPartObj>
       </w:sdtPr>
-      <w:sdtEndPr/>
       <w:sdtContent>
         <w:p>
           <w:r>
@@ -133,7 +132,6 @@
                                     <w:dataBinding w:prefixMappings="xmlns:ns0='http://purl.org/dc/elements/1.1/' xmlns:ns1='http://schemas.openxmlformats.org/package/2006/metadata/core-properties' " w:xpath="/ns1:coreProperties[1]/ns0:creator[1]" w:storeItemID="{6C3C8BC8-F283-45AE-878A-BAB7291924A1}"/>
                                     <w:text/>
                                   </w:sdtPr>
-                                  <w:sdtEndPr/>
                                   <w:sdtContent>
                                     <w:p>
                                       <w:pPr>
@@ -252,7 +250,6 @@
                                     <w:dataBinding w:prefixMappings="xmlns:ns0='http://purl.org/dc/elements/1.1/' xmlns:ns1='http://schemas.openxmlformats.org/package/2006/metadata/core-properties' " w:xpath="/ns1:coreProperties[1]/ns0:title[1]" w:storeItemID="{6C3C8BC8-F283-45AE-878A-BAB7291924A1}"/>
                                     <w:text/>
                                   </w:sdtPr>
-                                  <w:sdtEndPr/>
                                   <w:sdtContent>
                                     <w:p>
                                       <w:pPr>
@@ -318,7 +315,6 @@
                               <w:dataBinding w:prefixMappings="xmlns:ns0='http://purl.org/dc/elements/1.1/' xmlns:ns1='http://schemas.openxmlformats.org/package/2006/metadata/core-properties' " w:xpath="/ns1:coreProperties[1]/ns0:creator[1]" w:storeItemID="{6C3C8BC8-F283-45AE-878A-BAB7291924A1}"/>
                               <w:text/>
                             </w:sdtPr>
-                            <w:sdtEndPr/>
                             <w:sdtContent>
                               <w:p>
                                 <w:pPr>
@@ -403,7 +399,6 @@
                               <w:dataBinding w:prefixMappings="xmlns:ns0='http://purl.org/dc/elements/1.1/' xmlns:ns1='http://schemas.openxmlformats.org/package/2006/metadata/core-properties' " w:xpath="/ns1:coreProperties[1]/ns0:title[1]" w:storeItemID="{6C3C8BC8-F283-45AE-878A-BAB7291924A1}"/>
                               <w:text/>
                             </w:sdtPr>
-                            <w:sdtEndPr/>
                             <w:sdtContent>
                               <w:p>
                                 <w:pPr>
@@ -4662,7 +4657,15 @@
     </w:p>
     <w:p>
       <w:r>
-        <w:t xml:space="preserve">Below we will outline the main objectives of the project. Though not all of these objectives may be fulfilled </w:t>
+        <w:t xml:space="preserve">Below we will outline the main objectives of the project. Though not </w:t>
+      </w:r>
+      <w:proofErr w:type="gramStart"/>
+      <w:r>
+        <w:t>all of</w:t>
+      </w:r>
+      <w:proofErr w:type="gramEnd"/>
+      <w:r>
+        <w:t xml:space="preserve"> these objectives may be fulfilled </w:t>
       </w:r>
       <w:r>
         <w:t>they will be taken into consideration at each stage of the design and productions process.</w:t>
@@ -4772,7 +4775,15 @@
         <w:fldChar w:fldCharType="end"/>
       </w:r>
       <w:r>
-        <w:t xml:space="preserve">. Our brains prioritize these inputs and que them according to importance – for example if your hand was on fire that would take priority over an incoming social media message. Often events like the aforementioned social media message are not a priority and do not require immediate response, they are just a notification. </w:t>
+        <w:t xml:space="preserve">. Our brains prioritize these inputs and que them according to importance – for example if your hand was on fire that would take priority over an incoming social media message. Often events like the </w:t>
+      </w:r>
+      <w:proofErr w:type="gramStart"/>
+      <w:r>
+        <w:t>aforementioned social</w:t>
+      </w:r>
+      <w:proofErr w:type="gramEnd"/>
+      <w:r>
+        <w:t xml:space="preserve"> media message are not a priority and do not require immediate response, they are just a notification. </w:t>
       </w:r>
     </w:p>
     <w:p>
@@ -4813,7 +4824,15 @@
     </w:p>
     <w:p>
       <w:r>
-        <w:t>Another disadvantage of visual or audible notification systems in common use are that they are available to everyone within their area of effect – ‘area of effect’ or ‘aoe’ is a video</w:t>
+        <w:t>Another disadvantage of visual or audible notification systems in common use are that they are available to everyone within their area of effect – ‘area of effect’ or ‘</w:t>
+      </w:r>
+      <w:proofErr w:type="spellStart"/>
+      <w:r>
+        <w:t>aoe</w:t>
+      </w:r>
+      <w:proofErr w:type="spellEnd"/>
+      <w:r>
+        <w:t>’ is a video</w:t>
       </w:r>
       <w:r>
         <w:t>/board</w:t>
@@ -4825,7 +4844,15 @@
         <w:t xml:space="preserve"> to describe attacks or other effects that affect multiple targets within a specified area.</w:t>
       </w:r>
       <w:r>
-        <w:t xml:space="preserve"> Modern smart devices are capable of tailoring their notifications based on the source and settings. This customization may include different alert noises, different colored notifications LED’s and most obvious- display notifications. </w:t>
+        <w:t xml:space="preserve"> Modern smart devices </w:t>
+      </w:r>
+      <w:proofErr w:type="gramStart"/>
+      <w:r>
+        <w:t>are capable of tailoring</w:t>
+      </w:r>
+      <w:proofErr w:type="gramEnd"/>
+      <w:r>
+        <w:t xml:space="preserve"> their notifications based on the source and settings. This customization may include different alert noises, different colored notifications LED’s and most obvious- display notifications. </w:t>
       </w:r>
       <w:r>
         <w:t>This clearly infringes</w:t>
@@ -4834,7 +4861,15 @@
         <w:t xml:space="preserve"> or</w:t>
       </w:r>
       <w:r>
-        <w:t xml:space="preserve"> has potential to infringe on the user’s privacy if others are present in the aoe at the time of notification.</w:t>
+        <w:t xml:space="preserve"> has potential to infringe on the user’s privacy if others are present in the </w:t>
+      </w:r>
+      <w:proofErr w:type="spellStart"/>
+      <w:r>
+        <w:t>aoe</w:t>
+      </w:r>
+      <w:proofErr w:type="spellEnd"/>
+      <w:r>
+        <w:t xml:space="preserve"> at the time of notification.</w:t>
       </w:r>
     </w:p>
     <w:p>
@@ -4960,7 +4995,15 @@
         <w:t xml:space="preserve"> somatosensory system</w:t>
       </w:r>
       <w:r>
-        <w:t xml:space="preserve"> which includes other physical related senses such as the ability to sense heat (thermoception), chemicals (</w:t>
+        <w:t xml:space="preserve"> which includes other physical related senses such as the ability to sense heat (</w:t>
+      </w:r>
+      <w:proofErr w:type="spellStart"/>
+      <w:r>
+        <w:t>thermoception</w:t>
+      </w:r>
+      <w:proofErr w:type="spellEnd"/>
+      <w:r>
+        <w:t>), chemicals (</w:t>
       </w:r>
       <w:r>
         <w:t>chemoreceptor</w:t>
@@ -5062,7 +5105,15 @@
         <w:t xml:space="preserve">. In this project we will use a single actuator, this will </w:t>
       </w:r>
       <w:r>
-        <w:t xml:space="preserve">stop the aforementioned from being an issue as well as reduce the complexity and therefore cost of the product. </w:t>
+        <w:t xml:space="preserve">stop the </w:t>
+      </w:r>
+      <w:proofErr w:type="gramStart"/>
+      <w:r>
+        <w:t>aforementioned from</w:t>
+      </w:r>
+      <w:proofErr w:type="gramEnd"/>
+      <w:r>
+        <w:t xml:space="preserve"> being an issue as well as reduce the complexity and therefore cost of the product. </w:t>
       </w:r>
     </w:p>
     <w:p>
@@ -5210,27 +5261,14 @@
       <w:r>
         <w:t xml:space="preserve">Figure </w:t>
       </w:r>
-      <w:r>
-        <w:fldChar w:fldCharType="begin"/>
-      </w:r>
-      <w:r>
-        <w:instrText xml:space="preserve"> SEQ Figure \* ARABIC </w:instrText>
-      </w:r>
-      <w:r>
-        <w:fldChar w:fldCharType="separate"/>
-      </w:r>
-      <w:r>
-        <w:rPr>
-          <w:noProof/>
-        </w:rPr>
-        <w:t>1</w:t>
-      </w:r>
-      <w:r>
-        <w:rPr>
-          <w:noProof/>
-        </w:rPr>
-        <w:fldChar w:fldCharType="end"/>
-      </w:r>
+      <w:fldSimple w:instr=" SEQ Figure \* ARABIC ">
+        <w:r>
+          <w:rPr>
+            <w:noProof/>
+          </w:rPr>
+          <w:t>1</w:t>
+        </w:r>
+      </w:fldSimple>
     </w:p>
     <w:p>
       <w:r>
@@ -5284,9 +5322,14 @@
       <w:bookmarkStart w:id="11" w:name="_Toc36654597"/>
       <w:r>
         <w:lastRenderedPageBreak/>
-        <w:t>Sony Wena</w:t>
+        <w:t xml:space="preserve">Sony </w:t>
+      </w:r>
+      <w:proofErr w:type="spellStart"/>
+      <w:r>
+        <w:t>Wena</w:t>
       </w:r>
       <w:bookmarkEnd w:id="11"/>
+      <w:proofErr w:type="spellEnd"/>
       <w:r>
         <w:t xml:space="preserve">  </w:t>
       </w:r>
@@ -5375,31 +5418,34 @@
       <w:r>
         <w:t xml:space="preserve">Figure </w:t>
       </w:r>
-      <w:r>
-        <w:fldChar w:fldCharType="begin"/>
-      </w:r>
-      <w:r>
-        <w:instrText xml:space="preserve"> SEQ Figure \* ARABIC </w:instrText>
-      </w:r>
-      <w:r>
-        <w:fldChar w:fldCharType="separate"/>
-      </w:r>
-      <w:r>
-        <w:rPr>
-          <w:noProof/>
-        </w:rPr>
-        <w:t>2</w:t>
-      </w:r>
-      <w:r>
-        <w:rPr>
-          <w:noProof/>
-        </w:rPr>
-        <w:fldChar w:fldCharType="end"/>
-      </w:r>
-    </w:p>
-    <w:p>
-      <w:r>
-        <w:t>The Sony Wena is not a watch but in fact a strap that should fit many watch faces and is available in multiple sizes and designs, including several Sony made face designs</w:t>
+      <w:fldSimple w:instr=" SEQ Figure \* ARABIC ">
+        <w:r>
+          <w:rPr>
+            <w:noProof/>
+          </w:rPr>
+          <w:t>2</w:t>
+        </w:r>
+      </w:fldSimple>
+    </w:p>
+    <w:p>
+      <w:r>
+        <w:t xml:space="preserve">The Sony </w:t>
+      </w:r>
+      <w:proofErr w:type="spellStart"/>
+      <w:r>
+        <w:t>Wena</w:t>
+      </w:r>
+      <w:proofErr w:type="spellEnd"/>
+      <w:r>
+        <w:t xml:space="preserve"> is not a watch but in fact a strap that should fit many </w:t>
+      </w:r>
+      <w:proofErr w:type="gramStart"/>
+      <w:r>
+        <w:t>watch</w:t>
+      </w:r>
+      <w:proofErr w:type="gramEnd"/>
+      <w:r>
+        <w:t xml:space="preserve"> faces and is available in multiple sizes and designs, including several Sony made face designs</w:t>
       </w:r>
       <w:r>
         <w:t>. This device is positioned as a more all-round smart device with GPS (GPS, GLONASS, QZSS and SBAS compatible)</w:t>
@@ -5408,7 +5454,15 @@
         <w:t>, Bluetooth 4.2 low energy</w:t>
       </w:r>
       <w:r>
-        <w:t>, heartbeat and accelerations sensors, OLED display and NFC like (‘Wena pay’) hardware.  Its features include receiving notifications from a smart phone, contactless payment and fitness tracking as well as being water</w:t>
+        <w:t>, heartbeat and accelerations sensors, OLED display and NFC like (‘</w:t>
+      </w:r>
+      <w:proofErr w:type="spellStart"/>
+      <w:r>
+        <w:t>Wena</w:t>
+      </w:r>
+      <w:proofErr w:type="spellEnd"/>
+      <w:r>
+        <w:t xml:space="preserve"> pay’) hardware.  Its features include receiving notifications from a smart phone, contactless payment and fitness tracking as well as being water</w:t>
       </w:r>
       <w:r>
         <w:t xml:space="preserve"> resistant</w:t>
@@ -5473,8 +5527,21 @@
         <w:t>label’s</w:t>
       </w:r>
       <w:r>
-        <w:t xml:space="preserve"> ‘GONOKER’ , ‘Leegoal’ and ‘DreaT</w:t>
-      </w:r>
+        <w:t xml:space="preserve"> ‘GONOKER’ , ‘</w:t>
+      </w:r>
+      <w:proofErr w:type="spellStart"/>
+      <w:r>
+        <w:t>Leegoal</w:t>
+      </w:r>
+      <w:proofErr w:type="spellEnd"/>
+      <w:r>
+        <w:t>’ and ‘</w:t>
+      </w:r>
+      <w:proofErr w:type="spellStart"/>
+      <w:r>
+        <w:t>DreaT</w:t>
+      </w:r>
+      <w:proofErr w:type="spellEnd"/>
       <w:r>
         <w:t xml:space="preserve">’. </w:t>
       </w:r>
@@ -5540,27 +5607,14 @@
       <w:r>
         <w:t xml:space="preserve">Figure </w:t>
       </w:r>
-      <w:r>
-        <w:fldChar w:fldCharType="begin"/>
-      </w:r>
-      <w:r>
-        <w:instrText xml:space="preserve"> SEQ Figure \* ARABIC </w:instrText>
-      </w:r>
-      <w:r>
-        <w:fldChar w:fldCharType="separate"/>
-      </w:r>
-      <w:r>
-        <w:rPr>
-          <w:noProof/>
-        </w:rPr>
-        <w:t>3</w:t>
-      </w:r>
-      <w:r>
-        <w:rPr>
-          <w:noProof/>
-        </w:rPr>
-        <w:fldChar w:fldCharType="end"/>
-      </w:r>
+      <w:fldSimple w:instr=" SEQ Figure \* ARABIC ">
+        <w:r>
+          <w:rPr>
+            <w:noProof/>
+          </w:rPr>
+          <w:t>3</w:t>
+        </w:r>
+      </w:fldSimple>
     </w:p>
     <w:p>
       <w:r>
@@ -5699,8 +5753,13 @@
             <w:tcW w:w="1555" w:type="dxa"/>
           </w:tcPr>
           <w:p>
-            <w:r>
-              <w:t xml:space="preserve">Hey Bracelet </w:t>
+            <w:proofErr w:type="gramStart"/>
+            <w:r>
+              <w:t>Hey Bracelet</w:t>
+            </w:r>
+            <w:proofErr w:type="gramEnd"/>
+            <w:r>
+              <w:t xml:space="preserve"> </w:t>
             </w:r>
           </w:p>
         </w:tc>
@@ -5766,7 +5825,15 @@
           </w:tcPr>
           <w:p>
             <w:r>
-              <w:t xml:space="preserve">Sony Wena </w:t>
+              <w:t xml:space="preserve">Sony </w:t>
+            </w:r>
+            <w:proofErr w:type="spellStart"/>
+            <w:r>
+              <w:t>Wena</w:t>
+            </w:r>
+            <w:proofErr w:type="spellEnd"/>
+            <w:r>
+              <w:t xml:space="preserve"> </w:t>
             </w:r>
           </w:p>
         </w:tc>
@@ -5810,7 +5877,15 @@
           </w:tcPr>
           <w:p>
             <w:r>
-              <w:t>Waterproof, OLED display, Wena Pay</w:t>
+              <w:t xml:space="preserve">Waterproof, OLED display, </w:t>
+            </w:r>
+            <w:proofErr w:type="spellStart"/>
+            <w:r>
+              <w:t>Wena</w:t>
+            </w:r>
+            <w:proofErr w:type="spellEnd"/>
+            <w:r>
+              <w:t xml:space="preserve"> Pay</w:t>
             </w:r>
           </w:p>
         </w:tc>
@@ -5876,7 +5951,15 @@
           </w:tcPr>
           <w:p>
             <w:r>
-              <w:t xml:space="preserve">Phone features, Apps, Camera, SD card, Colour LCD display </w:t>
+              <w:t xml:space="preserve">Phone features, Apps, Camera, SD card, </w:t>
+            </w:r>
+            <w:proofErr w:type="spellStart"/>
+            <w:r>
+              <w:t>Colour</w:t>
+            </w:r>
+            <w:proofErr w:type="spellEnd"/>
+            <w:r>
+              <w:t xml:space="preserve"> LCD display </w:t>
             </w:r>
           </w:p>
         </w:tc>
@@ -5902,27 +5985,14 @@
       <w:r>
         <w:t xml:space="preserve">Table </w:t>
       </w:r>
-      <w:r>
-        <w:fldChar w:fldCharType="begin"/>
-      </w:r>
-      <w:r>
-        <w:instrText xml:space="preserve"> SEQ Table \* ARABIC </w:instrText>
-      </w:r>
-      <w:r>
-        <w:fldChar w:fldCharType="separate"/>
-      </w:r>
-      <w:r>
-        <w:rPr>
-          <w:noProof/>
-        </w:rPr>
-        <w:t>1</w:t>
-      </w:r>
-      <w:r>
-        <w:rPr>
-          <w:noProof/>
-        </w:rPr>
-        <w:fldChar w:fldCharType="end"/>
-      </w:r>
+      <w:fldSimple w:instr=" SEQ Table \* ARABIC ">
+        <w:r>
+          <w:rPr>
+            <w:noProof/>
+          </w:rPr>
+          <w:t>1</w:t>
+        </w:r>
+      </w:fldSimple>
     </w:p>
     <w:p>
       <w:pPr>
@@ -5950,8 +6020,13 @@
       <w:r>
         <w:t xml:space="preserve">Methods for doing this have existing in many forms for hundreds of years but have only recently become viable to power wearable electronics. This is due to efficiency improvements in both the harvesting methods and in the </w:t>
       </w:r>
-      <w:r>
-        <w:t xml:space="preserve">devices </w:t>
+      <w:proofErr w:type="gramStart"/>
+      <w:r>
+        <w:t>devices</w:t>
+      </w:r>
+      <w:proofErr w:type="gramEnd"/>
+      <w:r>
+        <w:t xml:space="preserve"> </w:t>
       </w:r>
       <w:r>
         <w:t xml:space="preserve">they are intended to power. Below </w:t>
@@ -5981,7 +6056,15 @@
         <w:t xml:space="preserve">This is likely the oldest form of energy harvesting </w:t>
       </w:r>
       <w:r>
-        <w:t xml:space="preserve">done by humanity with origins known to be dating back at least as far as Daniel Schwenter (1585-1636) and his idea to use respiration to wind a mechanical watch </w:t>
+        <w:t xml:space="preserve">done by humanity with origins known to be dating back at least as far as Daniel </w:t>
+      </w:r>
+      <w:proofErr w:type="spellStart"/>
+      <w:r>
+        <w:t>Schwenter</w:t>
+      </w:r>
+      <w:proofErr w:type="spellEnd"/>
+      <w:r>
+        <w:t xml:space="preserve"> (1585-1636) and his idea to use respiration to wind a mechanical watch </w:t>
       </w:r>
       <w:r>
         <w:fldChar w:fldCharType="begin"/>
@@ -6094,7 +6177,23 @@
           <w:rFonts w:ascii="Calibri" w:hAnsi="Calibri" w:cs="Calibri"/>
           <w:bCs/>
         </w:rPr>
-        <w:t>(Longhan Xie, Carmen G. Menet, Ho Ching, Ruxu Du, 2009)</w:t>
+        <w:t>(</w:t>
+      </w:r>
+      <w:proofErr w:type="spellStart"/>
+      <w:r>
+        <w:rPr>
+          <w:rFonts w:ascii="Calibri" w:hAnsi="Calibri" w:cs="Calibri"/>
+          <w:bCs/>
+        </w:rPr>
+        <w:t>Longhan</w:t>
+      </w:r>
+      <w:proofErr w:type="spellEnd"/>
+      <w:r>
+        <w:rPr>
+          <w:rFonts w:ascii="Calibri" w:hAnsi="Calibri" w:cs="Calibri"/>
+          <w:bCs/>
+        </w:rPr>
+        <w:t xml:space="preserve"> Xie, Carmen G. Menet, Ho Ching, Ruxu Du, 2009)</w:t>
       </w:r>
       <w:r>
         <w:fldChar w:fldCharType="end"/>
@@ -6130,7 +6229,15 @@
         <w:fldChar w:fldCharType="end"/>
       </w:r>
       <w:r>
-        <w:t xml:space="preserve"> followed by various other companies including Citizen and Swatch. These watches contain a mechanical harvesting system as described earlier but instead of transferring energy to the escapement of a watch, they power small generators and in turn a battery or capacitor used to run a quartz clock movement. As these technologies are proprietary the actual power values are not disclosed to the public</w:t>
+        <w:t xml:space="preserve"> followed by various other companies including Citizen and Swatch. These watches contain a mechanical harvesting system as described earlier but instead of transferring energy to the escapement of a watch, </w:t>
+      </w:r>
+      <w:proofErr w:type="spellStart"/>
+      <w:r>
+        <w:t>they</w:t>
+      </w:r>
+      <w:proofErr w:type="spellEnd"/>
+      <w:r>
+        <w:t xml:space="preserve"> power small generators and in turn a battery or capacitor used to run a quartz clock movement. As these technologies are proprietary the actual power values are not disclosed to the public</w:t>
       </w:r>
       <w:r>
         <w:t>,</w:t>
@@ -6161,7 +6268,15 @@
         <w:fldChar w:fldCharType="end"/>
       </w:r>
       <w:r>
-        <w:t xml:space="preserve">. At the 1.8v minimum we are likely to need for our microcontrollers this can be converted to 0.15432 mAh using the formulae </w:t>
+        <w:t xml:space="preserve">. At the 1.8v minimum we are likely to need for our microcontrollers this can be converted to 0.15432 </w:t>
+      </w:r>
+      <w:proofErr w:type="spellStart"/>
+      <w:r>
+        <w:t>mAh</w:t>
+      </w:r>
+      <w:proofErr w:type="spellEnd"/>
+      <w:r>
+        <w:t xml:space="preserve"> using the formulae </w:t>
       </w:r>
     </w:p>
     <w:p>
@@ -6418,8 +6533,13 @@
         <w:pStyle w:val="Heading3"/>
       </w:pPr>
       <w:bookmarkStart w:id="17" w:name="_Toc36654603"/>
-      <w:r>
-        <w:t>Seebeck/</w:t>
+      <w:proofErr w:type="spellStart"/>
+      <w:r>
+        <w:t>Seebeck</w:t>
+      </w:r>
+      <w:proofErr w:type="spellEnd"/>
+      <w:r>
+        <w:t>/</w:t>
       </w:r>
       <w:r>
         <w:t>Peltier</w:t>
@@ -6433,8 +6553,13 @@
       <w:r>
         <w:t xml:space="preserve">The </w:t>
       </w:r>
-      <w:r>
-        <w:t>Seebeck/</w:t>
+      <w:proofErr w:type="spellStart"/>
+      <w:r>
+        <w:t>Seebeck</w:t>
+      </w:r>
+      <w:proofErr w:type="spellEnd"/>
+      <w:r>
+        <w:t>/</w:t>
       </w:r>
       <w:r>
         <w:t xml:space="preserve">Peltier effect is the effect that </w:t>
@@ -6576,7 +6701,15 @@
         <w:t xml:space="preserve">we can expect production of around </w:t>
       </w:r>
       <w:r>
-        <w:t>20 μW/cm2</w:t>
+        <w:t xml:space="preserve">20 </w:t>
+      </w:r>
+      <w:proofErr w:type="spellStart"/>
+      <w:r>
+        <w:t>μW</w:t>
+      </w:r>
+      <w:proofErr w:type="spellEnd"/>
+      <w:r>
+        <w:t>/cm2</w:t>
       </w:r>
       <w:r>
         <w:t xml:space="preserve"> with a more realistic output of </w:t>
@@ -6588,7 +6721,15 @@
         <w:t>-8</w:t>
       </w:r>
       <w:r>
-        <w:t xml:space="preserve"> μW/cm2</w:t>
+        <w:t xml:space="preserve"> </w:t>
+      </w:r>
+      <w:proofErr w:type="spellStart"/>
+      <w:r>
+        <w:t>μW</w:t>
+      </w:r>
+      <w:proofErr w:type="spellEnd"/>
+      <w:r>
+        <w:t>/cm2</w:t>
       </w:r>
       <w:r>
         <w:t>. Given that our device electronics will likely only have a footprint of a few cm2 additional</w:t>
@@ -6597,7 +6738,15 @@
         <w:t xml:space="preserve"> </w:t>
       </w:r>
       <w:r>
-        <w:t xml:space="preserve">TEG’s would need to be located in the wristband giving additional cost and complexity to the design. </w:t>
+        <w:t xml:space="preserve">TEG’s would need to </w:t>
+      </w:r>
+      <w:proofErr w:type="gramStart"/>
+      <w:r>
+        <w:t>be located in</w:t>
+      </w:r>
+      <w:proofErr w:type="gramEnd"/>
+      <w:r>
+        <w:t xml:space="preserve"> the wristband giving additional cost and complexity to the design. </w:t>
       </w:r>
     </w:p>
     <w:p>
@@ -6641,7 +6790,15 @@
       </w:r>
       <w:r>
         <w:lastRenderedPageBreak/>
-        <w:t xml:space="preserve">become popular to power everything from cars to homes. These cells, also known as photovoltaic cells receive energy in the form of light and use this to excite electrons in a layer of a semiconducting </w:t>
+        <w:t xml:space="preserve">become popular to power everything from cars to homes. These cells, also known as photovoltaic </w:t>
+      </w:r>
+      <w:proofErr w:type="gramStart"/>
+      <w:r>
+        <w:t>cells</w:t>
+      </w:r>
+      <w:proofErr w:type="gramEnd"/>
+      <w:r>
+        <w:t xml:space="preserve"> receive energy in the form of light and use this to excite electrons in a layer of a semiconducting </w:t>
       </w:r>
       <w:r>
         <w:t>material</w:t>
@@ -6818,7 +6975,15 @@
           </w:tcPr>
           <w:p>
             <w:r>
-              <w:t xml:space="preserve">High as no pre made units are available </w:t>
+              <w:t xml:space="preserve">High as no </w:t>
+            </w:r>
+            <w:proofErr w:type="gramStart"/>
+            <w:r>
+              <w:t>pre made</w:t>
+            </w:r>
+            <w:proofErr w:type="gramEnd"/>
+            <w:r>
+              <w:t xml:space="preserve"> units are available </w:t>
             </w:r>
           </w:p>
         </w:tc>
@@ -6901,9 +7066,11 @@
             <w:tcW w:w="1349" w:type="dxa"/>
           </w:tcPr>
           <w:p>
+            <w:proofErr w:type="spellStart"/>
             <w:r>
               <w:t>Seebeck</w:t>
             </w:r>
+            <w:proofErr w:type="spellEnd"/>
           </w:p>
         </w:tc>
         <w:tc>
@@ -6911,8 +7078,13 @@
             <w:tcW w:w="2048" w:type="dxa"/>
           </w:tcPr>
           <w:p>
-            <w:r>
-              <w:t>Low(£1-5 for device and associated storage)</w:t>
+            <w:proofErr w:type="gramStart"/>
+            <w:r>
+              <w:t>Low(</w:t>
+            </w:r>
+            <w:proofErr w:type="gramEnd"/>
+            <w:r>
+              <w:t>£1-5 for device and associated storage)</w:t>
             </w:r>
           </w:p>
         </w:tc>
@@ -7010,31 +7182,26 @@
       <w:r>
         <w:t xml:space="preserve">Table </w:t>
       </w:r>
-      <w:r>
-        <w:fldChar w:fldCharType="begin"/>
-      </w:r>
-      <w:r>
-        <w:instrText xml:space="preserve"> SEQ Table \* ARABIC </w:instrText>
-      </w:r>
-      <w:r>
-        <w:fldChar w:fldCharType="separate"/>
-      </w:r>
-      <w:r>
-        <w:rPr>
-          <w:noProof/>
-        </w:rPr>
-        <w:t>2</w:t>
-      </w:r>
-      <w:r>
-        <w:rPr>
-          <w:noProof/>
-        </w:rPr>
-        <w:fldChar w:fldCharType="end"/>
-      </w:r>
-    </w:p>
-    <w:p>
-      <w:r>
-        <w:t>A characteristic of the aforementioned energy harvesting methods is that they provide extremely low amounts of current. Given proper storage using a capacitor or even a small rechargeable battery the amount of energy collected even while being intermittent in delivery should be enough for the relatively low power</w:t>
+      <w:fldSimple w:instr=" SEQ Table \* ARABIC ">
+        <w:r>
+          <w:rPr>
+            <w:noProof/>
+          </w:rPr>
+          <w:t>2</w:t>
+        </w:r>
+      </w:fldSimple>
+    </w:p>
+    <w:p>
+      <w:r>
+        <w:t xml:space="preserve">A characteristic of the </w:t>
+      </w:r>
+      <w:proofErr w:type="gramStart"/>
+      <w:r>
+        <w:t>aforementioned energy</w:t>
+      </w:r>
+      <w:proofErr w:type="gramEnd"/>
+      <w:r>
+        <w:t xml:space="preserve"> harvesting methods is that they provide extremely low amounts of current. Given proper storage using a capacitor or even a small rechargeable battery the amount of energy collected even while being intermittent in delivery should be enough for the relatively low power</w:t>
       </w:r>
       <w:r>
         <w:t xml:space="preserve"> but frequent</w:t>
@@ -7096,7 +7263,15 @@
     </w:p>
     <w:p>
       <w:r>
-        <w:t xml:space="preserve">The aforementioned battery has an output of 3v meaning it can power the device directly, a capacity of 1000mAh meaning it can potentially power a low power device for several years. As well as having a large operating range in heat, solid state that is unlikely to be </w:t>
+        <w:t xml:space="preserve">The </w:t>
+      </w:r>
+      <w:proofErr w:type="gramStart"/>
+      <w:r>
+        <w:t>aforementioned battery</w:t>
+      </w:r>
+      <w:proofErr w:type="gramEnd"/>
+      <w:r>
+        <w:t xml:space="preserve"> has an output of 3v meaning it can power the device directly, a capacity of 1000mAh meaning it can potentially power a low power device for several years. As well as having a large operating range in heat, solid state that is unlikely to be </w:t>
       </w:r>
       <w:r>
         <w:t>affected</w:t>
@@ -7110,17 +7285,33 @@
       <w:pPr>
         <w:pStyle w:val="Heading1"/>
       </w:pPr>
-      <w:bookmarkStart w:id="21" w:name="_Hlk35100805"/>
-      <w:bookmarkStart w:id="22" w:name="_Toc36654606"/>
+      <w:bookmarkStart w:id="21" w:name="_Toc36654606"/>
+      <w:bookmarkStart w:id="22" w:name="_Hlk35100805"/>
       <w:r>
         <w:lastRenderedPageBreak/>
         <w:t>Requirements</w:t>
       </w:r>
-      <w:bookmarkEnd w:id="22"/>
-    </w:p>
-    <w:p>
-      <w:r>
-        <w:t>This section of the document outlines the overall requirements for the project and uses MoSCoW (Must have, Should have, Could have, Won’t have) prioritization. They are split into two sections functional and non-functional for each element of the product.</w:t>
+      <w:bookmarkEnd w:id="21"/>
+    </w:p>
+    <w:p>
+      <w:r>
+        <w:t xml:space="preserve">This section of the document outlines the overall requirements for the project and uses </w:t>
+      </w:r>
+      <w:proofErr w:type="spellStart"/>
+      <w:r>
+        <w:t>MoSCoW</w:t>
+      </w:r>
+      <w:proofErr w:type="spellEnd"/>
+      <w:r>
+        <w:t xml:space="preserve"> (Must have, </w:t>
+      </w:r>
+      <w:proofErr w:type="gramStart"/>
+      <w:r>
+        <w:t>Should</w:t>
+      </w:r>
+      <w:proofErr w:type="gramEnd"/>
+      <w:r>
+        <w:t xml:space="preserve"> have, Could have, Won’t have) prioritization. They are split into two sections functional and non-functional for each element of the product.</w:t>
       </w:r>
     </w:p>
     <w:p>
@@ -7163,6 +7354,7 @@
       </w:r>
     </w:p>
     <w:p>
+      <w:proofErr w:type="gramStart"/>
       <w:r>
         <w:rPr>
           <w:vertAlign w:val="subscript"/>
@@ -7170,10 +7362,15 @@
         <w:t xml:space="preserve">1 </w:t>
       </w:r>
       <w:r>
-        <w:t>. Functional (1) or Non-Functional (2)</w:t>
-      </w:r>
-    </w:p>
-    <w:p>
+        <w:t>.</w:t>
+      </w:r>
+      <w:proofErr w:type="gramEnd"/>
+      <w:r>
+        <w:t xml:space="preserve"> Functional (1) or Non-Functional (2)</w:t>
+      </w:r>
+    </w:p>
+    <w:p>
+      <w:proofErr w:type="gramStart"/>
       <w:r>
         <w:rPr>
           <w:vertAlign w:val="subscript"/>
@@ -7181,7 +7378,11 @@
         <w:t>2</w:t>
       </w:r>
       <w:r>
-        <w:t xml:space="preserve"> . Component, Android application (1)</w:t>
+        <w:t xml:space="preserve"> .</w:t>
+      </w:r>
+      <w:proofErr w:type="gramEnd"/>
+      <w:r>
+        <w:t xml:space="preserve"> Component, Android application (1)</w:t>
       </w:r>
       <w:r>
         <w:t>,</w:t>
@@ -7191,6 +7392,7 @@
       </w:r>
     </w:p>
     <w:p>
+      <w:proofErr w:type="gramStart"/>
       <w:r>
         <w:rPr>
           <w:vertAlign w:val="subscript"/>
@@ -7198,7 +7400,11 @@
         <w:t>3</w:t>
       </w:r>
       <w:r>
-        <w:t xml:space="preserve"> . Requirement number </w:t>
+        <w:t xml:space="preserve"> .</w:t>
+      </w:r>
+      <w:proofErr w:type="gramEnd"/>
+      <w:r>
+        <w:t xml:space="preserve"> Requirement number </w:t>
       </w:r>
     </w:p>
     <w:p>
@@ -7230,13 +7436,13 @@
         <w:pStyle w:val="Heading3"/>
       </w:pPr>
       <w:bookmarkStart w:id="24" w:name="_Toc23943064"/>
-      <w:bookmarkStart w:id="25" w:name="_Hlk35101029"/>
-      <w:bookmarkStart w:id="26" w:name="_Toc36654608"/>
+      <w:bookmarkStart w:id="25" w:name="_Toc36654608"/>
+      <w:bookmarkStart w:id="26" w:name="_Hlk35101029"/>
       <w:r>
         <w:t>Functional</w:t>
       </w:r>
       <w:bookmarkEnd w:id="24"/>
-      <w:bookmarkEnd w:id="26"/>
+      <w:bookmarkEnd w:id="25"/>
       <w:r>
         <w:t xml:space="preserve"> </w:t>
       </w:r>
@@ -7711,27 +7917,14 @@
       <w:r>
         <w:t xml:space="preserve">Table </w:t>
       </w:r>
-      <w:r>
-        <w:fldChar w:fldCharType="begin"/>
-      </w:r>
-      <w:r>
-        <w:instrText xml:space="preserve"> SEQ Table \* ARABIC </w:instrText>
-      </w:r>
-      <w:r>
-        <w:fldChar w:fldCharType="separate"/>
-      </w:r>
-      <w:r>
-        <w:rPr>
-          <w:noProof/>
-        </w:rPr>
-        <w:t>3</w:t>
-      </w:r>
-      <w:r>
-        <w:rPr>
-          <w:noProof/>
-        </w:rPr>
-        <w:fldChar w:fldCharType="end"/>
-      </w:r>
+      <w:fldSimple w:instr=" SEQ Table \* ARABIC ">
+        <w:r>
+          <w:rPr>
+            <w:noProof/>
+          </w:rPr>
+          <w:t>3</w:t>
+        </w:r>
+      </w:fldSimple>
     </w:p>
     <w:p>
       <w:pPr>
@@ -8014,7 +8207,7 @@
         </w:tc>
       </w:tr>
     </w:tbl>
-    <w:bookmarkEnd w:id="25"/>
+    <w:bookmarkEnd w:id="26"/>
     <w:p>
       <w:pPr>
         <w:pStyle w:val="Caption"/>
@@ -8022,27 +8215,14 @@
       <w:r>
         <w:t xml:space="preserve">Table </w:t>
       </w:r>
-      <w:r>
-        <w:fldChar w:fldCharType="begin"/>
-      </w:r>
-      <w:r>
-        <w:instrText xml:space="preserve"> SEQ Table \* ARABIC </w:instrText>
-      </w:r>
-      <w:r>
-        <w:fldChar w:fldCharType="separate"/>
-      </w:r>
-      <w:r>
-        <w:rPr>
-          <w:noProof/>
-        </w:rPr>
-        <w:t>4</w:t>
-      </w:r>
-      <w:r>
-        <w:rPr>
-          <w:noProof/>
-        </w:rPr>
-        <w:fldChar w:fldCharType="end"/>
-      </w:r>
+      <w:fldSimple w:instr=" SEQ Table \* ARABIC ">
+        <w:r>
+          <w:rPr>
+            <w:noProof/>
+          </w:rPr>
+          <w:t>4</w:t>
+        </w:r>
+      </w:fldSimple>
     </w:p>
     <w:p>
       <w:pPr>
@@ -8561,27 +8741,14 @@
       <w:r>
         <w:t xml:space="preserve">Table </w:t>
       </w:r>
-      <w:r>
-        <w:fldChar w:fldCharType="begin"/>
-      </w:r>
-      <w:r>
-        <w:instrText xml:space="preserve"> SEQ Table \* ARABIC </w:instrText>
-      </w:r>
-      <w:r>
-        <w:fldChar w:fldCharType="separate"/>
-      </w:r>
-      <w:r>
-        <w:rPr>
-          <w:noProof/>
-        </w:rPr>
-        <w:t>5</w:t>
-      </w:r>
-      <w:r>
-        <w:rPr>
-          <w:noProof/>
-        </w:rPr>
-        <w:fldChar w:fldCharType="end"/>
-      </w:r>
+      <w:fldSimple w:instr=" SEQ Table \* ARABIC ">
+        <w:r>
+          <w:rPr>
+            <w:noProof/>
+          </w:rPr>
+          <w:t>5</w:t>
+        </w:r>
+      </w:fldSimple>
     </w:p>
     <w:p>
       <w:pPr>
@@ -8927,7 +9094,15 @@
               <w:spacing w:after="160" w:line="259" w:lineRule="auto"/>
             </w:pPr>
             <w:r>
-              <w:t>Device must serve notifications in a timely manor (&gt;10s)</w:t>
+              <w:t xml:space="preserve">Device must serve notifications in a timely </w:t>
+            </w:r>
+            <w:proofErr w:type="spellStart"/>
+            <w:r>
+              <w:t>manor</w:t>
+            </w:r>
+            <w:proofErr w:type="spellEnd"/>
+            <w:r>
+              <w:t xml:space="preserve"> (&gt;10s)</w:t>
             </w:r>
           </w:p>
         </w:tc>
@@ -8954,27 +9129,14 @@
       <w:r>
         <w:t xml:space="preserve">Table </w:t>
       </w:r>
-      <w:r>
-        <w:fldChar w:fldCharType="begin"/>
-      </w:r>
-      <w:r>
-        <w:instrText xml:space="preserve"> SEQ Table \* ARABIC </w:instrText>
-      </w:r>
-      <w:r>
-        <w:fldChar w:fldCharType="separate"/>
-      </w:r>
-      <w:r>
-        <w:rPr>
-          <w:noProof/>
-        </w:rPr>
-        <w:t>6</w:t>
-      </w:r>
-      <w:r>
-        <w:rPr>
-          <w:noProof/>
-        </w:rPr>
-        <w:fldChar w:fldCharType="end"/>
-      </w:r>
+      <w:fldSimple w:instr=" SEQ Table \* ARABIC ">
+        <w:r>
+          <w:rPr>
+            <w:noProof/>
+          </w:rPr>
+          <w:t>6</w:t>
+        </w:r>
+      </w:fldSimple>
     </w:p>
     <w:p>
       <w:pPr>
@@ -9236,27 +9398,14 @@
       <w:r>
         <w:t xml:space="preserve">Table </w:t>
       </w:r>
-      <w:r>
-        <w:fldChar w:fldCharType="begin"/>
-      </w:r>
-      <w:r>
-        <w:instrText xml:space="preserve"> SEQ Table \* ARABIC </w:instrText>
-      </w:r>
-      <w:r>
-        <w:fldChar w:fldCharType="separate"/>
-      </w:r>
-      <w:r>
-        <w:rPr>
-          <w:noProof/>
-        </w:rPr>
-        <w:t>7</w:t>
-      </w:r>
-      <w:r>
-        <w:rPr>
-          <w:noProof/>
-        </w:rPr>
-        <w:fldChar w:fldCharType="end"/>
-      </w:r>
+      <w:fldSimple w:instr=" SEQ Table \* ARABIC ">
+        <w:r>
+          <w:rPr>
+            <w:noProof/>
+          </w:rPr>
+          <w:t>7</w:t>
+        </w:r>
+      </w:fldSimple>
     </w:p>
     <w:p>
       <w:pPr>
@@ -9501,34 +9650,21 @@
       <w:r>
         <w:t xml:space="preserve">Table </w:t>
       </w:r>
-      <w:r>
-        <w:fldChar w:fldCharType="begin"/>
-      </w:r>
-      <w:r>
-        <w:instrText xml:space="preserve"> SEQ Table \* ARABIC </w:instrText>
-      </w:r>
-      <w:r>
-        <w:fldChar w:fldCharType="separate"/>
-      </w:r>
-      <w:r>
-        <w:rPr>
-          <w:noProof/>
-        </w:rPr>
-        <w:t>8</w:t>
-      </w:r>
-      <w:r>
-        <w:rPr>
-          <w:noProof/>
-        </w:rPr>
-        <w:fldChar w:fldCharType="end"/>
-      </w:r>
+      <w:fldSimple w:instr=" SEQ Table \* ARABIC ">
+        <w:r>
+          <w:rPr>
+            <w:noProof/>
+          </w:rPr>
+          <w:t>8</w:t>
+        </w:r>
+      </w:fldSimple>
     </w:p>
     <w:p>
       <w:pPr>
         <w:pStyle w:val="Heading1"/>
       </w:pPr>
       <w:bookmarkStart w:id="35" w:name="_Toc36654616"/>
-      <w:bookmarkEnd w:id="21"/>
+      <w:bookmarkEnd w:id="22"/>
       <w:r>
         <w:t>Methodology</w:t>
       </w:r>
@@ -9556,7 +9692,15 @@
         <w:t>,</w:t>
       </w:r>
       <w:r>
-        <w:t xml:space="preserve"> it does not allow for additions or revisions to the end product without significant time delays</w:t>
+        <w:t xml:space="preserve"> it does not allow for additions or revisions to the </w:t>
+      </w:r>
+      <w:proofErr w:type="gramStart"/>
+      <w:r>
+        <w:t>end product</w:t>
+      </w:r>
+      <w:proofErr w:type="gramEnd"/>
+      <w:r>
+        <w:t xml:space="preserve"> without significant time delays</w:t>
       </w:r>
       <w:r>
         <w:t>.</w:t>
@@ -9574,7 +9718,15 @@
     <w:p>
       <w:r>
         <w:lastRenderedPageBreak/>
-        <w:t xml:space="preserve">Using an Agile methodology allows us to expand on features continuously throughout the project while not suffering from the scope creep issues of Waterfall – this is accomplished using the previously mentioned MoSCoW method. This allows new features to be proposed and logged without requiring them to be in the final product while also giving a list for any new iterations or revisions to follow – saving on future development time. </w:t>
+        <w:t xml:space="preserve">Using an Agile methodology allows us to expand on features continuously throughout the project while not suffering from the scope creep issues of Waterfall – this is accomplished using the previously mentioned </w:t>
+      </w:r>
+      <w:proofErr w:type="spellStart"/>
+      <w:r>
+        <w:t>MoSCoW</w:t>
+      </w:r>
+      <w:proofErr w:type="spellEnd"/>
+      <w:r>
+        <w:t xml:space="preserve"> method. This allows new features to be proposed and logged without requiring them to be in the final product while also giving a list for any new iterations or revisions to follow – saving on future development time. </w:t>
       </w:r>
     </w:p>
     <w:p>
@@ -9742,27 +9894,14 @@
       <w:r>
         <w:t xml:space="preserve">Figure </w:t>
       </w:r>
-      <w:r>
-        <w:fldChar w:fldCharType="begin"/>
-      </w:r>
-      <w:r>
-        <w:instrText xml:space="preserve"> SEQ Figure \* ARABIC </w:instrText>
-      </w:r>
-      <w:r>
-        <w:fldChar w:fldCharType="separate"/>
-      </w:r>
-      <w:r>
-        <w:rPr>
-          <w:noProof/>
-        </w:rPr>
-        <w:t>4</w:t>
-      </w:r>
-      <w:r>
-        <w:rPr>
-          <w:noProof/>
-        </w:rPr>
-        <w:fldChar w:fldCharType="end"/>
-      </w:r>
+      <w:fldSimple w:instr=" SEQ Figure \* ARABIC ">
+        <w:r>
+          <w:rPr>
+            <w:noProof/>
+          </w:rPr>
+          <w:t>4</w:t>
+        </w:r>
+      </w:fldSimple>
     </w:p>
     <w:p>
       <w:pPr>
@@ -10028,7 +10167,15 @@
         <w:t xml:space="preserve">, this is a 48bit </w:t>
       </w:r>
       <w:r>
-        <w:t xml:space="preserve">address commonly displayed as a 12-digit hexadecimal number. The first 24bits of this address is a </w:t>
+        <w:t xml:space="preserve">address commonly displayed as a 12-digit hexadecimal number. The first 24bits of this address is </w:t>
+      </w:r>
+      <w:proofErr w:type="spellStart"/>
+      <w:r>
+        <w:t>a</w:t>
+      </w:r>
+      <w:proofErr w:type="spellEnd"/>
+      <w:r>
+        <w:t xml:space="preserve"> </w:t>
       </w:r>
       <w:r>
         <w:t>organization unique identifier (OUI), which identifies the manufacturer</w:t>
@@ -10114,8 +10261,13 @@
         <w:t xml:space="preserve"> (</w:t>
       </w:r>
       <w:r>
-        <w:t>Generic ATTributes</w:t>
-      </w:r>
+        <w:t xml:space="preserve">Generic </w:t>
+      </w:r>
+      <w:proofErr w:type="spellStart"/>
+      <w:r>
+        <w:t>ATTributes</w:t>
+      </w:r>
+      <w:proofErr w:type="spellEnd"/>
       <w:r>
         <w:t>)</w:t>
       </w:r>
@@ -10258,27 +10410,14 @@
       <w:r>
         <w:t xml:space="preserve">Figure </w:t>
       </w:r>
-      <w:r>
-        <w:fldChar w:fldCharType="begin"/>
-      </w:r>
-      <w:r>
-        <w:instrText xml:space="preserve"> SEQ Figure \* ARABIC </w:instrText>
-      </w:r>
-      <w:r>
-        <w:fldChar w:fldCharType="separate"/>
-      </w:r>
-      <w:r>
-        <w:rPr>
-          <w:noProof/>
-        </w:rPr>
-        <w:t>5</w:t>
-      </w:r>
-      <w:r>
-        <w:rPr>
-          <w:noProof/>
-        </w:rPr>
-        <w:fldChar w:fldCharType="end"/>
-      </w:r>
+      <w:fldSimple w:instr=" SEQ Figure \* ARABIC ">
+        <w:r>
+          <w:rPr>
+            <w:noProof/>
+          </w:rPr>
+          <w:t>5</w:t>
+        </w:r>
+      </w:fldSimple>
     </w:p>
     <w:p/>
     <w:p>
@@ -10366,27 +10505,14 @@
       <w:r>
         <w:t xml:space="preserve">Figure </w:t>
       </w:r>
-      <w:r>
-        <w:fldChar w:fldCharType="begin"/>
-      </w:r>
-      <w:r>
-        <w:instrText xml:space="preserve"> SEQ Figure \* ARABIC </w:instrText>
-      </w:r>
-      <w:r>
-        <w:fldChar w:fldCharType="separate"/>
-      </w:r>
-      <w:r>
-        <w:rPr>
-          <w:noProof/>
-        </w:rPr>
-        <w:t>6</w:t>
-      </w:r>
-      <w:r>
-        <w:rPr>
-          <w:noProof/>
-        </w:rPr>
-        <w:fldChar w:fldCharType="end"/>
-      </w:r>
+      <w:fldSimple w:instr=" SEQ Figure \* ARABIC ">
+        <w:r>
+          <w:rPr>
+            <w:noProof/>
+          </w:rPr>
+          <w:t>6</w:t>
+        </w:r>
+      </w:fldSimple>
     </w:p>
     <w:p/>
     <w:p>
@@ -10608,8 +10734,8 @@
           <w:szCs w:val="21"/>
         </w:rPr>
       </w:pPr>
-      <w:bookmarkStart w:id="43" w:name="_Hlk2012122"/>
-      <w:bookmarkStart w:id="44" w:name="_Toc36654623"/>
+      <w:bookmarkStart w:id="43" w:name="_Toc36654623"/>
+      <w:bookmarkStart w:id="44" w:name="_Hlk2012122"/>
       <w:r>
         <w:rPr>
           <w:rFonts w:cstheme="majorHAnsi"/>
@@ -10618,7 +10744,7 @@
         </w:rPr>
         <w:t>CC2640R2F</w:t>
       </w:r>
-      <w:bookmarkEnd w:id="44"/>
+      <w:bookmarkEnd w:id="43"/>
       <w:r>
         <w:rPr>
           <w:rFonts w:cstheme="majorHAnsi"/>
@@ -10627,7 +10753,7 @@
         </w:rPr>
         <w:t> </w:t>
       </w:r>
-      <w:bookmarkEnd w:id="43"/>
+      <w:bookmarkEnd w:id="44"/>
     </w:p>
     <w:p>
       <w:r>
@@ -10885,7 +11011,23 @@
           <w:rFonts w:eastAsia="Times New Roman" w:cstheme="minorHAnsi"/>
           <w:color w:val="555555"/>
         </w:rPr>
-        <w:t>Shutdown: 100 nA (Wake Up on External Events)</w:t>
+        <w:t xml:space="preserve">Shutdown: 100 </w:t>
+      </w:r>
+      <w:proofErr w:type="spellStart"/>
+      <w:r>
+        <w:rPr>
+          <w:rFonts w:eastAsia="Times New Roman" w:cstheme="minorHAnsi"/>
+          <w:color w:val="555555"/>
+        </w:rPr>
+        <w:t>nA</w:t>
+      </w:r>
+      <w:proofErr w:type="spellEnd"/>
+      <w:r>
+        <w:rPr>
+          <w:rFonts w:eastAsia="Times New Roman" w:cstheme="minorHAnsi"/>
+          <w:color w:val="555555"/>
+        </w:rPr>
+        <w:t xml:space="preserve"> (Wake Up on External Events)</w:t>
       </w:r>
     </w:p>
     <w:p>
@@ -10939,7 +11081,15 @@
         <w:t>Cortex®-M4F</w:t>
       </w:r>
       <w:r>
-        <w:t xml:space="preserve"> microcontroller and is capable of providing floating point operations as denoted by the ‘F’ postfix and provides Bluetooth Low Energy support. </w:t>
+        <w:t xml:space="preserve"> microcontroller and </w:t>
+      </w:r>
+      <w:proofErr w:type="gramStart"/>
+      <w:r>
+        <w:t>is capable of providing</w:t>
+      </w:r>
+      <w:proofErr w:type="gramEnd"/>
+      <w:r>
+        <w:t xml:space="preserve"> floating point operations as denoted by the ‘F’ postfix and provides Bluetooth Low Energy support. </w:t>
       </w:r>
       <w:r>
         <w:br/>
@@ -11064,7 +11214,15 @@
         <w:t xml:space="preserve">Cortex® M0 </w:t>
       </w:r>
       <w:r>
-        <w:t>design and also provides Bluetooth Low Energy support.</w:t>
+        <w:t xml:space="preserve">design </w:t>
+      </w:r>
+      <w:proofErr w:type="gramStart"/>
+      <w:r>
+        <w:t>and also</w:t>
+      </w:r>
+      <w:proofErr w:type="gramEnd"/>
+      <w:r>
+        <w:t xml:space="preserve"> provides Bluetooth Low Energy support.</w:t>
       </w:r>
       <w:r>
         <w:t xml:space="preserve"> </w:t>
@@ -11128,7 +11286,15 @@
         </w:numPr>
       </w:pPr>
       <w:r>
-        <w:t>2 μA deep sleep mode</w:t>
+        <w:t xml:space="preserve">2 </w:t>
+      </w:r>
+      <w:proofErr w:type="spellStart"/>
+      <w:r>
+        <w:t>μA</w:t>
+      </w:r>
+      <w:proofErr w:type="spellEnd"/>
+      <w:r>
+        <w:t xml:space="preserve"> deep sleep mode</w:t>
       </w:r>
     </w:p>
     <w:p>
@@ -11140,7 +11306,15 @@
         </w:numPr>
       </w:pPr>
       <w:r>
-        <w:t>3 μA sleep mode (32 kHz RC oscillator on)</w:t>
+        <w:t xml:space="preserve">3 </w:t>
+      </w:r>
+      <w:proofErr w:type="spellStart"/>
+      <w:r>
+        <w:t>μA</w:t>
+      </w:r>
+      <w:proofErr w:type="spellEnd"/>
+      <w:r>
+        <w:t xml:space="preserve"> sleep mode (32 kHz RC oscillator on)</w:t>
       </w:r>
     </w:p>
     <w:p>
@@ -11460,27 +11634,14 @@
       <w:r>
         <w:t xml:space="preserve">Table </w:t>
       </w:r>
-      <w:r>
-        <w:fldChar w:fldCharType="begin"/>
-      </w:r>
-      <w:r>
-        <w:instrText xml:space="preserve"> SEQ Table \* ARABIC </w:instrText>
-      </w:r>
-      <w:r>
-        <w:fldChar w:fldCharType="separate"/>
-      </w:r>
-      <w:r>
-        <w:rPr>
-          <w:noProof/>
-        </w:rPr>
-        <w:t>9</w:t>
-      </w:r>
-      <w:r>
-        <w:rPr>
-          <w:noProof/>
-        </w:rPr>
-        <w:fldChar w:fldCharType="end"/>
-      </w:r>
+      <w:fldSimple w:instr=" SEQ Table \* ARABIC ">
+        <w:r>
+          <w:rPr>
+            <w:noProof/>
+          </w:rPr>
+          <w:t>9</w:t>
+        </w:r>
+      </w:fldSimple>
     </w:p>
     <w:p>
       <w:pPr>
@@ -11547,7 +11708,15 @@
     </w:p>
     <w:p>
       <w:r>
-        <w:t xml:space="preserve">The hardware will be based around the CC2640R2FRSMT MCU and developed on the relevant ‘Launchpad’ development board for this chip and using technical data from the ‘CC13x0, CC26x0 SimpleLink™ Wireless MCU Technical Reference Manual’ </w:t>
+        <w:t xml:space="preserve">The hardware will be based around the CC2640R2FRSMT MCU and developed on the relevant ‘Launchpad’ development board for this chip and using technical data from the ‘CC13x0, CC26x0 </w:t>
+      </w:r>
+      <w:proofErr w:type="spellStart"/>
+      <w:r>
+        <w:t>SimpleLink</w:t>
+      </w:r>
+      <w:proofErr w:type="spellEnd"/>
+      <w:r>
+        <w:t xml:space="preserve">™ Wireless MCU Technical Reference Manual’ </w:t>
       </w:r>
       <w:r>
         <w:fldChar w:fldCharType="begin"/>
@@ -11709,7 +11878,15 @@
         <w:t xml:space="preserve"> launchpad development board by Texas Instruments is recommended to be programmed via the ‘Code Composer Studio’ IDE. I was already using this with</w:t>
       </w:r>
       <w:r>
-        <w:t xml:space="preserve"> another project so as to stop cross contamination between projects and to enable me to work from multiple places I created a Windows 10 virtual machine on an external SSD. The SSD </w:t>
+        <w:t xml:space="preserve"> another project </w:t>
+      </w:r>
+      <w:proofErr w:type="gramStart"/>
+      <w:r>
+        <w:t>so as to</w:t>
+      </w:r>
+      <w:proofErr w:type="gramEnd"/>
+      <w:r>
+        <w:t xml:space="preserve"> stop cross contamination between projects and to enable me to work from multiple places I created a Windows 10 virtual machine on an external SSD. The SSD </w:t>
       </w:r>
       <w:r>
         <w:t xml:space="preserve">running over USB 3.0 </w:t>
@@ -12036,27 +12213,14 @@
       <w:r>
         <w:t xml:space="preserve">Table </w:t>
       </w:r>
-      <w:r>
-        <w:fldChar w:fldCharType="begin"/>
-      </w:r>
-      <w:r>
-        <w:instrText xml:space="preserve"> SEQ Table \* ARABIC </w:instrText>
-      </w:r>
-      <w:r>
-        <w:fldChar w:fldCharType="separate"/>
-      </w:r>
-      <w:r>
-        <w:rPr>
-          <w:noProof/>
-        </w:rPr>
-        <w:t>10</w:t>
-      </w:r>
-      <w:r>
-        <w:rPr>
-          <w:noProof/>
-        </w:rPr>
-        <w:fldChar w:fldCharType="end"/>
-      </w:r>
+      <w:fldSimple w:instr=" SEQ Table \* ARABIC ">
+        <w:r>
+          <w:rPr>
+            <w:noProof/>
+          </w:rPr>
+          <w:t>10</w:t>
+        </w:r>
+      </w:fldSimple>
     </w:p>
     <w:p>
       <w:r>
@@ -12103,12 +12267,14 @@
           <w:numId w:val="27"/>
         </w:numPr>
       </w:pPr>
+      <w:proofErr w:type="spellStart"/>
       <w:r>
         <w:t>CodeComposer</w:t>
       </w:r>
       <w:r>
         <w:t>Studio</w:t>
       </w:r>
+      <w:proofErr w:type="spellEnd"/>
       <w:r>
         <w:t xml:space="preserve"> 9.0</w:t>
       </w:r>
@@ -12139,8 +12305,13 @@
           <w:numId w:val="27"/>
         </w:numPr>
       </w:pPr>
-      <w:r>
-        <w:t>SimpleLink™ CC2640R2 SDK - Bluetooth® low energy</w:t>
+      <w:proofErr w:type="spellStart"/>
+      <w:r>
+        <w:t>SimpleLink</w:t>
+      </w:r>
+      <w:proofErr w:type="spellEnd"/>
+      <w:r>
+        <w:t>™ CC2640R2 SDK - Bluetooth® low energy</w:t>
       </w:r>
       <w:r>
         <w:t xml:space="preserve"> </w:t>
@@ -12207,7 +12378,15 @@
         <w:t>CC2640R2 SDK</w:t>
       </w:r>
       <w:r>
-        <w:t xml:space="preserve"> on to the development board and connecting too it with the TI Simplelink starter application (available </w:t>
+        <w:t xml:space="preserve"> on to the development board and connecting too it with the TI </w:t>
+      </w:r>
+      <w:proofErr w:type="spellStart"/>
+      <w:r>
+        <w:t>Simplelink</w:t>
+      </w:r>
+      <w:proofErr w:type="spellEnd"/>
+      <w:r>
+        <w:t xml:space="preserve"> starter application (available </w:t>
       </w:r>
       <w:hyperlink r:id="rId15" w:history="1">
         <w:r>
@@ -12241,7 +12420,15 @@
         <w:t xml:space="preserve"> but this has since been integrated into the SDK. </w:t>
       </w:r>
       <w:r>
-        <w:t xml:space="preserve">After acquiring the correct information several dependencies needed to be loaded into CCS in order to make Project Zero compile, these were mostly related to the BluetoothLowEnergyStackHandler and TIRTOS, the latter of which had updates giving issues with its integration, luckily an update was released for the SDK containing all the required components and dependencies giving a project that looked like the image below. </w:t>
+        <w:t xml:space="preserve">After acquiring the correct information several dependencies needed to be loaded into CCS in order to make Project Zero compile, these were mostly related to the </w:t>
+      </w:r>
+      <w:proofErr w:type="spellStart"/>
+      <w:r>
+        <w:t>BluetoothLowEnergyStackHandler</w:t>
+      </w:r>
+      <w:proofErr w:type="spellEnd"/>
+      <w:r>
+        <w:t xml:space="preserve"> and TIRTOS, the latter of which had updates giving issues with its integration, luckily an update was released for the SDK containing all the required components and dependencies giving a project that looked like the image below. </w:t>
       </w:r>
     </w:p>
     <w:p>
@@ -12312,27 +12499,14 @@
       <w:r>
         <w:t xml:space="preserve">Figure </w:t>
       </w:r>
-      <w:r>
-        <w:fldChar w:fldCharType="begin"/>
-      </w:r>
-      <w:r>
-        <w:instrText xml:space="preserve"> SEQ Figure \* ARABIC </w:instrText>
-      </w:r>
-      <w:r>
-        <w:fldChar w:fldCharType="separate"/>
-      </w:r>
-      <w:r>
-        <w:rPr>
-          <w:noProof/>
-        </w:rPr>
-        <w:t>7</w:t>
-      </w:r>
-      <w:r>
-        <w:rPr>
-          <w:noProof/>
-        </w:rPr>
-        <w:fldChar w:fldCharType="end"/>
-      </w:r>
+      <w:fldSimple w:instr=" SEQ Figure \* ARABIC ">
+        <w:r>
+          <w:rPr>
+            <w:noProof/>
+          </w:rPr>
+          <w:t>7</w:t>
+        </w:r>
+      </w:fldSimple>
     </w:p>
     <w:p>
       <w:r>
@@ -12353,7 +12527,15 @@
         <w:t xml:space="preserve">Next on an Android device with access to the play store </w:t>
       </w:r>
       <w:r>
-        <w:t xml:space="preserve">the Simplelink software should be downloaded and installed giving the results as per the following images – </w:t>
+        <w:t xml:space="preserve">the </w:t>
+      </w:r>
+      <w:proofErr w:type="spellStart"/>
+      <w:r>
+        <w:t>Simplelink</w:t>
+      </w:r>
+      <w:proofErr w:type="spellEnd"/>
+      <w:r>
+        <w:t xml:space="preserve"> software should be downloaded and installed giving the results as per the following images – </w:t>
       </w:r>
     </w:p>
     <w:p>
@@ -12423,30 +12605,14 @@
       <w:r>
         <w:t xml:space="preserve">Figure </w:t>
       </w:r>
-      <w:r>
-        <w:fldChar w:fldCharType="begin"/>
-      </w:r>
-      <w:r>
-        <w:instrText xml:space="preserve"> S</w:instrText>
-      </w:r>
-      <w:r>
-        <w:instrText xml:space="preserve">EQ Figure \* ARABIC </w:instrText>
-      </w:r>
-      <w:r>
-        <w:fldChar w:fldCharType="separate"/>
-      </w:r>
-      <w:r>
-        <w:rPr>
-          <w:noProof/>
-        </w:rPr>
-        <w:t>8</w:t>
-      </w:r>
-      <w:r>
-        <w:rPr>
-          <w:noProof/>
-        </w:rPr>
-        <w:fldChar w:fldCharType="end"/>
-      </w:r>
+      <w:fldSimple w:instr=" SEQ Figure \* ARABIC ">
+        <w:r>
+          <w:rPr>
+            <w:noProof/>
+          </w:rPr>
+          <w:t>8</w:t>
+        </w:r>
+      </w:fldSimple>
     </w:p>
     <w:p>
       <w:pPr>
@@ -12529,31 +12695,26 @@
       <w:r>
         <w:t xml:space="preserve">Figure </w:t>
       </w:r>
-      <w:r>
-        <w:fldChar w:fldCharType="begin"/>
-      </w:r>
-      <w:r>
-        <w:instrText xml:space="preserve"> SEQ Figure \* ARABIC </w:instrText>
-      </w:r>
-      <w:r>
-        <w:fldChar w:fldCharType="separate"/>
-      </w:r>
-      <w:r>
-        <w:rPr>
-          <w:noProof/>
-        </w:rPr>
-        <w:t>9</w:t>
-      </w:r>
-      <w:r>
-        <w:rPr>
-          <w:noProof/>
-        </w:rPr>
-        <w:fldChar w:fldCharType="end"/>
-      </w:r>
-    </w:p>
-    <w:p>
-      <w:r>
-        <w:t xml:space="preserve">Opening this application will give you the following provided that Bluetooth is enabled on the device– </w:t>
+      <w:fldSimple w:instr=" SEQ Figure \* ARABIC ">
+        <w:r>
+          <w:rPr>
+            <w:noProof/>
+          </w:rPr>
+          <w:t>9</w:t>
+        </w:r>
+      </w:fldSimple>
+    </w:p>
+    <w:p>
+      <w:r>
+        <w:t xml:space="preserve">Opening this application will give you the following </w:t>
+      </w:r>
+      <w:proofErr w:type="gramStart"/>
+      <w:r>
+        <w:t>provided that</w:t>
+      </w:r>
+      <w:proofErr w:type="gramEnd"/>
+      <w:r>
+        <w:t xml:space="preserve"> Bluetooth is enabled on the device– </w:t>
       </w:r>
     </w:p>
     <w:p>
@@ -12623,34 +12784,37 @@
       <w:r>
         <w:t xml:space="preserve">Figure </w:t>
       </w:r>
-      <w:r>
-        <w:fldChar w:fldCharType="begin"/>
-      </w:r>
-      <w:r>
-        <w:instrText xml:space="preserve"> SEQ Figure \* ARABIC </w:instrText>
-      </w:r>
-      <w:r>
-        <w:fldChar w:fldCharType="separate"/>
-      </w:r>
-      <w:r>
-        <w:rPr>
-          <w:noProof/>
-        </w:rPr>
-        <w:t>10</w:t>
-      </w:r>
-      <w:r>
-        <w:rPr>
-          <w:noProof/>
-        </w:rPr>
-        <w:fldChar w:fldCharType="end"/>
-      </w:r>
-    </w:p>
-    <w:p>
-      <w:r>
-        <w:t xml:space="preserve">Upon deploying projectzero to the board using the deployment buttons at the top of the </w:t>
-      </w:r>
-      <w:r>
-        <w:t xml:space="preserve">IDE the board will start broadcasting its name, this can be scanned for in the simplelink app. </w:t>
+      <w:fldSimple w:instr=" SEQ Figure \* ARABIC ">
+        <w:r>
+          <w:rPr>
+            <w:noProof/>
+          </w:rPr>
+          <w:t>10</w:t>
+        </w:r>
+      </w:fldSimple>
+    </w:p>
+    <w:p>
+      <w:r>
+        <w:t xml:space="preserve">Upon deploying </w:t>
+      </w:r>
+      <w:proofErr w:type="spellStart"/>
+      <w:r>
+        <w:t>projectzero</w:t>
+      </w:r>
+      <w:proofErr w:type="spellEnd"/>
+      <w:r>
+        <w:t xml:space="preserve"> to the board using the deployment buttons at the top of the </w:t>
+      </w:r>
+      <w:r>
+        <w:t xml:space="preserve">IDE the board will start broadcasting its name, this can be scanned for in the </w:t>
+      </w:r>
+      <w:proofErr w:type="spellStart"/>
+      <w:r>
+        <w:t>simplelink</w:t>
+      </w:r>
+      <w:proofErr w:type="spellEnd"/>
+      <w:r>
+        <w:t xml:space="preserve"> app. </w:t>
       </w:r>
     </w:p>
     <w:p>
@@ -12706,7 +12870,23 @@
           <w:rFonts w:ascii="Calibri" w:hAnsi="Calibri" w:cs="Calibri"/>
           <w:bCs/>
         </w:rPr>
-        <w:t>(Tamada, 2017)</w:t>
+        <w:t>(</w:t>
+      </w:r>
+      <w:proofErr w:type="spellStart"/>
+      <w:r>
+        <w:rPr>
+          <w:rFonts w:ascii="Calibri" w:hAnsi="Calibri" w:cs="Calibri"/>
+          <w:bCs/>
+        </w:rPr>
+        <w:t>Tamada</w:t>
+      </w:r>
+      <w:proofErr w:type="spellEnd"/>
+      <w:r>
+        <w:rPr>
+          <w:rFonts w:ascii="Calibri" w:hAnsi="Calibri" w:cs="Calibri"/>
+          <w:bCs/>
+        </w:rPr>
+        <w:t>, 2017)</w:t>
       </w:r>
       <w:r>
         <w:fldChar w:fldCharType="end"/>
@@ -12795,27 +12975,14 @@
       <w:r>
         <w:t xml:space="preserve">Figure </w:t>
       </w:r>
-      <w:r>
-        <w:fldChar w:fldCharType="begin"/>
-      </w:r>
-      <w:r>
-        <w:instrText xml:space="preserve"> SEQ Figure \* ARABIC </w:instrText>
-      </w:r>
-      <w:r>
-        <w:fldChar w:fldCharType="separate"/>
-      </w:r>
-      <w:r>
-        <w:rPr>
-          <w:noProof/>
-        </w:rPr>
-        <w:t>11</w:t>
-      </w:r>
-      <w:r>
-        <w:rPr>
-          <w:noProof/>
-        </w:rPr>
-        <w:fldChar w:fldCharType="end"/>
-      </w:r>
+      <w:fldSimple w:instr=" SEQ Figure \* ARABIC ">
+        <w:r>
+          <w:rPr>
+            <w:noProof/>
+          </w:rPr>
+          <w:t>11</w:t>
+        </w:r>
+      </w:fldSimple>
     </w:p>
     <w:p>
       <w:pPr>
@@ -12884,27 +13051,14 @@
       <w:r>
         <w:t xml:space="preserve">Figure </w:t>
       </w:r>
-      <w:r>
-        <w:fldChar w:fldCharType="begin"/>
-      </w:r>
-      <w:r>
-        <w:instrText xml:space="preserve"> SEQ Figure \* ARABIC </w:instrText>
-      </w:r>
-      <w:r>
-        <w:fldChar w:fldCharType="separate"/>
-      </w:r>
-      <w:r>
-        <w:rPr>
-          <w:noProof/>
-        </w:rPr>
-        <w:t>12</w:t>
-      </w:r>
-      <w:r>
-        <w:rPr>
-          <w:noProof/>
-        </w:rPr>
-        <w:fldChar w:fldCharType="end"/>
-      </w:r>
+      <w:fldSimple w:instr=" SEQ Figure \* ARABIC ">
+        <w:r>
+          <w:rPr>
+            <w:noProof/>
+          </w:rPr>
+          <w:t>12</w:t>
+        </w:r>
+      </w:fldSimple>
     </w:p>
     <w:p>
       <w:r>
@@ -12982,27 +13136,14 @@
       <w:r>
         <w:t xml:space="preserve">Figure </w:t>
       </w:r>
-      <w:r>
-        <w:fldChar w:fldCharType="begin"/>
-      </w:r>
-      <w:r>
-        <w:instrText xml:space="preserve"> SEQ Figure \* ARABIC </w:instrText>
-      </w:r>
-      <w:r>
-        <w:fldChar w:fldCharType="separate"/>
-      </w:r>
-      <w:r>
-        <w:rPr>
-          <w:noProof/>
-        </w:rPr>
-        <w:t>13</w:t>
-      </w:r>
-      <w:r>
-        <w:rPr>
-          <w:noProof/>
-        </w:rPr>
-        <w:fldChar w:fldCharType="end"/>
-      </w:r>
+      <w:fldSimple w:instr=" SEQ Figure \* ARABIC ">
+        <w:r>
+          <w:rPr>
+            <w:noProof/>
+          </w:rPr>
+          <w:t>13</w:t>
+        </w:r>
+      </w:fldSimple>
     </w:p>
     <w:p>
       <w:r>
@@ -13076,27 +13217,14 @@
       <w:r>
         <w:t xml:space="preserve">Figure </w:t>
       </w:r>
-      <w:r>
-        <w:fldChar w:fldCharType="begin"/>
-      </w:r>
-      <w:r>
-        <w:instrText xml:space="preserve"> SEQ Figure \* ARABIC </w:instrText>
-      </w:r>
-      <w:r>
-        <w:fldChar w:fldCharType="separate"/>
-      </w:r>
-      <w:r>
-        <w:rPr>
-          <w:noProof/>
-        </w:rPr>
-        <w:t>14</w:t>
-      </w:r>
-      <w:r>
-        <w:rPr>
-          <w:noProof/>
-        </w:rPr>
-        <w:fldChar w:fldCharType="end"/>
-      </w:r>
+      <w:fldSimple w:instr=" SEQ Figure \* ARABIC ">
+        <w:r>
+          <w:rPr>
+            <w:noProof/>
+          </w:rPr>
+          <w:t>14</w:t>
+        </w:r>
+      </w:fldSimple>
     </w:p>
     <w:p>
       <w:pPr>
@@ -13166,27 +13294,14 @@
       <w:r>
         <w:t xml:space="preserve">Figure </w:t>
       </w:r>
-      <w:r>
-        <w:fldChar w:fldCharType="begin"/>
-      </w:r>
-      <w:r>
-        <w:instrText xml:space="preserve"> SEQ Figure \* ARABIC </w:instrText>
-      </w:r>
-      <w:r>
-        <w:fldChar w:fldCharType="separate"/>
-      </w:r>
-      <w:r>
-        <w:rPr>
-          <w:noProof/>
-        </w:rPr>
-        <w:t>15</w:t>
-      </w:r>
-      <w:r>
-        <w:rPr>
-          <w:noProof/>
-        </w:rPr>
-        <w:fldChar w:fldCharType="end"/>
-      </w:r>
+      <w:fldSimple w:instr=" SEQ Figure \* ARABIC ">
+        <w:r>
+          <w:rPr>
+            <w:noProof/>
+          </w:rPr>
+          <w:t>15</w:t>
+        </w:r>
+      </w:fldSimple>
     </w:p>
     <w:p>
       <w:r>
@@ -13260,27 +13375,14 @@
       <w:r>
         <w:t xml:space="preserve">Figure </w:t>
       </w:r>
-      <w:r>
-        <w:fldChar w:fldCharType="begin"/>
-      </w:r>
-      <w:r>
-        <w:instrText xml:space="preserve"> SEQ Figure \* ARABIC </w:instrText>
-      </w:r>
-      <w:r>
-        <w:fldChar w:fldCharType="separate"/>
-      </w:r>
-      <w:r>
-        <w:rPr>
-          <w:noProof/>
-        </w:rPr>
-        <w:t>16</w:t>
-      </w:r>
-      <w:r>
-        <w:rPr>
-          <w:noProof/>
-        </w:rPr>
-        <w:fldChar w:fldCharType="end"/>
-      </w:r>
+      <w:fldSimple w:instr=" SEQ Figure \* ARABIC ">
+        <w:r>
+          <w:rPr>
+            <w:noProof/>
+          </w:rPr>
+          <w:t>16</w:t>
+        </w:r>
+      </w:fldSimple>
     </w:p>
     <w:p>
       <w:pPr>
@@ -13367,27 +13469,14 @@
       <w:r>
         <w:t xml:space="preserve">Figure </w:t>
       </w:r>
-      <w:r>
-        <w:fldChar w:fldCharType="begin"/>
-      </w:r>
-      <w:r>
-        <w:instrText xml:space="preserve"> SEQ Figure \* ARABIC </w:instrText>
-      </w:r>
-      <w:r>
-        <w:fldChar w:fldCharType="separate"/>
-      </w:r>
-      <w:r>
-        <w:rPr>
-          <w:noProof/>
-        </w:rPr>
-        <w:t>17</w:t>
-      </w:r>
-      <w:r>
-        <w:rPr>
-          <w:noProof/>
-        </w:rPr>
-        <w:fldChar w:fldCharType="end"/>
-      </w:r>
+      <w:fldSimple w:instr=" SEQ Figure \* ARABIC ">
+        <w:r>
+          <w:rPr>
+            <w:noProof/>
+          </w:rPr>
+          <w:t>17</w:t>
+        </w:r>
+      </w:fldSimple>
     </w:p>
     <w:p>
       <w:r>
@@ -13434,8 +13523,6 @@
       <w:r>
         <w:t>the target</w:t>
       </w:r>
-      <w:bookmarkStart w:id="54" w:name="_GoBack"/>
-      <w:bookmarkEnd w:id="54"/>
       <w:r>
         <w:t xml:space="preserve">. Once installed opening a browser and directing it to the Localhost via the loopback function – commonly found by using the IP address 127.0.0.1 will bring you to the main controls for Wamp. </w:t>
       </w:r>
@@ -13512,27 +13599,14 @@
       <w:r>
         <w:t xml:space="preserve">Figure </w:t>
       </w:r>
-      <w:r>
-        <w:fldChar w:fldCharType="begin"/>
-      </w:r>
-      <w:r>
-        <w:instrText xml:space="preserve"> SEQ Figure \* ARABIC </w:instrText>
-      </w:r>
-      <w:r>
-        <w:fldChar w:fldCharType="separate"/>
-      </w:r>
-      <w:r>
-        <w:rPr>
-          <w:noProof/>
-        </w:rPr>
-        <w:t>18</w:t>
-      </w:r>
-      <w:r>
-        <w:rPr>
-          <w:noProof/>
-        </w:rPr>
-        <w:fldChar w:fldCharType="end"/>
-      </w:r>
+      <w:fldSimple w:instr=" SEQ Figure \* ARABIC ">
+        <w:r>
+          <w:rPr>
+            <w:noProof/>
+          </w:rPr>
+          <w:t>18</w:t>
+        </w:r>
+      </w:fldSimple>
     </w:p>
     <w:p>
       <w:r>
@@ -13542,9 +13616,11 @@
       <w:r>
         <w:t xml:space="preserve">will use MySQL rather than MariaDB and the default username and password combination. At this point it is worth checking that both the computer and mobile device being used are on the same subnet and to edit the </w:t>
       </w:r>
+      <w:proofErr w:type="spellStart"/>
       <w:r>
         <w:t>httpd.conf</w:t>
       </w:r>
+      <w:proofErr w:type="spellEnd"/>
       <w:r>
         <w:t xml:space="preserve"> file in Wamp to enable connections from </w:t>
       </w:r>
@@ -13559,25 +13635,65 @@
     </w:p>
     <w:p>
       <w:r>
-        <w:t>Listen [::0]:80</w:t>
-      </w:r>
-    </w:p>
-    <w:p>
-      <w:r>
-        <w:t xml:space="preserve">This will allow connections from port 80 from other IP addresses. Doing this at this stage will significantly cut down troubleshooting later on. </w:t>
-      </w:r>
-    </w:p>
-    <w:p>
-      <w:r>
-        <w:t xml:space="preserve">After doing this the Wampserver should be restarted before proceeding. </w:t>
-      </w:r>
-    </w:p>
-    <w:p>
-      <w:r>
-        <w:t xml:space="preserve">From phpMyAdmin the ‘databases’ link should be clicked and a new database created. </w:t>
-      </w:r>
-      <w:r>
-        <w:t>For this project a database called fyppowerbandXXX will be used (the XXX to be replaced by a version number). In this database a table called users is created with the fields –</w:t>
+        <w:t xml:space="preserve">Listen </w:t>
+      </w:r>
+      <w:proofErr w:type="gramStart"/>
+      <w:r>
+        <w:t>[::</w:t>
+      </w:r>
+      <w:proofErr w:type="gramEnd"/>
+      <w:r>
+        <w:t>0]:80</w:t>
+      </w:r>
+    </w:p>
+    <w:p>
+      <w:r>
+        <w:t xml:space="preserve">This will allow connections from port 80 from other IP addresses. Doing this at this stage will significantly cut down troubleshooting </w:t>
+      </w:r>
+      <w:proofErr w:type="gramStart"/>
+      <w:r>
+        <w:t>later on</w:t>
+      </w:r>
+      <w:proofErr w:type="gramEnd"/>
+      <w:r>
+        <w:t xml:space="preserve">. </w:t>
+      </w:r>
+    </w:p>
+    <w:p>
+      <w:r>
+        <w:t xml:space="preserve">After doing this the </w:t>
+      </w:r>
+      <w:proofErr w:type="spellStart"/>
+      <w:r>
+        <w:t>Wampserver</w:t>
+      </w:r>
+      <w:proofErr w:type="spellEnd"/>
+      <w:r>
+        <w:t xml:space="preserve"> should be restarted before proceeding. </w:t>
+      </w:r>
+    </w:p>
+    <w:p>
+      <w:r>
+        <w:t xml:space="preserve">From phpMyAdmin the ‘databases’ link should be </w:t>
+      </w:r>
+      <w:proofErr w:type="gramStart"/>
+      <w:r>
+        <w:t>clicked</w:t>
+      </w:r>
+      <w:proofErr w:type="gramEnd"/>
+      <w:r>
+        <w:t xml:space="preserve"> and a new database created. </w:t>
+      </w:r>
+      <w:r>
+        <w:t xml:space="preserve">For this project a database called </w:t>
+      </w:r>
+      <w:proofErr w:type="spellStart"/>
+      <w:r>
+        <w:t>fyppowerbandXXX</w:t>
+      </w:r>
+      <w:proofErr w:type="spellEnd"/>
+      <w:r>
+        <w:t xml:space="preserve"> will be used (the XXX to be replaced by a version number). In this database a table called users is created with the fields –</w:t>
       </w:r>
     </w:p>
     <w:tbl>
@@ -13662,9 +13778,11 @@
             <w:tcW w:w="1980" w:type="dxa"/>
           </w:tcPr>
           <w:p>
+            <w:proofErr w:type="spellStart"/>
             <w:r>
               <w:t>Bandstatus</w:t>
             </w:r>
+            <w:proofErr w:type="spellEnd"/>
           </w:p>
         </w:tc>
         <w:tc>
@@ -13684,9 +13802,11 @@
             <w:tcW w:w="1980" w:type="dxa"/>
           </w:tcPr>
           <w:p>
+            <w:proofErr w:type="spellStart"/>
             <w:r>
               <w:t>Created_at</w:t>
             </w:r>
+            <w:proofErr w:type="spellEnd"/>
           </w:p>
         </w:tc>
         <w:tc>
@@ -13706,9 +13826,11 @@
             <w:tcW w:w="1980" w:type="dxa"/>
           </w:tcPr>
           <w:p>
+            <w:proofErr w:type="spellStart"/>
             <w:r>
               <w:t>Updated_at</w:t>
             </w:r>
+            <w:proofErr w:type="spellEnd"/>
           </w:p>
         </w:tc>
         <w:tc>
@@ -13733,27 +13855,14 @@
       <w:r>
         <w:t xml:space="preserve">Table </w:t>
       </w:r>
-      <w:r>
-        <w:fldChar w:fldCharType="begin"/>
-      </w:r>
-      <w:r>
-        <w:instrText xml:space="preserve"> SEQ Table \* ARABIC </w:instrText>
-      </w:r>
-      <w:r>
-        <w:fldChar w:fldCharType="separate"/>
-      </w:r>
-      <w:r>
-        <w:rPr>
-          <w:noProof/>
-        </w:rPr>
-        <w:t>11</w:t>
-      </w:r>
-      <w:r>
-        <w:rPr>
-          <w:noProof/>
-        </w:rPr>
-        <w:fldChar w:fldCharType="end"/>
-      </w:r>
+      <w:fldSimple w:instr=" SEQ Table \* ARABIC ">
+        <w:r>
+          <w:rPr>
+            <w:noProof/>
+          </w:rPr>
+          <w:t>11</w:t>
+        </w:r>
+      </w:fldSimple>
     </w:p>
     <w:p>
       <w:r>
@@ -13765,13 +13874,21 @@
     </w:p>
     <w:p>
       <w:r>
-        <w:t>IP ADDRESS OF WAMP/testm</w:t>
+        <w:t>IP ADDRESS OF WAMP/</w:t>
+      </w:r>
+      <w:proofErr w:type="spellStart"/>
+      <w:r>
+        <w:t>testm</w:t>
       </w:r>
       <w:r>
         <w:t>y</w:t>
       </w:r>
       <w:r>
-        <w:t xml:space="preserve">sql.php </w:t>
+        <w:t>sql.php</w:t>
+      </w:r>
+      <w:proofErr w:type="spellEnd"/>
+      <w:r>
+        <w:t xml:space="preserve"> </w:t>
       </w:r>
     </w:p>
     <w:p>
@@ -13846,27 +13963,14 @@
       <w:r>
         <w:t xml:space="preserve">Figure </w:t>
       </w:r>
-      <w:r>
-        <w:fldChar w:fldCharType="begin"/>
-      </w:r>
-      <w:r>
-        <w:instrText xml:space="preserve"> SEQ Figure \* ARABIC </w:instrText>
-      </w:r>
-      <w:r>
-        <w:fldChar w:fldCharType="separate"/>
-      </w:r>
-      <w:r>
-        <w:rPr>
-          <w:noProof/>
-        </w:rPr>
-        <w:t>19</w:t>
-      </w:r>
-      <w:r>
-        <w:rPr>
-          <w:noProof/>
-        </w:rPr>
-        <w:fldChar w:fldCharType="end"/>
-      </w:r>
+      <w:fldSimple w:instr=" SEQ Figure \* ARABIC ">
+        <w:r>
+          <w:rPr>
+            <w:noProof/>
+          </w:rPr>
+          <w:t>19</w:t>
+        </w:r>
+      </w:fldSimple>
     </w:p>
     <w:p>
       <w:r>
@@ -13882,12 +13986,12 @@
       <w:pPr>
         <w:pStyle w:val="Heading3"/>
       </w:pPr>
-      <w:bookmarkStart w:id="55" w:name="_Toc36654633"/>
+      <w:bookmarkStart w:id="54" w:name="_Toc36654633"/>
       <w:r>
         <w:lastRenderedPageBreak/>
         <w:t>PHP Scripts</w:t>
       </w:r>
-      <w:bookmarkEnd w:id="55"/>
+      <w:bookmarkEnd w:id="54"/>
       <w:r>
         <w:t xml:space="preserve"> </w:t>
       </w:r>
@@ -14013,8 +14117,13 @@
       </w:r>
     </w:p>
     <w:p>
-      <w:r>
-        <w:t xml:space="preserve">All of these scripts </w:t>
+      <w:proofErr w:type="gramStart"/>
+      <w:r>
+        <w:t>All of</w:t>
+      </w:r>
+      <w:proofErr w:type="gramEnd"/>
+      <w:r>
+        <w:t xml:space="preserve"> these scripts </w:t>
       </w:r>
       <w:r>
         <w:t>are</w:t>
@@ -14028,21 +14137,29 @@
       <w:pPr>
         <w:pStyle w:val="Heading2"/>
       </w:pPr>
-      <w:bookmarkStart w:id="56" w:name="_Toc36654634"/>
+      <w:bookmarkStart w:id="55" w:name="_Toc36654634"/>
       <w:r>
         <w:t>Android App</w:t>
       </w:r>
-      <w:bookmarkEnd w:id="56"/>
+      <w:bookmarkEnd w:id="55"/>
       <w:r>
         <w:t xml:space="preserve"> </w:t>
       </w:r>
     </w:p>
     <w:p>
       <w:r>
-        <w:t xml:space="preserve">Now that the background components are tested and working the initial iteration of the Android application can be created. From following the aforementioned </w:t>
-      </w:r>
-      <w:r>
-        <w:t>tutorial,</w:t>
+        <w:t xml:space="preserve">Now that the background components are tested and working the initial iteration of the Android application can be created. From following the </w:t>
+      </w:r>
+      <w:proofErr w:type="gramStart"/>
+      <w:r>
+        <w:t xml:space="preserve">aforementioned </w:t>
+      </w:r>
+      <w:r>
+        <w:t>tutorial</w:t>
+      </w:r>
+      <w:proofErr w:type="gramEnd"/>
+      <w:r>
+        <w:t>,</w:t>
       </w:r>
       <w:r>
         <w:t xml:space="preserve"> </w:t>
@@ -14136,27 +14253,14 @@
       <w:r>
         <w:t xml:space="preserve">Figure </w:t>
       </w:r>
-      <w:r>
-        <w:fldChar w:fldCharType="begin"/>
-      </w:r>
-      <w:r>
-        <w:instrText xml:space="preserve"> SEQ Figure \* ARABIC </w:instrText>
-      </w:r>
-      <w:r>
-        <w:fldChar w:fldCharType="separate"/>
-      </w:r>
-      <w:r>
-        <w:rPr>
-          <w:noProof/>
-        </w:rPr>
-        <w:t>20</w:t>
-      </w:r>
-      <w:r>
-        <w:rPr>
-          <w:noProof/>
-        </w:rPr>
-        <w:fldChar w:fldCharType="end"/>
-      </w:r>
+      <w:fldSimple w:instr=" SEQ Figure \* ARABIC ">
+        <w:r>
+          <w:rPr>
+            <w:noProof/>
+          </w:rPr>
+          <w:t>20</w:t>
+        </w:r>
+      </w:fldSimple>
     </w:p>
     <w:p>
       <w:pPr>
@@ -14225,59 +14329,369 @@
       <w:r>
         <w:t xml:space="preserve">Figure </w:t>
       </w:r>
-      <w:r>
-        <w:fldChar w:fldCharType="begin"/>
-      </w:r>
-      <w:r>
-        <w:instrText xml:space="preserve"> SEQ Figure \* ARABIC </w:instrText>
-      </w:r>
-      <w:r>
-        <w:fldChar w:fldCharType="separate"/>
-      </w:r>
+      <w:fldSimple w:instr=" SEQ Figure \* ARABIC ">
+        <w:r>
+          <w:rPr>
+            <w:noProof/>
+          </w:rPr>
+          <w:t>21</w:t>
+        </w:r>
+      </w:fldSimple>
+    </w:p>
+    <w:p>
+      <w:r>
+        <w:t xml:space="preserve">When selecting to create a user another class will be invoked called ‘create_user.java’ and its respective xml file. This page </w:t>
+      </w:r>
+      <w:r>
+        <w:t xml:space="preserve">contains text entry for the users details and a button to start the process. </w:t>
+      </w:r>
+    </w:p>
+    <w:p>
+      <w:r>
+        <w:t>Upon pressing the button</w:t>
+      </w:r>
+      <w:r>
+        <w:t>,</w:t>
+      </w:r>
+      <w:r>
+        <w:t xml:space="preserve"> the text inside the entry fields is converted into strings and passed to the </w:t>
+      </w:r>
+      <w:proofErr w:type="spellStart"/>
+      <w:r>
+        <w:t>create_new_user</w:t>
+      </w:r>
+      <w:proofErr w:type="spellEnd"/>
+      <w:r>
+        <w:t xml:space="preserve"> class to continue in the background. This displays a message and then invokes the </w:t>
+      </w:r>
+      <w:proofErr w:type="spellStart"/>
+      <w:r>
+        <w:t>JSONparser</w:t>
+      </w:r>
+      <w:proofErr w:type="spellEnd"/>
+      <w:r>
+        <w:t xml:space="preserve"> class in the background with the relevant arguments to post</w:t>
+      </w:r>
+      <w:r>
+        <w:t>.</w:t>
+      </w:r>
+      <w:r>
+        <w:t xml:space="preserve"> The</w:t>
+      </w:r>
+      <w:r>
+        <w:t xml:space="preserve"> </w:t>
+      </w:r>
+      <w:proofErr w:type="spellStart"/>
+      <w:r>
+        <w:t>JSONparser</w:t>
+      </w:r>
+      <w:proofErr w:type="spellEnd"/>
+      <w:r>
+        <w:t xml:space="preserve"> creates</w:t>
+      </w:r>
+      <w:r>
+        <w:t xml:space="preserve"> an http request containing the</w:t>
+      </w:r>
+      <w:r>
+        <w:t xml:space="preserve"> details of the</w:t>
+      </w:r>
+      <w:r>
+        <w:t xml:space="preserve"> php script and the arguments it requires. </w:t>
+      </w:r>
+    </w:p>
+    <w:p/>
+    <w:p>
+      <w:r>
+        <w:lastRenderedPageBreak/>
+        <w:t>When pressing the ‘Make an alert’ button a similar process is invoked where a text entry box allows the entry of a user’s ID, pressing the ‘Send notification’ button</w:t>
+      </w:r>
+      <w:r>
+        <w:t xml:space="preserve"> again invoke</w:t>
+      </w:r>
+      <w:r>
+        <w:t>s</w:t>
+      </w:r>
+      <w:r>
+        <w:t xml:space="preserve"> the </w:t>
+      </w:r>
+      <w:proofErr w:type="spellStart"/>
+      <w:r>
+        <w:t>JSONparser</w:t>
+      </w:r>
+      <w:proofErr w:type="spellEnd"/>
+      <w:r>
+        <w:t xml:space="preserve"> class </w:t>
+      </w:r>
+      <w:r>
+        <w:t xml:space="preserve">creating the correct http request. In this instance only the ID is required as the Boolean </w:t>
+      </w:r>
+      <w:r>
+        <w:t>state of the band is coded into the php script.</w:t>
+      </w:r>
+    </w:p>
+    <w:p>
+      <w:pPr>
+        <w:keepNext/>
+        <w:jc w:val="center"/>
+      </w:pPr>
       <w:r>
         <w:rPr>
           <w:noProof/>
         </w:rPr>
-        <w:t>21</w:t>
-      </w:r>
-      <w:r>
-        <w:rPr>
-          <w:noProof/>
-        </w:rPr>
-        <w:fldChar w:fldCharType="end"/>
-      </w:r>
-    </w:p>
-    <w:p>
-      <w:r>
-        <w:t xml:space="preserve">When selecting to create a user another class will be invoked called ‘create_user.java’ and its respective xml file. This page </w:t>
-      </w:r>
-      <w:r>
-        <w:t xml:space="preserve">contains text entry for the users details and a button to start the process. </w:t>
-      </w:r>
-    </w:p>
-    <w:p>
-      <w:r>
-        <w:t>Upon pressing the button</w:t>
-      </w:r>
-      <w:r>
-        <w:t>,</w:t>
-      </w:r>
-      <w:r>
-        <w:t xml:space="preserve"> the text inside the entry fields is converted into strings and passed to the </w:t>
-      </w:r>
-      <w:r>
-        <w:t xml:space="preserve">create_new_user class to continue in the background. This displays a message and then invokes the JSONparser class in the background with the relevant arguments to post </w:t>
-      </w:r>
-    </w:p>
+        <w:drawing>
+          <wp:inline distT="0" distB="0" distL="0" distR="0" wp14:anchorId="093044F0" wp14:editId="55AD9CD9">
+            <wp:extent cx="1615562" cy="2681832"/>
+            <wp:effectExtent l="0" t="0" r="3810" b="4445"/>
+            <wp:docPr id="23" name="Picture 23"/>
+            <wp:cNvGraphicFramePr>
+              <a:graphicFrameLocks xmlns:a="http://schemas.openxmlformats.org/drawingml/2006/main" noChangeAspect="1"/>
+            </wp:cNvGraphicFramePr>
+            <a:graphic xmlns:a="http://schemas.openxmlformats.org/drawingml/2006/main">
+              <a:graphicData uri="http://schemas.openxmlformats.org/drawingml/2006/picture">
+                <pic:pic xmlns:pic="http://schemas.openxmlformats.org/drawingml/2006/picture">
+                  <pic:nvPicPr>
+                    <pic:cNvPr id="0" name="Picture 2"/>
+                    <pic:cNvPicPr>
+                      <a:picLocks noChangeAspect="1" noChangeArrowheads="1"/>
+                    </pic:cNvPicPr>
+                  </pic:nvPicPr>
+                  <pic:blipFill>
+                    <a:blip r:embed="rId32" cstate="print">
+                      <a:extLst>
+                        <a:ext uri="{28A0092B-C50C-407E-A947-70E740481C1C}">
+                          <a14:useLocalDpi xmlns:a14="http://schemas.microsoft.com/office/drawing/2010/main" val="0"/>
+                        </a:ext>
+                      </a:extLst>
+                    </a:blip>
+                    <a:srcRect/>
+                    <a:stretch>
+                      <a:fillRect/>
+                    </a:stretch>
+                  </pic:blipFill>
+                  <pic:spPr bwMode="auto">
+                    <a:xfrm>
+                      <a:off x="0" y="0"/>
+                      <a:ext cx="1635073" cy="2714221"/>
+                    </a:xfrm>
+                    <a:prstGeom prst="rect">
+                      <a:avLst/>
+                    </a:prstGeom>
+                    <a:noFill/>
+                    <a:ln>
+                      <a:noFill/>
+                    </a:ln>
+                  </pic:spPr>
+                </pic:pic>
+              </a:graphicData>
+            </a:graphic>
+          </wp:inline>
+        </w:drawing>
+      </w:r>
+    </w:p>
+    <w:p>
+      <w:pPr>
+        <w:pStyle w:val="Caption"/>
+        <w:jc w:val="center"/>
+      </w:pPr>
+      <w:r>
+        <w:t xml:space="preserve">Figure </w:t>
+      </w:r>
+      <w:fldSimple w:instr=" SEQ Figure \* ARABIC ">
+        <w:r>
+          <w:rPr>
+            <w:noProof/>
+          </w:rPr>
+          <w:t>22</w:t>
+        </w:r>
+      </w:fldSimple>
+    </w:p>
+    <w:p/>
+    <w:p>
+      <w:r>
+        <w:t xml:space="preserve">The last button on the main screen </w:t>
+      </w:r>
+      <w:r>
+        <w:t xml:space="preserve">is that of the ‘Development menu’ this is a submenu containing features unlikely to be used directly in the final product but provide useful functions during development. </w:t>
+      </w:r>
+      <w:r>
+        <w:br/>
+      </w:r>
+      <w:r>
+        <w:br/>
+        <w:t xml:space="preserve">INSERT PIC HERE </w:t>
+      </w:r>
+    </w:p>
+    <w:p/>
+    <w:p>
+      <w:r>
+        <w:t xml:space="preserve">The first button is programmatically </w:t>
+      </w:r>
+      <w:proofErr w:type="gramStart"/>
+      <w:r>
+        <w:t>similar to</w:t>
+      </w:r>
+      <w:proofErr w:type="gramEnd"/>
+      <w:r>
+        <w:t xml:space="preserve"> ‘Make an alert’ in that it contains a text box, the contents of which are sent </w:t>
+      </w:r>
+      <w:r>
+        <w:t xml:space="preserve">to the relevant php </w:t>
+      </w:r>
+      <w:proofErr w:type="spellStart"/>
+      <w:r>
+        <w:t>url</w:t>
+      </w:r>
+      <w:proofErr w:type="spellEnd"/>
+      <w:r>
+        <w:t xml:space="preserve"> deleting the selected user. </w:t>
+      </w:r>
+    </w:p>
+    <w:p>
+      <w:r>
+        <w:t>The final two buttons are to directly control t</w:t>
+      </w:r>
+      <w:r>
+        <w:t xml:space="preserve">wo output lines on the wristband, these are connected to LED’s on the development board. </w:t>
+      </w:r>
+    </w:p>
+    <w:p>
+      <w:r>
+        <w:t>First attempts for this function were created by looking at the .APK</w:t>
+      </w:r>
+      <w:r>
+        <w:t xml:space="preserve"> </w:t>
+      </w:r>
+      <w:r>
+        <w:t xml:space="preserve">file created by Texas Instruments as a test for the </w:t>
+      </w:r>
+      <w:r>
+        <w:t xml:space="preserve">development board, this was accomplished by </w:t>
+      </w:r>
+      <w:proofErr w:type="spellStart"/>
+      <w:r>
+        <w:t>decompilation</w:t>
+      </w:r>
+      <w:proofErr w:type="spellEnd"/>
+      <w:r>
+        <w:t xml:space="preserve"> using an online tool. </w:t>
+      </w:r>
+      <w:r>
+        <w:br/>
+        <w:t xml:space="preserve">Android applications </w:t>
+      </w:r>
+      <w:r>
+        <w:t xml:space="preserve">use the Java language and so are not strictly compiled or interpreted. When the program is ‘built’ in android studio its class files are compiled into </w:t>
+      </w:r>
+      <w:proofErr w:type="spellStart"/>
+      <w:proofErr w:type="gramStart"/>
+      <w:r>
+        <w:t>byte</w:t>
+      </w:r>
+      <w:proofErr w:type="spellEnd"/>
+      <w:r>
+        <w:t>-code</w:t>
+      </w:r>
+      <w:proofErr w:type="gramEnd"/>
+      <w:r>
+        <w:t xml:space="preserve"> which is neither machine or native code. When the code is run a </w:t>
+      </w:r>
+      <w:proofErr w:type="gramStart"/>
+      <w:r>
+        <w:t>Java</w:t>
+      </w:r>
+      <w:proofErr w:type="gramEnd"/>
+      <w:r>
+        <w:t xml:space="preserve"> Virtual Machine interprets the byte-code into a usable program with components of it compiled into native code as required using just in time compilation. </w:t>
+      </w:r>
+    </w:p>
+    <w:p>
+      <w:r>
+        <w:t>The result of this is that the code is possible to deconstruct to allow insight into its inner workings.</w:t>
+      </w:r>
+    </w:p>
+    <w:p>
+      <w:r>
+        <w:lastRenderedPageBreak/>
+        <w:t>While this code was only used as an inspiration for initial test code, it provided</w:t>
+      </w:r>
+      <w:r>
+        <w:t xml:space="preserve"> some useful insight into the workings of Bluetooth LE, namely the GATT system.</w:t>
+      </w:r>
+      <w:r>
+        <w:t xml:space="preserve"> </w:t>
+      </w:r>
+    </w:p>
+    <w:p>
+      <w:r>
+        <w:t>Bluetooth Low Energy (BLE for short)</w:t>
+      </w:r>
+      <w:r>
+        <w:t xml:space="preserve"> is the low power variant of the Bluetooth PAN radio system that use</w:t>
+      </w:r>
+      <w:r>
+        <w:t>s</w:t>
+      </w:r>
+      <w:r>
+        <w:t xml:space="preserve"> Generic </w:t>
+      </w:r>
+      <w:proofErr w:type="spellStart"/>
+      <w:r>
+        <w:t>ATTribute</w:t>
+      </w:r>
+      <w:proofErr w:type="spellEnd"/>
+      <w:r>
+        <w:t xml:space="preserve"> profile’s (GATT) to communicate</w:t>
+      </w:r>
+      <w:r>
+        <w:t xml:space="preserve">. The key concepts used in GATT are as follows- </w:t>
+      </w:r>
+    </w:p>
+    <w:p>
+      <w:r>
+        <w:t xml:space="preserve">Client – this begins communications, sends requests and receives the responses. In our case this role will be played by the Android device. </w:t>
+      </w:r>
+    </w:p>
+    <w:p>
+      <w:r>
+        <w:t>Server- this receives requests and returns responses. In our case played by the wristband.</w:t>
+      </w:r>
+    </w:p>
+    <w:p>
+      <w:r>
+        <w:t xml:space="preserve">Characteristic- this is a value stored on the server that can potentially be read or written too. </w:t>
+      </w:r>
+    </w:p>
+    <w:p>
+      <w:r>
+        <w:t xml:space="preserve">Service- this is a collection of characteristics that are all accessed via the same method, this may also contain descriptors to enable easier comprehension of the </w:t>
+      </w:r>
+      <w:r>
+        <w:t>stored characteristics.</w:t>
+      </w:r>
+    </w:p>
+    <w:p>
+      <w:r>
+        <w:t xml:space="preserve">Grouped together services and characteristics are referred to as attributes and are identified via Universally Unique </w:t>
+      </w:r>
+      <w:proofErr w:type="spellStart"/>
+      <w:r>
+        <w:t>IDentifiers</w:t>
+      </w:r>
+      <w:proofErr w:type="spellEnd"/>
+      <w:r>
+        <w:t xml:space="preserve"> (UUID). </w:t>
+      </w:r>
+    </w:p>
+    <w:p/>
     <w:p>
       <w:pPr>
         <w:pStyle w:val="Heading2"/>
       </w:pPr>
-      <w:bookmarkStart w:id="57" w:name="_Toc36654635"/>
+      <w:bookmarkStart w:id="56" w:name="_Toc36654635"/>
       <w:r>
         <w:t>Wristband</w:t>
       </w:r>
-      <w:bookmarkEnd w:id="57"/>
+      <w:bookmarkEnd w:id="56"/>
     </w:p>
     <w:p/>
     <w:p/>
@@ -14285,19 +14699,32 @@
       <w:pPr>
         <w:pStyle w:val="Heading1"/>
       </w:pPr>
-      <w:bookmarkStart w:id="58" w:name="_Toc36654636"/>
+      <w:bookmarkStart w:id="57" w:name="_Toc36654636"/>
       <w:r>
         <w:t>Evaluation</w:t>
       </w:r>
+      <w:bookmarkEnd w:id="57"/>
+    </w:p>
+    <w:p>
+      <w:pPr>
+        <w:pStyle w:val="Heading1"/>
+      </w:pPr>
+      <w:bookmarkStart w:id="58" w:name="_Toc36654637"/>
+      <w:r>
+        <w:t>Conclusion</w:t>
+      </w:r>
       <w:bookmarkEnd w:id="58"/>
+      <w:r>
+        <w:t xml:space="preserve"> </w:t>
+      </w:r>
     </w:p>
     <w:p>
       <w:pPr>
         <w:pStyle w:val="Heading1"/>
       </w:pPr>
-      <w:bookmarkStart w:id="59" w:name="_Toc36654637"/>
-      <w:r>
-        <w:t>Conclusion</w:t>
+      <w:bookmarkStart w:id="59" w:name="_Toc36654638"/>
+      <w:r>
+        <w:t>References and Bibliography</w:t>
       </w:r>
       <w:bookmarkEnd w:id="59"/>
       <w:r>
@@ -14308,9 +14735,9 @@
       <w:pPr>
         <w:pStyle w:val="Heading1"/>
       </w:pPr>
-      <w:bookmarkStart w:id="60" w:name="_Toc36654638"/>
-      <w:r>
-        <w:t>References and Bibliography</w:t>
+      <w:bookmarkStart w:id="60" w:name="_Toc36654639"/>
+      <w:r>
+        <w:t>Appendices</w:t>
       </w:r>
       <w:bookmarkEnd w:id="60"/>
       <w:r>
@@ -14319,33 +14746,20 @@
     </w:p>
     <w:p>
       <w:pPr>
-        <w:pStyle w:val="Heading1"/>
-      </w:pPr>
-      <w:bookmarkStart w:id="61" w:name="_Toc36654639"/>
-      <w:r>
-        <w:t>Appendices</w:t>
+        <w:pStyle w:val="Heading2"/>
+      </w:pPr>
+      <w:bookmarkStart w:id="61" w:name="_Toc36654640"/>
+      <w:r>
+        <w:t>Php scripts</w:t>
       </w:r>
       <w:bookmarkEnd w:id="61"/>
-      <w:r>
-        <w:t xml:space="preserve"> </w:t>
-      </w:r>
-    </w:p>
-    <w:p>
-      <w:pPr>
-        <w:pStyle w:val="Heading2"/>
-      </w:pPr>
-      <w:bookmarkStart w:id="62" w:name="_Toc36654640"/>
-      <w:r>
-        <w:t>Php scripts</w:t>
-      </w:r>
-      <w:bookmarkEnd w:id="62"/>
       <w:r>
         <w:t xml:space="preserve"> </w:t>
       </w:r>
     </w:p>
     <w:p/>
     <w:sectPr>
-      <w:footerReference w:type="default" r:id="rId32"/>
+      <w:footerReference w:type="default" r:id="rId33"/>
       <w:pgSz w:w="12240" w:h="15840"/>
       <w:pgMar w:top="1440" w:right="1440" w:bottom="1440" w:left="1440" w:header="708" w:footer="708" w:gutter="0"/>
       <w:pgNumType w:start="0"/>
@@ -14358,7 +14772,7 @@
 </file>
 
 <file path=word/endnotes.xml><?xml version="1.0" encoding="utf-8"?>
-<w:endnotes xmlns:wpc="http://schemas.microsoft.com/office/word/2010/wordprocessingCanvas" xmlns:cx="http://schemas.microsoft.com/office/drawing/2014/chartex" xmlns:cx1="http://schemas.microsoft.com/office/drawing/2015/9/8/chartex" xmlns:cx2="http://schemas.microsoft.com/office/drawing/2015/10/21/chartex" xmlns:cx3="http://schemas.microsoft.com/office/drawing/2016/5/9/chartex" xmlns:cx4="http://schemas.microsoft.com/office/drawing/2016/5/10/chartex" xmlns:cx5="http://schemas.microsoft.com/office/drawing/2016/5/11/chartex" xmlns:cx6="http://schemas.microsoft.com/office/drawing/2016/5/12/chartex" xmlns:cx7="http://schemas.microsoft.com/office/drawing/2016/5/13/chartex" xmlns:cx8="http://schemas.microsoft.com/office/drawing/2016/5/14/chartex" xmlns:mc="http://schemas.openxmlformats.org/markup-compatibility/2006" xmlns:aink="http://schemas.microsoft.com/office/drawing/2016/ink" xmlns:am3d="http://schemas.microsoft.com/office/drawing/2017/model3d" xmlns:o="urn:schemas-microsoft-com:office:office" xmlns:r="http://schemas.openxmlformats.org/officeDocument/2006/relationships" xmlns:m="http://schemas.openxmlformats.org/officeDocument/2006/math" xmlns:v="urn:schemas-microsoft-com:vml" xmlns:wp14="http://schemas.microsoft.com/office/word/2010/wordprocessingDrawing" xmlns:wp="http://schemas.openxmlformats.org/drawingml/2006/wordprocessingDrawing" xmlns:w10="urn:schemas-microsoft-com:office:word" xmlns:w="http://schemas.openxmlformats.org/wordprocessingml/2006/main" xmlns:w14="http://schemas.microsoft.com/office/word/2010/wordml" xmlns:w15="http://schemas.microsoft.com/office/word/2012/wordml" xmlns:w16cid="http://schemas.microsoft.com/office/word/2016/wordml/cid" xmlns:w16se="http://schemas.microsoft.com/office/word/2015/wordml/symex" xmlns:wpg="http://schemas.microsoft.com/office/word/2010/wordprocessingGroup" xmlns:wpi="http://schemas.microsoft.com/office/word/2010/wordprocessingInk" xmlns:wne="http://schemas.microsoft.com/office/word/2006/wordml" xmlns:wps="http://schemas.microsoft.com/office/word/2010/wordprocessingShape" mc:Ignorable="w14 w15 w16se w16cid wp14">
+<w:endnotes xmlns:wpc="http://schemas.microsoft.com/office/word/2010/wordprocessingCanvas" xmlns:cx="http://schemas.microsoft.com/office/drawing/2014/chartex" xmlns:cx1="http://schemas.microsoft.com/office/drawing/2015/9/8/chartex" xmlns:cx2="http://schemas.microsoft.com/office/drawing/2015/10/21/chartex" xmlns:cx3="http://schemas.microsoft.com/office/drawing/2016/5/9/chartex" xmlns:cx4="http://schemas.microsoft.com/office/drawing/2016/5/10/chartex" xmlns:cx5="http://schemas.microsoft.com/office/drawing/2016/5/11/chartex" xmlns:cx6="http://schemas.microsoft.com/office/drawing/2016/5/12/chartex" xmlns:cx7="http://schemas.microsoft.com/office/drawing/2016/5/13/chartex" xmlns:cx8="http://schemas.microsoft.com/office/drawing/2016/5/14/chartex" xmlns:mc="http://schemas.openxmlformats.org/markup-compatibility/2006" xmlns:aink="http://schemas.microsoft.com/office/drawing/2016/ink" xmlns:am3d="http://schemas.microsoft.com/office/drawing/2017/model3d" xmlns:o="urn:schemas-microsoft-com:office:office" xmlns:r="http://schemas.openxmlformats.org/officeDocument/2006/relationships" xmlns:m="http://schemas.openxmlformats.org/officeDocument/2006/math" xmlns:v="urn:schemas-microsoft-com:vml" xmlns:wp14="http://schemas.microsoft.com/office/word/2010/wordprocessingDrawing" xmlns:wp="http://schemas.openxmlformats.org/drawingml/2006/wordprocessingDrawing" xmlns:w10="urn:schemas-microsoft-com:office:word" xmlns:w="http://schemas.openxmlformats.org/wordprocessingml/2006/main" xmlns:w14="http://schemas.microsoft.com/office/word/2010/wordml" xmlns:w15="http://schemas.microsoft.com/office/word/2012/wordml" xmlns:w16cex="http://schemas.microsoft.com/office/word/2018/wordml/cex" xmlns:w16cid="http://schemas.microsoft.com/office/word/2016/wordml/cid" xmlns:w16="http://schemas.microsoft.com/office/word/2018/wordml" xmlns:w16se="http://schemas.microsoft.com/office/word/2015/wordml/symex" xmlns:wpg="http://schemas.microsoft.com/office/word/2010/wordprocessingGroup" xmlns:wpi="http://schemas.microsoft.com/office/word/2010/wordprocessingInk" xmlns:wne="http://schemas.microsoft.com/office/word/2006/wordml" xmlns:wps="http://schemas.microsoft.com/office/word/2010/wordprocessingShape" mc:Ignorable="w14 w15 w16se w16cid w16 w16cex wp14">
   <w:endnote w:type="separator" w:id="-1">
     <w:p>
       <w:pPr>
@@ -14383,7 +14797,7 @@
 </file>
 
 <file path=word/footer1.xml><?xml version="1.0" encoding="utf-8"?>
-<w:ftr xmlns:wpc="http://schemas.microsoft.com/office/word/2010/wordprocessingCanvas" xmlns:cx="http://schemas.microsoft.com/office/drawing/2014/chartex" xmlns:cx1="http://schemas.microsoft.com/office/drawing/2015/9/8/chartex" xmlns:cx2="http://schemas.microsoft.com/office/drawing/2015/10/21/chartex" xmlns:cx3="http://schemas.microsoft.com/office/drawing/2016/5/9/chartex" xmlns:cx4="http://schemas.microsoft.com/office/drawing/2016/5/10/chartex" xmlns:cx5="http://schemas.microsoft.com/office/drawing/2016/5/11/chartex" xmlns:cx6="http://schemas.microsoft.com/office/drawing/2016/5/12/chartex" xmlns:cx7="http://schemas.microsoft.com/office/drawing/2016/5/13/chartex" xmlns:cx8="http://schemas.microsoft.com/office/drawing/2016/5/14/chartex" xmlns:mc="http://schemas.openxmlformats.org/markup-compatibility/2006" xmlns:aink="http://schemas.microsoft.com/office/drawing/2016/ink" xmlns:am3d="http://schemas.microsoft.com/office/drawing/2017/model3d" xmlns:o="urn:schemas-microsoft-com:office:office" xmlns:r="http://schemas.openxmlformats.org/officeDocument/2006/relationships" xmlns:m="http://schemas.openxmlformats.org/officeDocument/2006/math" xmlns:v="urn:schemas-microsoft-com:vml" xmlns:wp14="http://schemas.microsoft.com/office/word/2010/wordprocessingDrawing" xmlns:wp="http://schemas.openxmlformats.org/drawingml/2006/wordprocessingDrawing" xmlns:w10="urn:schemas-microsoft-com:office:word" xmlns:w="http://schemas.openxmlformats.org/wordprocessingml/2006/main" xmlns:w14="http://schemas.microsoft.com/office/word/2010/wordml" xmlns:w15="http://schemas.microsoft.com/office/word/2012/wordml" xmlns:w16cid="http://schemas.microsoft.com/office/word/2016/wordml/cid" xmlns:w16se="http://schemas.microsoft.com/office/word/2015/wordml/symex" xmlns:wpg="http://schemas.microsoft.com/office/word/2010/wordprocessingGroup" xmlns:wpi="http://schemas.microsoft.com/office/word/2010/wordprocessingInk" xmlns:wne="http://schemas.microsoft.com/office/word/2006/wordml" xmlns:wps="http://schemas.microsoft.com/office/word/2010/wordprocessingShape" mc:Ignorable="w14 w15 w16se w16cid wp14">
+<w:ftr xmlns:wpc="http://schemas.microsoft.com/office/word/2010/wordprocessingCanvas" xmlns:cx="http://schemas.microsoft.com/office/drawing/2014/chartex" xmlns:cx1="http://schemas.microsoft.com/office/drawing/2015/9/8/chartex" xmlns:cx2="http://schemas.microsoft.com/office/drawing/2015/10/21/chartex" xmlns:cx3="http://schemas.microsoft.com/office/drawing/2016/5/9/chartex" xmlns:cx4="http://schemas.microsoft.com/office/drawing/2016/5/10/chartex" xmlns:cx5="http://schemas.microsoft.com/office/drawing/2016/5/11/chartex" xmlns:cx6="http://schemas.microsoft.com/office/drawing/2016/5/12/chartex" xmlns:cx7="http://schemas.microsoft.com/office/drawing/2016/5/13/chartex" xmlns:cx8="http://schemas.microsoft.com/office/drawing/2016/5/14/chartex" xmlns:mc="http://schemas.openxmlformats.org/markup-compatibility/2006" xmlns:aink="http://schemas.microsoft.com/office/drawing/2016/ink" xmlns:am3d="http://schemas.microsoft.com/office/drawing/2017/model3d" xmlns:o="urn:schemas-microsoft-com:office:office" xmlns:r="http://schemas.openxmlformats.org/officeDocument/2006/relationships" xmlns:m="http://schemas.openxmlformats.org/officeDocument/2006/math" xmlns:v="urn:schemas-microsoft-com:vml" xmlns:wp14="http://schemas.microsoft.com/office/word/2010/wordprocessingDrawing" xmlns:wp="http://schemas.openxmlformats.org/drawingml/2006/wordprocessingDrawing" xmlns:w10="urn:schemas-microsoft-com:office:word" xmlns:w="http://schemas.openxmlformats.org/wordprocessingml/2006/main" xmlns:w14="http://schemas.microsoft.com/office/word/2010/wordml" xmlns:w15="http://schemas.microsoft.com/office/word/2012/wordml" xmlns:w16cex="http://schemas.microsoft.com/office/word/2018/wordml/cex" xmlns:w16cid="http://schemas.microsoft.com/office/word/2016/wordml/cid" xmlns:w16="http://schemas.microsoft.com/office/word/2018/wordml" xmlns:w16se="http://schemas.microsoft.com/office/word/2015/wordml/symex" xmlns:wpg="http://schemas.microsoft.com/office/word/2010/wordprocessingGroup" xmlns:wpi="http://schemas.microsoft.com/office/word/2010/wordprocessingInk" xmlns:wne="http://schemas.microsoft.com/office/word/2006/wordml" xmlns:wps="http://schemas.microsoft.com/office/word/2010/wordprocessingShape" mc:Ignorable="w14 w15 w16se w16cid w16 w16cex wp14">
   <w:p>
     <w:pPr>
       <w:pStyle w:val="Footer"/>
@@ -14556,7 +14970,7 @@
 </file>
 
 <file path=word/footnotes.xml><?xml version="1.0" encoding="utf-8"?>
-<w:footnotes xmlns:wpc="http://schemas.microsoft.com/office/word/2010/wordprocessingCanvas" xmlns:cx="http://schemas.microsoft.com/office/drawing/2014/chartex" xmlns:cx1="http://schemas.microsoft.com/office/drawing/2015/9/8/chartex" xmlns:cx2="http://schemas.microsoft.com/office/drawing/2015/10/21/chartex" xmlns:cx3="http://schemas.microsoft.com/office/drawing/2016/5/9/chartex" xmlns:cx4="http://schemas.microsoft.com/office/drawing/2016/5/10/chartex" xmlns:cx5="http://schemas.microsoft.com/office/drawing/2016/5/11/chartex" xmlns:cx6="http://schemas.microsoft.com/office/drawing/2016/5/12/chartex" xmlns:cx7="http://schemas.microsoft.com/office/drawing/2016/5/13/chartex" xmlns:cx8="http://schemas.microsoft.com/office/drawing/2016/5/14/chartex" xmlns:mc="http://schemas.openxmlformats.org/markup-compatibility/2006" xmlns:aink="http://schemas.microsoft.com/office/drawing/2016/ink" xmlns:am3d="http://schemas.microsoft.com/office/drawing/2017/model3d" xmlns:o="urn:schemas-microsoft-com:office:office" xmlns:r="http://schemas.openxmlformats.org/officeDocument/2006/relationships" xmlns:m="http://schemas.openxmlformats.org/officeDocument/2006/math" xmlns:v="urn:schemas-microsoft-com:vml" xmlns:wp14="http://schemas.microsoft.com/office/word/2010/wordprocessingDrawing" xmlns:wp="http://schemas.openxmlformats.org/drawingml/2006/wordprocessingDrawing" xmlns:w10="urn:schemas-microsoft-com:office:word" xmlns:w="http://schemas.openxmlformats.org/wordprocessingml/2006/main" xmlns:w14="http://schemas.microsoft.com/office/word/2010/wordml" xmlns:w15="http://schemas.microsoft.com/office/word/2012/wordml" xmlns:w16cid="http://schemas.microsoft.com/office/word/2016/wordml/cid" xmlns:w16se="http://schemas.microsoft.com/office/word/2015/wordml/symex" xmlns:wpg="http://schemas.microsoft.com/office/word/2010/wordprocessingGroup" xmlns:wpi="http://schemas.microsoft.com/office/word/2010/wordprocessingInk" xmlns:wne="http://schemas.microsoft.com/office/word/2006/wordml" xmlns:wps="http://schemas.microsoft.com/office/word/2010/wordprocessingShape" mc:Ignorable="w14 w15 w16se w16cid wp14">
+<w:footnotes xmlns:wpc="http://schemas.microsoft.com/office/word/2010/wordprocessingCanvas" xmlns:cx="http://schemas.microsoft.com/office/drawing/2014/chartex" xmlns:cx1="http://schemas.microsoft.com/office/drawing/2015/9/8/chartex" xmlns:cx2="http://schemas.microsoft.com/office/drawing/2015/10/21/chartex" xmlns:cx3="http://schemas.microsoft.com/office/drawing/2016/5/9/chartex" xmlns:cx4="http://schemas.microsoft.com/office/drawing/2016/5/10/chartex" xmlns:cx5="http://schemas.microsoft.com/office/drawing/2016/5/11/chartex" xmlns:cx6="http://schemas.microsoft.com/office/drawing/2016/5/12/chartex" xmlns:cx7="http://schemas.microsoft.com/office/drawing/2016/5/13/chartex" xmlns:cx8="http://schemas.microsoft.com/office/drawing/2016/5/14/chartex" xmlns:mc="http://schemas.openxmlformats.org/markup-compatibility/2006" xmlns:aink="http://schemas.microsoft.com/office/drawing/2016/ink" xmlns:am3d="http://schemas.microsoft.com/office/drawing/2017/model3d" xmlns:o="urn:schemas-microsoft-com:office:office" xmlns:r="http://schemas.openxmlformats.org/officeDocument/2006/relationships" xmlns:m="http://schemas.openxmlformats.org/officeDocument/2006/math" xmlns:v="urn:schemas-microsoft-com:vml" xmlns:wp14="http://schemas.microsoft.com/office/word/2010/wordprocessingDrawing" xmlns:wp="http://schemas.openxmlformats.org/drawingml/2006/wordprocessingDrawing" xmlns:w10="urn:schemas-microsoft-com:office:word" xmlns:w="http://schemas.openxmlformats.org/wordprocessingml/2006/main" xmlns:w14="http://schemas.microsoft.com/office/word/2010/wordml" xmlns:w15="http://schemas.microsoft.com/office/word/2012/wordml" xmlns:w16cex="http://schemas.microsoft.com/office/word/2018/wordml/cex" xmlns:w16cid="http://schemas.microsoft.com/office/word/2016/wordml/cid" xmlns:w16="http://schemas.microsoft.com/office/word/2018/wordml" xmlns:w16se="http://schemas.microsoft.com/office/word/2015/wordml/symex" xmlns:wpg="http://schemas.microsoft.com/office/word/2010/wordprocessingGroup" xmlns:wpi="http://schemas.microsoft.com/office/word/2010/wordprocessingInk" xmlns:wne="http://schemas.microsoft.com/office/word/2006/wordml" xmlns:wps="http://schemas.microsoft.com/office/word/2010/wordprocessingShape" mc:Ignorable="w14 w15 w16se w16cid w16 w16cex wp14">
   <w:footnote w:type="separator" w:id="-1">
     <w:p>
       <w:pPr>
@@ -14581,7 +14995,7 @@
 </file>
 
 <file path=word/numbering.xml><?xml version="1.0" encoding="utf-8"?>
-<w:numbering xmlns:wpc="http://schemas.microsoft.com/office/word/2010/wordprocessingCanvas" xmlns:cx="http://schemas.microsoft.com/office/drawing/2014/chartex" xmlns:cx1="http://schemas.microsoft.com/office/drawing/2015/9/8/chartex" xmlns:cx2="http://schemas.microsoft.com/office/drawing/2015/10/21/chartex" xmlns:cx3="http://schemas.microsoft.com/office/drawing/2016/5/9/chartex" xmlns:cx4="http://schemas.microsoft.com/office/drawing/2016/5/10/chartex" xmlns:cx5="http://schemas.microsoft.com/office/drawing/2016/5/11/chartex" xmlns:cx6="http://schemas.microsoft.com/office/drawing/2016/5/12/chartex" xmlns:cx7="http://schemas.microsoft.com/office/drawing/2016/5/13/chartex" xmlns:cx8="http://schemas.microsoft.com/office/drawing/2016/5/14/chartex" xmlns:mc="http://schemas.openxmlformats.org/markup-compatibility/2006" xmlns:aink="http://schemas.microsoft.com/office/drawing/2016/ink" xmlns:am3d="http://schemas.microsoft.com/office/drawing/2017/model3d" xmlns:o="urn:schemas-microsoft-com:office:office" xmlns:r="http://schemas.openxmlformats.org/officeDocument/2006/relationships" xmlns:m="http://schemas.openxmlformats.org/officeDocument/2006/math" xmlns:v="urn:schemas-microsoft-com:vml" xmlns:wp14="http://schemas.microsoft.com/office/word/2010/wordprocessingDrawing" xmlns:wp="http://schemas.openxmlformats.org/drawingml/2006/wordprocessingDrawing" xmlns:w10="urn:schemas-microsoft-com:office:word" xmlns:w="http://schemas.openxmlformats.org/wordprocessingml/2006/main" xmlns:w14="http://schemas.microsoft.com/office/word/2010/wordml" xmlns:w15="http://schemas.microsoft.com/office/word/2012/wordml" xmlns:w16cid="http://schemas.microsoft.com/office/word/2016/wordml/cid" xmlns:w16se="http://schemas.microsoft.com/office/word/2015/wordml/symex" xmlns:wpg="http://schemas.microsoft.com/office/word/2010/wordprocessingGroup" xmlns:wpi="http://schemas.microsoft.com/office/word/2010/wordprocessingInk" xmlns:wne="http://schemas.microsoft.com/office/word/2006/wordml" xmlns:wps="http://schemas.microsoft.com/office/word/2010/wordprocessingShape" mc:Ignorable="w14 w15 w16se w16cid wp14">
+<w:numbering xmlns:wpc="http://schemas.microsoft.com/office/word/2010/wordprocessingCanvas" xmlns:cx="http://schemas.microsoft.com/office/drawing/2014/chartex" xmlns:cx1="http://schemas.microsoft.com/office/drawing/2015/9/8/chartex" xmlns:cx2="http://schemas.microsoft.com/office/drawing/2015/10/21/chartex" xmlns:cx3="http://schemas.microsoft.com/office/drawing/2016/5/9/chartex" xmlns:cx4="http://schemas.microsoft.com/office/drawing/2016/5/10/chartex" xmlns:cx5="http://schemas.microsoft.com/office/drawing/2016/5/11/chartex" xmlns:cx6="http://schemas.microsoft.com/office/drawing/2016/5/12/chartex" xmlns:cx7="http://schemas.microsoft.com/office/drawing/2016/5/13/chartex" xmlns:cx8="http://schemas.microsoft.com/office/drawing/2016/5/14/chartex" xmlns:mc="http://schemas.openxmlformats.org/markup-compatibility/2006" xmlns:aink="http://schemas.microsoft.com/office/drawing/2016/ink" xmlns:am3d="http://schemas.microsoft.com/office/drawing/2017/model3d" xmlns:o="urn:schemas-microsoft-com:office:office" xmlns:r="http://schemas.openxmlformats.org/officeDocument/2006/relationships" xmlns:m="http://schemas.openxmlformats.org/officeDocument/2006/math" xmlns:v="urn:schemas-microsoft-com:vml" xmlns:wp14="http://schemas.microsoft.com/office/word/2010/wordprocessingDrawing" xmlns:wp="http://schemas.openxmlformats.org/drawingml/2006/wordprocessingDrawing" xmlns:w10="urn:schemas-microsoft-com:office:word" xmlns:w="http://schemas.openxmlformats.org/wordprocessingml/2006/main" xmlns:w14="http://schemas.microsoft.com/office/word/2010/wordml" xmlns:w15="http://schemas.microsoft.com/office/word/2012/wordml" xmlns:w16cex="http://schemas.microsoft.com/office/word/2018/wordml/cex" xmlns:w16cid="http://schemas.microsoft.com/office/word/2016/wordml/cid" xmlns:w16="http://schemas.microsoft.com/office/word/2018/wordml" xmlns:w16se="http://schemas.microsoft.com/office/word/2015/wordml/symex" xmlns:wpg="http://schemas.microsoft.com/office/word/2010/wordprocessingGroup" xmlns:wpi="http://schemas.microsoft.com/office/word/2010/wordprocessingInk" xmlns:wne="http://schemas.microsoft.com/office/word/2006/wordml" xmlns:wps="http://schemas.microsoft.com/office/word/2010/wordprocessingShape" mc:Ignorable="w14 w15 w16se w16cid w16 w16cex wp14">
   <w:abstractNum w:abstractNumId="0" w15:restartNumberingAfterBreak="0">
     <w:nsid w:val="00893E47"/>
     <w:multiLevelType w:val="hybridMultilevel"/>
@@ -18230,7 +18644,7 @@
 </file>
 
 <file path=word/styles.xml><?xml version="1.0" encoding="utf-8"?>
-<w:styles xmlns:mc="http://schemas.openxmlformats.org/markup-compatibility/2006" xmlns:r="http://schemas.openxmlformats.org/officeDocument/2006/relationships" xmlns:w="http://schemas.openxmlformats.org/wordprocessingml/2006/main" xmlns:w14="http://schemas.microsoft.com/office/word/2010/wordml" xmlns:w15="http://schemas.microsoft.com/office/word/2012/wordml" xmlns:w16cid="http://schemas.microsoft.com/office/word/2016/wordml/cid" xmlns:w16se="http://schemas.microsoft.com/office/word/2015/wordml/symex" mc:Ignorable="w14 w15 w16se w16cid">
+<w:styles xmlns:mc="http://schemas.openxmlformats.org/markup-compatibility/2006" xmlns:r="http://schemas.openxmlformats.org/officeDocument/2006/relationships" xmlns:w="http://schemas.openxmlformats.org/wordprocessingml/2006/main" xmlns:w14="http://schemas.microsoft.com/office/word/2010/wordml" xmlns:w15="http://schemas.microsoft.com/office/word/2012/wordml" xmlns:w16cex="http://schemas.microsoft.com/office/word/2018/wordml/cex" xmlns:w16cid="http://schemas.microsoft.com/office/word/2016/wordml/cid" xmlns:w16="http://schemas.microsoft.com/office/word/2018/wordml" xmlns:w16se="http://schemas.microsoft.com/office/word/2015/wordml/symex" mc:Ignorable="w14 w15 w16se w16cid w16 w16cex">
   <w:docDefaults>
     <w:rPrDefault>
       <w:rPr>
@@ -19467,7 +19881,7 @@
 </file>
 
 <file path=customXml/itemProps1.xml><?xml version="1.0" encoding="utf-8"?>
-<ds:datastoreItem xmlns:ds="http://schemas.openxmlformats.org/officeDocument/2006/customXml" ds:itemID="{385BAFB7-D745-474A-97AC-82337F13C409}">
+<ds:datastoreItem xmlns:ds="http://schemas.openxmlformats.org/officeDocument/2006/customXml" ds:itemID="{24DD6C05-1B41-4AA1-B7B9-64FB11F1BC0C}">
   <ds:schemaRefs>
     <ds:schemaRef ds:uri="http://schemas.openxmlformats.org/officeDocument/2006/bibliography"/>
   </ds:schemaRefs>

</xml_diff>

<commit_message>
continued additions to report
</commit_message>
<xml_diff>
--- a/AdamStock15034312FinalYearProject19-20.docx
+++ b/AdamStock15034312FinalYearProject19-20.docx
@@ -10,6 +10,7 @@
           <w:docPartUnique/>
         </w:docPartObj>
       </w:sdtPr>
+      <w:sdtEndPr/>
       <w:sdtContent>
         <w:p>
           <w:r>
@@ -132,6 +133,7 @@
                                     <w:dataBinding w:prefixMappings="xmlns:ns0='http://purl.org/dc/elements/1.1/' xmlns:ns1='http://schemas.openxmlformats.org/package/2006/metadata/core-properties' " w:xpath="/ns1:coreProperties[1]/ns0:creator[1]" w:storeItemID="{6C3C8BC8-F283-45AE-878A-BAB7291924A1}"/>
                                     <w:text/>
                                   </w:sdtPr>
+                                  <w:sdtEndPr/>
                                   <w:sdtContent>
                                     <w:p>
                                       <w:pPr>
@@ -250,6 +252,7 @@
                                     <w:dataBinding w:prefixMappings="xmlns:ns0='http://purl.org/dc/elements/1.1/' xmlns:ns1='http://schemas.openxmlformats.org/package/2006/metadata/core-properties' " w:xpath="/ns1:coreProperties[1]/ns0:title[1]" w:storeItemID="{6C3C8BC8-F283-45AE-878A-BAB7291924A1}"/>
                                     <w:text/>
                                   </w:sdtPr>
+                                  <w:sdtEndPr/>
                                   <w:sdtContent>
                                     <w:p>
                                       <w:pPr>
@@ -315,6 +318,7 @@
                               <w:dataBinding w:prefixMappings="xmlns:ns0='http://purl.org/dc/elements/1.1/' xmlns:ns1='http://schemas.openxmlformats.org/package/2006/metadata/core-properties' " w:xpath="/ns1:coreProperties[1]/ns0:creator[1]" w:storeItemID="{6C3C8BC8-F283-45AE-878A-BAB7291924A1}"/>
                               <w:text/>
                             </w:sdtPr>
+                            <w:sdtEndPr/>
                             <w:sdtContent>
                               <w:p>
                                 <w:pPr>
@@ -399,6 +403,7 @@
                               <w:dataBinding w:prefixMappings="xmlns:ns0='http://purl.org/dc/elements/1.1/' xmlns:ns1='http://schemas.openxmlformats.org/package/2006/metadata/core-properties' " w:xpath="/ns1:coreProperties[1]/ns0:title[1]" w:storeItemID="{6C3C8BC8-F283-45AE-878A-BAB7291924A1}"/>
                               <w:text/>
                             </w:sdtPr>
+                            <w:sdtEndPr/>
                             <w:sdtContent>
                               <w:p>
                                 <w:pPr>
@@ -5205,14 +5210,27 @@
       <w:r>
         <w:t xml:space="preserve">Figure </w:t>
       </w:r>
-      <w:fldSimple w:instr=" SEQ Figure \* ARABIC ">
-        <w:r>
-          <w:rPr>
-            <w:noProof/>
-          </w:rPr>
-          <w:t>1</w:t>
-        </w:r>
-      </w:fldSimple>
+      <w:r>
+        <w:fldChar w:fldCharType="begin"/>
+      </w:r>
+      <w:r>
+        <w:instrText xml:space="preserve"> SEQ Figure \* ARABIC </w:instrText>
+      </w:r>
+      <w:r>
+        <w:fldChar w:fldCharType="separate"/>
+      </w:r>
+      <w:r>
+        <w:rPr>
+          <w:noProof/>
+        </w:rPr>
+        <w:t>1</w:t>
+      </w:r>
+      <w:r>
+        <w:rPr>
+          <w:noProof/>
+        </w:rPr>
+        <w:fldChar w:fldCharType="end"/>
+      </w:r>
     </w:p>
     <w:p>
       <w:r>
@@ -5357,14 +5375,27 @@
       <w:r>
         <w:t xml:space="preserve">Figure </w:t>
       </w:r>
-      <w:fldSimple w:instr=" SEQ Figure \* ARABIC ">
-        <w:r>
-          <w:rPr>
-            <w:noProof/>
-          </w:rPr>
-          <w:t>2</w:t>
-        </w:r>
-      </w:fldSimple>
+      <w:r>
+        <w:fldChar w:fldCharType="begin"/>
+      </w:r>
+      <w:r>
+        <w:instrText xml:space="preserve"> SEQ Figure \* ARABIC </w:instrText>
+      </w:r>
+      <w:r>
+        <w:fldChar w:fldCharType="separate"/>
+      </w:r>
+      <w:r>
+        <w:rPr>
+          <w:noProof/>
+        </w:rPr>
+        <w:t>2</w:t>
+      </w:r>
+      <w:r>
+        <w:rPr>
+          <w:noProof/>
+        </w:rPr>
+        <w:fldChar w:fldCharType="end"/>
+      </w:r>
     </w:p>
     <w:p>
       <w:r>
@@ -5509,14 +5540,27 @@
       <w:r>
         <w:t xml:space="preserve">Figure </w:t>
       </w:r>
-      <w:fldSimple w:instr=" SEQ Figure \* ARABIC ">
-        <w:r>
-          <w:rPr>
-            <w:noProof/>
-          </w:rPr>
-          <w:t>3</w:t>
-        </w:r>
-      </w:fldSimple>
+      <w:r>
+        <w:fldChar w:fldCharType="begin"/>
+      </w:r>
+      <w:r>
+        <w:instrText xml:space="preserve"> SEQ Figure \* ARABIC </w:instrText>
+      </w:r>
+      <w:r>
+        <w:fldChar w:fldCharType="separate"/>
+      </w:r>
+      <w:r>
+        <w:rPr>
+          <w:noProof/>
+        </w:rPr>
+        <w:t>3</w:t>
+      </w:r>
+      <w:r>
+        <w:rPr>
+          <w:noProof/>
+        </w:rPr>
+        <w:fldChar w:fldCharType="end"/>
+      </w:r>
     </w:p>
     <w:p>
       <w:r>
@@ -5858,14 +5902,27 @@
       <w:r>
         <w:t xml:space="preserve">Table </w:t>
       </w:r>
-      <w:fldSimple w:instr=" SEQ Table \* ARABIC ">
-        <w:r>
-          <w:rPr>
-            <w:noProof/>
-          </w:rPr>
-          <w:t>1</w:t>
-        </w:r>
-      </w:fldSimple>
+      <w:r>
+        <w:fldChar w:fldCharType="begin"/>
+      </w:r>
+      <w:r>
+        <w:instrText xml:space="preserve"> SEQ Table \* ARABIC </w:instrText>
+      </w:r>
+      <w:r>
+        <w:fldChar w:fldCharType="separate"/>
+      </w:r>
+      <w:r>
+        <w:rPr>
+          <w:noProof/>
+        </w:rPr>
+        <w:t>1</w:t>
+      </w:r>
+      <w:r>
+        <w:rPr>
+          <w:noProof/>
+        </w:rPr>
+        <w:fldChar w:fldCharType="end"/>
+      </w:r>
     </w:p>
     <w:p>
       <w:pPr>
@@ -6953,14 +7010,27 @@
       <w:r>
         <w:t xml:space="preserve">Table </w:t>
       </w:r>
-      <w:fldSimple w:instr=" SEQ Table \* ARABIC ">
-        <w:r>
-          <w:rPr>
-            <w:noProof/>
-          </w:rPr>
-          <w:t>2</w:t>
-        </w:r>
-      </w:fldSimple>
+      <w:r>
+        <w:fldChar w:fldCharType="begin"/>
+      </w:r>
+      <w:r>
+        <w:instrText xml:space="preserve"> SEQ Table \* ARABIC </w:instrText>
+      </w:r>
+      <w:r>
+        <w:fldChar w:fldCharType="separate"/>
+      </w:r>
+      <w:r>
+        <w:rPr>
+          <w:noProof/>
+        </w:rPr>
+        <w:t>2</w:t>
+      </w:r>
+      <w:r>
+        <w:rPr>
+          <w:noProof/>
+        </w:rPr>
+        <w:fldChar w:fldCharType="end"/>
+      </w:r>
     </w:p>
     <w:p>
       <w:r>
@@ -7641,14 +7711,27 @@
       <w:r>
         <w:t xml:space="preserve">Table </w:t>
       </w:r>
-      <w:fldSimple w:instr=" SEQ Table \* ARABIC ">
-        <w:r>
-          <w:rPr>
-            <w:noProof/>
-          </w:rPr>
-          <w:t>3</w:t>
-        </w:r>
-      </w:fldSimple>
+      <w:r>
+        <w:fldChar w:fldCharType="begin"/>
+      </w:r>
+      <w:r>
+        <w:instrText xml:space="preserve"> SEQ Table \* ARABIC </w:instrText>
+      </w:r>
+      <w:r>
+        <w:fldChar w:fldCharType="separate"/>
+      </w:r>
+      <w:r>
+        <w:rPr>
+          <w:noProof/>
+        </w:rPr>
+        <w:t>3</w:t>
+      </w:r>
+      <w:r>
+        <w:rPr>
+          <w:noProof/>
+        </w:rPr>
+        <w:fldChar w:fldCharType="end"/>
+      </w:r>
     </w:p>
     <w:p>
       <w:pPr>
@@ -7939,14 +8022,27 @@
       <w:r>
         <w:t xml:space="preserve">Table </w:t>
       </w:r>
-      <w:fldSimple w:instr=" SEQ Table \* ARABIC ">
-        <w:r>
-          <w:rPr>
-            <w:noProof/>
-          </w:rPr>
-          <w:t>4</w:t>
-        </w:r>
-      </w:fldSimple>
+      <w:r>
+        <w:fldChar w:fldCharType="begin"/>
+      </w:r>
+      <w:r>
+        <w:instrText xml:space="preserve"> SEQ Table \* ARABIC </w:instrText>
+      </w:r>
+      <w:r>
+        <w:fldChar w:fldCharType="separate"/>
+      </w:r>
+      <w:r>
+        <w:rPr>
+          <w:noProof/>
+        </w:rPr>
+        <w:t>4</w:t>
+      </w:r>
+      <w:r>
+        <w:rPr>
+          <w:noProof/>
+        </w:rPr>
+        <w:fldChar w:fldCharType="end"/>
+      </w:r>
     </w:p>
     <w:p>
       <w:pPr>
@@ -8465,14 +8561,27 @@
       <w:r>
         <w:t xml:space="preserve">Table </w:t>
       </w:r>
-      <w:fldSimple w:instr=" SEQ Table \* ARABIC ">
-        <w:r>
-          <w:rPr>
-            <w:noProof/>
-          </w:rPr>
-          <w:t>5</w:t>
-        </w:r>
-      </w:fldSimple>
+      <w:r>
+        <w:fldChar w:fldCharType="begin"/>
+      </w:r>
+      <w:r>
+        <w:instrText xml:space="preserve"> SEQ Table \* ARABIC </w:instrText>
+      </w:r>
+      <w:r>
+        <w:fldChar w:fldCharType="separate"/>
+      </w:r>
+      <w:r>
+        <w:rPr>
+          <w:noProof/>
+        </w:rPr>
+        <w:t>5</w:t>
+      </w:r>
+      <w:r>
+        <w:rPr>
+          <w:noProof/>
+        </w:rPr>
+        <w:fldChar w:fldCharType="end"/>
+      </w:r>
     </w:p>
     <w:p>
       <w:pPr>
@@ -8845,14 +8954,27 @@
       <w:r>
         <w:t xml:space="preserve">Table </w:t>
       </w:r>
-      <w:fldSimple w:instr=" SEQ Table \* ARABIC ">
-        <w:r>
-          <w:rPr>
-            <w:noProof/>
-          </w:rPr>
-          <w:t>6</w:t>
-        </w:r>
-      </w:fldSimple>
+      <w:r>
+        <w:fldChar w:fldCharType="begin"/>
+      </w:r>
+      <w:r>
+        <w:instrText xml:space="preserve"> SEQ Table \* ARABIC </w:instrText>
+      </w:r>
+      <w:r>
+        <w:fldChar w:fldCharType="separate"/>
+      </w:r>
+      <w:r>
+        <w:rPr>
+          <w:noProof/>
+        </w:rPr>
+        <w:t>6</w:t>
+      </w:r>
+      <w:r>
+        <w:rPr>
+          <w:noProof/>
+        </w:rPr>
+        <w:fldChar w:fldCharType="end"/>
+      </w:r>
     </w:p>
     <w:p>
       <w:pPr>
@@ -9114,14 +9236,27 @@
       <w:r>
         <w:t xml:space="preserve">Table </w:t>
       </w:r>
-      <w:fldSimple w:instr=" SEQ Table \* ARABIC ">
-        <w:r>
-          <w:rPr>
-            <w:noProof/>
-          </w:rPr>
-          <w:t>7</w:t>
-        </w:r>
-      </w:fldSimple>
+      <w:r>
+        <w:fldChar w:fldCharType="begin"/>
+      </w:r>
+      <w:r>
+        <w:instrText xml:space="preserve"> SEQ Table \* ARABIC </w:instrText>
+      </w:r>
+      <w:r>
+        <w:fldChar w:fldCharType="separate"/>
+      </w:r>
+      <w:r>
+        <w:rPr>
+          <w:noProof/>
+        </w:rPr>
+        <w:t>7</w:t>
+      </w:r>
+      <w:r>
+        <w:rPr>
+          <w:noProof/>
+        </w:rPr>
+        <w:fldChar w:fldCharType="end"/>
+      </w:r>
     </w:p>
     <w:p>
       <w:pPr>
@@ -9366,14 +9501,27 @@
       <w:r>
         <w:t xml:space="preserve">Table </w:t>
       </w:r>
-      <w:fldSimple w:instr=" SEQ Table \* ARABIC ">
-        <w:r>
-          <w:rPr>
-            <w:noProof/>
-          </w:rPr>
-          <w:t>8</w:t>
-        </w:r>
-      </w:fldSimple>
+      <w:r>
+        <w:fldChar w:fldCharType="begin"/>
+      </w:r>
+      <w:r>
+        <w:instrText xml:space="preserve"> SEQ Table \* ARABIC </w:instrText>
+      </w:r>
+      <w:r>
+        <w:fldChar w:fldCharType="separate"/>
+      </w:r>
+      <w:r>
+        <w:rPr>
+          <w:noProof/>
+        </w:rPr>
+        <w:t>8</w:t>
+      </w:r>
+      <w:r>
+        <w:rPr>
+          <w:noProof/>
+        </w:rPr>
+        <w:fldChar w:fldCharType="end"/>
+      </w:r>
     </w:p>
     <w:p>
       <w:pPr>
@@ -9594,14 +9742,27 @@
       <w:r>
         <w:t xml:space="preserve">Figure </w:t>
       </w:r>
-      <w:fldSimple w:instr=" SEQ Figure \* ARABIC ">
-        <w:r>
-          <w:rPr>
-            <w:noProof/>
-          </w:rPr>
-          <w:t>4</w:t>
-        </w:r>
-      </w:fldSimple>
+      <w:r>
+        <w:fldChar w:fldCharType="begin"/>
+      </w:r>
+      <w:r>
+        <w:instrText xml:space="preserve"> SEQ Figure \* ARABIC </w:instrText>
+      </w:r>
+      <w:r>
+        <w:fldChar w:fldCharType="separate"/>
+      </w:r>
+      <w:r>
+        <w:rPr>
+          <w:noProof/>
+        </w:rPr>
+        <w:t>4</w:t>
+      </w:r>
+      <w:r>
+        <w:rPr>
+          <w:noProof/>
+        </w:rPr>
+        <w:fldChar w:fldCharType="end"/>
+      </w:r>
     </w:p>
     <w:p>
       <w:pPr>
@@ -10097,14 +10258,27 @@
       <w:r>
         <w:t xml:space="preserve">Figure </w:t>
       </w:r>
-      <w:fldSimple w:instr=" SEQ Figure \* ARABIC ">
-        <w:r>
-          <w:rPr>
-            <w:noProof/>
-          </w:rPr>
-          <w:t>5</w:t>
-        </w:r>
-      </w:fldSimple>
+      <w:r>
+        <w:fldChar w:fldCharType="begin"/>
+      </w:r>
+      <w:r>
+        <w:instrText xml:space="preserve"> SEQ Figure \* ARABIC </w:instrText>
+      </w:r>
+      <w:r>
+        <w:fldChar w:fldCharType="separate"/>
+      </w:r>
+      <w:r>
+        <w:rPr>
+          <w:noProof/>
+        </w:rPr>
+        <w:t>5</w:t>
+      </w:r>
+      <w:r>
+        <w:rPr>
+          <w:noProof/>
+        </w:rPr>
+        <w:fldChar w:fldCharType="end"/>
+      </w:r>
     </w:p>
     <w:p/>
     <w:p>
@@ -10192,14 +10366,30 @@
       <w:r>
         <w:t xml:space="preserve">Figure </w:t>
       </w:r>
-      <w:fldSimple w:instr=" SEQ Figure \* ARABIC ">
-        <w:r>
-          <w:rPr>
-            <w:noProof/>
-          </w:rPr>
-          <w:t>6</w:t>
-        </w:r>
-      </w:fldSimple>
+      <w:r>
+        <w:fldChar w:fldCharType="begin"/>
+      </w:r>
+      <w:r>
+        <w:instrText xml:space="preserve"> SEQ</w:instrText>
+      </w:r>
+      <w:r>
+        <w:instrText xml:space="preserve"> Figure \* ARABIC </w:instrText>
+      </w:r>
+      <w:r>
+        <w:fldChar w:fldCharType="separate"/>
+      </w:r>
+      <w:r>
+        <w:rPr>
+          <w:noProof/>
+        </w:rPr>
+        <w:t>6</w:t>
+      </w:r>
+      <w:r>
+        <w:rPr>
+          <w:noProof/>
+        </w:rPr>
+        <w:fldChar w:fldCharType="end"/>
+      </w:r>
     </w:p>
     <w:p/>
     <w:p>
@@ -11273,14 +11463,27 @@
       <w:r>
         <w:t xml:space="preserve">Table </w:t>
       </w:r>
-      <w:fldSimple w:instr=" SEQ Table \* ARABIC ">
-        <w:r>
-          <w:rPr>
-            <w:noProof/>
-          </w:rPr>
-          <w:t>9</w:t>
-        </w:r>
-      </w:fldSimple>
+      <w:r>
+        <w:fldChar w:fldCharType="begin"/>
+      </w:r>
+      <w:r>
+        <w:instrText xml:space="preserve"> SEQ Table \* ARABIC </w:instrText>
+      </w:r>
+      <w:r>
+        <w:fldChar w:fldCharType="separate"/>
+      </w:r>
+      <w:r>
+        <w:rPr>
+          <w:noProof/>
+        </w:rPr>
+        <w:t>9</w:t>
+      </w:r>
+      <w:r>
+        <w:rPr>
+          <w:noProof/>
+        </w:rPr>
+        <w:fldChar w:fldCharType="end"/>
+      </w:r>
     </w:p>
     <w:p>
       <w:pPr>
@@ -11836,14 +12039,27 @@
       <w:r>
         <w:t xml:space="preserve">Table </w:t>
       </w:r>
-      <w:fldSimple w:instr=" SEQ Table \* ARABIC ">
-        <w:r>
-          <w:rPr>
-            <w:noProof/>
-          </w:rPr>
-          <w:t>10</w:t>
-        </w:r>
-      </w:fldSimple>
+      <w:r>
+        <w:fldChar w:fldCharType="begin"/>
+      </w:r>
+      <w:r>
+        <w:instrText xml:space="preserve"> SEQ Table \* ARABIC </w:instrText>
+      </w:r>
+      <w:r>
+        <w:fldChar w:fldCharType="separate"/>
+      </w:r>
+      <w:r>
+        <w:rPr>
+          <w:noProof/>
+        </w:rPr>
+        <w:t>10</w:t>
+      </w:r>
+      <w:r>
+        <w:rPr>
+          <w:noProof/>
+        </w:rPr>
+        <w:fldChar w:fldCharType="end"/>
+      </w:r>
     </w:p>
     <w:p>
       <w:r>
@@ -12099,14 +12315,27 @@
       <w:r>
         <w:t xml:space="preserve">Figure </w:t>
       </w:r>
-      <w:fldSimple w:instr=" SEQ Figure \* ARABIC ">
-        <w:r>
-          <w:rPr>
-            <w:noProof/>
-          </w:rPr>
-          <w:t>7</w:t>
-        </w:r>
-      </w:fldSimple>
+      <w:r>
+        <w:fldChar w:fldCharType="begin"/>
+      </w:r>
+      <w:r>
+        <w:instrText xml:space="preserve"> SEQ Figure \* ARABIC </w:instrText>
+      </w:r>
+      <w:r>
+        <w:fldChar w:fldCharType="separate"/>
+      </w:r>
+      <w:r>
+        <w:rPr>
+          <w:noProof/>
+        </w:rPr>
+        <w:t>7</w:t>
+      </w:r>
+      <w:r>
+        <w:rPr>
+          <w:noProof/>
+        </w:rPr>
+        <w:fldChar w:fldCharType="end"/>
+      </w:r>
     </w:p>
     <w:p>
       <w:r>
@@ -12197,14 +12426,27 @@
       <w:r>
         <w:t xml:space="preserve">Figure </w:t>
       </w:r>
-      <w:fldSimple w:instr=" SEQ Figure \* ARABIC ">
-        <w:r>
-          <w:rPr>
-            <w:noProof/>
-          </w:rPr>
-          <w:t>8</w:t>
-        </w:r>
-      </w:fldSimple>
+      <w:r>
+        <w:fldChar w:fldCharType="begin"/>
+      </w:r>
+      <w:r>
+        <w:instrText xml:space="preserve"> SEQ Figure \* ARABIC </w:instrText>
+      </w:r>
+      <w:r>
+        <w:fldChar w:fldCharType="separate"/>
+      </w:r>
+      <w:r>
+        <w:rPr>
+          <w:noProof/>
+        </w:rPr>
+        <w:t>8</w:t>
+      </w:r>
+      <w:r>
+        <w:rPr>
+          <w:noProof/>
+        </w:rPr>
+        <w:fldChar w:fldCharType="end"/>
+      </w:r>
     </w:p>
     <w:p>
       <w:pPr>
@@ -12287,14 +12529,30 @@
       <w:r>
         <w:t xml:space="preserve">Figure </w:t>
       </w:r>
-      <w:fldSimple w:instr=" SEQ Figure \* ARABIC ">
-        <w:r>
-          <w:rPr>
-            <w:noProof/>
-          </w:rPr>
-          <w:t>9</w:t>
-        </w:r>
-      </w:fldSimple>
+      <w:r>
+        <w:fldChar w:fldCharType="begin"/>
+      </w:r>
+      <w:r>
+        <w:instrText xml:space="preserve"> SEQ Figure \*</w:instrText>
+      </w:r>
+      <w:r>
+        <w:instrText xml:space="preserve"> ARABIC </w:instrText>
+      </w:r>
+      <w:r>
+        <w:fldChar w:fldCharType="separate"/>
+      </w:r>
+      <w:r>
+        <w:rPr>
+          <w:noProof/>
+        </w:rPr>
+        <w:t>9</w:t>
+      </w:r>
+      <w:r>
+        <w:rPr>
+          <w:noProof/>
+        </w:rPr>
+        <w:fldChar w:fldCharType="end"/>
+      </w:r>
     </w:p>
     <w:p>
       <w:r>
@@ -12368,14 +12626,27 @@
       <w:r>
         <w:t xml:space="preserve">Figure </w:t>
       </w:r>
-      <w:fldSimple w:instr=" SEQ Figure \* ARABIC ">
-        <w:r>
-          <w:rPr>
-            <w:noProof/>
-          </w:rPr>
-          <w:t>10</w:t>
-        </w:r>
-      </w:fldSimple>
+      <w:r>
+        <w:fldChar w:fldCharType="begin"/>
+      </w:r>
+      <w:r>
+        <w:instrText xml:space="preserve"> SEQ Figure \* ARABIC </w:instrText>
+      </w:r>
+      <w:r>
+        <w:fldChar w:fldCharType="separate"/>
+      </w:r>
+      <w:r>
+        <w:rPr>
+          <w:noProof/>
+        </w:rPr>
+        <w:t>10</w:t>
+      </w:r>
+      <w:r>
+        <w:rPr>
+          <w:noProof/>
+        </w:rPr>
+        <w:fldChar w:fldCharType="end"/>
+      </w:r>
     </w:p>
     <w:p>
       <w:r>
@@ -12527,14 +12798,27 @@
       <w:r>
         <w:t xml:space="preserve">Figure </w:t>
       </w:r>
-      <w:fldSimple w:instr=" SEQ Figure \* ARABIC ">
-        <w:r>
-          <w:rPr>
-            <w:noProof/>
-          </w:rPr>
-          <w:t>11</w:t>
-        </w:r>
-      </w:fldSimple>
+      <w:r>
+        <w:fldChar w:fldCharType="begin"/>
+      </w:r>
+      <w:r>
+        <w:instrText xml:space="preserve"> SEQ Figure \* ARABIC </w:instrText>
+      </w:r>
+      <w:r>
+        <w:fldChar w:fldCharType="separate"/>
+      </w:r>
+      <w:r>
+        <w:rPr>
+          <w:noProof/>
+        </w:rPr>
+        <w:t>11</w:t>
+      </w:r>
+      <w:r>
+        <w:rPr>
+          <w:noProof/>
+        </w:rPr>
+        <w:fldChar w:fldCharType="end"/>
+      </w:r>
     </w:p>
     <w:p>
       <w:pPr>
@@ -12603,14 +12887,27 @@
       <w:r>
         <w:t xml:space="preserve">Figure </w:t>
       </w:r>
-      <w:fldSimple w:instr=" SEQ Figure \* ARABIC ">
-        <w:r>
-          <w:rPr>
-            <w:noProof/>
-          </w:rPr>
-          <w:t>12</w:t>
-        </w:r>
-      </w:fldSimple>
+      <w:r>
+        <w:fldChar w:fldCharType="begin"/>
+      </w:r>
+      <w:r>
+        <w:instrText xml:space="preserve"> SEQ Figure \* ARABIC </w:instrText>
+      </w:r>
+      <w:r>
+        <w:fldChar w:fldCharType="separate"/>
+      </w:r>
+      <w:r>
+        <w:rPr>
+          <w:noProof/>
+        </w:rPr>
+        <w:t>12</w:t>
+      </w:r>
+      <w:r>
+        <w:rPr>
+          <w:noProof/>
+        </w:rPr>
+        <w:fldChar w:fldCharType="end"/>
+      </w:r>
     </w:p>
     <w:p>
       <w:r>
@@ -12688,14 +12985,27 @@
       <w:r>
         <w:t xml:space="preserve">Figure </w:t>
       </w:r>
-      <w:fldSimple w:instr=" SEQ Figure \* ARABIC ">
-        <w:r>
-          <w:rPr>
-            <w:noProof/>
-          </w:rPr>
-          <w:t>13</w:t>
-        </w:r>
-      </w:fldSimple>
+      <w:r>
+        <w:fldChar w:fldCharType="begin"/>
+      </w:r>
+      <w:r>
+        <w:instrText xml:space="preserve"> SEQ Figure \* ARABIC </w:instrText>
+      </w:r>
+      <w:r>
+        <w:fldChar w:fldCharType="separate"/>
+      </w:r>
+      <w:r>
+        <w:rPr>
+          <w:noProof/>
+        </w:rPr>
+        <w:t>13</w:t>
+      </w:r>
+      <w:r>
+        <w:rPr>
+          <w:noProof/>
+        </w:rPr>
+        <w:fldChar w:fldCharType="end"/>
+      </w:r>
     </w:p>
     <w:p>
       <w:r>
@@ -12769,14 +13079,27 @@
       <w:r>
         <w:t xml:space="preserve">Figure </w:t>
       </w:r>
-      <w:fldSimple w:instr=" SEQ Figure \* ARABIC ">
-        <w:r>
-          <w:rPr>
-            <w:noProof/>
-          </w:rPr>
-          <w:t>14</w:t>
-        </w:r>
-      </w:fldSimple>
+      <w:r>
+        <w:fldChar w:fldCharType="begin"/>
+      </w:r>
+      <w:r>
+        <w:instrText xml:space="preserve"> SEQ Figure \* ARABIC </w:instrText>
+      </w:r>
+      <w:r>
+        <w:fldChar w:fldCharType="separate"/>
+      </w:r>
+      <w:r>
+        <w:rPr>
+          <w:noProof/>
+        </w:rPr>
+        <w:t>14</w:t>
+      </w:r>
+      <w:r>
+        <w:rPr>
+          <w:noProof/>
+        </w:rPr>
+        <w:fldChar w:fldCharType="end"/>
+      </w:r>
     </w:p>
     <w:p>
       <w:pPr>
@@ -12846,14 +13169,27 @@
       <w:r>
         <w:t xml:space="preserve">Figure </w:t>
       </w:r>
-      <w:fldSimple w:instr=" SEQ Figure \* ARABIC ">
-        <w:r>
-          <w:rPr>
-            <w:noProof/>
-          </w:rPr>
-          <w:t>15</w:t>
-        </w:r>
-      </w:fldSimple>
+      <w:r>
+        <w:fldChar w:fldCharType="begin"/>
+      </w:r>
+      <w:r>
+        <w:instrText xml:space="preserve"> SEQ Figure \* ARABIC </w:instrText>
+      </w:r>
+      <w:r>
+        <w:fldChar w:fldCharType="separate"/>
+      </w:r>
+      <w:r>
+        <w:rPr>
+          <w:noProof/>
+        </w:rPr>
+        <w:t>15</w:t>
+      </w:r>
+      <w:r>
+        <w:rPr>
+          <w:noProof/>
+        </w:rPr>
+        <w:fldChar w:fldCharType="end"/>
+      </w:r>
     </w:p>
     <w:p>
       <w:r>
@@ -12927,14 +13263,27 @@
       <w:r>
         <w:t xml:space="preserve">Figure </w:t>
       </w:r>
-      <w:fldSimple w:instr=" SEQ Figure \* ARABIC ">
-        <w:r>
-          <w:rPr>
-            <w:noProof/>
-          </w:rPr>
-          <w:t>16</w:t>
-        </w:r>
-      </w:fldSimple>
+      <w:r>
+        <w:fldChar w:fldCharType="begin"/>
+      </w:r>
+      <w:r>
+        <w:instrText xml:space="preserve"> SEQ Figure \* ARABIC </w:instrText>
+      </w:r>
+      <w:r>
+        <w:fldChar w:fldCharType="separate"/>
+      </w:r>
+      <w:r>
+        <w:rPr>
+          <w:noProof/>
+        </w:rPr>
+        <w:t>16</w:t>
+      </w:r>
+      <w:r>
+        <w:rPr>
+          <w:noProof/>
+        </w:rPr>
+        <w:fldChar w:fldCharType="end"/>
+      </w:r>
     </w:p>
     <w:p>
       <w:pPr>
@@ -13021,14 +13370,27 @@
       <w:r>
         <w:t xml:space="preserve">Figure </w:t>
       </w:r>
-      <w:fldSimple w:instr=" SEQ Figure \* ARABIC ">
-        <w:r>
-          <w:rPr>
-            <w:noProof/>
-          </w:rPr>
-          <w:t>17</w:t>
-        </w:r>
-      </w:fldSimple>
+      <w:r>
+        <w:fldChar w:fldCharType="begin"/>
+      </w:r>
+      <w:r>
+        <w:instrText xml:space="preserve"> SEQ Figure \* ARABIC </w:instrText>
+      </w:r>
+      <w:r>
+        <w:fldChar w:fldCharType="separate"/>
+      </w:r>
+      <w:r>
+        <w:rPr>
+          <w:noProof/>
+        </w:rPr>
+        <w:t>17</w:t>
+      </w:r>
+      <w:r>
+        <w:rPr>
+          <w:noProof/>
+        </w:rPr>
+        <w:fldChar w:fldCharType="end"/>
+      </w:r>
     </w:p>
     <w:p>
       <w:r>
@@ -13151,14 +13513,27 @@
       <w:r>
         <w:t xml:space="preserve">Figure </w:t>
       </w:r>
-      <w:fldSimple w:instr=" SEQ Figure \* ARABIC ">
-        <w:r>
-          <w:rPr>
-            <w:noProof/>
-          </w:rPr>
-          <w:t>18</w:t>
-        </w:r>
-      </w:fldSimple>
+      <w:r>
+        <w:fldChar w:fldCharType="begin"/>
+      </w:r>
+      <w:r>
+        <w:instrText xml:space="preserve"> SEQ Figure \* ARABIC </w:instrText>
+      </w:r>
+      <w:r>
+        <w:fldChar w:fldCharType="separate"/>
+      </w:r>
+      <w:r>
+        <w:rPr>
+          <w:noProof/>
+        </w:rPr>
+        <w:t>18</w:t>
+      </w:r>
+      <w:r>
+        <w:rPr>
+          <w:noProof/>
+        </w:rPr>
+        <w:fldChar w:fldCharType="end"/>
+      </w:r>
     </w:p>
     <w:p>
       <w:r>
@@ -13359,14 +13734,27 @@
       <w:r>
         <w:t xml:space="preserve">Table </w:t>
       </w:r>
-      <w:fldSimple w:instr=" SEQ Table \* ARABIC ">
-        <w:r>
-          <w:rPr>
-            <w:noProof/>
-          </w:rPr>
-          <w:t>11</w:t>
-        </w:r>
-      </w:fldSimple>
+      <w:r>
+        <w:fldChar w:fldCharType="begin"/>
+      </w:r>
+      <w:r>
+        <w:instrText xml:space="preserve"> SEQ Table \* ARABIC </w:instrText>
+      </w:r>
+      <w:r>
+        <w:fldChar w:fldCharType="separate"/>
+      </w:r>
+      <w:r>
+        <w:rPr>
+          <w:noProof/>
+        </w:rPr>
+        <w:t>11</w:t>
+      </w:r>
+      <w:r>
+        <w:rPr>
+          <w:noProof/>
+        </w:rPr>
+        <w:fldChar w:fldCharType="end"/>
+      </w:r>
     </w:p>
     <w:p>
       <w:r>
@@ -13459,14 +13847,27 @@
       <w:r>
         <w:t xml:space="preserve">Figure </w:t>
       </w:r>
-      <w:fldSimple w:instr=" SEQ Figure \* ARABIC ">
-        <w:r>
-          <w:rPr>
-            <w:noProof/>
-          </w:rPr>
-          <w:t>19</w:t>
-        </w:r>
-      </w:fldSimple>
+      <w:r>
+        <w:fldChar w:fldCharType="begin"/>
+      </w:r>
+      <w:r>
+        <w:instrText xml:space="preserve"> SEQ Figure \* ARABIC </w:instrText>
+      </w:r>
+      <w:r>
+        <w:fldChar w:fldCharType="separate"/>
+      </w:r>
+      <w:r>
+        <w:rPr>
+          <w:noProof/>
+        </w:rPr>
+        <w:t>19</w:t>
+      </w:r>
+      <w:r>
+        <w:rPr>
+          <w:noProof/>
+        </w:rPr>
+        <w:fldChar w:fldCharType="end"/>
+      </w:r>
     </w:p>
     <w:p>
       <w:r>
@@ -13736,14 +14137,27 @@
       <w:r>
         <w:t xml:space="preserve">Figure </w:t>
       </w:r>
-      <w:fldSimple w:instr=" SEQ Figure \* ARABIC ">
-        <w:r>
-          <w:rPr>
-            <w:noProof/>
-          </w:rPr>
-          <w:t>20</w:t>
-        </w:r>
-      </w:fldSimple>
+      <w:r>
+        <w:fldChar w:fldCharType="begin"/>
+      </w:r>
+      <w:r>
+        <w:instrText xml:space="preserve"> SEQ Figure \* ARABIC </w:instrText>
+      </w:r>
+      <w:r>
+        <w:fldChar w:fldCharType="separate"/>
+      </w:r>
+      <w:r>
+        <w:rPr>
+          <w:noProof/>
+        </w:rPr>
+        <w:t>20</w:t>
+      </w:r>
+      <w:r>
+        <w:rPr>
+          <w:noProof/>
+        </w:rPr>
+        <w:fldChar w:fldCharType="end"/>
+      </w:r>
     </w:p>
     <w:p>
       <w:pPr>
@@ -13812,14 +14226,27 @@
       <w:r>
         <w:t xml:space="preserve">Figure </w:t>
       </w:r>
-      <w:fldSimple w:instr=" SEQ Figure \* ARABIC ">
-        <w:r>
-          <w:rPr>
-            <w:noProof/>
-          </w:rPr>
-          <w:t>21</w:t>
-        </w:r>
-      </w:fldSimple>
+      <w:r>
+        <w:fldChar w:fldCharType="begin"/>
+      </w:r>
+      <w:r>
+        <w:instrText xml:space="preserve"> SEQ Figure \* ARABIC </w:instrText>
+      </w:r>
+      <w:r>
+        <w:fldChar w:fldCharType="separate"/>
+      </w:r>
+      <w:r>
+        <w:rPr>
+          <w:noProof/>
+        </w:rPr>
+        <w:t>21</w:t>
+      </w:r>
+      <w:r>
+        <w:rPr>
+          <w:noProof/>
+        </w:rPr>
+        <w:fldChar w:fldCharType="end"/>
+      </w:r>
     </w:p>
     <w:p>
       <w:r>
@@ -13950,14 +14377,27 @@
       <w:r>
         <w:t xml:space="preserve">Figure </w:t>
       </w:r>
-      <w:fldSimple w:instr=" SEQ Figure \* ARABIC ">
-        <w:r>
-          <w:rPr>
-            <w:noProof/>
-          </w:rPr>
-          <w:t>22</w:t>
-        </w:r>
-      </w:fldSimple>
+      <w:r>
+        <w:fldChar w:fldCharType="begin"/>
+      </w:r>
+      <w:r>
+        <w:instrText xml:space="preserve"> SEQ Figure \* ARABIC </w:instrText>
+      </w:r>
+      <w:r>
+        <w:fldChar w:fldCharType="separate"/>
+      </w:r>
+      <w:r>
+        <w:rPr>
+          <w:noProof/>
+        </w:rPr>
+        <w:t>22</w:t>
+      </w:r>
+      <w:r>
+        <w:rPr>
+          <w:noProof/>
+        </w:rPr>
+        <w:fldChar w:fldCharType="end"/>
+      </w:r>
     </w:p>
     <w:p/>
     <w:p>
@@ -14114,7 +14554,13 @@
     </w:p>
     <w:p>
       <w:r>
-        <w:t>Our next attempt we based our design on that provided by the Android developers with examples provided through the android studio itself and is downloaded from github. However this is where we ran into problems. The code provided in studio</w:t>
+        <w:t>Our next attempt we based our design on that provided by the Android developers with examples provided through the android studio itself and is downloaded from github. However</w:t>
+      </w:r>
+      <w:r>
+        <w:t>,</w:t>
+      </w:r>
+      <w:r>
+        <w:t xml:space="preserve"> this is where we ran into problems. The code provided in studio</w:t>
       </w:r>
       <w:r>
         <w:t xml:space="preserve"> will not build and deploy to an android version of XX or lower, this causes an issue in that very few android devices use this version as it is very new, if nothing else using this code could potentially limit our customer base greatly as many would simply not be able to install the software. This issue is compounded further by the fact the release date of the code to github considerably predates the release of version XX and that the code mentioned on the readme.md file of github refers mostly to android version XX. </w:t>
@@ -14128,6 +14574,11 @@
         <w:t xml:space="preserve"> on our test device running version XX however this is not where the issues end.</w:t>
       </w:r>
     </w:p>
+    <w:p>
+      <w:r>
+        <w:t>This app builds and deploys to a device with no issues as well as debug hooks working allowing us to step through code</w:t>
+      </w:r>
+    </w:p>
     <w:p/>
     <w:p>
       <w:pPr>
@@ -14135,6 +14586,7 @@
       </w:pPr>
       <w:bookmarkStart w:id="56" w:name="_Toc36654635"/>
       <w:r>
+        <w:lastRenderedPageBreak/>
         <w:t>Wristband</w:t>
       </w:r>
       <w:bookmarkEnd w:id="56"/>
@@ -19327,7 +19779,7 @@
 </file>
 
 <file path=customXml/itemProps1.xml><?xml version="1.0" encoding="utf-8"?>
-<ds:datastoreItem xmlns:ds="http://schemas.openxmlformats.org/officeDocument/2006/customXml" ds:itemID="{9B364E71-F04E-49CC-A900-D713500B7591}">
+<ds:datastoreItem xmlns:ds="http://schemas.openxmlformats.org/officeDocument/2006/customXml" ds:itemID="{697F05AE-2969-4A43-B8E5-45C6DCA565A1}">
   <ds:schemaRefs>
     <ds:schemaRef ds:uri="http://schemas.openxmlformats.org/officeDocument/2006/bibliography"/>
   </ds:schemaRefs>

</xml_diff>

<commit_message>
significant additions to the android app section of the report
</commit_message>
<xml_diff>
--- a/AdamStock15034312FinalYearProject19-20.docx
+++ b/AdamStock15034312FinalYearProject19-20.docx
@@ -1,6 +1,6 @@
 
 <file path=word/document.xml><?xml version="1.0" encoding="utf-8"?>
-<w:document xmlns:wpc="http://schemas.microsoft.com/office/word/2010/wordprocessingCanvas" xmlns:cx="http://schemas.microsoft.com/office/drawing/2014/chartex" xmlns:cx1="http://schemas.microsoft.com/office/drawing/2015/9/8/chartex" xmlns:cx2="http://schemas.microsoft.com/office/drawing/2015/10/21/chartex" xmlns:cx3="http://schemas.microsoft.com/office/drawing/2016/5/9/chartex" xmlns:cx4="http://schemas.microsoft.com/office/drawing/2016/5/10/chartex" xmlns:cx5="http://schemas.microsoft.com/office/drawing/2016/5/11/chartex" xmlns:cx6="http://schemas.microsoft.com/office/drawing/2016/5/12/chartex" xmlns:cx7="http://schemas.microsoft.com/office/drawing/2016/5/13/chartex" xmlns:cx8="http://schemas.microsoft.com/office/drawing/2016/5/14/chartex" xmlns:mc="http://schemas.openxmlformats.org/markup-compatibility/2006" xmlns:aink="http://schemas.microsoft.com/office/drawing/2016/ink" xmlns:am3d="http://schemas.microsoft.com/office/drawing/2017/model3d" xmlns:o="urn:schemas-microsoft-com:office:office" xmlns:r="http://schemas.openxmlformats.org/officeDocument/2006/relationships" xmlns:m="http://schemas.openxmlformats.org/officeDocument/2006/math" xmlns:v="urn:schemas-microsoft-com:vml" xmlns:wp14="http://schemas.microsoft.com/office/word/2010/wordprocessingDrawing" xmlns:wp="http://schemas.openxmlformats.org/drawingml/2006/wordprocessingDrawing" xmlns:w10="urn:schemas-microsoft-com:office:word" xmlns:w="http://schemas.openxmlformats.org/wordprocessingml/2006/main" xmlns:w14="http://schemas.microsoft.com/office/word/2010/wordml" xmlns:w15="http://schemas.microsoft.com/office/word/2012/wordml" xmlns:w16cex="http://schemas.microsoft.com/office/word/2018/wordml/cex" xmlns:w16cid="http://schemas.microsoft.com/office/word/2016/wordml/cid" xmlns:w16="http://schemas.microsoft.com/office/word/2018/wordml" xmlns:w16se="http://schemas.microsoft.com/office/word/2015/wordml/symex" xmlns:wpg="http://schemas.microsoft.com/office/word/2010/wordprocessingGroup" xmlns:wpi="http://schemas.microsoft.com/office/word/2010/wordprocessingInk" xmlns:wne="http://schemas.microsoft.com/office/word/2006/wordml" xmlns:wps="http://schemas.microsoft.com/office/word/2010/wordprocessingShape" mc:Ignorable="w14 w15 w16se w16cid w16 w16cex wp14">
+<w:document xmlns:wpc="http://schemas.microsoft.com/office/word/2010/wordprocessingCanvas" xmlns:cx="http://schemas.microsoft.com/office/drawing/2014/chartex" xmlns:cx1="http://schemas.microsoft.com/office/drawing/2015/9/8/chartex" xmlns:cx2="http://schemas.microsoft.com/office/drawing/2015/10/21/chartex" xmlns:cx3="http://schemas.microsoft.com/office/drawing/2016/5/9/chartex" xmlns:cx4="http://schemas.microsoft.com/office/drawing/2016/5/10/chartex" xmlns:cx5="http://schemas.microsoft.com/office/drawing/2016/5/11/chartex" xmlns:cx6="http://schemas.microsoft.com/office/drawing/2016/5/12/chartex" xmlns:cx7="http://schemas.microsoft.com/office/drawing/2016/5/13/chartex" xmlns:cx8="http://schemas.microsoft.com/office/drawing/2016/5/14/chartex" xmlns:mc="http://schemas.openxmlformats.org/markup-compatibility/2006" xmlns:aink="http://schemas.microsoft.com/office/drawing/2016/ink" xmlns:am3d="http://schemas.microsoft.com/office/drawing/2017/model3d" xmlns:o="urn:schemas-microsoft-com:office:office" xmlns:r="http://schemas.openxmlformats.org/officeDocument/2006/relationships" xmlns:m="http://schemas.openxmlformats.org/officeDocument/2006/math" xmlns:v="urn:schemas-microsoft-com:vml" xmlns:wp14="http://schemas.microsoft.com/office/word/2010/wordprocessingDrawing" xmlns:wp="http://schemas.openxmlformats.org/drawingml/2006/wordprocessingDrawing" xmlns:w10="urn:schemas-microsoft-com:office:word" xmlns:w="http://schemas.openxmlformats.org/wordprocessingml/2006/main" xmlns:w14="http://schemas.microsoft.com/office/word/2010/wordml" xmlns:w15="http://schemas.microsoft.com/office/word/2012/wordml" xmlns:w16cid="http://schemas.microsoft.com/office/word/2016/wordml/cid" xmlns:w16se="http://schemas.microsoft.com/office/word/2015/wordml/symex" xmlns:wpg="http://schemas.microsoft.com/office/word/2010/wordprocessingGroup" xmlns:wpi="http://schemas.microsoft.com/office/word/2010/wordprocessingInk" xmlns:wne="http://schemas.microsoft.com/office/word/2006/wordml" xmlns:wps="http://schemas.microsoft.com/office/word/2010/wordprocessingShape" mc:Ignorable="w14 w15 w16se w16cid wp14">
   <w:body>
     <w:sdt>
       <w:sdtPr>
@@ -10,7 +10,6 @@
           <w:docPartUnique/>
         </w:docPartObj>
       </w:sdtPr>
-      <w:sdtEndPr/>
       <w:sdtContent>
         <w:p>
           <w:r>
@@ -133,7 +132,6 @@
                                     <w:dataBinding w:prefixMappings="xmlns:ns0='http://purl.org/dc/elements/1.1/' xmlns:ns1='http://schemas.openxmlformats.org/package/2006/metadata/core-properties' " w:xpath="/ns1:coreProperties[1]/ns0:creator[1]" w:storeItemID="{6C3C8BC8-F283-45AE-878A-BAB7291924A1}"/>
                                     <w:text/>
                                   </w:sdtPr>
-                                  <w:sdtEndPr/>
                                   <w:sdtContent>
                                     <w:p>
                                       <w:pPr>
@@ -252,7 +250,6 @@
                                     <w:dataBinding w:prefixMappings="xmlns:ns0='http://purl.org/dc/elements/1.1/' xmlns:ns1='http://schemas.openxmlformats.org/package/2006/metadata/core-properties' " w:xpath="/ns1:coreProperties[1]/ns0:title[1]" w:storeItemID="{6C3C8BC8-F283-45AE-878A-BAB7291924A1}"/>
                                     <w:text/>
                                   </w:sdtPr>
-                                  <w:sdtEndPr/>
                                   <w:sdtContent>
                                     <w:p>
                                       <w:pPr>
@@ -318,7 +315,6 @@
                               <w:dataBinding w:prefixMappings="xmlns:ns0='http://purl.org/dc/elements/1.1/' xmlns:ns1='http://schemas.openxmlformats.org/package/2006/metadata/core-properties' " w:xpath="/ns1:coreProperties[1]/ns0:creator[1]" w:storeItemID="{6C3C8BC8-F283-45AE-878A-BAB7291924A1}"/>
                               <w:text/>
                             </w:sdtPr>
-                            <w:sdtEndPr/>
                             <w:sdtContent>
                               <w:p>
                                 <w:pPr>
@@ -403,7 +399,6 @@
                               <w:dataBinding w:prefixMappings="xmlns:ns0='http://purl.org/dc/elements/1.1/' xmlns:ns1='http://schemas.openxmlformats.org/package/2006/metadata/core-properties' " w:xpath="/ns1:coreProperties[1]/ns0:title[1]" w:storeItemID="{6C3C8BC8-F283-45AE-878A-BAB7291924A1}"/>
                               <w:text/>
                             </w:sdtPr>
-                            <w:sdtEndPr/>
                             <w:sdtContent>
                               <w:p>
                                 <w:pPr>
@@ -5210,27 +5205,14 @@
       <w:r>
         <w:t xml:space="preserve">Figure </w:t>
       </w:r>
-      <w:r>
-        <w:fldChar w:fldCharType="begin"/>
-      </w:r>
-      <w:r>
-        <w:instrText xml:space="preserve"> SEQ Figure \* ARABIC </w:instrText>
-      </w:r>
-      <w:r>
-        <w:fldChar w:fldCharType="separate"/>
-      </w:r>
-      <w:r>
-        <w:rPr>
-          <w:noProof/>
-        </w:rPr>
-        <w:t>1</w:t>
-      </w:r>
-      <w:r>
-        <w:rPr>
-          <w:noProof/>
-        </w:rPr>
-        <w:fldChar w:fldCharType="end"/>
-      </w:r>
+      <w:fldSimple w:instr=" SEQ Figure \* ARABIC ">
+        <w:r>
+          <w:rPr>
+            <w:noProof/>
+          </w:rPr>
+          <w:t>1</w:t>
+        </w:r>
+      </w:fldSimple>
     </w:p>
     <w:p>
       <w:r>
@@ -5375,27 +5357,14 @@
       <w:r>
         <w:t xml:space="preserve">Figure </w:t>
       </w:r>
-      <w:r>
-        <w:fldChar w:fldCharType="begin"/>
-      </w:r>
-      <w:r>
-        <w:instrText xml:space="preserve"> SEQ Figure \* ARABIC </w:instrText>
-      </w:r>
-      <w:r>
-        <w:fldChar w:fldCharType="separate"/>
-      </w:r>
-      <w:r>
-        <w:rPr>
-          <w:noProof/>
-        </w:rPr>
-        <w:t>2</w:t>
-      </w:r>
-      <w:r>
-        <w:rPr>
-          <w:noProof/>
-        </w:rPr>
-        <w:fldChar w:fldCharType="end"/>
-      </w:r>
+      <w:fldSimple w:instr=" SEQ Figure \* ARABIC ">
+        <w:r>
+          <w:rPr>
+            <w:noProof/>
+          </w:rPr>
+          <w:t>2</w:t>
+        </w:r>
+      </w:fldSimple>
     </w:p>
     <w:p>
       <w:r>
@@ -5540,27 +5509,14 @@
       <w:r>
         <w:t xml:space="preserve">Figure </w:t>
       </w:r>
-      <w:r>
-        <w:fldChar w:fldCharType="begin"/>
-      </w:r>
-      <w:r>
-        <w:instrText xml:space="preserve"> SEQ Figure \* ARABIC </w:instrText>
-      </w:r>
-      <w:r>
-        <w:fldChar w:fldCharType="separate"/>
-      </w:r>
-      <w:r>
-        <w:rPr>
-          <w:noProof/>
-        </w:rPr>
-        <w:t>3</w:t>
-      </w:r>
-      <w:r>
-        <w:rPr>
-          <w:noProof/>
-        </w:rPr>
-        <w:fldChar w:fldCharType="end"/>
-      </w:r>
+      <w:fldSimple w:instr=" SEQ Figure \* ARABIC ">
+        <w:r>
+          <w:rPr>
+            <w:noProof/>
+          </w:rPr>
+          <w:t>3</w:t>
+        </w:r>
+      </w:fldSimple>
     </w:p>
     <w:p>
       <w:r>
@@ -5902,27 +5858,14 @@
       <w:r>
         <w:t xml:space="preserve">Table </w:t>
       </w:r>
-      <w:r>
-        <w:fldChar w:fldCharType="begin"/>
-      </w:r>
-      <w:r>
-        <w:instrText xml:space="preserve"> SEQ Table \* ARABIC </w:instrText>
-      </w:r>
-      <w:r>
-        <w:fldChar w:fldCharType="separate"/>
-      </w:r>
-      <w:r>
-        <w:rPr>
-          <w:noProof/>
-        </w:rPr>
-        <w:t>1</w:t>
-      </w:r>
-      <w:r>
-        <w:rPr>
-          <w:noProof/>
-        </w:rPr>
-        <w:fldChar w:fldCharType="end"/>
-      </w:r>
+      <w:fldSimple w:instr=" SEQ Table \* ARABIC ">
+        <w:r>
+          <w:rPr>
+            <w:noProof/>
+          </w:rPr>
+          <w:t>1</w:t>
+        </w:r>
+      </w:fldSimple>
     </w:p>
     <w:p>
       <w:pPr>
@@ -6641,7 +6584,13 @@
       </w:r>
       <w:r>
         <w:lastRenderedPageBreak/>
-        <w:t xml:space="preserve">become popular to power everything from cars to homes. These cells, also known as photovoltaic cells receive energy in the form of light and use this to excite electrons in a layer of a semiconducting </w:t>
+        <w:t xml:space="preserve">become popular to power everything from cars to homes. These cells, also known as photovoltaic </w:t>
+      </w:r>
+      <w:r>
+        <w:t>cells,</w:t>
+      </w:r>
+      <w:r>
+        <w:t xml:space="preserve"> receive energy in the form of light and use this to excite electrons in a layer of a semiconducting </w:t>
       </w:r>
       <w:r>
         <w:t>material</w:t>
@@ -6818,7 +6767,13 @@
           </w:tcPr>
           <w:p>
             <w:r>
-              <w:t xml:space="preserve">High as no pre made units are available </w:t>
+              <w:t xml:space="preserve">High as no </w:t>
+            </w:r>
+            <w:r>
+              <w:t>premade</w:t>
+            </w:r>
+            <w:r>
+              <w:t xml:space="preserve"> units are available </w:t>
             </w:r>
           </w:p>
         </w:tc>
@@ -6912,7 +6867,10 @@
           </w:tcPr>
           <w:p>
             <w:r>
-              <w:t>Low(£1-5 for device and associated storage)</w:t>
+              <w:t>Low (</w:t>
+            </w:r>
+            <w:r>
+              <w:t>£1-5 for device and associated storage)</w:t>
             </w:r>
           </w:p>
         </w:tc>
@@ -7010,27 +6968,14 @@
       <w:r>
         <w:t xml:space="preserve">Table </w:t>
       </w:r>
-      <w:r>
-        <w:fldChar w:fldCharType="begin"/>
-      </w:r>
-      <w:r>
-        <w:instrText xml:space="preserve"> SEQ Table \* ARABIC </w:instrText>
-      </w:r>
-      <w:r>
-        <w:fldChar w:fldCharType="separate"/>
-      </w:r>
-      <w:r>
-        <w:rPr>
-          <w:noProof/>
-        </w:rPr>
-        <w:t>2</w:t>
-      </w:r>
-      <w:r>
-        <w:rPr>
-          <w:noProof/>
-        </w:rPr>
-        <w:fldChar w:fldCharType="end"/>
-      </w:r>
+      <w:fldSimple w:instr=" SEQ Table \* ARABIC ">
+        <w:r>
+          <w:rPr>
+            <w:noProof/>
+          </w:rPr>
+          <w:t>2</w:t>
+        </w:r>
+      </w:fldSimple>
     </w:p>
     <w:p>
       <w:r>
@@ -7167,10 +7112,10 @@
         <w:rPr>
           <w:vertAlign w:val="subscript"/>
         </w:rPr>
-        <w:t xml:space="preserve">1 </w:t>
-      </w:r>
-      <w:r>
-        <w:t>. Functional (1) or Non-Functional (2)</w:t>
+        <w:t>1.</w:t>
+      </w:r>
+      <w:r>
+        <w:t xml:space="preserve"> Functional (1) or Non-Functional (2)</w:t>
       </w:r>
     </w:p>
     <w:p>
@@ -7181,7 +7126,10 @@
         <w:t>2</w:t>
       </w:r>
       <w:r>
-        <w:t xml:space="preserve"> . Component, Android application (1)</w:t>
+        <w:t>.</w:t>
+      </w:r>
+      <w:r>
+        <w:t xml:space="preserve"> Component, Android application (1)</w:t>
       </w:r>
       <w:r>
         <w:t>,</w:t>
@@ -7198,7 +7146,10 @@
         <w:t>3</w:t>
       </w:r>
       <w:r>
-        <w:t xml:space="preserve"> . Requirement number </w:t>
+        <w:t>.</w:t>
+      </w:r>
+      <w:r>
+        <w:t xml:space="preserve"> Requirement number </w:t>
       </w:r>
     </w:p>
     <w:p>
@@ -7711,27 +7662,14 @@
       <w:r>
         <w:t xml:space="preserve">Table </w:t>
       </w:r>
-      <w:r>
-        <w:fldChar w:fldCharType="begin"/>
-      </w:r>
-      <w:r>
-        <w:instrText xml:space="preserve"> SEQ Table \* ARABIC </w:instrText>
-      </w:r>
-      <w:r>
-        <w:fldChar w:fldCharType="separate"/>
-      </w:r>
-      <w:r>
-        <w:rPr>
-          <w:noProof/>
-        </w:rPr>
-        <w:t>3</w:t>
-      </w:r>
-      <w:r>
-        <w:rPr>
-          <w:noProof/>
-        </w:rPr>
-        <w:fldChar w:fldCharType="end"/>
-      </w:r>
+      <w:fldSimple w:instr=" SEQ Table \* ARABIC ">
+        <w:r>
+          <w:rPr>
+            <w:noProof/>
+          </w:rPr>
+          <w:t>3</w:t>
+        </w:r>
+      </w:fldSimple>
     </w:p>
     <w:p>
       <w:pPr>
@@ -8022,27 +7960,14 @@
       <w:r>
         <w:t xml:space="preserve">Table </w:t>
       </w:r>
-      <w:r>
-        <w:fldChar w:fldCharType="begin"/>
-      </w:r>
-      <w:r>
-        <w:instrText xml:space="preserve"> SEQ Table \* ARABIC </w:instrText>
-      </w:r>
-      <w:r>
-        <w:fldChar w:fldCharType="separate"/>
-      </w:r>
-      <w:r>
-        <w:rPr>
-          <w:noProof/>
-        </w:rPr>
-        <w:t>4</w:t>
-      </w:r>
-      <w:r>
-        <w:rPr>
-          <w:noProof/>
-        </w:rPr>
-        <w:fldChar w:fldCharType="end"/>
-      </w:r>
+      <w:fldSimple w:instr=" SEQ Table \* ARABIC ">
+        <w:r>
+          <w:rPr>
+            <w:noProof/>
+          </w:rPr>
+          <w:t>4</w:t>
+        </w:r>
+      </w:fldSimple>
     </w:p>
     <w:p>
       <w:pPr>
@@ -8561,27 +8486,14 @@
       <w:r>
         <w:t xml:space="preserve">Table </w:t>
       </w:r>
-      <w:r>
-        <w:fldChar w:fldCharType="begin"/>
-      </w:r>
-      <w:r>
-        <w:instrText xml:space="preserve"> SEQ Table \* ARABIC </w:instrText>
-      </w:r>
-      <w:r>
-        <w:fldChar w:fldCharType="separate"/>
-      </w:r>
-      <w:r>
-        <w:rPr>
-          <w:noProof/>
-        </w:rPr>
-        <w:t>5</w:t>
-      </w:r>
-      <w:r>
-        <w:rPr>
-          <w:noProof/>
-        </w:rPr>
-        <w:fldChar w:fldCharType="end"/>
-      </w:r>
+      <w:fldSimple w:instr=" SEQ Table \* ARABIC ">
+        <w:r>
+          <w:rPr>
+            <w:noProof/>
+          </w:rPr>
+          <w:t>5</w:t>
+        </w:r>
+      </w:fldSimple>
     </w:p>
     <w:p>
       <w:pPr>
@@ -8927,7 +8839,13 @@
               <w:spacing w:after="160" w:line="259" w:lineRule="auto"/>
             </w:pPr>
             <w:r>
-              <w:t>Device must serve notifications in a timely manor (&gt;10s)</w:t>
+              <w:t xml:space="preserve">Device must serve notifications in a timely </w:t>
+            </w:r>
+            <w:r>
+              <w:t>manner</w:t>
+            </w:r>
+            <w:r>
+              <w:t xml:space="preserve"> (&gt;10s)</w:t>
             </w:r>
           </w:p>
         </w:tc>
@@ -8954,27 +8872,14 @@
       <w:r>
         <w:t xml:space="preserve">Table </w:t>
       </w:r>
-      <w:r>
-        <w:fldChar w:fldCharType="begin"/>
-      </w:r>
-      <w:r>
-        <w:instrText xml:space="preserve"> SEQ Table \* ARABIC </w:instrText>
-      </w:r>
-      <w:r>
-        <w:fldChar w:fldCharType="separate"/>
-      </w:r>
-      <w:r>
-        <w:rPr>
-          <w:noProof/>
-        </w:rPr>
-        <w:t>6</w:t>
-      </w:r>
-      <w:r>
-        <w:rPr>
-          <w:noProof/>
-        </w:rPr>
-        <w:fldChar w:fldCharType="end"/>
-      </w:r>
+      <w:fldSimple w:instr=" SEQ Table \* ARABIC ">
+        <w:r>
+          <w:rPr>
+            <w:noProof/>
+          </w:rPr>
+          <w:t>6</w:t>
+        </w:r>
+      </w:fldSimple>
     </w:p>
     <w:p>
       <w:pPr>
@@ -9236,27 +9141,14 @@
       <w:r>
         <w:t xml:space="preserve">Table </w:t>
       </w:r>
-      <w:r>
-        <w:fldChar w:fldCharType="begin"/>
-      </w:r>
-      <w:r>
-        <w:instrText xml:space="preserve"> SEQ Table \* ARABIC </w:instrText>
-      </w:r>
-      <w:r>
-        <w:fldChar w:fldCharType="separate"/>
-      </w:r>
-      <w:r>
-        <w:rPr>
-          <w:noProof/>
-        </w:rPr>
-        <w:t>7</w:t>
-      </w:r>
-      <w:r>
-        <w:rPr>
-          <w:noProof/>
-        </w:rPr>
-        <w:fldChar w:fldCharType="end"/>
-      </w:r>
+      <w:fldSimple w:instr=" SEQ Table \* ARABIC ">
+        <w:r>
+          <w:rPr>
+            <w:noProof/>
+          </w:rPr>
+          <w:t>7</w:t>
+        </w:r>
+      </w:fldSimple>
     </w:p>
     <w:p>
       <w:pPr>
@@ -9501,27 +9393,14 @@
       <w:r>
         <w:t xml:space="preserve">Table </w:t>
       </w:r>
-      <w:r>
-        <w:fldChar w:fldCharType="begin"/>
-      </w:r>
-      <w:r>
-        <w:instrText xml:space="preserve"> SEQ Table \* ARABIC </w:instrText>
-      </w:r>
-      <w:r>
-        <w:fldChar w:fldCharType="separate"/>
-      </w:r>
-      <w:r>
-        <w:rPr>
-          <w:noProof/>
-        </w:rPr>
-        <w:t>8</w:t>
-      </w:r>
-      <w:r>
-        <w:rPr>
-          <w:noProof/>
-        </w:rPr>
-        <w:fldChar w:fldCharType="end"/>
-      </w:r>
+      <w:fldSimple w:instr=" SEQ Table \* ARABIC ">
+        <w:r>
+          <w:rPr>
+            <w:noProof/>
+          </w:rPr>
+          <w:t>8</w:t>
+        </w:r>
+      </w:fldSimple>
     </w:p>
     <w:p>
       <w:pPr>
@@ -9742,27 +9621,14 @@
       <w:r>
         <w:t xml:space="preserve">Figure </w:t>
       </w:r>
-      <w:r>
-        <w:fldChar w:fldCharType="begin"/>
-      </w:r>
-      <w:r>
-        <w:instrText xml:space="preserve"> SEQ Figure \* ARABIC </w:instrText>
-      </w:r>
-      <w:r>
-        <w:fldChar w:fldCharType="separate"/>
-      </w:r>
-      <w:r>
-        <w:rPr>
-          <w:noProof/>
-        </w:rPr>
-        <w:t>4</w:t>
-      </w:r>
-      <w:r>
-        <w:rPr>
-          <w:noProof/>
-        </w:rPr>
-        <w:fldChar w:fldCharType="end"/>
-      </w:r>
+      <w:fldSimple w:instr=" SEQ Figure \* ARABIC ">
+        <w:r>
+          <w:rPr>
+            <w:noProof/>
+          </w:rPr>
+          <w:t>4</w:t>
+        </w:r>
+      </w:fldSimple>
     </w:p>
     <w:p>
       <w:pPr>
@@ -10258,27 +10124,14 @@
       <w:r>
         <w:t xml:space="preserve">Figure </w:t>
       </w:r>
-      <w:r>
-        <w:fldChar w:fldCharType="begin"/>
-      </w:r>
-      <w:r>
-        <w:instrText xml:space="preserve"> SEQ Figure \* ARABIC </w:instrText>
-      </w:r>
-      <w:r>
-        <w:fldChar w:fldCharType="separate"/>
-      </w:r>
-      <w:r>
-        <w:rPr>
-          <w:noProof/>
-        </w:rPr>
-        <w:t>5</w:t>
-      </w:r>
-      <w:r>
-        <w:rPr>
-          <w:noProof/>
-        </w:rPr>
-        <w:fldChar w:fldCharType="end"/>
-      </w:r>
+      <w:fldSimple w:instr=" SEQ Figure \* ARABIC ">
+        <w:r>
+          <w:rPr>
+            <w:noProof/>
+          </w:rPr>
+          <w:t>5</w:t>
+        </w:r>
+      </w:fldSimple>
     </w:p>
     <w:p/>
     <w:p>
@@ -10366,30 +10219,14 @@
       <w:r>
         <w:t xml:space="preserve">Figure </w:t>
       </w:r>
-      <w:r>
-        <w:fldChar w:fldCharType="begin"/>
-      </w:r>
-      <w:r>
-        <w:instrText xml:space="preserve"> SEQ</w:instrText>
-      </w:r>
-      <w:r>
-        <w:instrText xml:space="preserve"> Figure \* ARABIC </w:instrText>
-      </w:r>
-      <w:r>
-        <w:fldChar w:fldCharType="separate"/>
-      </w:r>
-      <w:r>
-        <w:rPr>
-          <w:noProof/>
-        </w:rPr>
-        <w:t>6</w:t>
-      </w:r>
-      <w:r>
-        <w:rPr>
-          <w:noProof/>
-        </w:rPr>
-        <w:fldChar w:fldCharType="end"/>
-      </w:r>
+      <w:fldSimple w:instr=" SEQ Figure \* ARABIC ">
+        <w:r>
+          <w:rPr>
+            <w:noProof/>
+          </w:rPr>
+          <w:t>6</w:t>
+        </w:r>
+      </w:fldSimple>
     </w:p>
     <w:p/>
     <w:p>
@@ -11463,27 +11300,14 @@
       <w:r>
         <w:t xml:space="preserve">Table </w:t>
       </w:r>
-      <w:r>
-        <w:fldChar w:fldCharType="begin"/>
-      </w:r>
-      <w:r>
-        <w:instrText xml:space="preserve"> SEQ Table \* ARABIC </w:instrText>
-      </w:r>
-      <w:r>
-        <w:fldChar w:fldCharType="separate"/>
-      </w:r>
-      <w:r>
-        <w:rPr>
-          <w:noProof/>
-        </w:rPr>
-        <w:t>9</w:t>
-      </w:r>
-      <w:r>
-        <w:rPr>
-          <w:noProof/>
-        </w:rPr>
-        <w:fldChar w:fldCharType="end"/>
-      </w:r>
+      <w:fldSimple w:instr=" SEQ Table \* ARABIC ">
+        <w:r>
+          <w:rPr>
+            <w:noProof/>
+          </w:rPr>
+          <w:t>9</w:t>
+        </w:r>
+      </w:fldSimple>
     </w:p>
     <w:p>
       <w:pPr>
@@ -11709,10 +11533,28 @@
         <w:t>CC2640R2F</w:t>
       </w:r>
       <w:r>
-        <w:t xml:space="preserve"> launchpad development board by Texas Instruments is recommended to be programmed via the ‘Code Composer Studio’ IDE. I was already using this with</w:t>
-      </w:r>
-      <w:r>
-        <w:t xml:space="preserve"> another project so as to stop cross contamination between projects and to enable me to work from multiple places I created a Windows 10 virtual machine on an external SSD. The SSD </w:t>
+        <w:t xml:space="preserve"> launchpad development board by Texas Instruments is recommended to be programmed via the ‘Code Composer Studio’ IDE. </w:t>
+      </w:r>
+      <w:r>
+        <w:t>This was already being used</w:t>
+      </w:r>
+      <w:r>
+        <w:t xml:space="preserve"> with</w:t>
+      </w:r>
+      <w:r>
+        <w:t xml:space="preserve"> another project so as to stop cross contamination between projects and to enable</w:t>
+      </w:r>
+      <w:r>
+        <w:t xml:space="preserve"> </w:t>
+      </w:r>
+      <w:r>
+        <w:t xml:space="preserve">work from multiple places </w:t>
+      </w:r>
+      <w:r>
+        <w:t>we</w:t>
+      </w:r>
+      <w:r>
+        <w:t xml:space="preserve"> created a Windows 10 virtual machine on an external SSD. The SSD </w:t>
       </w:r>
       <w:r>
         <w:t xml:space="preserve">running over USB 3.0 </w:t>
@@ -12039,27 +11881,14 @@
       <w:r>
         <w:t xml:space="preserve">Table </w:t>
       </w:r>
-      <w:r>
-        <w:fldChar w:fldCharType="begin"/>
-      </w:r>
-      <w:r>
-        <w:instrText xml:space="preserve"> SEQ Table \* ARABIC </w:instrText>
-      </w:r>
-      <w:r>
-        <w:fldChar w:fldCharType="separate"/>
-      </w:r>
-      <w:r>
-        <w:rPr>
-          <w:noProof/>
-        </w:rPr>
-        <w:t>10</w:t>
-      </w:r>
-      <w:r>
-        <w:rPr>
-          <w:noProof/>
-        </w:rPr>
-        <w:fldChar w:fldCharType="end"/>
-      </w:r>
+      <w:fldSimple w:instr=" SEQ Table \* ARABIC ">
+        <w:r>
+          <w:rPr>
+            <w:noProof/>
+          </w:rPr>
+          <w:t>10</w:t>
+        </w:r>
+      </w:fldSimple>
     </w:p>
     <w:p>
       <w:r>
@@ -12315,27 +12144,14 @@
       <w:r>
         <w:t xml:space="preserve">Figure </w:t>
       </w:r>
-      <w:r>
-        <w:fldChar w:fldCharType="begin"/>
-      </w:r>
-      <w:r>
-        <w:instrText xml:space="preserve"> SEQ Figure \* ARABIC </w:instrText>
-      </w:r>
-      <w:r>
-        <w:fldChar w:fldCharType="separate"/>
-      </w:r>
-      <w:r>
-        <w:rPr>
-          <w:noProof/>
-        </w:rPr>
-        <w:t>7</w:t>
-      </w:r>
-      <w:r>
-        <w:rPr>
-          <w:noProof/>
-        </w:rPr>
-        <w:fldChar w:fldCharType="end"/>
-      </w:r>
+      <w:fldSimple w:instr=" SEQ Figure \* ARABIC ">
+        <w:r>
+          <w:rPr>
+            <w:noProof/>
+          </w:rPr>
+          <w:t>7</w:t>
+        </w:r>
+      </w:fldSimple>
     </w:p>
     <w:p>
       <w:r>
@@ -12426,27 +12242,14 @@
       <w:r>
         <w:t xml:space="preserve">Figure </w:t>
       </w:r>
-      <w:r>
-        <w:fldChar w:fldCharType="begin"/>
-      </w:r>
-      <w:r>
-        <w:instrText xml:space="preserve"> SEQ Figure \* ARABIC </w:instrText>
-      </w:r>
-      <w:r>
-        <w:fldChar w:fldCharType="separate"/>
-      </w:r>
-      <w:r>
-        <w:rPr>
-          <w:noProof/>
-        </w:rPr>
-        <w:t>8</w:t>
-      </w:r>
-      <w:r>
-        <w:rPr>
-          <w:noProof/>
-        </w:rPr>
-        <w:fldChar w:fldCharType="end"/>
-      </w:r>
+      <w:fldSimple w:instr=" SEQ Figure \* ARABIC ">
+        <w:r>
+          <w:rPr>
+            <w:noProof/>
+          </w:rPr>
+          <w:t>8</w:t>
+        </w:r>
+      </w:fldSimple>
     </w:p>
     <w:p>
       <w:pPr>
@@ -12529,30 +12332,14 @@
       <w:r>
         <w:t xml:space="preserve">Figure </w:t>
       </w:r>
-      <w:r>
-        <w:fldChar w:fldCharType="begin"/>
-      </w:r>
-      <w:r>
-        <w:instrText xml:space="preserve"> SEQ Figure \*</w:instrText>
-      </w:r>
-      <w:r>
-        <w:instrText xml:space="preserve"> ARABIC </w:instrText>
-      </w:r>
-      <w:r>
-        <w:fldChar w:fldCharType="separate"/>
-      </w:r>
-      <w:r>
-        <w:rPr>
-          <w:noProof/>
-        </w:rPr>
-        <w:t>9</w:t>
-      </w:r>
-      <w:r>
-        <w:rPr>
-          <w:noProof/>
-        </w:rPr>
-        <w:fldChar w:fldCharType="end"/>
-      </w:r>
+      <w:fldSimple w:instr=" SEQ Figure \* ARABIC ">
+        <w:r>
+          <w:rPr>
+            <w:noProof/>
+          </w:rPr>
+          <w:t>9</w:t>
+        </w:r>
+      </w:fldSimple>
     </w:p>
     <w:p>
       <w:r>
@@ -12626,27 +12413,14 @@
       <w:r>
         <w:t xml:space="preserve">Figure </w:t>
       </w:r>
-      <w:r>
-        <w:fldChar w:fldCharType="begin"/>
-      </w:r>
-      <w:r>
-        <w:instrText xml:space="preserve"> SEQ Figure \* ARABIC </w:instrText>
-      </w:r>
-      <w:r>
-        <w:fldChar w:fldCharType="separate"/>
-      </w:r>
-      <w:r>
-        <w:rPr>
-          <w:noProof/>
-        </w:rPr>
-        <w:t>10</w:t>
-      </w:r>
-      <w:r>
-        <w:rPr>
-          <w:noProof/>
-        </w:rPr>
-        <w:fldChar w:fldCharType="end"/>
-      </w:r>
+      <w:fldSimple w:instr=" SEQ Figure \* ARABIC ">
+        <w:r>
+          <w:rPr>
+            <w:noProof/>
+          </w:rPr>
+          <w:t>10</w:t>
+        </w:r>
+      </w:fldSimple>
     </w:p>
     <w:p>
       <w:r>
@@ -12798,27 +12572,14 @@
       <w:r>
         <w:t xml:space="preserve">Figure </w:t>
       </w:r>
-      <w:r>
-        <w:fldChar w:fldCharType="begin"/>
-      </w:r>
-      <w:r>
-        <w:instrText xml:space="preserve"> SEQ Figure \* ARABIC </w:instrText>
-      </w:r>
-      <w:r>
-        <w:fldChar w:fldCharType="separate"/>
-      </w:r>
-      <w:r>
-        <w:rPr>
-          <w:noProof/>
-        </w:rPr>
-        <w:t>11</w:t>
-      </w:r>
-      <w:r>
-        <w:rPr>
-          <w:noProof/>
-        </w:rPr>
-        <w:fldChar w:fldCharType="end"/>
-      </w:r>
+      <w:fldSimple w:instr=" SEQ Figure \* ARABIC ">
+        <w:r>
+          <w:rPr>
+            <w:noProof/>
+          </w:rPr>
+          <w:t>11</w:t>
+        </w:r>
+      </w:fldSimple>
     </w:p>
     <w:p>
       <w:pPr>
@@ -12887,27 +12648,14 @@
       <w:r>
         <w:t xml:space="preserve">Figure </w:t>
       </w:r>
-      <w:r>
-        <w:fldChar w:fldCharType="begin"/>
-      </w:r>
-      <w:r>
-        <w:instrText xml:space="preserve"> SEQ Figure \* ARABIC </w:instrText>
-      </w:r>
-      <w:r>
-        <w:fldChar w:fldCharType="separate"/>
-      </w:r>
-      <w:r>
-        <w:rPr>
-          <w:noProof/>
-        </w:rPr>
-        <w:t>12</w:t>
-      </w:r>
-      <w:r>
-        <w:rPr>
-          <w:noProof/>
-        </w:rPr>
-        <w:fldChar w:fldCharType="end"/>
-      </w:r>
+      <w:fldSimple w:instr=" SEQ Figure \* ARABIC ">
+        <w:r>
+          <w:rPr>
+            <w:noProof/>
+          </w:rPr>
+          <w:t>12</w:t>
+        </w:r>
+      </w:fldSimple>
     </w:p>
     <w:p>
       <w:r>
@@ -12985,27 +12733,14 @@
       <w:r>
         <w:t xml:space="preserve">Figure </w:t>
       </w:r>
-      <w:r>
-        <w:fldChar w:fldCharType="begin"/>
-      </w:r>
-      <w:r>
-        <w:instrText xml:space="preserve"> SEQ Figure \* ARABIC </w:instrText>
-      </w:r>
-      <w:r>
-        <w:fldChar w:fldCharType="separate"/>
-      </w:r>
-      <w:r>
-        <w:rPr>
-          <w:noProof/>
-        </w:rPr>
-        <w:t>13</w:t>
-      </w:r>
-      <w:r>
-        <w:rPr>
-          <w:noProof/>
-        </w:rPr>
-        <w:fldChar w:fldCharType="end"/>
-      </w:r>
+      <w:fldSimple w:instr=" SEQ Figure \* ARABIC ">
+        <w:r>
+          <w:rPr>
+            <w:noProof/>
+          </w:rPr>
+          <w:t>13</w:t>
+        </w:r>
+      </w:fldSimple>
     </w:p>
     <w:p>
       <w:r>
@@ -13079,27 +12814,14 @@
       <w:r>
         <w:t xml:space="preserve">Figure </w:t>
       </w:r>
-      <w:r>
-        <w:fldChar w:fldCharType="begin"/>
-      </w:r>
-      <w:r>
-        <w:instrText xml:space="preserve"> SEQ Figure \* ARABIC </w:instrText>
-      </w:r>
-      <w:r>
-        <w:fldChar w:fldCharType="separate"/>
-      </w:r>
-      <w:r>
-        <w:rPr>
-          <w:noProof/>
-        </w:rPr>
-        <w:t>14</w:t>
-      </w:r>
-      <w:r>
-        <w:rPr>
-          <w:noProof/>
-        </w:rPr>
-        <w:fldChar w:fldCharType="end"/>
-      </w:r>
+      <w:fldSimple w:instr=" SEQ Figure \* ARABIC ">
+        <w:r>
+          <w:rPr>
+            <w:noProof/>
+          </w:rPr>
+          <w:t>14</w:t>
+        </w:r>
+      </w:fldSimple>
     </w:p>
     <w:p>
       <w:pPr>
@@ -13169,27 +12891,14 @@
       <w:r>
         <w:t xml:space="preserve">Figure </w:t>
       </w:r>
-      <w:r>
-        <w:fldChar w:fldCharType="begin"/>
-      </w:r>
-      <w:r>
-        <w:instrText xml:space="preserve"> SEQ Figure \* ARABIC </w:instrText>
-      </w:r>
-      <w:r>
-        <w:fldChar w:fldCharType="separate"/>
-      </w:r>
-      <w:r>
-        <w:rPr>
-          <w:noProof/>
-        </w:rPr>
-        <w:t>15</w:t>
-      </w:r>
-      <w:r>
-        <w:rPr>
-          <w:noProof/>
-        </w:rPr>
-        <w:fldChar w:fldCharType="end"/>
-      </w:r>
+      <w:fldSimple w:instr=" SEQ Figure \* ARABIC ">
+        <w:r>
+          <w:rPr>
+            <w:noProof/>
+          </w:rPr>
+          <w:t>15</w:t>
+        </w:r>
+      </w:fldSimple>
     </w:p>
     <w:p>
       <w:r>
@@ -13263,27 +12972,14 @@
       <w:r>
         <w:t xml:space="preserve">Figure </w:t>
       </w:r>
-      <w:r>
-        <w:fldChar w:fldCharType="begin"/>
-      </w:r>
-      <w:r>
-        <w:instrText xml:space="preserve"> SEQ Figure \* ARABIC </w:instrText>
-      </w:r>
-      <w:r>
-        <w:fldChar w:fldCharType="separate"/>
-      </w:r>
-      <w:r>
-        <w:rPr>
-          <w:noProof/>
-        </w:rPr>
-        <w:t>16</w:t>
-      </w:r>
-      <w:r>
-        <w:rPr>
-          <w:noProof/>
-        </w:rPr>
-        <w:fldChar w:fldCharType="end"/>
-      </w:r>
+      <w:fldSimple w:instr=" SEQ Figure \* ARABIC ">
+        <w:r>
+          <w:rPr>
+            <w:noProof/>
+          </w:rPr>
+          <w:t>16</w:t>
+        </w:r>
+      </w:fldSimple>
     </w:p>
     <w:p>
       <w:pPr>
@@ -13370,67 +13066,49 @@
       <w:r>
         <w:t xml:space="preserve">Figure </w:t>
       </w:r>
-      <w:r>
-        <w:fldChar w:fldCharType="begin"/>
-      </w:r>
-      <w:r>
-        <w:instrText xml:space="preserve"> SEQ Figure \* ARABIC </w:instrText>
-      </w:r>
-      <w:r>
-        <w:fldChar w:fldCharType="separate"/>
-      </w:r>
-      <w:r>
-        <w:rPr>
-          <w:noProof/>
-        </w:rPr>
-        <w:t>17</w:t>
-      </w:r>
-      <w:r>
-        <w:rPr>
-          <w:noProof/>
-        </w:rPr>
-        <w:fldChar w:fldCharType="end"/>
-      </w:r>
-    </w:p>
-    <w:p>
-      <w:r>
-        <w:t>For purposes of testing the IDE and its debugging tools this worked with the application being deployed to a test device (LG G5 mobile phone)</w:t>
-      </w:r>
-      <w:r>
-        <w:t>.</w:t>
-      </w:r>
-    </w:p>
-    <w:p>
-      <w:pPr>
-        <w:pStyle w:val="Heading2"/>
-      </w:pPr>
-      <w:bookmarkStart w:id="53" w:name="_Toc36654632"/>
-      <w:r>
-        <w:t>Database</w:t>
-      </w:r>
-      <w:bookmarkEnd w:id="53"/>
-      <w:r>
-        <w:t xml:space="preserve"> </w:t>
-      </w:r>
-    </w:p>
-    <w:p>
-      <w:r>
-        <w:t xml:space="preserve">Next a MySQL server was created using the </w:t>
-      </w:r>
-      <w:r>
-        <w:t>WampServer</w:t>
-      </w:r>
-      <w:r>
-        <w:t xml:space="preserve"> software stack available </w:t>
-      </w:r>
-      <w:hyperlink r:id="rId27" w:history="1">
+      <w:fldSimple w:instr=" SEQ Figure \* ARABIC ">
         <w:r>
           <w:rPr>
-            <w:rStyle w:val="Hyperlink"/>
+            <w:noProof/>
           </w:rPr>
-          <w:t>here</w:t>
+          <w:t>17</w:t>
         </w:r>
-      </w:hyperlink>
+      </w:fldSimple>
+    </w:p>
+    <w:p>
+      <w:r>
+        <w:t>For purposes of testing the IDE and its debugging tools this worked with the application being deployed to a test device (LG G5 mobile phone)</w:t>
+      </w:r>
+      <w:r>
+        <w:t>.</w:t>
+      </w:r>
+    </w:p>
+    <w:p>
+      <w:pPr>
+        <w:pStyle w:val="Heading2"/>
+      </w:pPr>
+      <w:bookmarkStart w:id="53" w:name="_Toc36654632"/>
+      <w:r>
+        <w:t>Database</w:t>
+      </w:r>
+      <w:bookmarkEnd w:id="53"/>
+      <w:r>
+        <w:t xml:space="preserve"> </w:t>
+      </w:r>
+    </w:p>
+    <w:p>
+      <w:r>
+        <w:t xml:space="preserve">Next a MySQL server was created using the </w:t>
+      </w:r>
+      <w:r>
+        <w:t>WampServer</w:t>
+      </w:r>
+      <w:r>
+        <w:t xml:space="preserve"> software stack available</w:t>
+      </w:r>
+      <w:r>
+        <w:t xml:space="preserve"> here</w:t>
+      </w:r>
       <w:r>
         <w:t xml:space="preserve">. In order to achieve this the software should be downloaded onto a PC on the same network as </w:t>
       </w:r>
@@ -13470,7 +13148,7 @@
                     </pic:cNvPicPr>
                   </pic:nvPicPr>
                   <pic:blipFill rotWithShape="1">
-                    <a:blip r:embed="rId28" cstate="print">
+                    <a:blip r:embed="rId27" cstate="print">
                       <a:extLst>
                         <a:ext uri="{28A0092B-C50C-407E-A947-70E740481C1C}">
                           <a14:useLocalDpi xmlns:a14="http://schemas.microsoft.com/office/drawing/2010/main" val="0"/>
@@ -13513,27 +13191,14 @@
       <w:r>
         <w:t xml:space="preserve">Figure </w:t>
       </w:r>
-      <w:r>
-        <w:fldChar w:fldCharType="begin"/>
-      </w:r>
-      <w:r>
-        <w:instrText xml:space="preserve"> SEQ Figure \* ARABIC </w:instrText>
-      </w:r>
-      <w:r>
-        <w:fldChar w:fldCharType="separate"/>
-      </w:r>
-      <w:r>
-        <w:rPr>
-          <w:noProof/>
-        </w:rPr>
-        <w:t>18</w:t>
-      </w:r>
-      <w:r>
-        <w:rPr>
-          <w:noProof/>
-        </w:rPr>
-        <w:fldChar w:fldCharType="end"/>
-      </w:r>
+      <w:fldSimple w:instr=" SEQ Figure \* ARABIC ">
+        <w:r>
+          <w:rPr>
+            <w:noProof/>
+          </w:rPr>
+          <w:t>18</w:t>
+        </w:r>
+      </w:fldSimple>
     </w:p>
     <w:p>
       <w:r>
@@ -13565,7 +13230,13 @@
     </w:p>
     <w:p>
       <w:r>
-        <w:t xml:space="preserve">This will allow connections from port 80 from other IP addresses. Doing this at this stage will significantly cut down troubleshooting later on. </w:t>
+        <w:t xml:space="preserve">This will allow connections from port 80 from other IP addresses. Doing this at this stage will significantly cut down troubleshooting </w:t>
+      </w:r>
+      <w:r>
+        <w:t>later</w:t>
+      </w:r>
+      <w:r>
+        <w:t xml:space="preserve">. </w:t>
       </w:r>
     </w:p>
     <w:p>
@@ -13575,7 +13246,13 @@
     </w:p>
     <w:p>
       <w:r>
-        <w:t xml:space="preserve">From phpMyAdmin the ‘databases’ link should be clicked and a new database created. </w:t>
+        <w:t xml:space="preserve">From phpMyAdmin the ‘databases’ link should be </w:t>
+      </w:r>
+      <w:r>
+        <w:t>clicked,</w:t>
+      </w:r>
+      <w:r>
+        <w:t xml:space="preserve"> and a new database created. </w:t>
       </w:r>
       <w:r>
         <w:t>For this project a database called fyppowerbandXXX will be used (the XXX to be replaced by a version number). In this database a table called users is created with the fields –</w:t>
@@ -13734,27 +13411,14 @@
       <w:r>
         <w:t xml:space="preserve">Table </w:t>
       </w:r>
-      <w:r>
-        <w:fldChar w:fldCharType="begin"/>
-      </w:r>
-      <w:r>
-        <w:instrText xml:space="preserve"> SEQ Table \* ARABIC </w:instrText>
-      </w:r>
-      <w:r>
-        <w:fldChar w:fldCharType="separate"/>
-      </w:r>
-      <w:r>
-        <w:rPr>
-          <w:noProof/>
-        </w:rPr>
-        <w:t>11</w:t>
-      </w:r>
-      <w:r>
-        <w:rPr>
-          <w:noProof/>
-        </w:rPr>
-        <w:fldChar w:fldCharType="end"/>
-      </w:r>
+      <w:fldSimple w:instr=" SEQ Table \* ARABIC ">
+        <w:r>
+          <w:rPr>
+            <w:noProof/>
+          </w:rPr>
+          <w:t>11</w:t>
+        </w:r>
+      </w:fldSimple>
     </w:p>
     <w:p>
       <w:r>
@@ -13807,7 +13471,7 @@
                     </pic:cNvPicPr>
                   </pic:nvPicPr>
                   <pic:blipFill>
-                    <a:blip r:embed="rId29">
+                    <a:blip r:embed="rId28">
                       <a:extLst>
                         <a:ext uri="{28A0092B-C50C-407E-A947-70E740481C1C}">
                           <a14:useLocalDpi xmlns:a14="http://schemas.microsoft.com/office/drawing/2010/main" val="0"/>
@@ -13847,27 +13511,14 @@
       <w:r>
         <w:t xml:space="preserve">Figure </w:t>
       </w:r>
-      <w:r>
-        <w:fldChar w:fldCharType="begin"/>
-      </w:r>
-      <w:r>
-        <w:instrText xml:space="preserve"> SEQ Figure \* ARABIC </w:instrText>
-      </w:r>
-      <w:r>
-        <w:fldChar w:fldCharType="separate"/>
-      </w:r>
-      <w:r>
-        <w:rPr>
-          <w:noProof/>
-        </w:rPr>
-        <w:t>19</w:t>
-      </w:r>
-      <w:r>
-        <w:rPr>
-          <w:noProof/>
-        </w:rPr>
-        <w:fldChar w:fldCharType="end"/>
-      </w:r>
+      <w:fldSimple w:instr=" SEQ Figure \* ARABIC ">
+        <w:r>
+          <w:rPr>
+            <w:noProof/>
+          </w:rPr>
+          <w:t>19</w:t>
+        </w:r>
+      </w:fldSimple>
     </w:p>
     <w:p>
       <w:r>
@@ -14097,7 +13748,7 @@
                     </pic:cNvPicPr>
                   </pic:nvPicPr>
                   <pic:blipFill>
-                    <a:blip r:embed="rId30" cstate="print">
+                    <a:blip r:embed="rId29" cstate="print">
                       <a:extLst>
                         <a:ext uri="{28A0092B-C50C-407E-A947-70E740481C1C}">
                           <a14:useLocalDpi xmlns:a14="http://schemas.microsoft.com/office/drawing/2010/main" val="0"/>
@@ -14137,27 +13788,14 @@
       <w:r>
         <w:t xml:space="preserve">Figure </w:t>
       </w:r>
-      <w:r>
-        <w:fldChar w:fldCharType="begin"/>
-      </w:r>
-      <w:r>
-        <w:instrText xml:space="preserve"> SEQ Figure \* ARABIC </w:instrText>
-      </w:r>
-      <w:r>
-        <w:fldChar w:fldCharType="separate"/>
-      </w:r>
-      <w:r>
-        <w:rPr>
-          <w:noProof/>
-        </w:rPr>
-        <w:t>20</w:t>
-      </w:r>
-      <w:r>
-        <w:rPr>
-          <w:noProof/>
-        </w:rPr>
-        <w:fldChar w:fldCharType="end"/>
-      </w:r>
+      <w:fldSimple w:instr=" SEQ Figure \* ARABIC ">
+        <w:r>
+          <w:rPr>
+            <w:noProof/>
+          </w:rPr>
+          <w:t>20</w:t>
+        </w:r>
+      </w:fldSimple>
     </w:p>
     <w:p>
       <w:pPr>
@@ -14186,7 +13824,7 @@
                     </pic:cNvPicPr>
                   </pic:nvPicPr>
                   <pic:blipFill>
-                    <a:blip r:embed="rId31" cstate="print">
+                    <a:blip r:embed="rId30" cstate="print">
                       <a:extLst>
                         <a:ext uri="{28A0092B-C50C-407E-A947-70E740481C1C}">
                           <a14:useLocalDpi xmlns:a14="http://schemas.microsoft.com/office/drawing/2010/main" val="0"/>
@@ -14226,27 +13864,14 @@
       <w:r>
         <w:t xml:space="preserve">Figure </w:t>
       </w:r>
-      <w:r>
-        <w:fldChar w:fldCharType="begin"/>
-      </w:r>
-      <w:r>
-        <w:instrText xml:space="preserve"> SEQ Figure \* ARABIC </w:instrText>
-      </w:r>
-      <w:r>
-        <w:fldChar w:fldCharType="separate"/>
-      </w:r>
-      <w:r>
-        <w:rPr>
-          <w:noProof/>
-        </w:rPr>
-        <w:t>21</w:t>
-      </w:r>
-      <w:r>
-        <w:rPr>
-          <w:noProof/>
-        </w:rPr>
-        <w:fldChar w:fldCharType="end"/>
-      </w:r>
+      <w:fldSimple w:instr=" SEQ Figure \* ARABIC ">
+        <w:r>
+          <w:rPr>
+            <w:noProof/>
+          </w:rPr>
+          <w:t>21</w:t>
+        </w:r>
+      </w:fldSimple>
     </w:p>
     <w:p>
       <w:r>
@@ -14337,7 +13962,7 @@
                     </pic:cNvPicPr>
                   </pic:nvPicPr>
                   <pic:blipFill>
-                    <a:blip r:embed="rId32" cstate="print">
+                    <a:blip r:embed="rId31" cstate="print">
                       <a:extLst>
                         <a:ext uri="{28A0092B-C50C-407E-A947-70E740481C1C}">
                           <a14:useLocalDpi xmlns:a14="http://schemas.microsoft.com/office/drawing/2010/main" val="0"/>
@@ -14377,219 +14002,1028 @@
       <w:r>
         <w:t xml:space="preserve">Figure </w:t>
       </w:r>
-      <w:r>
-        <w:fldChar w:fldCharType="begin"/>
-      </w:r>
-      <w:r>
-        <w:instrText xml:space="preserve"> SEQ Figure \* ARABIC </w:instrText>
-      </w:r>
-      <w:r>
-        <w:fldChar w:fldCharType="separate"/>
-      </w:r>
+      <w:fldSimple w:instr=" SEQ Figure \* ARABIC ">
+        <w:r>
+          <w:rPr>
+            <w:noProof/>
+          </w:rPr>
+          <w:t>22</w:t>
+        </w:r>
+      </w:fldSimple>
+    </w:p>
+    <w:p/>
+    <w:p>
+      <w:r>
+        <w:t xml:space="preserve">The last button on the main screen </w:t>
+      </w:r>
+      <w:r>
+        <w:t xml:space="preserve">is that of the ‘Development menu’ this is a submenu containing features unlikely to be used directly in the final product but provide useful functions during development. </w:t>
+      </w:r>
+      <w:r>
+        <w:br/>
+      </w:r>
+      <w:r>
+        <w:br/>
+        <w:t xml:space="preserve">INSERT PIC HERE </w:t>
+      </w:r>
+    </w:p>
+    <w:p/>
+    <w:p>
+      <w:r>
+        <w:t xml:space="preserve">The first button is programmatically similar to ‘Make an alert’ in that it contains a text box, the contents of which are sent </w:t>
+      </w:r>
+      <w:r>
+        <w:t xml:space="preserve">to the relevant php </w:t>
+      </w:r>
+      <w:r>
+        <w:t>URL</w:t>
+      </w:r>
+      <w:r>
+        <w:t xml:space="preserve"> deleting the selected user. </w:t>
+      </w:r>
+    </w:p>
+    <w:p>
+      <w:r>
+        <w:t>The final two buttons are to directly control t</w:t>
+      </w:r>
+      <w:r>
+        <w:t xml:space="preserve">wo output lines on the wristband, these are connected to LED’s on the development board. </w:t>
+      </w:r>
+    </w:p>
+    <w:p>
+      <w:r>
+        <w:t>First attempts for this function were created by looking at the .APK</w:t>
+      </w:r>
+      <w:r>
+        <w:t xml:space="preserve"> </w:t>
+      </w:r>
+      <w:r>
+        <w:t xml:space="preserve">file created by Texas Instruments as a test for the </w:t>
+      </w:r>
+      <w:r>
+        <w:t xml:space="preserve">development board, this was accomplished by decompilation using an online tool. </w:t>
+      </w:r>
+      <w:r>
+        <w:br/>
+        <w:t xml:space="preserve">Android applications </w:t>
+      </w:r>
+      <w:r>
+        <w:t xml:space="preserve">use the Java language and so are not strictly compiled or interpreted. When the program is ‘built’ in android studio its class files are compiled into </w:t>
+      </w:r>
+      <w:r>
+        <w:t>bytecode</w:t>
+      </w:r>
+      <w:r>
+        <w:t xml:space="preserve"> which is neither machine </w:t>
+      </w:r>
+      <w:r>
+        <w:t>nor</w:t>
+      </w:r>
+      <w:r>
+        <w:t xml:space="preserve"> native code. When the code is run a Java Virtual Machine interprets the </w:t>
+      </w:r>
+      <w:r>
+        <w:t>bytecode</w:t>
+      </w:r>
+      <w:r>
+        <w:t xml:space="preserve"> into a usable program with components of it compiled into native code as required using just in time compilation. </w:t>
+      </w:r>
+    </w:p>
+    <w:p>
+      <w:r>
+        <w:t>The result of this is that the code is possible to deconstruct to allow insight into its inner workings.</w:t>
+      </w:r>
+    </w:p>
+    <w:p>
+      <w:r>
+        <w:lastRenderedPageBreak/>
+        <w:t>While this code was only used as an inspiration for initial test code, it provided</w:t>
+      </w:r>
+      <w:r>
+        <w:t xml:space="preserve"> some useful insight into the workings of Bluetooth LE, namely the GATT system.</w:t>
+      </w:r>
+      <w:r>
+        <w:t xml:space="preserve"> </w:t>
+      </w:r>
+    </w:p>
+    <w:p>
+      <w:r>
+        <w:t>Bluetooth Low Energy (BLE for short)</w:t>
+      </w:r>
+      <w:r>
+        <w:t xml:space="preserve"> is the low power variant of the Bluetooth PAN radio system that use</w:t>
+      </w:r>
+      <w:r>
+        <w:t>s</w:t>
+      </w:r>
+      <w:r>
+        <w:t xml:space="preserve"> Generic ATTribute profile’s (GATT) to communicate</w:t>
+      </w:r>
+      <w:r>
+        <w:t xml:space="preserve">. The key concepts used in GATT are as follows- </w:t>
+      </w:r>
+    </w:p>
+    <w:p>
+      <w:r>
+        <w:t xml:space="preserve">Client – this begins communications, sends requests and receives the responses. In our case this role will be played by the Android device. </w:t>
+      </w:r>
+    </w:p>
+    <w:p>
+      <w:r>
+        <w:t>Server- this receives requests and returns responses. In our case played by the wristband.</w:t>
+      </w:r>
+    </w:p>
+    <w:p>
+      <w:r>
+        <w:t xml:space="preserve">Characteristic- this is a value stored on the server that can potentially be read or written too. </w:t>
+      </w:r>
+    </w:p>
+    <w:p>
+      <w:r>
+        <w:t xml:space="preserve">Service- this is a collection of characteristics that are all accessed via the same method, this may also contain descriptors to enable easier comprehension of the </w:t>
+      </w:r>
+      <w:r>
+        <w:t>stored characteristics.</w:t>
+      </w:r>
+    </w:p>
+    <w:p>
+      <w:r>
+        <w:t xml:space="preserve">Grouped together services and characteristics are referred to as attributes and are identified via Universally Unique IDentifiers (UUID). </w:t>
+      </w:r>
+      <w:r>
+        <w:t xml:space="preserve">Deconstructing the APK as mentioned earlier allows us to see what these identifiers are, though this could also be accomplished using an android app that scans for BLE services. </w:t>
+      </w:r>
+    </w:p>
+    <w:p>
+      <w:r>
+        <w:t xml:space="preserve">The UUID’s we are concerned about are the following – </w:t>
+      </w:r>
+    </w:p>
+    <w:p>
+      <w:r>
+        <w:t>f0001110-0451-4000-b000-000000000000</w:t>
+      </w:r>
+      <w:r>
+        <w:t xml:space="preserve"> – the LED service </w:t>
+      </w:r>
+    </w:p>
+    <w:p>
+      <w:r>
+        <w:t>f0001111-0451-4000-b000-000000000000</w:t>
+      </w:r>
+      <w:r>
+        <w:t xml:space="preserve"> – LED 1 </w:t>
+      </w:r>
+    </w:p>
+    <w:p>
+      <w:r>
+        <w:t>f0001112-0451-4000-b000-000000000000</w:t>
+      </w:r>
+      <w:r>
+        <w:t xml:space="preserve"> – LED 2 </w:t>
+      </w:r>
+    </w:p>
+    <w:p>
+      <w:r>
+        <w:t xml:space="preserve">Ultimately attempting to make an entirely custom interface to the BLE services proved fruitless. This </w:t>
+      </w:r>
+      <w:r>
+        <w:t>was due</w:t>
+      </w:r>
+      <w:r>
+        <w:t xml:space="preserve"> to the program being analyzed having many features, and therefore code and dependencies that are not required for our purpose and it would likely have taken longer to cull and reverse engineer this than starting over. </w:t>
+      </w:r>
+    </w:p>
+    <w:p>
+      <w:pPr>
+        <w:rPr>
+          <w:lang w:val="en-GB"/>
+        </w:rPr>
+      </w:pPr>
+      <w:r>
+        <w:t>At this stage we ran into one of a number of issues with our working environment. The main issue witnessed involved an update to Android Studio to version #</w:t>
+      </w:r>
+      <w:r>
+        <w:rPr>
+          <w:lang w:val="en-GB"/>
+        </w:rPr>
+        <w:t>AI-192.7142.36.36.6308749 and its respective Gradle update. This caused the debug system to break as the bytecode provided in the SDK’s for android no longer matched that created when building the program with its dependencies</w:t>
+      </w:r>
+      <w:r>
+        <w:rPr>
+          <w:lang w:val="en-GB"/>
+        </w:rPr>
+        <w:t xml:space="preserve">. Upon research this seems to be a common issue in the IntelliJ platform by </w:t>
+      </w:r>
+      <w:r>
+        <w:rPr>
+          <w:lang w:val="en-GB"/>
+        </w:rPr>
+        <w:t>JetBrains</w:t>
+      </w:r>
+      <w:r>
+        <w:rPr>
+          <w:lang w:val="en-GB"/>
+        </w:rPr>
+        <w:t xml:space="preserve">. This issue was fixed by reverting back to a previous version and was likely fixed entirely in a further update as these errors no longer seem to arise. </w:t>
+      </w:r>
+      <w:r>
+        <w:rPr>
+          <w:lang w:val="en-GB"/>
+        </w:rPr>
+        <w:br/>
+        <w:t xml:space="preserve">From this issue we would recommend not updating the development environment during development unless the update is a required security update or provides needed functionality. </w:t>
+      </w:r>
+    </w:p>
+    <w:p>
+      <w:r>
+        <w:t xml:space="preserve">Our next attempt we based our design on that provided by the Android developers with examples provided through the android studio itself and is downloaded from </w:t>
+      </w:r>
+      <w:r>
+        <w:t>GitHub</w:t>
+      </w:r>
+      <w:r>
+        <w:t>.</w:t>
+      </w:r>
+      <w:r>
+        <w:t xml:space="preserve"> Note the images show the Gatt server but clients can be found in the Googlearchives and androidthings sections of GitHub.</w:t>
+      </w:r>
+    </w:p>
+    <w:p>
+      <w:pPr>
+        <w:keepNext/>
+        <w:jc w:val="center"/>
+      </w:pPr>
+      <w:r>
+        <w:lastRenderedPageBreak/>
+        <w:drawing>
+          <wp:inline distT="0" distB="0" distL="0" distR="0" wp14:anchorId="5EECC58E" wp14:editId="46E897F6">
+            <wp:extent cx="3047873" cy="1933575"/>
+            <wp:effectExtent l="0" t="0" r="635" b="0"/>
+            <wp:docPr id="14" name="Picture 14"/>
+            <wp:cNvGraphicFramePr>
+              <a:graphicFrameLocks xmlns:a="http://schemas.openxmlformats.org/drawingml/2006/main" noChangeAspect="1"/>
+            </wp:cNvGraphicFramePr>
+            <a:graphic xmlns:a="http://schemas.openxmlformats.org/drawingml/2006/main">
+              <a:graphicData uri="http://schemas.openxmlformats.org/drawingml/2006/picture">
+                <pic:pic xmlns:pic="http://schemas.openxmlformats.org/drawingml/2006/picture">
+                  <pic:nvPicPr>
+                    <pic:cNvPr id="1" name=""/>
+                    <pic:cNvPicPr/>
+                  </pic:nvPicPr>
+                  <pic:blipFill>
+                    <a:blip r:embed="rId32"/>
+                    <a:stretch>
+                      <a:fillRect/>
+                    </a:stretch>
+                  </pic:blipFill>
+                  <pic:spPr>
+                    <a:xfrm>
+                      <a:off x="0" y="0"/>
+                      <a:ext cx="3149818" cy="1998249"/>
+                    </a:xfrm>
+                    <a:prstGeom prst="rect">
+                      <a:avLst/>
+                    </a:prstGeom>
+                  </pic:spPr>
+                </pic:pic>
+              </a:graphicData>
+            </a:graphic>
+          </wp:inline>
+        </w:drawing>
+      </w:r>
+    </w:p>
+    <w:p>
+      <w:pPr>
+        <w:pStyle w:val="Caption"/>
+        <w:jc w:val="center"/>
+      </w:pPr>
+      <w:r>
+        <w:t xml:space="preserve">Figure </w:t>
+      </w:r>
+      <w:fldSimple w:instr=" SEQ Figure \* ARABIC ">
+        <w:r>
+          <w:rPr>
+            <w:noProof/>
+          </w:rPr>
+          <w:t>23</w:t>
+        </w:r>
+      </w:fldSimple>
+    </w:p>
+    <w:p>
+      <w:pPr>
+        <w:keepNext/>
+        <w:jc w:val="center"/>
+      </w:pPr>
       <w:r>
         <w:rPr>
           <w:noProof/>
         </w:rPr>
-        <w:t>22</w:t>
-      </w:r>
+        <w:drawing>
+          <wp:inline distT="0" distB="0" distL="0" distR="0" wp14:anchorId="40964BD0" wp14:editId="612F9686">
+            <wp:extent cx="3095625" cy="2139818"/>
+            <wp:effectExtent l="0" t="0" r="0" b="0"/>
+            <wp:docPr id="24" name="Picture 24"/>
+            <wp:cNvGraphicFramePr>
+              <a:graphicFrameLocks xmlns:a="http://schemas.openxmlformats.org/drawingml/2006/main" noChangeAspect="1"/>
+            </wp:cNvGraphicFramePr>
+            <a:graphic xmlns:a="http://schemas.openxmlformats.org/drawingml/2006/main">
+              <a:graphicData uri="http://schemas.openxmlformats.org/drawingml/2006/picture">
+                <pic:pic xmlns:pic="http://schemas.openxmlformats.org/drawingml/2006/picture">
+                  <pic:nvPicPr>
+                    <pic:cNvPr id="1" name=""/>
+                    <pic:cNvPicPr/>
+                  </pic:nvPicPr>
+                  <pic:blipFill>
+                    <a:blip r:embed="rId33"/>
+                    <a:stretch>
+                      <a:fillRect/>
+                    </a:stretch>
+                  </pic:blipFill>
+                  <pic:spPr>
+                    <a:xfrm>
+                      <a:off x="0" y="0"/>
+                      <a:ext cx="3140158" cy="2170601"/>
+                    </a:xfrm>
+                    <a:prstGeom prst="rect">
+                      <a:avLst/>
+                    </a:prstGeom>
+                  </pic:spPr>
+                </pic:pic>
+              </a:graphicData>
+            </a:graphic>
+          </wp:inline>
+        </w:drawing>
+      </w:r>
+    </w:p>
+    <w:p>
+      <w:pPr>
+        <w:pStyle w:val="Caption"/>
+        <w:jc w:val="center"/>
+      </w:pPr>
+      <w:r>
+        <w:t xml:space="preserve">Figure </w:t>
+      </w:r>
+      <w:fldSimple w:instr=" SEQ Figure \* ARABIC ">
+        <w:r>
+          <w:rPr>
+            <w:noProof/>
+          </w:rPr>
+          <w:t>24</w:t>
+        </w:r>
+      </w:fldSimple>
+    </w:p>
+    <w:p>
+      <w:r>
+        <w:t>However</w:t>
+      </w:r>
+      <w:r>
+        <w:t>,</w:t>
+      </w:r>
+      <w:r>
+        <w:t xml:space="preserve"> this is where we ran into problems. The code provided in studio</w:t>
+      </w:r>
+      <w:r>
+        <w:t xml:space="preserve"> will not build and deploy to an android version of </w:t>
+      </w:r>
+      <w:r>
+        <w:t>8.1(API 27)</w:t>
+      </w:r>
+      <w:r>
+        <w:t xml:space="preserve"> or lower, this causes an issue in that </w:t>
+      </w:r>
+      <w:r>
+        <w:t>relatively</w:t>
+      </w:r>
+      <w:r>
+        <w:t xml:space="preserve"> few android devices use this version as it is </w:t>
+      </w:r>
+      <w:r>
+        <w:t>quite</w:t>
+      </w:r>
+      <w:r>
+        <w:t xml:space="preserve"> new, if nothing else using this code could potentially limit our customer base greatly as many would simply not be able to install the software. This issue is compounded further by the fact the release date of the code to </w:t>
+      </w:r>
+      <w:r>
+        <w:t>GitHub</w:t>
+      </w:r>
+      <w:r>
+        <w:t xml:space="preserve"> considerably predates the release of version </w:t>
+      </w:r>
+      <w:r>
+        <w:t>8.1</w:t>
+      </w:r>
+      <w:r>
+        <w:t xml:space="preserve"> and that the code mentioned on the readme.md file of </w:t>
+      </w:r>
+      <w:r>
+        <w:t>GitHub</w:t>
+      </w:r>
+      <w:r>
+        <w:t xml:space="preserve"> refers mostly to android version </w:t>
+      </w:r>
+      <w:r>
+        <w:t>Android 4.3 (API 18)</w:t>
+      </w:r>
+      <w:r>
+        <w:t>.</w:t>
+      </w:r>
+    </w:p>
+    <w:p>
+      <w:r>
+        <w:t>With some tweaking of the manifest file this code can be made to work</w:t>
+      </w:r>
+      <w:r>
+        <w:t xml:space="preserve"> on our test device running version </w:t>
+      </w:r>
+      <w:r>
+        <w:t>8.0</w:t>
+      </w:r>
+      <w:r>
+        <w:t xml:space="preserve"> however this is not where the issues end.</w:t>
+      </w:r>
+    </w:p>
+    <w:p>
+      <w:pPr>
+        <w:keepNext/>
+        <w:jc w:val="center"/>
+      </w:pPr>
       <w:r>
         <w:rPr>
           <w:noProof/>
         </w:rPr>
-        <w:fldChar w:fldCharType="end"/>
-      </w:r>
+        <w:lastRenderedPageBreak/>
+        <w:drawing>
+          <wp:inline distT="0" distB="0" distL="0" distR="0" wp14:anchorId="5AF57DBE" wp14:editId="7E667DFB">
+            <wp:extent cx="5934075" cy="3409950"/>
+            <wp:effectExtent l="0" t="0" r="9525" b="0"/>
+            <wp:docPr id="25" name="Picture 25"/>
+            <wp:cNvGraphicFramePr>
+              <a:graphicFrameLocks xmlns:a="http://schemas.openxmlformats.org/drawingml/2006/main" noChangeAspect="1"/>
+            </wp:cNvGraphicFramePr>
+            <a:graphic xmlns:a="http://schemas.openxmlformats.org/drawingml/2006/main">
+              <a:graphicData uri="http://schemas.openxmlformats.org/drawingml/2006/picture">
+                <pic:pic xmlns:pic="http://schemas.openxmlformats.org/drawingml/2006/picture">
+                  <pic:nvPicPr>
+                    <pic:cNvPr id="0" name="Picture 1"/>
+                    <pic:cNvPicPr>
+                      <a:picLocks noChangeAspect="1" noChangeArrowheads="1"/>
+                    </pic:cNvPicPr>
+                  </pic:nvPicPr>
+                  <pic:blipFill>
+                    <a:blip r:embed="rId34" cstate="print">
+                      <a:extLst>
+                        <a:ext uri="{28A0092B-C50C-407E-A947-70E740481C1C}">
+                          <a14:useLocalDpi xmlns:a14="http://schemas.microsoft.com/office/drawing/2010/main" val="0"/>
+                        </a:ext>
+                      </a:extLst>
+                    </a:blip>
+                    <a:srcRect/>
+                    <a:stretch>
+                      <a:fillRect/>
+                    </a:stretch>
+                  </pic:blipFill>
+                  <pic:spPr bwMode="auto">
+                    <a:xfrm>
+                      <a:off x="0" y="0"/>
+                      <a:ext cx="5934075" cy="3409950"/>
+                    </a:xfrm>
+                    <a:prstGeom prst="rect">
+                      <a:avLst/>
+                    </a:prstGeom>
+                    <a:noFill/>
+                    <a:ln>
+                      <a:noFill/>
+                    </a:ln>
+                  </pic:spPr>
+                </pic:pic>
+              </a:graphicData>
+            </a:graphic>
+          </wp:inline>
+        </w:drawing>
+      </w:r>
+    </w:p>
+    <w:p>
+      <w:pPr>
+        <w:pStyle w:val="Caption"/>
+        <w:jc w:val="center"/>
+      </w:pPr>
+      <w:r>
+        <w:t xml:space="preserve">Figure </w:t>
+      </w:r>
+      <w:fldSimple w:instr=" SEQ Figure \* ARABIC ">
+        <w:r>
+          <w:rPr>
+            <w:noProof/>
+          </w:rPr>
+          <w:t>25</w:t>
+        </w:r>
+      </w:fldSimple>
+    </w:p>
+    <w:p>
+      <w:r>
+        <w:t>This app builds and deploys to a device with no issues as well as debug hooks working allowing us to step through code</w:t>
+      </w:r>
+      <w:r>
+        <w:t xml:space="preserve"> as it runs</w:t>
+      </w:r>
+      <w:r>
+        <w:t>. Visually everything seems to work fine</w:t>
+      </w:r>
+      <w:r>
+        <w:t xml:space="preserve"> on the system, and</w:t>
+      </w:r>
+      <w:r>
+        <w:t xml:space="preserve"> it scans for devices.</w:t>
+      </w:r>
+    </w:p>
+    <w:p>
+      <w:pPr>
+        <w:keepNext/>
+        <w:jc w:val="center"/>
+      </w:pPr>
+      <w:r>
+        <w:rPr>
+          <w:noProof/>
+        </w:rPr>
+        <w:lastRenderedPageBreak/>
+        <w:drawing>
+          <wp:inline distT="0" distB="0" distL="0" distR="0" wp14:anchorId="7876C350" wp14:editId="7C7F83F0">
+            <wp:extent cx="2175188" cy="3609975"/>
+            <wp:effectExtent l="0" t="0" r="0" b="0"/>
+            <wp:docPr id="27" name="Picture 27"/>
+            <wp:cNvGraphicFramePr>
+              <a:graphicFrameLocks xmlns:a="http://schemas.openxmlformats.org/drawingml/2006/main" noChangeAspect="1"/>
+            </wp:cNvGraphicFramePr>
+            <a:graphic xmlns:a="http://schemas.openxmlformats.org/drawingml/2006/main">
+              <a:graphicData uri="http://schemas.openxmlformats.org/drawingml/2006/picture">
+                <pic:pic xmlns:pic="http://schemas.openxmlformats.org/drawingml/2006/picture">
+                  <pic:nvPicPr>
+                    <pic:cNvPr id="0" name="Picture 3"/>
+                    <pic:cNvPicPr>
+                      <a:picLocks noChangeAspect="1" noChangeArrowheads="1"/>
+                    </pic:cNvPicPr>
+                  </pic:nvPicPr>
+                  <pic:blipFill>
+                    <a:blip r:embed="rId35" cstate="print">
+                      <a:extLst>
+                        <a:ext uri="{28A0092B-C50C-407E-A947-70E740481C1C}">
+                          <a14:useLocalDpi xmlns:a14="http://schemas.microsoft.com/office/drawing/2010/main" val="0"/>
+                        </a:ext>
+                      </a:extLst>
+                    </a:blip>
+                    <a:srcRect/>
+                    <a:stretch>
+                      <a:fillRect/>
+                    </a:stretch>
+                  </pic:blipFill>
+                  <pic:spPr bwMode="auto">
+                    <a:xfrm>
+                      <a:off x="0" y="0"/>
+                      <a:ext cx="2178333" cy="3615195"/>
+                    </a:xfrm>
+                    <a:prstGeom prst="rect">
+                      <a:avLst/>
+                    </a:prstGeom>
+                    <a:noFill/>
+                    <a:ln>
+                      <a:noFill/>
+                    </a:ln>
+                  </pic:spPr>
+                </pic:pic>
+              </a:graphicData>
+            </a:graphic>
+          </wp:inline>
+        </w:drawing>
+      </w:r>
+    </w:p>
+    <w:p>
+      <w:pPr>
+        <w:pStyle w:val="Caption"/>
+        <w:jc w:val="center"/>
+      </w:pPr>
+      <w:r>
+        <w:t xml:space="preserve">Figure </w:t>
+      </w:r>
+      <w:fldSimple w:instr=" SEQ Figure \* ARABIC ">
+        <w:r>
+          <w:rPr>
+            <w:noProof/>
+          </w:rPr>
+          <w:t>26</w:t>
+        </w:r>
+      </w:fldSimple>
+    </w:p>
+    <w:p>
+      <w:pPr>
+        <w:keepNext/>
+        <w:jc w:val="center"/>
+      </w:pPr>
+      <w:r>
+        <w:rPr>
+          <w:noProof/>
+        </w:rPr>
+        <w:drawing>
+          <wp:inline distT="0" distB="0" distL="0" distR="0" wp14:anchorId="4763A9A5" wp14:editId="6FEA9E31">
+            <wp:extent cx="2172423" cy="3609564"/>
+            <wp:effectExtent l="0" t="0" r="0" b="0"/>
+            <wp:docPr id="26" name="Picture 26"/>
+            <wp:cNvGraphicFramePr>
+              <a:graphicFrameLocks xmlns:a="http://schemas.openxmlformats.org/drawingml/2006/main" noChangeAspect="1"/>
+            </wp:cNvGraphicFramePr>
+            <a:graphic xmlns:a="http://schemas.openxmlformats.org/drawingml/2006/main">
+              <a:graphicData uri="http://schemas.openxmlformats.org/drawingml/2006/picture">
+                <pic:pic xmlns:pic="http://schemas.openxmlformats.org/drawingml/2006/picture">
+                  <pic:nvPicPr>
+                    <pic:cNvPr id="0" name="Picture 2"/>
+                    <pic:cNvPicPr>
+                      <a:picLocks noChangeAspect="1" noChangeArrowheads="1"/>
+                    </pic:cNvPicPr>
+                  </pic:nvPicPr>
+                  <pic:blipFill>
+                    <a:blip r:embed="rId36" cstate="print">
+                      <a:extLst>
+                        <a:ext uri="{28A0092B-C50C-407E-A947-70E740481C1C}">
+                          <a14:useLocalDpi xmlns:a14="http://schemas.microsoft.com/office/drawing/2010/main" val="0"/>
+                        </a:ext>
+                      </a:extLst>
+                    </a:blip>
+                    <a:srcRect/>
+                    <a:stretch>
+                      <a:fillRect/>
+                    </a:stretch>
+                  </pic:blipFill>
+                  <pic:spPr bwMode="auto">
+                    <a:xfrm>
+                      <a:off x="0" y="0"/>
+                      <a:ext cx="2192934" cy="3643643"/>
+                    </a:xfrm>
+                    <a:prstGeom prst="rect">
+                      <a:avLst/>
+                    </a:prstGeom>
+                    <a:noFill/>
+                    <a:ln>
+                      <a:noFill/>
+                    </a:ln>
+                  </pic:spPr>
+                </pic:pic>
+              </a:graphicData>
+            </a:graphic>
+          </wp:inline>
+        </w:drawing>
+      </w:r>
+    </w:p>
+    <w:p>
+      <w:pPr>
+        <w:pStyle w:val="Caption"/>
+        <w:jc w:val="center"/>
+      </w:pPr>
+      <w:r>
+        <w:t xml:space="preserve">Figure </w:t>
+      </w:r>
+      <w:fldSimple w:instr=" SEQ Figure \* ARABIC ">
+        <w:r>
+          <w:rPr>
+            <w:noProof/>
+          </w:rPr>
+          <w:t>27</w:t>
+        </w:r>
+      </w:fldSimple>
+    </w:p>
+    <w:p>
+      <w:r>
+        <w:lastRenderedPageBreak/>
+        <w:t>The scanning process however yields no results. This is unexpected as no errors are generated in the debug logs outside of saying the BLE is unavailable if one forgets to turn Bluetooth on on the device beforehand (on the device a prompt is displayed requesting this to be switched on).</w:t>
+      </w:r>
+    </w:p>
+    <w:p>
+      <w:pPr>
+        <w:keepNext/>
+      </w:pPr>
+      <w:r>
+        <w:t>To test other factors a 3</w:t>
+      </w:r>
+      <w:r>
+        <w:rPr>
+          <w:vertAlign w:val="superscript"/>
+        </w:rPr>
+        <w:t>rd</w:t>
+      </w:r>
+      <w:r>
+        <w:t xml:space="preserve"> party application was downloaded</w:t>
+      </w:r>
+      <w:r>
+        <w:t xml:space="preserve"> from the android store</w:t>
+      </w:r>
+      <w:r>
+        <w:t xml:space="preserve"> called BLE Scanner this scans for Bluetooth devices and gives information such as signal strength, Bluetooth standard and proximity as well as having a Gatt client showing us available services </w:t>
+      </w:r>
+      <w:r>
+        <w:t>and allowing us to read and write to them as appropriate. This application has no issues seeing the device (in this instance called ‘AdamTest’), seeing the available services and letting us read or write to the characteristics at will.</w:t>
+      </w:r>
+    </w:p>
+    <w:p>
+      <w:pPr>
+        <w:keepNext/>
+        <w:jc w:val="center"/>
+      </w:pPr>
+      <w:r>
+        <w:rPr>
+          <w:noProof/>
+        </w:rPr>
+        <w:drawing>
+          <wp:inline distT="0" distB="0" distL="0" distR="0" wp14:anchorId="2EC1D772" wp14:editId="27832093">
+            <wp:extent cx="1524881" cy="2533650"/>
+            <wp:effectExtent l="0" t="0" r="0" b="0"/>
+            <wp:docPr id="28" name="Picture 28"/>
+            <wp:cNvGraphicFramePr>
+              <a:graphicFrameLocks xmlns:a="http://schemas.openxmlformats.org/drawingml/2006/main" noChangeAspect="1"/>
+            </wp:cNvGraphicFramePr>
+            <a:graphic xmlns:a="http://schemas.openxmlformats.org/drawingml/2006/main">
+              <a:graphicData uri="http://schemas.openxmlformats.org/drawingml/2006/picture">
+                <pic:pic xmlns:pic="http://schemas.openxmlformats.org/drawingml/2006/picture">
+                  <pic:nvPicPr>
+                    <pic:cNvPr id="0" name="Picture 4"/>
+                    <pic:cNvPicPr>
+                      <a:picLocks noChangeAspect="1" noChangeArrowheads="1"/>
+                    </pic:cNvPicPr>
+                  </pic:nvPicPr>
+                  <pic:blipFill>
+                    <a:blip r:embed="rId37" cstate="print">
+                      <a:extLst>
+                        <a:ext uri="{28A0092B-C50C-407E-A947-70E740481C1C}">
+                          <a14:useLocalDpi xmlns:a14="http://schemas.microsoft.com/office/drawing/2010/main" val="0"/>
+                        </a:ext>
+                      </a:extLst>
+                    </a:blip>
+                    <a:srcRect/>
+                    <a:stretch>
+                      <a:fillRect/>
+                    </a:stretch>
+                  </pic:blipFill>
+                  <pic:spPr bwMode="auto">
+                    <a:xfrm>
+                      <a:off x="0" y="0"/>
+                      <a:ext cx="1532275" cy="2545936"/>
+                    </a:xfrm>
+                    <a:prstGeom prst="rect">
+                      <a:avLst/>
+                    </a:prstGeom>
+                    <a:noFill/>
+                    <a:ln>
+                      <a:noFill/>
+                    </a:ln>
+                  </pic:spPr>
+                </pic:pic>
+              </a:graphicData>
+            </a:graphic>
+          </wp:inline>
+        </w:drawing>
+      </w:r>
+    </w:p>
+    <w:p>
+      <w:pPr>
+        <w:pStyle w:val="Caption"/>
+        <w:jc w:val="center"/>
+      </w:pPr>
+      <w:r>
+        <w:t xml:space="preserve">Figure </w:t>
+      </w:r>
+      <w:fldSimple w:instr=" SEQ Figure \* ARABIC ">
+        <w:r>
+          <w:rPr>
+            <w:noProof/>
+          </w:rPr>
+          <w:t>28</w:t>
+        </w:r>
+      </w:fldSimple>
+    </w:p>
+    <w:p>
+      <w:pPr>
+        <w:pStyle w:val="Caption"/>
+        <w:keepNext/>
+        <w:jc w:val="center"/>
+      </w:pPr>
+      <w:r>
+        <w:rPr>
+          <w:noProof/>
+        </w:rPr>
+        <w:drawing>
+          <wp:inline distT="0" distB="0" distL="0" distR="0" wp14:anchorId="16A09EDB" wp14:editId="1AAB0055">
+            <wp:extent cx="1476375" cy="2453054"/>
+            <wp:effectExtent l="0" t="0" r="0" b="4445"/>
+            <wp:docPr id="29" name="Picture 29"/>
+            <wp:cNvGraphicFramePr>
+              <a:graphicFrameLocks xmlns:a="http://schemas.openxmlformats.org/drawingml/2006/main" noChangeAspect="1"/>
+            </wp:cNvGraphicFramePr>
+            <a:graphic xmlns:a="http://schemas.openxmlformats.org/drawingml/2006/main">
+              <a:graphicData uri="http://schemas.openxmlformats.org/drawingml/2006/picture">
+                <pic:pic xmlns:pic="http://schemas.openxmlformats.org/drawingml/2006/picture">
+                  <pic:nvPicPr>
+                    <pic:cNvPr id="0" name="Picture 5"/>
+                    <pic:cNvPicPr>
+                      <a:picLocks noChangeAspect="1" noChangeArrowheads="1"/>
+                    </pic:cNvPicPr>
+                  </pic:nvPicPr>
+                  <pic:blipFill>
+                    <a:blip r:embed="rId38" cstate="print">
+                      <a:extLst>
+                        <a:ext uri="{28A0092B-C50C-407E-A947-70E740481C1C}">
+                          <a14:useLocalDpi xmlns:a14="http://schemas.microsoft.com/office/drawing/2010/main" val="0"/>
+                        </a:ext>
+                      </a:extLst>
+                    </a:blip>
+                    <a:srcRect/>
+                    <a:stretch>
+                      <a:fillRect/>
+                    </a:stretch>
+                  </pic:blipFill>
+                  <pic:spPr bwMode="auto">
+                    <a:xfrm>
+                      <a:off x="0" y="0"/>
+                      <a:ext cx="1493804" cy="2482013"/>
+                    </a:xfrm>
+                    <a:prstGeom prst="rect">
+                      <a:avLst/>
+                    </a:prstGeom>
+                    <a:noFill/>
+                    <a:ln>
+                      <a:noFill/>
+                    </a:ln>
+                  </pic:spPr>
+                </pic:pic>
+              </a:graphicData>
+            </a:graphic>
+          </wp:inline>
+        </w:drawing>
+      </w:r>
+    </w:p>
+    <w:p>
+      <w:pPr>
+        <w:pStyle w:val="Caption"/>
+        <w:jc w:val="center"/>
+      </w:pPr>
+      <w:r>
+        <w:t xml:space="preserve">Figure </w:t>
+      </w:r>
+      <w:fldSimple w:instr=" SEQ Figure \* ARABIC ">
+        <w:r>
+          <w:rPr>
+            <w:noProof/>
+          </w:rPr>
+          <w:t>29</w:t>
+        </w:r>
+      </w:fldSimple>
+    </w:p>
+    <w:p>
+      <w:r>
+        <w:t>This shows that our devices and setup are correct and highlights a potential issue in the development documentation provided by Google.</w:t>
+      </w:r>
+    </w:p>
+    <w:p>
+      <w:r>
+        <w:lastRenderedPageBreak/>
+        <w:t xml:space="preserve">The remaining component required by this application to be feature complete once the above challenge has been overcome is a service that does the following in order – </w:t>
+      </w:r>
+    </w:p>
+    <w:p>
+      <w:pPr>
+        <w:pStyle w:val="ListParagraph"/>
+        <w:numPr>
+          <w:ilvl w:val="0"/>
+          <w:numId w:val="31"/>
+        </w:numPr>
+      </w:pPr>
+      <w:r>
+        <w:t>Checks the database for the band status related to the user’s ID periodically</w:t>
+      </w:r>
+    </w:p>
+    <w:p>
+      <w:pPr>
+        <w:pStyle w:val="ListParagraph"/>
+        <w:numPr>
+          <w:ilvl w:val="0"/>
+          <w:numId w:val="31"/>
+        </w:numPr>
+      </w:pPr>
+      <w:r>
+        <w:t>If this is 0 do nothing, or if 1 continue</w:t>
+      </w:r>
+    </w:p>
+    <w:p>
+      <w:pPr>
+        <w:pStyle w:val="ListParagraph"/>
+        <w:numPr>
+          <w:ilvl w:val="0"/>
+          <w:numId w:val="31"/>
+        </w:numPr>
+      </w:pPr>
+      <w:r>
+        <w:t xml:space="preserve">Check and enable Bluetooth </w:t>
+      </w:r>
+    </w:p>
+    <w:p>
+      <w:pPr>
+        <w:pStyle w:val="ListParagraph"/>
+        <w:numPr>
+          <w:ilvl w:val="0"/>
+          <w:numId w:val="31"/>
+        </w:numPr>
+      </w:pPr>
+      <w:r>
+        <w:t xml:space="preserve">Read the Gatt characteristic – this should be 0 </w:t>
+      </w:r>
+    </w:p>
+    <w:p>
+      <w:pPr>
+        <w:pStyle w:val="ListParagraph"/>
+        <w:numPr>
+          <w:ilvl w:val="0"/>
+          <w:numId w:val="31"/>
+        </w:numPr>
+      </w:pPr>
+      <w:r>
+        <w:t xml:space="preserve">Write 1 to the characteristic </w:t>
+      </w:r>
+    </w:p>
+    <w:p>
+      <w:pPr>
+        <w:pStyle w:val="ListParagraph"/>
+        <w:numPr>
+          <w:ilvl w:val="0"/>
+          <w:numId w:val="31"/>
+        </w:numPr>
+      </w:pPr>
+      <w:r>
+        <w:t xml:space="preserve">Read the Gatt characteristic – this should be 1 </w:t>
+      </w:r>
+    </w:p>
+    <w:p>
+      <w:pPr>
+        <w:pStyle w:val="ListParagraph"/>
+        <w:numPr>
+          <w:ilvl w:val="0"/>
+          <w:numId w:val="31"/>
+        </w:numPr>
+      </w:pPr>
+      <w:r>
+        <w:t xml:space="preserve">Write 1 to the user’s band status </w:t>
+      </w:r>
+    </w:p>
+    <w:p>
+      <w:pPr>
+        <w:pStyle w:val="ListParagraph"/>
+        <w:numPr>
+          <w:ilvl w:val="0"/>
+          <w:numId w:val="31"/>
+        </w:numPr>
+      </w:pPr>
+      <w:r>
+        <w:t>Wait a predetermined amount of time (several seconds so the user has time to notice the band)</w:t>
+      </w:r>
+    </w:p>
+    <w:p>
+      <w:pPr>
+        <w:pStyle w:val="ListParagraph"/>
+        <w:numPr>
+          <w:ilvl w:val="0"/>
+          <w:numId w:val="31"/>
+        </w:numPr>
+      </w:pPr>
+      <w:r>
+        <w:t xml:space="preserve">Write 0 to the characteristic </w:t>
+      </w:r>
+    </w:p>
+    <w:p>
+      <w:pPr>
+        <w:pStyle w:val="ListParagraph"/>
+        <w:numPr>
+          <w:ilvl w:val="0"/>
+          <w:numId w:val="31"/>
+        </w:numPr>
+      </w:pPr>
+      <w:r>
+        <w:t xml:space="preserve">Read the Gatt characteristic – this should be 0 </w:t>
+      </w:r>
+      <w:bookmarkStart w:id="56" w:name="_GoBack"/>
+      <w:bookmarkEnd w:id="56"/>
+    </w:p>
+    <w:p>
+      <w:pPr>
+        <w:pStyle w:val="ListParagraph"/>
+        <w:ind w:left="765"/>
+      </w:pPr>
     </w:p>
     <w:p/>
     <w:p>
-      <w:r>
-        <w:t xml:space="preserve">The last button on the main screen </w:t>
-      </w:r>
-      <w:r>
-        <w:t xml:space="preserve">is that of the ‘Development menu’ this is a submenu containing features unlikely to be used directly in the final product but provide useful functions during development. </w:t>
-      </w:r>
-      <w:r>
-        <w:br/>
-      </w:r>
-      <w:r>
-        <w:br/>
-        <w:t xml:space="preserve">INSERT PIC HERE </w:t>
-      </w:r>
-    </w:p>
-    <w:p/>
-    <w:p>
-      <w:r>
-        <w:t xml:space="preserve">The first button is programmatically similar to ‘Make an alert’ in that it contains a text box, the contents of which are sent </w:t>
-      </w:r>
-      <w:r>
-        <w:t xml:space="preserve">to the relevant php url deleting the selected user. </w:t>
-      </w:r>
-    </w:p>
-    <w:p>
-      <w:r>
-        <w:t>The final two buttons are to directly control t</w:t>
-      </w:r>
-      <w:r>
-        <w:t xml:space="preserve">wo output lines on the wristband, these are connected to LED’s on the development board. </w:t>
-      </w:r>
-    </w:p>
-    <w:p>
-      <w:r>
-        <w:t>First attempts for this function were created by looking at the .APK</w:t>
-      </w:r>
-      <w:r>
-        <w:t xml:space="preserve"> </w:t>
-      </w:r>
-      <w:r>
-        <w:t xml:space="preserve">file created by Texas Instruments as a test for the </w:t>
-      </w:r>
-      <w:r>
-        <w:t xml:space="preserve">development board, this was accomplished by decompilation using an online tool. </w:t>
-      </w:r>
-      <w:r>
-        <w:br/>
-        <w:t xml:space="preserve">Android applications </w:t>
-      </w:r>
-      <w:r>
-        <w:t xml:space="preserve">use the Java language and so are not strictly compiled or interpreted. When the program is ‘built’ in android studio its class files are compiled into byte-code which is neither machine or native code. When the code is run a Java Virtual Machine interprets the byte-code into a usable program with components of it compiled into native code as required using just in time compilation. </w:t>
-      </w:r>
-    </w:p>
-    <w:p>
-      <w:r>
-        <w:t>The result of this is that the code is possible to deconstruct to allow insight into its inner workings.</w:t>
-      </w:r>
-    </w:p>
-    <w:p>
-      <w:r>
-        <w:lastRenderedPageBreak/>
-        <w:t>While this code was only used as an inspiration for initial test code, it provided</w:t>
-      </w:r>
-      <w:r>
-        <w:t xml:space="preserve"> some useful insight into the workings of Bluetooth LE, namely the GATT system.</w:t>
-      </w:r>
-      <w:r>
-        <w:t xml:space="preserve"> </w:t>
-      </w:r>
-    </w:p>
-    <w:p>
-      <w:r>
-        <w:t>Bluetooth Low Energy (BLE for short)</w:t>
-      </w:r>
-      <w:r>
-        <w:t xml:space="preserve"> is the low power variant of the Bluetooth PAN radio system that use</w:t>
-      </w:r>
-      <w:r>
-        <w:t>s</w:t>
-      </w:r>
-      <w:r>
-        <w:t xml:space="preserve"> Generic ATTribute profile’s (GATT) to communicate</w:t>
-      </w:r>
-      <w:r>
-        <w:t xml:space="preserve">. The key concepts used in GATT are as follows- </w:t>
-      </w:r>
-    </w:p>
-    <w:p>
-      <w:r>
-        <w:t xml:space="preserve">Client – this begins communications, sends requests and receives the responses. In our case this role will be played by the Android device. </w:t>
-      </w:r>
-    </w:p>
-    <w:p>
-      <w:r>
-        <w:t>Server- this receives requests and returns responses. In our case played by the wristband.</w:t>
-      </w:r>
-    </w:p>
-    <w:p>
-      <w:r>
-        <w:t xml:space="preserve">Characteristic- this is a value stored on the server that can potentially be read or written too. </w:t>
-      </w:r>
-    </w:p>
-    <w:p>
-      <w:r>
-        <w:t xml:space="preserve">Service- this is a collection of characteristics that are all accessed via the same method, this may also contain descriptors to enable easier comprehension of the </w:t>
-      </w:r>
-      <w:r>
-        <w:t>stored characteristics.</w:t>
-      </w:r>
-    </w:p>
-    <w:p>
-      <w:r>
-        <w:t xml:space="preserve">Grouped together services and characteristics are referred to as attributes and are identified via Universally Unique IDentifiers (UUID). </w:t>
-      </w:r>
-      <w:r>
-        <w:t xml:space="preserve">Deconstructing the APK as mentioned earlier allows us to see what these identifiers are, though this could also be accomplished using an android app that scans for BLE services. </w:t>
-      </w:r>
-    </w:p>
-    <w:p>
-      <w:r>
-        <w:t xml:space="preserve">The UUID’s we are concerned about are the following – </w:t>
-      </w:r>
-    </w:p>
-    <w:p>
-      <w:r>
-        <w:t>f0001110-0451-4000-b000-000000000000</w:t>
-      </w:r>
-      <w:r>
-        <w:t xml:space="preserve"> – the LED service </w:t>
-      </w:r>
-    </w:p>
-    <w:p>
-      <w:r>
-        <w:t>f0001111-0451-4000-b000-000000000000</w:t>
-      </w:r>
-      <w:r>
-        <w:t xml:space="preserve"> – LED 1 </w:t>
-      </w:r>
-    </w:p>
-    <w:p>
-      <w:r>
-        <w:t>f0001112-0451-4000-b000-000000000000</w:t>
-      </w:r>
-      <w:r>
-        <w:t xml:space="preserve"> – LED 2 </w:t>
-      </w:r>
-    </w:p>
-    <w:p>
-      <w:r>
-        <w:t xml:space="preserve">Ultimately attempting to make an entirely custom interface to the BLE services proved fruitless. This was  due to the program being analyzed having many features, and therefore code and dependencies that are not required for our purpose and it would likely have taken longer to cull and reverse engineer this than starting over. </w:t>
-      </w:r>
-    </w:p>
-    <w:p>
-      <w:r>
-        <w:t>Our next attempt we based our design on that provided by the Android developers with examples provided through the android studio itself and is downloaded from github. However</w:t>
-      </w:r>
-      <w:r>
-        <w:t>,</w:t>
-      </w:r>
-      <w:r>
-        <w:t xml:space="preserve"> this is where we ran into problems. The code provided in studio</w:t>
-      </w:r>
-      <w:r>
-        <w:t xml:space="preserve"> will not build and deploy to an android version of XX or lower, this causes an issue in that very few android devices use this version as it is very new, if nothing else using this code could potentially limit our customer base greatly as many would simply not be able to install the software. This issue is compounded further by the fact the release date of the code to github considerably predates the release of version XX and that the code mentioned on the readme.md file of github refers mostly to android version XX. </w:t>
-      </w:r>
-    </w:p>
-    <w:p>
-      <w:r>
-        <w:t>With some tweaking of the manifest file this code can be made to work</w:t>
-      </w:r>
-      <w:r>
-        <w:t xml:space="preserve"> on our test device running version XX however this is not where the issues end.</w:t>
-      </w:r>
-    </w:p>
-    <w:p>
-      <w:r>
-        <w:t>This app builds and deploys to a device with no issues as well as debug hooks working allowing us to step through code</w:t>
-      </w:r>
-    </w:p>
-    <w:p/>
-    <w:p>
       <w:pPr>
         <w:pStyle w:val="Heading2"/>
       </w:pPr>
-      <w:bookmarkStart w:id="56" w:name="_Toc36654635"/>
-      <w:r>
-        <w:lastRenderedPageBreak/>
+      <w:bookmarkStart w:id="57" w:name="_Toc36654635"/>
+      <w:r>
         <w:t>Wristband</w:t>
       </w:r>
-      <w:bookmarkEnd w:id="56"/>
+      <w:bookmarkEnd w:id="57"/>
     </w:p>
     <w:p/>
     <w:p/>
@@ -14597,21 +15031,21 @@
       <w:pPr>
         <w:pStyle w:val="Heading1"/>
       </w:pPr>
-      <w:bookmarkStart w:id="57" w:name="_Toc36654636"/>
+      <w:bookmarkStart w:id="58" w:name="_Toc36654636"/>
       <w:r>
         <w:t>Evaluation</w:t>
       </w:r>
-      <w:bookmarkEnd w:id="57"/>
+      <w:bookmarkEnd w:id="58"/>
     </w:p>
     <w:p>
       <w:pPr>
         <w:pStyle w:val="Heading1"/>
       </w:pPr>
-      <w:bookmarkStart w:id="58" w:name="_Toc36654637"/>
+      <w:bookmarkStart w:id="59" w:name="_Toc36654637"/>
       <w:r>
         <w:t>Conclusion</w:t>
       </w:r>
-      <w:bookmarkEnd w:id="58"/>
+      <w:bookmarkEnd w:id="59"/>
       <w:r>
         <w:t xml:space="preserve"> </w:t>
       </w:r>
@@ -14620,11 +15054,11 @@
       <w:pPr>
         <w:pStyle w:val="Heading1"/>
       </w:pPr>
-      <w:bookmarkStart w:id="59" w:name="_Toc36654638"/>
+      <w:bookmarkStart w:id="60" w:name="_Toc36654638"/>
       <w:r>
         <w:t>References and Bibliography</w:t>
       </w:r>
-      <w:bookmarkEnd w:id="59"/>
+      <w:bookmarkEnd w:id="60"/>
       <w:r>
         <w:t xml:space="preserve"> </w:t>
       </w:r>
@@ -14633,11 +15067,11 @@
       <w:pPr>
         <w:pStyle w:val="Heading1"/>
       </w:pPr>
-      <w:bookmarkStart w:id="60" w:name="_Toc36654639"/>
+      <w:bookmarkStart w:id="61" w:name="_Toc36654639"/>
       <w:r>
         <w:t>Appendices</w:t>
       </w:r>
-      <w:bookmarkEnd w:id="60"/>
+      <w:bookmarkEnd w:id="61"/>
       <w:r>
         <w:t xml:space="preserve"> </w:t>
       </w:r>
@@ -14646,18 +15080,18 @@
       <w:pPr>
         <w:pStyle w:val="Heading2"/>
       </w:pPr>
-      <w:bookmarkStart w:id="61" w:name="_Toc36654640"/>
+      <w:bookmarkStart w:id="62" w:name="_Toc36654640"/>
       <w:r>
         <w:t>Php scripts</w:t>
       </w:r>
-      <w:bookmarkEnd w:id="61"/>
+      <w:bookmarkEnd w:id="62"/>
       <w:r>
         <w:t xml:space="preserve"> </w:t>
       </w:r>
     </w:p>
     <w:p/>
     <w:sectPr>
-      <w:footerReference w:type="default" r:id="rId33"/>
+      <w:footerReference w:type="default" r:id="rId39"/>
       <w:pgSz w:w="12240" w:h="15840"/>
       <w:pgMar w:top="1440" w:right="1440" w:bottom="1440" w:left="1440" w:header="708" w:footer="708" w:gutter="0"/>
       <w:pgNumType w:start="0"/>
@@ -14670,7 +15104,7 @@
 </file>
 
 <file path=word/endnotes.xml><?xml version="1.0" encoding="utf-8"?>
-<w:endnotes xmlns:wpc="http://schemas.microsoft.com/office/word/2010/wordprocessingCanvas" xmlns:cx="http://schemas.microsoft.com/office/drawing/2014/chartex" xmlns:cx1="http://schemas.microsoft.com/office/drawing/2015/9/8/chartex" xmlns:cx2="http://schemas.microsoft.com/office/drawing/2015/10/21/chartex" xmlns:cx3="http://schemas.microsoft.com/office/drawing/2016/5/9/chartex" xmlns:cx4="http://schemas.microsoft.com/office/drawing/2016/5/10/chartex" xmlns:cx5="http://schemas.microsoft.com/office/drawing/2016/5/11/chartex" xmlns:cx6="http://schemas.microsoft.com/office/drawing/2016/5/12/chartex" xmlns:cx7="http://schemas.microsoft.com/office/drawing/2016/5/13/chartex" xmlns:cx8="http://schemas.microsoft.com/office/drawing/2016/5/14/chartex" xmlns:mc="http://schemas.openxmlformats.org/markup-compatibility/2006" xmlns:aink="http://schemas.microsoft.com/office/drawing/2016/ink" xmlns:am3d="http://schemas.microsoft.com/office/drawing/2017/model3d" xmlns:o="urn:schemas-microsoft-com:office:office" xmlns:r="http://schemas.openxmlformats.org/officeDocument/2006/relationships" xmlns:m="http://schemas.openxmlformats.org/officeDocument/2006/math" xmlns:v="urn:schemas-microsoft-com:vml" xmlns:wp14="http://schemas.microsoft.com/office/word/2010/wordprocessingDrawing" xmlns:wp="http://schemas.openxmlformats.org/drawingml/2006/wordprocessingDrawing" xmlns:w10="urn:schemas-microsoft-com:office:word" xmlns:w="http://schemas.openxmlformats.org/wordprocessingml/2006/main" xmlns:w14="http://schemas.microsoft.com/office/word/2010/wordml" xmlns:w15="http://schemas.microsoft.com/office/word/2012/wordml" xmlns:w16cex="http://schemas.microsoft.com/office/word/2018/wordml/cex" xmlns:w16cid="http://schemas.microsoft.com/office/word/2016/wordml/cid" xmlns:w16="http://schemas.microsoft.com/office/word/2018/wordml" xmlns:w16se="http://schemas.microsoft.com/office/word/2015/wordml/symex" xmlns:wpg="http://schemas.microsoft.com/office/word/2010/wordprocessingGroup" xmlns:wpi="http://schemas.microsoft.com/office/word/2010/wordprocessingInk" xmlns:wne="http://schemas.microsoft.com/office/word/2006/wordml" xmlns:wps="http://schemas.microsoft.com/office/word/2010/wordprocessingShape" mc:Ignorable="w14 w15 w16se w16cid w16 w16cex wp14">
+<w:endnotes xmlns:wpc="http://schemas.microsoft.com/office/word/2010/wordprocessingCanvas" xmlns:cx="http://schemas.microsoft.com/office/drawing/2014/chartex" xmlns:cx1="http://schemas.microsoft.com/office/drawing/2015/9/8/chartex" xmlns:cx2="http://schemas.microsoft.com/office/drawing/2015/10/21/chartex" xmlns:cx3="http://schemas.microsoft.com/office/drawing/2016/5/9/chartex" xmlns:cx4="http://schemas.microsoft.com/office/drawing/2016/5/10/chartex" xmlns:cx5="http://schemas.microsoft.com/office/drawing/2016/5/11/chartex" xmlns:cx6="http://schemas.microsoft.com/office/drawing/2016/5/12/chartex" xmlns:cx7="http://schemas.microsoft.com/office/drawing/2016/5/13/chartex" xmlns:cx8="http://schemas.microsoft.com/office/drawing/2016/5/14/chartex" xmlns:mc="http://schemas.openxmlformats.org/markup-compatibility/2006" xmlns:aink="http://schemas.microsoft.com/office/drawing/2016/ink" xmlns:am3d="http://schemas.microsoft.com/office/drawing/2017/model3d" xmlns:o="urn:schemas-microsoft-com:office:office" xmlns:r="http://schemas.openxmlformats.org/officeDocument/2006/relationships" xmlns:m="http://schemas.openxmlformats.org/officeDocument/2006/math" xmlns:v="urn:schemas-microsoft-com:vml" xmlns:wp14="http://schemas.microsoft.com/office/word/2010/wordprocessingDrawing" xmlns:wp="http://schemas.openxmlformats.org/drawingml/2006/wordprocessingDrawing" xmlns:w10="urn:schemas-microsoft-com:office:word" xmlns:w="http://schemas.openxmlformats.org/wordprocessingml/2006/main" xmlns:w14="http://schemas.microsoft.com/office/word/2010/wordml" xmlns:w15="http://schemas.microsoft.com/office/word/2012/wordml" xmlns:w16cid="http://schemas.microsoft.com/office/word/2016/wordml/cid" xmlns:w16se="http://schemas.microsoft.com/office/word/2015/wordml/symex" xmlns:wpg="http://schemas.microsoft.com/office/word/2010/wordprocessingGroup" xmlns:wpi="http://schemas.microsoft.com/office/word/2010/wordprocessingInk" xmlns:wne="http://schemas.microsoft.com/office/word/2006/wordml" xmlns:wps="http://schemas.microsoft.com/office/word/2010/wordprocessingShape" mc:Ignorable="w14 w15 w16se w16cid wp14">
   <w:endnote w:type="separator" w:id="-1">
     <w:p>
       <w:pPr>
@@ -14695,7 +15129,7 @@
 </file>
 
 <file path=word/footer1.xml><?xml version="1.0" encoding="utf-8"?>
-<w:ftr xmlns:wpc="http://schemas.microsoft.com/office/word/2010/wordprocessingCanvas" xmlns:cx="http://schemas.microsoft.com/office/drawing/2014/chartex" xmlns:cx1="http://schemas.microsoft.com/office/drawing/2015/9/8/chartex" xmlns:cx2="http://schemas.microsoft.com/office/drawing/2015/10/21/chartex" xmlns:cx3="http://schemas.microsoft.com/office/drawing/2016/5/9/chartex" xmlns:cx4="http://schemas.microsoft.com/office/drawing/2016/5/10/chartex" xmlns:cx5="http://schemas.microsoft.com/office/drawing/2016/5/11/chartex" xmlns:cx6="http://schemas.microsoft.com/office/drawing/2016/5/12/chartex" xmlns:cx7="http://schemas.microsoft.com/office/drawing/2016/5/13/chartex" xmlns:cx8="http://schemas.microsoft.com/office/drawing/2016/5/14/chartex" xmlns:mc="http://schemas.openxmlformats.org/markup-compatibility/2006" xmlns:aink="http://schemas.microsoft.com/office/drawing/2016/ink" xmlns:am3d="http://schemas.microsoft.com/office/drawing/2017/model3d" xmlns:o="urn:schemas-microsoft-com:office:office" xmlns:r="http://schemas.openxmlformats.org/officeDocument/2006/relationships" xmlns:m="http://schemas.openxmlformats.org/officeDocument/2006/math" xmlns:v="urn:schemas-microsoft-com:vml" xmlns:wp14="http://schemas.microsoft.com/office/word/2010/wordprocessingDrawing" xmlns:wp="http://schemas.openxmlformats.org/drawingml/2006/wordprocessingDrawing" xmlns:w10="urn:schemas-microsoft-com:office:word" xmlns:w="http://schemas.openxmlformats.org/wordprocessingml/2006/main" xmlns:w14="http://schemas.microsoft.com/office/word/2010/wordml" xmlns:w15="http://schemas.microsoft.com/office/word/2012/wordml" xmlns:w16cex="http://schemas.microsoft.com/office/word/2018/wordml/cex" xmlns:w16cid="http://schemas.microsoft.com/office/word/2016/wordml/cid" xmlns:w16="http://schemas.microsoft.com/office/word/2018/wordml" xmlns:w16se="http://schemas.microsoft.com/office/word/2015/wordml/symex" xmlns:wpg="http://schemas.microsoft.com/office/word/2010/wordprocessingGroup" xmlns:wpi="http://schemas.microsoft.com/office/word/2010/wordprocessingInk" xmlns:wne="http://schemas.microsoft.com/office/word/2006/wordml" xmlns:wps="http://schemas.microsoft.com/office/word/2010/wordprocessingShape" mc:Ignorable="w14 w15 w16se w16cid w16 w16cex wp14">
+<w:ftr xmlns:wpc="http://schemas.microsoft.com/office/word/2010/wordprocessingCanvas" xmlns:cx="http://schemas.microsoft.com/office/drawing/2014/chartex" xmlns:cx1="http://schemas.microsoft.com/office/drawing/2015/9/8/chartex" xmlns:cx2="http://schemas.microsoft.com/office/drawing/2015/10/21/chartex" xmlns:cx3="http://schemas.microsoft.com/office/drawing/2016/5/9/chartex" xmlns:cx4="http://schemas.microsoft.com/office/drawing/2016/5/10/chartex" xmlns:cx5="http://schemas.microsoft.com/office/drawing/2016/5/11/chartex" xmlns:cx6="http://schemas.microsoft.com/office/drawing/2016/5/12/chartex" xmlns:cx7="http://schemas.microsoft.com/office/drawing/2016/5/13/chartex" xmlns:cx8="http://schemas.microsoft.com/office/drawing/2016/5/14/chartex" xmlns:mc="http://schemas.openxmlformats.org/markup-compatibility/2006" xmlns:aink="http://schemas.microsoft.com/office/drawing/2016/ink" xmlns:am3d="http://schemas.microsoft.com/office/drawing/2017/model3d" xmlns:o="urn:schemas-microsoft-com:office:office" xmlns:r="http://schemas.openxmlformats.org/officeDocument/2006/relationships" xmlns:m="http://schemas.openxmlformats.org/officeDocument/2006/math" xmlns:v="urn:schemas-microsoft-com:vml" xmlns:wp14="http://schemas.microsoft.com/office/word/2010/wordprocessingDrawing" xmlns:wp="http://schemas.openxmlformats.org/drawingml/2006/wordprocessingDrawing" xmlns:w10="urn:schemas-microsoft-com:office:word" xmlns:w="http://schemas.openxmlformats.org/wordprocessingml/2006/main" xmlns:w14="http://schemas.microsoft.com/office/word/2010/wordml" xmlns:w15="http://schemas.microsoft.com/office/word/2012/wordml" xmlns:w16cid="http://schemas.microsoft.com/office/word/2016/wordml/cid" xmlns:w16se="http://schemas.microsoft.com/office/word/2015/wordml/symex" xmlns:wpg="http://schemas.microsoft.com/office/word/2010/wordprocessingGroup" xmlns:wpi="http://schemas.microsoft.com/office/word/2010/wordprocessingInk" xmlns:wne="http://schemas.microsoft.com/office/word/2006/wordml" xmlns:wps="http://schemas.microsoft.com/office/word/2010/wordprocessingShape" mc:Ignorable="w14 w15 w16se w16cid wp14">
   <w:p>
     <w:pPr>
       <w:pStyle w:val="Footer"/>
@@ -14777,7 +15211,7 @@
             </wp:anchor>
           </w:drawing>
         </mc:Choice>
-        <mc:Fallback>
+        <mc:Fallback xmlns:w16="http://schemas.microsoft.com/office/word/2018/wordml" xmlns:w16cex="http://schemas.microsoft.com/office/word/2018/wordml/cex">
           <w:pict>
             <v:rect w14:anchorId="1C761831" id="Rectangle 452" o:spid="_x0000_s1026" style="position:absolute;margin-left:0;margin-top:0;width:579.9pt;height:750.3pt;z-index:251659264;visibility:visible;mso-wrap-style:square;mso-width-percent:950;mso-height-percent:950;mso-wrap-distance-left:9pt;mso-wrap-distance-top:0;mso-wrap-distance-right:9pt;mso-wrap-distance-bottom:0;mso-position-horizontal:center;mso-position-horizontal-relative:page;mso-position-vertical:center;mso-position-vertical-relative:page;mso-width-percent:950;mso-height-percent:950;mso-width-relative:page;mso-height-relative:page;v-text-anchor:middle" o:gfxdata="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" filled="f" strokecolor="#747070 [1614]" strokeweight="1.25pt">
               <w10:wrap anchorx="page" anchory="page"/>
@@ -14868,7 +15302,7 @@
 </file>
 
 <file path=word/footnotes.xml><?xml version="1.0" encoding="utf-8"?>
-<w:footnotes xmlns:wpc="http://schemas.microsoft.com/office/word/2010/wordprocessingCanvas" xmlns:cx="http://schemas.microsoft.com/office/drawing/2014/chartex" xmlns:cx1="http://schemas.microsoft.com/office/drawing/2015/9/8/chartex" xmlns:cx2="http://schemas.microsoft.com/office/drawing/2015/10/21/chartex" xmlns:cx3="http://schemas.microsoft.com/office/drawing/2016/5/9/chartex" xmlns:cx4="http://schemas.microsoft.com/office/drawing/2016/5/10/chartex" xmlns:cx5="http://schemas.microsoft.com/office/drawing/2016/5/11/chartex" xmlns:cx6="http://schemas.microsoft.com/office/drawing/2016/5/12/chartex" xmlns:cx7="http://schemas.microsoft.com/office/drawing/2016/5/13/chartex" xmlns:cx8="http://schemas.microsoft.com/office/drawing/2016/5/14/chartex" xmlns:mc="http://schemas.openxmlformats.org/markup-compatibility/2006" xmlns:aink="http://schemas.microsoft.com/office/drawing/2016/ink" xmlns:am3d="http://schemas.microsoft.com/office/drawing/2017/model3d" xmlns:o="urn:schemas-microsoft-com:office:office" xmlns:r="http://schemas.openxmlformats.org/officeDocument/2006/relationships" xmlns:m="http://schemas.openxmlformats.org/officeDocument/2006/math" xmlns:v="urn:schemas-microsoft-com:vml" xmlns:wp14="http://schemas.microsoft.com/office/word/2010/wordprocessingDrawing" xmlns:wp="http://schemas.openxmlformats.org/drawingml/2006/wordprocessingDrawing" xmlns:w10="urn:schemas-microsoft-com:office:word" xmlns:w="http://schemas.openxmlformats.org/wordprocessingml/2006/main" xmlns:w14="http://schemas.microsoft.com/office/word/2010/wordml" xmlns:w15="http://schemas.microsoft.com/office/word/2012/wordml" xmlns:w16cex="http://schemas.microsoft.com/office/word/2018/wordml/cex" xmlns:w16cid="http://schemas.microsoft.com/office/word/2016/wordml/cid" xmlns:w16="http://schemas.microsoft.com/office/word/2018/wordml" xmlns:w16se="http://schemas.microsoft.com/office/word/2015/wordml/symex" xmlns:wpg="http://schemas.microsoft.com/office/word/2010/wordprocessingGroup" xmlns:wpi="http://schemas.microsoft.com/office/word/2010/wordprocessingInk" xmlns:wne="http://schemas.microsoft.com/office/word/2006/wordml" xmlns:wps="http://schemas.microsoft.com/office/word/2010/wordprocessingShape" mc:Ignorable="w14 w15 w16se w16cid w16 w16cex wp14">
+<w:footnotes xmlns:wpc="http://schemas.microsoft.com/office/word/2010/wordprocessingCanvas" xmlns:cx="http://schemas.microsoft.com/office/drawing/2014/chartex" xmlns:cx1="http://schemas.microsoft.com/office/drawing/2015/9/8/chartex" xmlns:cx2="http://schemas.microsoft.com/office/drawing/2015/10/21/chartex" xmlns:cx3="http://schemas.microsoft.com/office/drawing/2016/5/9/chartex" xmlns:cx4="http://schemas.microsoft.com/office/drawing/2016/5/10/chartex" xmlns:cx5="http://schemas.microsoft.com/office/drawing/2016/5/11/chartex" xmlns:cx6="http://schemas.microsoft.com/office/drawing/2016/5/12/chartex" xmlns:cx7="http://schemas.microsoft.com/office/drawing/2016/5/13/chartex" xmlns:cx8="http://schemas.microsoft.com/office/drawing/2016/5/14/chartex" xmlns:mc="http://schemas.openxmlformats.org/markup-compatibility/2006" xmlns:aink="http://schemas.microsoft.com/office/drawing/2016/ink" xmlns:am3d="http://schemas.microsoft.com/office/drawing/2017/model3d" xmlns:o="urn:schemas-microsoft-com:office:office" xmlns:r="http://schemas.openxmlformats.org/officeDocument/2006/relationships" xmlns:m="http://schemas.openxmlformats.org/officeDocument/2006/math" xmlns:v="urn:schemas-microsoft-com:vml" xmlns:wp14="http://schemas.microsoft.com/office/word/2010/wordprocessingDrawing" xmlns:wp="http://schemas.openxmlformats.org/drawingml/2006/wordprocessingDrawing" xmlns:w10="urn:schemas-microsoft-com:office:word" xmlns:w="http://schemas.openxmlformats.org/wordprocessingml/2006/main" xmlns:w14="http://schemas.microsoft.com/office/word/2010/wordml" xmlns:w15="http://schemas.microsoft.com/office/word/2012/wordml" xmlns:w16cid="http://schemas.microsoft.com/office/word/2016/wordml/cid" xmlns:w16se="http://schemas.microsoft.com/office/word/2015/wordml/symex" xmlns:wpg="http://schemas.microsoft.com/office/word/2010/wordprocessingGroup" xmlns:wpi="http://schemas.microsoft.com/office/word/2010/wordprocessingInk" xmlns:wne="http://schemas.microsoft.com/office/word/2006/wordml" xmlns:wps="http://schemas.microsoft.com/office/word/2010/wordprocessingShape" mc:Ignorable="w14 w15 w16se w16cid wp14">
   <w:footnote w:type="separator" w:id="-1">
     <w:p>
       <w:pPr>
@@ -14893,7 +15327,7 @@
 </file>
 
 <file path=word/numbering.xml><?xml version="1.0" encoding="utf-8"?>
-<w:numbering xmlns:wpc="http://schemas.microsoft.com/office/word/2010/wordprocessingCanvas" xmlns:cx="http://schemas.microsoft.com/office/drawing/2014/chartex" xmlns:cx1="http://schemas.microsoft.com/office/drawing/2015/9/8/chartex" xmlns:cx2="http://schemas.microsoft.com/office/drawing/2015/10/21/chartex" xmlns:cx3="http://schemas.microsoft.com/office/drawing/2016/5/9/chartex" xmlns:cx4="http://schemas.microsoft.com/office/drawing/2016/5/10/chartex" xmlns:cx5="http://schemas.microsoft.com/office/drawing/2016/5/11/chartex" xmlns:cx6="http://schemas.microsoft.com/office/drawing/2016/5/12/chartex" xmlns:cx7="http://schemas.microsoft.com/office/drawing/2016/5/13/chartex" xmlns:cx8="http://schemas.microsoft.com/office/drawing/2016/5/14/chartex" xmlns:mc="http://schemas.openxmlformats.org/markup-compatibility/2006" xmlns:aink="http://schemas.microsoft.com/office/drawing/2016/ink" xmlns:am3d="http://schemas.microsoft.com/office/drawing/2017/model3d" xmlns:o="urn:schemas-microsoft-com:office:office" xmlns:r="http://schemas.openxmlformats.org/officeDocument/2006/relationships" xmlns:m="http://schemas.openxmlformats.org/officeDocument/2006/math" xmlns:v="urn:schemas-microsoft-com:vml" xmlns:wp14="http://schemas.microsoft.com/office/word/2010/wordprocessingDrawing" xmlns:wp="http://schemas.openxmlformats.org/drawingml/2006/wordprocessingDrawing" xmlns:w10="urn:schemas-microsoft-com:office:word" xmlns:w="http://schemas.openxmlformats.org/wordprocessingml/2006/main" xmlns:w14="http://schemas.microsoft.com/office/word/2010/wordml" xmlns:w15="http://schemas.microsoft.com/office/word/2012/wordml" xmlns:w16cex="http://schemas.microsoft.com/office/word/2018/wordml/cex" xmlns:w16cid="http://schemas.microsoft.com/office/word/2016/wordml/cid" xmlns:w16="http://schemas.microsoft.com/office/word/2018/wordml" xmlns:w16se="http://schemas.microsoft.com/office/word/2015/wordml/symex" xmlns:wpg="http://schemas.microsoft.com/office/word/2010/wordprocessingGroup" xmlns:wpi="http://schemas.microsoft.com/office/word/2010/wordprocessingInk" xmlns:wne="http://schemas.microsoft.com/office/word/2006/wordml" xmlns:wps="http://schemas.microsoft.com/office/word/2010/wordprocessingShape" mc:Ignorable="w14 w15 w16se w16cid w16 w16cex wp14">
+<w:numbering xmlns:wpc="http://schemas.microsoft.com/office/word/2010/wordprocessingCanvas" xmlns:cx="http://schemas.microsoft.com/office/drawing/2014/chartex" xmlns:cx1="http://schemas.microsoft.com/office/drawing/2015/9/8/chartex" xmlns:cx2="http://schemas.microsoft.com/office/drawing/2015/10/21/chartex" xmlns:cx3="http://schemas.microsoft.com/office/drawing/2016/5/9/chartex" xmlns:cx4="http://schemas.microsoft.com/office/drawing/2016/5/10/chartex" xmlns:cx5="http://schemas.microsoft.com/office/drawing/2016/5/11/chartex" xmlns:cx6="http://schemas.microsoft.com/office/drawing/2016/5/12/chartex" xmlns:cx7="http://schemas.microsoft.com/office/drawing/2016/5/13/chartex" xmlns:cx8="http://schemas.microsoft.com/office/drawing/2016/5/14/chartex" xmlns:mc="http://schemas.openxmlformats.org/markup-compatibility/2006" xmlns:aink="http://schemas.microsoft.com/office/drawing/2016/ink" xmlns:am3d="http://schemas.microsoft.com/office/drawing/2017/model3d" xmlns:o="urn:schemas-microsoft-com:office:office" xmlns:r="http://schemas.openxmlformats.org/officeDocument/2006/relationships" xmlns:m="http://schemas.openxmlformats.org/officeDocument/2006/math" xmlns:v="urn:schemas-microsoft-com:vml" xmlns:wp14="http://schemas.microsoft.com/office/word/2010/wordprocessingDrawing" xmlns:wp="http://schemas.openxmlformats.org/drawingml/2006/wordprocessingDrawing" xmlns:w10="urn:schemas-microsoft-com:office:word" xmlns:w="http://schemas.openxmlformats.org/wordprocessingml/2006/main" xmlns:w14="http://schemas.microsoft.com/office/word/2010/wordml" xmlns:w15="http://schemas.microsoft.com/office/word/2012/wordml" xmlns:w16cid="http://schemas.microsoft.com/office/word/2016/wordml/cid" xmlns:w16se="http://schemas.microsoft.com/office/word/2015/wordml/symex" xmlns:wpg="http://schemas.microsoft.com/office/word/2010/wordprocessingGroup" xmlns:wpi="http://schemas.microsoft.com/office/word/2010/wordprocessingInk" xmlns:wne="http://schemas.microsoft.com/office/word/2006/wordml" xmlns:wps="http://schemas.microsoft.com/office/word/2010/wordprocessingShape" mc:Ignorable="w14 w15 w16se w16cid wp14">
   <w:abstractNum w:abstractNumId="0" w15:restartNumberingAfterBreak="0">
     <w:nsid w:val="00893E47"/>
     <w:multiLevelType w:val="hybridMultilevel"/>
@@ -15288,6 +15722,92 @@
     </w:lvl>
   </w:abstractNum>
   <w:abstractNum w:abstractNumId="3" w15:restartNumberingAfterBreak="0">
+    <w:nsid w:val="04FD7E15"/>
+    <w:multiLevelType w:val="hybridMultilevel"/>
+    <w:tmpl w:val="6A280C96"/>
+    <w:lvl w:ilvl="0" w:tplc="0809000F">
+      <w:start w:val="1"/>
+      <w:numFmt w:val="decimal"/>
+      <w:lvlText w:val="%1."/>
+      <w:lvlJc w:val="left"/>
+      <w:pPr>
+        <w:ind w:left="765" w:hanging="360"/>
+      </w:pPr>
+    </w:lvl>
+    <w:lvl w:ilvl="1" w:tplc="08090019" w:tentative="1">
+      <w:start w:val="1"/>
+      <w:numFmt w:val="lowerLetter"/>
+      <w:lvlText w:val="%2."/>
+      <w:lvlJc w:val="left"/>
+      <w:pPr>
+        <w:ind w:left="1485" w:hanging="360"/>
+      </w:pPr>
+    </w:lvl>
+    <w:lvl w:ilvl="2" w:tplc="0809001B" w:tentative="1">
+      <w:start w:val="1"/>
+      <w:numFmt w:val="lowerRoman"/>
+      <w:lvlText w:val="%3."/>
+      <w:lvlJc w:val="right"/>
+      <w:pPr>
+        <w:ind w:left="2205" w:hanging="180"/>
+      </w:pPr>
+    </w:lvl>
+    <w:lvl w:ilvl="3" w:tplc="0809000F" w:tentative="1">
+      <w:start w:val="1"/>
+      <w:numFmt w:val="decimal"/>
+      <w:lvlText w:val="%4."/>
+      <w:lvlJc w:val="left"/>
+      <w:pPr>
+        <w:ind w:left="2925" w:hanging="360"/>
+      </w:pPr>
+    </w:lvl>
+    <w:lvl w:ilvl="4" w:tplc="08090019" w:tentative="1">
+      <w:start w:val="1"/>
+      <w:numFmt w:val="lowerLetter"/>
+      <w:lvlText w:val="%5."/>
+      <w:lvlJc w:val="left"/>
+      <w:pPr>
+        <w:ind w:left="3645" w:hanging="360"/>
+      </w:pPr>
+    </w:lvl>
+    <w:lvl w:ilvl="5" w:tplc="0809001B" w:tentative="1">
+      <w:start w:val="1"/>
+      <w:numFmt w:val="lowerRoman"/>
+      <w:lvlText w:val="%6."/>
+      <w:lvlJc w:val="right"/>
+      <w:pPr>
+        <w:ind w:left="4365" w:hanging="180"/>
+      </w:pPr>
+    </w:lvl>
+    <w:lvl w:ilvl="6" w:tplc="0809000F" w:tentative="1">
+      <w:start w:val="1"/>
+      <w:numFmt w:val="decimal"/>
+      <w:lvlText w:val="%7."/>
+      <w:lvlJc w:val="left"/>
+      <w:pPr>
+        <w:ind w:left="5085" w:hanging="360"/>
+      </w:pPr>
+    </w:lvl>
+    <w:lvl w:ilvl="7" w:tplc="08090019" w:tentative="1">
+      <w:start w:val="1"/>
+      <w:numFmt w:val="lowerLetter"/>
+      <w:lvlText w:val="%8."/>
+      <w:lvlJc w:val="left"/>
+      <w:pPr>
+        <w:ind w:left="5805" w:hanging="360"/>
+      </w:pPr>
+    </w:lvl>
+    <w:lvl w:ilvl="8" w:tplc="0809001B" w:tentative="1">
+      <w:start w:val="1"/>
+      <w:numFmt w:val="lowerRoman"/>
+      <w:lvlText w:val="%9."/>
+      <w:lvlJc w:val="right"/>
+      <w:pPr>
+        <w:ind w:left="6525" w:hanging="180"/>
+      </w:pPr>
+    </w:lvl>
+  </w:abstractNum>
+  <w:abstractNum w:abstractNumId="4" w15:restartNumberingAfterBreak="0">
     <w:nsid w:val="0C0B3C2B"/>
     <w:multiLevelType w:val="hybridMultilevel"/>
     <w:tmpl w:val="14F426EE"/>
@@ -15400,7 +15920,7 @@
       </w:rPr>
     </w:lvl>
   </w:abstractNum>
-  <w:abstractNum w:abstractNumId="4" w15:restartNumberingAfterBreak="0">
+  <w:abstractNum w:abstractNumId="5" w15:restartNumberingAfterBreak="0">
     <w:nsid w:val="13280DBE"/>
     <w:multiLevelType w:val="hybridMultilevel"/>
     <w:tmpl w:val="A29CB74A"/>
@@ -15513,7 +16033,7 @@
       </w:rPr>
     </w:lvl>
   </w:abstractNum>
-  <w:abstractNum w:abstractNumId="5" w15:restartNumberingAfterBreak="0">
+  <w:abstractNum w:abstractNumId="6" w15:restartNumberingAfterBreak="0">
     <w:nsid w:val="17235ADE"/>
     <w:multiLevelType w:val="hybridMultilevel"/>
     <w:tmpl w:val="65F4A840"/>
@@ -15626,7 +16146,7 @@
       </w:rPr>
     </w:lvl>
   </w:abstractNum>
-  <w:abstractNum w:abstractNumId="6" w15:restartNumberingAfterBreak="0">
+  <w:abstractNum w:abstractNumId="7" w15:restartNumberingAfterBreak="0">
     <w:nsid w:val="18A10DE2"/>
     <w:multiLevelType w:val="multilevel"/>
     <w:tmpl w:val="90605326"/>
@@ -15775,7 +16295,7 @@
       </w:rPr>
     </w:lvl>
   </w:abstractNum>
-  <w:abstractNum w:abstractNumId="7" w15:restartNumberingAfterBreak="0">
+  <w:abstractNum w:abstractNumId="8" w15:restartNumberingAfterBreak="0">
     <w:nsid w:val="1E3227E0"/>
     <w:multiLevelType w:val="hybridMultilevel"/>
     <w:tmpl w:val="08C8300A"/>
@@ -15888,7 +16408,7 @@
       </w:rPr>
     </w:lvl>
   </w:abstractNum>
-  <w:abstractNum w:abstractNumId="8" w15:restartNumberingAfterBreak="0">
+  <w:abstractNum w:abstractNumId="9" w15:restartNumberingAfterBreak="0">
     <w:nsid w:val="1EE03244"/>
     <w:multiLevelType w:val="hybridMultilevel"/>
     <w:tmpl w:val="0D829B0C"/>
@@ -16001,7 +16521,7 @@
       </w:rPr>
     </w:lvl>
   </w:abstractNum>
-  <w:abstractNum w:abstractNumId="9" w15:restartNumberingAfterBreak="0">
+  <w:abstractNum w:abstractNumId="10" w15:restartNumberingAfterBreak="0">
     <w:nsid w:val="20DE1D51"/>
     <w:multiLevelType w:val="hybridMultilevel"/>
     <w:tmpl w:val="D346D3B0"/>
@@ -16141,7 +16661,7 @@
       </w:rPr>
     </w:lvl>
   </w:abstractNum>
-  <w:abstractNum w:abstractNumId="10" w15:restartNumberingAfterBreak="0">
+  <w:abstractNum w:abstractNumId="11" w15:restartNumberingAfterBreak="0">
     <w:nsid w:val="29961DBA"/>
     <w:multiLevelType w:val="hybridMultilevel"/>
     <w:tmpl w:val="54ACDD1C"/>
@@ -16254,7 +16774,7 @@
       </w:rPr>
     </w:lvl>
   </w:abstractNum>
-  <w:abstractNum w:abstractNumId="11" w15:restartNumberingAfterBreak="0">
+  <w:abstractNum w:abstractNumId="12" w15:restartNumberingAfterBreak="0">
     <w:nsid w:val="2FCF4E1A"/>
     <w:multiLevelType w:val="hybridMultilevel"/>
     <w:tmpl w:val="D8A248E8"/>
@@ -16367,7 +16887,7 @@
       </w:rPr>
     </w:lvl>
   </w:abstractNum>
-  <w:abstractNum w:abstractNumId="12" w15:restartNumberingAfterBreak="0">
+  <w:abstractNum w:abstractNumId="13" w15:restartNumberingAfterBreak="0">
     <w:nsid w:val="35ED0A0B"/>
     <w:multiLevelType w:val="multilevel"/>
     <w:tmpl w:val="05829FFA"/>
@@ -16516,7 +17036,7 @@
       </w:rPr>
     </w:lvl>
   </w:abstractNum>
-  <w:abstractNum w:abstractNumId="13" w15:restartNumberingAfterBreak="0">
+  <w:abstractNum w:abstractNumId="14" w15:restartNumberingAfterBreak="0">
     <w:nsid w:val="3A102F24"/>
     <w:multiLevelType w:val="multilevel"/>
     <w:tmpl w:val="0409001F"/>
@@ -16602,7 +17122,7 @@
       </w:pPr>
     </w:lvl>
   </w:abstractNum>
-  <w:abstractNum w:abstractNumId="14" w15:restartNumberingAfterBreak="0">
+  <w:abstractNum w:abstractNumId="15" w15:restartNumberingAfterBreak="0">
     <w:nsid w:val="3F1E22FE"/>
     <w:multiLevelType w:val="multilevel"/>
     <w:tmpl w:val="0409001F"/>
@@ -16688,7 +17208,7 @@
       </w:pPr>
     </w:lvl>
   </w:abstractNum>
-  <w:abstractNum w:abstractNumId="15" w15:restartNumberingAfterBreak="0">
+  <w:abstractNum w:abstractNumId="16" w15:restartNumberingAfterBreak="0">
     <w:nsid w:val="4065361F"/>
     <w:multiLevelType w:val="hybridMultilevel"/>
     <w:tmpl w:val="207C8DC0"/>
@@ -16774,7 +17294,7 @@
       </w:pPr>
     </w:lvl>
   </w:abstractNum>
-  <w:abstractNum w:abstractNumId="16" w15:restartNumberingAfterBreak="0">
+  <w:abstractNum w:abstractNumId="17" w15:restartNumberingAfterBreak="0">
     <w:nsid w:val="41E815FE"/>
     <w:multiLevelType w:val="multilevel"/>
     <w:tmpl w:val="BA8C2F48"/>
@@ -16923,7 +17443,7 @@
       </w:rPr>
     </w:lvl>
   </w:abstractNum>
-  <w:abstractNum w:abstractNumId="17" w15:restartNumberingAfterBreak="0">
+  <w:abstractNum w:abstractNumId="18" w15:restartNumberingAfterBreak="0">
     <w:nsid w:val="43F003D1"/>
     <w:multiLevelType w:val="hybridMultilevel"/>
     <w:tmpl w:val="2FE0041A"/>
@@ -17036,7 +17556,7 @@
       </w:rPr>
     </w:lvl>
   </w:abstractNum>
-  <w:abstractNum w:abstractNumId="18" w15:restartNumberingAfterBreak="0">
+  <w:abstractNum w:abstractNumId="19" w15:restartNumberingAfterBreak="0">
     <w:nsid w:val="44A4181B"/>
     <w:multiLevelType w:val="hybridMultilevel"/>
     <w:tmpl w:val="0BECAE6C"/>
@@ -17149,7 +17669,7 @@
       </w:rPr>
     </w:lvl>
   </w:abstractNum>
-  <w:abstractNum w:abstractNumId="19" w15:restartNumberingAfterBreak="0">
+  <w:abstractNum w:abstractNumId="20" w15:restartNumberingAfterBreak="0">
     <w:nsid w:val="48BE74CF"/>
     <w:multiLevelType w:val="hybridMultilevel"/>
     <w:tmpl w:val="E5F0CA10"/>
@@ -17238,7 +17758,7 @@
       </w:pPr>
     </w:lvl>
   </w:abstractNum>
-  <w:abstractNum w:abstractNumId="20" w15:restartNumberingAfterBreak="0">
+  <w:abstractNum w:abstractNumId="21" w15:restartNumberingAfterBreak="0">
     <w:nsid w:val="49A50CCE"/>
     <w:multiLevelType w:val="multilevel"/>
     <w:tmpl w:val="0409001F"/>
@@ -17324,7 +17844,7 @@
       </w:pPr>
     </w:lvl>
   </w:abstractNum>
-  <w:abstractNum w:abstractNumId="21" w15:restartNumberingAfterBreak="0">
+  <w:abstractNum w:abstractNumId="22" w15:restartNumberingAfterBreak="0">
     <w:nsid w:val="4F0C3B5C"/>
     <w:multiLevelType w:val="hybridMultilevel"/>
     <w:tmpl w:val="DC2C3846"/>
@@ -17464,7 +17984,7 @@
       </w:rPr>
     </w:lvl>
   </w:abstractNum>
-  <w:abstractNum w:abstractNumId="22" w15:restartNumberingAfterBreak="0">
+  <w:abstractNum w:abstractNumId="23" w15:restartNumberingAfterBreak="0">
     <w:nsid w:val="604D43B1"/>
     <w:multiLevelType w:val="hybridMultilevel"/>
     <w:tmpl w:val="2D740C5A"/>
@@ -17604,7 +18124,7 @@
       </w:rPr>
     </w:lvl>
   </w:abstractNum>
-  <w:abstractNum w:abstractNumId="23" w15:restartNumberingAfterBreak="0">
+  <w:abstractNum w:abstractNumId="24" w15:restartNumberingAfterBreak="0">
     <w:nsid w:val="62AF1613"/>
     <w:multiLevelType w:val="hybridMultilevel"/>
     <w:tmpl w:val="F7787A50"/>
@@ -17717,7 +18237,7 @@
       </w:rPr>
     </w:lvl>
   </w:abstractNum>
-  <w:abstractNum w:abstractNumId="24" w15:restartNumberingAfterBreak="0">
+  <w:abstractNum w:abstractNumId="25" w15:restartNumberingAfterBreak="0">
     <w:nsid w:val="654E347E"/>
     <w:multiLevelType w:val="hybridMultilevel"/>
     <w:tmpl w:val="E6107C38"/>
@@ -17857,7 +18377,7 @@
       </w:rPr>
     </w:lvl>
   </w:abstractNum>
-  <w:abstractNum w:abstractNumId="25" w15:restartNumberingAfterBreak="0">
+  <w:abstractNum w:abstractNumId="26" w15:restartNumberingAfterBreak="0">
     <w:nsid w:val="6FE1557E"/>
     <w:multiLevelType w:val="hybridMultilevel"/>
     <w:tmpl w:val="27BCB9A6"/>
@@ -17997,7 +18517,7 @@
       </w:rPr>
     </w:lvl>
   </w:abstractNum>
-  <w:abstractNum w:abstractNumId="26" w15:restartNumberingAfterBreak="0">
+  <w:abstractNum w:abstractNumId="27" w15:restartNumberingAfterBreak="0">
     <w:nsid w:val="70000093"/>
     <w:multiLevelType w:val="hybridMultilevel"/>
     <w:tmpl w:val="2E248480"/>
@@ -18109,7 +18629,7 @@
       </w:rPr>
     </w:lvl>
   </w:abstractNum>
-  <w:abstractNum w:abstractNumId="27" w15:restartNumberingAfterBreak="0">
+  <w:abstractNum w:abstractNumId="28" w15:restartNumberingAfterBreak="0">
     <w:nsid w:val="701243F9"/>
     <w:multiLevelType w:val="hybridMultilevel"/>
     <w:tmpl w:val="C81429BE"/>
@@ -18249,7 +18769,7 @@
       </w:rPr>
     </w:lvl>
   </w:abstractNum>
-  <w:abstractNum w:abstractNumId="28" w15:restartNumberingAfterBreak="0">
+  <w:abstractNum w:abstractNumId="29" w15:restartNumberingAfterBreak="0">
     <w:nsid w:val="7B6C2E76"/>
     <w:multiLevelType w:val="hybridMultilevel"/>
     <w:tmpl w:val="20049900"/>
@@ -18362,7 +18882,7 @@
       </w:rPr>
     </w:lvl>
   </w:abstractNum>
-  <w:abstractNum w:abstractNumId="29" w15:restartNumberingAfterBreak="0">
+  <w:abstractNum w:abstractNumId="30" w15:restartNumberingAfterBreak="0">
     <w:nsid w:val="7E6F2D57"/>
     <w:multiLevelType w:val="hybridMultilevel"/>
     <w:tmpl w:val="2FDC75DA"/>
@@ -18452,97 +18972,100 @@
     <w:abstractNumId w:val="0"/>
   </w:num>
   <w:num w:numId="2">
-    <w:abstractNumId w:val="12"/>
+    <w:abstractNumId w:val="13"/>
   </w:num>
   <w:num w:numId="3">
-    <w:abstractNumId w:val="6"/>
+    <w:abstractNumId w:val="7"/>
   </w:num>
   <w:num w:numId="4">
+    <w:abstractNumId w:val="5"/>
+  </w:num>
+  <w:num w:numId="5">
+    <w:abstractNumId w:val="17"/>
+  </w:num>
+  <w:num w:numId="6">
     <w:abstractNumId w:val="4"/>
   </w:num>
-  <w:num w:numId="5">
+  <w:num w:numId="7">
+    <w:abstractNumId w:val="24"/>
+  </w:num>
+  <w:num w:numId="8">
     <w:abstractNumId w:val="16"/>
   </w:num>
-  <w:num w:numId="6">
-    <w:abstractNumId w:val="3"/>
+  <w:num w:numId="9">
+    <w:abstractNumId w:val="30"/>
   </w:num>
-  <w:num w:numId="7">
+  <w:num w:numId="10">
+    <w:abstractNumId w:val="21"/>
+  </w:num>
+  <w:num w:numId="11">
+    <w:abstractNumId w:val="14"/>
+  </w:num>
+  <w:num w:numId="12">
+    <w:abstractNumId w:val="25"/>
+  </w:num>
+  <w:num w:numId="13">
     <w:abstractNumId w:val="23"/>
   </w:num>
-  <w:num w:numId="8">
+  <w:num w:numId="14">
     <w:abstractNumId w:val="15"/>
   </w:num>
-  <w:num w:numId="9">
-    <w:abstractNumId w:val="29"/>
-  </w:num>
-  <w:num w:numId="10">
-    <w:abstractNumId w:val="20"/>
-  </w:num>
-  <w:num w:numId="11">
-    <w:abstractNumId w:val="13"/>
-  </w:num>
-  <w:num w:numId="12">
-    <w:abstractNumId w:val="24"/>
-  </w:num>
-  <w:num w:numId="13">
-    <w:abstractNumId w:val="22"/>
-  </w:num>
-  <w:num w:numId="14">
-    <w:abstractNumId w:val="14"/>
-  </w:num>
   <w:num w:numId="15">
-    <w:abstractNumId w:val="27"/>
+    <w:abstractNumId w:val="28"/>
   </w:num>
   <w:num w:numId="16">
-    <w:abstractNumId w:val="25"/>
+    <w:abstractNumId w:val="26"/>
   </w:num>
   <w:num w:numId="17">
-    <w:abstractNumId w:val="21"/>
+    <w:abstractNumId w:val="22"/>
   </w:num>
   <w:num w:numId="18">
     <w:abstractNumId w:val="1"/>
   </w:num>
   <w:num w:numId="19">
-    <w:abstractNumId w:val="9"/>
+    <w:abstractNumId w:val="10"/>
   </w:num>
   <w:num w:numId="20">
     <w:abstractNumId w:val="2"/>
   </w:num>
   <w:num w:numId="21">
+    <w:abstractNumId w:val="20"/>
+  </w:num>
+  <w:num w:numId="22">
+    <w:abstractNumId w:val="27"/>
+  </w:num>
+  <w:num w:numId="23">
+    <w:abstractNumId w:val="11"/>
+  </w:num>
+  <w:num w:numId="24">
+    <w:abstractNumId w:val="29"/>
+  </w:num>
+  <w:num w:numId="25">
+    <w:abstractNumId w:val="18"/>
+  </w:num>
+  <w:num w:numId="26">
+    <w:abstractNumId w:val="12"/>
+  </w:num>
+  <w:num w:numId="27">
+    <w:abstractNumId w:val="6"/>
+  </w:num>
+  <w:num w:numId="28">
     <w:abstractNumId w:val="19"/>
   </w:num>
-  <w:num w:numId="22">
-    <w:abstractNumId w:val="26"/>
+  <w:num w:numId="29">
+    <w:abstractNumId w:val="9"/>
   </w:num>
-  <w:num w:numId="23">
-    <w:abstractNumId w:val="10"/>
-  </w:num>
-  <w:num w:numId="24">
-    <w:abstractNumId w:val="28"/>
-  </w:num>
-  <w:num w:numId="25">
-    <w:abstractNumId w:val="17"/>
-  </w:num>
-  <w:num w:numId="26">
-    <w:abstractNumId w:val="11"/>
-  </w:num>
-  <w:num w:numId="27">
-    <w:abstractNumId w:val="5"/>
-  </w:num>
-  <w:num w:numId="28">
-    <w:abstractNumId w:val="18"/>
-  </w:num>
-  <w:num w:numId="29">
+  <w:num w:numId="30">
     <w:abstractNumId w:val="8"/>
   </w:num>
-  <w:num w:numId="30">
-    <w:abstractNumId w:val="7"/>
+  <w:num w:numId="31">
+    <w:abstractNumId w:val="3"/>
   </w:num>
 </w:numbering>
 </file>
 
 <file path=word/styles.xml><?xml version="1.0" encoding="utf-8"?>
-<w:styles xmlns:mc="http://schemas.openxmlformats.org/markup-compatibility/2006" xmlns:r="http://schemas.openxmlformats.org/officeDocument/2006/relationships" xmlns:w="http://schemas.openxmlformats.org/wordprocessingml/2006/main" xmlns:w14="http://schemas.microsoft.com/office/word/2010/wordml" xmlns:w15="http://schemas.microsoft.com/office/word/2012/wordml" xmlns:w16cex="http://schemas.microsoft.com/office/word/2018/wordml/cex" xmlns:w16cid="http://schemas.microsoft.com/office/word/2016/wordml/cid" xmlns:w16="http://schemas.microsoft.com/office/word/2018/wordml" xmlns:w16se="http://schemas.microsoft.com/office/word/2015/wordml/symex" mc:Ignorable="w14 w15 w16se w16cid w16 w16cex">
+<w:styles xmlns:mc="http://schemas.openxmlformats.org/markup-compatibility/2006" xmlns:r="http://schemas.openxmlformats.org/officeDocument/2006/relationships" xmlns:w="http://schemas.openxmlformats.org/wordprocessingml/2006/main" xmlns:w14="http://schemas.microsoft.com/office/word/2010/wordml" xmlns:w15="http://schemas.microsoft.com/office/word/2012/wordml" xmlns:w16cid="http://schemas.microsoft.com/office/word/2016/wordml/cid" xmlns:w16se="http://schemas.microsoft.com/office/word/2015/wordml/symex" mc:Ignorable="w14 w15 w16se w16cid">
   <w:docDefaults>
     <w:rPrDefault>
       <w:rPr>
@@ -18558,7 +19081,7 @@
       </w:pPr>
     </w:pPrDefault>
   </w:docDefaults>
-  <w:latentStyles w:defLockedState="0" w:defUIPriority="99" w:defSemiHidden="0" w:defUnhideWhenUsed="0" w:defQFormat="0" w:count="376">
+  <w:latentStyles w:defLockedState="0" w:defUIPriority="99" w:defSemiHidden="0" w:defUnhideWhenUsed="0" w:defQFormat="0" w:count="377">
     <w:lsdException w:name="Normal" w:uiPriority="0" w:qFormat="1"/>
     <w:lsdException w:name="heading 1" w:uiPriority="9" w:qFormat="1"/>
     <w:lsdException w:name="heading 2" w:semiHidden="1" w:uiPriority="9" w:unhideWhenUsed="1" w:qFormat="1"/>
@@ -18664,7 +19187,6 @@
     <w:lsdException w:name="HTML Sample" w:semiHidden="1" w:unhideWhenUsed="1"/>
     <w:lsdException w:name="HTML Typewriter" w:semiHidden="1" w:unhideWhenUsed="1"/>
     <w:lsdException w:name="HTML Variable" w:semiHidden="1" w:unhideWhenUsed="1"/>
-    <w:lsdException w:name="Normal Table" w:semiHidden="1" w:unhideWhenUsed="1"/>
     <w:lsdException w:name="annotation subject" w:semiHidden="1" w:unhideWhenUsed="1"/>
     <w:lsdException w:name="No List" w:semiHidden="1" w:unhideWhenUsed="1"/>
     <w:lsdException w:name="Outline List 1" w:semiHidden="1" w:unhideWhenUsed="1"/>
@@ -18711,10 +19233,8 @@
     <w:lsdException w:name="Table Subtle 2" w:semiHidden="1" w:unhideWhenUsed="1"/>
     <w:lsdException w:name="Table Web 1" w:semiHidden="1" w:unhideWhenUsed="1"/>
     <w:lsdException w:name="Table Web 2" w:semiHidden="1" w:unhideWhenUsed="1"/>
-    <w:lsdException w:name="Table Web 3" w:semiHidden="1" w:unhideWhenUsed="1"/>
     <w:lsdException w:name="Balloon Text" w:semiHidden="1" w:unhideWhenUsed="1"/>
     <w:lsdException w:name="Table Grid" w:uiPriority="39"/>
-    <w:lsdException w:name="Table Theme" w:semiHidden="1" w:unhideWhenUsed="1"/>
     <w:lsdException w:name="Placeholder Text" w:semiHidden="1"/>
     <w:lsdException w:name="No Spacing" w:uiPriority="1" w:qFormat="1"/>
     <w:lsdException w:name="Light Shading" w:uiPriority="60"/>
@@ -18935,6 +19455,7 @@
     <w:lsdException w:name="Hashtag" w:semiHidden="1" w:unhideWhenUsed="1"/>
     <w:lsdException w:name="Unresolved Mention" w:semiHidden="1" w:unhideWhenUsed="1"/>
     <w:lsdException w:name="Smart Link" w:semiHidden="1" w:unhideWhenUsed="1"/>
+    <w:lsdException w:name="Smart Link Error" w:semiHidden="1" w:unhideWhenUsed="1"/>
   </w:latentStyles>
   <w:style w:type="paragraph" w:default="1" w:styleId="Normal">
     <w:name w:val="Normal"/>
@@ -19779,7 +20300,7 @@
 </file>
 
 <file path=customXml/itemProps1.xml><?xml version="1.0" encoding="utf-8"?>
-<ds:datastoreItem xmlns:ds="http://schemas.openxmlformats.org/officeDocument/2006/customXml" ds:itemID="{697F05AE-2969-4A43-B8E5-45C6DCA565A1}">
+<ds:datastoreItem xmlns:ds="http://schemas.openxmlformats.org/officeDocument/2006/customXml" ds:itemID="{A0909A91-15B7-4B9B-BCF2-8382C31F6BEF}">
   <ds:schemaRefs>
     <ds:schemaRef ds:uri="http://schemas.openxmlformats.org/officeDocument/2006/bibliography"/>
   </ds:schemaRefs>

</xml_diff>

<commit_message>
updates to report relating to band code
</commit_message>
<xml_diff>
--- a/AdamStock15034312FinalYearProject19-20.docx
+++ b/AdamStock15034312FinalYearProject19-20.docx
@@ -14255,6 +14255,9 @@
         <w:jc w:val="center"/>
       </w:pPr>
       <w:r>
+        <w:rPr>
+          <w:noProof/>
+        </w:rPr>
         <w:lastRenderedPageBreak/>
         <w:drawing>
           <wp:inline distT="0" distB="0" distL="0" distR="0" wp14:anchorId="5EECC58E" wp14:editId="46E897F6">
@@ -14967,7 +14970,13 @@
         </w:numPr>
       </w:pPr>
       <w:r>
-        <w:t xml:space="preserve">Write 1 to the user’s band status </w:t>
+        <w:t xml:space="preserve">Write </w:t>
+      </w:r>
+      <w:r>
+        <w:t>0</w:t>
+      </w:r>
+      <w:r>
+        <w:t xml:space="preserve"> to the user’s band status </w:t>
       </w:r>
     </w:p>
     <w:p>
@@ -15005,8 +15014,6 @@
       <w:r>
         <w:t xml:space="preserve">Read the Gatt characteristic – this should be 0 </w:t>
       </w:r>
-      <w:bookmarkStart w:id="56" w:name="_GoBack"/>
-      <w:bookmarkEnd w:id="56"/>
     </w:p>
     <w:p>
       <w:pPr>
@@ -15019,10 +15026,28 @@
       <w:pPr>
         <w:pStyle w:val="Heading2"/>
       </w:pPr>
-      <w:bookmarkStart w:id="57" w:name="_Toc36654635"/>
+      <w:bookmarkStart w:id="56" w:name="_Toc36654635"/>
       <w:r>
         <w:t>Wristband</w:t>
       </w:r>
+      <w:bookmarkEnd w:id="56"/>
+    </w:p>
+    <w:p>
+      <w:r>
+        <w:t xml:space="preserve">Next we move to the code for the embedded system based on the TI CC2640R2 microcontroller. </w:t>
+      </w:r>
+    </w:p>
+    <w:p>
+      <w:r>
+        <w:t>This component is based on a modified version of the example code provided by Texas Instruments called project zero mentioned previously</w:t>
+      </w:r>
+      <w:r>
+        <w:t>. This code provides an operating system and interfaces to the hardware components of the board such as LED’s and buttons. The code as provided contains many features not required and these would take up memory and potentially energy if left</w:t>
+      </w:r>
+      <w:r>
+        <w:t>.</w:t>
+      </w:r>
+      <w:bookmarkStart w:id="57" w:name="_GoBack"/>
       <w:bookmarkEnd w:id="57"/>
     </w:p>
     <w:p/>
@@ -15211,7 +15236,7 @@
             </wp:anchor>
           </w:drawing>
         </mc:Choice>
-        <mc:Fallback xmlns:w16="http://schemas.microsoft.com/office/word/2018/wordml" xmlns:w16cex="http://schemas.microsoft.com/office/word/2018/wordml/cex">
+        <mc:Fallback xmlns:w16cex="http://schemas.microsoft.com/office/word/2018/wordml/cex" xmlns:w16="http://schemas.microsoft.com/office/word/2018/wordml">
           <w:pict>
             <v:rect w14:anchorId="1C761831" id="Rectangle 452" o:spid="_x0000_s1026" style="position:absolute;margin-left:0;margin-top:0;width:579.9pt;height:750.3pt;z-index:251659264;visibility:visible;mso-wrap-style:square;mso-width-percent:950;mso-height-percent:950;mso-wrap-distance-left:9pt;mso-wrap-distance-top:0;mso-wrap-distance-right:9pt;mso-wrap-distance-bottom:0;mso-position-horizontal:center;mso-position-horizontal-relative:page;mso-position-vertical:center;mso-position-vertical-relative:page;mso-width-percent:950;mso-height-percent:950;mso-width-relative:page;mso-height-relative:page;v-text-anchor:middle" o:gfxdata="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" filled="f" strokecolor="#747070 [1614]" strokeweight="1.25pt">
               <w10:wrap anchorx="page" anchory="page"/>
@@ -19187,6 +19212,7 @@
     <w:lsdException w:name="HTML Sample" w:semiHidden="1" w:unhideWhenUsed="1"/>
     <w:lsdException w:name="HTML Typewriter" w:semiHidden="1" w:unhideWhenUsed="1"/>
     <w:lsdException w:name="HTML Variable" w:semiHidden="1" w:unhideWhenUsed="1"/>
+    <w:lsdException w:name="Normal Table" w:semiHidden="1" w:unhideWhenUsed="1"/>
     <w:lsdException w:name="annotation subject" w:semiHidden="1" w:unhideWhenUsed="1"/>
     <w:lsdException w:name="No List" w:semiHidden="1" w:unhideWhenUsed="1"/>
     <w:lsdException w:name="Outline List 1" w:semiHidden="1" w:unhideWhenUsed="1"/>
@@ -19233,8 +19259,10 @@
     <w:lsdException w:name="Table Subtle 2" w:semiHidden="1" w:unhideWhenUsed="1"/>
     <w:lsdException w:name="Table Web 1" w:semiHidden="1" w:unhideWhenUsed="1"/>
     <w:lsdException w:name="Table Web 2" w:semiHidden="1" w:unhideWhenUsed="1"/>
+    <w:lsdException w:name="Table Web 3" w:semiHidden="1" w:unhideWhenUsed="1"/>
     <w:lsdException w:name="Balloon Text" w:semiHidden="1" w:unhideWhenUsed="1"/>
     <w:lsdException w:name="Table Grid" w:uiPriority="39"/>
+    <w:lsdException w:name="Table Theme" w:semiHidden="1" w:unhideWhenUsed="1"/>
     <w:lsdException w:name="Placeholder Text" w:semiHidden="1"/>
     <w:lsdException w:name="No Spacing" w:uiPriority="1" w:qFormat="1"/>
     <w:lsdException w:name="Light Shading" w:uiPriority="60"/>
@@ -20300,7 +20328,7 @@
 </file>
 
 <file path=customXml/itemProps1.xml><?xml version="1.0" encoding="utf-8"?>
-<ds:datastoreItem xmlns:ds="http://schemas.openxmlformats.org/officeDocument/2006/customXml" ds:itemID="{A0909A91-15B7-4B9B-BCF2-8382C31F6BEF}">
+<ds:datastoreItem xmlns:ds="http://schemas.openxmlformats.org/officeDocument/2006/customXml" ds:itemID="{C5F094E7-9DDA-4502-B995-DE88BB70AF64}">
   <ds:schemaRefs>
     <ds:schemaRef ds:uri="http://schemas.openxmlformats.org/officeDocument/2006/bibliography"/>
   </ds:schemaRefs>

</xml_diff>

<commit_message>
write up for the writband additional
</commit_message>
<xml_diff>
--- a/AdamStock15034312FinalYearProject19-20.docx
+++ b/AdamStock15034312FinalYearProject19-20.docx
@@ -14384,7 +14384,13 @@
         <w:t>,</w:t>
       </w:r>
       <w:r>
-        <w:t xml:space="preserve"> this is where we ran into problems. The code provided in studio</w:t>
+        <w:t xml:space="preserve"> this is where </w:t>
+      </w:r>
+      <w:r>
+        <w:t>problems arose</w:t>
+      </w:r>
+      <w:r>
+        <w:t>. The code provided in studio</w:t>
       </w:r>
       <w:r>
         <w:t xml:space="preserve"> will not build and deploy to an android version of </w:t>
@@ -15017,13 +15023,6 @@
     </w:p>
     <w:p>
       <w:pPr>
-        <w:pStyle w:val="ListParagraph"/>
-        <w:ind w:left="765"/>
-      </w:pPr>
-    </w:p>
-    <w:p/>
-    <w:p>
-      <w:pPr>
         <w:pStyle w:val="Heading2"/>
       </w:pPr>
       <w:bookmarkStart w:id="56" w:name="_Toc36654635"/>
@@ -15042,10 +15041,265 @@
         <w:t>This component is based on a modified version of the example code provided by Texas Instruments called project zero mentioned previously</w:t>
       </w:r>
       <w:r>
-        <w:t>. This code provides an operating system and interfaces to the hardware components of the board such as LED’s and buttons. The code as provided contains many features not required and these would take up memory and potentially energy if left</w:t>
+        <w:t xml:space="preserve">. This code provides an operating system and interfaces to the hardware components of the board such as LED’s and buttons. The code as provided contains many features </w:t>
+      </w:r>
+      <w:r>
+        <w:t>outside of the scope of this project</w:t>
+      </w:r>
+      <w:r>
+        <w:t xml:space="preserve"> and these would take up memory and potentially energy if </w:t>
+      </w:r>
+      <w:r>
+        <w:t>included</w:t>
       </w:r>
       <w:r>
         <w:t>.</w:t>
+      </w:r>
+    </w:p>
+    <w:p>
+      <w:r>
+        <w:t xml:space="preserve">After studying the provided code </w:t>
+      </w:r>
+      <w:r>
+        <w:t xml:space="preserve">and understanding its contents, functions that were outside of the scope of the project were removed including some background functions such as the ability to debounce switches. </w:t>
+      </w:r>
+    </w:p>
+    <w:p>
+      <w:r>
+        <w:t xml:space="preserve">This can be seen in the BLE Service initialization section where services are </w:t>
+      </w:r>
+      <w:r>
+        <w:t>added,</w:t>
+      </w:r>
+      <w:r>
+        <w:t xml:space="preserve"> and ID’s given for services that will be visible on the GATT server</w:t>
+      </w:r>
+      <w:r>
+        <w:t>, in our case we only need the single service called LedService (please note that it is titled this way as on the development board it is connected to an LED, in the final product this would be replaced with a transistor to enable control of the higher current of the vibrate motor)</w:t>
+      </w:r>
+      <w:r>
+        <w:t>.</w:t>
+      </w:r>
+    </w:p>
+    <w:p>
+      <w:pPr>
+        <w:jc w:val="center"/>
+      </w:pPr>
+      <w:r>
+        <w:rPr>
+          <w:noProof/>
+        </w:rPr>
+        <w:drawing>
+          <wp:inline distT="0" distB="0" distL="0" distR="0" wp14:anchorId="0194BA02" wp14:editId="218EAB13">
+            <wp:extent cx="4781550" cy="2364722"/>
+            <wp:effectExtent l="0" t="0" r="0" b="0"/>
+            <wp:docPr id="30" name="Picture 30"/>
+            <wp:cNvGraphicFramePr>
+              <a:graphicFrameLocks xmlns:a="http://schemas.openxmlformats.org/drawingml/2006/main" noChangeAspect="1"/>
+            </wp:cNvGraphicFramePr>
+            <a:graphic xmlns:a="http://schemas.openxmlformats.org/drawingml/2006/main">
+              <a:graphicData uri="http://schemas.openxmlformats.org/drawingml/2006/picture">
+                <pic:pic xmlns:pic="http://schemas.openxmlformats.org/drawingml/2006/picture">
+                  <pic:nvPicPr>
+                    <pic:cNvPr id="1" name=""/>
+                    <pic:cNvPicPr/>
+                  </pic:nvPicPr>
+                  <pic:blipFill>
+                    <a:blip r:embed="rId39"/>
+                    <a:stretch>
+                      <a:fillRect/>
+                    </a:stretch>
+                  </pic:blipFill>
+                  <pic:spPr>
+                    <a:xfrm>
+                      <a:off x="0" y="0"/>
+                      <a:ext cx="4818146" cy="2382821"/>
+                    </a:xfrm>
+                    <a:prstGeom prst="rect">
+                      <a:avLst/>
+                    </a:prstGeom>
+                  </pic:spPr>
+                </pic:pic>
+              </a:graphicData>
+            </a:graphic>
+          </wp:inline>
+        </w:drawing>
+      </w:r>
+    </w:p>
+    <w:p>
+      <w:r>
+        <w:lastRenderedPageBreak/>
+        <w:t>T</w:t>
+      </w:r>
+      <w:r>
+        <w:t xml:space="preserve">he pins used by the program could be changed easily changed </w:t>
+      </w:r>
+      <w:r>
+        <w:t xml:space="preserve">if a specific pin is better located by referring to the LED pin configuration table. </w:t>
+      </w:r>
+    </w:p>
+    <w:p>
+      <w:pPr>
+        <w:jc w:val="center"/>
+      </w:pPr>
+      <w:r>
+        <w:rPr>
+          <w:noProof/>
+        </w:rPr>
+        <w:drawing>
+          <wp:inline distT="0" distB="0" distL="0" distR="0" wp14:anchorId="17EFAD73" wp14:editId="6E320FFA">
+            <wp:extent cx="4591050" cy="1434213"/>
+            <wp:effectExtent l="0" t="0" r="0" b="0"/>
+            <wp:docPr id="31" name="Picture 31"/>
+            <wp:cNvGraphicFramePr>
+              <a:graphicFrameLocks xmlns:a="http://schemas.openxmlformats.org/drawingml/2006/main" noChangeAspect="1"/>
+            </wp:cNvGraphicFramePr>
+            <a:graphic xmlns:a="http://schemas.openxmlformats.org/drawingml/2006/main">
+              <a:graphicData uri="http://schemas.openxmlformats.org/drawingml/2006/picture">
+                <pic:pic xmlns:pic="http://schemas.openxmlformats.org/drawingml/2006/picture">
+                  <pic:nvPicPr>
+                    <pic:cNvPr id="1" name=""/>
+                    <pic:cNvPicPr/>
+                  </pic:nvPicPr>
+                  <pic:blipFill>
+                    <a:blip r:embed="rId40"/>
+                    <a:stretch>
+                      <a:fillRect/>
+                    </a:stretch>
+                  </pic:blipFill>
+                  <pic:spPr>
+                    <a:xfrm>
+                      <a:off x="0" y="0"/>
+                      <a:ext cx="4719643" cy="1474385"/>
+                    </a:xfrm>
+                    <a:prstGeom prst="rect">
+                      <a:avLst/>
+                    </a:prstGeom>
+                  </pic:spPr>
+                </pic:pic>
+              </a:graphicData>
+            </a:graphic>
+          </wp:inline>
+        </w:drawing>
+      </w:r>
+    </w:p>
+    <w:p>
+      <w:r>
+        <w:t xml:space="preserve">The two main features removed were as followed - </w:t>
+      </w:r>
+    </w:p>
+    <w:p>
+      <w:r>
+        <w:t>B</w:t>
+      </w:r>
+      <w:r>
+        <w:t>utton inputs including its relevant pin table, clock handlers for counting time during</w:t>
+      </w:r>
+      <w:r>
+        <w:t xml:space="preserve"> its</w:t>
+      </w:r>
+      <w:r>
+        <w:t xml:space="preserve"> debouncing</w:t>
+      </w:r>
+      <w:r>
+        <w:t>,</w:t>
+      </w:r>
+      <w:r>
+        <w:t xml:space="preserve"> and its defined messages that would be sent to the main application</w:t>
+      </w:r>
+      <w:r>
+        <w:t xml:space="preserve"> task and its callback functions. </w:t>
+      </w:r>
+    </w:p>
+    <w:p>
+      <w:r>
+        <w:t>The Data</w:t>
+      </w:r>
+      <w:r>
+        <w:t>S</w:t>
+      </w:r>
+      <w:r>
+        <w:t>ervice, this would provide a service in the GATT that when read would return a string of text</w:t>
+      </w:r>
+      <w:r>
+        <w:t xml:space="preserve">. This service contains no pin table or ancillary functions however it does require callbacks which have been removed and can be used to store text on our device which will take up large amounts of memory without providing any useful features to the end user. </w:t>
+      </w:r>
+    </w:p>
+    <w:p>
+      <w:r>
+        <w:t xml:space="preserve">One </w:t>
+      </w:r>
+      <w:r>
+        <w:t>feature</w:t>
+      </w:r>
+      <w:r>
+        <w:t xml:space="preserve"> that was not required that was left in intentionally was </w:t>
+      </w:r>
+      <w:r>
+        <w:t xml:space="preserve">Uartlog </w:t>
+      </w:r>
+      <w:r>
+        <w:t>(</w:t>
+      </w:r>
+      <w:r>
+        <w:t>#include &lt;uartlog/UartLog.h&gt;</w:t>
+      </w:r>
+      <w:r>
+        <w:t>)</w:t>
+      </w:r>
+      <w:r>
+        <w:t xml:space="preserve"> and its ancillaries</w:t>
+      </w:r>
+      <w:r>
+        <w:t xml:space="preserve"> as this allows us to </w:t>
+      </w:r>
+      <w:r>
+        <w:t>pass information to the U</w:t>
+      </w:r>
+      <w:r>
+        <w:t>ART</w:t>
+      </w:r>
+      <w:r>
+        <w:t xml:space="preserve"> output by means of the log_info code. This feature enables us to debug code via two methods, the debug features inside CCS</w:t>
+      </w:r>
+      <w:r>
+        <w:t>,</w:t>
+      </w:r>
+      <w:r>
+        <w:t xml:space="preserve"> and by reading the </w:t>
+      </w:r>
+      <w:r>
+        <w:t>serial data returned by the XDS110 UART included in the development board with a program such as Teraterm. The former can cause issues when dealing with things such as Bluetooth as stopping at break points can prevent time sensitive code from completing as intended</w:t>
+      </w:r>
+      <w:r>
+        <w:t xml:space="preserve"> and thus preventing connections</w:t>
+      </w:r>
+      <w:r>
+        <w:t xml:space="preserve">. The latter does not interfere with the code running on the device and can be considered analogous to </w:t>
+      </w:r>
+      <w:r>
+        <w:t>printing debug statements to a screen</w:t>
+      </w:r>
+      <w:r>
+        <w:t xml:space="preserve">. </w:t>
+      </w:r>
+      <w:r>
+        <w:t>A subsection to this feature that should also be removed in further iterations is that of the ansicolour header include (</w:t>
+      </w:r>
+      <w:r>
+        <w:t>#include &lt;ti/display/AnsiColor.h&gt;</w:t>
+      </w:r>
+      <w:r>
+        <w:t xml:space="preserve">) as this adds a table to add </w:t>
+      </w:r>
+      <w:r>
+        <w:rPr>
+          <w:lang w:val="en-GB"/>
+        </w:rPr>
+        <w:t>colour</w:t>
+      </w:r>
+      <w:r>
+        <w:t xml:space="preserve"> to the characters outputted and if used frequently could add significant bulk to the application.</w:t>
       </w:r>
       <w:bookmarkStart w:id="57" w:name="_GoBack"/>
       <w:bookmarkEnd w:id="57"/>
@@ -15088,12 +15342,14 @@
         <w:t xml:space="preserve"> </w:t>
       </w:r>
     </w:p>
+    <w:p/>
     <w:p>
       <w:pPr>
         <w:pStyle w:val="Heading1"/>
       </w:pPr>
       <w:bookmarkStart w:id="61" w:name="_Toc36654639"/>
       <w:r>
+        <w:lastRenderedPageBreak/>
         <w:t>Appendices</w:t>
       </w:r>
       <w:bookmarkEnd w:id="61"/>
@@ -15116,7 +15372,7 @@
     </w:p>
     <w:p/>
     <w:sectPr>
-      <w:footerReference w:type="default" r:id="rId39"/>
+      <w:footerReference w:type="default" r:id="rId41"/>
       <w:pgSz w:w="12240" w:h="15840"/>
       <w:pgMar w:top="1440" w:right="1440" w:bottom="1440" w:left="1440" w:header="708" w:footer="708" w:gutter="0"/>
       <w:pgNumType w:start="0"/>
@@ -20328,7 +20584,7 @@
 </file>
 
 <file path=customXml/itemProps1.xml><?xml version="1.0" encoding="utf-8"?>
-<ds:datastoreItem xmlns:ds="http://schemas.openxmlformats.org/officeDocument/2006/customXml" ds:itemID="{C5F094E7-9DDA-4502-B995-DE88BB70AF64}">
+<ds:datastoreItem xmlns:ds="http://schemas.openxmlformats.org/officeDocument/2006/customXml" ds:itemID="{87DE6412-F6B2-47C8-9AE7-0E70D3EEFD35}">
   <ds:schemaRefs>
     <ds:schemaRef ds:uri="http://schemas.openxmlformats.org/officeDocument/2006/bibliography"/>
   </ds:schemaRefs>

</xml_diff>

<commit_message>
bulk of report completed
</commit_message>
<xml_diff>
--- a/AdamStock15034312FinalYearProject19-20.docx
+++ b/AdamStock15034312FinalYearProject19-20.docx
@@ -474,6 +474,8 @@
           <w:r>
             <w:t>Contents</w:t>
           </w:r>
+          <w:bookmarkStart w:id="0" w:name="_GoBack"/>
+          <w:bookmarkEnd w:id="0"/>
         </w:p>
         <w:p>
           <w:pPr>
@@ -484,6 +486,7 @@
             <w:rPr>
               <w:rFonts w:eastAsiaTheme="minorEastAsia"/>
               <w:noProof/>
+              <w:lang w:val="en-GB" w:eastAsia="en-GB"/>
             </w:rPr>
           </w:pPr>
           <w:r>
@@ -510,7 +513,7 @@
             </w:rPr>
             <w:fldChar w:fldCharType="separate"/>
           </w:r>
-          <w:hyperlink w:anchor="_Toc36654586" w:history="1">
+          <w:hyperlink w:anchor="_Toc38393941" w:history="1">
             <w:r>
               <w:rPr>
                 <w:rStyle w:val="Hyperlink"/>
@@ -537,7 +540,7 @@
                 <w:noProof/>
                 <w:webHidden/>
               </w:rPr>
-              <w:instrText xml:space="preserve"> PAGEREF _Toc36654586 \h </w:instrText>
+              <w:instrText xml:space="preserve"> PAGEREF _Toc38393941 \h </w:instrText>
             </w:r>
             <w:r>
               <w:rPr>
@@ -577,9 +580,10 @@
             <w:rPr>
               <w:rFonts w:eastAsiaTheme="minorEastAsia"/>
               <w:noProof/>
+              <w:lang w:val="en-GB" w:eastAsia="en-GB"/>
             </w:rPr>
           </w:pPr>
-          <w:hyperlink w:anchor="_Toc36654587" w:history="1">
+          <w:hyperlink w:anchor="_Toc38393942" w:history="1">
             <w:r>
               <w:rPr>
                 <w:rStyle w:val="Hyperlink"/>
@@ -606,7 +610,7 @@
                 <w:noProof/>
                 <w:webHidden/>
               </w:rPr>
-              <w:instrText xml:space="preserve"> PAGEREF _Toc36654587 \h </w:instrText>
+              <w:instrText xml:space="preserve"> PAGEREF _Toc38393942 \h </w:instrText>
             </w:r>
             <w:r>
               <w:rPr>
@@ -646,9 +650,10 @@
             <w:rPr>
               <w:rFonts w:eastAsiaTheme="minorEastAsia"/>
               <w:noProof/>
+              <w:lang w:val="en-GB" w:eastAsia="en-GB"/>
             </w:rPr>
           </w:pPr>
-          <w:hyperlink w:anchor="_Toc36654588" w:history="1">
+          <w:hyperlink w:anchor="_Toc38393943" w:history="1">
             <w:r>
               <w:rPr>
                 <w:rStyle w:val="Hyperlink"/>
@@ -675,7 +680,7 @@
                 <w:noProof/>
                 <w:webHidden/>
               </w:rPr>
-              <w:instrText xml:space="preserve"> PAGEREF _Toc36654588 \h </w:instrText>
+              <w:instrText xml:space="preserve"> PAGEREF _Toc38393943 \h </w:instrText>
             </w:r>
             <w:r>
               <w:rPr>
@@ -715,9 +720,10 @@
             <w:rPr>
               <w:rFonts w:eastAsiaTheme="minorEastAsia"/>
               <w:noProof/>
+              <w:lang w:val="en-GB" w:eastAsia="en-GB"/>
             </w:rPr>
           </w:pPr>
-          <w:hyperlink w:anchor="_Toc36654589" w:history="1">
+          <w:hyperlink w:anchor="_Toc38393944" w:history="1">
             <w:r>
               <w:rPr>
                 <w:rStyle w:val="Hyperlink"/>
@@ -744,7 +750,7 @@
                 <w:noProof/>
                 <w:webHidden/>
               </w:rPr>
-              <w:instrText xml:space="preserve"> PAGEREF _Toc36654589 \h </w:instrText>
+              <w:instrText xml:space="preserve"> PAGEREF _Toc38393944 \h </w:instrText>
             </w:r>
             <w:r>
               <w:rPr>
@@ -784,9 +790,10 @@
             <w:rPr>
               <w:rFonts w:eastAsiaTheme="minorEastAsia"/>
               <w:noProof/>
+              <w:lang w:val="en-GB" w:eastAsia="en-GB"/>
             </w:rPr>
           </w:pPr>
-          <w:hyperlink w:anchor="_Toc36654590" w:history="1">
+          <w:hyperlink w:anchor="_Toc38393945" w:history="1">
             <w:r>
               <w:rPr>
                 <w:rStyle w:val="Hyperlink"/>
@@ -813,7 +820,7 @@
                 <w:noProof/>
                 <w:webHidden/>
               </w:rPr>
-              <w:instrText xml:space="preserve"> PAGEREF _Toc36654590 \h </w:instrText>
+              <w:instrText xml:space="preserve"> PAGEREF _Toc38393945 \h </w:instrText>
             </w:r>
             <w:r>
               <w:rPr>
@@ -853,9 +860,10 @@
             <w:rPr>
               <w:rFonts w:eastAsiaTheme="minorEastAsia"/>
               <w:noProof/>
+              <w:lang w:val="en-GB" w:eastAsia="en-GB"/>
             </w:rPr>
           </w:pPr>
-          <w:hyperlink w:anchor="_Toc36654591" w:history="1">
+          <w:hyperlink w:anchor="_Toc38393946" w:history="1">
             <w:r>
               <w:rPr>
                 <w:rStyle w:val="Hyperlink"/>
@@ -882,7 +890,7 @@
                 <w:noProof/>
                 <w:webHidden/>
               </w:rPr>
-              <w:instrText xml:space="preserve"> PAGEREF _Toc36654591 \h </w:instrText>
+              <w:instrText xml:space="preserve"> PAGEREF _Toc38393946 \h </w:instrText>
             </w:r>
             <w:r>
               <w:rPr>
@@ -922,9 +930,10 @@
             <w:rPr>
               <w:rFonts w:eastAsiaTheme="minorEastAsia"/>
               <w:noProof/>
+              <w:lang w:val="en-GB" w:eastAsia="en-GB"/>
             </w:rPr>
           </w:pPr>
-          <w:hyperlink w:anchor="_Toc36654592" w:history="1">
+          <w:hyperlink w:anchor="_Toc38393947" w:history="1">
             <w:r>
               <w:rPr>
                 <w:rStyle w:val="Hyperlink"/>
@@ -951,7 +960,7 @@
                 <w:noProof/>
                 <w:webHidden/>
               </w:rPr>
-              <w:instrText xml:space="preserve"> PAGEREF _Toc36654592 \h </w:instrText>
+              <w:instrText xml:space="preserve"> PAGEREF _Toc38393947 \h </w:instrText>
             </w:r>
             <w:r>
               <w:rPr>
@@ -991,9 +1000,10 @@
             <w:rPr>
               <w:rFonts w:eastAsiaTheme="minorEastAsia"/>
               <w:noProof/>
+              <w:lang w:val="en-GB" w:eastAsia="en-GB"/>
             </w:rPr>
           </w:pPr>
-          <w:hyperlink w:anchor="_Toc36654593" w:history="1">
+          <w:hyperlink w:anchor="_Toc38393948" w:history="1">
             <w:r>
               <w:rPr>
                 <w:rStyle w:val="Hyperlink"/>
@@ -1020,7 +1030,7 @@
                 <w:noProof/>
                 <w:webHidden/>
               </w:rPr>
-              <w:instrText xml:space="preserve"> PAGEREF _Toc36654593 \h </w:instrText>
+              <w:instrText xml:space="preserve"> PAGEREF _Toc38393948 \h </w:instrText>
             </w:r>
             <w:r>
               <w:rPr>
@@ -1060,9 +1070,10 @@
             <w:rPr>
               <w:rFonts w:eastAsiaTheme="minorEastAsia"/>
               <w:noProof/>
+              <w:lang w:val="en-GB" w:eastAsia="en-GB"/>
             </w:rPr>
           </w:pPr>
-          <w:hyperlink w:anchor="_Toc36654594" w:history="1">
+          <w:hyperlink w:anchor="_Toc38393949" w:history="1">
             <w:r>
               <w:rPr>
                 <w:rStyle w:val="Hyperlink"/>
@@ -1089,7 +1100,7 @@
                 <w:noProof/>
                 <w:webHidden/>
               </w:rPr>
-              <w:instrText xml:space="preserve"> PAGEREF _Toc36654594 \h </w:instrText>
+              <w:instrText xml:space="preserve"> PAGEREF _Toc38393949 \h </w:instrText>
             </w:r>
             <w:r>
               <w:rPr>
@@ -1129,9 +1140,10 @@
             <w:rPr>
               <w:rFonts w:eastAsiaTheme="minorEastAsia"/>
               <w:noProof/>
+              <w:lang w:val="en-GB" w:eastAsia="en-GB"/>
             </w:rPr>
           </w:pPr>
-          <w:hyperlink w:anchor="_Toc36654595" w:history="1">
+          <w:hyperlink w:anchor="_Toc38393950" w:history="1">
             <w:r>
               <w:rPr>
                 <w:rStyle w:val="Hyperlink"/>
@@ -1158,7 +1170,7 @@
                 <w:noProof/>
                 <w:webHidden/>
               </w:rPr>
-              <w:instrText xml:space="preserve"> PAGEREF _Toc36654595 \h </w:instrText>
+              <w:instrText xml:space="preserve"> PAGEREF _Toc38393950 \h </w:instrText>
             </w:r>
             <w:r>
               <w:rPr>
@@ -1198,9 +1210,10 @@
             <w:rPr>
               <w:rFonts w:eastAsiaTheme="minorEastAsia"/>
               <w:noProof/>
+              <w:lang w:val="en-GB" w:eastAsia="en-GB"/>
             </w:rPr>
           </w:pPr>
-          <w:hyperlink w:anchor="_Toc36654596" w:history="1">
+          <w:hyperlink w:anchor="_Toc38393951" w:history="1">
             <w:r>
               <w:rPr>
                 <w:rStyle w:val="Hyperlink"/>
@@ -1227,7 +1240,7 @@
                 <w:noProof/>
                 <w:webHidden/>
               </w:rPr>
-              <w:instrText xml:space="preserve"> PAGEREF _Toc36654596 \h </w:instrText>
+              <w:instrText xml:space="preserve"> PAGEREF _Toc38393951 \h </w:instrText>
             </w:r>
             <w:r>
               <w:rPr>
@@ -1267,9 +1280,10 @@
             <w:rPr>
               <w:rFonts w:eastAsiaTheme="minorEastAsia"/>
               <w:noProof/>
+              <w:lang w:val="en-GB" w:eastAsia="en-GB"/>
             </w:rPr>
           </w:pPr>
-          <w:hyperlink w:anchor="_Toc36654597" w:history="1">
+          <w:hyperlink w:anchor="_Toc38393952" w:history="1">
             <w:r>
               <w:rPr>
                 <w:rStyle w:val="Hyperlink"/>
@@ -1296,7 +1310,7 @@
                 <w:noProof/>
                 <w:webHidden/>
               </w:rPr>
-              <w:instrText xml:space="preserve"> PAGEREF _Toc36654597 \h </w:instrText>
+              <w:instrText xml:space="preserve"> PAGEREF _Toc38393952 \h </w:instrText>
             </w:r>
             <w:r>
               <w:rPr>
@@ -1336,9 +1350,10 @@
             <w:rPr>
               <w:rFonts w:eastAsiaTheme="minorEastAsia"/>
               <w:noProof/>
+              <w:lang w:val="en-GB" w:eastAsia="en-GB"/>
             </w:rPr>
           </w:pPr>
-          <w:hyperlink w:anchor="_Toc36654598" w:history="1">
+          <w:hyperlink w:anchor="_Toc38393953" w:history="1">
             <w:r>
               <w:rPr>
                 <w:rStyle w:val="Hyperlink"/>
@@ -1365,7 +1380,7 @@
                 <w:noProof/>
                 <w:webHidden/>
               </w:rPr>
-              <w:instrText xml:space="preserve"> PAGEREF _Toc36654598 \h </w:instrText>
+              <w:instrText xml:space="preserve"> PAGEREF _Toc38393953 \h </w:instrText>
             </w:r>
             <w:r>
               <w:rPr>
@@ -1405,9 +1420,10 @@
             <w:rPr>
               <w:rFonts w:eastAsiaTheme="minorEastAsia"/>
               <w:noProof/>
+              <w:lang w:val="en-GB" w:eastAsia="en-GB"/>
             </w:rPr>
           </w:pPr>
-          <w:hyperlink w:anchor="_Toc36654599" w:history="1">
+          <w:hyperlink w:anchor="_Toc38393954" w:history="1">
             <w:r>
               <w:rPr>
                 <w:rStyle w:val="Hyperlink"/>
@@ -1434,7 +1450,7 @@
                 <w:noProof/>
                 <w:webHidden/>
               </w:rPr>
-              <w:instrText xml:space="preserve"> PAGEREF _Toc36654599 \h </w:instrText>
+              <w:instrText xml:space="preserve"> PAGEREF _Toc38393954 \h </w:instrText>
             </w:r>
             <w:r>
               <w:rPr>
@@ -1474,9 +1490,10 @@
             <w:rPr>
               <w:rFonts w:eastAsiaTheme="minorEastAsia"/>
               <w:noProof/>
+              <w:lang w:val="en-GB" w:eastAsia="en-GB"/>
             </w:rPr>
           </w:pPr>
-          <w:hyperlink w:anchor="_Toc36654600" w:history="1">
+          <w:hyperlink w:anchor="_Toc38393955" w:history="1">
             <w:r>
               <w:rPr>
                 <w:rStyle w:val="Hyperlink"/>
@@ -1503,7 +1520,7 @@
                 <w:noProof/>
                 <w:webHidden/>
               </w:rPr>
-              <w:instrText xml:space="preserve"> PAGEREF _Toc36654600 \h </w:instrText>
+              <w:instrText xml:space="preserve"> PAGEREF _Toc38393955 \h </w:instrText>
             </w:r>
             <w:r>
               <w:rPr>
@@ -1543,9 +1560,10 @@
             <w:rPr>
               <w:rFonts w:eastAsiaTheme="minorEastAsia"/>
               <w:noProof/>
+              <w:lang w:val="en-GB" w:eastAsia="en-GB"/>
             </w:rPr>
           </w:pPr>
-          <w:hyperlink w:anchor="_Toc36654601" w:history="1">
+          <w:hyperlink w:anchor="_Toc38393956" w:history="1">
             <w:r>
               <w:rPr>
                 <w:rStyle w:val="Hyperlink"/>
@@ -1572,7 +1590,7 @@
                 <w:noProof/>
                 <w:webHidden/>
               </w:rPr>
-              <w:instrText xml:space="preserve"> PAGEREF _Toc36654601 \h </w:instrText>
+              <w:instrText xml:space="preserve"> PAGEREF _Toc38393956 \h </w:instrText>
             </w:r>
             <w:r>
               <w:rPr>
@@ -1612,9 +1630,10 @@
             <w:rPr>
               <w:rFonts w:eastAsiaTheme="minorEastAsia"/>
               <w:noProof/>
+              <w:lang w:val="en-GB" w:eastAsia="en-GB"/>
             </w:rPr>
           </w:pPr>
-          <w:hyperlink w:anchor="_Toc36654602" w:history="1">
+          <w:hyperlink w:anchor="_Toc38393957" w:history="1">
             <w:r>
               <w:rPr>
                 <w:rStyle w:val="Hyperlink"/>
@@ -1641,7 +1660,7 @@
                 <w:noProof/>
                 <w:webHidden/>
               </w:rPr>
-              <w:instrText xml:space="preserve"> PAGEREF _Toc36654602 \h </w:instrText>
+              <w:instrText xml:space="preserve"> PAGEREF _Toc38393957 \h </w:instrText>
             </w:r>
             <w:r>
               <w:rPr>
@@ -1681,9 +1700,10 @@
             <w:rPr>
               <w:rFonts w:eastAsiaTheme="minorEastAsia"/>
               <w:noProof/>
+              <w:lang w:val="en-GB" w:eastAsia="en-GB"/>
             </w:rPr>
           </w:pPr>
-          <w:hyperlink w:anchor="_Toc36654603" w:history="1">
+          <w:hyperlink w:anchor="_Toc38393958" w:history="1">
             <w:r>
               <w:rPr>
                 <w:rStyle w:val="Hyperlink"/>
@@ -1710,7 +1730,7 @@
                 <w:noProof/>
                 <w:webHidden/>
               </w:rPr>
-              <w:instrText xml:space="preserve"> PAGEREF _Toc36654603 \h </w:instrText>
+              <w:instrText xml:space="preserve"> PAGEREF _Toc38393958 \h </w:instrText>
             </w:r>
             <w:r>
               <w:rPr>
@@ -1750,9 +1770,10 @@
             <w:rPr>
               <w:rFonts w:eastAsiaTheme="minorEastAsia"/>
               <w:noProof/>
+              <w:lang w:val="en-GB" w:eastAsia="en-GB"/>
             </w:rPr>
           </w:pPr>
-          <w:hyperlink w:anchor="_Toc36654604" w:history="1">
+          <w:hyperlink w:anchor="_Toc38393959" w:history="1">
             <w:r>
               <w:rPr>
                 <w:rStyle w:val="Hyperlink"/>
@@ -1779,7 +1800,7 @@
                 <w:noProof/>
                 <w:webHidden/>
               </w:rPr>
-              <w:instrText xml:space="preserve"> PAGEREF _Toc36654604 \h </w:instrText>
+              <w:instrText xml:space="preserve"> PAGEREF _Toc38393959 \h </w:instrText>
             </w:r>
             <w:r>
               <w:rPr>
@@ -1819,9 +1840,10 @@
             <w:rPr>
               <w:rFonts w:eastAsiaTheme="minorEastAsia"/>
               <w:noProof/>
+              <w:lang w:val="en-GB" w:eastAsia="en-GB"/>
             </w:rPr>
           </w:pPr>
-          <w:hyperlink w:anchor="_Toc36654605" w:history="1">
+          <w:hyperlink w:anchor="_Toc38393960" w:history="1">
             <w:r>
               <w:rPr>
                 <w:rStyle w:val="Hyperlink"/>
@@ -1848,7 +1870,7 @@
                 <w:noProof/>
                 <w:webHidden/>
               </w:rPr>
-              <w:instrText xml:space="preserve"> PAGEREF _Toc36654605 \h </w:instrText>
+              <w:instrText xml:space="preserve"> PAGEREF _Toc38393960 \h </w:instrText>
             </w:r>
             <w:r>
               <w:rPr>
@@ -1888,9 +1910,10 @@
             <w:rPr>
               <w:rFonts w:eastAsiaTheme="minorEastAsia"/>
               <w:noProof/>
+              <w:lang w:val="en-GB" w:eastAsia="en-GB"/>
             </w:rPr>
           </w:pPr>
-          <w:hyperlink w:anchor="_Toc36654606" w:history="1">
+          <w:hyperlink w:anchor="_Toc38393961" w:history="1">
             <w:r>
               <w:rPr>
                 <w:rStyle w:val="Hyperlink"/>
@@ -1917,7 +1940,7 @@
                 <w:noProof/>
                 <w:webHidden/>
               </w:rPr>
-              <w:instrText xml:space="preserve"> PAGEREF _Toc36654606 \h </w:instrText>
+              <w:instrText xml:space="preserve"> PAGEREF _Toc38393961 \h </w:instrText>
             </w:r>
             <w:r>
               <w:rPr>
@@ -1957,9 +1980,10 @@
             <w:rPr>
               <w:rFonts w:eastAsiaTheme="minorEastAsia"/>
               <w:noProof/>
+              <w:lang w:val="en-GB" w:eastAsia="en-GB"/>
             </w:rPr>
           </w:pPr>
-          <w:hyperlink w:anchor="_Toc36654607" w:history="1">
+          <w:hyperlink w:anchor="_Toc38393962" w:history="1">
             <w:r>
               <w:rPr>
                 <w:rStyle w:val="Hyperlink"/>
@@ -1986,7 +2010,7 @@
                 <w:noProof/>
                 <w:webHidden/>
               </w:rPr>
-              <w:instrText xml:space="preserve"> PAGEREF _Toc36654607 \h </w:instrText>
+              <w:instrText xml:space="preserve"> PAGEREF _Toc38393962 \h </w:instrText>
             </w:r>
             <w:r>
               <w:rPr>
@@ -2026,9 +2050,10 @@
             <w:rPr>
               <w:rFonts w:eastAsiaTheme="minorEastAsia"/>
               <w:noProof/>
+              <w:lang w:val="en-GB" w:eastAsia="en-GB"/>
             </w:rPr>
           </w:pPr>
-          <w:hyperlink w:anchor="_Toc36654608" w:history="1">
+          <w:hyperlink w:anchor="_Toc38393963" w:history="1">
             <w:r>
               <w:rPr>
                 <w:rStyle w:val="Hyperlink"/>
@@ -2055,7 +2080,7 @@
                 <w:noProof/>
                 <w:webHidden/>
               </w:rPr>
-              <w:instrText xml:space="preserve"> PAGEREF _Toc36654608 \h </w:instrText>
+              <w:instrText xml:space="preserve"> PAGEREF _Toc38393963 \h </w:instrText>
             </w:r>
             <w:r>
               <w:rPr>
@@ -2095,9 +2120,10 @@
             <w:rPr>
               <w:rFonts w:eastAsiaTheme="minorEastAsia"/>
               <w:noProof/>
+              <w:lang w:val="en-GB" w:eastAsia="en-GB"/>
             </w:rPr>
           </w:pPr>
-          <w:hyperlink w:anchor="_Toc36654609" w:history="1">
+          <w:hyperlink w:anchor="_Toc38393964" w:history="1">
             <w:r>
               <w:rPr>
                 <w:rStyle w:val="Hyperlink"/>
@@ -2124,7 +2150,7 @@
                 <w:noProof/>
                 <w:webHidden/>
               </w:rPr>
-              <w:instrText xml:space="preserve"> PAGEREF _Toc36654609 \h </w:instrText>
+              <w:instrText xml:space="preserve"> PAGEREF _Toc38393964 \h </w:instrText>
             </w:r>
             <w:r>
               <w:rPr>
@@ -2164,9 +2190,10 @@
             <w:rPr>
               <w:rFonts w:eastAsiaTheme="minorEastAsia"/>
               <w:noProof/>
+              <w:lang w:val="en-GB" w:eastAsia="en-GB"/>
             </w:rPr>
           </w:pPr>
-          <w:hyperlink w:anchor="_Toc36654610" w:history="1">
+          <w:hyperlink w:anchor="_Toc38393965" w:history="1">
             <w:r>
               <w:rPr>
                 <w:rStyle w:val="Hyperlink"/>
@@ -2193,7 +2220,7 @@
                 <w:noProof/>
                 <w:webHidden/>
               </w:rPr>
-              <w:instrText xml:space="preserve"> PAGEREF _Toc36654610 \h </w:instrText>
+              <w:instrText xml:space="preserve"> PAGEREF _Toc38393965 \h </w:instrText>
             </w:r>
             <w:r>
               <w:rPr>
@@ -2233,9 +2260,10 @@
             <w:rPr>
               <w:rFonts w:eastAsiaTheme="minorEastAsia"/>
               <w:noProof/>
+              <w:lang w:val="en-GB" w:eastAsia="en-GB"/>
             </w:rPr>
           </w:pPr>
-          <w:hyperlink w:anchor="_Toc36654611" w:history="1">
+          <w:hyperlink w:anchor="_Toc38393966" w:history="1">
             <w:r>
               <w:rPr>
                 <w:rStyle w:val="Hyperlink"/>
@@ -2262,7 +2290,7 @@
                 <w:noProof/>
                 <w:webHidden/>
               </w:rPr>
-              <w:instrText xml:space="preserve"> PAGEREF _Toc36654611 \h </w:instrText>
+              <w:instrText xml:space="preserve"> PAGEREF _Toc38393966 \h </w:instrText>
             </w:r>
             <w:r>
               <w:rPr>
@@ -2302,9 +2330,10 @@
             <w:rPr>
               <w:rFonts w:eastAsiaTheme="minorEastAsia"/>
               <w:noProof/>
+              <w:lang w:val="en-GB" w:eastAsia="en-GB"/>
             </w:rPr>
           </w:pPr>
-          <w:hyperlink w:anchor="_Toc36654612" w:history="1">
+          <w:hyperlink w:anchor="_Toc38393967" w:history="1">
             <w:r>
               <w:rPr>
                 <w:rStyle w:val="Hyperlink"/>
@@ -2331,7 +2360,7 @@
                 <w:noProof/>
                 <w:webHidden/>
               </w:rPr>
-              <w:instrText xml:space="preserve"> PAGEREF _Toc36654612 \h </w:instrText>
+              <w:instrText xml:space="preserve"> PAGEREF _Toc38393967 \h </w:instrText>
             </w:r>
             <w:r>
               <w:rPr>
@@ -2371,9 +2400,10 @@
             <w:rPr>
               <w:rFonts w:eastAsiaTheme="minorEastAsia"/>
               <w:noProof/>
+              <w:lang w:val="en-GB" w:eastAsia="en-GB"/>
             </w:rPr>
           </w:pPr>
-          <w:hyperlink w:anchor="_Toc36654613" w:history="1">
+          <w:hyperlink w:anchor="_Toc38393968" w:history="1">
             <w:r>
               <w:rPr>
                 <w:rStyle w:val="Hyperlink"/>
@@ -2400,7 +2430,7 @@
                 <w:noProof/>
                 <w:webHidden/>
               </w:rPr>
-              <w:instrText xml:space="preserve"> PAGEREF _Toc36654613 \h </w:instrText>
+              <w:instrText xml:space="preserve"> PAGEREF _Toc38393968 \h </w:instrText>
             </w:r>
             <w:r>
               <w:rPr>
@@ -2440,9 +2470,10 @@
             <w:rPr>
               <w:rFonts w:eastAsiaTheme="minorEastAsia"/>
               <w:noProof/>
+              <w:lang w:val="en-GB" w:eastAsia="en-GB"/>
             </w:rPr>
           </w:pPr>
-          <w:hyperlink w:anchor="_Toc36654614" w:history="1">
+          <w:hyperlink w:anchor="_Toc38393969" w:history="1">
             <w:r>
               <w:rPr>
                 <w:rStyle w:val="Hyperlink"/>
@@ -2469,7 +2500,7 @@
                 <w:noProof/>
                 <w:webHidden/>
               </w:rPr>
-              <w:instrText xml:space="preserve"> PAGEREF _Toc36654614 \h </w:instrText>
+              <w:instrText xml:space="preserve"> PAGEREF _Toc38393969 \h </w:instrText>
             </w:r>
             <w:r>
               <w:rPr>
@@ -2509,9 +2540,10 @@
             <w:rPr>
               <w:rFonts w:eastAsiaTheme="minorEastAsia"/>
               <w:noProof/>
+              <w:lang w:val="en-GB" w:eastAsia="en-GB"/>
             </w:rPr>
           </w:pPr>
-          <w:hyperlink w:anchor="_Toc36654615" w:history="1">
+          <w:hyperlink w:anchor="_Toc38393970" w:history="1">
             <w:r>
               <w:rPr>
                 <w:rStyle w:val="Hyperlink"/>
@@ -2538,7 +2570,7 @@
                 <w:noProof/>
                 <w:webHidden/>
               </w:rPr>
-              <w:instrText xml:space="preserve"> PAGEREF _Toc36654615 \h </w:instrText>
+              <w:instrText xml:space="preserve"> PAGEREF _Toc38393970 \h </w:instrText>
             </w:r>
             <w:r>
               <w:rPr>
@@ -2578,9 +2610,10 @@
             <w:rPr>
               <w:rFonts w:eastAsiaTheme="minorEastAsia"/>
               <w:noProof/>
+              <w:lang w:val="en-GB" w:eastAsia="en-GB"/>
             </w:rPr>
           </w:pPr>
-          <w:hyperlink w:anchor="_Toc36654616" w:history="1">
+          <w:hyperlink w:anchor="_Toc38393971" w:history="1">
             <w:r>
               <w:rPr>
                 <w:rStyle w:val="Hyperlink"/>
@@ -2607,7 +2640,7 @@
                 <w:noProof/>
                 <w:webHidden/>
               </w:rPr>
-              <w:instrText xml:space="preserve"> PAGEREF _Toc36654616 \h </w:instrText>
+              <w:instrText xml:space="preserve"> PAGEREF _Toc38393971 \h </w:instrText>
             </w:r>
             <w:r>
               <w:rPr>
@@ -2647,9 +2680,10 @@
             <w:rPr>
               <w:rFonts w:eastAsiaTheme="minorEastAsia"/>
               <w:noProof/>
+              <w:lang w:val="en-GB" w:eastAsia="en-GB"/>
             </w:rPr>
           </w:pPr>
-          <w:hyperlink w:anchor="_Toc36654617" w:history="1">
+          <w:hyperlink w:anchor="_Toc38393972" w:history="1">
             <w:r>
               <w:rPr>
                 <w:rStyle w:val="Hyperlink"/>
@@ -2676,7 +2710,7 @@
                 <w:noProof/>
                 <w:webHidden/>
               </w:rPr>
-              <w:instrText xml:space="preserve"> PAGEREF _Toc36654617 \h </w:instrText>
+              <w:instrText xml:space="preserve"> PAGEREF _Toc38393972 \h </w:instrText>
             </w:r>
             <w:r>
               <w:rPr>
@@ -2716,9 +2750,10 @@
             <w:rPr>
               <w:rFonts w:eastAsiaTheme="minorEastAsia"/>
               <w:noProof/>
+              <w:lang w:val="en-GB" w:eastAsia="en-GB"/>
             </w:rPr>
           </w:pPr>
-          <w:hyperlink w:anchor="_Toc36654618" w:history="1">
+          <w:hyperlink w:anchor="_Toc38393973" w:history="1">
             <w:r>
               <w:rPr>
                 <w:rStyle w:val="Hyperlink"/>
@@ -2745,7 +2780,7 @@
                 <w:noProof/>
                 <w:webHidden/>
               </w:rPr>
-              <w:instrText xml:space="preserve"> PAGEREF _Toc36654618 \h </w:instrText>
+              <w:instrText xml:space="preserve"> PAGEREF _Toc38393973 \h </w:instrText>
             </w:r>
             <w:r>
               <w:rPr>
@@ -2785,9 +2820,10 @@
             <w:rPr>
               <w:rFonts w:eastAsiaTheme="minorEastAsia"/>
               <w:noProof/>
+              <w:lang w:val="en-GB" w:eastAsia="en-GB"/>
             </w:rPr>
           </w:pPr>
-          <w:hyperlink w:anchor="_Toc36654619" w:history="1">
+          <w:hyperlink w:anchor="_Toc38393974" w:history="1">
             <w:r>
               <w:rPr>
                 <w:rStyle w:val="Hyperlink"/>
@@ -2814,7 +2850,7 @@
                 <w:noProof/>
                 <w:webHidden/>
               </w:rPr>
-              <w:instrText xml:space="preserve"> PAGEREF _Toc36654619 \h </w:instrText>
+              <w:instrText xml:space="preserve"> PAGEREF _Toc38393974 \h </w:instrText>
             </w:r>
             <w:r>
               <w:rPr>
@@ -2854,9 +2890,10 @@
             <w:rPr>
               <w:rFonts w:eastAsiaTheme="minorEastAsia"/>
               <w:noProof/>
+              <w:lang w:val="en-GB" w:eastAsia="en-GB"/>
             </w:rPr>
           </w:pPr>
-          <w:hyperlink w:anchor="_Toc36654620" w:history="1">
+          <w:hyperlink w:anchor="_Toc38393975" w:history="1">
             <w:r>
               <w:rPr>
                 <w:rStyle w:val="Hyperlink"/>
@@ -2883,7 +2920,7 @@
                 <w:noProof/>
                 <w:webHidden/>
               </w:rPr>
-              <w:instrText xml:space="preserve"> PAGEREF _Toc36654620 \h </w:instrText>
+              <w:instrText xml:space="preserve"> PAGEREF _Toc38393975 \h </w:instrText>
             </w:r>
             <w:r>
               <w:rPr>
@@ -2923,9 +2960,10 @@
             <w:rPr>
               <w:rFonts w:eastAsiaTheme="minorEastAsia"/>
               <w:noProof/>
+              <w:lang w:val="en-GB" w:eastAsia="en-GB"/>
             </w:rPr>
           </w:pPr>
-          <w:hyperlink w:anchor="_Toc36654621" w:history="1">
+          <w:hyperlink w:anchor="_Toc38393976" w:history="1">
             <w:r>
               <w:rPr>
                 <w:rStyle w:val="Hyperlink"/>
@@ -2952,7 +2990,7 @@
                 <w:noProof/>
                 <w:webHidden/>
               </w:rPr>
-              <w:instrText xml:space="preserve"> PAGEREF _Toc36654621 \h </w:instrText>
+              <w:instrText xml:space="preserve"> PAGEREF _Toc38393976 \h </w:instrText>
             </w:r>
             <w:r>
               <w:rPr>
@@ -2992,9 +3030,10 @@
             <w:rPr>
               <w:rFonts w:eastAsiaTheme="minorEastAsia"/>
               <w:noProof/>
+              <w:lang w:val="en-GB" w:eastAsia="en-GB"/>
             </w:rPr>
           </w:pPr>
-          <w:hyperlink w:anchor="_Toc36654622" w:history="1">
+          <w:hyperlink w:anchor="_Toc38393977" w:history="1">
             <w:r>
               <w:rPr>
                 <w:rStyle w:val="Hyperlink"/>
@@ -3021,7 +3060,7 @@
                 <w:noProof/>
                 <w:webHidden/>
               </w:rPr>
-              <w:instrText xml:space="preserve"> PAGEREF _Toc36654622 \h </w:instrText>
+              <w:instrText xml:space="preserve"> PAGEREF _Toc38393977 \h </w:instrText>
             </w:r>
             <w:r>
               <w:rPr>
@@ -3061,9 +3100,10 @@
             <w:rPr>
               <w:rFonts w:eastAsiaTheme="minorEastAsia"/>
               <w:noProof/>
+              <w:lang w:val="en-GB" w:eastAsia="en-GB"/>
             </w:rPr>
           </w:pPr>
-          <w:hyperlink w:anchor="_Toc36654623" w:history="1">
+          <w:hyperlink w:anchor="_Toc38393978" w:history="1">
             <w:r>
               <w:rPr>
                 <w:rStyle w:val="Hyperlink"/>
@@ -3091,7 +3131,7 @@
                 <w:noProof/>
                 <w:webHidden/>
               </w:rPr>
-              <w:instrText xml:space="preserve"> PAGEREF _Toc36654623 \h </w:instrText>
+              <w:instrText xml:space="preserve"> PAGEREF _Toc38393978 \h </w:instrText>
             </w:r>
             <w:r>
               <w:rPr>
@@ -3131,9 +3171,10 @@
             <w:rPr>
               <w:rFonts w:eastAsiaTheme="minorEastAsia"/>
               <w:noProof/>
+              <w:lang w:val="en-GB" w:eastAsia="en-GB"/>
             </w:rPr>
           </w:pPr>
-          <w:hyperlink w:anchor="_Toc36654624" w:history="1">
+          <w:hyperlink w:anchor="_Toc38393979" w:history="1">
             <w:r>
               <w:rPr>
                 <w:rStyle w:val="Hyperlink"/>
@@ -3160,7 +3201,7 @@
                 <w:noProof/>
                 <w:webHidden/>
               </w:rPr>
-              <w:instrText xml:space="preserve"> PAGEREF _Toc36654624 \h </w:instrText>
+              <w:instrText xml:space="preserve"> PAGEREF _Toc38393979 \h </w:instrText>
             </w:r>
             <w:r>
               <w:rPr>
@@ -3200,9 +3241,10 @@
             <w:rPr>
               <w:rFonts w:eastAsiaTheme="minorEastAsia"/>
               <w:noProof/>
+              <w:lang w:val="en-GB" w:eastAsia="en-GB"/>
             </w:rPr>
           </w:pPr>
-          <w:hyperlink w:anchor="_Toc36654625" w:history="1">
+          <w:hyperlink w:anchor="_Toc38393980" w:history="1">
             <w:r>
               <w:rPr>
                 <w:rStyle w:val="Hyperlink"/>
@@ -3229,7 +3271,7 @@
                 <w:noProof/>
                 <w:webHidden/>
               </w:rPr>
-              <w:instrText xml:space="preserve"> PAGEREF _Toc36654625 \h </w:instrText>
+              <w:instrText xml:space="preserve"> PAGEREF _Toc38393980 \h </w:instrText>
             </w:r>
             <w:r>
               <w:rPr>
@@ -3269,9 +3311,10 @@
             <w:rPr>
               <w:rFonts w:eastAsiaTheme="minorEastAsia"/>
               <w:noProof/>
+              <w:lang w:val="en-GB" w:eastAsia="en-GB"/>
             </w:rPr>
           </w:pPr>
-          <w:hyperlink w:anchor="_Toc36654626" w:history="1">
+          <w:hyperlink w:anchor="_Toc38393981" w:history="1">
             <w:r>
               <w:rPr>
                 <w:rStyle w:val="Hyperlink"/>
@@ -3298,7 +3341,7 @@
                 <w:noProof/>
                 <w:webHidden/>
               </w:rPr>
-              <w:instrText xml:space="preserve"> PAGEREF _Toc36654626 \h </w:instrText>
+              <w:instrText xml:space="preserve"> PAGEREF _Toc38393981 \h </w:instrText>
             </w:r>
             <w:r>
               <w:rPr>
@@ -3338,9 +3381,10 @@
             <w:rPr>
               <w:rFonts w:eastAsiaTheme="minorEastAsia"/>
               <w:noProof/>
+              <w:lang w:val="en-GB" w:eastAsia="en-GB"/>
             </w:rPr>
           </w:pPr>
-          <w:hyperlink w:anchor="_Toc36654627" w:history="1">
+          <w:hyperlink w:anchor="_Toc38393982" w:history="1">
             <w:r>
               <w:rPr>
                 <w:rStyle w:val="Hyperlink"/>
@@ -3367,7 +3411,7 @@
                 <w:noProof/>
                 <w:webHidden/>
               </w:rPr>
-              <w:instrText xml:space="preserve"> PAGEREF _Toc36654627 \h </w:instrText>
+              <w:instrText xml:space="preserve"> PAGEREF _Toc38393982 \h </w:instrText>
             </w:r>
             <w:r>
               <w:rPr>
@@ -3407,9 +3451,10 @@
             <w:rPr>
               <w:rFonts w:eastAsiaTheme="minorEastAsia"/>
               <w:noProof/>
+              <w:lang w:val="en-GB" w:eastAsia="en-GB"/>
             </w:rPr>
           </w:pPr>
-          <w:hyperlink w:anchor="_Toc36654628" w:history="1">
+          <w:hyperlink w:anchor="_Toc38393983" w:history="1">
             <w:r>
               <w:rPr>
                 <w:rStyle w:val="Hyperlink"/>
@@ -3436,7 +3481,7 @@
                 <w:noProof/>
                 <w:webHidden/>
               </w:rPr>
-              <w:instrText xml:space="preserve"> PAGEREF _Toc36654628 \h </w:instrText>
+              <w:instrText xml:space="preserve"> PAGEREF _Toc38393983 \h </w:instrText>
             </w:r>
             <w:r>
               <w:rPr>
@@ -3476,9 +3521,10 @@
             <w:rPr>
               <w:rFonts w:eastAsiaTheme="minorEastAsia"/>
               <w:noProof/>
+              <w:lang w:val="en-GB" w:eastAsia="en-GB"/>
             </w:rPr>
           </w:pPr>
-          <w:hyperlink w:anchor="_Toc36654629" w:history="1">
+          <w:hyperlink w:anchor="_Toc38393984" w:history="1">
             <w:r>
               <w:rPr>
                 <w:rStyle w:val="Hyperlink"/>
@@ -3505,7 +3551,7 @@
                 <w:noProof/>
                 <w:webHidden/>
               </w:rPr>
-              <w:instrText xml:space="preserve"> PAGEREF _Toc36654629 \h </w:instrText>
+              <w:instrText xml:space="preserve"> PAGEREF _Toc38393984 \h </w:instrText>
             </w:r>
             <w:r>
               <w:rPr>
@@ -3545,9 +3591,10 @@
             <w:rPr>
               <w:rFonts w:eastAsiaTheme="minorEastAsia"/>
               <w:noProof/>
+              <w:lang w:val="en-GB" w:eastAsia="en-GB"/>
             </w:rPr>
           </w:pPr>
-          <w:hyperlink w:anchor="_Toc36654630" w:history="1">
+          <w:hyperlink w:anchor="_Toc38393985" w:history="1">
             <w:r>
               <w:rPr>
                 <w:rStyle w:val="Hyperlink"/>
@@ -3574,7 +3621,7 @@
                 <w:noProof/>
                 <w:webHidden/>
               </w:rPr>
-              <w:instrText xml:space="preserve"> PAGEREF _Toc36654630 \h </w:instrText>
+              <w:instrText xml:space="preserve"> PAGEREF _Toc38393985 \h </w:instrText>
             </w:r>
             <w:r>
               <w:rPr>
@@ -3614,9 +3661,10 @@
             <w:rPr>
               <w:rFonts w:eastAsiaTheme="minorEastAsia"/>
               <w:noProof/>
+              <w:lang w:val="en-GB" w:eastAsia="en-GB"/>
             </w:rPr>
           </w:pPr>
-          <w:hyperlink w:anchor="_Toc36654631" w:history="1">
+          <w:hyperlink w:anchor="_Toc38393986" w:history="1">
             <w:r>
               <w:rPr>
                 <w:rStyle w:val="Hyperlink"/>
@@ -3643,7 +3691,7 @@
                 <w:noProof/>
                 <w:webHidden/>
               </w:rPr>
-              <w:instrText xml:space="preserve"> PAGEREF _Toc36654631 \h </w:instrText>
+              <w:instrText xml:space="preserve"> PAGEREF _Toc38393986 \h </w:instrText>
             </w:r>
             <w:r>
               <w:rPr>
@@ -3683,9 +3731,10 @@
             <w:rPr>
               <w:rFonts w:eastAsiaTheme="minorEastAsia"/>
               <w:noProof/>
+              <w:lang w:val="en-GB" w:eastAsia="en-GB"/>
             </w:rPr>
           </w:pPr>
-          <w:hyperlink w:anchor="_Toc36654632" w:history="1">
+          <w:hyperlink w:anchor="_Toc38393987" w:history="1">
             <w:r>
               <w:rPr>
                 <w:rStyle w:val="Hyperlink"/>
@@ -3712,7 +3761,7 @@
                 <w:noProof/>
                 <w:webHidden/>
               </w:rPr>
-              <w:instrText xml:space="preserve"> PAGEREF _Toc36654632 \h </w:instrText>
+              <w:instrText xml:space="preserve"> PAGEREF _Toc38393987 \h </w:instrText>
             </w:r>
             <w:r>
               <w:rPr>
@@ -3752,9 +3801,10 @@
             <w:rPr>
               <w:rFonts w:eastAsiaTheme="minorEastAsia"/>
               <w:noProof/>
+              <w:lang w:val="en-GB" w:eastAsia="en-GB"/>
             </w:rPr>
           </w:pPr>
-          <w:hyperlink w:anchor="_Toc36654633" w:history="1">
+          <w:hyperlink w:anchor="_Toc38393988" w:history="1">
             <w:r>
               <w:rPr>
                 <w:rStyle w:val="Hyperlink"/>
@@ -3781,7 +3831,7 @@
                 <w:noProof/>
                 <w:webHidden/>
               </w:rPr>
-              <w:instrText xml:space="preserve"> PAGEREF _Toc36654633 \h </w:instrText>
+              <w:instrText xml:space="preserve"> PAGEREF _Toc38393988 \h </w:instrText>
             </w:r>
             <w:r>
               <w:rPr>
@@ -3821,9 +3871,10 @@
             <w:rPr>
               <w:rFonts w:eastAsiaTheme="minorEastAsia"/>
               <w:noProof/>
+              <w:lang w:val="en-GB" w:eastAsia="en-GB"/>
             </w:rPr>
           </w:pPr>
-          <w:hyperlink w:anchor="_Toc36654634" w:history="1">
+          <w:hyperlink w:anchor="_Toc38393989" w:history="1">
             <w:r>
               <w:rPr>
                 <w:rStyle w:val="Hyperlink"/>
@@ -3850,7 +3901,7 @@
                 <w:noProof/>
                 <w:webHidden/>
               </w:rPr>
-              <w:instrText xml:space="preserve"> PAGEREF _Toc36654634 \h </w:instrText>
+              <w:instrText xml:space="preserve"> PAGEREF _Toc38393989 \h </w:instrText>
             </w:r>
             <w:r>
               <w:rPr>
@@ -3890,9 +3941,10 @@
             <w:rPr>
               <w:rFonts w:eastAsiaTheme="minorEastAsia"/>
               <w:noProof/>
+              <w:lang w:val="en-GB" w:eastAsia="en-GB"/>
             </w:rPr>
           </w:pPr>
-          <w:hyperlink w:anchor="_Toc36654635" w:history="1">
+          <w:hyperlink w:anchor="_Toc38393990" w:history="1">
             <w:r>
               <w:rPr>
                 <w:rStyle w:val="Hyperlink"/>
@@ -3919,7 +3971,7 @@
                 <w:noProof/>
                 <w:webHidden/>
               </w:rPr>
-              <w:instrText xml:space="preserve"> PAGEREF _Toc36654635 \h </w:instrText>
+              <w:instrText xml:space="preserve"> PAGEREF _Toc38393990 \h </w:instrText>
             </w:r>
             <w:r>
               <w:rPr>
@@ -3939,7 +3991,7 @@
                 <w:noProof/>
                 <w:webHidden/>
               </w:rPr>
-              <w:t>31</w:t>
+              <w:t>38</w:t>
             </w:r>
             <w:r>
               <w:rPr>
@@ -3959,9 +4011,10 @@
             <w:rPr>
               <w:rFonts w:eastAsiaTheme="minorEastAsia"/>
               <w:noProof/>
+              <w:lang w:val="en-GB" w:eastAsia="en-GB"/>
             </w:rPr>
           </w:pPr>
-          <w:hyperlink w:anchor="_Toc36654636" w:history="1">
+          <w:hyperlink w:anchor="_Toc38393991" w:history="1">
             <w:r>
               <w:rPr>
                 <w:rStyle w:val="Hyperlink"/>
@@ -3988,7 +4041,7 @@
                 <w:noProof/>
                 <w:webHidden/>
               </w:rPr>
-              <w:instrText xml:space="preserve"> PAGEREF _Toc36654636 \h </w:instrText>
+              <w:instrText xml:space="preserve"> PAGEREF _Toc38393991 \h </w:instrText>
             </w:r>
             <w:r>
               <w:rPr>
@@ -4008,7 +4061,287 @@
                 <w:noProof/>
                 <w:webHidden/>
               </w:rPr>
-              <w:t>32</w:t>
+              <w:t>39</w:t>
+            </w:r>
+            <w:r>
+              <w:rPr>
+                <w:noProof/>
+                <w:webHidden/>
+              </w:rPr>
+              <w:fldChar w:fldCharType="end"/>
+            </w:r>
+          </w:hyperlink>
+        </w:p>
+        <w:p>
+          <w:pPr>
+            <w:pStyle w:val="TOC2"/>
+            <w:tabs>
+              <w:tab w:val="right" w:leader="dot" w:pos="9350"/>
+            </w:tabs>
+            <w:rPr>
+              <w:rFonts w:eastAsiaTheme="minorEastAsia"/>
+              <w:noProof/>
+              <w:lang w:val="en-GB" w:eastAsia="en-GB"/>
+            </w:rPr>
+          </w:pPr>
+          <w:hyperlink w:anchor="_Toc38393992" w:history="1">
+            <w:r>
+              <w:rPr>
+                <w:rStyle w:val="Hyperlink"/>
+                <w:noProof/>
+              </w:rPr>
+              <w:t>Setup, software and prerequisites</w:t>
+            </w:r>
+            <w:r>
+              <w:rPr>
+                <w:noProof/>
+                <w:webHidden/>
+              </w:rPr>
+              <w:tab/>
+            </w:r>
+            <w:r>
+              <w:rPr>
+                <w:noProof/>
+                <w:webHidden/>
+              </w:rPr>
+              <w:fldChar w:fldCharType="begin"/>
+            </w:r>
+            <w:r>
+              <w:rPr>
+                <w:noProof/>
+                <w:webHidden/>
+              </w:rPr>
+              <w:instrText xml:space="preserve"> PAGEREF _Toc38393992 \h </w:instrText>
+            </w:r>
+            <w:r>
+              <w:rPr>
+                <w:noProof/>
+                <w:webHidden/>
+              </w:rPr>
+            </w:r>
+            <w:r>
+              <w:rPr>
+                <w:noProof/>
+                <w:webHidden/>
+              </w:rPr>
+              <w:fldChar w:fldCharType="separate"/>
+            </w:r>
+            <w:r>
+              <w:rPr>
+                <w:noProof/>
+                <w:webHidden/>
+              </w:rPr>
+              <w:t>40</w:t>
+            </w:r>
+            <w:r>
+              <w:rPr>
+                <w:noProof/>
+                <w:webHidden/>
+              </w:rPr>
+              <w:fldChar w:fldCharType="end"/>
+            </w:r>
+          </w:hyperlink>
+        </w:p>
+        <w:p>
+          <w:pPr>
+            <w:pStyle w:val="TOC2"/>
+            <w:tabs>
+              <w:tab w:val="right" w:leader="dot" w:pos="9350"/>
+            </w:tabs>
+            <w:rPr>
+              <w:rFonts w:eastAsiaTheme="minorEastAsia"/>
+              <w:noProof/>
+              <w:lang w:val="en-GB" w:eastAsia="en-GB"/>
+            </w:rPr>
+          </w:pPr>
+          <w:hyperlink w:anchor="_Toc38393993" w:history="1">
+            <w:r>
+              <w:rPr>
+                <w:rStyle w:val="Hyperlink"/>
+                <w:noProof/>
+              </w:rPr>
+              <w:t>Implementation</w:t>
+            </w:r>
+            <w:r>
+              <w:rPr>
+                <w:noProof/>
+                <w:webHidden/>
+              </w:rPr>
+              <w:tab/>
+            </w:r>
+            <w:r>
+              <w:rPr>
+                <w:noProof/>
+                <w:webHidden/>
+              </w:rPr>
+              <w:fldChar w:fldCharType="begin"/>
+            </w:r>
+            <w:r>
+              <w:rPr>
+                <w:noProof/>
+                <w:webHidden/>
+              </w:rPr>
+              <w:instrText xml:space="preserve"> PAGEREF _Toc38393993 \h </w:instrText>
+            </w:r>
+            <w:r>
+              <w:rPr>
+                <w:noProof/>
+                <w:webHidden/>
+              </w:rPr>
+            </w:r>
+            <w:r>
+              <w:rPr>
+                <w:noProof/>
+                <w:webHidden/>
+              </w:rPr>
+              <w:fldChar w:fldCharType="separate"/>
+            </w:r>
+            <w:r>
+              <w:rPr>
+                <w:noProof/>
+                <w:webHidden/>
+              </w:rPr>
+              <w:t>40</w:t>
+            </w:r>
+            <w:r>
+              <w:rPr>
+                <w:noProof/>
+                <w:webHidden/>
+              </w:rPr>
+              <w:fldChar w:fldCharType="end"/>
+            </w:r>
+          </w:hyperlink>
+        </w:p>
+        <w:p>
+          <w:pPr>
+            <w:pStyle w:val="TOC2"/>
+            <w:tabs>
+              <w:tab w:val="right" w:leader="dot" w:pos="9350"/>
+            </w:tabs>
+            <w:rPr>
+              <w:rFonts w:eastAsiaTheme="minorEastAsia"/>
+              <w:noProof/>
+              <w:lang w:val="en-GB" w:eastAsia="en-GB"/>
+            </w:rPr>
+          </w:pPr>
+          <w:hyperlink w:anchor="_Toc38393994" w:history="1">
+            <w:r>
+              <w:rPr>
+                <w:rStyle w:val="Hyperlink"/>
+                <w:noProof/>
+              </w:rPr>
+              <w:t>Personal reflection</w:t>
+            </w:r>
+            <w:r>
+              <w:rPr>
+                <w:noProof/>
+                <w:webHidden/>
+              </w:rPr>
+              <w:tab/>
+            </w:r>
+            <w:r>
+              <w:rPr>
+                <w:noProof/>
+                <w:webHidden/>
+              </w:rPr>
+              <w:fldChar w:fldCharType="begin"/>
+            </w:r>
+            <w:r>
+              <w:rPr>
+                <w:noProof/>
+                <w:webHidden/>
+              </w:rPr>
+              <w:instrText xml:space="preserve"> PAGEREF _Toc38393994 \h </w:instrText>
+            </w:r>
+            <w:r>
+              <w:rPr>
+                <w:noProof/>
+                <w:webHidden/>
+              </w:rPr>
+            </w:r>
+            <w:r>
+              <w:rPr>
+                <w:noProof/>
+                <w:webHidden/>
+              </w:rPr>
+              <w:fldChar w:fldCharType="separate"/>
+            </w:r>
+            <w:r>
+              <w:rPr>
+                <w:noProof/>
+                <w:webHidden/>
+              </w:rPr>
+              <w:t>40</w:t>
+            </w:r>
+            <w:r>
+              <w:rPr>
+                <w:noProof/>
+                <w:webHidden/>
+              </w:rPr>
+              <w:fldChar w:fldCharType="end"/>
+            </w:r>
+          </w:hyperlink>
+        </w:p>
+        <w:p>
+          <w:pPr>
+            <w:pStyle w:val="TOC2"/>
+            <w:tabs>
+              <w:tab w:val="right" w:leader="dot" w:pos="9350"/>
+            </w:tabs>
+            <w:rPr>
+              <w:rFonts w:eastAsiaTheme="minorEastAsia"/>
+              <w:noProof/>
+              <w:lang w:val="en-GB" w:eastAsia="en-GB"/>
+            </w:rPr>
+          </w:pPr>
+          <w:hyperlink w:anchor="_Toc38393995" w:history="1">
+            <w:r>
+              <w:rPr>
+                <w:rStyle w:val="Hyperlink"/>
+                <w:noProof/>
+              </w:rPr>
+              <w:t>Further work</w:t>
+            </w:r>
+            <w:r>
+              <w:rPr>
+                <w:noProof/>
+                <w:webHidden/>
+              </w:rPr>
+              <w:tab/>
+            </w:r>
+            <w:r>
+              <w:rPr>
+                <w:noProof/>
+                <w:webHidden/>
+              </w:rPr>
+              <w:fldChar w:fldCharType="begin"/>
+            </w:r>
+            <w:r>
+              <w:rPr>
+                <w:noProof/>
+                <w:webHidden/>
+              </w:rPr>
+              <w:instrText xml:space="preserve"> PAGEREF _Toc38393995 \h </w:instrText>
+            </w:r>
+            <w:r>
+              <w:rPr>
+                <w:noProof/>
+                <w:webHidden/>
+              </w:rPr>
+            </w:r>
+            <w:r>
+              <w:rPr>
+                <w:noProof/>
+                <w:webHidden/>
+              </w:rPr>
+              <w:fldChar w:fldCharType="separate"/>
+            </w:r>
+            <w:r>
+              <w:rPr>
+                <w:noProof/>
+                <w:webHidden/>
+              </w:rPr>
+              <w:t>41</w:t>
             </w:r>
             <w:r>
               <w:rPr>
@@ -4028,9 +4361,10 @@
             <w:rPr>
               <w:rFonts w:eastAsiaTheme="minorEastAsia"/>
               <w:noProof/>
+              <w:lang w:val="en-GB" w:eastAsia="en-GB"/>
             </w:rPr>
           </w:pPr>
-          <w:hyperlink w:anchor="_Toc36654637" w:history="1">
+          <w:hyperlink w:anchor="_Toc38393996" w:history="1">
             <w:r>
               <w:rPr>
                 <w:rStyle w:val="Hyperlink"/>
@@ -4057,7 +4391,7 @@
                 <w:noProof/>
                 <w:webHidden/>
               </w:rPr>
-              <w:instrText xml:space="preserve"> PAGEREF _Toc36654637 \h </w:instrText>
+              <w:instrText xml:space="preserve"> PAGEREF _Toc38393996 \h </w:instrText>
             </w:r>
             <w:r>
               <w:rPr>
@@ -4077,7 +4411,7 @@
                 <w:noProof/>
                 <w:webHidden/>
               </w:rPr>
-              <w:t>32</w:t>
+              <w:t>41</w:t>
             </w:r>
             <w:r>
               <w:rPr>
@@ -4097,9 +4431,10 @@
             <w:rPr>
               <w:rFonts w:eastAsiaTheme="minorEastAsia"/>
               <w:noProof/>
+              <w:lang w:val="en-GB" w:eastAsia="en-GB"/>
             </w:rPr>
           </w:pPr>
-          <w:hyperlink w:anchor="_Toc36654638" w:history="1">
+          <w:hyperlink w:anchor="_Toc38393997" w:history="1">
             <w:r>
               <w:rPr>
                 <w:rStyle w:val="Hyperlink"/>
@@ -4126,7 +4461,7 @@
                 <w:noProof/>
                 <w:webHidden/>
               </w:rPr>
-              <w:instrText xml:space="preserve"> PAGEREF _Toc36654638 \h </w:instrText>
+              <w:instrText xml:space="preserve"> PAGEREF _Toc38393997 \h </w:instrText>
             </w:r>
             <w:r>
               <w:rPr>
@@ -4146,7 +4481,7 @@
                 <w:noProof/>
                 <w:webHidden/>
               </w:rPr>
-              <w:t>32</w:t>
+              <w:t>41</w:t>
             </w:r>
             <w:r>
               <w:rPr>
@@ -4166,9 +4501,10 @@
             <w:rPr>
               <w:rFonts w:eastAsiaTheme="minorEastAsia"/>
               <w:noProof/>
+              <w:lang w:val="en-GB" w:eastAsia="en-GB"/>
             </w:rPr>
           </w:pPr>
-          <w:hyperlink w:anchor="_Toc36654639" w:history="1">
+          <w:hyperlink w:anchor="_Toc38393998" w:history="1">
             <w:r>
               <w:rPr>
                 <w:rStyle w:val="Hyperlink"/>
@@ -4195,7 +4531,7 @@
                 <w:noProof/>
                 <w:webHidden/>
               </w:rPr>
-              <w:instrText xml:space="preserve"> PAGEREF _Toc36654639 \h </w:instrText>
+              <w:instrText xml:space="preserve"> PAGEREF _Toc38393998 \h </w:instrText>
             </w:r>
             <w:r>
               <w:rPr>
@@ -4215,7 +4551,7 @@
                 <w:noProof/>
                 <w:webHidden/>
               </w:rPr>
-              <w:t>32</w:t>
+              <w:t>41</w:t>
             </w:r>
             <w:r>
               <w:rPr>
@@ -4235,9 +4571,10 @@
             <w:rPr>
               <w:rFonts w:eastAsiaTheme="minorEastAsia"/>
               <w:noProof/>
+              <w:lang w:val="en-GB" w:eastAsia="en-GB"/>
             </w:rPr>
           </w:pPr>
-          <w:hyperlink w:anchor="_Toc36654640" w:history="1">
+          <w:hyperlink w:anchor="_Toc38393999" w:history="1">
             <w:r>
               <w:rPr>
                 <w:rStyle w:val="Hyperlink"/>
@@ -4264,7 +4601,7 @@
                 <w:noProof/>
                 <w:webHidden/>
               </w:rPr>
-              <w:instrText xml:space="preserve"> PAGEREF _Toc36654640 \h </w:instrText>
+              <w:instrText xml:space="preserve"> PAGEREF _Toc38393999 \h </w:instrText>
             </w:r>
             <w:r>
               <w:rPr>
@@ -4284,7 +4621,7 @@
                 <w:noProof/>
                 <w:webHidden/>
               </w:rPr>
-              <w:t>32</w:t>
+              <w:t>41</w:t>
             </w:r>
             <w:r>
               <w:rPr>
@@ -4331,12 +4668,12 @@
       <w:pPr>
         <w:pStyle w:val="Heading1"/>
       </w:pPr>
-      <w:bookmarkStart w:id="0" w:name="_Toc36654586"/>
+      <w:bookmarkStart w:id="1" w:name="_Toc38393941"/>
       <w:r>
         <w:lastRenderedPageBreak/>
         <w:t>Abstract</w:t>
       </w:r>
-      <w:bookmarkEnd w:id="0"/>
+      <w:bookmarkEnd w:id="1"/>
       <w:r>
         <w:t xml:space="preserve"> </w:t>
       </w:r>
@@ -4350,11 +4687,11 @@
       <w:pPr>
         <w:pStyle w:val="Heading1"/>
       </w:pPr>
-      <w:bookmarkStart w:id="1" w:name="_Toc36654587"/>
+      <w:bookmarkStart w:id="2" w:name="_Toc38393942"/>
       <w:r>
         <w:t>Acknowledgements</w:t>
       </w:r>
-      <w:bookmarkEnd w:id="1"/>
+      <w:bookmarkEnd w:id="2"/>
     </w:p>
     <w:p>
       <w:r>
@@ -4365,11 +4702,11 @@
       <w:pPr>
         <w:pStyle w:val="Heading1"/>
       </w:pPr>
-      <w:bookmarkStart w:id="2" w:name="_Toc36654588"/>
+      <w:bookmarkStart w:id="3" w:name="_Toc38393943"/>
       <w:r>
         <w:t>Introduction</w:t>
       </w:r>
-      <w:bookmarkEnd w:id="2"/>
+      <w:bookmarkEnd w:id="3"/>
       <w:r>
         <w:t xml:space="preserve"> </w:t>
       </w:r>
@@ -4378,11 +4715,11 @@
       <w:pPr>
         <w:pStyle w:val="Heading2"/>
       </w:pPr>
-      <w:bookmarkStart w:id="3" w:name="_Toc36654589"/>
+      <w:bookmarkStart w:id="4" w:name="_Toc38393944"/>
       <w:r>
         <w:t>Background</w:t>
       </w:r>
-      <w:bookmarkEnd w:id="3"/>
+      <w:bookmarkEnd w:id="4"/>
       <w:r>
         <w:t xml:space="preserve"> </w:t>
       </w:r>
@@ -4410,11 +4747,11 @@
       <w:pPr>
         <w:pStyle w:val="Heading2"/>
       </w:pPr>
-      <w:bookmarkStart w:id="4" w:name="_Toc36654590"/>
+      <w:bookmarkStart w:id="5" w:name="_Toc38393945"/>
       <w:r>
         <w:t>Direction</w:t>
       </w:r>
-      <w:bookmarkEnd w:id="4"/>
+      <w:bookmarkEnd w:id="5"/>
       <w:r>
         <w:t xml:space="preserve"> </w:t>
       </w:r>
@@ -4480,11 +4817,11 @@
       <w:pPr>
         <w:pStyle w:val="Heading2"/>
       </w:pPr>
-      <w:bookmarkStart w:id="5" w:name="_Toc36654591"/>
+      <w:bookmarkStart w:id="6" w:name="_Toc38393946"/>
       <w:r>
         <w:t>Intended audience</w:t>
       </w:r>
-      <w:bookmarkEnd w:id="5"/>
+      <w:bookmarkEnd w:id="6"/>
       <w:r>
         <w:t xml:space="preserve"> </w:t>
       </w:r>
@@ -4646,18 +4983,26 @@
       <w:pPr>
         <w:pStyle w:val="Heading2"/>
       </w:pPr>
-      <w:bookmarkStart w:id="6" w:name="_Toc36654592"/>
+      <w:bookmarkStart w:id="7" w:name="_Toc38393947"/>
       <w:r>
         <w:t>Objectives</w:t>
       </w:r>
-      <w:bookmarkEnd w:id="6"/>
+      <w:bookmarkEnd w:id="7"/>
       <w:r>
         <w:t xml:space="preserve"> </w:t>
       </w:r>
     </w:p>
     <w:p>
       <w:r>
-        <w:t xml:space="preserve">Below we will outline the main objectives of the project. Though not all of these objectives may be fulfilled </w:t>
+        <w:t xml:space="preserve">Below we will outline the main objectives of the project. Though not </w:t>
+      </w:r>
+      <w:proofErr w:type="gramStart"/>
+      <w:r>
+        <w:t>all of</w:t>
+      </w:r>
+      <w:proofErr w:type="gramEnd"/>
+      <w:r>
+        <w:t xml:space="preserve"> these objectives may be fulfilled </w:t>
       </w:r>
       <w:r>
         <w:t>they will be taken into consideration at each stage of the design and productions process.</w:t>
@@ -4715,11 +5060,11 @@
       <w:pPr>
         <w:pStyle w:val="Heading1"/>
       </w:pPr>
-      <w:bookmarkStart w:id="7" w:name="_Toc36654593"/>
+      <w:bookmarkStart w:id="8" w:name="_Toc38393948"/>
       <w:r>
         <w:t>Research</w:t>
       </w:r>
-      <w:bookmarkEnd w:id="7"/>
+      <w:bookmarkEnd w:id="8"/>
       <w:r>
         <w:t xml:space="preserve"> </w:t>
       </w:r>
@@ -4728,11 +5073,11 @@
       <w:pPr>
         <w:pStyle w:val="Heading2"/>
       </w:pPr>
-      <w:bookmarkStart w:id="8" w:name="_Toc36654594"/>
+      <w:bookmarkStart w:id="9" w:name="_Toc38393949"/>
       <w:r>
         <w:t>Haptic feedback</w:t>
       </w:r>
-      <w:bookmarkEnd w:id="8"/>
+      <w:bookmarkEnd w:id="9"/>
       <w:r>
         <w:t xml:space="preserve"> </w:t>
       </w:r>
@@ -4767,7 +5112,15 @@
         <w:fldChar w:fldCharType="end"/>
       </w:r>
       <w:r>
-        <w:t xml:space="preserve">. Our brains prioritize these inputs and que them according to importance – for example if your hand was on fire that would take priority over an incoming social media message. Often events like the aforementioned social media message are not a priority and do not require immediate response, they are just a notification. </w:t>
+        <w:t xml:space="preserve">. Our brains prioritize these inputs and que them according to importance – for example if your hand was on fire that would take priority over an incoming social media message. Often events like the </w:t>
+      </w:r>
+      <w:proofErr w:type="gramStart"/>
+      <w:r>
+        <w:t>aforementioned social</w:t>
+      </w:r>
+      <w:proofErr w:type="gramEnd"/>
+      <w:r>
+        <w:t xml:space="preserve"> media message are not a priority and do not require immediate response, they are just a notification. </w:t>
       </w:r>
     </w:p>
     <w:p>
@@ -4820,7 +5173,15 @@
         <w:t xml:space="preserve"> to describe attacks or other effects that affect multiple targets within a specified area.</w:t>
       </w:r>
       <w:r>
-        <w:t xml:space="preserve"> Modern smart devices are capable of tailoring their notifications based on the source and settings. This customization may include different alert noises, different colored notifications LED’s and most obvious- display notifications. </w:t>
+        <w:t xml:space="preserve"> Modern smart devices </w:t>
+      </w:r>
+      <w:proofErr w:type="gramStart"/>
+      <w:r>
+        <w:t>are capable of tailoring</w:t>
+      </w:r>
+      <w:proofErr w:type="gramEnd"/>
+      <w:r>
+        <w:t xml:space="preserve"> their notifications based on the source and settings. This customization may include different alert noises, different colored notifications LED’s and most obvious- display notifications. </w:t>
       </w:r>
       <w:r>
         <w:t>This clearly infringes</w:t>
@@ -5057,18 +5418,26 @@
         <w:t xml:space="preserve">. In this project we will use a single actuator, this will </w:t>
       </w:r>
       <w:r>
-        <w:t xml:space="preserve">stop the aforementioned from being an issue as well as reduce the complexity and therefore cost of the product. </w:t>
+        <w:t xml:space="preserve">stop the </w:t>
+      </w:r>
+      <w:proofErr w:type="gramStart"/>
+      <w:r>
+        <w:t>aforementioned from</w:t>
+      </w:r>
+      <w:proofErr w:type="gramEnd"/>
+      <w:r>
+        <w:t xml:space="preserve"> being an issue as well as reduce the complexity and therefore cost of the product. </w:t>
       </w:r>
     </w:p>
     <w:p>
       <w:pPr>
         <w:pStyle w:val="Heading2"/>
       </w:pPr>
-      <w:bookmarkStart w:id="9" w:name="_Toc36654595"/>
+      <w:bookmarkStart w:id="10" w:name="_Toc38393950"/>
       <w:r>
         <w:t>Does it exist?</w:t>
       </w:r>
-      <w:bookmarkEnd w:id="9"/>
+      <w:bookmarkEnd w:id="10"/>
     </w:p>
     <w:p>
       <w:r>
@@ -5108,11 +5477,11 @@
       <w:pPr>
         <w:pStyle w:val="Heading3"/>
       </w:pPr>
-      <w:bookmarkStart w:id="10" w:name="_Toc36654596"/>
+      <w:bookmarkStart w:id="11" w:name="_Toc38393951"/>
       <w:r>
         <w:t>Hey Bracelet</w:t>
       </w:r>
-      <w:bookmarkEnd w:id="10"/>
+      <w:bookmarkEnd w:id="11"/>
     </w:p>
     <w:p>
       <w:r>
@@ -5263,12 +5632,12 @@
       <w:pPr>
         <w:pStyle w:val="Heading3"/>
       </w:pPr>
-      <w:bookmarkStart w:id="11" w:name="_Toc36654597"/>
+      <w:bookmarkStart w:id="12" w:name="_Toc38393952"/>
       <w:r>
         <w:lastRenderedPageBreak/>
         <w:t>Sony Wena</w:t>
       </w:r>
-      <w:bookmarkEnd w:id="11"/>
+      <w:bookmarkEnd w:id="12"/>
       <w:r>
         <w:t xml:space="preserve">  </w:t>
       </w:r>
@@ -5368,7 +5737,15 @@
     </w:p>
     <w:p>
       <w:r>
-        <w:t>The Sony Wena is not a watch but in fact a strap that should fit many watch faces and is available in multiple sizes and designs, including several Sony made face designs</w:t>
+        <w:t xml:space="preserve">The Sony Wena is not a watch but in fact a strap that should fit many </w:t>
+      </w:r>
+      <w:proofErr w:type="gramStart"/>
+      <w:r>
+        <w:t>watch</w:t>
+      </w:r>
+      <w:proofErr w:type="gramEnd"/>
+      <w:r>
+        <w:t xml:space="preserve"> faces and is available in multiple sizes and designs, including several Sony made face designs</w:t>
       </w:r>
       <w:r>
         <w:t>. This device is positioned as a more all-round smart device with GPS (GPS, GLONASS, QZSS and SBAS compatible)</w:t>
@@ -5405,7 +5782,7 @@
       <w:pPr>
         <w:pStyle w:val="Heading3"/>
       </w:pPr>
-      <w:bookmarkStart w:id="12" w:name="_Toc36654598"/>
+      <w:bookmarkStart w:id="13" w:name="_Toc38393953"/>
       <w:r>
         <w:t xml:space="preserve">Generic </w:t>
       </w:r>
@@ -5415,7 +5792,7 @@
       <w:r>
         <w:t xml:space="preserve"> smartwatch</w:t>
       </w:r>
-      <w:bookmarkEnd w:id="12"/>
+      <w:bookmarkEnd w:id="13"/>
       <w:r>
         <w:t xml:space="preserve"> </w:t>
       </w:r>
@@ -5575,11 +5952,11 @@
       <w:pPr>
         <w:pStyle w:val="Heading3"/>
       </w:pPr>
-      <w:bookmarkStart w:id="13" w:name="_Toc36654599"/>
+      <w:bookmarkStart w:id="14" w:name="_Toc38393954"/>
       <w:r>
         <w:t>Comparison</w:t>
       </w:r>
-      <w:bookmarkEnd w:id="13"/>
+      <w:bookmarkEnd w:id="14"/>
       <w:r>
         <w:t xml:space="preserve"> </w:t>
       </w:r>
@@ -5655,8 +6032,13 @@
             <w:tcW w:w="1555" w:type="dxa"/>
           </w:tcPr>
           <w:p>
-            <w:r>
-              <w:t xml:space="preserve">Hey Bracelet </w:t>
+            <w:proofErr w:type="gramStart"/>
+            <w:r>
+              <w:t>Hey Bracelet</w:t>
+            </w:r>
+            <w:proofErr w:type="gramEnd"/>
+            <w:r>
+              <w:t xml:space="preserve"> </w:t>
             </w:r>
           </w:p>
         </w:tc>
@@ -5871,12 +6253,12 @@
       <w:pPr>
         <w:pStyle w:val="Heading2"/>
       </w:pPr>
-      <w:bookmarkStart w:id="14" w:name="_Toc36654600"/>
+      <w:bookmarkStart w:id="15" w:name="_Toc38393955"/>
       <w:r>
         <w:lastRenderedPageBreak/>
         <w:t>Energy harvesting</w:t>
       </w:r>
-      <w:bookmarkEnd w:id="14"/>
+      <w:bookmarkEnd w:id="15"/>
       <w:r>
         <w:t xml:space="preserve"> </w:t>
       </w:r>
@@ -5893,8 +6275,13 @@
       <w:r>
         <w:t xml:space="preserve">Methods for doing this have existing in many forms for hundreds of years but have only recently become viable to power wearable electronics. This is due to efficiency improvements in both the harvesting methods and in the </w:t>
       </w:r>
-      <w:r>
-        <w:t xml:space="preserve">devices </w:t>
+      <w:proofErr w:type="gramStart"/>
+      <w:r>
+        <w:t>devices</w:t>
+      </w:r>
+      <w:proofErr w:type="gramEnd"/>
+      <w:r>
+        <w:t xml:space="preserve"> </w:t>
       </w:r>
       <w:r>
         <w:t xml:space="preserve">they are intended to power. Below </w:t>
@@ -5910,11 +6297,11 @@
       <w:pPr>
         <w:pStyle w:val="Heading3"/>
       </w:pPr>
-      <w:bookmarkStart w:id="15" w:name="_Toc36654601"/>
+      <w:bookmarkStart w:id="16" w:name="_Toc38393956"/>
       <w:r>
         <w:t>Mechanical harvesting and automatic watches</w:t>
       </w:r>
-      <w:bookmarkEnd w:id="15"/>
+      <w:bookmarkEnd w:id="16"/>
       <w:r>
         <w:t xml:space="preserve"> </w:t>
       </w:r>
@@ -6281,14 +6668,14 @@
         <w:lastRenderedPageBreak/>
         <w:t xml:space="preserve"> </w:t>
       </w:r>
-      <w:bookmarkStart w:id="16" w:name="_Toc36654602"/>
+      <w:bookmarkStart w:id="17" w:name="_Toc38393957"/>
       <w:r>
         <w:rPr>
           <w:rFonts w:eastAsiaTheme="minorEastAsia"/>
         </w:rPr>
         <w:t>Piezoelectric</w:t>
       </w:r>
-      <w:bookmarkEnd w:id="16"/>
+      <w:bookmarkEnd w:id="17"/>
       <w:r>
         <w:rPr>
           <w:rFonts w:eastAsiaTheme="minorEastAsia"/>
@@ -6360,14 +6747,14 @@
       <w:pPr>
         <w:pStyle w:val="Heading3"/>
       </w:pPr>
-      <w:bookmarkStart w:id="17" w:name="_Toc36654603"/>
+      <w:bookmarkStart w:id="18" w:name="_Toc38393958"/>
       <w:r>
         <w:t>Seebeck/</w:t>
       </w:r>
       <w:r>
         <w:t>Peltier</w:t>
       </w:r>
-      <w:bookmarkEnd w:id="17"/>
+      <w:bookmarkEnd w:id="18"/>
       <w:r>
         <w:t xml:space="preserve"> </w:t>
       </w:r>
@@ -6540,18 +6927,26 @@
         <w:t xml:space="preserve"> </w:t>
       </w:r>
       <w:r>
-        <w:t xml:space="preserve">TEG’s would need to be located in the wristband giving additional cost and complexity to the design. </w:t>
+        <w:t xml:space="preserve">TEG’s would need to </w:t>
+      </w:r>
+      <w:proofErr w:type="gramStart"/>
+      <w:r>
+        <w:t>be located in</w:t>
+      </w:r>
+      <w:proofErr w:type="gramEnd"/>
+      <w:r>
+        <w:t xml:space="preserve"> the wristband giving additional cost and complexity to the design. </w:t>
       </w:r>
     </w:p>
     <w:p>
       <w:pPr>
         <w:pStyle w:val="Heading3"/>
       </w:pPr>
-      <w:bookmarkStart w:id="18" w:name="_Toc36654604"/>
+      <w:bookmarkStart w:id="19" w:name="_Toc38393959"/>
       <w:r>
         <w:t>Solar</w:t>
       </w:r>
-      <w:bookmarkEnd w:id="18"/>
+      <w:bookmarkEnd w:id="19"/>
       <w:r>
         <w:t xml:space="preserve"> </w:t>
       </w:r>
@@ -6661,11 +7056,11 @@
       <w:pPr>
         <w:pStyle w:val="Heading3"/>
       </w:pPr>
-      <w:bookmarkStart w:id="19" w:name="_Toc36654605"/>
+      <w:bookmarkStart w:id="20" w:name="_Toc38393960"/>
       <w:r>
         <w:t>Conclusion</w:t>
       </w:r>
-      <w:bookmarkEnd w:id="19"/>
+      <w:bookmarkEnd w:id="20"/>
       <w:r>
         <w:t xml:space="preserve"> </w:t>
       </w:r>
@@ -6979,7 +7374,15 @@
     </w:p>
     <w:p>
       <w:r>
-        <w:t>A characteristic of the aforementioned energy harvesting methods is that they provide extremely low amounts of current. Given proper storage using a capacitor or even a small rechargeable battery the amount of energy collected even while being intermittent in delivery should be enough for the relatively low power</w:t>
+        <w:t xml:space="preserve">A characteristic of the </w:t>
+      </w:r>
+      <w:proofErr w:type="gramStart"/>
+      <w:r>
+        <w:t>aforementioned energy</w:t>
+      </w:r>
+      <w:proofErr w:type="gramEnd"/>
+      <w:r>
+        <w:t xml:space="preserve"> harvesting methods is that they provide extremely low amounts of current. Given proper storage using a capacitor or even a small rechargeable battery the amount of energy collected even while being intermittent in delivery should be enough for the relatively low power</w:t>
       </w:r>
       <w:r>
         <w:t xml:space="preserve"> but frequent</w:t>
@@ -7041,7 +7444,15 @@
     </w:p>
     <w:p>
       <w:r>
-        <w:t xml:space="preserve">The aforementioned battery has an output of 3v meaning it can power the device directly, a capacity of 1000mAh meaning it can potentially power a low power device for several years. As well as having a large operating range in heat, solid state that is unlikely to be </w:t>
+        <w:t xml:space="preserve">The </w:t>
+      </w:r>
+      <w:proofErr w:type="gramStart"/>
+      <w:r>
+        <w:t>aforementioned battery</w:t>
+      </w:r>
+      <w:proofErr w:type="gramEnd"/>
+      <w:r>
+        <w:t xml:space="preserve"> has an output of 3v meaning it can power the device directly, a capacity of 1000mAh meaning it can potentially power a low power device for several years. As well as having a large operating range in heat, solid state that is unlikely to be </w:t>
       </w:r>
       <w:r>
         <w:t>affected</w:t>
@@ -7049,23 +7460,31 @@
       <w:r>
         <w:t xml:space="preserve"> by movement and no reliance on light meaning it will likely provide a more reliable power source for the lifetime of the device. </w:t>
       </w:r>
-      <w:bookmarkStart w:id="20" w:name="_Hlk4079346"/>
+      <w:bookmarkStart w:id="21" w:name="_Hlk4079346"/>
     </w:p>
     <w:p>
       <w:pPr>
         <w:pStyle w:val="Heading1"/>
       </w:pPr>
-      <w:bookmarkStart w:id="21" w:name="_Toc36654606"/>
       <w:bookmarkStart w:id="22" w:name="_Hlk35100805"/>
+      <w:bookmarkStart w:id="23" w:name="_Toc38393961"/>
       <w:r>
         <w:lastRenderedPageBreak/>
         <w:t>Requirements</w:t>
       </w:r>
-      <w:bookmarkEnd w:id="21"/>
-    </w:p>
-    <w:p>
-      <w:r>
-        <w:t>This section of the document outlines the overall requirements for the project and uses MoSCoW (Must have, Should have, Could have, Won’t have) prioritization. They are split into two sections functional and non-functional for each element of the product.</w:t>
+      <w:bookmarkEnd w:id="23"/>
+    </w:p>
+    <w:p>
+      <w:r>
+        <w:t xml:space="preserve">This section of the document outlines the overall requirements for the project and uses MoSCoW (Must have, </w:t>
+      </w:r>
+      <w:proofErr w:type="gramStart"/>
+      <w:r>
+        <w:t>Should</w:t>
+      </w:r>
+      <w:proofErr w:type="gramEnd"/>
+      <w:r>
+        <w:t xml:space="preserve"> have, Could have, Won’t have) prioritization. They are split into two sections functional and non-functional for each element of the product.</w:t>
       </w:r>
     </w:p>
     <w:p>
@@ -7156,7 +7575,7 @@
       <w:pPr>
         <w:pStyle w:val="Heading2"/>
       </w:pPr>
-      <w:bookmarkStart w:id="23" w:name="_Toc36654607"/>
+      <w:bookmarkStart w:id="24" w:name="_Toc38393962"/>
       <w:r>
         <w:rPr>
           <w:rStyle w:val="Heading2Char"/>
@@ -7166,7 +7585,7 @@
       <w:r>
         <w:t xml:space="preserve"> app</w:t>
       </w:r>
-      <w:bookmarkEnd w:id="23"/>
+      <w:bookmarkEnd w:id="24"/>
       <w:r>
         <w:t xml:space="preserve"> </w:t>
       </w:r>
@@ -7180,14 +7599,14 @@
       <w:pPr>
         <w:pStyle w:val="Heading3"/>
       </w:pPr>
-      <w:bookmarkStart w:id="24" w:name="_Toc23943064"/>
-      <w:bookmarkStart w:id="25" w:name="_Toc36654608"/>
+      <w:bookmarkStart w:id="25" w:name="_Toc23943064"/>
       <w:bookmarkStart w:id="26" w:name="_Hlk35101029"/>
+      <w:bookmarkStart w:id="27" w:name="_Toc38393963"/>
       <w:r>
         <w:t>Functional</w:t>
       </w:r>
-      <w:bookmarkEnd w:id="24"/>
       <w:bookmarkEnd w:id="25"/>
+      <w:bookmarkEnd w:id="27"/>
       <w:r>
         <w:t xml:space="preserve"> </w:t>
       </w:r>
@@ -7658,7 +8077,7 @@
       <w:pPr>
         <w:pStyle w:val="Caption"/>
       </w:pPr>
-      <w:bookmarkStart w:id="27" w:name="_Toc23943065"/>
+      <w:bookmarkStart w:id="28" w:name="_Toc23943065"/>
       <w:r>
         <w:t xml:space="preserve">Table </w:t>
       </w:r>
@@ -7675,12 +8094,12 @@
       <w:pPr>
         <w:pStyle w:val="Heading3"/>
       </w:pPr>
-      <w:bookmarkStart w:id="28" w:name="_Toc36654609"/>
+      <w:bookmarkStart w:id="29" w:name="_Toc38393964"/>
       <w:r>
         <w:t>Non-Functional</w:t>
       </w:r>
-      <w:bookmarkEnd w:id="27"/>
       <w:bookmarkEnd w:id="28"/>
+      <w:bookmarkEnd w:id="29"/>
     </w:p>
     <w:tbl>
       <w:tblPr>
@@ -7973,11 +8392,11 @@
       <w:pPr>
         <w:pStyle w:val="Heading2"/>
       </w:pPr>
-      <w:bookmarkStart w:id="29" w:name="_Toc36654610"/>
+      <w:bookmarkStart w:id="30" w:name="_Toc38393965"/>
       <w:r>
         <w:t>Haptic Powerband</w:t>
       </w:r>
-      <w:bookmarkEnd w:id="29"/>
+      <w:bookmarkEnd w:id="30"/>
       <w:r>
         <w:t xml:space="preserve"> </w:t>
       </w:r>
@@ -7991,11 +8410,11 @@
       <w:pPr>
         <w:pStyle w:val="Heading3"/>
       </w:pPr>
-      <w:bookmarkStart w:id="30" w:name="_Toc36654611"/>
+      <w:bookmarkStart w:id="31" w:name="_Toc38393966"/>
       <w:r>
         <w:t>Functional</w:t>
       </w:r>
-      <w:bookmarkEnd w:id="30"/>
+      <w:bookmarkEnd w:id="31"/>
       <w:r>
         <w:t xml:space="preserve"> </w:t>
       </w:r>
@@ -8499,11 +8918,11 @@
       <w:pPr>
         <w:pStyle w:val="Heading3"/>
       </w:pPr>
-      <w:bookmarkStart w:id="31" w:name="_Toc36654612"/>
+      <w:bookmarkStart w:id="32" w:name="_Toc38393967"/>
       <w:r>
         <w:t>Non-Functional</w:t>
       </w:r>
-      <w:bookmarkEnd w:id="31"/>
+      <w:bookmarkEnd w:id="32"/>
     </w:p>
     <w:tbl>
       <w:tblPr>
@@ -8885,11 +9304,11 @@
       <w:pPr>
         <w:pStyle w:val="Heading2"/>
       </w:pPr>
-      <w:bookmarkStart w:id="32" w:name="_Toc36654613"/>
+      <w:bookmarkStart w:id="33" w:name="_Toc38393968"/>
       <w:r>
         <w:t>Database</w:t>
       </w:r>
-      <w:bookmarkEnd w:id="32"/>
+      <w:bookmarkEnd w:id="33"/>
       <w:r>
         <w:t xml:space="preserve"> </w:t>
       </w:r>
@@ -8903,11 +9322,11 @@
       <w:pPr>
         <w:pStyle w:val="Heading3"/>
       </w:pPr>
-      <w:bookmarkStart w:id="33" w:name="_Toc36654614"/>
+      <w:bookmarkStart w:id="34" w:name="_Toc38393969"/>
       <w:r>
         <w:t>Functional</w:t>
       </w:r>
-      <w:bookmarkEnd w:id="33"/>
+      <w:bookmarkEnd w:id="34"/>
       <w:r>
         <w:t xml:space="preserve"> </w:t>
       </w:r>
@@ -9154,11 +9573,11 @@
       <w:pPr>
         <w:pStyle w:val="Heading3"/>
       </w:pPr>
-      <w:bookmarkStart w:id="34" w:name="_Toc36654615"/>
+      <w:bookmarkStart w:id="35" w:name="_Toc38393970"/>
       <w:r>
         <w:t>Non-Functional</w:t>
       </w:r>
-      <w:bookmarkEnd w:id="34"/>
+      <w:bookmarkEnd w:id="35"/>
     </w:p>
     <w:tbl>
       <w:tblPr>
@@ -9406,12 +9825,12 @@
       <w:pPr>
         <w:pStyle w:val="Heading1"/>
       </w:pPr>
-      <w:bookmarkStart w:id="35" w:name="_Toc36654616"/>
+      <w:bookmarkStart w:id="36" w:name="_Toc38393971"/>
       <w:bookmarkEnd w:id="22"/>
       <w:r>
         <w:t>Methodology</w:t>
       </w:r>
-      <w:bookmarkEnd w:id="35"/>
+      <w:bookmarkEnd w:id="36"/>
     </w:p>
     <w:p>
       <w:r>
@@ -9435,7 +9854,15 @@
         <w:t>,</w:t>
       </w:r>
       <w:r>
-        <w:t xml:space="preserve"> it does not allow for additions or revisions to the end product without significant time delays</w:t>
+        <w:t xml:space="preserve"> it does not allow for additions or revisions to the </w:t>
+      </w:r>
+      <w:proofErr w:type="gramStart"/>
+      <w:r>
+        <w:t>end product</w:t>
+      </w:r>
+      <w:proofErr w:type="gramEnd"/>
+      <w:r>
+        <w:t xml:space="preserve"> without significant time delays</w:t>
       </w:r>
       <w:r>
         <w:t>.</w:t>
@@ -9460,11 +9887,11 @@
       <w:pPr>
         <w:pStyle w:val="Heading1"/>
       </w:pPr>
-      <w:bookmarkStart w:id="36" w:name="_Toc36654617"/>
+      <w:bookmarkStart w:id="37" w:name="_Toc38393972"/>
       <w:r>
         <w:t>Design</w:t>
       </w:r>
-      <w:bookmarkEnd w:id="36"/>
+      <w:bookmarkEnd w:id="37"/>
     </w:p>
     <w:p>
       <w:r>
@@ -9475,11 +9902,11 @@
       <w:pPr>
         <w:pStyle w:val="Heading2"/>
       </w:pPr>
-      <w:bookmarkStart w:id="37" w:name="_Toc36654618"/>
+      <w:bookmarkStart w:id="38" w:name="_Toc38393973"/>
       <w:r>
         <w:t>High level design</w:t>
       </w:r>
-      <w:bookmarkEnd w:id="37"/>
+      <w:bookmarkEnd w:id="38"/>
     </w:p>
     <w:p>
       <w:r>
@@ -9634,7 +10061,7 @@
       <w:pPr>
         <w:pStyle w:val="Heading4"/>
       </w:pPr>
-      <w:bookmarkStart w:id="38" w:name="_Hlk34152738"/>
+      <w:bookmarkStart w:id="39" w:name="_Hlk34152738"/>
       <w:r>
         <w:t xml:space="preserve">Outline </w:t>
       </w:r>
@@ -9724,12 +10151,12 @@
       <w:pPr>
         <w:pStyle w:val="Heading3"/>
       </w:pPr>
-      <w:bookmarkStart w:id="39" w:name="_Toc36654619"/>
-      <w:bookmarkEnd w:id="38"/>
+      <w:bookmarkStart w:id="40" w:name="_Toc38393974"/>
+      <w:bookmarkEnd w:id="39"/>
       <w:r>
         <w:t>Architecture</w:t>
       </w:r>
-      <w:bookmarkEnd w:id="39"/>
+      <w:bookmarkEnd w:id="40"/>
       <w:r>
         <w:t xml:space="preserve"> </w:t>
       </w:r>
@@ -10369,11 +10796,11 @@
       <w:pPr>
         <w:pStyle w:val="Heading1"/>
       </w:pPr>
-      <w:bookmarkStart w:id="40" w:name="_Toc36654620"/>
+      <w:bookmarkStart w:id="41" w:name="_Toc38393975"/>
       <w:r>
         <w:t>Implementation</w:t>
       </w:r>
-      <w:bookmarkEnd w:id="40"/>
+      <w:bookmarkEnd w:id="41"/>
       <w:r>
         <w:t xml:space="preserve"> </w:t>
       </w:r>
@@ -10382,7 +10809,7 @@
       <w:pPr>
         <w:pStyle w:val="Heading2"/>
       </w:pPr>
-      <w:bookmarkStart w:id="41" w:name="_Toc36654621"/>
+      <w:bookmarkStart w:id="42" w:name="_Toc38393976"/>
       <w:r>
         <w:t>P</w:t>
       </w:r>
@@ -10392,7 +10819,7 @@
       <w:r>
         <w:t>’s</w:t>
       </w:r>
-      <w:bookmarkEnd w:id="41"/>
+      <w:bookmarkEnd w:id="42"/>
     </w:p>
     <w:p>
       <w:r>
@@ -10409,11 +10836,11 @@
       <w:pPr>
         <w:pStyle w:val="Heading2"/>
       </w:pPr>
-      <w:bookmarkStart w:id="42" w:name="_Toc36654622"/>
+      <w:bookmarkStart w:id="43" w:name="_Toc38393977"/>
       <w:r>
         <w:t>Platform selection</w:t>
       </w:r>
-      <w:bookmarkEnd w:id="42"/>
+      <w:bookmarkEnd w:id="43"/>
       <w:r>
         <w:t xml:space="preserve"> </w:t>
       </w:r>
@@ -10448,8 +10875,8 @@
           <w:szCs w:val="21"/>
         </w:rPr>
       </w:pPr>
-      <w:bookmarkStart w:id="43" w:name="_Toc36654623"/>
       <w:bookmarkStart w:id="44" w:name="_Hlk2012122"/>
+      <w:bookmarkStart w:id="45" w:name="_Toc38393978"/>
       <w:r>
         <w:rPr>
           <w:rFonts w:cstheme="majorHAnsi"/>
@@ -10458,7 +10885,7 @@
         </w:rPr>
         <w:t>CC2640R2F</w:t>
       </w:r>
-      <w:bookmarkEnd w:id="43"/>
+      <w:bookmarkEnd w:id="45"/>
       <w:r>
         <w:rPr>
           <w:rFonts w:cstheme="majorHAnsi"/>
@@ -10740,14 +11167,14 @@
       <w:pPr>
         <w:pStyle w:val="Heading3"/>
       </w:pPr>
-      <w:bookmarkStart w:id="45" w:name="_Toc36654624"/>
+      <w:bookmarkStart w:id="46" w:name="_Toc38393979"/>
       <w:r>
         <w:t>NXP-</w:t>
       </w:r>
       <w:r>
         <w:t>QN908X</w:t>
       </w:r>
-      <w:bookmarkEnd w:id="45"/>
+      <w:bookmarkEnd w:id="46"/>
     </w:p>
     <w:p>
       <w:r>
@@ -10779,7 +11206,15 @@
         <w:t>Cortex®-M4F</w:t>
       </w:r>
       <w:r>
-        <w:t xml:space="preserve"> microcontroller and is capable of providing floating point operations as denoted by the ‘F’ postfix and provides Bluetooth Low Energy support. </w:t>
+        <w:t xml:space="preserve"> microcontroller and </w:t>
+      </w:r>
+      <w:proofErr w:type="gramStart"/>
+      <w:r>
+        <w:t>is capable of providing</w:t>
+      </w:r>
+      <w:proofErr w:type="gramEnd"/>
+      <w:r>
+        <w:t xml:space="preserve"> floating point operations as denoted by the ‘F’ postfix and provides Bluetooth Low Energy support. </w:t>
       </w:r>
       <w:r>
         <w:br/>
@@ -10861,11 +11296,11 @@
       <w:pPr>
         <w:pStyle w:val="Heading3"/>
       </w:pPr>
-      <w:bookmarkStart w:id="46" w:name="_Toc36654625"/>
+      <w:bookmarkStart w:id="47" w:name="_Toc38393980"/>
       <w:r>
         <w:t>NXP-QN902X</w:t>
       </w:r>
-      <w:bookmarkEnd w:id="46"/>
+      <w:bookmarkEnd w:id="47"/>
     </w:p>
     <w:p>
       <w:r>
@@ -10904,7 +11339,15 @@
         <w:t xml:space="preserve">Cortex® M0 </w:t>
       </w:r>
       <w:r>
-        <w:t>design and also provides Bluetooth Low Energy support.</w:t>
+        <w:t xml:space="preserve">design </w:t>
+      </w:r>
+      <w:proofErr w:type="gramStart"/>
+      <w:r>
+        <w:t>and also</w:t>
+      </w:r>
+      <w:proofErr w:type="gramEnd"/>
+      <w:r>
+        <w:t xml:space="preserve"> provides Bluetooth Low Energy support.</w:t>
       </w:r>
       <w:r>
         <w:t xml:space="preserve"> </w:t>
@@ -11012,11 +11455,11 @@
       <w:pPr>
         <w:pStyle w:val="Heading3"/>
       </w:pPr>
-      <w:bookmarkStart w:id="47" w:name="_Toc36654626"/>
+      <w:bookmarkStart w:id="48" w:name="_Toc38393981"/>
       <w:r>
         <w:t>Comparison</w:t>
       </w:r>
-      <w:bookmarkEnd w:id="47"/>
+      <w:bookmarkEnd w:id="48"/>
       <w:r>
         <w:t xml:space="preserve"> </w:t>
       </w:r>
@@ -11313,11 +11756,11 @@
       <w:pPr>
         <w:pStyle w:val="Heading3"/>
       </w:pPr>
-      <w:bookmarkStart w:id="48" w:name="_Toc36654627"/>
+      <w:bookmarkStart w:id="49" w:name="_Toc38393982"/>
       <w:r>
         <w:t>Hardware decision</w:t>
       </w:r>
-      <w:bookmarkEnd w:id="48"/>
+      <w:bookmarkEnd w:id="49"/>
       <w:r>
         <w:t xml:space="preserve"> </w:t>
       </w:r>
@@ -11330,7 +11773,15 @@
         <w:t>CC2640R2F</w:t>
       </w:r>
       <w:r>
-        <w:t xml:space="preserve">. In actuality the </w:t>
+        <w:t xml:space="preserve">. </w:t>
+      </w:r>
+      <w:proofErr w:type="gramStart"/>
+      <w:r>
+        <w:t>In actuality the</w:t>
+      </w:r>
+      <w:proofErr w:type="gramEnd"/>
+      <w:r>
+        <w:t xml:space="preserve"> </w:t>
       </w:r>
       <w:r>
         <w:t>NXP-QN902X</w:t>
@@ -11498,11 +11949,11 @@
       <w:pPr>
         <w:pStyle w:val="Heading2"/>
       </w:pPr>
-      <w:bookmarkStart w:id="49" w:name="_Toc36654628"/>
+      <w:bookmarkStart w:id="50" w:name="_Toc38393983"/>
       <w:r>
         <w:t>Software usage</w:t>
       </w:r>
-      <w:bookmarkEnd w:id="49"/>
+      <w:bookmarkEnd w:id="50"/>
       <w:r>
         <w:t xml:space="preserve"> </w:t>
       </w:r>
@@ -11516,11 +11967,11 @@
       <w:pPr>
         <w:pStyle w:val="Heading3"/>
       </w:pPr>
-      <w:bookmarkStart w:id="50" w:name="_Toc36654629"/>
+      <w:bookmarkStart w:id="51" w:name="_Toc38393984"/>
       <w:r>
         <w:t>Virtual machine</w:t>
       </w:r>
-      <w:bookmarkEnd w:id="50"/>
+      <w:bookmarkEnd w:id="51"/>
       <w:r>
         <w:t xml:space="preserve"> </w:t>
       </w:r>
@@ -11542,7 +11993,15 @@
         <w:t xml:space="preserve"> with</w:t>
       </w:r>
       <w:r>
-        <w:t xml:space="preserve"> another project so as to stop cross contamination between projects and to enable</w:t>
+        <w:t xml:space="preserve"> another project </w:t>
+      </w:r>
+      <w:proofErr w:type="gramStart"/>
+      <w:r>
+        <w:t>so as to</w:t>
+      </w:r>
+      <w:proofErr w:type="gramEnd"/>
+      <w:r>
+        <w:t xml:space="preserve"> stop cross contamination between projects and to enable</w:t>
       </w:r>
       <w:r>
         <w:t xml:space="preserve"> </w:t>
@@ -11899,13 +12358,13 @@
       <w:pPr>
         <w:pStyle w:val="Heading3"/>
       </w:pPr>
-      <w:bookmarkStart w:id="51" w:name="_Toc36654630"/>
-      <w:bookmarkEnd w:id="20"/>
+      <w:bookmarkStart w:id="52" w:name="_Toc38393985"/>
+      <w:bookmarkEnd w:id="21"/>
       <w:r>
         <w:lastRenderedPageBreak/>
         <w:t>Software tools and development environment</w:t>
       </w:r>
-      <w:bookmarkEnd w:id="51"/>
+      <w:bookmarkEnd w:id="52"/>
       <w:r>
         <w:t xml:space="preserve"> </w:t>
       </w:r>
@@ -12022,11 +12481,11 @@
       <w:pPr>
         <w:pStyle w:val="Heading3"/>
       </w:pPr>
-      <w:bookmarkStart w:id="52" w:name="_Toc36654631"/>
+      <w:bookmarkStart w:id="53" w:name="_Toc38393986"/>
       <w:r>
         <w:t>First steps, setup and hardware testing</w:t>
       </w:r>
-      <w:bookmarkEnd w:id="52"/>
+      <w:bookmarkEnd w:id="53"/>
       <w:r>
         <w:t xml:space="preserve"> </w:t>
       </w:r>
@@ -12343,7 +12802,15 @@
     </w:p>
     <w:p>
       <w:r>
-        <w:t xml:space="preserve">Opening this application will give you the following provided that Bluetooth is enabled on the device– </w:t>
+        <w:t xml:space="preserve">Opening this application will give you the following </w:t>
+      </w:r>
+      <w:proofErr w:type="gramStart"/>
+      <w:r>
+        <w:t>provided that</w:t>
+      </w:r>
+      <w:proofErr w:type="gramEnd"/>
+      <w:r>
+        <w:t xml:space="preserve"> Bluetooth is enabled on the device– </w:t>
       </w:r>
     </w:p>
     <w:p>
@@ -13087,11 +13554,11 @@
       <w:pPr>
         <w:pStyle w:val="Heading2"/>
       </w:pPr>
-      <w:bookmarkStart w:id="53" w:name="_Toc36654632"/>
+      <w:bookmarkStart w:id="54" w:name="_Toc38393987"/>
       <w:r>
         <w:t>Database</w:t>
       </w:r>
-      <w:bookmarkEnd w:id="53"/>
+      <w:bookmarkEnd w:id="54"/>
       <w:r>
         <w:t xml:space="preserve"> </w:t>
       </w:r>
@@ -13225,7 +13692,15 @@
     </w:p>
     <w:p>
       <w:r>
-        <w:t>Listen [::0]:80</w:t>
+        <w:t xml:space="preserve">Listen </w:t>
+      </w:r>
+      <w:proofErr w:type="gramStart"/>
+      <w:r>
+        <w:t>[::</w:t>
+      </w:r>
+      <w:proofErr w:type="gramEnd"/>
+      <w:r>
+        <w:t>0]:80</w:t>
       </w:r>
     </w:p>
     <w:p>
@@ -13534,12 +14009,12 @@
       <w:pPr>
         <w:pStyle w:val="Heading3"/>
       </w:pPr>
-      <w:bookmarkStart w:id="54" w:name="_Toc36654633"/>
+      <w:bookmarkStart w:id="55" w:name="_Toc38393988"/>
       <w:r>
         <w:lastRenderedPageBreak/>
         <w:t>PHP Scripts</w:t>
       </w:r>
-      <w:bookmarkEnd w:id="54"/>
+      <w:bookmarkEnd w:id="55"/>
       <w:r>
         <w:t xml:space="preserve"> </w:t>
       </w:r>
@@ -13665,8 +14140,13 @@
       </w:r>
     </w:p>
     <w:p>
-      <w:r>
-        <w:t xml:space="preserve">All of these scripts </w:t>
+      <w:proofErr w:type="gramStart"/>
+      <w:r>
+        <w:t>All of</w:t>
+      </w:r>
+      <w:proofErr w:type="gramEnd"/>
+      <w:r>
+        <w:t xml:space="preserve"> these scripts </w:t>
       </w:r>
       <w:r>
         <w:t>are</w:t>
@@ -13680,21 +14160,29 @@
       <w:pPr>
         <w:pStyle w:val="Heading2"/>
       </w:pPr>
-      <w:bookmarkStart w:id="55" w:name="_Toc36654634"/>
+      <w:bookmarkStart w:id="56" w:name="_Toc38393989"/>
       <w:r>
         <w:t>Android App</w:t>
       </w:r>
-      <w:bookmarkEnd w:id="55"/>
+      <w:bookmarkEnd w:id="56"/>
       <w:r>
         <w:t xml:space="preserve"> </w:t>
       </w:r>
     </w:p>
     <w:p>
       <w:r>
-        <w:t xml:space="preserve">Now that the background components are tested and working the initial iteration of the Android application can be created. From following the aforementioned </w:t>
-      </w:r>
-      <w:r>
-        <w:t>tutorial,</w:t>
+        <w:t xml:space="preserve">Now that the background components are tested and working the initial iteration of the Android application can be created. From following the </w:t>
+      </w:r>
+      <w:proofErr w:type="gramStart"/>
+      <w:r>
+        <w:t xml:space="preserve">aforementioned </w:t>
+      </w:r>
+      <w:r>
+        <w:t>tutorial</w:t>
+      </w:r>
+      <w:proofErr w:type="gramEnd"/>
+      <w:r>
+        <w:t>,</w:t>
       </w:r>
       <w:r>
         <w:t xml:space="preserve"> </w:t>
@@ -13878,7 +14366,15 @@
         <w:t xml:space="preserve">When selecting to create a user another class will be invoked called ‘create_user.java’ and its respective xml file. This page </w:t>
       </w:r>
       <w:r>
-        <w:t xml:space="preserve">contains text entry for the users details and a button to start the process. </w:t>
+        <w:t xml:space="preserve">contains text entry for the </w:t>
+      </w:r>
+      <w:proofErr w:type="gramStart"/>
+      <w:r>
+        <w:t>users</w:t>
+      </w:r>
+      <w:proofErr w:type="gramEnd"/>
+      <w:r>
+        <w:t xml:space="preserve"> details and a button to start the process. </w:t>
       </w:r>
     </w:p>
     <w:p>
@@ -14030,7 +14526,15 @@
     <w:p/>
     <w:p>
       <w:r>
-        <w:t xml:space="preserve">The first button is programmatically similar to ‘Make an alert’ in that it contains a text box, the contents of which are sent </w:t>
+        <w:t xml:space="preserve">The first button is programmatically </w:t>
+      </w:r>
+      <w:proofErr w:type="gramStart"/>
+      <w:r>
+        <w:t>similar to</w:t>
+      </w:r>
+      <w:proofErr w:type="gramEnd"/>
+      <w:r>
+        <w:t xml:space="preserve"> ‘Make an alert’ in that it contains a text box, the contents of which are sent </w:t>
       </w:r>
       <w:r>
         <w:t xml:space="preserve">to the relevant php </w:t>
@@ -14080,7 +14584,15 @@
         <w:t>nor</w:t>
       </w:r>
       <w:r>
-        <w:t xml:space="preserve"> native code. When the code is run a Java Virtual Machine interprets the </w:t>
+        <w:t xml:space="preserve"> native code. When the code is run a </w:t>
+      </w:r>
+      <w:proofErr w:type="gramStart"/>
+      <w:r>
+        <w:t>Java</w:t>
+      </w:r>
+      <w:proofErr w:type="gramEnd"/>
+      <w:r>
+        <w:t xml:space="preserve"> Virtual Machine interprets the </w:t>
       </w:r>
       <w:r>
         <w:t>bytecode</w:t>
@@ -14201,7 +14713,15 @@
         </w:rPr>
       </w:pPr>
       <w:r>
-        <w:t>At this stage we ran into one of a number of issues with our working environment. The main issue witnessed involved an update to Android Studio to version #</w:t>
+        <w:t xml:space="preserve">At this stage we ran into one of </w:t>
+      </w:r>
+      <w:proofErr w:type="gramStart"/>
+      <w:r>
+        <w:t>a number of</w:t>
+      </w:r>
+      <w:proofErr w:type="gramEnd"/>
+      <w:r>
+        <w:t xml:space="preserve"> issues with our working environment. The main issue witnessed involved an update to Android Studio to version #</w:t>
       </w:r>
       <w:r>
         <w:rPr>
@@ -14225,7 +14745,21 @@
         <w:rPr>
           <w:lang w:val="en-GB"/>
         </w:rPr>
-        <w:t xml:space="preserve">. This issue was fixed by reverting back to a previous version and was likely fixed entirely in a further update as these errors no longer seem to arise. </w:t>
+        <w:t xml:space="preserve">. This issue was fixed by </w:t>
+      </w:r>
+      <w:proofErr w:type="gramStart"/>
+      <w:r>
+        <w:rPr>
+          <w:lang w:val="en-GB"/>
+        </w:rPr>
+        <w:t>reverting back</w:t>
+      </w:r>
+      <w:proofErr w:type="gramEnd"/>
+      <w:r>
+        <w:rPr>
+          <w:lang w:val="en-GB"/>
+        </w:rPr>
+        <w:t xml:space="preserve"> to a previous version and was likely fixed entirely in a further update as these errors no longer seem to arise. </w:t>
       </w:r>
       <w:r>
         <w:rPr>
@@ -15025,11 +15559,11 @@
       <w:pPr>
         <w:pStyle w:val="Heading2"/>
       </w:pPr>
-      <w:bookmarkStart w:id="56" w:name="_Toc36654635"/>
+      <w:bookmarkStart w:id="57" w:name="_Toc38393990"/>
       <w:r>
         <w:t>Wristband</w:t>
       </w:r>
-      <w:bookmarkEnd w:id="56"/>
+      <w:bookmarkEnd w:id="57"/>
     </w:p>
     <w:p>
       <w:r>
@@ -15301,71 +15835,310 @@
       <w:r>
         <w:t xml:space="preserve"> to the characters outputted and if used frequently could add significant bulk to the application.</w:t>
       </w:r>
-      <w:bookmarkStart w:id="57" w:name="_GoBack"/>
-      <w:bookmarkEnd w:id="57"/>
+    </w:p>
+    <w:p>
+      <w:r>
+        <w:t xml:space="preserve">It is worth noting that in several places code containing switch statements originally designed for switching between the multiple services have also been left intact. This was a conscious decision as it will allow ease of adding new features down the line without requiring complete rewrite of the code </w:t>
+      </w:r>
+      <w:proofErr w:type="gramStart"/>
+      <w:r>
+        <w:t>and also</w:t>
+      </w:r>
+      <w:proofErr w:type="gramEnd"/>
+      <w:r>
+        <w:t xml:space="preserve"> because when compiled switch statements require minimal system resources, and therefore power usage. In short</w:t>
+      </w:r>
+      <w:r>
+        <w:t>,</w:t>
+      </w:r>
+      <w:r>
+        <w:t xml:space="preserve"> they provide little detriment to the system.</w:t>
+      </w:r>
+    </w:p>
+    <w:p>
+      <w:pPr>
+        <w:pStyle w:val="Heading1"/>
+      </w:pPr>
+      <w:bookmarkStart w:id="58" w:name="_Toc38393991"/>
+      <w:r>
+        <w:t>Evaluation</w:t>
+      </w:r>
+      <w:bookmarkEnd w:id="58"/>
+    </w:p>
+    <w:p>
+      <w:r>
+        <w:t xml:space="preserve">This section is an evaluation of the </w:t>
+      </w:r>
+      <w:proofErr w:type="gramStart"/>
+      <w:r>
+        <w:t>project as a whole, with</w:t>
+      </w:r>
+      <w:proofErr w:type="gramEnd"/>
+      <w:r>
+        <w:t xml:space="preserve"> an assessment of results and achieved goals for the project. Further discussion will include what could have been done to streamline the process and other ways in which a better outcome could have been achieved.</w:t>
+      </w:r>
+      <w:r>
+        <w:t xml:space="preserve"> The final section will discuss my personal</w:t>
+      </w:r>
+      <w:r>
+        <w:t xml:space="preserve"> views on the outcomes and reflection on things I personally could do to develop my abilities further.</w:t>
+      </w:r>
+    </w:p>
+    <w:p>
+      <w:pPr>
+        <w:pStyle w:val="Heading2"/>
+      </w:pPr>
+      <w:bookmarkStart w:id="59" w:name="_Toc38393992"/>
+      <w:r>
+        <w:lastRenderedPageBreak/>
+        <w:t>Setup</w:t>
+      </w:r>
+      <w:r>
+        <w:t>,</w:t>
+      </w:r>
+      <w:r>
+        <w:t xml:space="preserve"> software and prerequisites</w:t>
+      </w:r>
+      <w:bookmarkEnd w:id="59"/>
+    </w:p>
+    <w:p>
+      <w:r>
+        <w:t>It has been shown that the hardware and software selection and working environment were quite capable of performing the tasks required</w:t>
+      </w:r>
+      <w:r>
+        <w:t xml:space="preserve"> with successful results and the portability of using a virtual machine made working on the project considerably easier in multiple locations. Even when used on the relatively limited resources of some machine’s, performance was good enough to not slow down workflow in any meaningful way.</w:t>
+      </w:r>
+    </w:p>
+    <w:p>
+      <w:r>
+        <w:t>The use of industry standard IDE’s allowed for easier trouble shooting of issues than that of using others with lesser communities behind them. Most code related issues with exception of the Android GATT were encountered by other people before and as such pointers on where to look to fix the issues were relatively easy to find with modest usage of a search engine.</w:t>
+      </w:r>
+    </w:p>
+    <w:p>
+      <w:r>
+        <w:t>Upon reflection the usage of the CC2640RF may not have been the perfect choice as it could be considered overkill for such a basic application</w:t>
+      </w:r>
+      <w:r>
+        <w:t xml:space="preserve">. Its usage of a dual CPU system (Cortex-M3 main </w:t>
+      </w:r>
+      <w:r>
+        <w:t>CPU</w:t>
+      </w:r>
+      <w:r>
+        <w:t xml:space="preserve"> and Coretex-M0 for Bluetooth) added limitations to the structure of the programming of the embedded system</w:t>
+      </w:r>
+      <w:r>
+        <w:t>. T</w:t>
+      </w:r>
+      <w:r>
+        <w:t xml:space="preserve">he interface between the two CPU’s is relatively well defined by TI and would have required massive amounts of work in order to create an entirely custom code. </w:t>
+      </w:r>
+      <w:r>
+        <w:t>However,</w:t>
+      </w:r>
+      <w:r>
+        <w:t xml:space="preserve"> its ease of availability and price allowed it to complete the task required even if its software support from TI was far from perfect. </w:t>
+      </w:r>
+    </w:p>
+    <w:p>
+      <w:pPr>
+        <w:pStyle w:val="Heading2"/>
+      </w:pPr>
+      <w:bookmarkStart w:id="60" w:name="_Toc38393993"/>
+      <w:r>
+        <w:t>Implementation</w:t>
+      </w:r>
+      <w:bookmarkEnd w:id="60"/>
+      <w:r>
+        <w:t xml:space="preserve">   </w:t>
+      </w:r>
+    </w:p>
+    <w:p>
+      <w:r>
+        <w:t>Many but not all goals of the project have been met including the creation of the three main components of the system. Two out of three complete all the functions setout in the design (Database and Wristband)</w:t>
+      </w:r>
+      <w:r>
+        <w:t xml:space="preserve"> with the third missing one main feature – communication between the Android application and the wristband. With further research and troubleshooting this final hurdle could likely be overcome as we have proven using 3</w:t>
+      </w:r>
+      <w:r>
+        <w:rPr>
+          <w:vertAlign w:val="superscript"/>
+        </w:rPr>
+        <w:t>rd</w:t>
+      </w:r>
+      <w:r>
+        <w:t xml:space="preserve"> party software that this feature is very possible. </w:t>
+      </w:r>
+    </w:p>
+    <w:p>
+      <w:r>
+        <w:t xml:space="preserve">Upon reflection preventing updates to IDE’s and snapshotting resources from manufacturers prior to beginning work may have gone some way to alleviate issues as many problems seem to have arose during the incremental updates from the respective suppliers. In retrospect sticking to the last major release and its supplied documentation may be prudent when working on complicated project with multiple suppliers as this should supply the most stable background to work atop.  </w:t>
+      </w:r>
+    </w:p>
+    <w:p>
+      <w:pPr>
+        <w:pStyle w:val="Heading2"/>
+      </w:pPr>
+      <w:bookmarkStart w:id="61" w:name="_Toc38393994"/>
+      <w:r>
+        <w:t>Personal reflection</w:t>
+      </w:r>
+      <w:bookmarkEnd w:id="61"/>
+      <w:r>
+        <w:t xml:space="preserve"> </w:t>
+      </w:r>
+    </w:p>
+    <w:p>
+      <w:r>
+        <w:t xml:space="preserve">The completion of a literary review on the topic proved to be more time consuming than expected as finding useful resources on this sector was quite difficult given than the product created contains several otherwise unrelated but extensively researched subjects. With most time consumed trying to tie these topics together into a cohesive report. </w:t>
+      </w:r>
+    </w:p>
+    <w:p>
+      <w:r>
+        <w:t>Another thing now better understood is how ‘feature creep’ can derail a project as when looking at adding new features and requirements can potentially require extensive rewrites and amendments to code</w:t>
+      </w:r>
+      <w:r>
+        <w:t>,</w:t>
+      </w:r>
+      <w:r>
+        <w:t xml:space="preserve"> documentation and research. From this understanding a conscious policy to move on once a section or feature was completed was essential to keeping the work focused and on time.</w:t>
+      </w:r>
+    </w:p>
+    <w:p>
+      <w:r>
+        <w:t xml:space="preserve">A final topic is a better understanding of development – great value has been shown in using </w:t>
+      </w:r>
+      <w:r>
+        <w:t>tools and hardware with good resources behind them and in an industry setting larger cost of development hardware may be easily offset in reduction of development time.</w:t>
+      </w:r>
+    </w:p>
+    <w:p>
+      <w:pPr>
+        <w:pStyle w:val="Heading2"/>
+      </w:pPr>
+      <w:bookmarkStart w:id="62" w:name="_Toc38393995"/>
+      <w:r>
+        <w:lastRenderedPageBreak/>
+        <w:t>Further work</w:t>
+      </w:r>
+      <w:bookmarkEnd w:id="62"/>
+      <w:r>
+        <w:t xml:space="preserve"> </w:t>
+      </w:r>
+    </w:p>
+    <w:p>
+      <w:r>
+        <w:t>Outside of the non-working feature of the project many further features could be implemented to provide further value to the project before bringing it to retail, as mentioned until now these have been kept away from the project to prevent feature creep and retai</w:t>
+      </w:r>
+      <w:r>
+        <w:t>n</w:t>
+      </w:r>
+      <w:r>
+        <w:t xml:space="preserve"> focus on the core objectives. </w:t>
+      </w:r>
+    </w:p>
+    <w:p>
+      <w:r>
+        <w:t xml:space="preserve">These can range from more basic things such as branding and graphical style of the Android application which as of now uses the default visuals provided by Android studio, further features could include a method of feedback from the band to the application such as a button or motion/gesture sensor to enable simple replies or potentially act like a snooze button on an alarm clock. </w:t>
+      </w:r>
+    </w:p>
+    <w:p>
+      <w:r>
+        <w:t xml:space="preserve">If developed into a custom PCB </w:t>
+      </w:r>
+      <w:r>
+        <w:t xml:space="preserve">for cost reduction </w:t>
+      </w:r>
+      <w:r>
+        <w:t xml:space="preserve">these features could be implemented with relative ease as the core hardware has plenty of processing power and I/O to handle such additions. </w:t>
+      </w:r>
+      <w:r>
+        <w:t xml:space="preserve"> </w:t>
+      </w:r>
+    </w:p>
+    <w:p>
+      <w:pPr>
+        <w:pStyle w:val="Heading1"/>
+      </w:pPr>
+      <w:bookmarkStart w:id="63" w:name="_Toc38393996"/>
+      <w:r>
+        <w:t>Conclusion</w:t>
+      </w:r>
+      <w:bookmarkEnd w:id="63"/>
+      <w:r>
+        <w:t xml:space="preserve"> </w:t>
+      </w:r>
+    </w:p>
+    <w:p>
+      <w:r>
+        <w:t xml:space="preserve">To conclude the project has contained both successes and failures but the overall concept has been proven to be possible and with more time and research the main shortcoming could </w:t>
+      </w:r>
+      <w:proofErr w:type="gramStart"/>
+      <w:r>
+        <w:t>definitely be</w:t>
+      </w:r>
+      <w:proofErr w:type="gramEnd"/>
+      <w:r>
+        <w:t xml:space="preserve"> rectified as demonstrated in the implementation section. </w:t>
+      </w:r>
+    </w:p>
+    <w:p>
+      <w:r>
+        <w:t xml:space="preserve">With further development the energy harvesting concept initially considered </w:t>
+      </w:r>
+      <w:r>
+        <w:t xml:space="preserve">is certainly viable with multiple potential technologies able to fulfill the role when developed and cost reduced. Considering the place in popular consciousness for green energy solutions it seems likely that a similar idea will be implemented </w:t>
+      </w:r>
+      <w:proofErr w:type="gramStart"/>
+      <w:r>
+        <w:t>in the near future</w:t>
+      </w:r>
+      <w:proofErr w:type="gramEnd"/>
+      <w:r>
+        <w:t>.</w:t>
+      </w:r>
+    </w:p>
+    <w:p>
+      <w:r>
+        <w:t xml:space="preserve"> </w:t>
+      </w:r>
+    </w:p>
+    <w:p>
+      <w:pPr>
+        <w:pStyle w:val="Heading1"/>
+      </w:pPr>
+      <w:bookmarkStart w:id="64" w:name="_Toc38393997"/>
+      <w:r>
+        <w:t>References and Bibliography</w:t>
+      </w:r>
+      <w:bookmarkEnd w:id="64"/>
+      <w:r>
+        <w:t xml:space="preserve"> </w:t>
+      </w:r>
     </w:p>
     <w:p/>
-    <w:p/>
     <w:p>
       <w:pPr>
         <w:pStyle w:val="Heading1"/>
       </w:pPr>
-      <w:bookmarkStart w:id="58" w:name="_Toc36654636"/>
-      <w:r>
-        <w:t>Evaluation</w:t>
-      </w:r>
-      <w:bookmarkEnd w:id="58"/>
-    </w:p>
-    <w:p>
-      <w:pPr>
-        <w:pStyle w:val="Heading1"/>
-      </w:pPr>
-      <w:bookmarkStart w:id="59" w:name="_Toc36654637"/>
-      <w:r>
-        <w:t>Conclusion</w:t>
-      </w:r>
-      <w:bookmarkEnd w:id="59"/>
+      <w:bookmarkStart w:id="65" w:name="_Toc38393998"/>
+      <w:r>
+        <w:t>Appendices</w:t>
+      </w:r>
+      <w:bookmarkEnd w:id="65"/>
       <w:r>
         <w:t xml:space="preserve"> </w:t>
       </w:r>
     </w:p>
     <w:p>
       <w:pPr>
-        <w:pStyle w:val="Heading1"/>
-      </w:pPr>
-      <w:bookmarkStart w:id="60" w:name="_Toc36654638"/>
-      <w:r>
-        <w:t>References and Bibliography</w:t>
-      </w:r>
-      <w:bookmarkEnd w:id="60"/>
-      <w:r>
-        <w:t xml:space="preserve"> </w:t>
-      </w:r>
-    </w:p>
-    <w:p/>
-    <w:p>
-      <w:pPr>
-        <w:pStyle w:val="Heading1"/>
-      </w:pPr>
-      <w:bookmarkStart w:id="61" w:name="_Toc36654639"/>
-      <w:r>
-        <w:lastRenderedPageBreak/>
-        <w:t>Appendices</w:t>
-      </w:r>
-      <w:bookmarkEnd w:id="61"/>
-      <w:r>
-        <w:t xml:space="preserve"> </w:t>
-      </w:r>
-    </w:p>
-    <w:p>
-      <w:pPr>
         <w:pStyle w:val="Heading2"/>
       </w:pPr>
-      <w:bookmarkStart w:id="62" w:name="_Toc36654640"/>
+      <w:bookmarkStart w:id="66" w:name="_Toc38393999"/>
       <w:r>
         <w:t>Php scripts</w:t>
       </w:r>
-      <w:bookmarkEnd w:id="62"/>
+      <w:bookmarkEnd w:id="66"/>
       <w:r>
         <w:t xml:space="preserve"> </w:t>
       </w:r>
@@ -15492,7 +16265,7 @@
             </wp:anchor>
           </w:drawing>
         </mc:Choice>
-        <mc:Fallback xmlns:w16cex="http://schemas.microsoft.com/office/word/2018/wordml/cex" xmlns:w16="http://schemas.microsoft.com/office/word/2018/wordml">
+        <mc:Fallback xmlns:w16="http://schemas.microsoft.com/office/word/2018/wordml" xmlns:w16cex="http://schemas.microsoft.com/office/word/2018/wordml/cex">
           <w:pict>
             <v:rect w14:anchorId="1C761831" id="Rectangle 452" o:spid="_x0000_s1026" style="position:absolute;margin-left:0;margin-top:0;width:579.9pt;height:750.3pt;z-index:251659264;visibility:visible;mso-wrap-style:square;mso-width-percent:950;mso-height-percent:950;mso-wrap-distance-left:9pt;mso-wrap-distance-top:0;mso-wrap-distance-right:9pt;mso-wrap-distance-bottom:0;mso-position-horizontal:center;mso-position-horizontal-relative:page;mso-position-vertical:center;mso-position-vertical-relative:page;mso-width-percent:950;mso-height-percent:950;mso-width-relative:page;mso-height-relative:page;v-text-anchor:middle" o:gfxdata="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" filled="f" strokecolor="#747070 [1614]" strokeweight="1.25pt">
               <w10:wrap anchorx="page" anchory="page"/>
@@ -20584,7 +21357,7 @@
 </file>
 
 <file path=customXml/itemProps1.xml><?xml version="1.0" encoding="utf-8"?>
-<ds:datastoreItem xmlns:ds="http://schemas.openxmlformats.org/officeDocument/2006/customXml" ds:itemID="{87DE6412-F6B2-47C8-9AE7-0E70D3EEFD35}">
+<ds:datastoreItem xmlns:ds="http://schemas.openxmlformats.org/officeDocument/2006/customXml" ds:itemID="{55C7E5AC-5FCD-468C-B3C2-C1251C677A42}">
   <ds:schemaRefs>
     <ds:schemaRef ds:uri="http://schemas.openxmlformats.org/officeDocument/2006/bibliography"/>
   </ds:schemaRefs>

</xml_diff>